<commit_message>
update plot and some spatial analysis
</commit_message>
<xml_diff>
--- a/analysis/paper/paper.docx
+++ b/analysis/paper/paper.docx
@@ -127,7 +127,7 @@
         <w:pStyle w:val="Date"/>
       </w:pPr>
       <w:r>
-        <w:t xml:space="preserve">17</w:t>
+        <w:t xml:space="preserve">19</w:t>
       </w:r>
       <w:r>
         <w:t xml:space="preserve"> </w:t>
@@ -214,7 +214,172 @@
         <w:t xml:space="preserve">)</w:t>
       </w:r>
       <w:r>
-        <w:t xml:space="preserve">. Those new types of ornaments gradually replaced the earlier jade ornamental system in Taiwan since the transition of Late Neolithic and the Iron Age. We observed a greater quantity and variety of foreign goods in the early 17th century during the European canonization period that involved the whole island in an international trade network on a large scale. Foreign trade goods introduced into local indigenous societies in a colonial or imperial contexts usually had an impact on local societies in many parts of the world that might cause transformations of indigenous economic, cultural, and socio-political systems (Dietler 1997; Junker 1993; Mitchell 2000; Silliman 2005). Contrary to as passive receptors of imperial power, the agency of indigenous people in the colonial contexts has been broadly discussed that emphasize the ability of active adoptions of foreign materials, negotiation between colonized and colonizer, and resistance of indigenous people through daily cultural practices (Given 2004; Mullins 2011; Silliman 2001; Rubertone 2000; Torrence 2000; Torrence and Clarke 2000; Voss 2005).</w:t>
+        <w:t xml:space="preserve">. Those new types of ornaments gradually replaced the earlier jade ornamental system in Taiwan since the transition of Late Neolithic and the Iron Age. We observed a greater quantity and variety of foreign goods in the early 17th century during the European canonization period that involved the whole island in an international trade network on a large scale. Foreign trade goods introduced into local indigenous societies in a colonial or imperial contexts usually had an impact on local societies in many parts of the world that might cause transformations of indigenous economic, cultural, and socio-political systems [</w:t>
+      </w:r>
+      <w:r>
+        <w:t xml:space="preserve">(</w:t>
+      </w:r>
+      <w:r>
+        <w:rPr>
+          <w:b/>
+        </w:rPr>
+        <w:t xml:space="preserve">???</w:t>
+      </w:r>
+      <w:r>
+        <w:t xml:space="preserve">)</w:t>
+      </w:r>
+      <w:r>
+        <w:t xml:space="preserve">;</w:t>
+      </w:r>
+      <w:r>
+        <w:t xml:space="preserve">(</w:t>
+      </w:r>
+      <w:r>
+        <w:rPr>
+          <w:b/>
+        </w:rPr>
+        <w:t xml:space="preserve">???</w:t>
+      </w:r>
+      <w:r>
+        <w:t xml:space="preserve">)</w:t>
+      </w:r>
+      <w:r>
+        <w:t xml:space="preserve">;</w:t>
+      </w:r>
+      <w:r>
+        <w:t xml:space="preserve">(</w:t>
+      </w:r>
+      <w:r>
+        <w:rPr>
+          <w:b/>
+        </w:rPr>
+        <w:t xml:space="preserve">???</w:t>
+      </w:r>
+      <w:r>
+        <w:t xml:space="preserve">)</w:t>
+      </w:r>
+      <w:r>
+        <w:t xml:space="preserve">;</w:t>
+      </w:r>
+      <w:r>
+        <w:t xml:space="preserve">(</w:t>
+      </w:r>
+      <w:r>
+        <w:rPr>
+          <w:b/>
+        </w:rPr>
+        <w:t xml:space="preserve">???</w:t>
+      </w:r>
+      <w:r>
+        <w:t xml:space="preserve">)</w:t>
+      </w:r>
+      <w:r>
+        <w:t xml:space="preserve">). Contrary to as passive receptors of imperial power, the agency of indigenous people in the colonial contexts has been broadly discussed that emphasize the ability of active adoptions of foreign materials, negotiation between colonized and colonizer, and resistance of indigenous people through daily cultural practices [</w:t>
+      </w:r>
+      <w:r>
+        <w:t xml:space="preserve">(</w:t>
+      </w:r>
+      <w:r>
+        <w:rPr>
+          <w:b/>
+        </w:rPr>
+        <w:t xml:space="preserve">???</w:t>
+      </w:r>
+      <w:r>
+        <w:t xml:space="preserve">)</w:t>
+      </w:r>
+      <w:r>
+        <w:t xml:space="preserve">;</w:t>
+      </w:r>
+      <w:r>
+        <w:t xml:space="preserve">(</w:t>
+      </w:r>
+      <w:r>
+        <w:rPr>
+          <w:b/>
+        </w:rPr>
+        <w:t xml:space="preserve">???</w:t>
+      </w:r>
+      <w:r>
+        <w:t xml:space="preserve">)</w:t>
+      </w:r>
+      <w:r>
+        <w:t xml:space="preserve">;</w:t>
+      </w:r>
+      <w:r>
+        <w:t xml:space="preserve">(</w:t>
+      </w:r>
+      <w:r>
+        <w:rPr>
+          <w:b/>
+        </w:rPr>
+        <w:t xml:space="preserve">???</w:t>
+      </w:r>
+      <w:r>
+        <w:t xml:space="preserve">)</w:t>
+      </w:r>
+      <w:r>
+        <w:t xml:space="preserve">;</w:t>
+      </w:r>
+      <w:r>
+        <w:t xml:space="preserve">(</w:t>
+      </w:r>
+      <w:r>
+        <w:rPr>
+          <w:b/>
+        </w:rPr>
+        <w:t xml:space="preserve">???</w:t>
+      </w:r>
+      <w:r>
+        <w:t xml:space="preserve">)</w:t>
+      </w:r>
+      <w:r>
+        <w:t xml:space="preserve">;</w:t>
+      </w:r>
+      <w:r>
+        <w:t xml:space="preserve">(</w:t>
+      </w:r>
+      <w:r>
+        <w:rPr>
+          <w:b/>
+        </w:rPr>
+        <w:t xml:space="preserve">???</w:t>
+      </w:r>
+      <w:r>
+        <w:t xml:space="preserve">)</w:t>
+      </w:r>
+      <w:r>
+        <w:t xml:space="preserve">;</w:t>
+      </w:r>
+      <w:r>
+        <w:t xml:space="preserve">(</w:t>
+      </w:r>
+      <w:r>
+        <w:rPr>
+          <w:b/>
+        </w:rPr>
+        <w:t xml:space="preserve">???</w:t>
+      </w:r>
+      <w:r>
+        <w:t xml:space="preserve">)</w:t>
+      </w:r>
+      <w:r>
+        <w:t xml:space="preserve">;</w:t>
+      </w:r>
+      <w:r>
+        <w:t xml:space="preserve">(</w:t>
+      </w:r>
+      <w:r>
+        <w:rPr>
+          <w:b/>
+        </w:rPr>
+        <w:t xml:space="preserve">???</w:t>
+      </w:r>
+      <w:r>
+        <w:t xml:space="preserve">)</w:t>
+      </w:r>
+      <w:r>
+        <w:t xml:space="preserve">).</w:t>
       </w:r>
     </w:p>
     <w:p>
@@ -345,10 +510,272 @@
     </w:p>
     <w:p>
       <w:pPr>
+        <w:pStyle w:val="SourceCode"/>
+      </w:pPr>
+      <w:r>
+        <w:rPr>
+          <w:rStyle w:val="VerbatimChar"/>
+        </w:rPr>
+        <w:t xml:space="preserve">#&gt; Reading layer `AD_burial' from data source `/Users/EmilyWang/Desktop/School document/LW-Paper/kwl-ornaments-2019/analysis/data/raw_data/AD_burial.shp' using driver `ESRI Shapefile'</w:t>
+      </w:r>
+      <w:r>
+        <w:br w:type="textWrapping"/>
+      </w:r>
+      <w:r>
+        <w:rPr>
+          <w:rStyle w:val="VerbatimChar"/>
+        </w:rPr>
+        <w:t xml:space="preserve">#&gt; Simple feature collection with 84 features and 11 fields</w:t>
+      </w:r>
+      <w:r>
+        <w:br w:type="textWrapping"/>
+      </w:r>
+      <w:r>
+        <w:rPr>
+          <w:rStyle w:val="VerbatimChar"/>
+        </w:rPr>
+        <w:t xml:space="preserve">#&gt; geometry type:  POLYGON</w:t>
+      </w:r>
+      <w:r>
+        <w:br w:type="textWrapping"/>
+      </w:r>
+      <w:r>
+        <w:rPr>
+          <w:rStyle w:val="VerbatimChar"/>
+        </w:rPr>
+        <w:t xml:space="preserve">#&gt; dimension:      XY</w:t>
+      </w:r>
+      <w:r>
+        <w:br w:type="textWrapping"/>
+      </w:r>
+      <w:r>
+        <w:rPr>
+          <w:rStyle w:val="VerbatimChar"/>
+        </w:rPr>
+        <w:t xml:space="preserve">#&gt; bbox:           xmin: 2825.532 ymin: -5351.42 xmax: 10635.56 ymax: -1776.812</w:t>
+      </w:r>
+      <w:r>
+        <w:br w:type="textWrapping"/>
+      </w:r>
+      <w:r>
+        <w:rPr>
+          <w:rStyle w:val="VerbatimChar"/>
+        </w:rPr>
+        <w:t xml:space="preserve">#&gt; epsg (SRID):    NA</w:t>
+      </w:r>
+      <w:r>
+        <w:br w:type="textWrapping"/>
+      </w:r>
+      <w:r>
+        <w:rPr>
+          <w:rStyle w:val="VerbatimChar"/>
+        </w:rPr>
+        <w:t xml:space="preserve">#&gt; proj4string:    NA</w:t>
+      </w:r>
+      <w:r>
+        <w:br w:type="textWrapping"/>
+      </w:r>
+      <w:r>
+        <w:rPr>
+          <w:rStyle w:val="VerbatimChar"/>
+        </w:rPr>
+        <w:t xml:space="preserve">#&gt; Reading layer `AD_zone' from data source `/Users/EmilyWang/Desktop/School document/LW-Paper/kwl-ornaments-2019/analysis/data/raw_data/AD_zone.shp' using driver `ESRI Shapefile'</w:t>
+      </w:r>
+      <w:r>
+        <w:br w:type="textWrapping"/>
+      </w:r>
+      <w:r>
+        <w:rPr>
+          <w:rStyle w:val="VerbatimChar"/>
+        </w:rPr>
+        <w:t xml:space="preserve">#&gt; Simple feature collection with 129 features and 2 fields</w:t>
+      </w:r>
+      <w:r>
+        <w:br w:type="textWrapping"/>
+      </w:r>
+      <w:r>
+        <w:rPr>
+          <w:rStyle w:val="VerbatimChar"/>
+        </w:rPr>
+        <w:t xml:space="preserve">#&gt; geometry type:  POLYGON</w:t>
+      </w:r>
+      <w:r>
+        <w:br w:type="textWrapping"/>
+      </w:r>
+      <w:r>
+        <w:rPr>
+          <w:rStyle w:val="VerbatimChar"/>
+        </w:rPr>
+        <w:t xml:space="preserve">#&gt; dimension:      XY</w:t>
+      </w:r>
+      <w:r>
+        <w:br w:type="textWrapping"/>
+      </w:r>
+      <w:r>
+        <w:rPr>
+          <w:rStyle w:val="VerbatimChar"/>
+        </w:rPr>
+        <w:t xml:space="preserve">#&gt; bbox:           xmin: 2418.889 ymin: -6768.362 xmax: 11363.04 ymax: -1502.458</w:t>
+      </w:r>
+      <w:r>
+        <w:br w:type="textWrapping"/>
+      </w:r>
+      <w:r>
+        <w:rPr>
+          <w:rStyle w:val="VerbatimChar"/>
+        </w:rPr>
+        <w:t xml:space="preserve">#&gt; epsg (SRID):    NA</w:t>
+      </w:r>
+      <w:r>
+        <w:br w:type="textWrapping"/>
+      </w:r>
+      <w:r>
+        <w:rPr>
+          <w:rStyle w:val="VerbatimChar"/>
+        </w:rPr>
+        <w:t xml:space="preserve">#&gt; proj4string:    NA</w:t>
+      </w:r>
+      <w:r>
+        <w:br w:type="textWrapping"/>
+      </w:r>
+      <w:r>
+        <w:rPr>
+          <w:rStyle w:val="VerbatimChar"/>
+        </w:rPr>
+        <w:t xml:space="preserve">#&gt; Reading layer `AD_withdata' from data source `/Users/EmilyWang/Desktop/School document/LW-Paper/kwl-ornaments-2019/analysis/data/raw_data/AD_withdata.shp' using driver `ESRI Shapefile'</w:t>
+      </w:r>
+      <w:r>
+        <w:br w:type="textWrapping"/>
+      </w:r>
+      <w:r>
+        <w:rPr>
+          <w:rStyle w:val="VerbatimChar"/>
+        </w:rPr>
+        <w:t xml:space="preserve">#&gt; Simple feature collection with 129 features and 29 fields</w:t>
+      </w:r>
+      <w:r>
+        <w:br w:type="textWrapping"/>
+      </w:r>
+      <w:r>
+        <w:rPr>
+          <w:rStyle w:val="VerbatimChar"/>
+        </w:rPr>
+        <w:t xml:space="preserve">#&gt; geometry type:  POLYGON</w:t>
+      </w:r>
+      <w:r>
+        <w:br w:type="textWrapping"/>
+      </w:r>
+      <w:r>
+        <w:rPr>
+          <w:rStyle w:val="VerbatimChar"/>
+        </w:rPr>
+        <w:t xml:space="preserve">#&gt; dimension:      XY</w:t>
+      </w:r>
+      <w:r>
+        <w:br w:type="textWrapping"/>
+      </w:r>
+      <w:r>
+        <w:rPr>
+          <w:rStyle w:val="VerbatimChar"/>
+        </w:rPr>
+        <w:t xml:space="preserve">#&gt; bbox:           xmin: 2418.889 ymin: -6768.362 xmax: 11363.04 ymax: -1502.458</w:t>
+      </w:r>
+      <w:r>
+        <w:br w:type="textWrapping"/>
+      </w:r>
+      <w:r>
+        <w:rPr>
+          <w:rStyle w:val="VerbatimChar"/>
+        </w:rPr>
+        <w:t xml:space="preserve">#&gt; epsg (SRID):    NA</w:t>
+      </w:r>
+      <w:r>
+        <w:br w:type="textWrapping"/>
+      </w:r>
+      <w:r>
+        <w:rPr>
+          <w:rStyle w:val="VerbatimChar"/>
+        </w:rPr>
+        <w:t xml:space="preserve">#&gt; proj4string:    NA</w:t>
+      </w:r>
+      <w:r>
+        <w:br w:type="textWrapping"/>
+      </w:r>
+      <w:r>
+        <w:rPr>
+          <w:rStyle w:val="VerbatimChar"/>
+        </w:rPr>
+        <w:t xml:space="preserve">#&gt; Reading layer `location' from data source `/Users/EmilyWang/Desktop/School document/LW-Paper/kwl-ornaments-2019/analysis/data/raw_data/location.shp' using driver `ESRI Shapefile'</w:t>
+      </w:r>
+      <w:r>
+        <w:br w:type="textWrapping"/>
+      </w:r>
+      <w:r>
+        <w:rPr>
+          <w:rStyle w:val="VerbatimChar"/>
+        </w:rPr>
+        <w:t xml:space="preserve">#&gt; Simple feature collection with 7 features and 1 field</w:t>
+      </w:r>
+      <w:r>
+        <w:br w:type="textWrapping"/>
+      </w:r>
+      <w:r>
+        <w:rPr>
+          <w:rStyle w:val="VerbatimChar"/>
+        </w:rPr>
+        <w:t xml:space="preserve">#&gt; geometry type:  LINESTRING</w:t>
+      </w:r>
+      <w:r>
+        <w:br w:type="textWrapping"/>
+      </w:r>
+      <w:r>
+        <w:rPr>
+          <w:rStyle w:val="VerbatimChar"/>
+        </w:rPr>
+        <w:t xml:space="preserve">#&gt; dimension:      XY</w:t>
+      </w:r>
+      <w:r>
+        <w:br w:type="textWrapping"/>
+      </w:r>
+      <w:r>
+        <w:rPr>
+          <w:rStyle w:val="VerbatimChar"/>
+        </w:rPr>
+        <w:t xml:space="preserve">#&gt; bbox:           xmin: 234.077 ymin: -7801.181 xmax: 16950.74 ymax: 384.3341</w:t>
+      </w:r>
+      <w:r>
+        <w:br w:type="textWrapping"/>
+      </w:r>
+      <w:r>
+        <w:rPr>
+          <w:rStyle w:val="VerbatimChar"/>
+        </w:rPr>
+        <w:t xml:space="preserve">#&gt; epsg (SRID):    NA</w:t>
+      </w:r>
+      <w:r>
+        <w:br w:type="textWrapping"/>
+      </w:r>
+      <w:r>
+        <w:rPr>
+          <w:rStyle w:val="VerbatimChar"/>
+        </w:rPr>
+        <w:t xml:space="preserve">#&gt; proj4string:    NA</w:t>
+      </w:r>
+    </w:p>
+    <w:p>
+      <w:pPr>
+        <w:pStyle w:val="FirstParagraph"/>
+      </w:pPr>
+      <w:r>
+        <w:t xml:space="preserve">The ornaments studied in this paper came from 40 adjacent 4m x 4m units out of 262 units in the middle part of excavation. The sampling principle is based on the extent of intact contexts that the least disturbed by modern constructions are the preference. The Upper Layer Culture can be divided into six sub layers spanning from 14 century to 19 century according to current radiocarbon dates, excavation depth, types of ceramics, and sediment texture and color (Hsieh 2008; Wang 2011). Layers are assigned numbers from 1 to 6 for which L1 corresponds to the upper context and L6, also the bottom layer, refers to lower context. Based on Hsieh’s (2008) chronological study of Chinese porcelains, L5 and L6 represent pre-European contact period, L4 was the time of European contact, and L2 and L1 was the period of Chinese contact.</w:t>
+      </w:r>
+    </w:p>
+    <w:p>
+      <w:pPr>
         <w:pStyle w:val="BodyText"/>
       </w:pPr>
       <w:r>
-        <w:t xml:space="preserve">The ornaments studied in this paper came from 40 adjacent 4m x 4m units out of 262 units in the middle part of excavation. The sampling principle is based on the extent of intact contexts that the least disturbed by modern constructions are the preference. The Upper Layer Culture can be divided into six sub layers spanning from 14 century to 19 century according to current radiocarbon dates, excavation depth, types of ceramics, and sediment texture and color (Hsieh 2008; Wang 2011). Layers are assigned numbers from 1 to 6 for which L1 corresponds to the upper context and L6, also the bottom layer, refers to lower context. Based on Hsieh’s (2008) chronological study of Chinese porcelains, L5 and L6 represent pre-European contact period, L4 was the time of European contact, and L2 and L1 was the period of Chinese contact.</w:t>
+        <w:t xml:space="preserve">&lt;–add a graph of 40 units and chronology–&gt;</w:t>
       </w:r>
     </w:p>
     <w:p>
@@ -356,16 +783,18 @@
         <w:pStyle w:val="BodyText"/>
       </w:pPr>
       <w:r>
-        <w:t xml:space="preserve">&lt;–add a graph of 40 units and chronology–&gt;</w:t>
-      </w:r>
-    </w:p>
-    <w:p>
-      <w:pPr>
-        <w:pStyle w:val="BodyText"/>
-      </w:pPr>
-      <w:r>
         <w:t xml:space="preserve">In general, complete ornaments with clear context were mostly found in burials that helps to understand how people wear them and any relationships between shapes of ornaments and gender or age. In addition to burials, ornaments were also found in middens and living space that can be identified by post holes. The frequency of ornaments from burials is more than those from the living space due to well preserved condition. There is a wide variety of raw materials for ornaments of which ornaments glass, agate and metal ornaments that account for 99% of all ornaments were thought to be introduced by trading with the Europeans and Chinese traders, while ornaments made of shells, woods, and bones were believed locally made that is about only about 1% of all ornaments (Table 1). The reason for the large quantity of glass beads is that they usually have been found in clusters because of the original form such as necklaces. The shape of ornaments include beads, bracelets, rings, bells, pendants, and knitted objects that shows shape are closely related to raw material due to its characteristic. For example, beads are only made of glass, agate, and shell, and bone is the main material for knitted objects that used to connect beads. Also, metal ornaments covers more shapes such bells, pendants, and rings (Chen 2007).</w:t>
       </w:r>
+    </w:p>
+    <w:p>
+      <w:pPr>
+        <w:pStyle w:val="Heading1"/>
+      </w:pPr>
+      <w:bookmarkStart w:id="23" w:name="samples-and-methods"/>
+      <w:r>
+        <w:t xml:space="preserve">Samples and Methods</w:t>
+      </w:r>
+      <w:bookmarkEnd w:id="23"/>
     </w:p>
     <w:p>
       <w:pPr>
@@ -387,7 +816,7 @@
                     </pic:cNvPicPr>
                   </pic:nvPicPr>
                   <pic:blipFill>
-                    <a:blip r:embed="rId23"/>
+                    <a:blip r:embed="rId24"/>
                     <a:stretch>
                       <a:fillRect/>
                     </a:stretch>
@@ -1956,17 +2385,7 @@
     </w:tbl>
     <w:p>
       <w:pPr>
-        <w:pStyle w:val="Heading1"/>
-      </w:pPr>
-      <w:bookmarkStart w:id="24" w:name="samples-and-methods"/>
-      <w:r>
-        <w:t xml:space="preserve">Samples and Methods</w:t>
-      </w:r>
-      <w:bookmarkEnd w:id="24"/>
-    </w:p>
-    <w:p>
-      <w:pPr>
-        <w:pStyle w:val="FirstParagraph"/>
+        <w:pStyle w:val="BodyText"/>
       </w:pPr>
       <w:r>
         <w:t xml:space="preserve">To explore whether body ornaments can reflect the colonial influences on indigenous populations, this research examines the frequency and spatial distribution of trade ornaments at Kiwulan during different time periods with foreign contacts, including European and Chinese contacts. Trade ornaments were analyzed by three analytical units including pre-European contact, European contact, and Chinese contact that indicates three scale of exchange network from less to intense contact subsequently. Because the appearance of ornaments is highly related to the original raw material couple with the function such as bead and bracelet, they are combined as the first criterion of classification which determines five major categories. Under each category of raw material, ornaments are further classified into several subtype according to the shape if any variations were identified in each category. In order to compare the general pattern of changes for major ornaments, less frequent ornaments are combined as one category named other, which will be discussed separately.</w:t>
@@ -2047,22 +2466,17 @@
           </wp:inline>
         </w:drawing>
       </w:r>
-    </w:p>
-    <w:p>
-      <w:pPr>
-        <w:pStyle w:val="BodyText"/>
-      </w:pPr>
       <w:r>
         <w:drawing>
           <wp:inline>
             <wp:extent cx="5943600" cy="4754880"/>
             <wp:effectExtent b="0" l="0" r="0" t="0"/>
-            <wp:docPr descr="Figure 2: Frequency of" title="" id="1" name="Picture"/>
+            <wp:docPr descr="" title="" id="1" name="Picture"/>
             <a:graphic>
               <a:graphicData uri="http://schemas.openxmlformats.org/drawingml/2006/picture">
                 <pic:pic>
                   <pic:nvPicPr>
-                    <pic:cNvPr descr="../figures/plot-altogether-1.png" id="0" name="Picture"/>
+                    <pic:cNvPr descr="../figures/plot-counts-by-period-2.png" id="0" name="Picture"/>
                     <pic:cNvPicPr>
                       <a:picLocks noChangeArrowheads="1" noChangeAspect="1"/>
                     </pic:cNvPicPr>
@@ -2094,383 +2508,28 @@
           </wp:inline>
         </w:drawing>
       </w:r>
-      <w:r>
-        <w:t xml:space="preserve"> </w:t>
-      </w:r>
-      <w:r>
-        <w:t xml:space="preserve"># Results</w:t>
-      </w:r>
-    </w:p>
-    <w:p>
-      <w:pPr>
-        <w:pStyle w:val="Heading2"/>
-      </w:pPr>
-      <w:bookmarkStart w:id="27" w:name="frequency-between-time-periods"/>
-      <w:r>
-        <w:t xml:space="preserve">Frequency between time periods</w:t>
-      </w:r>
-      <w:bookmarkEnd w:id="27"/>
-    </w:p>
-    <w:p>
-      <w:pPr>
-        <w:pStyle w:val="FirstParagraph"/>
-      </w:pPr>
-      <w:r>
-        <w:t xml:space="preserve">The results of the comparison between different time periods show a general pattern that most ornaments appeared in the pre-European contact period and the frequencies reached a peak during the European contact and then dropped during the Chinese contact period, especially for golden beads. This trend can be also seen on other ornaments including agate bead, metal ring, and bell. However, glass bead shows a different pattern that indicates a higher frequency in the pre-European contact, and then the frequency decreased in the European contact period and even less in the Chinese contact period.</w:t>
-      </w:r>
     </w:p>
     <w:p>
       <w:pPr>
         <w:pStyle w:val="BodyText"/>
-      </w:pPr>
-      <w:r>
-        <w:t xml:space="preserve">The distribution of frequency for subtypes in each major category are presented in</w:t>
-      </w:r>
-      <w:r>
-        <w:t xml:space="preserve"> </w:t>
-      </w:r>
-      <w:r>
-        <w:t xml:space="preserve">1</w:t>
-      </w:r>
-      <w:r>
-        <w:t xml:space="preserve">. The distribution shows that agate beads and metal rings have greater quantity and variety of shapes compared to copper bell and glass beads during the European contact period. Agate beads can be divided into eight subtypes, in which hexagonal shape is the most common subtype that appeared before European contact and increased during the European contact and then declined in the Chinese contact. Small oval type shows similar frequency before and during European contact but not found in the Chinese contact period, while waxy oval bead only found during European contact period. There are more subtypes of agate beads during European contact compared to other time periods. Similarly metal rings can be classified into seven subtypes, in which wide small ring is the most common metal ornaments, followed by wide large and thin large shape. The greater varieties for those two categories might indicate the multiple sources due to global trade network brought by the Europeans. In contrast, copper bell and glass bead have smaller variety, but glass bead has larger number due to they were usually found in a cluster that reflect the original use as strings. Most common shape for copper bell is the large shape with human face as motif, while most common shape for glass bead is small that were identified as Indo-Pacific beads, the most common type that are widespread in Southeast Asian sites since 300 BC</w:t>
-      </w:r>
-      <w:r>
-        <w:t xml:space="preserve"> </w:t>
-      </w:r>
-      <w:r>
-        <w:t xml:space="preserve">(</w:t>
-      </w:r>
-      <w:r>
-        <w:rPr>
-          <w:b/>
-        </w:rPr>
-        <w:t xml:space="preserve">???</w:t>
-      </w:r>
-      <w:r>
-        <w:t xml:space="preserve">)</w:t>
-      </w:r>
-      <w:r>
-        <w:t xml:space="preserve">.</w:t>
-      </w:r>
-    </w:p>
-    <w:p>
-      <w:pPr>
-        <w:pStyle w:val="Heading2"/>
-      </w:pPr>
-      <w:bookmarkStart w:id="28" w:name="frequency-for-spatial-pattern"/>
-      <w:r>
-        <w:t xml:space="preserve">Frequency for spatial pattern</w:t>
-      </w:r>
-      <w:bookmarkEnd w:id="28"/>
-    </w:p>
-    <w:p>
-      <w:pPr>
-        <w:pStyle w:val="FirstParagraph"/>
-      </w:pPr>
-      <w:r>
-        <w:t xml:space="preserve">Figure</w:t>
-      </w:r>
-      <w:r>
-        <w:t xml:space="preserve"> </w:t>
-      </w:r>
-      <w:r>
-        <w:t xml:space="preserve">3</w:t>
-      </w:r>
-      <w:r>
-        <w:t xml:space="preserve"> </w:t>
-      </w:r>
-      <w:r>
-        <w:t xml:space="preserve">presents the spatial distribution of the ornaments for each time period. It shows that ornaments concentrate on one specific square in the pre-European contact, and more ubiquitous during the European contact and</w:t>
-      </w:r>
-    </w:p>
-    <w:p>
-      <w:pPr>
-        <w:pStyle w:val="Compact"/>
-        <w:numPr>
-          <w:numId w:val="1001"/>
-          <w:ilvl w:val="0"/>
-        </w:numPr>
-      </w:pPr>
-      <w:r>
-        <w:t xml:space="preserve">for each time period, spatial patterning</w:t>
-      </w:r>
-    </w:p>
-    <w:p>
-      <w:pPr>
-        <w:pStyle w:val="SourceCode"/>
-      </w:pPr>
-      <w:r>
-        <w:rPr>
-          <w:rStyle w:val="VerbatimChar"/>
-        </w:rPr>
-        <w:t xml:space="preserve">#&gt; Reading layer `AD_burial' from data source `/Users/EmilyWang/Desktop/School document/LW-Paper/kwl-ornaments-2019/analysis/data/raw_data/AD_burial.shp' using driver `ESRI Shapefile'</w:t>
-      </w:r>
-      <w:r>
-        <w:br w:type="textWrapping"/>
-      </w:r>
-      <w:r>
-        <w:rPr>
-          <w:rStyle w:val="VerbatimChar"/>
-        </w:rPr>
-        <w:t xml:space="preserve">#&gt; Simple feature collection with 84 features and 11 fields</w:t>
-      </w:r>
-      <w:r>
-        <w:br w:type="textWrapping"/>
-      </w:r>
-      <w:r>
-        <w:rPr>
-          <w:rStyle w:val="VerbatimChar"/>
-        </w:rPr>
-        <w:t xml:space="preserve">#&gt; geometry type:  POLYGON</w:t>
-      </w:r>
-      <w:r>
-        <w:br w:type="textWrapping"/>
-      </w:r>
-      <w:r>
-        <w:rPr>
-          <w:rStyle w:val="VerbatimChar"/>
-        </w:rPr>
-        <w:t xml:space="preserve">#&gt; dimension:      XY</w:t>
-      </w:r>
-      <w:r>
-        <w:br w:type="textWrapping"/>
-      </w:r>
-      <w:r>
-        <w:rPr>
-          <w:rStyle w:val="VerbatimChar"/>
-        </w:rPr>
-        <w:t xml:space="preserve">#&gt; bbox:           xmin: 2825.532 ymin: -5351.42 xmax: 10635.56 ymax: -1776.812</w:t>
-      </w:r>
-      <w:r>
-        <w:br w:type="textWrapping"/>
-      </w:r>
-      <w:r>
-        <w:rPr>
-          <w:rStyle w:val="VerbatimChar"/>
-        </w:rPr>
-        <w:t xml:space="preserve">#&gt; epsg (SRID):    NA</w:t>
-      </w:r>
-      <w:r>
-        <w:br w:type="textWrapping"/>
-      </w:r>
-      <w:r>
-        <w:rPr>
-          <w:rStyle w:val="VerbatimChar"/>
-        </w:rPr>
-        <w:t xml:space="preserve">#&gt; proj4string:    NA</w:t>
-      </w:r>
-      <w:r>
-        <w:br w:type="textWrapping"/>
-      </w:r>
-      <w:r>
-        <w:rPr>
-          <w:rStyle w:val="VerbatimChar"/>
-        </w:rPr>
-        <w:t xml:space="preserve">#&gt; Reading layer `AD_zone' from data source `/Users/EmilyWang/Desktop/School document/LW-Paper/kwl-ornaments-2019/analysis/data/raw_data/AD_zone.shp' using driver `ESRI Shapefile'</w:t>
-      </w:r>
-      <w:r>
-        <w:br w:type="textWrapping"/>
-      </w:r>
-      <w:r>
-        <w:rPr>
-          <w:rStyle w:val="VerbatimChar"/>
-        </w:rPr>
-        <w:t xml:space="preserve">#&gt; Simple feature collection with 129 features and 2 fields</w:t>
-      </w:r>
-      <w:r>
-        <w:br w:type="textWrapping"/>
-      </w:r>
-      <w:r>
-        <w:rPr>
-          <w:rStyle w:val="VerbatimChar"/>
-        </w:rPr>
-        <w:t xml:space="preserve">#&gt; geometry type:  POLYGON</w:t>
-      </w:r>
-      <w:r>
-        <w:br w:type="textWrapping"/>
-      </w:r>
-      <w:r>
-        <w:rPr>
-          <w:rStyle w:val="VerbatimChar"/>
-        </w:rPr>
-        <w:t xml:space="preserve">#&gt; dimension:      XY</w:t>
-      </w:r>
-      <w:r>
-        <w:br w:type="textWrapping"/>
-      </w:r>
-      <w:r>
-        <w:rPr>
-          <w:rStyle w:val="VerbatimChar"/>
-        </w:rPr>
-        <w:t xml:space="preserve">#&gt; bbox:           xmin: 2418.889 ymin: -6768.362 xmax: 11363.04 ymax: -1502.458</w:t>
-      </w:r>
-      <w:r>
-        <w:br w:type="textWrapping"/>
-      </w:r>
-      <w:r>
-        <w:rPr>
-          <w:rStyle w:val="VerbatimChar"/>
-        </w:rPr>
-        <w:t xml:space="preserve">#&gt; epsg (SRID):    NA</w:t>
-      </w:r>
-      <w:r>
-        <w:br w:type="textWrapping"/>
-      </w:r>
-      <w:r>
-        <w:rPr>
-          <w:rStyle w:val="VerbatimChar"/>
-        </w:rPr>
-        <w:t xml:space="preserve">#&gt; proj4string:    NA</w:t>
-      </w:r>
-      <w:r>
-        <w:br w:type="textWrapping"/>
-      </w:r>
-      <w:r>
-        <w:rPr>
-          <w:rStyle w:val="VerbatimChar"/>
-        </w:rPr>
-        <w:t xml:space="preserve">#&gt; Reading layer `AD_withdata' from data source `/Users/EmilyWang/Desktop/School document/LW-Paper/kwl-ornaments-2019/analysis/data/raw_data/AD_withdata.shp' using driver `ESRI Shapefile'</w:t>
-      </w:r>
-      <w:r>
-        <w:br w:type="textWrapping"/>
-      </w:r>
-      <w:r>
-        <w:rPr>
-          <w:rStyle w:val="VerbatimChar"/>
-        </w:rPr>
-        <w:t xml:space="preserve">#&gt; Simple feature collection with 129 features and 29 fields</w:t>
-      </w:r>
-      <w:r>
-        <w:br w:type="textWrapping"/>
-      </w:r>
-      <w:r>
-        <w:rPr>
-          <w:rStyle w:val="VerbatimChar"/>
-        </w:rPr>
-        <w:t xml:space="preserve">#&gt; geometry type:  POLYGON</w:t>
-      </w:r>
-      <w:r>
-        <w:br w:type="textWrapping"/>
-      </w:r>
-      <w:r>
-        <w:rPr>
-          <w:rStyle w:val="VerbatimChar"/>
-        </w:rPr>
-        <w:t xml:space="preserve">#&gt; dimension:      XY</w:t>
-      </w:r>
-      <w:r>
-        <w:br w:type="textWrapping"/>
-      </w:r>
-      <w:r>
-        <w:rPr>
-          <w:rStyle w:val="VerbatimChar"/>
-        </w:rPr>
-        <w:t xml:space="preserve">#&gt; bbox:           xmin: 2418.889 ymin: -6768.362 xmax: 11363.04 ymax: -1502.458</w:t>
-      </w:r>
-      <w:r>
-        <w:br w:type="textWrapping"/>
-      </w:r>
-      <w:r>
-        <w:rPr>
-          <w:rStyle w:val="VerbatimChar"/>
-        </w:rPr>
-        <w:t xml:space="preserve">#&gt; epsg (SRID):    NA</w:t>
-      </w:r>
-      <w:r>
-        <w:br w:type="textWrapping"/>
-      </w:r>
-      <w:r>
-        <w:rPr>
-          <w:rStyle w:val="VerbatimChar"/>
-        </w:rPr>
-        <w:t xml:space="preserve">#&gt; proj4string:    NA</w:t>
-      </w:r>
-      <w:r>
-        <w:br w:type="textWrapping"/>
-      </w:r>
-      <w:r>
-        <w:rPr>
-          <w:rStyle w:val="VerbatimChar"/>
-        </w:rPr>
-        <w:t xml:space="preserve">#&gt; Reading layer `location' from data source `/Users/EmilyWang/Desktop/School document/LW-Paper/kwl-ornaments-2019/analysis/data/raw_data/location.shp' using driver `ESRI Shapefile'</w:t>
-      </w:r>
-      <w:r>
-        <w:br w:type="textWrapping"/>
-      </w:r>
-      <w:r>
-        <w:rPr>
-          <w:rStyle w:val="VerbatimChar"/>
-        </w:rPr>
-        <w:t xml:space="preserve">#&gt; Simple feature collection with 7 features and 1 field</w:t>
-      </w:r>
-      <w:r>
-        <w:br w:type="textWrapping"/>
-      </w:r>
-      <w:r>
-        <w:rPr>
-          <w:rStyle w:val="VerbatimChar"/>
-        </w:rPr>
-        <w:t xml:space="preserve">#&gt; geometry type:  LINESTRING</w:t>
-      </w:r>
-      <w:r>
-        <w:br w:type="textWrapping"/>
-      </w:r>
-      <w:r>
-        <w:rPr>
-          <w:rStyle w:val="VerbatimChar"/>
-        </w:rPr>
-        <w:t xml:space="preserve">#&gt; dimension:      XY</w:t>
-      </w:r>
-      <w:r>
-        <w:br w:type="textWrapping"/>
-      </w:r>
-      <w:r>
-        <w:rPr>
-          <w:rStyle w:val="VerbatimChar"/>
-        </w:rPr>
-        <w:t xml:space="preserve">#&gt; bbox:           xmin: 234.077 ymin: -7801.181 xmax: 16950.74 ymax: 384.3341</w:t>
-      </w:r>
-      <w:r>
-        <w:br w:type="textWrapping"/>
-      </w:r>
-      <w:r>
-        <w:rPr>
-          <w:rStyle w:val="VerbatimChar"/>
-        </w:rPr>
-        <w:t xml:space="preserve">#&gt; epsg (SRID):    NA</w:t>
-      </w:r>
-      <w:r>
-        <w:br w:type="textWrapping"/>
-      </w:r>
-      <w:r>
-        <w:rPr>
-          <w:rStyle w:val="VerbatimChar"/>
-        </w:rPr>
-        <w:t xml:space="preserve">#&gt; proj4string:    NA</w:t>
-      </w:r>
-    </w:p>
-    <w:p>
-      <w:pPr>
-        <w:pStyle w:val="CaptionedFigure"/>
       </w:pPr>
       <w:r>
         <w:drawing>
           <wp:inline>
             <wp:extent cx="5943600" cy="4754880"/>
             <wp:effectExtent b="0" l="0" r="0" t="0"/>
-            <wp:docPr descr="Figure 3: Spatial pattern of ornaments" title="" id="1" name="Picture"/>
+            <wp:docPr descr="Figure 2: Frequency of" title="" id="1" name="Picture"/>
             <a:graphic>
               <a:graphicData uri="http://schemas.openxmlformats.org/drawingml/2006/picture">
                 <pic:pic>
                   <pic:nvPicPr>
-                    <pic:cNvPr descr="../figures/plot-all-spatial-pattern-1.png" id="0" name="Picture"/>
+                    <pic:cNvPr descr="../figures/plot-altogether-1.png" id="0" name="Picture"/>
                     <pic:cNvPicPr>
                       <a:picLocks noChangeArrowheads="1" noChangeAspect="1"/>
                     </pic:cNvPicPr>
                   </pic:nvPicPr>
                   <pic:blipFill>
-                    <a:blip r:embed="rId29"/>
+                    <a:blip r:embed="rId27"/>
                     <a:stretch>
                       <a:fillRect/>
                     </a:stretch>
@@ -2496,30 +2555,119 @@
           </wp:inline>
         </w:drawing>
       </w:r>
-    </w:p>
-    <w:p>
-      <w:pPr>
-        <w:pStyle w:val="ImageCaption"/>
-      </w:pPr>
-      <w:r>
-        <w:t xml:space="preserve">Figure 3: Spatial pattern of ornaments</w:t>
+      <w:r>
+        <w:t xml:space="preserve"> </w:t>
+      </w:r>
+      <w:r>
+        <w:t xml:space="preserve"># Results</w:t>
+      </w:r>
+    </w:p>
+    <w:p>
+      <w:pPr>
+        <w:pStyle w:val="Heading2"/>
+      </w:pPr>
+      <w:bookmarkStart w:id="28" w:name="frequency-between-time-periods"/>
+      <w:r>
+        <w:t xml:space="preserve">Frequency between time periods</w:t>
+      </w:r>
+      <w:bookmarkEnd w:id="28"/>
+    </w:p>
+    <w:p>
+      <w:pPr>
+        <w:pStyle w:val="FirstParagraph"/>
+      </w:pPr>
+      <w:r>
+        <w:t xml:space="preserve">The results of the comparison between different time periods show a general pattern that most ornaments appeared in the pre-European contact period and the frequencies reached a peak during the European contact and then dropped during the Chinese contact period, especially for golden beads. This trend can be also seen on other ornaments including agate bead, metal ring, and bell. However, glass bead shows a different pattern that indicates a higher frequency in the pre-European contact, and then the frequency decreased in the European contact period and even less in the Chinese contact period.</w:t>
       </w:r>
     </w:p>
     <w:p>
       <w:pPr>
         <w:pStyle w:val="BodyText"/>
+      </w:pPr>
+      <w:r>
+        <w:t xml:space="preserve">The distribution of frequency for subtypes in each major category are presented in</w:t>
+      </w:r>
+      <w:r>
+        <w:t xml:space="preserve"> </w:t>
+      </w:r>
+      <w:r>
+        <w:t xml:space="preserve">1</w:t>
+      </w:r>
+      <w:r>
+        <w:t xml:space="preserve">. The distribution shows that agate beads and metal rings have greater quantity and variety of shapes compared to copper bell and glass beads during the European contact period. Agate beads can be divided into eight subtypes, in which hexagonal shape is the most common subtype that appeared before European contact and increased during the European contact and then declined in the Chinese contact. Small oval type shows similar frequency before and during European contact but not found in the Chinese contact period, while waxy oval bead only found during European contact period. There are more subtypes of agate beads during European contact compared to other time periods. Similarly metal rings can be classified into seven subtypes, in which wide small ring is the most common metal ornaments, followed by wide large and thin large shape. The greater varieties for those two categories might indicate the multiple sources due to global trade network brought by the Europeans. In contrast, copper bell and glass bead have smaller variety, but glass bead has larger number due to they were usually found in a cluster that reflect the original use as strings. Most common shape for copper bell is the large shape with human face as motif, while most common shape for glass bead is small that were identified as Indo-Pacific beads, the most common type that are widespread in Southeast Asian sites since 300 BC</w:t>
+      </w:r>
+      <w:r>
+        <w:t xml:space="preserve"> </w:t>
+      </w:r>
+      <w:r>
+        <w:t xml:space="preserve">(</w:t>
+      </w:r>
+      <w:r>
+        <w:rPr>
+          <w:b/>
+        </w:rPr>
+        <w:t xml:space="preserve">???</w:t>
+      </w:r>
+      <w:r>
+        <w:t xml:space="preserve">)</w:t>
+      </w:r>
+      <w:r>
+        <w:t xml:space="preserve">.</w:t>
+      </w:r>
+    </w:p>
+    <w:p>
+      <w:pPr>
+        <w:pStyle w:val="Heading2"/>
+      </w:pPr>
+      <w:bookmarkStart w:id="29" w:name="frequency-for-spatial-pattern"/>
+      <w:r>
+        <w:t xml:space="preserve">Frequency for spatial pattern</w:t>
+      </w:r>
+      <w:bookmarkEnd w:id="29"/>
+    </w:p>
+    <w:p>
+      <w:pPr>
+        <w:pStyle w:val="FirstParagraph"/>
+      </w:pPr>
+      <w:r>
+        <w:t xml:space="preserve">Figure</w:t>
+      </w:r>
+      <w:r>
+        <w:t xml:space="preserve"> </w:t>
+      </w:r>
+      <w:r>
+        <w:t xml:space="preserve">3</w:t>
+      </w:r>
+      <w:r>
+        <w:t xml:space="preserve"> </w:t>
+      </w:r>
+      <w:r>
+        <w:t xml:space="preserve">presents the spatial distribution of the ornaments for each time period. It shows that one square unearthed more ornaments than others in the pre-European contact. During the European contact period, the distribution is more ubiquitous with some concentration on northern part, and more even during Chinese contact period. Further look at the distribution for each major category individually, it shows that some squares have higher number of ornaments during the European contact period, including golden bead, agate bead, metal ring, and bell. However, there is no consistent pattern of concentration for different ornaments across the area. The squares with high number of ornaments distributed separately and independently without clear correlation. For example, more golden beads were found at the northern part, while more agate beads concentrated in the middle part.</w:t>
+      </w:r>
+    </w:p>
+    <w:p>
+      <w:pPr>
+        <w:pStyle w:val="BodyText"/>
+      </w:pPr>
+      <w:r>
+        <w:t xml:space="preserve">Golden beads and</w:t>
+      </w:r>
+    </w:p>
+    <w:p>
+      <w:pPr>
+        <w:pStyle w:val="CaptionedFigure"/>
       </w:pPr>
       <w:r>
         <w:drawing>
           <wp:inline>
             <wp:extent cx="5943600" cy="4754880"/>
             <wp:effectExtent b="0" l="0" r="0" t="0"/>
-            <wp:docPr descr="" title="" id="1" name="Picture"/>
+            <wp:docPr descr="Figure 3: Spatial pattern of ornaments" title="" id="1" name="Picture"/>
             <a:graphic>
               <a:graphicData uri="http://schemas.openxmlformats.org/drawingml/2006/picture">
                 <pic:pic>
                   <pic:nvPicPr>
-                    <pic:cNvPr descr="../figures/plot-spatial-distribution-1.png" id="0" name="Picture"/>
+                    <pic:cNvPr descr="../figures/plot-all-spatial-pattern-1.png" id="0" name="Picture"/>
                     <pic:cNvPicPr>
                       <a:picLocks noChangeArrowheads="1" noChangeAspect="1"/>
                     </pic:cNvPicPr>
@@ -2551,6 +2699,19 @@
           </wp:inline>
         </w:drawing>
       </w:r>
+    </w:p>
+    <w:p>
+      <w:pPr>
+        <w:pStyle w:val="ImageCaption"/>
+      </w:pPr>
+      <w:r>
+        <w:t xml:space="preserve">Figure 3: Spatial pattern of ornaments</w:t>
+      </w:r>
+    </w:p>
+    <w:p>
+      <w:pPr>
+        <w:pStyle w:val="BodyText"/>
+      </w:pPr>
       <w:r>
         <w:drawing>
           <wp:inline>
@@ -2561,7 +2722,7 @@
               <a:graphicData uri="http://schemas.openxmlformats.org/drawingml/2006/picture">
                 <pic:pic>
                   <pic:nvPicPr>
-                    <pic:cNvPr descr="../figures/plot-spatial-distribution-2.png" id="0" name="Picture"/>
+                    <pic:cNvPr descr="../figures/plot-spatial-pattern-each-1.png" id="0" name="Picture"/>
                     <pic:cNvPicPr>
                       <a:picLocks noChangeArrowheads="1" noChangeAspect="1"/>
                     </pic:cNvPicPr>
@@ -2603,7 +2764,7 @@
               <a:graphicData uri="http://schemas.openxmlformats.org/drawingml/2006/picture">
                 <pic:pic>
                   <pic:nvPicPr>
-                    <pic:cNvPr descr="../figures/plot-spatial-distribution-3.png" id="0" name="Picture"/>
+                    <pic:cNvPr descr="../figures/plot-spatial-pattern-each-2.png" id="0" name="Picture"/>
                     <pic:cNvPicPr>
                       <a:picLocks noChangeArrowheads="1" noChangeAspect="1"/>
                     </pic:cNvPicPr>
@@ -2635,16 +2796,142 @@
           </wp:inline>
         </w:drawing>
       </w:r>
+      <w:r>
+        <w:drawing>
+          <wp:inline>
+            <wp:extent cx="5943600" cy="4754880"/>
+            <wp:effectExtent b="0" l="0" r="0" t="0"/>
+            <wp:docPr descr="" title="" id="1" name="Picture"/>
+            <a:graphic>
+              <a:graphicData uri="http://schemas.openxmlformats.org/drawingml/2006/picture">
+                <pic:pic>
+                  <pic:nvPicPr>
+                    <pic:cNvPr descr="../figures/plot-spatial-pattern-each-3.png" id="0" name="Picture"/>
+                    <pic:cNvPicPr>
+                      <a:picLocks noChangeArrowheads="1" noChangeAspect="1"/>
+                    </pic:cNvPicPr>
+                  </pic:nvPicPr>
+                  <pic:blipFill>
+                    <a:blip r:embed="rId33"/>
+                    <a:stretch>
+                      <a:fillRect/>
+                    </a:stretch>
+                  </pic:blipFill>
+                  <pic:spPr bwMode="auto">
+                    <a:xfrm>
+                      <a:off x="0" y="0"/>
+                      <a:ext cx="5943600" cy="4754880"/>
+                    </a:xfrm>
+                    <a:prstGeom prst="rect">
+                      <a:avLst/>
+                    </a:prstGeom>
+                    <a:noFill/>
+                    <a:ln w="9525">
+                      <a:noFill/>
+                      <a:headEnd/>
+                      <a:tailEnd/>
+                    </a:ln>
+                  </pic:spPr>
+                </pic:pic>
+              </a:graphicData>
+            </a:graphic>
+          </wp:inline>
+        </w:drawing>
+      </w:r>
+      <w:r>
+        <w:drawing>
+          <wp:inline>
+            <wp:extent cx="5943600" cy="4754880"/>
+            <wp:effectExtent b="0" l="0" r="0" t="0"/>
+            <wp:docPr descr="" title="" id="1" name="Picture"/>
+            <a:graphic>
+              <a:graphicData uri="http://schemas.openxmlformats.org/drawingml/2006/picture">
+                <pic:pic>
+                  <pic:nvPicPr>
+                    <pic:cNvPr descr="../figures/plot-spatial-pattern-each-4.png" id="0" name="Picture"/>
+                    <pic:cNvPicPr>
+                      <a:picLocks noChangeArrowheads="1" noChangeAspect="1"/>
+                    </pic:cNvPicPr>
+                  </pic:nvPicPr>
+                  <pic:blipFill>
+                    <a:blip r:embed="rId34"/>
+                    <a:stretch>
+                      <a:fillRect/>
+                    </a:stretch>
+                  </pic:blipFill>
+                  <pic:spPr bwMode="auto">
+                    <a:xfrm>
+                      <a:off x="0" y="0"/>
+                      <a:ext cx="5943600" cy="4754880"/>
+                    </a:xfrm>
+                    <a:prstGeom prst="rect">
+                      <a:avLst/>
+                    </a:prstGeom>
+                    <a:noFill/>
+                    <a:ln w="9525">
+                      <a:noFill/>
+                      <a:headEnd/>
+                      <a:tailEnd/>
+                    </a:ln>
+                  </pic:spPr>
+                </pic:pic>
+              </a:graphicData>
+            </a:graphic>
+          </wp:inline>
+        </w:drawing>
+      </w:r>
+      <w:r>
+        <w:drawing>
+          <wp:inline>
+            <wp:extent cx="5943600" cy="4754880"/>
+            <wp:effectExtent b="0" l="0" r="0" t="0"/>
+            <wp:docPr descr="" title="" id="1" name="Picture"/>
+            <a:graphic>
+              <a:graphicData uri="http://schemas.openxmlformats.org/drawingml/2006/picture">
+                <pic:pic>
+                  <pic:nvPicPr>
+                    <pic:cNvPr descr="../figures/plot-spatial-pattern-each-5.png" id="0" name="Picture"/>
+                    <pic:cNvPicPr>
+                      <a:picLocks noChangeArrowheads="1" noChangeAspect="1"/>
+                    </pic:cNvPicPr>
+                  </pic:nvPicPr>
+                  <pic:blipFill>
+                    <a:blip r:embed="rId35"/>
+                    <a:stretch>
+                      <a:fillRect/>
+                    </a:stretch>
+                  </pic:blipFill>
+                  <pic:spPr bwMode="auto">
+                    <a:xfrm>
+                      <a:off x="0" y="0"/>
+                      <a:ext cx="5943600" cy="4754880"/>
+                    </a:xfrm>
+                    <a:prstGeom prst="rect">
+                      <a:avLst/>
+                    </a:prstGeom>
+                    <a:noFill/>
+                    <a:ln w="9525">
+                      <a:noFill/>
+                      <a:headEnd/>
+                      <a:tailEnd/>
+                    </a:ln>
+                  </pic:spPr>
+                </pic:pic>
+              </a:graphicData>
+            </a:graphic>
+          </wp:inline>
+        </w:drawing>
+      </w:r>
     </w:p>
     <w:p>
       <w:pPr>
         <w:pStyle w:val="Heading1"/>
       </w:pPr>
-      <w:bookmarkStart w:id="33" w:name="discussion"/>
+      <w:bookmarkStart w:id="36" w:name="discussion"/>
       <w:r>
         <w:t xml:space="preserve">Discussion</w:t>
       </w:r>
-      <w:bookmarkEnd w:id="33"/>
+      <w:bookmarkEnd w:id="36"/>
     </w:p>
     <w:p>
       <w:pPr>
@@ -2718,70 +3005,70 @@
       <w:pPr>
         <w:pStyle w:val="Heading1"/>
       </w:pPr>
-      <w:bookmarkStart w:id="34" w:name="conclusion"/>
+      <w:bookmarkStart w:id="37" w:name="conclusion"/>
       <w:r>
         <w:t xml:space="preserve">Conclusion</w:t>
       </w:r>
-      <w:bookmarkEnd w:id="34"/>
+      <w:bookmarkEnd w:id="37"/>
     </w:p>
     <w:p>
       <w:pPr>
         <w:pStyle w:val="Heading1"/>
       </w:pPr>
-      <w:bookmarkStart w:id="35" w:name="acknowledgements"/>
+      <w:bookmarkStart w:id="38" w:name="acknowledgements"/>
       <w:r>
         <w:t xml:space="preserve">Acknowledgements</w:t>
       </w:r>
-      <w:bookmarkEnd w:id="35"/>
+      <w:bookmarkEnd w:id="38"/>
     </w:p>
     <w:p>
       <w:pPr>
         <w:pStyle w:val="Heading5"/>
       </w:pPr>
-      <w:bookmarkStart w:id="36" w:name="pagebreak"/>
+      <w:bookmarkStart w:id="39" w:name="pagebreak"/>
       <w:r>
         <w:t xml:space="preserve">pagebreak</w:t>
       </w:r>
-      <w:bookmarkEnd w:id="36"/>
+      <w:bookmarkEnd w:id="39"/>
     </w:p>
     <w:p>
       <w:pPr>
         <w:pStyle w:val="Heading1"/>
       </w:pPr>
-      <w:bookmarkStart w:id="37" w:name="references"/>
+      <w:bookmarkStart w:id="40" w:name="references"/>
       <w:r>
         <w:t xml:space="preserve">References</w:t>
       </w:r>
-      <w:bookmarkEnd w:id="37"/>
-    </w:p>
-    <w:bookmarkStart w:id="38" w:name="refs"/>
-    <w:bookmarkEnd w:id="38"/>
+      <w:bookmarkEnd w:id="40"/>
+    </w:p>
+    <w:bookmarkStart w:id="41" w:name="refs"/>
+    <w:bookmarkEnd w:id="41"/>
     <w:p>
       <w:pPr>
         <w:pStyle w:val="Heading5"/>
       </w:pPr>
-      <w:bookmarkStart w:id="39" w:name="pagebreak-1"/>
+      <w:bookmarkStart w:id="42" w:name="pagebreak-1"/>
       <w:r>
         <w:t xml:space="preserve">pagebreak</w:t>
       </w:r>
-      <w:bookmarkEnd w:id="39"/>
+      <w:bookmarkEnd w:id="42"/>
     </w:p>
     <w:p>
       <w:pPr>
         <w:pStyle w:val="Heading3"/>
       </w:pPr>
-      <w:bookmarkStart w:id="40" w:name="colophon"/>
+      <w:bookmarkStart w:id="43" w:name="colophon"/>
       <w:r>
         <w:t xml:space="preserve">Colophon</w:t>
       </w:r>
-      <w:bookmarkEnd w:id="40"/>
+      <w:bookmarkEnd w:id="43"/>
     </w:p>
     <w:p>
       <w:pPr>
         <w:pStyle w:val="FirstParagraph"/>
       </w:pPr>
       <w:r>
-        <w:t xml:space="preserve">This report was generated on 2019-06-17 15:54:50 using the following computational environment and dependencies:</w:t>
+        <w:t xml:space="preserve">This report was generated on 2019-06-19 01:11:02 using the following computational environment and dependencies:</w:t>
       </w:r>
     </w:p>
     <w:p>
@@ -2882,7 +3169,7 @@
         <w:rPr>
           <w:rStyle w:val="VerbatimChar"/>
         </w:rPr>
-        <w:t xml:space="preserve">#&gt;  date     2019-06-17                  </w:t>
+        <w:t xml:space="preserve">#&gt;  date     2019-06-19                  </w:t>
       </w:r>
       <w:r>
         <w:br w:type="textWrapping"/>
@@ -3620,6 +3907,15 @@
         <w:rPr>
           <w:rStyle w:val="VerbatimChar"/>
         </w:rPr>
+        <w:t xml:space="preserve">#&gt;  viridisLite   0.3.0   2018-02-01 [1] CRAN (R 3.6.0)</w:t>
+      </w:r>
+      <w:r>
+        <w:br w:type="textWrapping"/>
+      </w:r>
+      <w:r>
+        <w:rPr>
+          <w:rStyle w:val="VerbatimChar"/>
+        </w:rPr>
         <w:t xml:space="preserve">#&gt;  withr         2.1.2   2018-03-15 [1] CRAN (R 3.6.0)</w:t>
       </w:r>
       <w:r>
@@ -3702,7 +3998,7 @@
         <w:rPr>
           <w:rStyle w:val="VerbatimChar"/>
         </w:rPr>
-        <w:t xml:space="preserve">#&gt; Head:     [eafc9df] 2019-06-14: updates based on Ben's suggestions</w:t>
+        <w:t xml:space="preserve">#&gt; Head:     [7755f46] 2019-06-19: more texts and one plot</w:t>
       </w:r>
     </w:p>
     <w:p>
@@ -3710,7 +4006,7 @@
         <w:pStyle w:val="FirstParagraph"/>
       </w:pPr>
       <w:r>
-        <w:t xml:space="preserve">Word count: 2913</w:t>
+        <w:t xml:space="preserve">Word count: 2986</w:t>
       </w:r>
     </w:p>
     <w:sectPr>
@@ -4128,109 +4424,6 @@
       </w:pPr>
     </w:lvl>
   </w:abstractNum>
-  <w:abstractNum w:abstractNumId="991">
-    <w:nsid w:val="ea454b4c"/>
-    <w:multiLevelType w:val="multilevel"/>
-    <w:lvl w:ilvl="0">
-      <w:numFmt w:val="bullet"/>
-      <w:lvlText w:val="•"/>
-      <w:lvlJc w:val="left"/>
-      <w:pPr>
-        <w:tabs>
-          <w:tab w:val="num" w:pos="0"/>
-        </w:tabs>
-        <w:ind w:left="480" w:hanging="480"/>
-      </w:pPr>
-    </w:lvl>
-    <w:lvl w:ilvl="1">
-      <w:numFmt w:val="bullet"/>
-      <w:lvlText w:val="–"/>
-      <w:lvlJc w:val="left"/>
-      <w:pPr>
-        <w:tabs>
-          <w:tab w:val="num" w:pos="720"/>
-        </w:tabs>
-        <w:ind w:left="1200" w:hanging="480"/>
-      </w:pPr>
-    </w:lvl>
-    <w:lvl w:ilvl="2">
-      <w:numFmt w:val="bullet"/>
-      <w:lvlText w:val="•"/>
-      <w:lvlJc w:val="left"/>
-      <w:pPr>
-        <w:tabs>
-          <w:tab w:val="num" w:pos="1440"/>
-        </w:tabs>
-        <w:ind w:left="1920" w:hanging="480"/>
-      </w:pPr>
-    </w:lvl>
-    <w:lvl w:ilvl="3">
-      <w:numFmt w:val="bullet"/>
-      <w:lvlText w:val="–"/>
-      <w:lvlJc w:val="left"/>
-      <w:pPr>
-        <w:tabs>
-          <w:tab w:val="num" w:pos="2160"/>
-        </w:tabs>
-        <w:ind w:left="2640" w:hanging="480"/>
-      </w:pPr>
-    </w:lvl>
-    <w:lvl w:ilvl="4">
-      <w:numFmt w:val="bullet"/>
-      <w:lvlText w:val="•"/>
-      <w:lvlJc w:val="left"/>
-      <w:pPr>
-        <w:tabs>
-          <w:tab w:val="num" w:pos="2880"/>
-        </w:tabs>
-        <w:ind w:left="3360" w:hanging="480"/>
-      </w:pPr>
-    </w:lvl>
-    <w:lvl w:ilvl="5">
-      <w:numFmt w:val="bullet"/>
-      <w:lvlText w:val="–"/>
-      <w:lvlJc w:val="left"/>
-      <w:pPr>
-        <w:tabs>
-          <w:tab w:val="num" w:pos="3600"/>
-        </w:tabs>
-        <w:ind w:left="4080" w:hanging="480"/>
-      </w:pPr>
-    </w:lvl>
-    <w:lvl w:ilvl="6">
-      <w:numFmt w:val="bullet"/>
-      <w:lvlText w:val="•"/>
-      <w:lvlJc w:val="left"/>
-      <w:pPr>
-        <w:tabs>
-          <w:tab w:val="num" w:pos="4320"/>
-        </w:tabs>
-        <w:ind w:left="4800" w:hanging="480"/>
-      </w:pPr>
-    </w:lvl>
-    <w:lvl w:ilvl="7">
-      <w:numFmt w:val="bullet"/>
-      <w:lvlText w:val="–"/>
-      <w:lvlJc w:val="left"/>
-      <w:pPr>
-        <w:tabs>
-          <w:tab w:val="num" w:pos="5040"/>
-        </w:tabs>
-        <w:ind w:left="5520" w:hanging="480"/>
-      </w:pPr>
-    </w:lvl>
-    <w:lvl w:ilvl="8">
-      <w:numFmt w:val="bullet"/>
-      <w:lvlText w:val="•"/>
-      <w:lvlJc w:val="left"/>
-      <w:pPr>
-        <w:tabs>
-          <w:tab w:val="num" w:pos="5760"/>
-        </w:tabs>
-        <w:ind w:left="6240" w:hanging="480"/>
-      </w:pPr>
-    </w:lvl>
-  </w:abstractNum>
   <w:num w:numId="1">
     <w:abstractNumId w:val="2"/>
   </w:num>
@@ -4242,9 +4435,6 @@
   </w:num>
   <w:num w:numId="1000">
     <w:abstractNumId w:val="990"/>
-  </w:num>
-  <w:num w:numId="1001">
-    <w:abstractNumId w:val="991"/>
   </w:num>
 </w:numbering>
 </file>

</xml_diff>

<commit_message>
code for nndist hypothesis testing and similation, make repetitive code shorter by map()function
</commit_message>
<xml_diff>
--- a/analysis/paper/paper.docx
+++ b/analysis/paper/paper.docx
@@ -127,7 +127,7 @@
         <w:pStyle w:val="Date"/>
       </w:pPr>
       <w:r>
-        <w:t xml:space="preserve">19</w:t>
+        <w:t xml:space="preserve">21</w:t>
       </w:r>
       <w:r>
         <w:t xml:space="preserve"> </w:t>
@@ -510,261 +510,7 @@
     </w:p>
     <w:p>
       <w:pPr>
-        <w:pStyle w:val="SourceCode"/>
-      </w:pPr>
-      <w:r>
-        <w:rPr>
-          <w:rStyle w:val="VerbatimChar"/>
-        </w:rPr>
-        <w:t xml:space="preserve">#&gt; Reading layer `AD_burial' from data source `/Users/EmilyWang/Desktop/School document/LW-Paper/kwl-ornaments-2019/analysis/data/raw_data/AD_burial.shp' using driver `ESRI Shapefile'</w:t>
-      </w:r>
-      <w:r>
-        <w:br w:type="textWrapping"/>
-      </w:r>
-      <w:r>
-        <w:rPr>
-          <w:rStyle w:val="VerbatimChar"/>
-        </w:rPr>
-        <w:t xml:space="preserve">#&gt; Simple feature collection with 84 features and 11 fields</w:t>
-      </w:r>
-      <w:r>
-        <w:br w:type="textWrapping"/>
-      </w:r>
-      <w:r>
-        <w:rPr>
-          <w:rStyle w:val="VerbatimChar"/>
-        </w:rPr>
-        <w:t xml:space="preserve">#&gt; geometry type:  POLYGON</w:t>
-      </w:r>
-      <w:r>
-        <w:br w:type="textWrapping"/>
-      </w:r>
-      <w:r>
-        <w:rPr>
-          <w:rStyle w:val="VerbatimChar"/>
-        </w:rPr>
-        <w:t xml:space="preserve">#&gt; dimension:      XY</w:t>
-      </w:r>
-      <w:r>
-        <w:br w:type="textWrapping"/>
-      </w:r>
-      <w:r>
-        <w:rPr>
-          <w:rStyle w:val="VerbatimChar"/>
-        </w:rPr>
-        <w:t xml:space="preserve">#&gt; bbox:           xmin: 2825.532 ymin: -5351.42 xmax: 10635.56 ymax: -1776.812</w:t>
-      </w:r>
-      <w:r>
-        <w:br w:type="textWrapping"/>
-      </w:r>
-      <w:r>
-        <w:rPr>
-          <w:rStyle w:val="VerbatimChar"/>
-        </w:rPr>
-        <w:t xml:space="preserve">#&gt; epsg (SRID):    NA</w:t>
-      </w:r>
-      <w:r>
-        <w:br w:type="textWrapping"/>
-      </w:r>
-      <w:r>
-        <w:rPr>
-          <w:rStyle w:val="VerbatimChar"/>
-        </w:rPr>
-        <w:t xml:space="preserve">#&gt; proj4string:    NA</w:t>
-      </w:r>
-      <w:r>
-        <w:br w:type="textWrapping"/>
-      </w:r>
-      <w:r>
-        <w:rPr>
-          <w:rStyle w:val="VerbatimChar"/>
-        </w:rPr>
-        <w:t xml:space="preserve">#&gt; Reading layer `AD_zone' from data source `/Users/EmilyWang/Desktop/School document/LW-Paper/kwl-ornaments-2019/analysis/data/raw_data/AD_zone.shp' using driver `ESRI Shapefile'</w:t>
-      </w:r>
-      <w:r>
-        <w:br w:type="textWrapping"/>
-      </w:r>
-      <w:r>
-        <w:rPr>
-          <w:rStyle w:val="VerbatimChar"/>
-        </w:rPr>
-        <w:t xml:space="preserve">#&gt; Simple feature collection with 129 features and 2 fields</w:t>
-      </w:r>
-      <w:r>
-        <w:br w:type="textWrapping"/>
-      </w:r>
-      <w:r>
-        <w:rPr>
-          <w:rStyle w:val="VerbatimChar"/>
-        </w:rPr>
-        <w:t xml:space="preserve">#&gt; geometry type:  POLYGON</w:t>
-      </w:r>
-      <w:r>
-        <w:br w:type="textWrapping"/>
-      </w:r>
-      <w:r>
-        <w:rPr>
-          <w:rStyle w:val="VerbatimChar"/>
-        </w:rPr>
-        <w:t xml:space="preserve">#&gt; dimension:      XY</w:t>
-      </w:r>
-      <w:r>
-        <w:br w:type="textWrapping"/>
-      </w:r>
-      <w:r>
-        <w:rPr>
-          <w:rStyle w:val="VerbatimChar"/>
-        </w:rPr>
-        <w:t xml:space="preserve">#&gt; bbox:           xmin: 2418.889 ymin: -6768.362 xmax: 11363.04 ymax: -1502.458</w:t>
-      </w:r>
-      <w:r>
-        <w:br w:type="textWrapping"/>
-      </w:r>
-      <w:r>
-        <w:rPr>
-          <w:rStyle w:val="VerbatimChar"/>
-        </w:rPr>
-        <w:t xml:space="preserve">#&gt; epsg (SRID):    NA</w:t>
-      </w:r>
-      <w:r>
-        <w:br w:type="textWrapping"/>
-      </w:r>
-      <w:r>
-        <w:rPr>
-          <w:rStyle w:val="VerbatimChar"/>
-        </w:rPr>
-        <w:t xml:space="preserve">#&gt; proj4string:    NA</w:t>
-      </w:r>
-      <w:r>
-        <w:br w:type="textWrapping"/>
-      </w:r>
-      <w:r>
-        <w:rPr>
-          <w:rStyle w:val="VerbatimChar"/>
-        </w:rPr>
-        <w:t xml:space="preserve">#&gt; Reading layer `AD_withdata' from data source `/Users/EmilyWang/Desktop/School document/LW-Paper/kwl-ornaments-2019/analysis/data/raw_data/AD_withdata.shp' using driver `ESRI Shapefile'</w:t>
-      </w:r>
-      <w:r>
-        <w:br w:type="textWrapping"/>
-      </w:r>
-      <w:r>
-        <w:rPr>
-          <w:rStyle w:val="VerbatimChar"/>
-        </w:rPr>
-        <w:t xml:space="preserve">#&gt; Simple feature collection with 129 features and 29 fields</w:t>
-      </w:r>
-      <w:r>
-        <w:br w:type="textWrapping"/>
-      </w:r>
-      <w:r>
-        <w:rPr>
-          <w:rStyle w:val="VerbatimChar"/>
-        </w:rPr>
-        <w:t xml:space="preserve">#&gt; geometry type:  POLYGON</w:t>
-      </w:r>
-      <w:r>
-        <w:br w:type="textWrapping"/>
-      </w:r>
-      <w:r>
-        <w:rPr>
-          <w:rStyle w:val="VerbatimChar"/>
-        </w:rPr>
-        <w:t xml:space="preserve">#&gt; dimension:      XY</w:t>
-      </w:r>
-      <w:r>
-        <w:br w:type="textWrapping"/>
-      </w:r>
-      <w:r>
-        <w:rPr>
-          <w:rStyle w:val="VerbatimChar"/>
-        </w:rPr>
-        <w:t xml:space="preserve">#&gt; bbox:           xmin: 2418.889 ymin: -6768.362 xmax: 11363.04 ymax: -1502.458</w:t>
-      </w:r>
-      <w:r>
-        <w:br w:type="textWrapping"/>
-      </w:r>
-      <w:r>
-        <w:rPr>
-          <w:rStyle w:val="VerbatimChar"/>
-        </w:rPr>
-        <w:t xml:space="preserve">#&gt; epsg (SRID):    NA</w:t>
-      </w:r>
-      <w:r>
-        <w:br w:type="textWrapping"/>
-      </w:r>
-      <w:r>
-        <w:rPr>
-          <w:rStyle w:val="VerbatimChar"/>
-        </w:rPr>
-        <w:t xml:space="preserve">#&gt; proj4string:    NA</w:t>
-      </w:r>
-      <w:r>
-        <w:br w:type="textWrapping"/>
-      </w:r>
-      <w:r>
-        <w:rPr>
-          <w:rStyle w:val="VerbatimChar"/>
-        </w:rPr>
-        <w:t xml:space="preserve">#&gt; Reading layer `location' from data source `/Users/EmilyWang/Desktop/School document/LW-Paper/kwl-ornaments-2019/analysis/data/raw_data/location.shp' using driver `ESRI Shapefile'</w:t>
-      </w:r>
-      <w:r>
-        <w:br w:type="textWrapping"/>
-      </w:r>
-      <w:r>
-        <w:rPr>
-          <w:rStyle w:val="VerbatimChar"/>
-        </w:rPr>
-        <w:t xml:space="preserve">#&gt; Simple feature collection with 7 features and 1 field</w:t>
-      </w:r>
-      <w:r>
-        <w:br w:type="textWrapping"/>
-      </w:r>
-      <w:r>
-        <w:rPr>
-          <w:rStyle w:val="VerbatimChar"/>
-        </w:rPr>
-        <w:t xml:space="preserve">#&gt; geometry type:  LINESTRING</w:t>
-      </w:r>
-      <w:r>
-        <w:br w:type="textWrapping"/>
-      </w:r>
-      <w:r>
-        <w:rPr>
-          <w:rStyle w:val="VerbatimChar"/>
-        </w:rPr>
-        <w:t xml:space="preserve">#&gt; dimension:      XY</w:t>
-      </w:r>
-      <w:r>
-        <w:br w:type="textWrapping"/>
-      </w:r>
-      <w:r>
-        <w:rPr>
-          <w:rStyle w:val="VerbatimChar"/>
-        </w:rPr>
-        <w:t xml:space="preserve">#&gt; bbox:           xmin: 234.077 ymin: -7801.181 xmax: 16950.74 ymax: 384.3341</w:t>
-      </w:r>
-      <w:r>
-        <w:br w:type="textWrapping"/>
-      </w:r>
-      <w:r>
-        <w:rPr>
-          <w:rStyle w:val="VerbatimChar"/>
-        </w:rPr>
-        <w:t xml:space="preserve">#&gt; epsg (SRID):    NA</w:t>
-      </w:r>
-      <w:r>
-        <w:br w:type="textWrapping"/>
-      </w:r>
-      <w:r>
-        <w:rPr>
-          <w:rStyle w:val="VerbatimChar"/>
-        </w:rPr>
-        <w:t xml:space="preserve">#&gt; proj4string:    NA</w:t>
-      </w:r>
-    </w:p>
-    <w:p>
-      <w:pPr>
-        <w:pStyle w:val="FirstParagraph"/>
+        <w:pStyle w:val="BodyText"/>
       </w:pPr>
       <w:r>
         <w:t xml:space="preserve">The ornaments studied in this paper came from 40 adjacent 4m x 4m units out of 262 units in the middle part of excavation. The sampling principle is based on the extent of intact contexts that the least disturbed by modern constructions are the preference. The Upper Layer Culture can be divided into six sub layers spanning from 14 century to 19 century according to current radiocarbon dates, excavation depth, types of ceramics, and sediment texture and color (Hsieh 2008; Wang 2011). Layers are assigned numbers from 1 to 6 for which L1 corresponds to the upper context and L6, also the bottom layer, refers to lower context. Based on Hsieh’s (2008) chronological study of Chinese porcelains, L5 and L6 represent pre-European contact period, L4 was the time of European contact, and L2 and L1 was the period of Chinese contact.</w:t>
@@ -2617,44 +2363,6 @@
     </w:p>
     <w:p>
       <w:pPr>
-        <w:pStyle w:val="Heading2"/>
-      </w:pPr>
-      <w:bookmarkStart w:id="29" w:name="frequency-for-spatial-pattern"/>
-      <w:r>
-        <w:t xml:space="preserve">Frequency for spatial pattern</w:t>
-      </w:r>
-      <w:bookmarkEnd w:id="29"/>
-    </w:p>
-    <w:p>
-      <w:pPr>
-        <w:pStyle w:val="FirstParagraph"/>
-      </w:pPr>
-      <w:r>
-        <w:t xml:space="preserve">Figure</w:t>
-      </w:r>
-      <w:r>
-        <w:t xml:space="preserve"> </w:t>
-      </w:r>
-      <w:r>
-        <w:t xml:space="preserve">3</w:t>
-      </w:r>
-      <w:r>
-        <w:t xml:space="preserve"> </w:t>
-      </w:r>
-      <w:r>
-        <w:t xml:space="preserve">presents the spatial distribution of the ornaments for each time period. It shows that one square unearthed more ornaments than others in the pre-European contact. During the European contact period, the distribution is more ubiquitous with some concentration on northern part, and more even during Chinese contact period. Further look at the distribution for each major category individually, it shows that some squares have higher number of ornaments during the European contact period, including golden bead, agate bead, metal ring, and bell. However, there is no consistent pattern of concentration for different ornaments across the area. The squares with high number of ornaments distributed separately and independently without clear correlation. For example, more golden beads were found at the northern part, while more agate beads concentrated in the middle part.</w:t>
-      </w:r>
-    </w:p>
-    <w:p>
-      <w:pPr>
-        <w:pStyle w:val="BodyText"/>
-      </w:pPr>
-      <w:r>
-        <w:t xml:space="preserve">Golden beads and</w:t>
-      </w:r>
-    </w:p>
-    <w:p>
-      <w:pPr>
         <w:pStyle w:val="CaptionedFigure"/>
       </w:pPr>
       <w:r>
@@ -2668,6 +2376,61 @@
                 <pic:pic>
                   <pic:nvPicPr>
                     <pic:cNvPr descr="../figures/plot-all-spatial-pattern-1.png" id="0" name="Picture"/>
+                    <pic:cNvPicPr>
+                      <a:picLocks noChangeArrowheads="1" noChangeAspect="1"/>
+                    </pic:cNvPicPr>
+                  </pic:nvPicPr>
+                  <pic:blipFill>
+                    <a:blip r:embed="rId29"/>
+                    <a:stretch>
+                      <a:fillRect/>
+                    </a:stretch>
+                  </pic:blipFill>
+                  <pic:spPr bwMode="auto">
+                    <a:xfrm>
+                      <a:off x="0" y="0"/>
+                      <a:ext cx="5943600" cy="4754880"/>
+                    </a:xfrm>
+                    <a:prstGeom prst="rect">
+                      <a:avLst/>
+                    </a:prstGeom>
+                    <a:noFill/>
+                    <a:ln w="9525">
+                      <a:noFill/>
+                      <a:headEnd/>
+                      <a:tailEnd/>
+                    </a:ln>
+                  </pic:spPr>
+                </pic:pic>
+              </a:graphicData>
+            </a:graphic>
+          </wp:inline>
+        </w:drawing>
+      </w:r>
+    </w:p>
+    <w:p>
+      <w:pPr>
+        <w:pStyle w:val="ImageCaption"/>
+      </w:pPr>
+      <w:r>
+        <w:t xml:space="preserve">Figure 3: Spatial pattern of ornaments</w:t>
+      </w:r>
+    </w:p>
+    <w:p>
+      <w:pPr>
+        <w:pStyle w:val="BodyText"/>
+      </w:pPr>
+      <w:r>
+        <w:drawing>
+          <wp:inline>
+            <wp:extent cx="5943600" cy="4754880"/>
+            <wp:effectExtent b="0" l="0" r="0" t="0"/>
+            <wp:docPr descr="" title="" id="1" name="Picture"/>
+            <a:graphic>
+              <a:graphicData uri="http://schemas.openxmlformats.org/drawingml/2006/picture">
+                <pic:pic>
+                  <pic:nvPicPr>
+                    <pic:cNvPr descr="../figures/plot-spatial-pattern-each-1.png" id="0" name="Picture"/>
                     <pic:cNvPicPr>
                       <a:picLocks noChangeArrowheads="1" noChangeAspect="1"/>
                     </pic:cNvPicPr>
@@ -2699,19 +2462,6 @@
           </wp:inline>
         </w:drawing>
       </w:r>
-    </w:p>
-    <w:p>
-      <w:pPr>
-        <w:pStyle w:val="ImageCaption"/>
-      </w:pPr>
-      <w:r>
-        <w:t xml:space="preserve">Figure 3: Spatial pattern of ornaments</w:t>
-      </w:r>
-    </w:p>
-    <w:p>
-      <w:pPr>
-        <w:pStyle w:val="BodyText"/>
-      </w:pPr>
       <w:r>
         <w:drawing>
           <wp:inline>
@@ -2722,7 +2472,7 @@
               <a:graphicData uri="http://schemas.openxmlformats.org/drawingml/2006/picture">
                 <pic:pic>
                   <pic:nvPicPr>
-                    <pic:cNvPr descr="../figures/plot-spatial-pattern-each-1.png" id="0" name="Picture"/>
+                    <pic:cNvPr descr="../figures/plot-spatial-pattern-each-2.png" id="0" name="Picture"/>
                     <pic:cNvPicPr>
                       <a:picLocks noChangeArrowheads="1" noChangeAspect="1"/>
                     </pic:cNvPicPr>
@@ -2764,7 +2514,7 @@
               <a:graphicData uri="http://schemas.openxmlformats.org/drawingml/2006/picture">
                 <pic:pic>
                   <pic:nvPicPr>
-                    <pic:cNvPr descr="../figures/plot-spatial-pattern-each-2.png" id="0" name="Picture"/>
+                    <pic:cNvPr descr="../figures/plot-spatial-pattern-each-3.png" id="0" name="Picture"/>
                     <pic:cNvPicPr>
                       <a:picLocks noChangeArrowheads="1" noChangeAspect="1"/>
                     </pic:cNvPicPr>
@@ -2806,7 +2556,7 @@
               <a:graphicData uri="http://schemas.openxmlformats.org/drawingml/2006/picture">
                 <pic:pic>
                   <pic:nvPicPr>
-                    <pic:cNvPr descr="../figures/plot-spatial-pattern-each-3.png" id="0" name="Picture"/>
+                    <pic:cNvPr descr="../figures/plot-spatial-pattern-each-4.png" id="0" name="Picture"/>
                     <pic:cNvPicPr>
                       <a:picLocks noChangeArrowheads="1" noChangeAspect="1"/>
                     </pic:cNvPicPr>
@@ -2848,7 +2598,7 @@
               <a:graphicData uri="http://schemas.openxmlformats.org/drawingml/2006/picture">
                 <pic:pic>
                   <pic:nvPicPr>
-                    <pic:cNvPr descr="../figures/plot-spatial-pattern-each-4.png" id="0" name="Picture"/>
+                    <pic:cNvPr descr="../figures/plot-spatial-pattern-each-5.png" id="0" name="Picture"/>
                     <pic:cNvPicPr>
                       <a:picLocks noChangeArrowheads="1" noChangeAspect="1"/>
                     </pic:cNvPicPr>
@@ -2880,6 +2630,41 @@
           </wp:inline>
         </w:drawing>
       </w:r>
+    </w:p>
+    <w:p>
+      <w:pPr>
+        <w:pStyle w:val="Heading2"/>
+      </w:pPr>
+      <w:bookmarkStart w:id="35" w:name="frequency-for-spatial-pattern"/>
+      <w:r>
+        <w:t xml:space="preserve">Frequency for spatial pattern</w:t>
+      </w:r>
+      <w:bookmarkEnd w:id="35"/>
+    </w:p>
+    <w:p>
+      <w:pPr>
+        <w:pStyle w:val="FirstParagraph"/>
+      </w:pPr>
+      <w:r>
+        <w:t xml:space="preserve">Figure</w:t>
+      </w:r>
+      <w:r>
+        <w:t xml:space="preserve"> </w:t>
+      </w:r>
+      <w:r>
+        <w:t xml:space="preserve">3</w:t>
+      </w:r>
+      <w:r>
+        <w:t xml:space="preserve"> </w:t>
+      </w:r>
+      <w:r>
+        <w:t xml:space="preserve">presents the spatial distribution of all classes of ornaments for each time period. It shows that one square unearthed more ornaments than others in the pre-European contact. During the European contact period, the presence of ornaments is more ubiquitous with some clusters on northern part, and more randomly distributed during the Chinese contact period. When looking at the distribution for each major class individually, it shows that some clusters of different class of ornaments across the area during the European contact period, including golden bead, agate bead, metal ring, and bell. However, it seems no clear consistent pattern of concentration for those ornaments. Each class shows its own pattern that squares with higher number of ornaments distributed separately and independently. For example, the cluster of golden bead were found at the northern part, while the cluster of agate bead were found in the middle part. In contrast, there are more than one cluster of metal rings that distribute separately across the research area. Copper bells were usually found solely and seem randomly across the area. Before European contact, the map shows greater amount of glass beads were found at the northern and middle part of the research area, and more widespread during the European contact period. In the Chinese Contact period, both the amount and density of different classes of ornaments decreases that they were only found in a few squares, for example, golden bead and glass bead were only found in a couple squares at the middle part.</w:t>
+      </w:r>
+    </w:p>
+    <w:p>
+      <w:pPr>
+        <w:pStyle w:val="BodyText"/>
+      </w:pPr>
       <w:r>
         <w:drawing>
           <wp:inline>
@@ -2890,13 +2675,13 @@
               <a:graphicData uri="http://schemas.openxmlformats.org/drawingml/2006/picture">
                 <pic:pic>
                   <pic:nvPicPr>
-                    <pic:cNvPr descr="../figures/plot-spatial-pattern-each-5.png" id="0" name="Picture"/>
+                    <pic:cNvPr descr="../figures/plot-all-densities-1.png" id="0" name="Picture"/>
                     <pic:cNvPicPr>
                       <a:picLocks noChangeArrowheads="1" noChangeAspect="1"/>
                     </pic:cNvPicPr>
                   </pic:nvPicPr>
                   <pic:blipFill>
-                    <a:blip r:embed="rId35"/>
+                    <a:blip r:embed="rId36"/>
                     <a:stretch>
                       <a:fillRect/>
                     </a:stretch>
@@ -2925,13 +2710,68 @@
     </w:p>
     <w:p>
       <w:pPr>
+        <w:pStyle w:val="BodyText"/>
+      </w:pPr>
+      <w:r>
+        <w:drawing>
+          <wp:inline>
+            <wp:extent cx="5943600" cy="4754880"/>
+            <wp:effectExtent b="0" l="0" r="0" t="0"/>
+            <wp:docPr descr="" title="" id="1" name="Picture"/>
+            <a:graphic>
+              <a:graphicData uri="http://schemas.openxmlformats.org/drawingml/2006/picture">
+                <pic:pic>
+                  <pic:nvPicPr>
+                    <pic:cNvPr descr="../figures/unnamed-chunk-3-1.png" id="0" name="Picture"/>
+                    <pic:cNvPicPr>
+                      <a:picLocks noChangeArrowheads="1" noChangeAspect="1"/>
+                    </pic:cNvPicPr>
+                  </pic:nvPicPr>
+                  <pic:blipFill>
+                    <a:blip r:embed="rId37"/>
+                    <a:stretch>
+                      <a:fillRect/>
+                    </a:stretch>
+                  </pic:blipFill>
+                  <pic:spPr bwMode="auto">
+                    <a:xfrm>
+                      <a:off x="0" y="0"/>
+                      <a:ext cx="5943600" cy="4754880"/>
+                    </a:xfrm>
+                    <a:prstGeom prst="rect">
+                      <a:avLst/>
+                    </a:prstGeom>
+                    <a:noFill/>
+                    <a:ln w="9525">
+                      <a:noFill/>
+                      <a:headEnd/>
+                      <a:tailEnd/>
+                    </a:ln>
+                  </pic:spPr>
+                </pic:pic>
+              </a:graphicData>
+            </a:graphic>
+          </wp:inline>
+        </w:drawing>
+      </w:r>
+    </w:p>
+    <w:p>
+      <w:pPr>
+        <w:pStyle w:val="BodyText"/>
+      </w:pPr>
+      <w:r>
+        <w:t xml:space="preserve">To assess whether the distribution of ornaments present different density that can indicate the changes caused by global trade network brought by the Europeans, point pattern analysis is used to measure and test the density of ornaments across three time periods. We assume a uniform point density across the research area before European contact period, that is, randomly distributed, and test the null hypothesis that is there is no cluster of ornaments across the sapce during the European contact periods.</w:t>
+      </w:r>
+    </w:p>
+    <w:p>
+      <w:pPr>
         <w:pStyle w:val="Heading1"/>
       </w:pPr>
-      <w:bookmarkStart w:id="36" w:name="discussion"/>
+      <w:bookmarkStart w:id="38" w:name="discussion"/>
       <w:r>
         <w:t xml:space="preserve">Discussion</w:t>
       </w:r>
-      <w:bookmarkEnd w:id="36"/>
+      <w:bookmarkEnd w:id="38"/>
     </w:p>
     <w:p>
       <w:pPr>
@@ -3005,70 +2845,70 @@
       <w:pPr>
         <w:pStyle w:val="Heading1"/>
       </w:pPr>
-      <w:bookmarkStart w:id="37" w:name="conclusion"/>
+      <w:bookmarkStart w:id="39" w:name="conclusion"/>
       <w:r>
         <w:t xml:space="preserve">Conclusion</w:t>
       </w:r>
-      <w:bookmarkEnd w:id="37"/>
+      <w:bookmarkEnd w:id="39"/>
     </w:p>
     <w:p>
       <w:pPr>
         <w:pStyle w:val="Heading1"/>
       </w:pPr>
-      <w:bookmarkStart w:id="38" w:name="acknowledgements"/>
+      <w:bookmarkStart w:id="40" w:name="acknowledgements"/>
       <w:r>
         <w:t xml:space="preserve">Acknowledgements</w:t>
       </w:r>
-      <w:bookmarkEnd w:id="38"/>
+      <w:bookmarkEnd w:id="40"/>
     </w:p>
     <w:p>
       <w:pPr>
         <w:pStyle w:val="Heading5"/>
       </w:pPr>
-      <w:bookmarkStart w:id="39" w:name="pagebreak"/>
+      <w:bookmarkStart w:id="41" w:name="pagebreak"/>
       <w:r>
         <w:t xml:space="preserve">pagebreak</w:t>
       </w:r>
-      <w:bookmarkEnd w:id="39"/>
+      <w:bookmarkEnd w:id="41"/>
     </w:p>
     <w:p>
       <w:pPr>
         <w:pStyle w:val="Heading1"/>
       </w:pPr>
-      <w:bookmarkStart w:id="40" w:name="references"/>
+      <w:bookmarkStart w:id="42" w:name="references"/>
       <w:r>
         <w:t xml:space="preserve">References</w:t>
       </w:r>
-      <w:bookmarkEnd w:id="40"/>
-    </w:p>
-    <w:bookmarkStart w:id="41" w:name="refs"/>
-    <w:bookmarkEnd w:id="41"/>
+      <w:bookmarkEnd w:id="42"/>
+    </w:p>
+    <w:bookmarkStart w:id="43" w:name="refs"/>
+    <w:bookmarkEnd w:id="43"/>
     <w:p>
       <w:pPr>
         <w:pStyle w:val="Heading5"/>
       </w:pPr>
-      <w:bookmarkStart w:id="42" w:name="pagebreak-1"/>
+      <w:bookmarkStart w:id="44" w:name="pagebreak-1"/>
       <w:r>
         <w:t xml:space="preserve">pagebreak</w:t>
       </w:r>
-      <w:bookmarkEnd w:id="42"/>
+      <w:bookmarkEnd w:id="44"/>
     </w:p>
     <w:p>
       <w:pPr>
         <w:pStyle w:val="Heading3"/>
       </w:pPr>
-      <w:bookmarkStart w:id="43" w:name="colophon"/>
+      <w:bookmarkStart w:id="45" w:name="colophon"/>
       <w:r>
         <w:t xml:space="preserve">Colophon</w:t>
       </w:r>
-      <w:bookmarkEnd w:id="43"/>
+      <w:bookmarkEnd w:id="45"/>
     </w:p>
     <w:p>
       <w:pPr>
         <w:pStyle w:val="FirstParagraph"/>
       </w:pPr>
       <w:r>
-        <w:t xml:space="preserve">This report was generated on 2019-06-19 01:11:02 using the following computational environment and dependencies:</w:t>
+        <w:t xml:space="preserve">This report was generated on 2019-06-21 12:32:49 using the following computational environment and dependencies:</w:t>
       </w:r>
     </w:p>
     <w:p>
@@ -3169,7 +3009,7 @@
         <w:rPr>
           <w:rStyle w:val="VerbatimChar"/>
         </w:rPr>
-        <w:t xml:space="preserve">#&gt;  date     2019-06-19                  </w:t>
+        <w:t xml:space="preserve">#&gt;  date     2019-06-21                  </w:t>
       </w:r>
       <w:r>
         <w:br w:type="textWrapping"/>
@@ -3196,754 +3036,889 @@
         <w:rPr>
           <w:rStyle w:val="VerbatimChar"/>
         </w:rPr>
-        <w:t xml:space="preserve">#&gt;  package     * version date       lib source        </w:t>
-      </w:r>
-      <w:r>
-        <w:br w:type="textWrapping"/>
-      </w:r>
-      <w:r>
-        <w:rPr>
-          <w:rStyle w:val="VerbatimChar"/>
-        </w:rPr>
-        <w:t xml:space="preserve">#&gt;  assertthat    0.2.1   2019-03-21 [1] CRAN (R 3.6.0)</w:t>
-      </w:r>
-      <w:r>
-        <w:br w:type="textWrapping"/>
-      </w:r>
-      <w:r>
-        <w:rPr>
-          <w:rStyle w:val="VerbatimChar"/>
-        </w:rPr>
-        <w:t xml:space="preserve">#&gt;  backports     1.1.4   2019-04-10 [1] CRAN (R 3.6.0)</w:t>
-      </w:r>
-      <w:r>
-        <w:br w:type="textWrapping"/>
-      </w:r>
-      <w:r>
-        <w:rPr>
-          <w:rStyle w:val="VerbatimChar"/>
-        </w:rPr>
-        <w:t xml:space="preserve">#&gt;  bookdown      0.11    2019-05-28 [1] CRAN (R 3.6.0)</w:t>
-      </w:r>
-      <w:r>
-        <w:br w:type="textWrapping"/>
-      </w:r>
-      <w:r>
-        <w:rPr>
-          <w:rStyle w:val="VerbatimChar"/>
-        </w:rPr>
-        <w:t xml:space="preserve">#&gt;  broom         0.5.2   2019-04-07 [1] CRAN (R 3.6.0)</w:t>
-      </w:r>
-      <w:r>
-        <w:br w:type="textWrapping"/>
-      </w:r>
-      <w:r>
-        <w:rPr>
-          <w:rStyle w:val="VerbatimChar"/>
-        </w:rPr>
-        <w:t xml:space="preserve">#&gt;  callr         3.2.0   2019-03-15 [1] CRAN (R 3.6.0)</w:t>
-      </w:r>
-      <w:r>
-        <w:br w:type="textWrapping"/>
-      </w:r>
-      <w:r>
-        <w:rPr>
-          <w:rStyle w:val="VerbatimChar"/>
-        </w:rPr>
-        <w:t xml:space="preserve">#&gt;  cartography * 2.2.0   2019-02-07 [1] CRAN (R 3.6.0)</w:t>
-      </w:r>
-      <w:r>
-        <w:br w:type="textWrapping"/>
-      </w:r>
-      <w:r>
-        <w:rPr>
-          <w:rStyle w:val="VerbatimChar"/>
-        </w:rPr>
-        <w:t xml:space="preserve">#&gt;  cellranger    1.1.0   2016-07-27 [1] CRAN (R 3.6.0)</w:t>
-      </w:r>
-      <w:r>
-        <w:br w:type="textWrapping"/>
-      </w:r>
-      <w:r>
-        <w:rPr>
-          <w:rStyle w:val="VerbatimChar"/>
-        </w:rPr>
-        <w:t xml:space="preserve">#&gt;  class         7.3-15  2019-01-01 [1] CRAN (R 3.6.0)</w:t>
-      </w:r>
-      <w:r>
-        <w:br w:type="textWrapping"/>
-      </w:r>
-      <w:r>
-        <w:rPr>
-          <w:rStyle w:val="VerbatimChar"/>
-        </w:rPr>
-        <w:t xml:space="preserve">#&gt;  classInt      0.3-3   2019-04-26 [1] CRAN (R 3.6.0)</w:t>
-      </w:r>
-      <w:r>
-        <w:br w:type="textWrapping"/>
-      </w:r>
-      <w:r>
-        <w:rPr>
-          <w:rStyle w:val="VerbatimChar"/>
-        </w:rPr>
-        <w:t xml:space="preserve">#&gt;  cli           1.1.0   2019-03-19 [1] CRAN (R 3.6.0)</w:t>
-      </w:r>
-      <w:r>
-        <w:br w:type="textWrapping"/>
-      </w:r>
-      <w:r>
-        <w:rPr>
-          <w:rStyle w:val="VerbatimChar"/>
-        </w:rPr>
-        <w:t xml:space="preserve">#&gt;  colorspace    1.4-1   2019-03-18 [1] CRAN (R 3.6.0)</w:t>
-      </w:r>
-      <w:r>
-        <w:br w:type="textWrapping"/>
-      </w:r>
-      <w:r>
-        <w:rPr>
-          <w:rStyle w:val="VerbatimChar"/>
-        </w:rPr>
-        <w:t xml:space="preserve">#&gt;  cowplot     * 0.9.4   2019-01-08 [1] CRAN (R 3.6.0)</w:t>
-      </w:r>
-      <w:r>
-        <w:br w:type="textWrapping"/>
-      </w:r>
-      <w:r>
-        <w:rPr>
-          <w:rStyle w:val="VerbatimChar"/>
-        </w:rPr>
-        <w:t xml:space="preserve">#&gt;  crayon        1.3.4   2017-09-16 [1] CRAN (R 3.6.0)</w:t>
-      </w:r>
-      <w:r>
-        <w:br w:type="textWrapping"/>
-      </w:r>
-      <w:r>
-        <w:rPr>
-          <w:rStyle w:val="VerbatimChar"/>
-        </w:rPr>
-        <w:t xml:space="preserve">#&gt;  DBI           1.0.0   2018-05-02 [1] CRAN (R 3.6.0)</w:t>
-      </w:r>
-      <w:r>
-        <w:br w:type="textWrapping"/>
-      </w:r>
-      <w:r>
-        <w:rPr>
-          <w:rStyle w:val="VerbatimChar"/>
-        </w:rPr>
-        <w:t xml:space="preserve">#&gt;  desc          1.2.0   2018-05-01 [1] CRAN (R 3.6.0)</w:t>
-      </w:r>
-      <w:r>
-        <w:br w:type="textWrapping"/>
-      </w:r>
-      <w:r>
-        <w:rPr>
-          <w:rStyle w:val="VerbatimChar"/>
-        </w:rPr>
-        <w:t xml:space="preserve">#&gt;  devtools      2.0.2   2019-04-08 [1] CRAN (R 3.6.0)</w:t>
-      </w:r>
-      <w:r>
-        <w:br w:type="textWrapping"/>
-      </w:r>
-      <w:r>
-        <w:rPr>
-          <w:rStyle w:val="VerbatimChar"/>
-        </w:rPr>
-        <w:t xml:space="preserve">#&gt;  digest        0.6.19  2019-05-20 [1] CRAN (R 3.6.0)</w:t>
-      </w:r>
-      <w:r>
-        <w:br w:type="textWrapping"/>
-      </w:r>
-      <w:r>
-        <w:rPr>
-          <w:rStyle w:val="VerbatimChar"/>
-        </w:rPr>
-        <w:t xml:space="preserve">#&gt;  dplyr       * 0.8.1   2019-05-14 [1] CRAN (R 3.6.0)</w:t>
-      </w:r>
-      <w:r>
-        <w:br w:type="textWrapping"/>
-      </w:r>
-      <w:r>
-        <w:rPr>
-          <w:rStyle w:val="VerbatimChar"/>
-        </w:rPr>
-        <w:t xml:space="preserve">#&gt;  e1071         1.7-2   2019-06-05 [1] CRAN (R 3.6.0)</w:t>
-      </w:r>
-      <w:r>
-        <w:br w:type="textWrapping"/>
-      </w:r>
-      <w:r>
-        <w:rPr>
-          <w:rStyle w:val="VerbatimChar"/>
-        </w:rPr>
-        <w:t xml:space="preserve">#&gt;  ellipsis      0.1.0   2019-02-19 [1] CRAN (R 3.6.0)</w:t>
-      </w:r>
-      <w:r>
-        <w:br w:type="textWrapping"/>
-      </w:r>
-      <w:r>
-        <w:rPr>
-          <w:rStyle w:val="VerbatimChar"/>
-        </w:rPr>
-        <w:t xml:space="preserve">#&gt;  evaluate      0.14    2019-05-28 [1] CRAN (R 3.6.0)</w:t>
-      </w:r>
-      <w:r>
-        <w:br w:type="textWrapping"/>
-      </w:r>
-      <w:r>
-        <w:rPr>
-          <w:rStyle w:val="VerbatimChar"/>
-        </w:rPr>
-        <w:t xml:space="preserve">#&gt;  forcats     * 0.4.0   2019-02-17 [1] CRAN (R 3.6.0)</w:t>
-      </w:r>
-      <w:r>
-        <w:br w:type="textWrapping"/>
-      </w:r>
-      <w:r>
-        <w:rPr>
-          <w:rStyle w:val="VerbatimChar"/>
-        </w:rPr>
-        <w:t xml:space="preserve">#&gt;  fs            1.3.1   2019-05-06 [1] CRAN (R 3.6.0)</w:t>
-      </w:r>
-      <w:r>
-        <w:br w:type="textWrapping"/>
-      </w:r>
-      <w:r>
-        <w:rPr>
-          <w:rStyle w:val="VerbatimChar"/>
-        </w:rPr>
-        <w:t xml:space="preserve">#&gt;  generics      0.0.2   2018-11-29 [1] CRAN (R 3.6.0)</w:t>
-      </w:r>
-      <w:r>
-        <w:br w:type="textWrapping"/>
-      </w:r>
-      <w:r>
-        <w:rPr>
-          <w:rStyle w:val="VerbatimChar"/>
-        </w:rPr>
-        <w:t xml:space="preserve">#&gt;  ggplot2     * 3.1.1   2019-04-07 [1] CRAN (R 3.6.0)</w:t>
-      </w:r>
-      <w:r>
-        <w:br w:type="textWrapping"/>
-      </w:r>
-      <w:r>
-        <w:rPr>
-          <w:rStyle w:val="VerbatimChar"/>
-        </w:rPr>
-        <w:t xml:space="preserve">#&gt;  glue          1.3.1   2019-03-12 [1] CRAN (R 3.6.0)</w:t>
-      </w:r>
-      <w:r>
-        <w:br w:type="textWrapping"/>
-      </w:r>
-      <w:r>
-        <w:rPr>
-          <w:rStyle w:val="VerbatimChar"/>
-        </w:rPr>
-        <w:t xml:space="preserve">#&gt;  gtable        0.3.0   2019-03-25 [1] CRAN (R 3.6.0)</w:t>
-      </w:r>
-      <w:r>
-        <w:br w:type="textWrapping"/>
-      </w:r>
-      <w:r>
-        <w:rPr>
-          <w:rStyle w:val="VerbatimChar"/>
-        </w:rPr>
-        <w:t xml:space="preserve">#&gt;  haven         2.1.0   2019-02-19 [1] CRAN (R 3.6.0)</w:t>
-      </w:r>
-      <w:r>
-        <w:br w:type="textWrapping"/>
-      </w:r>
-      <w:r>
-        <w:rPr>
-          <w:rStyle w:val="VerbatimChar"/>
-        </w:rPr>
-        <w:t xml:space="preserve">#&gt;  here        * 0.1     2017-05-28 [1] CRAN (R 3.6.0)</w:t>
-      </w:r>
-      <w:r>
-        <w:br w:type="textWrapping"/>
-      </w:r>
-      <w:r>
-        <w:rPr>
-          <w:rStyle w:val="VerbatimChar"/>
-        </w:rPr>
-        <w:t xml:space="preserve">#&gt;  highr         0.8     2019-03-20 [1] CRAN (R 3.6.0)</w:t>
-      </w:r>
-      <w:r>
-        <w:br w:type="textWrapping"/>
-      </w:r>
-      <w:r>
-        <w:rPr>
-          <w:rStyle w:val="VerbatimChar"/>
-        </w:rPr>
-        <w:t xml:space="preserve">#&gt;  hms           0.4.2   2018-03-10 [1] CRAN (R 3.6.0)</w:t>
-      </w:r>
-      <w:r>
-        <w:br w:type="textWrapping"/>
-      </w:r>
-      <w:r>
-        <w:rPr>
-          <w:rStyle w:val="VerbatimChar"/>
-        </w:rPr>
-        <w:t xml:space="preserve">#&gt;  htmltools     0.3.6   2017-04-28 [1] CRAN (R 3.6.0)</w:t>
-      </w:r>
-      <w:r>
-        <w:br w:type="textWrapping"/>
-      </w:r>
-      <w:r>
-        <w:rPr>
-          <w:rStyle w:val="VerbatimChar"/>
-        </w:rPr>
-        <w:t xml:space="preserve">#&gt;  httr          1.4.0   2018-12-11 [1] CRAN (R 3.6.0)</w:t>
-      </w:r>
-      <w:r>
-        <w:br w:type="textWrapping"/>
-      </w:r>
-      <w:r>
-        <w:rPr>
-          <w:rStyle w:val="VerbatimChar"/>
-        </w:rPr>
-        <w:t xml:space="preserve">#&gt;  jsonlite      1.6     2018-12-07 [1] CRAN (R 3.6.0)</w:t>
-      </w:r>
-      <w:r>
-        <w:br w:type="textWrapping"/>
-      </w:r>
-      <w:r>
-        <w:rPr>
-          <w:rStyle w:val="VerbatimChar"/>
-        </w:rPr>
-        <w:t xml:space="preserve">#&gt;  KernSmooth    2.23-15 2015-06-29 [1] CRAN (R 3.6.0)</w:t>
-      </w:r>
-      <w:r>
-        <w:br w:type="textWrapping"/>
-      </w:r>
-      <w:r>
-        <w:rPr>
-          <w:rStyle w:val="VerbatimChar"/>
-        </w:rPr>
-        <w:t xml:space="preserve">#&gt;  knitr         1.23    2019-05-18 [1] CRAN (R 3.6.0)</w:t>
-      </w:r>
-      <w:r>
-        <w:br w:type="textWrapping"/>
-      </w:r>
-      <w:r>
-        <w:rPr>
-          <w:rStyle w:val="VerbatimChar"/>
-        </w:rPr>
-        <w:t xml:space="preserve">#&gt;  labeling      0.3     2014-08-23 [1] CRAN (R 3.6.0)</w:t>
-      </w:r>
-      <w:r>
-        <w:br w:type="textWrapping"/>
-      </w:r>
-      <w:r>
-        <w:rPr>
-          <w:rStyle w:val="VerbatimChar"/>
-        </w:rPr>
-        <w:t xml:space="preserve">#&gt;  lattice       0.20-38 2018-11-04 [1] CRAN (R 3.6.0)</w:t>
-      </w:r>
-      <w:r>
-        <w:br w:type="textWrapping"/>
-      </w:r>
-      <w:r>
-        <w:rPr>
-          <w:rStyle w:val="VerbatimChar"/>
-        </w:rPr>
-        <w:t xml:space="preserve">#&gt;  lazyeval      0.2.2   2019-03-15 [1] CRAN (R 3.6.0)</w:t>
-      </w:r>
-      <w:r>
-        <w:br w:type="textWrapping"/>
-      </w:r>
-      <w:r>
-        <w:rPr>
-          <w:rStyle w:val="VerbatimChar"/>
-        </w:rPr>
-        <w:t xml:space="preserve">#&gt;  lubridate     1.7.4   2018-04-11 [1] CRAN (R 3.6.0)</w:t>
-      </w:r>
-      <w:r>
-        <w:br w:type="textWrapping"/>
-      </w:r>
-      <w:r>
-        <w:rPr>
-          <w:rStyle w:val="VerbatimChar"/>
-        </w:rPr>
-        <w:t xml:space="preserve">#&gt;  magrittr      1.5     2014-11-22 [1] CRAN (R 3.6.0)</w:t>
-      </w:r>
-      <w:r>
-        <w:br w:type="textWrapping"/>
-      </w:r>
-      <w:r>
-        <w:rPr>
-          <w:rStyle w:val="VerbatimChar"/>
-        </w:rPr>
-        <w:t xml:space="preserve">#&gt;  memoise       1.1.0   2017-04-21 [1] CRAN (R 3.6.0)</w:t>
-      </w:r>
-      <w:r>
-        <w:br w:type="textWrapping"/>
-      </w:r>
-      <w:r>
-        <w:rPr>
-          <w:rStyle w:val="VerbatimChar"/>
-        </w:rPr>
-        <w:t xml:space="preserve">#&gt;  modelr        0.1.4   2019-02-18 [1] CRAN (R 3.6.0)</w:t>
-      </w:r>
-      <w:r>
-        <w:br w:type="textWrapping"/>
-      </w:r>
-      <w:r>
-        <w:rPr>
-          <w:rStyle w:val="VerbatimChar"/>
-        </w:rPr>
-        <w:t xml:space="preserve">#&gt;  munsell       0.5.0   2018-06-12 [1] CRAN (R 3.6.0)</w:t>
-      </w:r>
-      <w:r>
-        <w:br w:type="textWrapping"/>
-      </w:r>
-      <w:r>
-        <w:rPr>
-          <w:rStyle w:val="VerbatimChar"/>
-        </w:rPr>
-        <w:t xml:space="preserve">#&gt;  nlme          3.1-139 2019-04-09 [1] CRAN (R 3.6.0)</w:t>
-      </w:r>
-      <w:r>
-        <w:br w:type="textWrapping"/>
-      </w:r>
-      <w:r>
-        <w:rPr>
-          <w:rStyle w:val="VerbatimChar"/>
-        </w:rPr>
-        <w:t xml:space="preserve">#&gt;  pillar        1.4.1   2019-05-28 [1] CRAN (R 3.6.0)</w:t>
-      </w:r>
-      <w:r>
-        <w:br w:type="textWrapping"/>
-      </w:r>
-      <w:r>
-        <w:rPr>
-          <w:rStyle w:val="VerbatimChar"/>
-        </w:rPr>
-        <w:t xml:space="preserve">#&gt;  pkgbuild      1.0.3   2019-03-20 [1] CRAN (R 3.6.0)</w:t>
-      </w:r>
-      <w:r>
-        <w:br w:type="textWrapping"/>
-      </w:r>
-      <w:r>
-        <w:rPr>
-          <w:rStyle w:val="VerbatimChar"/>
-        </w:rPr>
-        <w:t xml:space="preserve">#&gt;  pkgconfig     2.0.2   2018-08-16 [1] CRAN (R 3.6.0)</w:t>
-      </w:r>
-      <w:r>
-        <w:br w:type="textWrapping"/>
-      </w:r>
-      <w:r>
-        <w:rPr>
-          <w:rStyle w:val="VerbatimChar"/>
-        </w:rPr>
-        <w:t xml:space="preserve">#&gt;  pkgload       1.0.2   2018-10-29 [1] CRAN (R 3.6.0)</w:t>
-      </w:r>
-      <w:r>
-        <w:br w:type="textWrapping"/>
-      </w:r>
-      <w:r>
-        <w:rPr>
-          <w:rStyle w:val="VerbatimChar"/>
-        </w:rPr>
-        <w:t xml:space="preserve">#&gt;  plyr          1.8.4   2016-06-08 [1] CRAN (R 3.6.0)</w:t>
-      </w:r>
-      <w:r>
-        <w:br w:type="textWrapping"/>
-      </w:r>
-      <w:r>
-        <w:rPr>
-          <w:rStyle w:val="VerbatimChar"/>
-        </w:rPr>
-        <w:t xml:space="preserve">#&gt;  prettyunits   1.0.2   2015-07-13 [1] CRAN (R 3.6.0)</w:t>
-      </w:r>
-      <w:r>
-        <w:br w:type="textWrapping"/>
-      </w:r>
-      <w:r>
-        <w:rPr>
-          <w:rStyle w:val="VerbatimChar"/>
-        </w:rPr>
-        <w:t xml:space="preserve">#&gt;  processx      3.3.1   2019-05-08 [1] CRAN (R 3.6.0)</w:t>
-      </w:r>
-      <w:r>
-        <w:br w:type="textWrapping"/>
-      </w:r>
-      <w:r>
-        <w:rPr>
-          <w:rStyle w:val="VerbatimChar"/>
-        </w:rPr>
-        <w:t xml:space="preserve">#&gt;  ps            1.3.0   2018-12-21 [1] CRAN (R 3.6.0)</w:t>
-      </w:r>
-      <w:r>
-        <w:br w:type="textWrapping"/>
-      </w:r>
-      <w:r>
-        <w:rPr>
-          <w:rStyle w:val="VerbatimChar"/>
-        </w:rPr>
-        <w:t xml:space="preserve">#&gt;  purrr       * 0.3.2   2019-03-15 [1] CRAN (R 3.6.0)</w:t>
-      </w:r>
-      <w:r>
-        <w:br w:type="textWrapping"/>
-      </w:r>
-      <w:r>
-        <w:rPr>
-          <w:rStyle w:val="VerbatimChar"/>
-        </w:rPr>
-        <w:t xml:space="preserve">#&gt;  R6            2.4.0   2019-02-14 [1] CRAN (R 3.6.0)</w:t>
-      </w:r>
-      <w:r>
-        <w:br w:type="textWrapping"/>
-      </w:r>
-      <w:r>
-        <w:rPr>
-          <w:rStyle w:val="VerbatimChar"/>
-        </w:rPr>
-        <w:t xml:space="preserve">#&gt;  Rcpp          1.0.1   2019-03-17 [1] CRAN (R 3.6.0)</w:t>
-      </w:r>
-      <w:r>
-        <w:br w:type="textWrapping"/>
-      </w:r>
-      <w:r>
-        <w:rPr>
-          <w:rStyle w:val="VerbatimChar"/>
-        </w:rPr>
-        <w:t xml:space="preserve">#&gt;  readr       * 1.3.1   2018-12-21 [1] CRAN (R 3.6.0)</w:t>
-      </w:r>
-      <w:r>
-        <w:br w:type="textWrapping"/>
-      </w:r>
-      <w:r>
-        <w:rPr>
-          <w:rStyle w:val="VerbatimChar"/>
-        </w:rPr>
-        <w:t xml:space="preserve">#&gt;  readxl        1.3.1   2019-03-13 [1] CRAN (R 3.6.0)</w:t>
-      </w:r>
-      <w:r>
-        <w:br w:type="textWrapping"/>
-      </w:r>
-      <w:r>
-        <w:rPr>
-          <w:rStyle w:val="VerbatimChar"/>
-        </w:rPr>
-        <w:t xml:space="preserve">#&gt;  remotes       2.0.4   2019-04-10 [1] CRAN (R 3.6.0)</w:t>
-      </w:r>
-      <w:r>
-        <w:br w:type="textWrapping"/>
-      </w:r>
-      <w:r>
-        <w:rPr>
-          <w:rStyle w:val="VerbatimChar"/>
-        </w:rPr>
-        <w:t xml:space="preserve">#&gt;  rgeos         0.4-3   2019-04-24 [1] CRAN (R 3.6.0)</w:t>
-      </w:r>
-      <w:r>
-        <w:br w:type="textWrapping"/>
-      </w:r>
-      <w:r>
-        <w:rPr>
-          <w:rStyle w:val="VerbatimChar"/>
-        </w:rPr>
-        <w:t xml:space="preserve">#&gt;  rlang         0.3.4   2019-04-07 [1] CRAN (R 3.6.0)</w:t>
-      </w:r>
-      <w:r>
-        <w:br w:type="textWrapping"/>
-      </w:r>
-      <w:r>
-        <w:rPr>
-          <w:rStyle w:val="VerbatimChar"/>
-        </w:rPr>
-        <w:t xml:space="preserve">#&gt;  rmarkdown     1.13    2019-05-22 [1] CRAN (R 3.6.0)</w:t>
-      </w:r>
-      <w:r>
-        <w:br w:type="textWrapping"/>
-      </w:r>
-      <w:r>
-        <w:rPr>
-          <w:rStyle w:val="VerbatimChar"/>
-        </w:rPr>
-        <w:t xml:space="preserve">#&gt;  rprojroot     1.3-2   2018-01-03 [1] CRAN (R 3.6.0)</w:t>
-      </w:r>
-      <w:r>
-        <w:br w:type="textWrapping"/>
-      </w:r>
-      <w:r>
-        <w:rPr>
-          <w:rStyle w:val="VerbatimChar"/>
-        </w:rPr>
-        <w:t xml:space="preserve">#&gt;  rstudioapi    0.10    2019-03-19 [1] CRAN (R 3.6.0)</w:t>
-      </w:r>
-      <w:r>
-        <w:br w:type="textWrapping"/>
-      </w:r>
-      <w:r>
-        <w:rPr>
-          <w:rStyle w:val="VerbatimChar"/>
-        </w:rPr>
-        <w:t xml:space="preserve">#&gt;  rvest         0.3.4   2019-05-15 [1] CRAN (R 3.6.0)</w:t>
-      </w:r>
-      <w:r>
-        <w:br w:type="textWrapping"/>
-      </w:r>
-      <w:r>
-        <w:rPr>
-          <w:rStyle w:val="VerbatimChar"/>
-        </w:rPr>
-        <w:t xml:space="preserve">#&gt;  scales        1.0.0   2018-08-09 [1] CRAN (R 3.6.0)</w:t>
-      </w:r>
-      <w:r>
-        <w:br w:type="textWrapping"/>
-      </w:r>
-      <w:r>
-        <w:rPr>
-          <w:rStyle w:val="VerbatimChar"/>
-        </w:rPr>
-        <w:t xml:space="preserve">#&gt;  sessioninfo   1.1.1   2018-11-05 [1] CRAN (R 3.6.0)</w:t>
-      </w:r>
-      <w:r>
-        <w:br w:type="textWrapping"/>
-      </w:r>
-      <w:r>
-        <w:rPr>
-          <w:rStyle w:val="VerbatimChar"/>
-        </w:rPr>
-        <w:t xml:space="preserve">#&gt;  sf          * 0.7-4   2019-04-25 [1] CRAN (R 3.6.0)</w:t>
-      </w:r>
-      <w:r>
-        <w:br w:type="textWrapping"/>
-      </w:r>
-      <w:r>
-        <w:rPr>
-          <w:rStyle w:val="VerbatimChar"/>
-        </w:rPr>
-        <w:t xml:space="preserve">#&gt;  sp            1.3-1   2018-06-05 [1] CRAN (R 3.6.0)</w:t>
-      </w:r>
-      <w:r>
-        <w:br w:type="textWrapping"/>
-      </w:r>
-      <w:r>
-        <w:rPr>
-          <w:rStyle w:val="VerbatimChar"/>
-        </w:rPr>
-        <w:t xml:space="preserve">#&gt;  stringi       1.4.3   2019-03-12 [1] CRAN (R 3.6.0)</w:t>
-      </w:r>
-      <w:r>
-        <w:br w:type="textWrapping"/>
-      </w:r>
-      <w:r>
-        <w:rPr>
-          <w:rStyle w:val="VerbatimChar"/>
-        </w:rPr>
-        <w:t xml:space="preserve">#&gt;  stringr     * 1.4.0   2019-02-10 [1] CRAN (R 3.6.0)</w:t>
-      </w:r>
-      <w:r>
-        <w:br w:type="textWrapping"/>
-      </w:r>
-      <w:r>
-        <w:rPr>
-          <w:rStyle w:val="VerbatimChar"/>
-        </w:rPr>
-        <w:t xml:space="preserve">#&gt;  testthat      2.1.1   2019-04-23 [1] CRAN (R 3.6.0)</w:t>
-      </w:r>
-      <w:r>
-        <w:br w:type="textWrapping"/>
-      </w:r>
-      <w:r>
-        <w:rPr>
-          <w:rStyle w:val="VerbatimChar"/>
-        </w:rPr>
-        <w:t xml:space="preserve">#&gt;  tibble      * 2.1.3   2019-06-06 [1] CRAN (R 3.6.0)</w:t>
-      </w:r>
-      <w:r>
-        <w:br w:type="textWrapping"/>
-      </w:r>
-      <w:r>
-        <w:rPr>
-          <w:rStyle w:val="VerbatimChar"/>
-        </w:rPr>
-        <w:t xml:space="preserve">#&gt;  tidyr       * 0.8.3   2019-03-01 [1] CRAN (R 3.6.0)</w:t>
-      </w:r>
-      <w:r>
-        <w:br w:type="textWrapping"/>
-      </w:r>
-      <w:r>
-        <w:rPr>
-          <w:rStyle w:val="VerbatimChar"/>
-        </w:rPr>
-        <w:t xml:space="preserve">#&gt;  tidyselect    0.2.5   2018-10-11 [1] CRAN (R 3.6.0)</w:t>
-      </w:r>
-      <w:r>
-        <w:br w:type="textWrapping"/>
-      </w:r>
-      <w:r>
-        <w:rPr>
-          <w:rStyle w:val="VerbatimChar"/>
-        </w:rPr>
-        <w:t xml:space="preserve">#&gt;  tidyverse   * 1.2.1   2017-11-14 [1] CRAN (R 3.6.0)</w:t>
-      </w:r>
-      <w:r>
-        <w:br w:type="textWrapping"/>
-      </w:r>
-      <w:r>
-        <w:rPr>
-          <w:rStyle w:val="VerbatimChar"/>
-        </w:rPr>
-        <w:t xml:space="preserve">#&gt;  units         0.6-3   2019-05-03 [1] CRAN (R 3.6.0)</w:t>
-      </w:r>
-      <w:r>
-        <w:br w:type="textWrapping"/>
-      </w:r>
-      <w:r>
-        <w:rPr>
-          <w:rStyle w:val="VerbatimChar"/>
-        </w:rPr>
-        <w:t xml:space="preserve">#&gt;  usethis       1.5.0   2019-04-07 [1] CRAN (R 3.6.0)</w:t>
-      </w:r>
-      <w:r>
-        <w:br w:type="textWrapping"/>
-      </w:r>
-      <w:r>
-        <w:rPr>
-          <w:rStyle w:val="VerbatimChar"/>
-        </w:rPr>
-        <w:t xml:space="preserve">#&gt;  viridisLite   0.3.0   2018-02-01 [1] CRAN (R 3.6.0)</w:t>
-      </w:r>
-      <w:r>
-        <w:br w:type="textWrapping"/>
-      </w:r>
-      <w:r>
-        <w:rPr>
-          <w:rStyle w:val="VerbatimChar"/>
-        </w:rPr>
-        <w:t xml:space="preserve">#&gt;  withr         2.1.2   2018-03-15 [1] CRAN (R 3.6.0)</w:t>
-      </w:r>
-      <w:r>
-        <w:br w:type="textWrapping"/>
-      </w:r>
-      <w:r>
-        <w:rPr>
-          <w:rStyle w:val="VerbatimChar"/>
-        </w:rPr>
-        <w:t xml:space="preserve">#&gt;  xfun          0.7     2019-05-14 [1] CRAN (R 3.6.0)</w:t>
-      </w:r>
-      <w:r>
-        <w:br w:type="textWrapping"/>
-      </w:r>
-      <w:r>
-        <w:rPr>
-          <w:rStyle w:val="VerbatimChar"/>
-        </w:rPr>
-        <w:t xml:space="preserve">#&gt;  xml2          1.2.0   2018-01-24 [1] CRAN (R 3.6.0)</w:t>
-      </w:r>
-      <w:r>
-        <w:br w:type="textWrapping"/>
-      </w:r>
-      <w:r>
-        <w:rPr>
-          <w:rStyle w:val="VerbatimChar"/>
-        </w:rPr>
-        <w:t xml:space="preserve">#&gt;  yaml          2.2.0   2018-07-25 [1] CRAN (R 3.6.0)</w:t>
+        <w:t xml:space="preserve">#&gt;  package        * version date       lib source        </w:t>
+      </w:r>
+      <w:r>
+        <w:br w:type="textWrapping"/>
+      </w:r>
+      <w:r>
+        <w:rPr>
+          <w:rStyle w:val="VerbatimChar"/>
+        </w:rPr>
+        <w:t xml:space="preserve">#&gt;  abind            1.4-5   2016-07-21 [1] CRAN (R 3.6.0)</w:t>
+      </w:r>
+      <w:r>
+        <w:br w:type="textWrapping"/>
+      </w:r>
+      <w:r>
+        <w:rPr>
+          <w:rStyle w:val="VerbatimChar"/>
+        </w:rPr>
+        <w:t xml:space="preserve">#&gt;  assertthat       0.2.1   2019-03-21 [1] CRAN (R 3.6.0)</w:t>
+      </w:r>
+      <w:r>
+        <w:br w:type="textWrapping"/>
+      </w:r>
+      <w:r>
+        <w:rPr>
+          <w:rStyle w:val="VerbatimChar"/>
+        </w:rPr>
+        <w:t xml:space="preserve">#&gt;  backports        1.1.4   2019-04-10 [1] CRAN (R 3.6.0)</w:t>
+      </w:r>
+      <w:r>
+        <w:br w:type="textWrapping"/>
+      </w:r>
+      <w:r>
+        <w:rPr>
+          <w:rStyle w:val="VerbatimChar"/>
+        </w:rPr>
+        <w:t xml:space="preserve">#&gt;  bookdown         0.11    2019-05-28 [1] CRAN (R 3.6.0)</w:t>
+      </w:r>
+      <w:r>
+        <w:br w:type="textWrapping"/>
+      </w:r>
+      <w:r>
+        <w:rPr>
+          <w:rStyle w:val="VerbatimChar"/>
+        </w:rPr>
+        <w:t xml:space="preserve">#&gt;  broom            0.5.2   2019-04-07 [1] CRAN (R 3.6.0)</w:t>
+      </w:r>
+      <w:r>
+        <w:br w:type="textWrapping"/>
+      </w:r>
+      <w:r>
+        <w:rPr>
+          <w:rStyle w:val="VerbatimChar"/>
+        </w:rPr>
+        <w:t xml:space="preserve">#&gt;  callr            3.2.0   2019-03-15 [1] CRAN (R 3.6.0)</w:t>
+      </w:r>
+      <w:r>
+        <w:br w:type="textWrapping"/>
+      </w:r>
+      <w:r>
+        <w:rPr>
+          <w:rStyle w:val="VerbatimChar"/>
+        </w:rPr>
+        <w:t xml:space="preserve">#&gt;  cartography    * 2.2.0   2019-02-07 [1] CRAN (R 3.6.0)</w:t>
+      </w:r>
+      <w:r>
+        <w:br w:type="textWrapping"/>
+      </w:r>
+      <w:r>
+        <w:rPr>
+          <w:rStyle w:val="VerbatimChar"/>
+        </w:rPr>
+        <w:t xml:space="preserve">#&gt;  cellranger       1.1.0   2016-07-27 [1] CRAN (R 3.6.0)</w:t>
+      </w:r>
+      <w:r>
+        <w:br w:type="textWrapping"/>
+      </w:r>
+      <w:r>
+        <w:rPr>
+          <w:rStyle w:val="VerbatimChar"/>
+        </w:rPr>
+        <w:t xml:space="preserve">#&gt;  class            7.3-15  2019-01-01 [1] CRAN (R 3.6.0)</w:t>
+      </w:r>
+      <w:r>
+        <w:br w:type="textWrapping"/>
+      </w:r>
+      <w:r>
+        <w:rPr>
+          <w:rStyle w:val="VerbatimChar"/>
+        </w:rPr>
+        <w:t xml:space="preserve">#&gt;  classInt         0.3-3   2019-04-26 [1] CRAN (R 3.6.0)</w:t>
+      </w:r>
+      <w:r>
+        <w:br w:type="textWrapping"/>
+      </w:r>
+      <w:r>
+        <w:rPr>
+          <w:rStyle w:val="VerbatimChar"/>
+        </w:rPr>
+        <w:t xml:space="preserve">#&gt;  cli              1.1.0   2019-03-19 [1] CRAN (R 3.6.0)</w:t>
+      </w:r>
+      <w:r>
+        <w:br w:type="textWrapping"/>
+      </w:r>
+      <w:r>
+        <w:rPr>
+          <w:rStyle w:val="VerbatimChar"/>
+        </w:rPr>
+        <w:t xml:space="preserve">#&gt;  codetools        0.2-16  2018-12-24 [1] CRAN (R 3.6.0)</w:t>
+      </w:r>
+      <w:r>
+        <w:br w:type="textWrapping"/>
+      </w:r>
+      <w:r>
+        <w:rPr>
+          <w:rStyle w:val="VerbatimChar"/>
+        </w:rPr>
+        <w:t xml:space="preserve">#&gt;  colorspace       1.4-1   2019-03-18 [1] CRAN (R 3.6.0)</w:t>
+      </w:r>
+      <w:r>
+        <w:br w:type="textWrapping"/>
+      </w:r>
+      <w:r>
+        <w:rPr>
+          <w:rStyle w:val="VerbatimChar"/>
+        </w:rPr>
+        <w:t xml:space="preserve">#&gt;  cowplot        * 0.9.4   2019-01-08 [1] CRAN (R 3.6.0)</w:t>
+      </w:r>
+      <w:r>
+        <w:br w:type="textWrapping"/>
+      </w:r>
+      <w:r>
+        <w:rPr>
+          <w:rStyle w:val="VerbatimChar"/>
+        </w:rPr>
+        <w:t xml:space="preserve">#&gt;  crayon           1.3.4   2017-09-16 [1] CRAN (R 3.6.0)</w:t>
+      </w:r>
+      <w:r>
+        <w:br w:type="textWrapping"/>
+      </w:r>
+      <w:r>
+        <w:rPr>
+          <w:rStyle w:val="VerbatimChar"/>
+        </w:rPr>
+        <w:t xml:space="preserve">#&gt;  DBI              1.0.0   2018-05-02 [1] CRAN (R 3.6.0)</w:t>
+      </w:r>
+      <w:r>
+        <w:br w:type="textWrapping"/>
+      </w:r>
+      <w:r>
+        <w:rPr>
+          <w:rStyle w:val="VerbatimChar"/>
+        </w:rPr>
+        <w:t xml:space="preserve">#&gt;  deldir           0.1-21  2019-06-15 [1] CRAN (R 3.6.0)</w:t>
+      </w:r>
+      <w:r>
+        <w:br w:type="textWrapping"/>
+      </w:r>
+      <w:r>
+        <w:rPr>
+          <w:rStyle w:val="VerbatimChar"/>
+        </w:rPr>
+        <w:t xml:space="preserve">#&gt;  desc             1.2.0   2018-05-01 [1] CRAN (R 3.6.0)</w:t>
+      </w:r>
+      <w:r>
+        <w:br w:type="textWrapping"/>
+      </w:r>
+      <w:r>
+        <w:rPr>
+          <w:rStyle w:val="VerbatimChar"/>
+        </w:rPr>
+        <w:t xml:space="preserve">#&gt;  devtools         2.0.2   2019-04-08 [1] CRAN (R 3.6.0)</w:t>
+      </w:r>
+      <w:r>
+        <w:br w:type="textWrapping"/>
+      </w:r>
+      <w:r>
+        <w:rPr>
+          <w:rStyle w:val="VerbatimChar"/>
+        </w:rPr>
+        <w:t xml:space="preserve">#&gt;  digest           0.6.19  2019-05-20 [1] CRAN (R 3.6.0)</w:t>
+      </w:r>
+      <w:r>
+        <w:br w:type="textWrapping"/>
+      </w:r>
+      <w:r>
+        <w:rPr>
+          <w:rStyle w:val="VerbatimChar"/>
+        </w:rPr>
+        <w:t xml:space="preserve">#&gt;  dplyr          * 0.8.1   2019-05-14 [1] CRAN (R 3.6.0)</w:t>
+      </w:r>
+      <w:r>
+        <w:br w:type="textWrapping"/>
+      </w:r>
+      <w:r>
+        <w:rPr>
+          <w:rStyle w:val="VerbatimChar"/>
+        </w:rPr>
+        <w:t xml:space="preserve">#&gt;  e1071            1.7-2   2019-06-05 [1] CRAN (R 3.6.0)</w:t>
+      </w:r>
+      <w:r>
+        <w:br w:type="textWrapping"/>
+      </w:r>
+      <w:r>
+        <w:rPr>
+          <w:rStyle w:val="VerbatimChar"/>
+        </w:rPr>
+        <w:t xml:space="preserve">#&gt;  ellipsis         0.1.0   2019-02-19 [1] CRAN (R 3.6.0)</w:t>
+      </w:r>
+      <w:r>
+        <w:br w:type="textWrapping"/>
+      </w:r>
+      <w:r>
+        <w:rPr>
+          <w:rStyle w:val="VerbatimChar"/>
+        </w:rPr>
+        <w:t xml:space="preserve">#&gt;  evaluate         0.14    2019-05-28 [1] CRAN (R 3.6.0)</w:t>
+      </w:r>
+      <w:r>
+        <w:br w:type="textWrapping"/>
+      </w:r>
+      <w:r>
+        <w:rPr>
+          <w:rStyle w:val="VerbatimChar"/>
+        </w:rPr>
+        <w:t xml:space="preserve">#&gt;  forcats        * 0.4.0   2019-02-17 [1] CRAN (R 3.6.0)</w:t>
+      </w:r>
+      <w:r>
+        <w:br w:type="textWrapping"/>
+      </w:r>
+      <w:r>
+        <w:rPr>
+          <w:rStyle w:val="VerbatimChar"/>
+        </w:rPr>
+        <w:t xml:space="preserve">#&gt;  foreign          0.8-71  2018-07-20 [1] CRAN (R 3.6.0)</w:t>
+      </w:r>
+      <w:r>
+        <w:br w:type="textWrapping"/>
+      </w:r>
+      <w:r>
+        <w:rPr>
+          <w:rStyle w:val="VerbatimChar"/>
+        </w:rPr>
+        <w:t xml:space="preserve">#&gt;  fs               1.3.1   2019-05-06 [1] CRAN (R 3.6.0)</w:t>
+      </w:r>
+      <w:r>
+        <w:br w:type="textWrapping"/>
+      </w:r>
+      <w:r>
+        <w:rPr>
+          <w:rStyle w:val="VerbatimChar"/>
+        </w:rPr>
+        <w:t xml:space="preserve">#&gt;  generics         0.0.2   2018-11-29 [1] CRAN (R 3.6.0)</w:t>
+      </w:r>
+      <w:r>
+        <w:br w:type="textWrapping"/>
+      </w:r>
+      <w:r>
+        <w:rPr>
+          <w:rStyle w:val="VerbatimChar"/>
+        </w:rPr>
+        <w:t xml:space="preserve">#&gt;  ggplot2        * 3.1.1   2019-04-07 [1] CRAN (R 3.6.0)</w:t>
+      </w:r>
+      <w:r>
+        <w:br w:type="textWrapping"/>
+      </w:r>
+      <w:r>
+        <w:rPr>
+          <w:rStyle w:val="VerbatimChar"/>
+        </w:rPr>
+        <w:t xml:space="preserve">#&gt;  glue             1.3.1   2019-03-12 [1] CRAN (R 3.6.0)</w:t>
+      </w:r>
+      <w:r>
+        <w:br w:type="textWrapping"/>
+      </w:r>
+      <w:r>
+        <w:rPr>
+          <w:rStyle w:val="VerbatimChar"/>
+        </w:rPr>
+        <w:t xml:space="preserve">#&gt;  goftest          1.1-1   2017-04-03 [1] CRAN (R 3.6.0)</w:t>
+      </w:r>
+      <w:r>
+        <w:br w:type="textWrapping"/>
+      </w:r>
+      <w:r>
+        <w:rPr>
+          <w:rStyle w:val="VerbatimChar"/>
+        </w:rPr>
+        <w:t xml:space="preserve">#&gt;  gtable           0.3.0   2019-03-25 [1] CRAN (R 3.6.0)</w:t>
+      </w:r>
+      <w:r>
+        <w:br w:type="textWrapping"/>
+      </w:r>
+      <w:r>
+        <w:rPr>
+          <w:rStyle w:val="VerbatimChar"/>
+        </w:rPr>
+        <w:t xml:space="preserve">#&gt;  haven            2.1.0   2019-02-19 [1] CRAN (R 3.6.0)</w:t>
+      </w:r>
+      <w:r>
+        <w:br w:type="textWrapping"/>
+      </w:r>
+      <w:r>
+        <w:rPr>
+          <w:rStyle w:val="VerbatimChar"/>
+        </w:rPr>
+        <w:t xml:space="preserve">#&gt;  here           * 0.1     2017-05-28 [1] CRAN (R 3.6.0)</w:t>
+      </w:r>
+      <w:r>
+        <w:br w:type="textWrapping"/>
+      </w:r>
+      <w:r>
+        <w:rPr>
+          <w:rStyle w:val="VerbatimChar"/>
+        </w:rPr>
+        <w:t xml:space="preserve">#&gt;  highr            0.8     2019-03-20 [1] CRAN (R 3.6.0)</w:t>
+      </w:r>
+      <w:r>
+        <w:br w:type="textWrapping"/>
+      </w:r>
+      <w:r>
+        <w:rPr>
+          <w:rStyle w:val="VerbatimChar"/>
+        </w:rPr>
+        <w:t xml:space="preserve">#&gt;  hms              0.4.2   2018-03-10 [1] CRAN (R 3.6.0)</w:t>
+      </w:r>
+      <w:r>
+        <w:br w:type="textWrapping"/>
+      </w:r>
+      <w:r>
+        <w:rPr>
+          <w:rStyle w:val="VerbatimChar"/>
+        </w:rPr>
+        <w:t xml:space="preserve">#&gt;  htmltools        0.3.6   2017-04-28 [1] CRAN (R 3.6.0)</w:t>
+      </w:r>
+      <w:r>
+        <w:br w:type="textWrapping"/>
+      </w:r>
+      <w:r>
+        <w:rPr>
+          <w:rStyle w:val="VerbatimChar"/>
+        </w:rPr>
+        <w:t xml:space="preserve">#&gt;  httr             1.4.0   2018-12-11 [1] CRAN (R 3.6.0)</w:t>
+      </w:r>
+      <w:r>
+        <w:br w:type="textWrapping"/>
+      </w:r>
+      <w:r>
+        <w:rPr>
+          <w:rStyle w:val="VerbatimChar"/>
+        </w:rPr>
+        <w:t xml:space="preserve">#&gt;  jsonlite         1.6     2018-12-07 [1] CRAN (R 3.6.0)</w:t>
+      </w:r>
+      <w:r>
+        <w:br w:type="textWrapping"/>
+      </w:r>
+      <w:r>
+        <w:rPr>
+          <w:rStyle w:val="VerbatimChar"/>
+        </w:rPr>
+        <w:t xml:space="preserve">#&gt;  KernSmooth       2.23-15 2015-06-29 [1] CRAN (R 3.6.0)</w:t>
+      </w:r>
+      <w:r>
+        <w:br w:type="textWrapping"/>
+      </w:r>
+      <w:r>
+        <w:rPr>
+          <w:rStyle w:val="VerbatimChar"/>
+        </w:rPr>
+        <w:t xml:space="preserve">#&gt;  knitr            1.23    2019-05-18 [1] CRAN (R 3.6.0)</w:t>
+      </w:r>
+      <w:r>
+        <w:br w:type="textWrapping"/>
+      </w:r>
+      <w:r>
+        <w:rPr>
+          <w:rStyle w:val="VerbatimChar"/>
+        </w:rPr>
+        <w:t xml:space="preserve">#&gt;  labeling         0.3     2014-08-23 [1] CRAN (R 3.6.0)</w:t>
+      </w:r>
+      <w:r>
+        <w:br w:type="textWrapping"/>
+      </w:r>
+      <w:r>
+        <w:rPr>
+          <w:rStyle w:val="VerbatimChar"/>
+        </w:rPr>
+        <w:t xml:space="preserve">#&gt;  lattice          0.20-38 2018-11-04 [1] CRAN (R 3.6.0)</w:t>
+      </w:r>
+      <w:r>
+        <w:br w:type="textWrapping"/>
+      </w:r>
+      <w:r>
+        <w:rPr>
+          <w:rStyle w:val="VerbatimChar"/>
+        </w:rPr>
+        <w:t xml:space="preserve">#&gt;  lazyeval         0.2.2   2019-03-15 [1] CRAN (R 3.6.0)</w:t>
+      </w:r>
+      <w:r>
+        <w:br w:type="textWrapping"/>
+      </w:r>
+      <w:r>
+        <w:rPr>
+          <w:rStyle w:val="VerbatimChar"/>
+        </w:rPr>
+        <w:t xml:space="preserve">#&gt;  lubridate        1.7.4   2018-04-11 [1] CRAN (R 3.6.0)</w:t>
+      </w:r>
+      <w:r>
+        <w:br w:type="textWrapping"/>
+      </w:r>
+      <w:r>
+        <w:rPr>
+          <w:rStyle w:val="VerbatimChar"/>
+        </w:rPr>
+        <w:t xml:space="preserve">#&gt;  magrittr         1.5     2014-11-22 [1] CRAN (R 3.6.0)</w:t>
+      </w:r>
+      <w:r>
+        <w:br w:type="textWrapping"/>
+      </w:r>
+      <w:r>
+        <w:rPr>
+          <w:rStyle w:val="VerbatimChar"/>
+        </w:rPr>
+        <w:t xml:space="preserve">#&gt;  maptools       * 0.9-5   2019-02-18 [1] CRAN (R 3.6.0)</w:t>
+      </w:r>
+      <w:r>
+        <w:br w:type="textWrapping"/>
+      </w:r>
+      <w:r>
+        <w:rPr>
+          <w:rStyle w:val="VerbatimChar"/>
+        </w:rPr>
+        <w:t xml:space="preserve">#&gt;  Matrix           1.2-17  2019-03-22 [1] CRAN (R 3.6.0)</w:t>
+      </w:r>
+      <w:r>
+        <w:br w:type="textWrapping"/>
+      </w:r>
+      <w:r>
+        <w:rPr>
+          <w:rStyle w:val="VerbatimChar"/>
+        </w:rPr>
+        <w:t xml:space="preserve">#&gt;  memoise          1.1.0   2017-04-21 [1] CRAN (R 3.6.0)</w:t>
+      </w:r>
+      <w:r>
+        <w:br w:type="textWrapping"/>
+      </w:r>
+      <w:r>
+        <w:rPr>
+          <w:rStyle w:val="VerbatimChar"/>
+        </w:rPr>
+        <w:t xml:space="preserve">#&gt;  mgcv             1.8-28  2019-03-21 [1] CRAN (R 3.6.0)</w:t>
+      </w:r>
+      <w:r>
+        <w:br w:type="textWrapping"/>
+      </w:r>
+      <w:r>
+        <w:rPr>
+          <w:rStyle w:val="VerbatimChar"/>
+        </w:rPr>
+        <w:t xml:space="preserve">#&gt;  modelr           0.1.4   2019-02-18 [1] CRAN (R 3.6.0)</w:t>
+      </w:r>
+      <w:r>
+        <w:br w:type="textWrapping"/>
+      </w:r>
+      <w:r>
+        <w:rPr>
+          <w:rStyle w:val="VerbatimChar"/>
+        </w:rPr>
+        <w:t xml:space="preserve">#&gt;  munsell          0.5.0   2018-06-12 [1] CRAN (R 3.6.0)</w:t>
+      </w:r>
+      <w:r>
+        <w:br w:type="textWrapping"/>
+      </w:r>
+      <w:r>
+        <w:rPr>
+          <w:rStyle w:val="VerbatimChar"/>
+        </w:rPr>
+        <w:t xml:space="preserve">#&gt;  nlme           * 3.1-139 2019-04-09 [1] CRAN (R 3.6.0)</w:t>
+      </w:r>
+      <w:r>
+        <w:br w:type="textWrapping"/>
+      </w:r>
+      <w:r>
+        <w:rPr>
+          <w:rStyle w:val="VerbatimChar"/>
+        </w:rPr>
+        <w:t xml:space="preserve">#&gt;  pillar           1.4.1   2019-05-28 [1] CRAN (R 3.6.0)</w:t>
+      </w:r>
+      <w:r>
+        <w:br w:type="textWrapping"/>
+      </w:r>
+      <w:r>
+        <w:rPr>
+          <w:rStyle w:val="VerbatimChar"/>
+        </w:rPr>
+        <w:t xml:space="preserve">#&gt;  pkgbuild         1.0.3   2019-03-20 [1] CRAN (R 3.6.0)</w:t>
+      </w:r>
+      <w:r>
+        <w:br w:type="textWrapping"/>
+      </w:r>
+      <w:r>
+        <w:rPr>
+          <w:rStyle w:val="VerbatimChar"/>
+        </w:rPr>
+        <w:t xml:space="preserve">#&gt;  pkgconfig        2.0.2   2018-08-16 [1] CRAN (R 3.6.0)</w:t>
+      </w:r>
+      <w:r>
+        <w:br w:type="textWrapping"/>
+      </w:r>
+      <w:r>
+        <w:rPr>
+          <w:rStyle w:val="VerbatimChar"/>
+        </w:rPr>
+        <w:t xml:space="preserve">#&gt;  pkgload          1.0.2   2018-10-29 [1] CRAN (R 3.6.0)</w:t>
+      </w:r>
+      <w:r>
+        <w:br w:type="textWrapping"/>
+      </w:r>
+      <w:r>
+        <w:rPr>
+          <w:rStyle w:val="VerbatimChar"/>
+        </w:rPr>
+        <w:t xml:space="preserve">#&gt;  plyr             1.8.4   2016-06-08 [1] CRAN (R 3.6.0)</w:t>
+      </w:r>
+      <w:r>
+        <w:br w:type="textWrapping"/>
+      </w:r>
+      <w:r>
+        <w:rPr>
+          <w:rStyle w:val="VerbatimChar"/>
+        </w:rPr>
+        <w:t xml:space="preserve">#&gt;  polyclip         1.10-0  2019-03-14 [1] CRAN (R 3.6.0)</w:t>
+      </w:r>
+      <w:r>
+        <w:br w:type="textWrapping"/>
+      </w:r>
+      <w:r>
+        <w:rPr>
+          <w:rStyle w:val="VerbatimChar"/>
+        </w:rPr>
+        <w:t xml:space="preserve">#&gt;  prettyunits      1.0.2   2015-07-13 [1] CRAN (R 3.6.0)</w:t>
+      </w:r>
+      <w:r>
+        <w:br w:type="textWrapping"/>
+      </w:r>
+      <w:r>
+        <w:rPr>
+          <w:rStyle w:val="VerbatimChar"/>
+        </w:rPr>
+        <w:t xml:space="preserve">#&gt;  processx         3.3.1   2019-05-08 [1] CRAN (R 3.6.0)</w:t>
+      </w:r>
+      <w:r>
+        <w:br w:type="textWrapping"/>
+      </w:r>
+      <w:r>
+        <w:rPr>
+          <w:rStyle w:val="VerbatimChar"/>
+        </w:rPr>
+        <w:t xml:space="preserve">#&gt;  ps               1.3.0   2018-12-21 [1] CRAN (R 3.6.0)</w:t>
+      </w:r>
+      <w:r>
+        <w:br w:type="textWrapping"/>
+      </w:r>
+      <w:r>
+        <w:rPr>
+          <w:rStyle w:val="VerbatimChar"/>
+        </w:rPr>
+        <w:t xml:space="preserve">#&gt;  purrr          * 0.3.2   2019-03-15 [1] CRAN (R 3.6.0)</w:t>
+      </w:r>
+      <w:r>
+        <w:br w:type="textWrapping"/>
+      </w:r>
+      <w:r>
+        <w:rPr>
+          <w:rStyle w:val="VerbatimChar"/>
+        </w:rPr>
+        <w:t xml:space="preserve">#&gt;  R6               2.4.0   2019-02-14 [1] CRAN (R 3.6.0)</w:t>
+      </w:r>
+      <w:r>
+        <w:br w:type="textWrapping"/>
+      </w:r>
+      <w:r>
+        <w:rPr>
+          <w:rStyle w:val="VerbatimChar"/>
+        </w:rPr>
+        <w:t xml:space="preserve">#&gt;  raster         * 2.9-5   2019-05-14 [1] CRAN (R 3.6.0)</w:t>
+      </w:r>
+      <w:r>
+        <w:br w:type="textWrapping"/>
+      </w:r>
+      <w:r>
+        <w:rPr>
+          <w:rStyle w:val="VerbatimChar"/>
+        </w:rPr>
+        <w:t xml:space="preserve">#&gt;  Rcpp             1.0.1   2019-03-17 [1] CRAN (R 3.6.0)</w:t>
+      </w:r>
+      <w:r>
+        <w:br w:type="textWrapping"/>
+      </w:r>
+      <w:r>
+        <w:rPr>
+          <w:rStyle w:val="VerbatimChar"/>
+        </w:rPr>
+        <w:t xml:space="preserve">#&gt;  readr          * 1.3.1   2018-12-21 [1] CRAN (R 3.6.0)</w:t>
+      </w:r>
+      <w:r>
+        <w:br w:type="textWrapping"/>
+      </w:r>
+      <w:r>
+        <w:rPr>
+          <w:rStyle w:val="VerbatimChar"/>
+        </w:rPr>
+        <w:t xml:space="preserve">#&gt;  readxl           1.3.1   2019-03-13 [1] CRAN (R 3.6.0)</w:t>
+      </w:r>
+      <w:r>
+        <w:br w:type="textWrapping"/>
+      </w:r>
+      <w:r>
+        <w:rPr>
+          <w:rStyle w:val="VerbatimChar"/>
+        </w:rPr>
+        <w:t xml:space="preserve">#&gt;  remotes          2.0.4   2019-04-10 [1] CRAN (R 3.6.0)</w:t>
+      </w:r>
+      <w:r>
+        <w:br w:type="textWrapping"/>
+      </w:r>
+      <w:r>
+        <w:rPr>
+          <w:rStyle w:val="VerbatimChar"/>
+        </w:rPr>
+        <w:t xml:space="preserve">#&gt;  rgeos            0.4-3   2019-04-24 [1] CRAN (R 3.6.0)</w:t>
+      </w:r>
+      <w:r>
+        <w:br w:type="textWrapping"/>
+      </w:r>
+      <w:r>
+        <w:rPr>
+          <w:rStyle w:val="VerbatimChar"/>
+        </w:rPr>
+        <w:t xml:space="preserve">#&gt;  rlang            0.3.4   2019-04-07 [1] CRAN (R 3.6.0)</w:t>
+      </w:r>
+      <w:r>
+        <w:br w:type="textWrapping"/>
+      </w:r>
+      <w:r>
+        <w:rPr>
+          <w:rStyle w:val="VerbatimChar"/>
+        </w:rPr>
+        <w:t xml:space="preserve">#&gt;  rmarkdown        1.13    2019-05-22 [1] CRAN (R 3.6.0)</w:t>
+      </w:r>
+      <w:r>
+        <w:br w:type="textWrapping"/>
+      </w:r>
+      <w:r>
+        <w:rPr>
+          <w:rStyle w:val="VerbatimChar"/>
+        </w:rPr>
+        <w:t xml:space="preserve">#&gt;  rpart          * 4.1-15  2019-04-12 [1] CRAN (R 3.6.0)</w:t>
+      </w:r>
+      <w:r>
+        <w:br w:type="textWrapping"/>
+      </w:r>
+      <w:r>
+        <w:rPr>
+          <w:rStyle w:val="VerbatimChar"/>
+        </w:rPr>
+        <w:t xml:space="preserve">#&gt;  rprojroot        1.3-2   2018-01-03 [1] CRAN (R 3.6.0)</w:t>
+      </w:r>
+      <w:r>
+        <w:br w:type="textWrapping"/>
+      </w:r>
+      <w:r>
+        <w:rPr>
+          <w:rStyle w:val="VerbatimChar"/>
+        </w:rPr>
+        <w:t xml:space="preserve">#&gt;  rstudioapi       0.10    2019-03-19 [1] CRAN (R 3.6.0)</w:t>
+      </w:r>
+      <w:r>
+        <w:br w:type="textWrapping"/>
+      </w:r>
+      <w:r>
+        <w:rPr>
+          <w:rStyle w:val="VerbatimChar"/>
+        </w:rPr>
+        <w:t xml:space="preserve">#&gt;  rvest            0.3.4   2019-05-15 [1] CRAN (R 3.6.0)</w:t>
+      </w:r>
+      <w:r>
+        <w:br w:type="textWrapping"/>
+      </w:r>
+      <w:r>
+        <w:rPr>
+          <w:rStyle w:val="VerbatimChar"/>
+        </w:rPr>
+        <w:t xml:space="preserve">#&gt;  scales           1.0.0   2018-08-09 [1] CRAN (R 3.6.0)</w:t>
+      </w:r>
+      <w:r>
+        <w:br w:type="textWrapping"/>
+      </w:r>
+      <w:r>
+        <w:rPr>
+          <w:rStyle w:val="VerbatimChar"/>
+        </w:rPr>
+        <w:t xml:space="preserve">#&gt;  sessioninfo      1.1.1   2018-11-05 [1] CRAN (R 3.6.0)</w:t>
+      </w:r>
+      <w:r>
+        <w:br w:type="textWrapping"/>
+      </w:r>
+      <w:r>
+        <w:rPr>
+          <w:rStyle w:val="VerbatimChar"/>
+        </w:rPr>
+        <w:t xml:space="preserve">#&gt;  sf             * 0.7-4   2019-04-25 [1] CRAN (R 3.6.0)</w:t>
+      </w:r>
+      <w:r>
+        <w:br w:type="textWrapping"/>
+      </w:r>
+      <w:r>
+        <w:rPr>
+          <w:rStyle w:val="VerbatimChar"/>
+        </w:rPr>
+        <w:t xml:space="preserve">#&gt;  sp             * 1.3-1   2018-06-05 [1] CRAN (R 3.6.0)</w:t>
+      </w:r>
+      <w:r>
+        <w:br w:type="textWrapping"/>
+      </w:r>
+      <w:r>
+        <w:rPr>
+          <w:rStyle w:val="VerbatimChar"/>
+        </w:rPr>
+        <w:t xml:space="preserve">#&gt;  spatstat       * 1.59-0  2019-03-22 [1] CRAN (R 3.6.0)</w:t>
+      </w:r>
+      <w:r>
+        <w:br w:type="textWrapping"/>
+      </w:r>
+      <w:r>
+        <w:rPr>
+          <w:rStyle w:val="VerbatimChar"/>
+        </w:rPr>
+        <w:t xml:space="preserve">#&gt;  spatstat.data  * 1.4-0   2018-10-04 [1] CRAN (R 3.6.0)</w:t>
+      </w:r>
+      <w:r>
+        <w:br w:type="textWrapping"/>
+      </w:r>
+      <w:r>
+        <w:rPr>
+          <w:rStyle w:val="VerbatimChar"/>
+        </w:rPr>
+        <w:t xml:space="preserve">#&gt;  spatstat.utils   1.13-0  2018-10-31 [1] CRAN (R 3.6.0)</w:t>
+      </w:r>
+      <w:r>
+        <w:br w:type="textWrapping"/>
+      </w:r>
+      <w:r>
+        <w:rPr>
+          <w:rStyle w:val="VerbatimChar"/>
+        </w:rPr>
+        <w:t xml:space="preserve">#&gt;  stringi          1.4.3   2019-03-12 [1] CRAN (R 3.6.0)</w:t>
+      </w:r>
+      <w:r>
+        <w:br w:type="textWrapping"/>
+      </w:r>
+      <w:r>
+        <w:rPr>
+          <w:rStyle w:val="VerbatimChar"/>
+        </w:rPr>
+        <w:t xml:space="preserve">#&gt;  stringr        * 1.4.0   2019-02-10 [1] CRAN (R 3.6.0)</w:t>
+      </w:r>
+      <w:r>
+        <w:br w:type="textWrapping"/>
+      </w:r>
+      <w:r>
+        <w:rPr>
+          <w:rStyle w:val="VerbatimChar"/>
+        </w:rPr>
+        <w:t xml:space="preserve">#&gt;  tensor           1.5     2012-05-05 [1] CRAN (R 3.6.0)</w:t>
+      </w:r>
+      <w:r>
+        <w:br w:type="textWrapping"/>
+      </w:r>
+      <w:r>
+        <w:rPr>
+          <w:rStyle w:val="VerbatimChar"/>
+        </w:rPr>
+        <w:t xml:space="preserve">#&gt;  testthat         2.1.1   2019-04-23 [1] CRAN (R 3.6.0)</w:t>
+      </w:r>
+      <w:r>
+        <w:br w:type="textWrapping"/>
+      </w:r>
+      <w:r>
+        <w:rPr>
+          <w:rStyle w:val="VerbatimChar"/>
+        </w:rPr>
+        <w:t xml:space="preserve">#&gt;  tibble         * 2.1.3   2019-06-06 [1] CRAN (R 3.6.0)</w:t>
+      </w:r>
+      <w:r>
+        <w:br w:type="textWrapping"/>
+      </w:r>
+      <w:r>
+        <w:rPr>
+          <w:rStyle w:val="VerbatimChar"/>
+        </w:rPr>
+        <w:t xml:space="preserve">#&gt;  tidyr          * 0.8.3   2019-03-01 [1] CRAN (R 3.6.0)</w:t>
+      </w:r>
+      <w:r>
+        <w:br w:type="textWrapping"/>
+      </w:r>
+      <w:r>
+        <w:rPr>
+          <w:rStyle w:val="VerbatimChar"/>
+        </w:rPr>
+        <w:t xml:space="preserve">#&gt;  tidyselect       0.2.5   2018-10-11 [1] CRAN (R 3.6.0)</w:t>
+      </w:r>
+      <w:r>
+        <w:br w:type="textWrapping"/>
+      </w:r>
+      <w:r>
+        <w:rPr>
+          <w:rStyle w:val="VerbatimChar"/>
+        </w:rPr>
+        <w:t xml:space="preserve">#&gt;  tidyverse      * 1.2.1   2017-11-14 [1] CRAN (R 3.6.0)</w:t>
+      </w:r>
+      <w:r>
+        <w:br w:type="textWrapping"/>
+      </w:r>
+      <w:r>
+        <w:rPr>
+          <w:rStyle w:val="VerbatimChar"/>
+        </w:rPr>
+        <w:t xml:space="preserve">#&gt;  units            0.6-3   2019-05-03 [1] CRAN (R 3.6.0)</w:t>
+      </w:r>
+      <w:r>
+        <w:br w:type="textWrapping"/>
+      </w:r>
+      <w:r>
+        <w:rPr>
+          <w:rStyle w:val="VerbatimChar"/>
+        </w:rPr>
+        <w:t xml:space="preserve">#&gt;  usethis          1.5.0   2019-04-07 [1] CRAN (R 3.6.0)</w:t>
+      </w:r>
+      <w:r>
+        <w:br w:type="textWrapping"/>
+      </w:r>
+      <w:r>
+        <w:rPr>
+          <w:rStyle w:val="VerbatimChar"/>
+        </w:rPr>
+        <w:t xml:space="preserve">#&gt;  viridisLite      0.3.0   2018-02-01 [1] CRAN (R 3.6.0)</w:t>
+      </w:r>
+      <w:r>
+        <w:br w:type="textWrapping"/>
+      </w:r>
+      <w:r>
+        <w:rPr>
+          <w:rStyle w:val="VerbatimChar"/>
+        </w:rPr>
+        <w:t xml:space="preserve">#&gt;  withr            2.1.2   2018-03-15 [1] CRAN (R 3.6.0)</w:t>
+      </w:r>
+      <w:r>
+        <w:br w:type="textWrapping"/>
+      </w:r>
+      <w:r>
+        <w:rPr>
+          <w:rStyle w:val="VerbatimChar"/>
+        </w:rPr>
+        <w:t xml:space="preserve">#&gt;  xfun             0.7     2019-05-14 [1] CRAN (R 3.6.0)</w:t>
+      </w:r>
+      <w:r>
+        <w:br w:type="textWrapping"/>
+      </w:r>
+      <w:r>
+        <w:rPr>
+          <w:rStyle w:val="VerbatimChar"/>
+        </w:rPr>
+        <w:t xml:space="preserve">#&gt;  xml2             1.2.0   2018-01-24 [1] CRAN (R 3.6.0)</w:t>
+      </w:r>
+      <w:r>
+        <w:br w:type="textWrapping"/>
+      </w:r>
+      <w:r>
+        <w:rPr>
+          <w:rStyle w:val="VerbatimChar"/>
+        </w:rPr>
+        <w:t xml:space="preserve">#&gt;  yaml             2.2.0   2018-07-25 [1] CRAN (R 3.6.0)</w:t>
       </w:r>
       <w:r>
         <w:br w:type="textWrapping"/>
@@ -3998,7 +3973,7 @@
         <w:rPr>
           <w:rStyle w:val="VerbatimChar"/>
         </w:rPr>
-        <w:t xml:space="preserve">#&gt; Head:     [7755f46] 2019-06-19: more texts and one plot</w:t>
+        <w:t xml:space="preserve">#&gt; Head:     [33eb631] 2019-06-20: added density and kernel density plot</w:t>
       </w:r>
     </w:p>
     <w:p>
@@ -4006,7 +3981,7 @@
         <w:pStyle w:val="FirstParagraph"/>
       </w:pPr>
       <w:r>
-        <w:t xml:space="preserve">Word count: 2986</w:t>
+        <w:t xml:space="preserve">Word count: 3182</w:t>
       </w:r>
     </w:p>
     <w:sectPr>

</xml_diff>

<commit_message>
paragraphs for kernel plots and hypo-testing
</commit_message>
<xml_diff>
--- a/analysis/paper/paper.docx
+++ b/analysis/paper/paper.docx
@@ -127,7 +127,7 @@
         <w:pStyle w:val="Date"/>
       </w:pPr>
       <w:r>
-        <w:t xml:space="preserve">21</w:t>
+        <w:t xml:space="preserve">26</w:t>
       </w:r>
       <w:r>
         <w:t xml:space="preserve"> </w:t>
@@ -2663,14 +2663,14 @@
     </w:p>
     <w:p>
       <w:pPr>
-        <w:pStyle w:val="BodyText"/>
+        <w:pStyle w:val="CaptionedFigure"/>
       </w:pPr>
       <w:r>
         <w:drawing>
           <wp:inline>
             <wp:extent cx="5943600" cy="4754880"/>
             <wp:effectExtent b="0" l="0" r="0" t="0"/>
-            <wp:docPr descr="" title="" id="1" name="Picture"/>
+            <wp:docPr descr="Figure 4: Kernal density map" title="" id="1" name="Picture"/>
             <a:graphic>
               <a:graphicData uri="http://schemas.openxmlformats.org/drawingml/2006/picture">
                 <pic:pic>
@@ -2710,19 +2710,65 @@
     </w:p>
     <w:p>
       <w:pPr>
+        <w:pStyle w:val="ImageCaption"/>
+      </w:pPr>
+      <w:r>
+        <w:t xml:space="preserve">Figure 4: Kernal density map</w:t>
+      </w:r>
+    </w:p>
+    <w:p>
+      <w:pPr>
         <w:pStyle w:val="BodyText"/>
+      </w:pPr>
+      <w:r>
+        <w:t xml:space="preserve">Point pattern analysis is a way to assess whether the distribution of ornaments presents some spatial pattern that can indicate the changes during culture contact period. The location where ornaments from were square-based recorded, thus we took the intensity approach that focuses on the average density of points across space to explore their distribution. We randomly assigned points, here the location of ornaments, for each square according to the data, subset three groups for three time periods, and compute the kernal density for each time period for comparison. Kernal density estimations (KDE) can estimate the probability of the density of events across space by creating a continuous, smooth density surface across space. Here we use KDE to visualize the event of the presence of ornaments that were represents by maps on which we are able to see core areas and surrounding neighborhoods</w:t>
+      </w:r>
+      <w:r>
+        <w:t xml:space="preserve"> </w:t>
+      </w:r>
+      <w:r>
+        <w:t xml:space="preserve">(</w:t>
+      </w:r>
+      <w:r>
+        <w:rPr>
+          <w:b/>
+        </w:rPr>
+        <w:t xml:space="preserve">???</w:t>
+      </w:r>
+      <w:r>
+        <w:t xml:space="preserve">)</w:t>
+      </w:r>
+      <w:r>
+        <w:t xml:space="preserve">. Density value is assigned to each cell, of which the unit is meter. The results</w:t>
+      </w:r>
+      <w:r>
+        <w:t xml:space="preserve"> </w:t>
+      </w:r>
+      <w:r>
+        <w:t xml:space="preserve">4</w:t>
+      </w:r>
+      <w:r>
+        <w:t xml:space="preserve"> </w:t>
+      </w:r>
+      <w:r>
+        <w:t xml:space="preserve">show that there is one major core area during the pre-European contact period, multiple core areas during European contact period, and a single core during the Chinese contact period. Those maps present three consistent sub-region with shifting core area over time. The distribution might indicate different social groups who own more ornaments, and the multiple groups during European contact period might reflect a more corporate mode of social organization. However, the generation of core areas might be biased due to small sample size, for example, a few ornaments found at one single square during the Chinese period could create obvious core area. Next step is to test whether the distribution of ornaments is randomly distributed to understand the underlying social indication related to ornaments.</w:t>
+      </w:r>
+    </w:p>
+    <w:p>
+      <w:pPr>
+        <w:pStyle w:val="CaptionedFigure"/>
       </w:pPr>
       <w:r>
         <w:drawing>
           <wp:inline>
             <wp:extent cx="5943600" cy="4754880"/>
             <wp:effectExtent b="0" l="0" r="0" t="0"/>
-            <wp:docPr descr="" title="" id="1" name="Picture"/>
+            <wp:docPr descr="Figure 5: Histogram of simulated ANN values" title="" id="1" name="Picture"/>
             <a:graphic>
               <a:graphicData uri="http://schemas.openxmlformats.org/drawingml/2006/picture">
                 <pic:pic>
                   <pic:nvPicPr>
-                    <pic:cNvPr descr="../figures/unnamed-chunk-3-1.png" id="0" name="Picture"/>
+                    <pic:cNvPr descr="../figures/hypo-test-distrubution-1.png" id="0" name="Picture"/>
                     <pic:cNvPicPr>
                       <a:picLocks noChangeArrowheads="1" noChangeAspect="1"/>
                     </pic:cNvPicPr>
@@ -2757,10 +2803,30 @@
     </w:p>
     <w:p>
       <w:pPr>
+        <w:pStyle w:val="ImageCaption"/>
+      </w:pPr>
+      <w:r>
+        <w:t xml:space="preserve">Figure 5: Histogram of simulated ANN values</w:t>
+      </w:r>
+    </w:p>
+    <w:p>
+      <w:pPr>
         <w:pStyle w:val="BodyText"/>
       </w:pPr>
       <w:r>
-        <w:t xml:space="preserve">To assess whether the distribution of ornaments present different density that can indicate the changes caused by global trade network brought by the Europeans, point pattern analysis is used to measure and test the density of ornaments across three time periods. We assume a uniform point density across the research area before European contact period, that is, randomly distributed, and test the null hypothesis that is there is no cluster of ornaments across the sapce during the European contact periods.</w:t>
+        <w:t xml:space="preserve">Here we use Monte Carlo method to test for the complete spatial randomness of spatial events based on the average nearest-neighbor distance method. We hypothesize that the distribution of ornaments is consistent with a completely random process, and then simulate the presence of ornaments across the space for one thousand times for each time periods. We compare our data to the random pattern generated by simulated processes to see if the our data is randomly distributed or not. The results</w:t>
+      </w:r>
+      <w:r>
+        <w:t xml:space="preserve"> </w:t>
+      </w:r>
+      <w:r>
+        <w:t xml:space="preserve">5</w:t>
+      </w:r>
+      <w:r>
+        <w:t xml:space="preserve"> </w:t>
+      </w:r>
+      <w:r>
+        <w:t xml:space="preserve">are represented by histogram showing one thousand simulation with the blue line indicating our observed value. The results show that 100% of the simulated values are much more greater than our observed ANN value during the European contact period, which means the ornaments are clustered distributed. Similar result are also observed during the pre-European period but less extreme. The distribution of ornaments was random during the Chinese contact period and about one third of the simulated values are greater than our observed ANN value. This testing explains that the distribution of ornaments during the pre-European and European contact period might reflect the presence of different social groups. Moreover, the cluster of ornametns way more significant during the European contact period that might indicate some extent of control of ornaments.</w:t>
       </w:r>
     </w:p>
     <w:p>
@@ -2908,7 +2974,7 @@
         <w:pStyle w:val="FirstParagraph"/>
       </w:pPr>
       <w:r>
-        <w:t xml:space="preserve">This report was generated on 2019-06-21 12:32:49 using the following computational environment and dependencies:</w:t>
+        <w:t xml:space="preserve">This report was generated on 2019-06-26 00:04:24 using the following computational environment and dependencies:</w:t>
       </w:r>
     </w:p>
     <w:p>
@@ -3009,7 +3075,7 @@
         <w:rPr>
           <w:rStyle w:val="VerbatimChar"/>
         </w:rPr>
-        <w:t xml:space="preserve">#&gt;  date     2019-06-21                  </w:t>
+        <w:t xml:space="preserve">#&gt;  date     2019-06-26                  </w:t>
       </w:r>
       <w:r>
         <w:br w:type="textWrapping"/>
@@ -3973,7 +4039,7 @@
         <w:rPr>
           <w:rStyle w:val="VerbatimChar"/>
         </w:rPr>
-        <w:t xml:space="preserve">#&gt; Head:     [33eb631] 2019-06-20: added density and kernel density plot</w:t>
+        <w:t xml:space="preserve">#&gt; Head:     [49c0451] 2019-06-21: code for nndist hypothesis testing and similation, make repetitive code shorter by map()function</w:t>
       </w:r>
     </w:p>
     <w:p>
@@ -3981,7 +4047,7 @@
         <w:pStyle w:val="FirstParagraph"/>
       </w:pPr>
       <w:r>
-        <w:t xml:space="preserve">Word count: 3182</w:t>
+        <w:t xml:space="preserve">Word count: 3598</w:t>
       </w:r>
     </w:p>
     <w:sectPr>

</xml_diff>

<commit_message>
paragraph for discussion section
</commit_message>
<xml_diff>
--- a/analysis/paper/paper.docx
+++ b/analysis/paper/paper.docx
@@ -405,7 +405,40 @@
         <w:t xml:space="preserve">)</w:t>
       </w:r>
       <w:r>
-        <w:t xml:space="preserve">. Taiwan was colonized by the Spanish and the Dutch during the early 17th century, where northeastern Taiwan, Yilan, is an especially unique example for exploring indirect effects due to its physically isolated location that made it not easily accessible to the Europeans and the colonial control was less compared to other parts of this region (Andrade 2007; Kang 2012). Prior to the contact with the Europeans, there were small-scale regional exchange networks between China and Taiwan since in the Neolithic period. Also, northern Taiwan had been involved in long-distance networks of East Asia since 14th century, and encountered a large wave of Han Chinese migration in the 19th century. Northeastern Taiwan can provide a good example to explore the indirect impacts on indigenous societies caused by different foreign groups in different periods by taking a long-term perspective research.</w:t>
+        <w:t xml:space="preserve">. Taiwan was colonized by the Spanish and the Dutch during the early 17th century, where northeastern Taiwan, Yilan, is an especially unique example for exploring indirect effects due to its physically isolated location that made it not easily accessible to the Europeans and the colonial control was less compared to other parts of this region [</w:t>
+      </w:r>
+      <w:r>
+        <w:t xml:space="preserve">(</w:t>
+      </w:r>
+      <w:r>
+        <w:rPr>
+          <w:b/>
+        </w:rPr>
+        <w:t xml:space="preserve">???</w:t>
+      </w:r>
+      <w:r>
+        <w:t xml:space="preserve">)</w:t>
+      </w:r>
+      <w:r>
+        <w:t xml:space="preserve">;</w:t>
+      </w:r>
+      <w:r>
+        <w:t xml:space="preserve"> </w:t>
+      </w:r>
+      <w:r>
+        <w:t xml:space="preserve">(</w:t>
+      </w:r>
+      <w:r>
+        <w:rPr>
+          <w:b/>
+        </w:rPr>
+        <w:t xml:space="preserve">???</w:t>
+      </w:r>
+      <w:r>
+        <w:t xml:space="preserve">)</w:t>
+      </w:r>
+      <w:r>
+        <w:t xml:space="preserve">). Prior to the contact with the Europeans, there were small-scale regional exchange networks between China and Taiwan since in the Neolithic period. Also, northern Taiwan had been involved in long-distance networks of East Asia since 14th century, and encountered a large wave of Han Chinese migration in the 19th century. Northeastern Taiwan can provide a good example to explore the indirect impacts on indigenous societies caused by different foreign groups in different periods by taking a long-term perspective research.</w:t>
       </w:r>
     </w:p>
     <w:p>
@@ -413,7 +446,7 @@
         <w:pStyle w:val="BodyText"/>
       </w:pPr>
       <w:r>
-        <w:t xml:space="preserve">We ask whether colonial influence on indigenous populations can be detected in ornaments recovered from the archaeological record at Kiwulan (1400-1900 AD), a large Iron Age settlement in northeastern Taiwan. Our hypothesis is that there was a greater diversity of ornaments types and materials at Kiwulan after European contact due to the large scale exchange network. We hypothesize that after Chinese contact there was a decline in the production, use and discard of ornaments at Kiwulan. We hypothesize that there is no change in the spatial distribution of ornaments at Kiwulan relating to these international contacts.</w:t>
+        <w:t xml:space="preserve">We ask whether colonial influence on indigenous populations can be detected in ornaments recovered from the archaeological record at Kiwulan (1400-1900 AD), a large Iron Age settlement in northeastern Taiwan. Our hypothesis is that there was a greater diversity of ornaments types and materials at Kiwulan after European contact due to the large scale exchange network. We hypothesize that after Chinese contact there was a decline in the production, use and discard of ornaments at Kiwulan. We hypothesize that there are clustered distribution of ornaments at Kiwulan relating to these international contacts.</w:t>
       </w:r>
     </w:p>
     <w:p>
@@ -447,7 +480,67 @@
         <w:pStyle w:val="BodyText"/>
       </w:pPr>
       <w:r>
-        <w:t xml:space="preserve">Father Jacinto Esquivel recorded how people in Tamsui entered marriages. A man who wanted to take a wife had to give her parents cuentas. If a married man was found having cheated on his wife, he only had to pay the witness with agate or golden beads and the matter was settled (Li 2006: 151). Other records mention that the female shamans (majuorbol) in the tribe used agate beads for healing ceremonies in rituals (Pao 2008: 122, 143, 151). Regarding funerals, some indigenous people buried the dead under their houses or in the vicinity. They put a mat into the grave to protect the body from moisture and then put cooked rice on both sides of the head as provision. The deceased were buried in small graves with both knees bent, and on the grave they placed quivers with arrows, pottery, agate beads and other things that they would need. The greater the influence of the deceased, the more agate, pottery and cloths were placed on the grave (Li 2006: 153).</w:t>
+        <w:t xml:space="preserve">Father Jacinto Esquivel recorded how people in Tamsui entered marriages. A man who wanted to take a wife had to give her parents cuentas. If a married man was found having cheated on his wife, he only had to pay the witness with agate or golden beads and the matter was settled</w:t>
+      </w:r>
+      <w:r>
+        <w:t xml:space="preserve"> </w:t>
+      </w:r>
+      <w:r>
+        <w:t xml:space="preserve">(</w:t>
+      </w:r>
+      <w:r>
+        <w:rPr>
+          <w:b/>
+        </w:rPr>
+        <w:t xml:space="preserve">???</w:t>
+      </w:r>
+      <w:r>
+        <w:t xml:space="preserve">)</w:t>
+      </w:r>
+      <w:r>
+        <w:t xml:space="preserve">. Other records mention that the female shamans (majuorbol) in the tribe used agate beads for healing ceremonies in rituals</w:t>
+      </w:r>
+      <w:r>
+        <w:t xml:space="preserve"> </w:t>
+      </w:r>
+      <w:r>
+        <w:t xml:space="preserve">(</w:t>
+      </w:r>
+      <w:r>
+        <w:rPr>
+          <w:b/>
+        </w:rPr>
+        <w:t xml:space="preserve">???</w:t>
+      </w:r>
+      <w:r>
+        <w:t xml:space="preserve"> </w:t>
+      </w:r>
+      <w:r>
+        <w:t xml:space="preserve">122, 143, 151)</w:t>
+      </w:r>
+      <w:r>
+        <w:t xml:space="preserve">. Regarding funerals, some indigenous people buried the dead under their houses or in the vicinity. They put a mat into the grave to protect the body from moisture and then put cooked rice on both sides of the head as provision. The deceased were buried in small graves with both knees bent, and on the grave they placed quivers with arrows, pottery, agate beads and other things that they would need. The greater the influence of the deceased, the more agate, pottery and cloths were placed on the grave</w:t>
+      </w:r>
+      <w:r>
+        <w:t xml:space="preserve"> </w:t>
+      </w:r>
+      <w:r>
+        <w:t xml:space="preserve">(</w:t>
+      </w:r>
+      <w:r>
+        <w:rPr>
+          <w:b/>
+        </w:rPr>
+        <w:t xml:space="preserve">???</w:t>
+      </w:r>
+      <w:r>
+        <w:t xml:space="preserve"> </w:t>
+      </w:r>
+      <w:r>
+        <w:t xml:space="preserve">153)</w:t>
+      </w:r>
+      <w:r>
+        <w:t xml:space="preserve">.</w:t>
       </w:r>
     </w:p>
     <w:p>
@@ -455,7 +548,82 @@
         <w:pStyle w:val="BodyText"/>
       </w:pPr>
       <w:r>
-        <w:t xml:space="preserve">Documents from the Qing dynasty usually describe the decorative purposes of the ornaments. In the Kavalan Subprefecture Gazetteer (Chen 2006[1852]: 308), the Kavalan Zhi Lue (Ko 1993[1837]: 11, 126) and the Dong Cha Ji Lue (Yao 1996[1829]: 77), it is mentioned that aborigines in Yilan used metal threads to weave so called golden carp-shaped ornaments. Their number was small and their value high, hence only the rich possessed them. Ordinary people wore agate beads or glass beads on their head or neck during various festivals. In 1895, at the beginning of Japanese rule over Taiwan, Ino Kanori (Kanori 1996: 227-232) made field surveys among various ethnic groups in Taiwan. He describes the Plains Aborigines from Yilan as not using carp-shaped ornaments any more, but mentions that older people still use beads ornaments.</w:t>
+        <w:t xml:space="preserve">Documents from the Qing dynasty usually describe the decorative purposes of the ornaments. In the Kavalan Subprefecture Gazetteer</w:t>
+      </w:r>
+      <w:r>
+        <w:t xml:space="preserve"> </w:t>
+      </w:r>
+      <w:r>
+        <w:t xml:space="preserve">(</w:t>
+      </w:r>
+      <w:r>
+        <w:rPr>
+          <w:b/>
+        </w:rPr>
+        <w:t xml:space="preserve">???</w:t>
+      </w:r>
+      <w:r>
+        <w:t xml:space="preserve">[1852]: 308)</w:t>
+      </w:r>
+      <w:r>
+        <w:t xml:space="preserve">, the Kavalan Zhi Lue [</w:t>
+      </w:r>
+      <w:r>
+        <w:t xml:space="preserve">(</w:t>
+      </w:r>
+      <w:r>
+        <w:rPr>
+          <w:b/>
+        </w:rPr>
+        <w:t xml:space="preserve">???</w:t>
+      </w:r>
+      <w:r>
+        <w:t xml:space="preserve">)</w:t>
+      </w:r>
+      <w:r>
+        <w:t xml:space="preserve">: 11, 126) and the Dong Cha Ji Lue</w:t>
+      </w:r>
+      <w:r>
+        <w:t xml:space="preserve"> </w:t>
+      </w:r>
+      <w:r>
+        <w:t xml:space="preserve">(</w:t>
+      </w:r>
+      <w:r>
+        <w:rPr>
+          <w:b/>
+        </w:rPr>
+        <w:t xml:space="preserve">???</w:t>
+      </w:r>
+      <w:r>
+        <w:t xml:space="preserve">[1829]: 77)</w:t>
+      </w:r>
+      <w:r>
+        <w:t xml:space="preserve">, it is mentioned that aborigines in Yilan used metal threads to weave so called golden carp-shaped ornaments. Their number was small and their value high, hence only the rich possessed them. Ordinary people wore agate beads or glass beads on their head or neck during various festivals. In 1895, at the beginning of Japanese rule over Taiwan, Ino Kanori</w:t>
+      </w:r>
+      <w:r>
+        <w:t xml:space="preserve"> </w:t>
+      </w:r>
+      <w:r>
+        <w:t xml:space="preserve">(</w:t>
+      </w:r>
+      <w:r>
+        <w:rPr>
+          <w:b/>
+        </w:rPr>
+        <w:t xml:space="preserve">???</w:t>
+      </w:r>
+      <w:r>
+        <w:t xml:space="preserve"> </w:t>
+      </w:r>
+      <w:r>
+        <w:t xml:space="preserve">227-232)</w:t>
+      </w:r>
+      <w:r>
+        <w:t xml:space="preserve"> </w:t>
+      </w:r>
+      <w:r>
+        <w:t xml:space="preserve">made field surveys among various ethnic groups in Taiwan. He describes the Plains Aborigines from Yilan as not using carp-shaped ornaments any more, but mentions that older people still use beads ornaments.</w:t>
       </w:r>
     </w:p>
     <w:p>
@@ -463,7 +631,52 @@
         <w:pStyle w:val="BodyText"/>
       </w:pPr>
       <w:r>
-        <w:t xml:space="preserve">Recent ethnographic research of the Kavalan tribe describes agate beads as used in divination ceremonies, the subli, by female shamans (Liu 2008: 133-134). Interview records describe agate beads as valuable objects passed down from mother to daughter. When they were not used, they were often put on roof beams so that they were not seen by other people. But the origin of these beads is still not known. Later, because they were bought by Japanese and people in Taipei, agate beads became rarer and rarer (Hsu 1992: 22) and carp-shaped ornaments had completely disappeared. Modern ethnographic research shows that agate beads were not only used as decoration, but also played an important role in divination. It was usually the female shamans that were responsible for divination rites, a technique passed down by ancestors. Most aborigines today don’t know the origin of agate beads any more, but their worth is still highlighted by oral history and through their scarcity.</w:t>
+        <w:t xml:space="preserve">Recent ethnographic research of the Kavalan tribe describes agate beads as used in divination ceremonies, the subli, by female shamans</w:t>
+      </w:r>
+      <w:r>
+        <w:t xml:space="preserve"> </w:t>
+      </w:r>
+      <w:r>
+        <w:t xml:space="preserve">(</w:t>
+      </w:r>
+      <w:r>
+        <w:rPr>
+          <w:b/>
+        </w:rPr>
+        <w:t xml:space="preserve">???</w:t>
+      </w:r>
+      <w:r>
+        <w:t xml:space="preserve"> </w:t>
+      </w:r>
+      <w:r>
+        <w:t xml:space="preserve">133-134)</w:t>
+      </w:r>
+      <w:r>
+        <w:t xml:space="preserve">. Interview records describe agate beads as valuable objects passed down from mother to daughter. When they were not used, they were often put on roof beams so that they were not seen by other people. But the origin of these beads is still not known. Later, because they were bought by Japanese and people in Taipei, agate beads became rarer and rarer</w:t>
+      </w:r>
+      <w:r>
+        <w:t xml:space="preserve"> </w:t>
+      </w:r>
+      <w:r>
+        <w:t xml:space="preserve">(</w:t>
+      </w:r>
+      <w:r>
+        <w:rPr>
+          <w:b/>
+        </w:rPr>
+        <w:t xml:space="preserve">???</w:t>
+      </w:r>
+      <w:r>
+        <w:t xml:space="preserve"> </w:t>
+      </w:r>
+      <w:r>
+        <w:t xml:space="preserve">22)</w:t>
+      </w:r>
+      <w:r>
+        <w:t xml:space="preserve"> </w:t>
+      </w:r>
+      <w:r>
+        <w:t xml:space="preserve">and carp-shaped ornaments had completely disappeared. Modern ethnographic research shows that agate beads were not only used as decoration, but also played an important role in divination. It was usually the female shamans that were responsible for divination rites, a technique passed down by ancestors. Most aborigines today don’t know the origin of agate beads any more, but their worth is still highlighted by oral history and through their scarcity.</w:t>
       </w:r>
     </w:p>
     <w:p>
@@ -2718,7 +2931,17 @@
     </w:p>
     <w:p>
       <w:pPr>
-        <w:pStyle w:val="BodyText"/>
+        <w:pStyle w:val="Heading2"/>
+      </w:pPr>
+      <w:bookmarkStart w:id="37" w:name="spatial-distribution"/>
+      <w:r>
+        <w:t xml:space="preserve">Spatial distribution</w:t>
+      </w:r>
+      <w:bookmarkEnd w:id="37"/>
+    </w:p>
+    <w:p>
+      <w:pPr>
+        <w:pStyle w:val="FirstParagraph"/>
       </w:pPr>
       <w:r>
         <w:t xml:space="preserve">Point pattern analysis is a way to assess whether the distribution of ornaments presents some spatial pattern that can indicate the changes during culture contact period. The location where ornaments from were square-based recorded, thus we took the intensity approach that focuses on the average density of points across space to explore their distribution. We randomly assigned points, here the location of ornaments, for each square according to the data, subset three groups for three time periods, and compute the kernal density for each time period for comparison. Kernal density estimations (KDE) can estimate the probability of the density of events across space by creating a continuous, smooth density surface across space. Here we use KDE to visualize the event of the presence of ornaments that were represents by maps on which we are able to see core areas and surrounding neighborhoods</w:t>
@@ -2774,7 +2997,7 @@
                     </pic:cNvPicPr>
                   </pic:nvPicPr>
                   <pic:blipFill>
-                    <a:blip r:embed="rId37"/>
+                    <a:blip r:embed="rId38"/>
                     <a:stretch>
                       <a:fillRect/>
                     </a:stretch>
@@ -2826,155 +3049,163 @@
         <w:t xml:space="preserve"> </w:t>
       </w:r>
       <w:r>
-        <w:t xml:space="preserve">are represented by histogram showing one thousand simulation with the blue line indicating our observed value. The results show that 100% of the simulated values are much more greater than our observed ANN value during the European contact period, which means the ornaments are clustered distributed. Similar result are also observed during the pre-European period but less extreme. The distribution of ornaments was random during the Chinese contact period and about one third of the simulated values are greater than our observed ANN value. This testing explains that the distribution of ornaments during the pre-European and European contact period might reflect the presence of different social groups. Moreover, the cluster of ornametns way more significant during the European contact period that might indicate some extent of control of ornaments.</w:t>
+        <w:t xml:space="preserve">are represented by histogram showing one thousand simulation with the blue line indicating our observed value. The results show that 100% of the simulated values are much more greater than our observed ANN value during the European contact period, which means the ornaments are clustered distributed. Similar result are also observed during the pre-European period but less extreme. The distribution of ornaments was random during the Chinese contact period and about one third of the simulated values are greater than our observed ANN value. This testing explains that the distribution of ornaments during the pre-European and European contact period might reflect the presence of different social groups. Moreover, the cluster of ornaments way more significant during the European contact period that might indicate some extent of control of ornaments.</w:t>
       </w:r>
     </w:p>
     <w:p>
       <w:pPr>
         <w:pStyle w:val="Heading1"/>
       </w:pPr>
-      <w:bookmarkStart w:id="38" w:name="discussion"/>
+      <w:bookmarkStart w:id="39" w:name="discussion"/>
       <w:r>
         <w:t xml:space="preserve">Discussion</w:t>
       </w:r>
-      <w:bookmarkEnd w:id="38"/>
+      <w:bookmarkEnd w:id="39"/>
     </w:p>
     <w:p>
       <w:pPr>
         <w:pStyle w:val="FirstParagraph"/>
       </w:pPr>
       <w:r>
+        <w:t xml:space="preserve">The introduction of ornaments to Northeastern Taiwan during different periods could inform how local indigenous people perceive and distribute the trading goods in different contexts of culture contacts by examining their frequency and spatial distribution across space. Taiwan island had been involved in regional exchange networks of Southeast Asia since Neolithic period, a global trade network during the European contact period in the early 17th century, and later intense but smaller scale network with Han Chinese communities since 19th century</w:t>
+      </w:r>
+      <w:r>
+        <w:t xml:space="preserve"> </w:t>
+      </w:r>
+      <w:r>
+        <w:t xml:space="preserve">(</w:t>
+      </w:r>
+      <w:r>
+        <w:rPr>
+          <w:b/>
+        </w:rPr>
+        <w:t xml:space="preserve">???</w:t>
+      </w:r>
+      <w:r>
+        <w:t xml:space="preserve">)</w:t>
+      </w:r>
+      <w:r>
+        <w:t xml:space="preserve">. Kiwulan demonstrates continuous occupation from the late Iron Age to one hundred years ago over 600 years that covers these three different culture contacts that enables a comparative research to explore the indirect influence of culture contact especially in the global colonial context. These three analytic chronology at Kiwulan represent different scale of exchange network and intensity of culture contact. For the scale of trade network, Pre-European contact can be defined as a middle scale represented by the prehistoric regional trade network in Southeast Asia. International trade network during the European contact presents a global scale, while local trade network during the Chinese contact presents a small scale. For the intensity of culture contact, both pre-European contact and European contact period could be defined as indirect contact, but the colonial power underlying the contact with the Europeans should be also considered. The culture contact during the Chinese period is more direct due to the migration of Han Chinese to Kiwulan.</w:t>
+      </w:r>
+    </w:p>
+    <w:p>
+      <w:pPr>
+        <w:pStyle w:val="BodyText"/>
+      </w:pPr>
+      <w:r>
+        <w:t xml:space="preserve">The results show there was a greater diversity of ornaments types and materials at Kiwulan during European contact. This might result from the large scale exchange network that stimulate the circulation of different ornaments classes. Among those ornaments, agate beads and metal rings have greater quantity and variety of shapes compared to copper bell and glass beads, which might indicate the diverse origins. However, the frequency of overall ornaments and each subtype declines significantly during the Chinese contact period. The reason could be related to smaller scale of network and the overall decline of Kiwulan population at that time. The spatial pattern of ornaments shows that there were some clusters appeared since pre-European and European contact period. The hypothesis testing for spatial pattern further indicate more concentration of ornaments during European contact. Because trade ornaments had been viewed as prestige goods in local cultural context in the prehistoric Northeastern Taiwan, this differentiation could reflect some level of social inequality appeared before European contact and then it was reinforced during European period.</w:t>
+      </w:r>
+    </w:p>
+    <w:p>
+      <w:pPr>
+        <w:pStyle w:val="BodyText"/>
+      </w:pPr>
+      <w:r>
+        <w:t xml:space="preserve">Q: Is the difference in the frequency of ornaments related to the intensity of contact, does it show any spatial pattern at Kiwulan that indicate the appearance of social inequality.</w:t>
+      </w:r>
+    </w:p>
+    <w:p>
+      <w:pPr>
+        <w:pStyle w:val="BodyText"/>
+      </w:pPr>
+      <w:r>
         <w:t xml:space="preserve">Q: Is the difference in the frequency of ornaments related to the scale of exchange network, does it show any spatial pattern at Kiwulan that indicate the appearance of social inequality.</w:t>
       </w:r>
     </w:p>
     <w:p>
       <w:pPr>
-        <w:pStyle w:val="BodyText"/>
-      </w:pPr>
-      <w:r>
-        <w:t xml:space="preserve">Q: what is the scale of those exchange network:</w:t>
+        <w:pStyle w:val="Heading1"/>
+      </w:pPr>
+      <w:bookmarkStart w:id="40" w:name="conclusion"/>
+      <w:r>
+        <w:t xml:space="preserve">Conclusion</w:t>
+      </w:r>
+      <w:bookmarkEnd w:id="40"/>
+    </w:p>
+    <w:p>
+      <w:pPr>
+        <w:pStyle w:val="FirstParagraph"/>
+      </w:pPr>
+      <w:r>
+        <w:t xml:space="preserve">Indirect influence of colonialism has been proposed recently and some students in many parts of the world</w:t>
       </w:r>
       <w:r>
         <w:t xml:space="preserve"> </w:t>
       </w:r>
       <w:r>
-        <w:t xml:space="preserve">- pre-European contact: middle scale, regional trade network</w:t>
-      </w:r>
-      <w:r>
-        <w:t xml:space="preserve"> </w:t>
-      </w:r>
-      <w:r>
-        <w:t xml:space="preserve">- European contact: global scale, international trade network</w:t>
-      </w:r>
-      <w:r>
-        <w:t xml:space="preserve"> </w:t>
-      </w:r>
-      <w:r>
-        <w:t xml:space="preserve">- Chinese contact: small scale, mutual trade network</w:t>
-      </w:r>
-    </w:p>
-    <w:p>
-      <w:pPr>
-        <w:pStyle w:val="BodyText"/>
-      </w:pPr>
-      <w:r>
-        <w:t xml:space="preserve">Q: Is the difference in the frequency of ornaments related to the intensity of contact, does it show any spatial pattern at Kiwulan that indicate the appearance of social inequality.</w:t>
-      </w:r>
-      <w:r>
-        <w:t xml:space="preserve"> </w:t>
-      </w:r>
-      <w:r>
-        <w:t xml:space="preserve">- pre-European contact: indirect</w:t>
-      </w:r>
-      <w:r>
-        <w:t xml:space="preserve"> </w:t>
-      </w:r>
-      <w:r>
-        <w:t xml:space="preserve">- European contact: indirect, colonial context</w:t>
-      </w:r>
-      <w:r>
-        <w:t xml:space="preserve"> </w:t>
-      </w:r>
-      <w:r>
-        <w:t xml:space="preserve">- Chinese contact: direct, Han people migration</w:t>
-      </w:r>
-    </w:p>
-    <w:p>
-      <w:pPr>
-        <w:pStyle w:val="BodyText"/>
-      </w:pPr>
-      <w:r>
-        <w:t xml:space="preserve">and intense of contact</w:t>
+        <w:t xml:space="preserve">(</w:t>
+      </w:r>
+      <w:r>
+        <w:rPr>
+          <w:b/>
+        </w:rPr>
+        <w:t xml:space="preserve">???</w:t>
+      </w:r>
+      <w:r>
+        <w:t xml:space="preserve">)</w:t>
+      </w:r>
+      <w:r>
+        <w:t xml:space="preserve">. Kiwulan in Northeastern Taiwan is an especially important case study where the location was relatively isolated and peripheral that can provide valuable insight into the discussion of influence of indirect colonial contacts.</w:t>
       </w:r>
     </w:p>
     <w:p>
       <w:pPr>
         <w:pStyle w:val="Heading1"/>
       </w:pPr>
-      <w:bookmarkStart w:id="39" w:name="conclusion"/>
-      <w:r>
-        <w:t xml:space="preserve">Conclusion</w:t>
-      </w:r>
-      <w:bookmarkEnd w:id="39"/>
+      <w:bookmarkStart w:id="41" w:name="acknowledgements"/>
+      <w:r>
+        <w:t xml:space="preserve">Acknowledgements</w:t>
+      </w:r>
+      <w:bookmarkEnd w:id="41"/>
+    </w:p>
+    <w:p>
+      <w:pPr>
+        <w:pStyle w:val="Heading5"/>
+      </w:pPr>
+      <w:bookmarkStart w:id="42" w:name="pagebreak"/>
+      <w:r>
+        <w:t xml:space="preserve">pagebreak</w:t>
+      </w:r>
+      <w:bookmarkEnd w:id="42"/>
     </w:p>
     <w:p>
       <w:pPr>
         <w:pStyle w:val="Heading1"/>
       </w:pPr>
-      <w:bookmarkStart w:id="40" w:name="acknowledgements"/>
-      <w:r>
-        <w:t xml:space="preserve">Acknowledgements</w:t>
-      </w:r>
-      <w:bookmarkEnd w:id="40"/>
-    </w:p>
+      <w:bookmarkStart w:id="43" w:name="references"/>
+      <w:r>
+        <w:t xml:space="preserve">References</w:t>
+      </w:r>
+      <w:bookmarkEnd w:id="43"/>
+    </w:p>
+    <w:bookmarkStart w:id="44" w:name="refs"/>
+    <w:bookmarkEnd w:id="44"/>
     <w:p>
       <w:pPr>
         <w:pStyle w:val="Heading5"/>
       </w:pPr>
-      <w:bookmarkStart w:id="41" w:name="pagebreak"/>
+      <w:bookmarkStart w:id="45" w:name="pagebreak-1"/>
       <w:r>
         <w:t xml:space="preserve">pagebreak</w:t>
       </w:r>
-      <w:bookmarkEnd w:id="41"/>
-    </w:p>
-    <w:p>
-      <w:pPr>
-        <w:pStyle w:val="Heading1"/>
-      </w:pPr>
-      <w:bookmarkStart w:id="42" w:name="references"/>
-      <w:r>
-        <w:t xml:space="preserve">References</w:t>
-      </w:r>
-      <w:bookmarkEnd w:id="42"/>
-    </w:p>
-    <w:bookmarkStart w:id="43" w:name="refs"/>
-    <w:bookmarkEnd w:id="43"/>
-    <w:p>
-      <w:pPr>
-        <w:pStyle w:val="Heading5"/>
-      </w:pPr>
-      <w:bookmarkStart w:id="44" w:name="pagebreak-1"/>
-      <w:r>
-        <w:t xml:space="preserve">pagebreak</w:t>
-      </w:r>
-      <w:bookmarkEnd w:id="44"/>
+      <w:bookmarkEnd w:id="45"/>
     </w:p>
     <w:p>
       <w:pPr>
         <w:pStyle w:val="Heading3"/>
       </w:pPr>
-      <w:bookmarkStart w:id="45" w:name="colophon"/>
+      <w:bookmarkStart w:id="46" w:name="colophon"/>
       <w:r>
         <w:t xml:space="preserve">Colophon</w:t>
       </w:r>
-      <w:bookmarkEnd w:id="45"/>
+      <w:bookmarkEnd w:id="46"/>
     </w:p>
     <w:p>
       <w:pPr>
         <w:pStyle w:val="FirstParagraph"/>
       </w:pPr>
       <w:r>
-        <w:t xml:space="preserve">This report was generated on 2019-06-26 00:04:24 using the following computational environment and dependencies:</w:t>
+        <w:t xml:space="preserve">This report was generated on 2019-06-26 14:55:34 using the following computational environment and dependencies:</w:t>
       </w:r>
     </w:p>
     <w:p>
@@ -4039,7 +4270,7 @@
         <w:rPr>
           <w:rStyle w:val="VerbatimChar"/>
         </w:rPr>
-        <w:t xml:space="preserve">#&gt; Head:     [49c0451] 2019-06-21: code for nndist hypothesis testing and similation, make repetitive code shorter by map()function</w:t>
+        <w:t xml:space="preserve">#&gt; Head:     [4d3cba6] 2019-06-26: paragraphs for kernel plots and hypo-testing</w:t>
       </w:r>
     </w:p>
     <w:p>
@@ -4047,7 +4278,7 @@
         <w:pStyle w:val="FirstParagraph"/>
       </w:pPr>
       <w:r>
-        <w:t xml:space="preserve">Word count: 3598</w:t>
+        <w:t xml:space="preserve">Word count: 4001</w:t>
       </w:r>
     </w:p>
     <w:sectPr>

</xml_diff>

<commit_message>
update ggplot2 and fix the errors
</commit_message>
<xml_diff>
--- a/analysis/paper/paper.docx
+++ b/analysis/paper/paper.docx
@@ -3205,7 +3205,7 @@
         <w:pStyle w:val="FirstParagraph"/>
       </w:pPr>
       <w:r>
-        <w:t xml:space="preserve">This report was generated on 2019-06-26 15:07:01 using the following computational environment and dependencies:</w:t>
+        <w:t xml:space="preserve">This report was generated on 2019-06-26 15:31:51 using the following computational environment and dependencies:</w:t>
       </w:r>
     </w:p>
     <w:p>
@@ -3540,7 +3540,7 @@
         <w:rPr>
           <w:rStyle w:val="VerbatimChar"/>
         </w:rPr>
-        <w:t xml:space="preserve">#&gt;  ellipsis         0.1.0   2019-02-19 [1] CRAN (R 3.6.0)</w:t>
+        <w:t xml:space="preserve">#&gt;  ellipsis         0.2.0   2019-06-20 [1] CRAN (R 3.6.0)</w:t>
       </w:r>
       <w:r>
         <w:br w:type="textWrapping"/>
@@ -3594,7 +3594,7 @@
         <w:rPr>
           <w:rStyle w:val="VerbatimChar"/>
         </w:rPr>
-        <w:t xml:space="preserve">#&gt;  ggplot2        * 3.1.1   2019-04-07 [1] CRAN (R 3.6.0)</w:t>
+        <w:t xml:space="preserve">#&gt;  ggplot2        * 3.2.0   2019-06-16 [1] CRAN (R 3.6.0)</w:t>
       </w:r>
       <w:r>
         <w:br w:type="textWrapping"/>
@@ -3810,7 +3810,7 @@
         <w:rPr>
           <w:rStyle w:val="VerbatimChar"/>
         </w:rPr>
-        <w:t xml:space="preserve">#&gt;  nlme           * 3.1-139 2019-04-09 [1] CRAN (R 3.6.0)</w:t>
+        <w:t xml:space="preserve">#&gt;  nlme           * 3.1-140 2019-05-12 [1] CRAN (R 3.6.0)</w:t>
       </w:r>
       <w:r>
         <w:br w:type="textWrapping"/>
@@ -3855,15 +3855,6 @@
         <w:rPr>
           <w:rStyle w:val="VerbatimChar"/>
         </w:rPr>
-        <w:t xml:space="preserve">#&gt;  plyr             1.8.4   2016-06-08 [1] CRAN (R 3.6.0)</w:t>
-      </w:r>
-      <w:r>
-        <w:br w:type="textWrapping"/>
-      </w:r>
-      <w:r>
-        <w:rPr>
-          <w:rStyle w:val="VerbatimChar"/>
-        </w:rPr>
         <w:t xml:space="preserve">#&gt;  polyclip         1.10-0  2019-03-14 [1] CRAN (R 3.6.0)</w:t>
       </w:r>
       <w:r>
@@ -3954,7 +3945,7 @@
         <w:rPr>
           <w:rStyle w:val="VerbatimChar"/>
         </w:rPr>
-        <w:t xml:space="preserve">#&gt;  remotes          2.0.4   2019-04-10 [1] CRAN (R 3.6.0)</w:t>
+        <w:t xml:space="preserve">#&gt;  remotes          2.1.0   2019-06-24 [1] CRAN (R 3.6.0)</w:t>
       </w:r>
       <w:r>
         <w:br w:type="textWrapping"/>
@@ -3972,7 +3963,7 @@
         <w:rPr>
           <w:rStyle w:val="VerbatimChar"/>
         </w:rPr>
-        <w:t xml:space="preserve">#&gt;  rlang            0.3.4   2019-04-07 [1] CRAN (R 3.6.0)</w:t>
+        <w:t xml:space="preserve">#&gt;  rlang            0.4.0   2019-06-25 [1] CRAN (R 3.6.0)</w:t>
       </w:r>
       <w:r>
         <w:br w:type="textWrapping"/>
@@ -4062,7 +4053,7 @@
         <w:rPr>
           <w:rStyle w:val="VerbatimChar"/>
         </w:rPr>
-        <w:t xml:space="preserve">#&gt;  spatstat       * 1.59-0  2019-03-22 [1] CRAN (R 3.6.0)</w:t>
+        <w:t xml:space="preserve">#&gt;  spatstat       * 1.60-1  2019-06-23 [1] CRAN (R 3.6.0)</w:t>
       </w:r>
       <w:r>
         <w:br w:type="textWrapping"/>
@@ -4197,7 +4188,7 @@
         <w:rPr>
           <w:rStyle w:val="VerbatimChar"/>
         </w:rPr>
-        <w:t xml:space="preserve">#&gt;  xfun             0.7     2019-05-14 [1] CRAN (R 3.6.0)</w:t>
+        <w:t xml:space="preserve">#&gt;  xfun             0.8     2019-06-25 [1] CRAN (R 3.6.0)</w:t>
       </w:r>
       <w:r>
         <w:br w:type="textWrapping"/>
@@ -4270,7 +4261,7 @@
         <w:rPr>
           <w:rStyle w:val="VerbatimChar"/>
         </w:rPr>
-        <w:t xml:space="preserve">#&gt; Head:     [3adccd3] 2019-06-26: paragraph for discussion section</w:t>
+        <w:t xml:space="preserve">#&gt; Head:     [7d3a5ce] 2019-06-26: can knit</w:t>
       </w:r>
     </w:p>
     <w:p>

</xml_diff>

<commit_message>
conclusion and a paragraph in background section
</commit_message>
<xml_diff>
--- a/analysis/paper/paper.docx
+++ b/analysis/paper/paper.docx
@@ -127,7 +127,7 @@
         <w:pStyle w:val="Date"/>
       </w:pPr>
       <w:r>
-        <w:t xml:space="preserve">26</w:t>
+        <w:t xml:space="preserve">27</w:t>
       </w:r>
       <w:r>
         <w:t xml:space="preserve"> </w:t>
@@ -167,9 +167,9 @@
       <w:pPr>
         <w:pStyle w:val="Heading1"/>
       </w:pPr>
-      <w:bookmarkStart w:id="20" w:name="introduction-and-research-question"/>
-      <w:r>
-        <w:t xml:space="preserve">Introduction and Research Question</w:t>
+      <w:bookmarkStart w:id="20" w:name="introduction"/>
+      <w:r>
+        <w:t xml:space="preserve">Introduction</w:t>
       </w:r>
       <w:bookmarkEnd w:id="20"/>
     </w:p>
@@ -214,7 +214,7 @@
         <w:t xml:space="preserve">)</w:t>
       </w:r>
       <w:r>
-        <w:t xml:space="preserve">. Those new types of ornaments gradually replaced the earlier jade ornamental system in Taiwan since the transition of Late Neolithic and the Iron Age. We observed a greater quantity and variety of foreign goods in the early 17th century during the European canonization period that involved the whole island in an international trade network on a large scale. Foreign trade goods introduced into local indigenous societies in a colonial or imperial contexts usually had an impact on local societies in many parts of the world that might cause transformations of indigenous economic, cultural, and socio-political systems [</w:t>
+        <w:t xml:space="preserve">. Those new types of ornaments gradually replaced the earlier jade ornamental system in Taiwan since the transition of Late Neolithic and the Iron Age. We observed a greater quantity and variety of foreign goods in the early 17th century during the European colonization period that involved the whole island in an international trade network on a large scale. Foreign trade goods introduced into local indigenous societies in a colonial or imperial contexts usually had an impact on local societies in many parts of the world that might cause transformations of indigenous economic, cultural, and socio-political systems [</w:t>
       </w:r>
       <w:r>
         <w:t xml:space="preserve">(</w:t>
@@ -464,7 +464,7 @@
         <w:pStyle w:val="FirstParagraph"/>
       </w:pPr>
       <w:r>
-        <w:t xml:space="preserve">&lt;–Add a paragraph about exchange network before European contact–&gt;</w:t>
+        <w:t xml:space="preserve">Although the northeastern Taiwan forms a circumscribed environment due to the surrounding mountains and sea, the sea provides a way through which indigenous people could interact with other groups from different regions, including other native indigenous groups in northern and southern Taiwan, foreign traders such as the Han people of China, and Europeans. This local exchange network of northeastern Taiwan had global connections after the 16th century because of its location on shipping routes between China and Japan (Chen 2005; Wang and Liu 2007). The groups involved in the exchange network consisted by the Chinese traders, indigenous groups called Basay in northern Taiwan, and indigenous groups, Kavalan, in northeastern Taiwan. Historical records indicate that the Kavalan people were one of the Basay’s trading partners, and they exchanged rice, deer skin, and gold for metal tools or ornaments, beads, and Chinese ceramics (Chen 2005; Hsieh 2009a; Li and Wu 2006).</w:t>
       </w:r>
     </w:p>
     <w:p>
@@ -3127,7 +3127,7 @@
         <w:pStyle w:val="FirstParagraph"/>
       </w:pPr>
       <w:r>
-        <w:t xml:space="preserve">Indirect influence of colonialism has been proposed recently and some students in many parts of the world</w:t>
+        <w:t xml:space="preserve">Indirect influence of colonialism has been proposed recently and some studies reveal how peripheral areas had been influenced by the colonial activities or involved in the colonial economy centered in the major European colonies</w:t>
       </w:r>
       <w:r>
         <w:t xml:space="preserve"> </w:t>
@@ -3145,7 +3145,7 @@
         <w:t xml:space="preserve">)</w:t>
       </w:r>
       <w:r>
-        <w:t xml:space="preserve">. Kiwulan in Northeastern Taiwan is an especially important case study where the location was relatively isolated and peripheral that can provide valuable insight into the discussion of influence of indirect colonial contacts.</w:t>
+        <w:t xml:space="preserve">. Kiwulan in Northeastern Taiwan is an especially important case study where the location was relatively isolated and peripheral that can provide valuable insight into the discussion of influence of indirect colonial contacts. Foreign trade ornaments were viewed as prestige goods and played an important role in the cultural context of indigenous societies in northeastern Taiwan according to the use context as grave goods and historical documents written by foreign record keeper. As a status marker, the frequency and spatial distribution of body ornaments at Kiwulan present three distinct patterns during different culture contact periods. Greater amount and diversity ornament types during the European contact period reflects the international stimulation of exchange in a colonial context. Those ornaments may convey different meaning with exotic and colonizer image that increases more competitions between aggrandized individuals for prestige and wealth accumulation, which might result in a increasing social inequality. The spatial pattern of ornaments at Kiwulan during European contact presents multiple clusters that is significantly different from a random distribution pattern. This study demonstrate that foreign trade ornaments could be a proxy to detect the indirect colonial influence on local indigenous populations and give insights into the emergence of social inequality stimulated by the European colonization. It also shows the agency of indigenous people to incorporate and recontextualize the ornaments into their culture system. During the Chinese contact period, the decreasing frequency and diversity of ornaments showing a decline in the production, use and discard of ornaments at Kiwulan, which might be related to the smaller scale of exchange network with limited sources of ornaments or the overall decline of Kiwalan population. This is a case study that focuses on trade ornaments and more studies can be done to have a comparison with other archaeological evidence. Further studies to explore the extent of social inequality and the shift in social organization could be conducted by examining multiple line of evidence from Kiwulan, including pottery production and mortuary practices.</w:t>
       </w:r>
     </w:p>
     <w:p>
@@ -3205,7 +3205,7 @@
         <w:pStyle w:val="FirstParagraph"/>
       </w:pPr>
       <w:r>
-        <w:t xml:space="preserve">This report was generated on 2019-06-26 15:31:51 using the following computational environment and dependencies:</w:t>
+        <w:t xml:space="preserve">This report was generated on 2019-06-27 16:27:41 using the following computational environment and dependencies:</w:t>
       </w:r>
     </w:p>
     <w:p>
@@ -3306,7 +3306,7 @@
         <w:rPr>
           <w:rStyle w:val="VerbatimChar"/>
         </w:rPr>
-        <w:t xml:space="preserve">#&gt;  date     2019-06-26                  </w:t>
+        <w:t xml:space="preserve">#&gt;  date     2019-06-27                  </w:t>
       </w:r>
       <w:r>
         <w:br w:type="textWrapping"/>
@@ -4261,7 +4261,7 @@
         <w:rPr>
           <w:rStyle w:val="VerbatimChar"/>
         </w:rPr>
-        <w:t xml:space="preserve">#&gt; Head:     [7d3a5ce] 2019-06-26: can knit</w:t>
+        <w:t xml:space="preserve">#&gt; Head:     [2690d45] 2019-06-26: update ggplot2 and fix the errors</w:t>
       </w:r>
     </w:p>
     <w:p>
@@ -4269,7 +4269,7 @@
         <w:pStyle w:val="FirstParagraph"/>
       </w:pPr>
       <w:r>
-        <w:t xml:space="preserve">Word count: 4001</w:t>
+        <w:t xml:space="preserve">Word count: 4458</w:t>
       </w:r>
     </w:p>
     <w:sectPr>

</xml_diff>

<commit_message>
edited references and citation
</commit_message>
<xml_diff>
--- a/analysis/paper/paper.docx
+++ b/analysis/paper/paper.docx
@@ -127,7 +127,7 @@
         <w:pStyle w:val="Date"/>
       </w:pPr>
       <w:r>
-        <w:t xml:space="preserve">27</w:t>
+        <w:t xml:space="preserve">28</w:t>
       </w:r>
       <w:r>
         <w:t xml:space="preserve"> </w:t>
@@ -184,6 +184,73 @@
         <w:t xml:space="preserve"> </w:t>
       </w:r>
       <w:r>
+        <w:t xml:space="preserve">(Joyce, 2005)</w:t>
+      </w:r>
+      <w:r>
+        <w:t xml:space="preserve">. Foreign ornaments including glass beads, agate or carnelian beads, and metal objects first appeared in Taiwan around 1,800 years ago through the regional exchange network in Southeast Asia</w:t>
+      </w:r>
+      <w:r>
+        <w:t xml:space="preserve"> </w:t>
+      </w:r>
+      <w:r>
+        <w:t xml:space="preserve">(Wang and Liu, 2007)</w:t>
+      </w:r>
+      <w:r>
+        <w:t xml:space="preserve">. Those new types of ornaments gradually replaced the earlier jade ornamental system in Taiwan since the transition of Late Neolithic and the Iron Age. We observed a greater quantity and variety of foreign goods in the early 17th century during the European colonization period that involved the whole island in an international trade network on a large scale. Foreign trade goods introduced into local indigenous societies in a colonial or imperial contexts usually had an impact on local societies in many parts of the world that might cause transformations of indigenous economic, cultural, and socio-political systems</w:t>
+      </w:r>
+      <w:r>
+        <w:t xml:space="preserve"> </w:t>
+      </w:r>
+      <w:r>
+        <w:t xml:space="preserve">(Dietler, 1997; Junker, 1993; Mitchell, 2000; Silliman, 2005)</w:t>
+      </w:r>
+      <w:r>
+        <w:t xml:space="preserve">. Contrary to as passive receptors of imperial power, the agency of indigenous people in the colonial contexts has been broadly discussed that emphasize the ability of active adoptions of foreign materials, negotiation between colonized and colonizer, and resistance of indigenous people through daily cultural practices</w:t>
+      </w:r>
+      <w:r>
+        <w:t xml:space="preserve"> </w:t>
+      </w:r>
+      <w:r>
+        <w:t xml:space="preserve">(Given, 2004; Mullins, 2011; Rubertone, 2000; Silliman, 2001; Torrence, 2000; Torrence and Clarke, 2000; Voss, 2005)</w:t>
+      </w:r>
+      <w:r>
+        <w:t xml:space="preserve">.</w:t>
+      </w:r>
+    </w:p>
+    <w:p>
+      <w:pPr>
+        <w:pStyle w:val="BodyText"/>
+      </w:pPr>
+      <w:r>
+        <w:t xml:space="preserve">Compared to other places in Asia and Oceania, the impact of European colonialism on indigenous communities in East Asia appears to have been much less pronounced. Direct colonial rule was rare and limited, but the question of long-lasting indirect impacts on local communities remains unanswered. Indirect effects of colonialism is addressed recently to discuss the impact on the local indigenous societies in the periphery of colonial control</w:t>
+      </w:r>
+      <w:r>
+        <w:t xml:space="preserve"> </w:t>
+      </w:r>
+      <w:r>
+        <w:t xml:space="preserve">(Trabert, 2017)</w:t>
+      </w:r>
+      <w:r>
+        <w:t xml:space="preserve">. Taiwan was colonized by the Spanish and the Dutch during the early 17th century, where northeastern Taiwan, Yilan, is an especially unique example for exploring indirect effects due to its physically isolated location that made it not easily accessible to the Europeans and the colonial control was less compared to other parts of this region</w:t>
+      </w:r>
+      <w:r>
+        <w:t xml:space="preserve"> </w:t>
+      </w:r>
+      <w:r>
+        <w:t xml:space="preserve">(Andrade, 2007; Kang, 2012)</w:t>
+      </w:r>
+      <w:r>
+        <w:t xml:space="preserve">. Prior to the contact with the Europeans, there were small-scale regional exchange networks between China and Taiwan since in the Neolithic period. Also, northern Taiwan had been involved in long-distance networks of East Asia since 14th century, and encountered a large wave of Han Chinese migration in the 19th century. Northeastern Taiwan can provide a good example to explore the indirect impacts on indigenous societies caused by different foreign groups in different periods by taking a long-term perspective research.</w:t>
+      </w:r>
+    </w:p>
+    <w:p>
+      <w:pPr>
+        <w:pStyle w:val="BodyText"/>
+      </w:pPr>
+      <w:r>
+        <w:t xml:space="preserve">We ask whether colonial influence on indigenous populations can be detected in ornaments recovered from the archaeological record at Kiwulan (1400-1900 AD), a large Iron Age settlement in northeastern Taiwan</w:t>
+      </w:r>
+      <w:r>
         <w:t xml:space="preserve">(</w:t>
       </w:r>
       <w:r>
@@ -196,7 +263,77 @@
         <w:t xml:space="preserve">)</w:t>
       </w:r>
       <w:r>
-        <w:t xml:space="preserve">. Foreign ornaments including glass beads, agate or carnelian beads, and metal objects first appeared in Taiwan around 1,800 years ago through the regional exchange network in Southeast Asia</w:t>
+        <w:t xml:space="preserve">. Our hypothesis is that there was a greater diversity of ornaments types and materials at Kiwulan after European contact due to the large scale exchange network. We hypothesize that after Chinese contact there was a decline in the production, use and discard of ornaments at Kiwulan. We hypothesize that there are clustered distribution of ornaments at Kiwulan relating to these international contacts.</w:t>
+      </w:r>
+    </w:p>
+    <w:p>
+      <w:pPr>
+        <w:pStyle w:val="Heading1"/>
+      </w:pPr>
+      <w:bookmarkStart w:id="21" w:name="cultural-context-of-ornaments-in-northeastern-taiwan"/>
+      <w:r>
+        <w:t xml:space="preserve">Cultural context of Ornaments in Northeastern Taiwan</w:t>
+      </w:r>
+      <w:bookmarkEnd w:id="21"/>
+    </w:p>
+    <w:p>
+      <w:pPr>
+        <w:pStyle w:val="FirstParagraph"/>
+      </w:pPr>
+      <w:r>
+        <w:t xml:space="preserve">Although the northeastern Taiwan forms a circumscribed environment due to the surrounding mountains and sea, the sea provides a way through which indigenous people could interact with other groups from different regions, including other native indigenous groups in northern and southern Taiwan, foreign traders such as the Han people of China, and Europeans. This local exchange network of northeastern Taiwan had global connections after the 16th century because of its location on shipping routes between China and Japan</w:t>
+      </w:r>
+      <w:r>
+        <w:t xml:space="preserve"> </w:t>
+      </w:r>
+      <w:r>
+        <w:t xml:space="preserve">(Chen, 2005; Wang and Liu, 2007)</w:t>
+      </w:r>
+      <w:r>
+        <w:t xml:space="preserve">. The groups involved in the exchange network consisted by the Chinese traders, indigenous groups called Basay in northern Taiwan, and indigenous groups, Kavalan, in northeastern Taiwan. Historical records indicate that the Kavalan people were one of the Basay’s trading partners, and they exchanged rice, deer skin, and gold for metal tools or ornaments, beads, and Chinese ceramics</w:t>
+      </w:r>
+      <w:r>
+        <w:t xml:space="preserve"> </w:t>
+      </w:r>
+      <w:r>
+        <w:t xml:space="preserve">(Chen, 2005; Hsieh, 2009; Li and Wu, 2006)</w:t>
+      </w:r>
+      <w:r>
+        <w:t xml:space="preserve">.</w:t>
+      </w:r>
+    </w:p>
+    <w:p>
+      <w:pPr>
+        <w:pStyle w:val="BodyText"/>
+      </w:pPr>
+      <w:r>
+        <w:t xml:space="preserve">Historical records from Spanish and Dutch provide rich information about the historical and cultural background both for Europeans and indigenous people in the early 17th century. Spanish occupied and built forts in Northern Taiwan since 1624, from which Spanish missionaries often went to indigenous settlement and left behind numerous records from those places. The report of the Dominican Jacinto Esquivel in 1632 mentioned that the Taparri, an indigenous tribe from northern Taiwan, usually used cuentas (agate beads) as a materials to exchange with necessities they need with other indigenous people. This trend then gradually spread to other areas, and even the Spanish soldiers used agate as bargaining chips for gambling, since agate equaled money</w:t>
+      </w:r>
+      <w:r>
+        <w:t xml:space="preserve"> </w:t>
+      </w:r>
+      <w:r>
+        <w:t xml:space="preserve">(Li and Wu, 2006, pp. 132–149)</w:t>
+      </w:r>
+      <w:r>
+        <w:t xml:space="preserve">. European contact was focused on trading with indigenous communities in northeastern Taiwan. Trading activity of many types of goode among these indigenous communities increased with the arrival of European colonisers. Thus, we predict that this trading activity resulted in an increase in the amount and diversity of ornaments coming into indigenous communities in northeastern Taiwan.</w:t>
+      </w:r>
+    </w:p>
+    <w:p>
+      <w:pPr>
+        <w:pStyle w:val="BodyText"/>
+      </w:pPr>
+      <w:r>
+        <w:t xml:space="preserve">Father Jacinto Esquivel recorded how people in Tamsui entered marriages. A man who wanted to take a wife had to give her parents cuentas. If a married man was found having cheated on his wife, he only had to pay the witness with agate or golden beads and the matter was settled</w:t>
+      </w:r>
+      <w:r>
+        <w:t xml:space="preserve"> </w:t>
+      </w:r>
+      <w:r>
+        <w:t xml:space="preserve">(Li and Wu, 2006, p. 151)</w:t>
+      </w:r>
+      <w:r>
+        <w:t xml:space="preserve">. Other records mention that the female shamans (majuorbol) in the tribe used agate beads for healing ceremonies in rituals</w:t>
       </w:r>
       <w:r>
         <w:t xml:space="preserve"> </w:t>
@@ -214,7 +351,10 @@
         <w:t xml:space="preserve">)</w:t>
       </w:r>
       <w:r>
-        <w:t xml:space="preserve">. Those new types of ornaments gradually replaced the earlier jade ornamental system in Taiwan since the transition of Late Neolithic and the Iron Age. We observed a greater quantity and variety of foreign goods in the early 17th century during the European colonization period that involved the whole island in an international trade network on a large scale. Foreign trade goods introduced into local indigenous societies in a colonial or imperial contexts usually had an impact on local societies in many parts of the world that might cause transformations of indigenous economic, cultural, and socio-political systems [</w:t>
+        <w:t xml:space="preserve">. Regarding funerals, some indigenous people buried the dead under their houses or in the vicinity. They put a mat into the grave to protect the body from moisture and then put cooked rice on both sides of the head as provision. The deceased were buried in small graves with both knees bent, and on the grave they placed quivers with arrows, pottery, agate beads and other things that they would need. The greater the influence of the deceased, the more agate, pottery and cloths were placed on the grave</w:t>
+      </w:r>
+      <w:r>
+        <w:t xml:space="preserve"> </w:t>
       </w:r>
       <w:r>
         <w:t xml:space="preserve">(</w:t>
@@ -229,9 +369,222 @@
         <w:t xml:space="preserve">)</w:t>
       </w:r>
       <w:r>
+        <w:t xml:space="preserve">.</w:t>
+      </w:r>
+    </w:p>
+    <w:p>
+      <w:pPr>
+        <w:pStyle w:val="BodyText"/>
+      </w:pPr>
+      <w:r>
+        <w:t xml:space="preserve">Documents from the Qing dynasty usually describe the decorative purposes of the ornaments. In the Kavalan Subprefecture Gazetteer</w:t>
+      </w:r>
+      <w:r>
+        <w:t xml:space="preserve"> </w:t>
+      </w:r>
+      <w:r>
+        <w:t xml:space="preserve">(</w:t>
+      </w:r>
+      <w:r>
+        <w:rPr>
+          <w:b/>
+        </w:rPr>
+        <w:t xml:space="preserve">???</w:t>
+      </w:r>
+      <w:r>
+        <w:t xml:space="preserve">[1852]: 308)</w:t>
+      </w:r>
+      <w:r>
+        <w:t xml:space="preserve">, the Kavalan Zhi Lue [</w:t>
+      </w:r>
+      <w:r>
+        <w:t xml:space="preserve">(</w:t>
+      </w:r>
+      <w:r>
+        <w:rPr>
+          <w:b/>
+        </w:rPr>
+        <w:t xml:space="preserve">???</w:t>
+      </w:r>
+      <w:r>
+        <w:t xml:space="preserve">)</w:t>
+      </w:r>
+      <w:r>
+        <w:t xml:space="preserve">: 11, 126) and the Dong Cha Ji Lue</w:t>
+      </w:r>
+      <w:r>
+        <w:t xml:space="preserve"> </w:t>
+      </w:r>
+      <w:r>
+        <w:t xml:space="preserve">(</w:t>
+      </w:r>
+      <w:r>
+        <w:rPr>
+          <w:b/>
+        </w:rPr>
+        <w:t xml:space="preserve">???</w:t>
+      </w:r>
+      <w:r>
+        <w:t xml:space="preserve">[1829]: 77)</w:t>
+      </w:r>
+      <w:r>
+        <w:t xml:space="preserve">, it is mentioned that aborigines in Yilan used metal threads to weave so called golden carp-shaped ornaments. Their number was small and their value high, hence only the rich possessed them. Ordinary people wore agate beads or glass beads on their head or neck during various festivals. In 1895, at the beginning of Japanese rule over Taiwan, Ino Kanori</w:t>
+      </w:r>
+      <w:r>
+        <w:t xml:space="preserve"> </w:t>
+      </w:r>
+      <w:r>
+        <w:t xml:space="preserve">(</w:t>
+      </w:r>
+      <w:r>
+        <w:rPr>
+          <w:b/>
+        </w:rPr>
+        <w:t xml:space="preserve">???</w:t>
+      </w:r>
+      <w:r>
+        <w:t xml:space="preserve">)</w:t>
+      </w:r>
+      <w:r>
+        <w:t xml:space="preserve"> </w:t>
+      </w:r>
+      <w:r>
+        <w:t xml:space="preserve">made field surveys among various ethnic groups in Taiwan. He describes the Plains Aborigines from Yilan as not using carp-shaped ornaments any more, but mentions that older people still use beads ornaments.</w:t>
+      </w:r>
+    </w:p>
+    <w:p>
+      <w:pPr>
+        <w:pStyle w:val="BodyText"/>
+      </w:pPr>
+      <w:r>
+        <w:t xml:space="preserve">Recent ethnographic research of the Kavalan tribe describes agate beads as used in divination ceremonies, the subli, by female shamans</w:t>
+      </w:r>
+      <w:r>
+        <w:t xml:space="preserve"> </w:t>
+      </w:r>
+      <w:r>
+        <w:t xml:space="preserve">(</w:t>
+      </w:r>
+      <w:r>
+        <w:rPr>
+          <w:b/>
+        </w:rPr>
+        <w:t xml:space="preserve">???</w:t>
+      </w:r>
+      <w:r>
+        <w:t xml:space="preserve">)</w:t>
+      </w:r>
+      <w:r>
+        <w:t xml:space="preserve">. Interview records describe agate beads as valuable objects passed down from mother to daughter. When they were not used, they were often put on roof beams so that they were not seen by other people. But the origin of these beads is still not known. Later, because they were bought by Japanese and people in Taipei, agate beads became rarer and rarer</w:t>
+      </w:r>
+      <w:r>
+        <w:t xml:space="preserve"> </w:t>
+      </w:r>
+      <w:r>
+        <w:t xml:space="preserve">(</w:t>
+      </w:r>
+      <w:r>
+        <w:rPr>
+          <w:b/>
+        </w:rPr>
+        <w:t xml:space="preserve">???</w:t>
+      </w:r>
+      <w:r>
+        <w:t xml:space="preserve"> </w:t>
+      </w:r>
+      <w:r>
+        <w:t xml:space="preserve">pp. 22)</w:t>
+      </w:r>
+      <w:r>
+        <w:t xml:space="preserve"> </w:t>
+      </w:r>
+      <w:r>
+        <w:t xml:space="preserve">and carp-shaped ornaments had completely disappeared. Modern ethnographic research shows that agate beads were not only used as decoration, but also played an important role in divination. It was usually the female shamans that were responsible for divination rites, a technique passed down by ancestors. Most aborigines today don’t know the origin of agate beads any more, but their worth is still highlighted by oral history and through their scarcity.</w:t>
+      </w:r>
+    </w:p>
+    <w:p>
+      <w:pPr>
+        <w:pStyle w:val="BodyText"/>
+      </w:pPr>
+      <w:r>
+        <w:t xml:space="preserve">Those historical documents from the early 17th century to the modern ethnography described how local indigenous people use those ornaments in local cultural contexts that represents some social roles or status. However, compared to European contact period, there is less mention of beads in Chinese contact period and the description about ornaments is only limited to their dressing culture.</w:t>
+      </w:r>
+    </w:p>
+    <w:p>
+      <w:pPr>
+        <w:pStyle w:val="Heading1"/>
+      </w:pPr>
+      <w:bookmarkStart w:id="22" w:name="kiwulan-in-northeastern-taiwan"/>
+      <w:r>
+        <w:t xml:space="preserve">Kiwulan in northeastern Taiwan</w:t>
+      </w:r>
+      <w:bookmarkEnd w:id="22"/>
+    </w:p>
+    <w:p>
+      <w:pPr>
+        <w:pStyle w:val="FirstParagraph"/>
+      </w:pPr>
+      <w:r>
+        <w:t xml:space="preserve">Kiwulan (Figure 1) is located at Yilan, north of Lanyang Plain in northeastern Taiwan, surrounded by the Central Mountain Range in the west and the Pacific Ocean in the east. Kiwulan was excavated from 2001 to 2004, and the total excavation area was 3,814 m2. Most beads were found during the excavation and some of them through screens with 20 mm and 1.5 mm mesh. The archaeological evidence includes a rich amount of artifacts, burials, middens, post holes, wooden pillars, and stone structures. The chronology of Kiwulan can be divided into Lower Layer Culture (700 - 1200 AD) and Upper Layer Culture (1400 - 1900 AD) with a sterile layer in between based on a series of 32 radiocarbon dates[a], which coordinate to the late Iron Age and Proto-historical period in Taiwan. This paper focuses on the Upper Layer Culture which overlaps with the contact periods with the Europeans and Chinese. It provides a good examples to discuss the foreign impacts on local indigenous society through body ornaments that usually convey social and cultural meaning by displaying.</w:t>
+      </w:r>
+    </w:p>
+    <w:p>
+      <w:pPr>
+        <w:pStyle w:val="BodyText"/>
+      </w:pPr>
+      <w:r>
+        <w:t xml:space="preserve">The earliest record of direct European contact with indigenous people in Yilan can be traced back to 1632, when the local settlements were attacked by the Spanish according to the official documents [add citation; Borao Mateo 2009]. Later in 1647, the Dutch attacked the indigenous villages in Yilan and forced them to accept colonial rules and economic demands by paying annual tribute [add citation; Borao Mateo 2009]. According to Dutch census reports in 1650, Kiwulan was the biggest indigenous community in the Yilan Plain, with a population of 840 adults</w:t>
+      </w:r>
+      <w:r>
+        <w:t xml:space="preserve"> </w:t>
+      </w:r>
+      <w:r>
+        <w:t xml:space="preserve">(</w:t>
+      </w:r>
+      <w:r>
+        <w:rPr>
+          <w:b/>
+        </w:rPr>
+        <w:t xml:space="preserve">???</w:t>
+      </w:r>
+      <w:r>
         <w:t xml:space="preserve">;</w:t>
       </w:r>
       <w:r>
+        <w:t xml:space="preserve"> </w:t>
+      </w:r>
+      <w:r>
+        <w:rPr>
+          <w:b/>
+        </w:rPr>
+        <w:t xml:space="preserve">???</w:t>
+      </w:r>
+      <w:r>
+        <w:t xml:space="preserve">; Kang, 2012)</w:t>
+      </w:r>
+      <w:r>
+        <w:t xml:space="preserve">. The diagnostic artifacts during European contact found at Kiwulan including An-ping jars and glass beads that were largely introduced to Taiwan during the early 17th century.</w:t>
+      </w:r>
+    </w:p>
+    <w:p>
+      <w:pPr>
+        <w:pStyle w:val="BodyText"/>
+      </w:pPr>
+      <w:r>
+        <w:t xml:space="preserve">The European colonization ended in 1662 when they were defeated by the kingdom of Tungning found by Koxinga from China. Later in 1683, the Qing dynasty ruled over Taiwan and a large wave of Han Chinese migrated to Yilan during the late 18th century. The evidence of Chinese migration can be identified from Chinese official records and large amount of Chinese blue-and-white porcelain found at Kiwulan.</w:t>
+      </w:r>
+    </w:p>
+    <w:p>
+      <w:pPr>
+        <w:pStyle w:val="BodyText"/>
+      </w:pPr>
+      <w:r>
+        <w:t xml:space="preserve">The ornaments studied in this paper came from 40 adjacent 4m x 4m units out of 262 units in the middle part of excavation. The sampling principle is based on the extent of intact contexts that the least disturbed by modern constructions are the preference. The Upper Layer Culture can be divided into six sub layers spanning from 14 century to 19 century according to current radiocarbon dates, excavation depth, types of ceramics, and sediment texture and color</w:t>
+      </w:r>
+      <w:r>
+        <w:t xml:space="preserve"> </w:t>
+      </w:r>
+      <w:r>
         <w:t xml:space="preserve">(</w:t>
       </w:r>
       <w:r>
@@ -241,10 +594,25 @@
         <w:t xml:space="preserve">???</w:t>
       </w:r>
       <w:r>
+        <w:t xml:space="preserve">;</w:t>
+      </w:r>
+      <w:r>
+        <w:t xml:space="preserve"> </w:t>
+      </w:r>
+      <w:r>
+        <w:rPr>
+          <w:b/>
+        </w:rPr>
+        <w:t xml:space="preserve">???</w:t>
+      </w:r>
+      <w:r>
         <w:t xml:space="preserve">)</w:t>
       </w:r>
       <w:r>
-        <w:t xml:space="preserve">;</w:t>
+        <w:t xml:space="preserve">. Layers are assigned numbers from 1 to 6 for which L1 corresponds to the upper context and L6, also the bottom layer, refers to lower context. Based on</w:t>
+      </w:r>
+      <w:r>
+        <w:t xml:space="preserve"> </w:t>
       </w:r>
       <w:r>
         <w:t xml:space="preserve">(</w:t>
@@ -259,7 +627,29 @@
         <w:t xml:space="preserve">)</w:t>
       </w:r>
       <w:r>
-        <w:t xml:space="preserve">;</w:t>
+        <w:t xml:space="preserve"> </w:t>
+      </w:r>
+      <w:r>
+        <w:t xml:space="preserve">chronological study of Chinese porcelains, L5 and L6 represent pre-European contact period, L4 was the time of European contact, and L2 and L1 was the period of Chinese contact.</w:t>
+      </w:r>
+    </w:p>
+    <w:p>
+      <w:pPr>
+        <w:pStyle w:val="BodyText"/>
+      </w:pPr>
+      <w:r>
+        <w:t xml:space="preserve">&lt;–add a graph of 40 units and chronology–&gt;</w:t>
+      </w:r>
+    </w:p>
+    <w:p>
+      <w:pPr>
+        <w:pStyle w:val="BodyText"/>
+      </w:pPr>
+      <w:r>
+        <w:t xml:space="preserve">In general, complete ornaments with clear context were mostly found in burials that helps to understand how people wear them and any relationships between shapes of ornaments and gender or age. In addition to burials, ornaments were also found in middens and living space that can be identified by post holes. The frequency of ornaments from burials is more than those from the living space due to well preserved condition. There is a wide variety of raw materials for ornaments of which ornaments glass, agate and metal ornaments that account for 99% of all ornaments were thought to be introduced by trading with the Europeans and Chinese traders, while ornaments made of shells, woods, and bones were believed locally made that is about only about 1% of all ornaments (Table 1). The reason for the large quantity of glass beads is that they usually have been found in clusters because of the original form such as necklaces. The shape of ornaments include beads, bracelets, rings, bells, pendants, and knitted objects that shows shape are closely related to raw material due to its characteristic. For example, beads are only made of glass, agate, and shell, and bone is the main material for knitted objects that used to connect beads. Also, metal ornaments covers more shapes such bells, pendants, and rings</w:t>
+      </w:r>
+      <w:r>
+        <w:t xml:space="preserve"> </w:t>
       </w:r>
       <w:r>
         <w:t xml:space="preserve">(</w:t>
@@ -274,475 +664,7 @@
         <w:t xml:space="preserve">)</w:t>
       </w:r>
       <w:r>
-        <w:t xml:space="preserve">). Contrary to as passive receptors of imperial power, the agency of indigenous people in the colonial contexts has been broadly discussed that emphasize the ability of active adoptions of foreign materials, negotiation between colonized and colonizer, and resistance of indigenous people through daily cultural practices [</w:t>
-      </w:r>
-      <w:r>
-        <w:t xml:space="preserve">(</w:t>
-      </w:r>
-      <w:r>
-        <w:rPr>
-          <w:b/>
-        </w:rPr>
-        <w:t xml:space="preserve">???</w:t>
-      </w:r>
-      <w:r>
-        <w:t xml:space="preserve">)</w:t>
-      </w:r>
-      <w:r>
-        <w:t xml:space="preserve">;</w:t>
-      </w:r>
-      <w:r>
-        <w:t xml:space="preserve">(</w:t>
-      </w:r>
-      <w:r>
-        <w:rPr>
-          <w:b/>
-        </w:rPr>
-        <w:t xml:space="preserve">???</w:t>
-      </w:r>
-      <w:r>
-        <w:t xml:space="preserve">)</w:t>
-      </w:r>
-      <w:r>
-        <w:t xml:space="preserve">;</w:t>
-      </w:r>
-      <w:r>
-        <w:t xml:space="preserve">(</w:t>
-      </w:r>
-      <w:r>
-        <w:rPr>
-          <w:b/>
-        </w:rPr>
-        <w:t xml:space="preserve">???</w:t>
-      </w:r>
-      <w:r>
-        <w:t xml:space="preserve">)</w:t>
-      </w:r>
-      <w:r>
-        <w:t xml:space="preserve">;</w:t>
-      </w:r>
-      <w:r>
-        <w:t xml:space="preserve">(</w:t>
-      </w:r>
-      <w:r>
-        <w:rPr>
-          <w:b/>
-        </w:rPr>
-        <w:t xml:space="preserve">???</w:t>
-      </w:r>
-      <w:r>
-        <w:t xml:space="preserve">)</w:t>
-      </w:r>
-      <w:r>
-        <w:t xml:space="preserve">;</w:t>
-      </w:r>
-      <w:r>
-        <w:t xml:space="preserve">(</w:t>
-      </w:r>
-      <w:r>
-        <w:rPr>
-          <w:b/>
-        </w:rPr>
-        <w:t xml:space="preserve">???</w:t>
-      </w:r>
-      <w:r>
-        <w:t xml:space="preserve">)</w:t>
-      </w:r>
-      <w:r>
-        <w:t xml:space="preserve">;</w:t>
-      </w:r>
-      <w:r>
-        <w:t xml:space="preserve">(</w:t>
-      </w:r>
-      <w:r>
-        <w:rPr>
-          <w:b/>
-        </w:rPr>
-        <w:t xml:space="preserve">???</w:t>
-      </w:r>
-      <w:r>
-        <w:t xml:space="preserve">)</w:t>
-      </w:r>
-      <w:r>
-        <w:t xml:space="preserve">;</w:t>
-      </w:r>
-      <w:r>
-        <w:t xml:space="preserve">(</w:t>
-      </w:r>
-      <w:r>
-        <w:rPr>
-          <w:b/>
-        </w:rPr>
-        <w:t xml:space="preserve">???</w:t>
-      </w:r>
-      <w:r>
-        <w:t xml:space="preserve">)</w:t>
-      </w:r>
-      <w:r>
-        <w:t xml:space="preserve">).</w:t>
-      </w:r>
-    </w:p>
-    <w:p>
-      <w:pPr>
-        <w:pStyle w:val="BodyText"/>
-      </w:pPr>
-      <w:r>
-        <w:t xml:space="preserve">Compared to other places in Asia and Oceania, the impact of European colonialism on indigenous communities in East Asia appears to have been much less pronounced. Direct colonial rule was rare and limited, but the question of long-lasting indirect impacts on local communities remains unanswered. Indirect effects of colonialism is addressed recently to discuss the impact on the local indigenous societies in the periphery of colonial control</w:t>
-      </w:r>
-      <w:r>
-        <w:t xml:space="preserve"> </w:t>
-      </w:r>
-      <w:r>
-        <w:t xml:space="preserve">(</w:t>
-      </w:r>
-      <w:r>
-        <w:rPr>
-          <w:b/>
-        </w:rPr>
-        <w:t xml:space="preserve">???</w:t>
-      </w:r>
-      <w:r>
-        <w:t xml:space="preserve">)</w:t>
-      </w:r>
-      <w:r>
-        <w:t xml:space="preserve">. Taiwan was colonized by the Spanish and the Dutch during the early 17th century, where northeastern Taiwan, Yilan, is an especially unique example for exploring indirect effects due to its physically isolated location that made it not easily accessible to the Europeans and the colonial control was less compared to other parts of this region [</w:t>
-      </w:r>
-      <w:r>
-        <w:t xml:space="preserve">(</w:t>
-      </w:r>
-      <w:r>
-        <w:rPr>
-          <w:b/>
-        </w:rPr>
-        <w:t xml:space="preserve">???</w:t>
-      </w:r>
-      <w:r>
-        <w:t xml:space="preserve">)</w:t>
-      </w:r>
-      <w:r>
-        <w:t xml:space="preserve">;</w:t>
-      </w:r>
-      <w:r>
-        <w:t xml:space="preserve"> </w:t>
-      </w:r>
-      <w:r>
-        <w:t xml:space="preserve">(</w:t>
-      </w:r>
-      <w:r>
-        <w:rPr>
-          <w:b/>
-        </w:rPr>
-        <w:t xml:space="preserve">???</w:t>
-      </w:r>
-      <w:r>
-        <w:t xml:space="preserve">)</w:t>
-      </w:r>
-      <w:r>
-        <w:t xml:space="preserve">). Prior to the contact with the Europeans, there were small-scale regional exchange networks between China and Taiwan since in the Neolithic period. Also, northern Taiwan had been involved in long-distance networks of East Asia since 14th century, and encountered a large wave of Han Chinese migration in the 19th century. Northeastern Taiwan can provide a good example to explore the indirect impacts on indigenous societies caused by different foreign groups in different periods by taking a long-term perspective research.</w:t>
-      </w:r>
-    </w:p>
-    <w:p>
-      <w:pPr>
-        <w:pStyle w:val="BodyText"/>
-      </w:pPr>
-      <w:r>
-        <w:t xml:space="preserve">We ask whether colonial influence on indigenous populations can be detected in ornaments recovered from the archaeological record at Kiwulan (1400-1900 AD), a large Iron Age settlement in northeastern Taiwan. Our hypothesis is that there was a greater diversity of ornaments types and materials at Kiwulan after European contact due to the large scale exchange network. We hypothesize that after Chinese contact there was a decline in the production, use and discard of ornaments at Kiwulan. We hypothesize that there are clustered distribution of ornaments at Kiwulan relating to these international contacts.</w:t>
-      </w:r>
-    </w:p>
-    <w:p>
-      <w:pPr>
-        <w:pStyle w:val="Heading1"/>
-      </w:pPr>
-      <w:bookmarkStart w:id="21" w:name="cultural-context-of-ornaments-in-northeastern-taiwan"/>
-      <w:r>
-        <w:t xml:space="preserve">Cultural context of Ornaments in Northeastern Taiwan</w:t>
-      </w:r>
-      <w:bookmarkEnd w:id="21"/>
-    </w:p>
-    <w:p>
-      <w:pPr>
-        <w:pStyle w:val="FirstParagraph"/>
-      </w:pPr>
-      <w:r>
-        <w:t xml:space="preserve">Although the northeastern Taiwan forms a circumscribed environment due to the surrounding mountains and sea, the sea provides a way through which indigenous people could interact with other groups from different regions, including other native indigenous groups in northern and southern Taiwan, foreign traders such as the Han people of China, and Europeans. This local exchange network of northeastern Taiwan had global connections after the 16th century because of its location on shipping routes between China and Japan (Chen 2005; Wang and Liu 2007). The groups involved in the exchange network consisted by the Chinese traders, indigenous groups called Basay in northern Taiwan, and indigenous groups, Kavalan, in northeastern Taiwan. Historical records indicate that the Kavalan people were one of the Basay’s trading partners, and they exchanged rice, deer skin, and gold for metal tools or ornaments, beads, and Chinese ceramics (Chen 2005; Hsieh 2009a; Li and Wu 2006).</w:t>
-      </w:r>
-    </w:p>
-    <w:p>
-      <w:pPr>
-        <w:pStyle w:val="BodyText"/>
-      </w:pPr>
-      <w:r>
-        <w:t xml:space="preserve">Historical records from Spanish and Dutch provide rich information about the historical and cultural background both for Europeans and indigenous people in the early 17th century. Spanish occupied and built forts in Northern Taiwan since 1624, from which Spanish missionaries often went to indigenous settlement and left behind numerous records from those places. The report of the Dominican Jacinto Esquivel in 1632 mentioned that the Taparri, an indigenous tribe from northern Taiwan, usually used cuentas (agate beads) as a materials to exchange with necessities they need with other indigenous people. This trend then gradually spread to other areas, and even the Spanish soldiers used agate as bargaining chips for gambling, since agate equaled money (Li 2006: 132-149). European contact was focused on trading with indigenous communities in northeastern Taiwan. Trading activity of many types of goode among these indigenous communities increased with the arrival of European colonisers. Thus, we predict that this trading activity resulted in an increase in the amount and diversity of ornaments coming into indigenous communities in northeastern Taiwan.</w:t>
-      </w:r>
-    </w:p>
-    <w:p>
-      <w:pPr>
-        <w:pStyle w:val="BodyText"/>
-      </w:pPr>
-      <w:r>
-        <w:t xml:space="preserve">Father Jacinto Esquivel recorded how people in Tamsui entered marriages. A man who wanted to take a wife had to give her parents cuentas. If a married man was found having cheated on his wife, he only had to pay the witness with agate or golden beads and the matter was settled</w:t>
-      </w:r>
-      <w:r>
-        <w:t xml:space="preserve"> </w:t>
-      </w:r>
-      <w:r>
-        <w:t xml:space="preserve">(</w:t>
-      </w:r>
-      <w:r>
-        <w:rPr>
-          <w:b/>
-        </w:rPr>
-        <w:t xml:space="preserve">???</w:t>
-      </w:r>
-      <w:r>
-        <w:t xml:space="preserve">)</w:t>
-      </w:r>
-      <w:r>
-        <w:t xml:space="preserve">. Other records mention that the female shamans (majuorbol) in the tribe used agate beads for healing ceremonies in rituals</w:t>
-      </w:r>
-      <w:r>
-        <w:t xml:space="preserve"> </w:t>
-      </w:r>
-      <w:r>
-        <w:t xml:space="preserve">(</w:t>
-      </w:r>
-      <w:r>
-        <w:rPr>
-          <w:b/>
-        </w:rPr>
-        <w:t xml:space="preserve">???</w:t>
-      </w:r>
-      <w:r>
-        <w:t xml:space="preserve"> </w:t>
-      </w:r>
-      <w:r>
-        <w:t xml:space="preserve">122, 143, 151)</w:t>
-      </w:r>
-      <w:r>
-        <w:t xml:space="preserve">. Regarding funerals, some indigenous people buried the dead under their houses or in the vicinity. They put a mat into the grave to protect the body from moisture and then put cooked rice on both sides of the head as provision. The deceased were buried in small graves with both knees bent, and on the grave they placed quivers with arrows, pottery, agate beads and other things that they would need. The greater the influence of the deceased, the more agate, pottery and cloths were placed on the grave</w:t>
-      </w:r>
-      <w:r>
-        <w:t xml:space="preserve"> </w:t>
-      </w:r>
-      <w:r>
-        <w:t xml:space="preserve">(</w:t>
-      </w:r>
-      <w:r>
-        <w:rPr>
-          <w:b/>
-        </w:rPr>
-        <w:t xml:space="preserve">???</w:t>
-      </w:r>
-      <w:r>
-        <w:t xml:space="preserve"> </w:t>
-      </w:r>
-      <w:r>
-        <w:t xml:space="preserve">153)</w:t>
-      </w:r>
-      <w:r>
         <w:t xml:space="preserve">.</w:t>
-      </w:r>
-    </w:p>
-    <w:p>
-      <w:pPr>
-        <w:pStyle w:val="BodyText"/>
-      </w:pPr>
-      <w:r>
-        <w:t xml:space="preserve">Documents from the Qing dynasty usually describe the decorative purposes of the ornaments. In the Kavalan Subprefecture Gazetteer</w:t>
-      </w:r>
-      <w:r>
-        <w:t xml:space="preserve"> </w:t>
-      </w:r>
-      <w:r>
-        <w:t xml:space="preserve">(</w:t>
-      </w:r>
-      <w:r>
-        <w:rPr>
-          <w:b/>
-        </w:rPr>
-        <w:t xml:space="preserve">???</w:t>
-      </w:r>
-      <w:r>
-        <w:t xml:space="preserve">[1852]: 308)</w:t>
-      </w:r>
-      <w:r>
-        <w:t xml:space="preserve">, the Kavalan Zhi Lue [</w:t>
-      </w:r>
-      <w:r>
-        <w:t xml:space="preserve">(</w:t>
-      </w:r>
-      <w:r>
-        <w:rPr>
-          <w:b/>
-        </w:rPr>
-        <w:t xml:space="preserve">???</w:t>
-      </w:r>
-      <w:r>
-        <w:t xml:space="preserve">)</w:t>
-      </w:r>
-      <w:r>
-        <w:t xml:space="preserve">: 11, 126) and the Dong Cha Ji Lue</w:t>
-      </w:r>
-      <w:r>
-        <w:t xml:space="preserve"> </w:t>
-      </w:r>
-      <w:r>
-        <w:t xml:space="preserve">(</w:t>
-      </w:r>
-      <w:r>
-        <w:rPr>
-          <w:b/>
-        </w:rPr>
-        <w:t xml:space="preserve">???</w:t>
-      </w:r>
-      <w:r>
-        <w:t xml:space="preserve">[1829]: 77)</w:t>
-      </w:r>
-      <w:r>
-        <w:t xml:space="preserve">, it is mentioned that aborigines in Yilan used metal threads to weave so called golden carp-shaped ornaments. Their number was small and their value high, hence only the rich possessed them. Ordinary people wore agate beads or glass beads on their head or neck during various festivals. In 1895, at the beginning of Japanese rule over Taiwan, Ino Kanori</w:t>
-      </w:r>
-      <w:r>
-        <w:t xml:space="preserve"> </w:t>
-      </w:r>
-      <w:r>
-        <w:t xml:space="preserve">(</w:t>
-      </w:r>
-      <w:r>
-        <w:rPr>
-          <w:b/>
-        </w:rPr>
-        <w:t xml:space="preserve">???</w:t>
-      </w:r>
-      <w:r>
-        <w:t xml:space="preserve"> </w:t>
-      </w:r>
-      <w:r>
-        <w:t xml:space="preserve">227-232)</w:t>
-      </w:r>
-      <w:r>
-        <w:t xml:space="preserve"> </w:t>
-      </w:r>
-      <w:r>
-        <w:t xml:space="preserve">made field surveys among various ethnic groups in Taiwan. He describes the Plains Aborigines from Yilan as not using carp-shaped ornaments any more, but mentions that older people still use beads ornaments.</w:t>
-      </w:r>
-    </w:p>
-    <w:p>
-      <w:pPr>
-        <w:pStyle w:val="BodyText"/>
-      </w:pPr>
-      <w:r>
-        <w:t xml:space="preserve">Recent ethnographic research of the Kavalan tribe describes agate beads as used in divination ceremonies, the subli, by female shamans</w:t>
-      </w:r>
-      <w:r>
-        <w:t xml:space="preserve"> </w:t>
-      </w:r>
-      <w:r>
-        <w:t xml:space="preserve">(</w:t>
-      </w:r>
-      <w:r>
-        <w:rPr>
-          <w:b/>
-        </w:rPr>
-        <w:t xml:space="preserve">???</w:t>
-      </w:r>
-      <w:r>
-        <w:t xml:space="preserve"> </w:t>
-      </w:r>
-      <w:r>
-        <w:t xml:space="preserve">133-134)</w:t>
-      </w:r>
-      <w:r>
-        <w:t xml:space="preserve">. Interview records describe agate beads as valuable objects passed down from mother to daughter. When they were not used, they were often put on roof beams so that they were not seen by other people. But the origin of these beads is still not known. Later, because they were bought by Japanese and people in Taipei, agate beads became rarer and rarer</w:t>
-      </w:r>
-      <w:r>
-        <w:t xml:space="preserve"> </w:t>
-      </w:r>
-      <w:r>
-        <w:t xml:space="preserve">(</w:t>
-      </w:r>
-      <w:r>
-        <w:rPr>
-          <w:b/>
-        </w:rPr>
-        <w:t xml:space="preserve">???</w:t>
-      </w:r>
-      <w:r>
-        <w:t xml:space="preserve"> </w:t>
-      </w:r>
-      <w:r>
-        <w:t xml:space="preserve">22)</w:t>
-      </w:r>
-      <w:r>
-        <w:t xml:space="preserve"> </w:t>
-      </w:r>
-      <w:r>
-        <w:t xml:space="preserve">and carp-shaped ornaments had completely disappeared. Modern ethnographic research shows that agate beads were not only used as decoration, but also played an important role in divination. It was usually the female shamans that were responsible for divination rites, a technique passed down by ancestors. Most aborigines today don’t know the origin of agate beads any more, but their worth is still highlighted by oral history and through their scarcity.</w:t>
-      </w:r>
-    </w:p>
-    <w:p>
-      <w:pPr>
-        <w:pStyle w:val="BodyText"/>
-      </w:pPr>
-      <w:r>
-        <w:t xml:space="preserve">Those historical documents from the early 17th century to the modern ethnography described how local indigenous people use those ornaments in local cultural contexts that represents some social roles or status. However, compared to European contact period, there is less mention of beads in Chinese contact period and the description about ornaments is only limited to their dressing culture.</w:t>
-      </w:r>
-    </w:p>
-    <w:p>
-      <w:pPr>
-        <w:pStyle w:val="Heading1"/>
-      </w:pPr>
-      <w:bookmarkStart w:id="22" w:name="kiwulan-in-northeastern-taiwan"/>
-      <w:r>
-        <w:t xml:space="preserve">Kiwulan in northeastern Taiwan</w:t>
-      </w:r>
-      <w:bookmarkEnd w:id="22"/>
-    </w:p>
-    <w:p>
-      <w:pPr>
-        <w:pStyle w:val="FirstParagraph"/>
-      </w:pPr>
-      <w:r>
-        <w:t xml:space="preserve">Kiwulan (Figure 1) is located at Yilan, north of Lanyang Plain in northeastern Taiwan, surrounded by the Central Mountain Range in the west and the Pacific Ocean in the east. Kiwulan was excavated from 2001 to 2004, and the total excavation area was 3,814 m2. Most beads were found during the excavation and some of them through screens with 20 mm and 1.5 mm mesh. The archaeological evidence includes a rich amount of artifacts, burials, middens, post holes, wooden pillars, and stone structures. The chronology of Kiwulan can be divided into Lower Layer Culture (700 - 1200 AD) and Upper Layer Culture (1400 - 1900 AD) with a sterile layer in between based on a series of 32 radiocarbon dates[a], which coordinate to the late Iron Age and Proto-historical period in Taiwan. This paper focuses on the Upper Layer Culture which overlaps with the contact periods with the Europeans and Chinese. It provides a good examples to discuss the foreign impacts on local indigenous society through body ornaments that usually convey social and cultural meaning by displaying.</w:t>
-      </w:r>
-    </w:p>
-    <w:p>
-      <w:pPr>
-        <w:pStyle w:val="BodyText"/>
-      </w:pPr>
-      <w:r>
-        <w:t xml:space="preserve">The earliest record of direct European contact with indigenous people in Yilan can be traced back to 1632, when the local settlements were attacked by the Spanish according to the official documents (add citation; Borao Mateo 2009). Later in 1647, the Dutch attacked the indigenous villages in Yilan and forced them to accept colonial rules and economic demands by paying annual tribute (add citation; Borao Mateo 2009). According to Dutch census reports in 1650, Kiwulan was the biggest indigenous community in the Yilan Plain, with a population of 840 adults (Chen 2007; Kang 2012; Li 2014). The diagnostic artifacts during European contact found at Kiwulan including An-ping jars and glass beads that were largely introduced to Taiwan during the early 17th century.</w:t>
-      </w:r>
-    </w:p>
-    <w:p>
-      <w:pPr>
-        <w:pStyle w:val="BodyText"/>
-      </w:pPr>
-      <w:r>
-        <w:t xml:space="preserve">The European colonization ended in 1662 when they were defeated by the kingdom of Tungning found by Koxinga from China. Later in 1683, the Qing dynasty ruled over Taiwan and a large wave of Han Chinese migrated to Yilan during the late 18th century. The evidence of Chinese migration can be identified from Chinese official records [b]and large amount of Chinese blue-and-white porcelain found at Kiwulan.</w:t>
-      </w:r>
-    </w:p>
-    <w:p>
-      <w:pPr>
-        <w:pStyle w:val="BodyText"/>
-      </w:pPr>
-      <w:r>
-        <w:t xml:space="preserve">The ornaments studied in this paper came from 40 adjacent 4m x 4m units out of 262 units in the middle part of excavation. The sampling principle is based on the extent of intact contexts that the least disturbed by modern constructions are the preference. The Upper Layer Culture can be divided into six sub layers spanning from 14 century to 19 century according to current radiocarbon dates, excavation depth, types of ceramics, and sediment texture and color (Hsieh 2008; Wang 2011). Layers are assigned numbers from 1 to 6 for which L1 corresponds to the upper context and L6, also the bottom layer, refers to lower context. Based on Hsieh’s (2008) chronological study of Chinese porcelains, L5 and L6 represent pre-European contact period, L4 was the time of European contact, and L2 and L1 was the period of Chinese contact.</w:t>
-      </w:r>
-    </w:p>
-    <w:p>
-      <w:pPr>
-        <w:pStyle w:val="BodyText"/>
-      </w:pPr>
-      <w:r>
-        <w:t xml:space="preserve">&lt;–add a graph of 40 units and chronology–&gt;</w:t>
-      </w:r>
-    </w:p>
-    <w:p>
-      <w:pPr>
-        <w:pStyle w:val="BodyText"/>
-      </w:pPr>
-      <w:r>
-        <w:t xml:space="preserve">In general, complete ornaments with clear context were mostly found in burials that helps to understand how people wear them and any relationships between shapes of ornaments and gender or age. In addition to burials, ornaments were also found in middens and living space that can be identified by post holes. The frequency of ornaments from burials is more than those from the living space due to well preserved condition. There is a wide variety of raw materials for ornaments of which ornaments glass, agate and metal ornaments that account for 99% of all ornaments were thought to be introduced by trading with the Europeans and Chinese traders, while ornaments made of shells, woods, and bones were believed locally made that is about only about 1% of all ornaments (Table 1). The reason for the large quantity of glass beads is that they usually have been found in clusters because of the original form such as necklaces. The shape of ornaments include beads, bracelets, rings, bells, pendants, and knitted objects that shows shape are closely related to raw material due to its characteristic. For example, beads are only made of glass, agate, and shell, and bone is the main material for knitted objects that used to connect beads. Also, metal ornaments covers more shapes such bells, pendants, and rings (Chen 2007).</w:t>
       </w:r>
     </w:p>
     <w:p>
@@ -3073,16 +2995,7 @@
         <w:t xml:space="preserve"> </w:t>
       </w:r>
       <w:r>
-        <w:t xml:space="preserve">(</w:t>
-      </w:r>
-      <w:r>
-        <w:rPr>
-          <w:b/>
-        </w:rPr>
-        <w:t xml:space="preserve">???</w:t>
-      </w:r>
-      <w:r>
-        <w:t xml:space="preserve">)</w:t>
+        <w:t xml:space="preserve">(Chen, 2005)</w:t>
       </w:r>
       <w:r>
         <w:t xml:space="preserve">. Kiwulan demonstrates continuous occupation from the late Iron Age to one hundred years ago over 600 years that covers these three different culture contacts that enables a comparative research to explore the indirect influence of culture contact especially in the global colonial context. These three analytic chronology at Kiwulan represent different scale of exchange network and intensity of culture contact. For the scale of trade network, Pre-European contact can be defined as a middle scale represented by the prehistoric regional trade network in Southeast Asia. International trade network during the European contact presents a global scale, while local trade network during the Chinese contact presents a small scale. For the intensity of culture contact, both pre-European contact and European contact period could be defined as indirect contact, but the colonial power underlying the contact with the Europeans should be also considered. The culture contact during the Chinese period is more direct due to the migration of Han Chinese to Kiwulan.</w:t>
@@ -3133,16 +3046,7 @@
         <w:t xml:space="preserve"> </w:t>
       </w:r>
       <w:r>
-        <w:t xml:space="preserve">(</w:t>
-      </w:r>
-      <w:r>
-        <w:rPr>
-          <w:b/>
-        </w:rPr>
-        <w:t xml:space="preserve">???</w:t>
-      </w:r>
-      <w:r>
-        <w:t xml:space="preserve">)</w:t>
+        <w:t xml:space="preserve">(Trabert, 2017)</w:t>
       </w:r>
       <w:r>
         <w:t xml:space="preserve">. Kiwulan in Northeastern Taiwan is an especially important case study where the location was relatively isolated and peripheral that can provide valuable insight into the discussion of influence of indirect colonial contacts. Foreign trade ornaments were viewed as prestige goods and played an important role in the cultural context of indigenous societies in northeastern Taiwan according to the use context as grave goods and historical documents written by foreign record keeper. As a status marker, the frequency and spatial distribution of body ornaments at Kiwulan present three distinct patterns during different culture contact periods. Greater amount and diversity ornament types during the European contact period reflects the international stimulation of exchange in a colonial context. Those ornaments may convey different meaning with exotic and colonizer image that increases more competitions between aggrandized individuals for prestige and wealth accumulation, which might result in a increasing social inequality. The spatial pattern of ornaments at Kiwulan during European contact presents multiple clusters that is significantly different from a random distribution pattern. This study demonstrate that foreign trade ornaments could be a proxy to detect the indirect colonial influence on local indigenous populations and give insights into the emergence of social inequality stimulated by the European colonization. It also shows the agency of indigenous people to incorporate and recontextualize the ornaments into their culture system. During the Chinese contact period, the decreasing frequency and diversity of ornaments showing a decline in the production, use and discard of ornaments at Kiwulan, which might be related to the smaller scale of exchange network with limited sources of ornaments or the overall decline of Kiwalan population. This is a case study that focuses on trade ornaments and more studies can be done to have a comparison with other archaeological evidence. Further studies to explore the extent of social inequality and the shift in social organization could be conducted by examining multiple line of evidence from Kiwulan, including pottery production and mortuary practices.</w:t>
@@ -3178,34 +3082,224 @@
       </w:r>
       <w:bookmarkEnd w:id="43"/>
     </w:p>
-    <w:bookmarkStart w:id="44" w:name="refs"/>
+    <w:bookmarkStart w:id="63" w:name="refs"/>
+    <w:bookmarkStart w:id="44" w:name="ref-Andrade2007"/>
+    <w:p>
+      <w:pPr>
+        <w:pStyle w:val="FirstParagraph"/>
+      </w:pPr>
+      <w:r>
+        <w:t xml:space="preserve">Andrade, T., 2007. How Taiwan became chinese : Dutch, spanish, and han colonization in the seventeenth century. Columbia University Press, New York.</w:t>
+      </w:r>
+    </w:p>
     <w:bookmarkEnd w:id="44"/>
+    <w:bookmarkStart w:id="45" w:name="ref-Chen2005"/>
+    <w:p>
+      <w:pPr>
+        <w:pStyle w:val="BodyText"/>
+      </w:pPr>
+      <w:r>
+        <w:t xml:space="preserve">Chen, T.-j., 2005. Ji long shan yu dan shui yang : Dong ya hai yu yu tai wan zao qi yan jiu, 1400-1700 [mount keelung and tai she ocean: A study of east asian seas and the hisotry of Taiwan from 1400 to 1700]. Lian jing, Taipei.</w:t>
+      </w:r>
+    </w:p>
+    <w:bookmarkEnd w:id="45"/>
+    <w:bookmarkStart w:id="46" w:name="ref-Dietler1997"/>
+    <w:p>
+      <w:pPr>
+        <w:pStyle w:val="BodyText"/>
+      </w:pPr>
+      <w:r>
+        <w:t xml:space="preserve">Dietler, M., 1997. The iron age in mediterranean france: Colonial encounters, entanglements, and transformations. Journal of World Prehistory 11, 269–358.</w:t>
+      </w:r>
+    </w:p>
+    <w:bookmarkEnd w:id="46"/>
+    <w:bookmarkStart w:id="47" w:name="ref-Given2004"/>
+    <w:p>
+      <w:pPr>
+        <w:pStyle w:val="BodyText"/>
+      </w:pPr>
+      <w:r>
+        <w:t xml:space="preserve">Given, M., 2004. The archaeology of the colonized. Routledge, London; New York.</w:t>
+      </w:r>
+    </w:p>
+    <w:bookmarkEnd w:id="47"/>
+    <w:bookmarkStart w:id="48" w:name="ref-Hsieh2009a"/>
+    <w:p>
+      <w:pPr>
+        <w:pStyle w:val="BodyText"/>
+      </w:pPr>
+      <w:r>
+        <w:t xml:space="preserve">Hsieh, E., 2009. Yi lan qi wu lan yi zhi chu tu wai lai tao ci qi zhi xiang guan yan jiu [the study of imported ceramics excavated at the ki-wu-lan site, i-lan] (PhD thesis).</w:t>
+      </w:r>
+    </w:p>
+    <w:bookmarkEnd w:id="48"/>
+    <w:bookmarkStart w:id="49" w:name="ref-Joyce2005"/>
+    <w:p>
+      <w:pPr>
+        <w:pStyle w:val="BodyText"/>
+      </w:pPr>
+      <w:r>
+        <w:t xml:space="preserve">Joyce, R.A., 2005. Archaeology of the body. Annual Review of Anthropology 34, 139–158.</w:t>
+      </w:r>
+    </w:p>
+    <w:bookmarkEnd w:id="49"/>
+    <w:bookmarkStart w:id="50" w:name="ref-Junker1993"/>
+    <w:p>
+      <w:pPr>
+        <w:pStyle w:val="BodyText"/>
+      </w:pPr>
+      <w:r>
+        <w:t xml:space="preserve">Junker, L.L., 1993. Craft goods specialization and prestige goods exchange in philippine chiefdoms of the fifteenth and sixteenth centuries. Asian Perspectives 1–35.</w:t>
+      </w:r>
+    </w:p>
+    <w:bookmarkEnd w:id="50"/>
+    <w:bookmarkStart w:id="51" w:name="ref-Kang2012"/>
+    <w:p>
+      <w:pPr>
+        <w:pStyle w:val="BodyText"/>
+      </w:pPr>
+      <w:r>
+        <w:t xml:space="preserve">Kang, P., 2012. He lan dong yin du gong si zhi xia de ga ma lan di qu te zhi [charateristics of kavalan under colonial rule of dutch east India companies], in: Hsu, M.-C., Li, S.-Y. (Eds.), Exploring Kiwulan: The Ninth Academic Conference of Yilan Study. Institute of Yilan County History, Yilan, pp. 291–317.</w:t>
+      </w:r>
+    </w:p>
+    <w:bookmarkEnd w:id="51"/>
+    <w:bookmarkStart w:id="52" w:name="ref-LiandWu2006"/>
+    <w:p>
+      <w:pPr>
+        <w:pStyle w:val="BodyText"/>
+      </w:pPr>
+      <w:r>
+        <w:t xml:space="preserve">Li, Y.-z., Wu, M.-z., 2006. Qing zai xi ban ya ren zai tai wan, 1626-1642 [the spanish in Taiwan]. Taiwan Historica, Nantou.</w:t>
+      </w:r>
+    </w:p>
+    <w:bookmarkEnd w:id="52"/>
+    <w:bookmarkStart w:id="53" w:name="ref-Mitchell2000"/>
+    <w:p>
+      <w:pPr>
+        <w:pStyle w:val="BodyText"/>
+      </w:pPr>
+      <w:r>
+        <w:t xml:space="preserve">Mitchell, S., 2000. "Guns or barter" indigenous exchange networks and the mediation of conflict in post-caontact western arnhem land, in: Torrence, R., Clarke, A. (Eds.), The Archaeology of Difference : Negotiating Cross-Cultural Engagements in Oceania. Routledge, London; New York, pp. 182–214.</w:t>
+      </w:r>
+    </w:p>
+    <w:bookmarkEnd w:id="53"/>
+    <w:bookmarkStart w:id="54" w:name="ref-Mullins2011"/>
+    <w:p>
+      <w:pPr>
+        <w:pStyle w:val="BodyText"/>
+      </w:pPr>
+      <w:r>
+        <w:t xml:space="preserve">Mullins, P.R., 2011. The archaeology of consumption. Annual Review of Anthropology 40, 133–144.</w:t>
+      </w:r>
+    </w:p>
+    <w:bookmarkEnd w:id="54"/>
+    <w:bookmarkStart w:id="55" w:name="ref-Rubertone2000"/>
+    <w:p>
+      <w:pPr>
+        <w:pStyle w:val="BodyText"/>
+      </w:pPr>
+      <w:r>
+        <w:t xml:space="preserve">Rubertone, P.E., 2000. The historical archaeology of native americans. Annual Review of Anthropology 29, 425–446.</w:t>
+      </w:r>
+    </w:p>
+    <w:bookmarkEnd w:id="55"/>
+    <w:bookmarkStart w:id="56" w:name="ref-Silliman2001"/>
+    <w:p>
+      <w:pPr>
+        <w:pStyle w:val="BodyText"/>
+      </w:pPr>
+      <w:r>
+        <w:t xml:space="preserve">Silliman, S., 2001. Agency, practical politics and the archaeology of culture contact. Journal of social archaeology 1, 190–209.</w:t>
+      </w:r>
+    </w:p>
+    <w:bookmarkEnd w:id="56"/>
+    <w:bookmarkStart w:id="57" w:name="ref-Silliman2005"/>
+    <w:p>
+      <w:pPr>
+        <w:pStyle w:val="BodyText"/>
+      </w:pPr>
+      <w:r>
+        <w:t xml:space="preserve">Silliman, S.W., 2005. Culture contact or colonialism? Challenges in the archaeology of native North America. American Antiquity 55–74.</w:t>
+      </w:r>
+    </w:p>
+    <w:bookmarkEnd w:id="57"/>
+    <w:bookmarkStart w:id="58" w:name="ref-Torrence2000"/>
+    <w:p>
+      <w:pPr>
+        <w:pStyle w:val="BodyText"/>
+      </w:pPr>
+      <w:r>
+        <w:t xml:space="preserve">Torrence, R., 2000. Just another trader? An archaeological perspective on european barter with admiralty islandsers, Papua New Guinea, in: Torrence, R., Clarke, A. (Eds.), The Archaeology of Difference: Negotiating Cross-Cultural Engagements in Oceania. Routledge, London; New York, pp. 104–141.</w:t>
+      </w:r>
+    </w:p>
+    <w:bookmarkEnd w:id="58"/>
+    <w:bookmarkStart w:id="59" w:name="ref-Torrence2000a"/>
+    <w:p>
+      <w:pPr>
+        <w:pStyle w:val="BodyText"/>
+      </w:pPr>
+      <w:r>
+        <w:t xml:space="preserve">Torrence, R., Clarke, A., 2000. Negotiating difference: Practice makes theory for contemporary archaeology in Oceania, in: Torrence, R., Clarke, A. (Eds.), The Archaeology of Difference : Negotiating Cross-Cultural Engagements in Oceania. Routledge, London; New York, pp. 1–31.</w:t>
+      </w:r>
+    </w:p>
+    <w:bookmarkEnd w:id="59"/>
+    <w:bookmarkStart w:id="60" w:name="ref-Trabert2017"/>
+    <w:p>
+      <w:pPr>
+        <w:pStyle w:val="BodyText"/>
+      </w:pPr>
+      <w:r>
+        <w:t xml:space="preserve">Trabert, S., 2017. Considering the indirect effects of colonialism: Example from a great plains middle ground. Journal of Anthropological Archaeology 48, 17–27.</w:t>
+      </w:r>
+    </w:p>
+    <w:bookmarkEnd w:id="60"/>
+    <w:bookmarkStart w:id="61" w:name="ref-Voss2005"/>
+    <w:p>
+      <w:pPr>
+        <w:pStyle w:val="BodyText"/>
+      </w:pPr>
+      <w:r>
+        <w:t xml:space="preserve">Voss, B.L., 2005. From casta to californio: Social identity and the archaeology of culture contact. American Anthropologist 107, 461–474.</w:t>
+      </w:r>
+    </w:p>
+    <w:bookmarkEnd w:id="61"/>
+    <w:bookmarkStart w:id="62" w:name="ref-Wang2007"/>
+    <w:p>
+      <w:pPr>
+        <w:pStyle w:val="BodyText"/>
+      </w:pPr>
+      <w:r>
+        <w:t xml:space="preserve">Wang, S.-C., Liu, Y.-C., 2007. Shi qi shi ji qian hou tai wan yan cao , yan dou yu bo li zhu shi de shu ru wang luo -yi ge xin de jiao huan jie duan [the import networks of tobacco, tobacco pipes, and glass bead ornaments into Taiwan circa the seventeenth century: A new phase of exchange]. Taida Journal of Art History 51–83.</w:t>
+      </w:r>
+    </w:p>
+    <w:bookmarkEnd w:id="62"/>
+    <w:bookmarkEnd w:id="63"/>
     <w:p>
       <w:pPr>
         <w:pStyle w:val="Heading5"/>
       </w:pPr>
-      <w:bookmarkStart w:id="45" w:name="pagebreak-1"/>
+      <w:bookmarkStart w:id="64" w:name="pagebreak-1"/>
       <w:r>
         <w:t xml:space="preserve">pagebreak</w:t>
       </w:r>
-      <w:bookmarkEnd w:id="45"/>
+      <w:bookmarkEnd w:id="64"/>
     </w:p>
     <w:p>
       <w:pPr>
         <w:pStyle w:val="Heading3"/>
       </w:pPr>
-      <w:bookmarkStart w:id="46" w:name="colophon"/>
+      <w:bookmarkStart w:id="65" w:name="colophon"/>
       <w:r>
         <w:t xml:space="preserve">Colophon</w:t>
       </w:r>
-      <w:bookmarkEnd w:id="46"/>
+      <w:bookmarkEnd w:id="65"/>
     </w:p>
     <w:p>
       <w:pPr>
         <w:pStyle w:val="FirstParagraph"/>
       </w:pPr>
       <w:r>
-        <w:t xml:space="preserve">This report was generated on 2019-06-27 16:27:41 using the following computational environment and dependencies:</w:t>
+        <w:t xml:space="preserve">This report was generated on 2019-06-28 10:42:23 using the following computational environment and dependencies:</w:t>
       </w:r>
     </w:p>
     <w:p>
@@ -3306,7 +3400,7 @@
         <w:rPr>
           <w:rStyle w:val="VerbatimChar"/>
         </w:rPr>
-        <w:t xml:space="preserve">#&gt;  date     2019-06-27                  </w:t>
+        <w:t xml:space="preserve">#&gt;  date     2019-06-28                  </w:t>
       </w:r>
       <w:r>
         <w:br w:type="textWrapping"/>
@@ -4261,7 +4355,7 @@
         <w:rPr>
           <w:rStyle w:val="VerbatimChar"/>
         </w:rPr>
-        <w:t xml:space="preserve">#&gt; Head:     [2690d45] 2019-06-26: update ggplot2 and fix the errors</w:t>
+        <w:t xml:space="preserve">#&gt; Head:     [85abf47] 2019-06-27: conclusion and a paragraph in background section</w:t>
       </w:r>
     </w:p>
     <w:p>
@@ -4269,7 +4363,7 @@
         <w:pStyle w:val="FirstParagraph"/>
       </w:pPr>
       <w:r>
-        <w:t xml:space="preserve">Word count: 4458</w:t>
+        <w:t xml:space="preserve">Word count: 4452</w:t>
       </w:r>
     </w:p>
     <w:sectPr>

</xml_diff>

<commit_message>
making map for sampling area and revise
</commit_message>
<xml_diff>
--- a/analysis/paper/paper.docx
+++ b/analysis/paper/paper.docx
@@ -127,13 +127,13 @@
         <w:pStyle w:val="Date"/>
       </w:pPr>
       <w:r>
-        <w:t xml:space="preserve">28</w:t>
-      </w:r>
-      <w:r>
-        <w:t xml:space="preserve"> </w:t>
-      </w:r>
-      <w:r>
-        <w:t xml:space="preserve">June,</w:t>
+        <w:t xml:space="preserve">06</w:t>
+      </w:r>
+      <w:r>
+        <w:t xml:space="preserve"> </w:t>
+      </w:r>
+      <w:r>
+        <w:t xml:space="preserve">July,</w:t>
       </w:r>
       <w:r>
         <w:t xml:space="preserve"> </w:t>
@@ -178,25 +178,16 @@
         <w:pStyle w:val="FirstParagraph"/>
       </w:pPr>
       <w:r>
-        <w:t xml:space="preserve">Body ornaments are usually viewed as materials that convey social meaning or representations in a culture through the body as the scene to display</w:t>
-      </w:r>
-      <w:r>
-        <w:t xml:space="preserve"> </w:t>
-      </w:r>
-      <w:r>
-        <w:t xml:space="preserve">(Joyce, 2005)</w:t>
-      </w:r>
-      <w:r>
-        <w:t xml:space="preserve">. Foreign ornaments including glass beads, agate or carnelian beads, and metal objects first appeared in Taiwan around 1,800 years ago through the regional exchange network in Southeast Asia</w:t>
-      </w:r>
-      <w:r>
-        <w:t xml:space="preserve"> </w:t>
-      </w:r>
-      <w:r>
-        <w:t xml:space="preserve">(Wang and Liu, 2007)</w:t>
-      </w:r>
-      <w:r>
-        <w:t xml:space="preserve">. Those new types of ornaments gradually replaced the earlier jade ornamental system in Taiwan since the transition of Late Neolithic and the Iron Age. We observed a greater quantity and variety of foreign goods in the early 17th century during the European colonization period that involved the whole island in an international trade network on a large scale. Foreign trade goods introduced into local indigenous societies in a colonial or imperial contexts usually had an impact on local societies in many parts of the world that might cause transformations of indigenous economic, cultural, and socio-political systems</w:t>
+        <w:t xml:space="preserve">Taiwan had been involved in regional exchange network of East Asia and Southeast Asia since Neolithic and became part of a global trading network during the early 17th century due to western European expansion that connected European and Asia. Compared to other places in Asia and Oceania, the impact of European colonialism on indigenous communities in East Asia appears to have been much less pronounced. Direct colonial rule was rare and limited, but the question of long-lasting indirect impacts on local indigenous communities remains unanswered. Indirect effects of colonialism is emphasized increasingly to discuss the colonial impact on the indigenous people in the periphery of colonial control</w:t>
+      </w:r>
+      <w:r>
+        <w:t xml:space="preserve"> </w:t>
+      </w:r>
+      <w:r>
+        <w:t xml:space="preserve">(Torrence and Clarke, 2000; Trabert, 2017)</w:t>
+      </w:r>
+      <w:r>
+        <w:t xml:space="preserve">. In many parts of the world, foreign trade goods introduced into local indigenous societies in a colonial or imperial contexts might cause significant transformations of indigenous economic, cultural, and socio-political systems</w:t>
       </w:r>
       <w:r>
         <w:t xml:space="preserve"> </w:t>
@@ -205,13 +196,22 @@
         <w:t xml:space="preserve">(Dietler, 1997; Junker, 1993; Mitchell, 2000; Silliman, 2005)</w:t>
       </w:r>
       <w:r>
-        <w:t xml:space="preserve">. Contrary to as passive receptors of imperial power, the agency of indigenous people in the colonial contexts has been broadly discussed that emphasize the ability of active adoptions of foreign materials, negotiation between colonized and colonizer, and resistance of indigenous people through daily cultural practices</w:t>
-      </w:r>
-      <w:r>
-        <w:t xml:space="preserve"> </w:t>
-      </w:r>
-      <w:r>
-        <w:t xml:space="preserve">(Given, 2004; Mullins, 2011; Rubertone, 2000; Silliman, 2001; Torrence, 2000; Torrence and Clarke, 2000; Voss, 2005)</w:t>
+        <w:t xml:space="preserve">. Contrary to as passive receptors of imperial power, the agency of indigenous people in the colonial contexts has been broadly discussed to emphasize the ability of active adoptions of foreign effects, negotiation between colonized and colonizer, and resistance of indigenous people through daily cultural practices</w:t>
+      </w:r>
+      <w:r>
+        <w:t xml:space="preserve"> </w:t>
+      </w:r>
+      <w:r>
+        <w:t xml:space="preserve">(Dietler, 2015; Given, 2004; Rubertone, 2000; Silliman, 2001; Torrence, 2000; Torrence and Clarke, 2000; Voss, 2005)</w:t>
+      </w:r>
+      <w:r>
+        <w:t xml:space="preserve">. Studying the consumption of foreign goods is one way to understand indigenous experience of the colonial encounter and explore the agency of indigenous people by examining how those goods were distributed and used when obtained</w:t>
+      </w:r>
+      <w:r>
+        <w:t xml:space="preserve"> </w:t>
+      </w:r>
+      <w:r>
+        <w:t xml:space="preserve">(Dietler, 2005; Mullins, 2011; Scaramelli and Scaramelli, 2005)</w:t>
       </w:r>
       <w:r>
         <w:t xml:space="preserve">.</w:t>
@@ -222,16 +222,7 @@
         <w:pStyle w:val="BodyText"/>
       </w:pPr>
       <w:r>
-        <w:t xml:space="preserve">Compared to other places in Asia and Oceania, the impact of European colonialism on indigenous communities in East Asia appears to have been much less pronounced. Direct colonial rule was rare and limited, but the question of long-lasting indirect impacts on local communities remains unanswered. Indirect effects of colonialism is addressed recently to discuss the impact on the local indigenous societies in the periphery of colonial control</w:t>
-      </w:r>
-      <w:r>
-        <w:t xml:space="preserve"> </w:t>
-      </w:r>
-      <w:r>
-        <w:t xml:space="preserve">(Trabert, 2017)</w:t>
-      </w:r>
-      <w:r>
-        <w:t xml:space="preserve">. Taiwan was colonized by the Spanish and the Dutch during the early 17th century, where northeastern Taiwan, Yilan, is an especially unique example for exploring indirect effects due to its physically isolated location that made it not easily accessible to the Europeans and the colonial control was less compared to other parts of this region</w:t>
+        <w:t xml:space="preserve">Despite colonization of Taiwan by the Spanish and the Dutch from 1624 to 1662, little has been discovered in archaeology about the The reaction of indigenous people to the European colonization. Northeastern Taiwan, Yilan, is an especially unique example for exploring indirect effects due to its physically isolated location that made it not easily accessible to the Europeans and the colonial control was less compared to other parts of this region</w:t>
       </w:r>
       <w:r>
         <w:t xml:space="preserve"> </w:t>
@@ -240,7 +231,34 @@
         <w:t xml:space="preserve">(Andrade, 2007; Kang, 2012)</w:t>
       </w:r>
       <w:r>
-        <w:t xml:space="preserve">. Prior to the contact with the Europeans, there were small-scale regional exchange networks between China and Taiwan since in the Neolithic period. Also, northern Taiwan had been involved in long-distance networks of East Asia since 14th century, and encountered a large wave of Han Chinese migration in the 19th century. Northeastern Taiwan can provide a good example to explore the indirect impacts on indigenous societies caused by different foreign groups in different periods by taking a long-term perspective research.</w:t>
+        <w:t xml:space="preserve">. Although the location is relatively peripheral, the sea provides a way through which indigenous people could interact with other groups from different regions, including other native indigenous groups, foreign traders such as the Han people of China, and Europeans. Large-scale and frequent trade activities brought a wide variety of trade objects into indigenous communities in Yilan through local regional exchange network. Among those trade goods, ornament such as glass and stone beads was one of the common foreign goods found at the settlement sites in this region</w:t>
+      </w:r>
+      <w:r>
+        <w:t xml:space="preserve"> </w:t>
+      </w:r>
+      <w:r>
+        <w:t xml:space="preserve">(Chen, 2007; Li and Chiu, 2014; National Musuem of Taiwan History, 2005)</w:t>
+      </w:r>
+      <w:r>
+        <w:t xml:space="preserve">. Body adornment is usually viewed as a signal in indigenous social life to represent and reinforce their status through the body as the scene to display</w:t>
+      </w:r>
+      <w:r>
+        <w:t xml:space="preserve"> </w:t>
+      </w:r>
+      <w:r>
+        <w:t xml:space="preserve">(Joyce, 2005; Scaramelli and Scaramelli, 2005)</w:t>
+      </w:r>
+      <w:r>
+        <w:t xml:space="preserve">. For example, the consumption of stone beads in Southeast Asia during Iron Age were usually associated with increasing social stratification or socio-political complexity</w:t>
+      </w:r>
+      <w:r>
+        <w:t xml:space="preserve"> </w:t>
+      </w:r>
+      <w:r>
+        <w:t xml:space="preserve">(Bellina, 2014; Carter, 2016; Francis, 2002; Theunissen et al., 2000)</w:t>
+      </w:r>
+      <w:r>
+        <w:t xml:space="preserve">.</w:t>
       </w:r>
     </w:p>
     <w:p>
@@ -248,7 +266,187 @@
         <w:pStyle w:val="BodyText"/>
       </w:pPr>
       <w:r>
-        <w:t xml:space="preserve">We ask whether colonial influence on indigenous populations can be detected in ornaments recovered from the archaeological record at Kiwulan (1400-1900 AD), a large Iron Age settlement in northeastern Taiwan</w:t>
+        <w:t xml:space="preserve">In this paper, I explore the evidence from a site that spans the time from late Iron Age to historical period by addressing the question of whether colonial influence on indigenous populations can be detected in ornaments recovered from the archaeological record at Kiwulan (1400-1900 AD), a large Iron Age settlement in northeastern Taiwan</w:t>
+      </w:r>
+      <w:r>
+        <w:t xml:space="preserve"> </w:t>
+      </w:r>
+      <w:r>
+        <w:t xml:space="preserve">(Chen, 2007)</w:t>
+      </w:r>
+      <w:r>
+        <w:t xml:space="preserve">. Prior to the contact with the Europeans in the early 17th century, northern Taiwan had been involved in long-distance networks of East Asia since 14th century, and later encountered a large wave of Han Chinese migration in the 19th century</w:t>
+      </w:r>
+      <w:r>
+        <w:t xml:space="preserve"> </w:t>
+      </w:r>
+      <w:r>
+        <w:t xml:space="preserve">(Chen, 2005)</w:t>
+      </w:r>
+      <w:r>
+        <w:t xml:space="preserve">. As</w:t>
+      </w:r>
+      <w:r>
+        <w:t xml:space="preserve"> </w:t>
+      </w:r>
+      <w:r>
+        <w:t xml:space="preserve">Lape (2003)</w:t>
+      </w:r>
+      <w:r>
+        <w:t xml:space="preserve"> </w:t>
+      </w:r>
+      <w:r>
+        <w:t xml:space="preserve">points out based on case studies in island Southeast Asia, the study of multiple episodes of culture contact has potential to expand our understanding of the causes and effects of culture contact both locally and worldwide. Northeastern Taiwan provides a good example to explore the indirect impacts on indigenous societies by comparing archaeological evidence from different episodes of culture contact based on a long-term perspective. The variety and cultural context of trade ornaments will be reviewed, and their capacity to inform on how the distribution of ornaments reflect social changes will be examined. My hypothesis is that there was a greater diversity of ornaments types and materials at Kiwulan after European contact due to the large scale exchange network, and the consumption of ornaments present some spatial pattern that indicates increasing social inequality. I hypothesize that after Chinese contact there was a decline in the production, use and discard of ornaments at Kiwulan.</w:t>
+      </w:r>
+    </w:p>
+    <w:p>
+      <w:pPr>
+        <w:pStyle w:val="Heading1"/>
+      </w:pPr>
+      <w:bookmarkStart w:id="21" w:name="cultural-context-of-ornaments-in-northeastern-taiwan-yilan"/>
+      <w:r>
+        <w:t xml:space="preserve">Cultural context of ornaments in northeastern Taiwan, Yilan</w:t>
+      </w:r>
+      <w:bookmarkEnd w:id="21"/>
+    </w:p>
+    <w:p>
+      <w:pPr>
+        <w:pStyle w:val="FirstParagraph"/>
+      </w:pPr>
+      <w:r>
+        <w:t xml:space="preserve">Before European arrival, the indigenous people in northern Taiwan had already established their own exchange network that defined as</w:t>
+      </w:r>
+      <w:r>
+        <w:t xml:space="preserve"> </w:t>
+      </w:r>
+      <w:r>
+        <w:t xml:space="preserve">“</w:t>
+      </w:r>
+      <w:r>
+        <w:t xml:space="preserve">inter-insular trade</w:t>
+      </w:r>
+      <w:r>
+        <w:t xml:space="preserve">”</w:t>
+      </w:r>
+      <w:r>
+        <w:t xml:space="preserve"> </w:t>
+      </w:r>
+      <w:r>
+        <w:t xml:space="preserve">by</w:t>
+      </w:r>
+      <w:r>
+        <w:t xml:space="preserve"> </w:t>
+      </w:r>
+      <w:r>
+        <w:t xml:space="preserve">Chen (2005, p. 12)</w:t>
+      </w:r>
+      <w:r>
+        <w:t xml:space="preserve"> </w:t>
+      </w:r>
+      <w:r>
+        <w:t xml:space="preserve">to refer to small-scale regional trade on irregular basis . Despite being on the periphery of major trade ports at northern Taiwan, Yilan was involved in this network through the periodic exchange activities between different indigenous groups. Yilan, also called</w:t>
+      </w:r>
+      <w:r>
+        <w:t xml:space="preserve"> </w:t>
+      </w:r>
+      <w:r>
+        <w:t xml:space="preserve">“</w:t>
+      </w:r>
+      <w:r>
+        <w:t xml:space="preserve">Kavalan</w:t>
+      </w:r>
+      <w:r>
+        <w:t xml:space="preserve">”</w:t>
+      </w:r>
+      <w:r>
+        <w:t xml:space="preserve"> </w:t>
+      </w:r>
+      <w:r>
+        <w:t xml:space="preserve">by local indigenous people since the prehistoric time, is a alluvial plain circumscribed by the Pacific and mountains on the sides. Rivers and seas provide the way for the interaction between local indigenous people and another native group called Basay in northern Taiwan and Han Chinese. Kavalan people offered rice, deer hides, and gold in exchange for beads, metal tools or ornaments, ironwares, porcelains, and textiles with outside traders</w:t>
+      </w:r>
+      <w:r>
+        <w:t xml:space="preserve"> </w:t>
+      </w:r>
+      <w:r>
+        <w:t xml:space="preserve">(Chen, 2005; Hsieh, 2009; Li and Wu, 2006)</w:t>
+      </w:r>
+      <w:r>
+        <w:t xml:space="preserve">. This local exchange network of northeastern Taiwan had global connections after the 16th century because of its location on shipping routes between China and Japan, and was intensified in the 17th century when the arrival of Europeans and their trade goods</w:t>
+      </w:r>
+      <w:r>
+        <w:t xml:space="preserve"> </w:t>
+      </w:r>
+      <w:r>
+        <w:t xml:space="preserve">(Chen, 2005; Wang and Liu, 2007)</w:t>
+      </w:r>
+      <w:r>
+        <w:t xml:space="preserve">.</w:t>
+      </w:r>
+    </w:p>
+    <w:p>
+      <w:pPr>
+        <w:pStyle w:val="BodyText"/>
+      </w:pPr>
+      <w:r>
+        <w:t xml:space="preserve">Historical records from Spanish and Dutch provide rich information about the historical and cultural background both for Europeans and indigenous people in the early 17th century. Spanish occupied and built forts in Northern Taiwan since 1624, from which Spanish missionaries often went to indigenous settlement and left behind numerous records from those places. The report of the Dominican Jacinto Esquivel in 1632 mentioned that the Taparri, an indigenous tribe from northern Taiwan, usually used cuentas (agate beads) as a materials to exchange with necessities they need with other indigenous people. This trend then gradually spread to other areas, and even the Spanish soldiers used agate as bargaining chips for gambling, since agate equaled money</w:t>
+      </w:r>
+      <w:r>
+        <w:t xml:space="preserve"> </w:t>
+      </w:r>
+      <w:r>
+        <w:t xml:space="preserve">(Li and Wu, 2006, pp. 132–149)</w:t>
+      </w:r>
+      <w:r>
+        <w:t xml:space="preserve">. European contact was focused on trading with indigenous communities in northeastern Taiwan. Trading activity of many types of goode among these indigenous communities increased with the arrival of European colonizers. Thus, we predict that this trading activity resulted in an increase in the amount and diversity of ornaments coming into indigenous communities in northeastern Taiwan.</w:t>
+      </w:r>
+    </w:p>
+    <w:p>
+      <w:pPr>
+        <w:pStyle w:val="BodyText"/>
+      </w:pPr>
+      <w:r>
+        <w:t xml:space="preserve">Mullins (2011)</w:t>
+      </w:r>
+      <w:r>
+        <w:t xml:space="preserve">—&lt;They examine the ways gift-giving worked in the Middle Orinoco region of Venezuela, where missionaries hoped to secure indigenous alliances by providing goods for which they perceived a native demand. One class of goods missionaries provided was alcohol, which was used commonly in feasts and ritual contexts, but interjecting externally produced alcohol unseated existing production and consumption systems. Prior to colonization, drink had been produced by indigenous domestic units to enhance a family’s prestige, but the introduction of imported spirits compelled hosts to obtain them through exchange, which forced increasing reliance on the production of cash crops and increased debt among indigenous consumers. This shift rendered drink</w:t>
+      </w:r>
+      <w:r>
+        <w:t xml:space="preserve"> </w:t>
+      </w:r>
+      <w:r>
+        <w:t xml:space="preserve">“</w:t>
+      </w:r>
+      <w:r>
+        <w:t xml:space="preserve">a commodity—a product that had to be bought, rather than produced,</w:t>
+      </w:r>
+      <w:r>
+        <w:t xml:space="preserve">”</w:t>
+      </w:r>
+      <w:r>
+        <w:t xml:space="preserve"> </w:t>
+      </w:r>
+      <w:r>
+        <w:t xml:space="preserve">so even though European alcohol was consumed within existing consumer contexts it led to dependency and exploitation&gt;</w:t>
+      </w:r>
+    </w:p>
+    <w:p>
+      <w:pPr>
+        <w:pStyle w:val="BodyText"/>
+      </w:pPr>
+      <w:r>
+        <w:t xml:space="preserve">Father Jacinto Esquivel recorded how people in Tamsui entered marriages. A man who wanted to take a wife had to give her parents cuentas. If a married man was found having cheated on his wife, he only had to pay the witness with agate or golden beads and the matter was settled</w:t>
+      </w:r>
+      <w:r>
+        <w:t xml:space="preserve"> </w:t>
+      </w:r>
+      <w:r>
+        <w:t xml:space="preserve">(Li and Wu, 2006, p. 151)</w:t>
+      </w:r>
+      <w:r>
+        <w:t xml:space="preserve">. Other records mention that the female shamans (majuorbol) in the tribe used agate beads for healing ceremonies in rituals</w:t>
+      </w:r>
+      <w:r>
+        <w:t xml:space="preserve"> </w:t>
       </w:r>
       <w:r>
         <w:t xml:space="preserve">(</w:t>
@@ -263,43 +461,126 @@
         <w:t xml:space="preserve">)</w:t>
       </w:r>
       <w:r>
-        <w:t xml:space="preserve">. Our hypothesis is that there was a greater diversity of ornaments types and materials at Kiwulan after European contact due to the large scale exchange network. We hypothesize that after Chinese contact there was a decline in the production, use and discard of ornaments at Kiwulan. We hypothesize that there are clustered distribution of ornaments at Kiwulan relating to these international contacts.</w:t>
+        <w:t xml:space="preserve">. Regarding funerals, some indigenous people buried the dead under their houses or in the vicinity. They put a mat into the grave to protect the body from moisture and then put cooked rice on both sides of the head as provision. The deceased were buried in small graves with both knees bent, and on the grave they placed quivers with arrows, pottery, agate beads and other things that they would need. The greater the influence of the deceased, the more agate, pottery and cloths were placed on the grave</w:t>
+      </w:r>
+      <w:r>
+        <w:t xml:space="preserve"> </w:t>
+      </w:r>
+      <w:r>
+        <w:t xml:space="preserve">(Li and Wu, 2006, p. 153)</w:t>
+      </w:r>
+      <w:r>
+        <w:t xml:space="preserve">.</w:t>
+      </w:r>
+    </w:p>
+    <w:p>
+      <w:pPr>
+        <w:pStyle w:val="BodyText"/>
+      </w:pPr>
+      <w:r>
+        <w:t xml:space="preserve">Documents from the Qing dynasty usually describe the decorative purposes of the ornaments. In the Kavalan Subprefecture Gazetteer (Chen2006[1852]: 308), the Kavalan Zhi Lue (Ko1993[1837]: 11, 126) and the Dong Cha Ji Lue (Yao1996[1829]: 77), it is mentioned that aborigines in Yilan used metal threads to weave so called golden carp-shaped ornaments. Their number was small and their value high, hence only the rich possessed them. Ordinary people wore agate beads or glass beads on their head or neck during various festivals. In 1895, at the beginning of Japanese rule over Taiwan, Ino Kanori</w:t>
+      </w:r>
+      <w:r>
+        <w:t xml:space="preserve"> </w:t>
+      </w:r>
+      <w:r>
+        <w:t xml:space="preserve">(</w:t>
+      </w:r>
+      <w:r>
+        <w:rPr>
+          <w:b/>
+        </w:rPr>
+        <w:t xml:space="preserve">???</w:t>
+      </w:r>
+      <w:r>
+        <w:t xml:space="preserve">)</w:t>
+      </w:r>
+      <w:r>
+        <w:t xml:space="preserve"> </w:t>
+      </w:r>
+      <w:r>
+        <w:t xml:space="preserve">made field surveys among various ethnic groups in Taiwan. He describes the Plains Aborigines from Yilan as not using carp-shaped ornaments any more, but mentions that older people still use beads ornaments.</w:t>
+      </w:r>
+    </w:p>
+    <w:p>
+      <w:pPr>
+        <w:pStyle w:val="BodyText"/>
+      </w:pPr>
+      <w:r>
+        <w:t xml:space="preserve">Recent ethnographic research of the Kavalan tribe describes agate beads as used in divination ceremonies, the subli, by female shamans</w:t>
+      </w:r>
+      <w:r>
+        <w:t xml:space="preserve"> </w:t>
+      </w:r>
+      <w:r>
+        <w:t xml:space="preserve">(</w:t>
+      </w:r>
+      <w:r>
+        <w:rPr>
+          <w:b/>
+        </w:rPr>
+        <w:t xml:space="preserve">???</w:t>
+      </w:r>
+      <w:r>
+        <w:t xml:space="preserve">)</w:t>
+      </w:r>
+      <w:r>
+        <w:t xml:space="preserve">. Interview records describe agate beads as valuable objects passed down from mother to daughter. When they were not used, they were often put on roof beams so that they were not seen by other people. But the origin of these beads is still not known. Later, because they were bought by Japanese and people in Taipei, agate beads became rarer</w:t>
+      </w:r>
+      <w:r>
+        <w:t xml:space="preserve"> </w:t>
+      </w:r>
+      <w:r>
+        <w:t xml:space="preserve">(</w:t>
+      </w:r>
+      <w:r>
+        <w:rPr>
+          <w:b/>
+        </w:rPr>
+        <w:t xml:space="preserve">???</w:t>
+      </w:r>
+      <w:r>
+        <w:t xml:space="preserve">)</w:t>
+      </w:r>
+      <w:r>
+        <w:t xml:space="preserve"> </w:t>
+      </w:r>
+      <w:r>
+        <w:t xml:space="preserve">and carp-shaped ornaments had completely disappeared. Modern ethnographic research shows that agate beads were not only used as decoration, but also played an important role in divination. It was usually the female shamans that were responsible for divination rites, a technique passed down by ancestors. Most aborigines today don’t know the origin of agate beads any more, but their worth is still highlighted by oral history and through their scarcity.</w:t>
+      </w:r>
+    </w:p>
+    <w:p>
+      <w:pPr>
+        <w:pStyle w:val="BodyText"/>
+      </w:pPr>
+      <w:r>
+        <w:t xml:space="preserve">Those historical documents from the early 17th century to the modern ethnography described how local indigenous people use those ornaments in local cultural contexts that represents some social roles or status. However, compared to European contact period, there is less mention of beads in Chinese contact period and the description about ornaments is only limited to their dressing culture.</w:t>
       </w:r>
     </w:p>
     <w:p>
       <w:pPr>
         <w:pStyle w:val="Heading1"/>
       </w:pPr>
-      <w:bookmarkStart w:id="21" w:name="cultural-context-of-ornaments-in-northeastern-taiwan"/>
-      <w:r>
-        <w:t xml:space="preserve">Cultural context of Ornaments in Northeastern Taiwan</w:t>
-      </w:r>
-      <w:bookmarkEnd w:id="21"/>
-    </w:p>
-    <w:p>
-      <w:pPr>
-        <w:pStyle w:val="FirstParagraph"/>
-      </w:pPr>
-      <w:r>
-        <w:t xml:space="preserve">Although the northeastern Taiwan forms a circumscribed environment due to the surrounding mountains and sea, the sea provides a way through which indigenous people could interact with other groups from different regions, including other native indigenous groups in northern and southern Taiwan, foreign traders such as the Han people of China, and Europeans. This local exchange network of northeastern Taiwan had global connections after the 16th century because of its location on shipping routes between China and Japan</w:t>
-      </w:r>
-      <w:r>
-        <w:t xml:space="preserve"> </w:t>
-      </w:r>
-      <w:r>
-        <w:t xml:space="preserve">(Chen, 2005; Wang and Liu, 2007)</w:t>
-      </w:r>
-      <w:r>
-        <w:t xml:space="preserve">. The groups involved in the exchange network consisted by the Chinese traders, indigenous groups called Basay in northern Taiwan, and indigenous groups, Kavalan, in northeastern Taiwan. Historical records indicate that the Kavalan people were one of the Basay’s trading partners, and they exchanged rice, deer skin, and gold for metal tools or ornaments, beads, and Chinese ceramics</w:t>
-      </w:r>
-      <w:r>
-        <w:t xml:space="preserve"> </w:t>
-      </w:r>
-      <w:r>
-        <w:t xml:space="preserve">(Chen, 2005; Hsieh, 2009; Li and Wu, 2006)</w:t>
-      </w:r>
-      <w:r>
-        <w:t xml:space="preserve">.</w:t>
+      <w:bookmarkStart w:id="22" w:name="kiwulan-in-northeastern-taiwan"/>
+      <w:r>
+        <w:t xml:space="preserve">Kiwulan in northeastern Taiwan</w:t>
+      </w:r>
+      <w:bookmarkEnd w:id="22"/>
+    </w:p>
+    <w:p>
+      <w:pPr>
+        <w:pStyle w:val="CaptionedFigure"/>
+      </w:pPr>
+      <w:r>
+        <w:t xml:space="preserve">Figure 1: Kiwulan location in Southeast Asia</w:t>
+      </w:r>
+    </w:p>
+    <w:p>
+      <w:pPr>
+        <w:pStyle w:val="ImageCaption"/>
+      </w:pPr>
+      <w:r>
+        <w:t xml:space="preserve">Figure 1: Kiwulan location in Southeast Asia</w:t>
       </w:r>
     </w:p>
     <w:p>
@@ -307,16 +588,19 @@
         <w:pStyle w:val="BodyText"/>
       </w:pPr>
       <w:r>
-        <w:t xml:space="preserve">Historical records from Spanish and Dutch provide rich information about the historical and cultural background both for Europeans and indigenous people in the early 17th century. Spanish occupied and built forts in Northern Taiwan since 1624, from which Spanish missionaries often went to indigenous settlement and left behind numerous records from those places. The report of the Dominican Jacinto Esquivel in 1632 mentioned that the Taparri, an indigenous tribe from northern Taiwan, usually used cuentas (agate beads) as a materials to exchange with necessities they need with other indigenous people. This trend then gradually spread to other areas, and even the Spanish soldiers used agate as bargaining chips for gambling, since agate equaled money</w:t>
-      </w:r>
-      <w:r>
-        <w:t xml:space="preserve"> </w:t>
-      </w:r>
-      <w:r>
-        <w:t xml:space="preserve">(Li and Wu, 2006, pp. 132–149)</w:t>
-      </w:r>
-      <w:r>
-        <w:t xml:space="preserve">. European contact was focused on trading with indigenous communities in northeastern Taiwan. Trading activity of many types of goode among these indigenous communities increased with the arrival of European colonisers. Thus, we predict that this trading activity resulted in an increase in the amount and diversity of ornaments coming into indigenous communities in northeastern Taiwan.</w:t>
+        <w:t xml:space="preserve">Kiwulan</w:t>
+      </w:r>
+      <w:r>
+        <w:t xml:space="preserve"> </w:t>
+      </w:r>
+      <w:r>
+        <w:t xml:space="preserve">1</w:t>
+      </w:r>
+      <w:r>
+        <w:t xml:space="preserve"> </w:t>
+      </w:r>
+      <w:r>
+        <w:t xml:space="preserve">is located at northern Yilan and was excavated from 2001 to 2004 that creates 262 squares with the total area of 3,814 meter squares. Most beads were found in situ while digging and some were collected through screens with 20 mm and 1.5 mm mesh. The archaeological evidence includes a rich amount of artifacts, burials, middens, post holes, wooden pillars, and stone structures. The chronology of Kiwulan can be divided into Lower Layer Culture (700 - 1200 AD) and Upper Layer Culture (1400 - 1900 AD) with a sterile layer in between based on a series of 32 radiocarbon dates, which coordinate to the late Iron Age and Proto-historical period in Taiwan. This paper focuses on the Upper Layer Culture which overlaps with the contact periods with the Europeans and Chinese.</w:t>
       </w:r>
     </w:p>
     <w:p>
@@ -324,52 +608,16 @@
         <w:pStyle w:val="BodyText"/>
       </w:pPr>
       <w:r>
-        <w:t xml:space="preserve">Father Jacinto Esquivel recorded how people in Tamsui entered marriages. A man who wanted to take a wife had to give her parents cuentas. If a married man was found having cheated on his wife, he only had to pay the witness with agate or golden beads and the matter was settled</w:t>
-      </w:r>
-      <w:r>
-        <w:t xml:space="preserve"> </w:t>
-      </w:r>
-      <w:r>
-        <w:t xml:space="preserve">(Li and Wu, 2006, p. 151)</w:t>
-      </w:r>
-      <w:r>
-        <w:t xml:space="preserve">. Other records mention that the female shamans (majuorbol) in the tribe used agate beads for healing ceremonies in rituals</w:t>
-      </w:r>
-      <w:r>
-        <w:t xml:space="preserve"> </w:t>
-      </w:r>
-      <w:r>
-        <w:t xml:space="preserve">(</w:t>
-      </w:r>
-      <w:r>
-        <w:rPr>
-          <w:b/>
-        </w:rPr>
-        <w:t xml:space="preserve">???</w:t>
-      </w:r>
-      <w:r>
-        <w:t xml:space="preserve">)</w:t>
-      </w:r>
-      <w:r>
-        <w:t xml:space="preserve">. Regarding funerals, some indigenous people buried the dead under their houses or in the vicinity. They put a mat into the grave to protect the body from moisture and then put cooked rice on both sides of the head as provision. The deceased were buried in small graves with both knees bent, and on the grave they placed quivers with arrows, pottery, agate beads and other things that they would need. The greater the influence of the deceased, the more agate, pottery and cloths were placed on the grave</w:t>
-      </w:r>
-      <w:r>
-        <w:t xml:space="preserve"> </w:t>
-      </w:r>
-      <w:r>
-        <w:t xml:space="preserve">(</w:t>
-      </w:r>
-      <w:r>
-        <w:rPr>
-          <w:b/>
-        </w:rPr>
-        <w:t xml:space="preserve">???</w:t>
-      </w:r>
-      <w:r>
-        <w:t xml:space="preserve">)</w:t>
-      </w:r>
-      <w:r>
-        <w:t xml:space="preserve">.</w:t>
+        <w:t xml:space="preserve">The earliest record of direct European contact with indigenous people in Yilan can be traced back to 1632, when the local settlements were attacked by the Spanish according to the official documents [add citation; Borao Mateo 2009]. Later in 1647, the Dutch attacked the indigenous villages in Yilan and forced them to accept colonial rules and economic demands by paying annual tribute [add citation; Borao Mateo 2009]. According to Dutch census reports in 1650, Kiwulan was the biggest indigenous community in the Yilan Plain, with a population of 840 adults</w:t>
+      </w:r>
+      <w:r>
+        <w:t xml:space="preserve"> </w:t>
+      </w:r>
+      <w:r>
+        <w:t xml:space="preserve">(Chen, 2007; Kang, 2012; Li and Chiu, 2014)</w:t>
+      </w:r>
+      <w:r>
+        <w:t xml:space="preserve">. The diagnostic artifacts during European contact found at Kiwulan including An-ping jars and glass beads that were largely introduced to Taiwan during the early 17th century.</w:t>
       </w:r>
     </w:p>
     <w:p>
@@ -377,79 +625,7 @@
         <w:pStyle w:val="BodyText"/>
       </w:pPr>
       <w:r>
-        <w:t xml:space="preserve">Documents from the Qing dynasty usually describe the decorative purposes of the ornaments. In the Kavalan Subprefecture Gazetteer</w:t>
-      </w:r>
-      <w:r>
-        <w:t xml:space="preserve"> </w:t>
-      </w:r>
-      <w:r>
-        <w:t xml:space="preserve">(</w:t>
-      </w:r>
-      <w:r>
-        <w:rPr>
-          <w:b/>
-        </w:rPr>
-        <w:t xml:space="preserve">???</w:t>
-      </w:r>
-      <w:r>
-        <w:t xml:space="preserve">[1852]: 308)</w:t>
-      </w:r>
-      <w:r>
-        <w:t xml:space="preserve">, the Kavalan Zhi Lue [</w:t>
-      </w:r>
-      <w:r>
-        <w:t xml:space="preserve">(</w:t>
-      </w:r>
-      <w:r>
-        <w:rPr>
-          <w:b/>
-        </w:rPr>
-        <w:t xml:space="preserve">???</w:t>
-      </w:r>
-      <w:r>
-        <w:t xml:space="preserve">)</w:t>
-      </w:r>
-      <w:r>
-        <w:t xml:space="preserve">: 11, 126) and the Dong Cha Ji Lue</w:t>
-      </w:r>
-      <w:r>
-        <w:t xml:space="preserve"> </w:t>
-      </w:r>
-      <w:r>
-        <w:t xml:space="preserve">(</w:t>
-      </w:r>
-      <w:r>
-        <w:rPr>
-          <w:b/>
-        </w:rPr>
-        <w:t xml:space="preserve">???</w:t>
-      </w:r>
-      <w:r>
-        <w:t xml:space="preserve">[1829]: 77)</w:t>
-      </w:r>
-      <w:r>
-        <w:t xml:space="preserve">, it is mentioned that aborigines in Yilan used metal threads to weave so called golden carp-shaped ornaments. Their number was small and their value high, hence only the rich possessed them. Ordinary people wore agate beads or glass beads on their head or neck during various festivals. In 1895, at the beginning of Japanese rule over Taiwan, Ino Kanori</w:t>
-      </w:r>
-      <w:r>
-        <w:t xml:space="preserve"> </w:t>
-      </w:r>
-      <w:r>
-        <w:t xml:space="preserve">(</w:t>
-      </w:r>
-      <w:r>
-        <w:rPr>
-          <w:b/>
-        </w:rPr>
-        <w:t xml:space="preserve">???</w:t>
-      </w:r>
-      <w:r>
-        <w:t xml:space="preserve">)</w:t>
-      </w:r>
-      <w:r>
-        <w:t xml:space="preserve"> </w:t>
-      </w:r>
-      <w:r>
-        <w:t xml:space="preserve">made field surveys among various ethnic groups in Taiwan. He describes the Plains Aborigines from Yilan as not using carp-shaped ornaments any more, but mentions that older people still use beads ornaments.</w:t>
+        <w:t xml:space="preserve">The European colonization ended in 1662 when they were defeated by the kingdom of Tungning found by Koxinga from China. Later in 1683, the Qing dynasty ruled over Taiwan and a large wave of Han Chinese migrated to Yilan during the late 18th century. The evidence of Chinese migration can be identified from Chinese official records and large amount of Chinese blue-and-white porcelain found at Kiwulan.</w:t>
       </w:r>
     </w:p>
     <w:p>
@@ -457,49 +633,28 @@
         <w:pStyle w:val="BodyText"/>
       </w:pPr>
       <w:r>
-        <w:t xml:space="preserve">Recent ethnographic research of the Kavalan tribe describes agate beads as used in divination ceremonies, the subli, by female shamans</w:t>
-      </w:r>
-      <w:r>
-        <w:t xml:space="preserve"> </w:t>
-      </w:r>
-      <w:r>
-        <w:t xml:space="preserve">(</w:t>
-      </w:r>
-      <w:r>
-        <w:rPr>
-          <w:b/>
-        </w:rPr>
-        <w:t xml:space="preserve">???</w:t>
-      </w:r>
-      <w:r>
-        <w:t xml:space="preserve">)</w:t>
-      </w:r>
-      <w:r>
-        <w:t xml:space="preserve">. Interview records describe agate beads as valuable objects passed down from mother to daughter. When they were not used, they were often put on roof beams so that they were not seen by other people. But the origin of these beads is still not known. Later, because they were bought by Japanese and people in Taipei, agate beads became rarer and rarer</w:t>
-      </w:r>
-      <w:r>
-        <w:t xml:space="preserve"> </w:t>
-      </w:r>
-      <w:r>
-        <w:t xml:space="preserve">(</w:t>
-      </w:r>
-      <w:r>
-        <w:rPr>
-          <w:b/>
-        </w:rPr>
-        <w:t xml:space="preserve">???</w:t>
-      </w:r>
-      <w:r>
-        <w:t xml:space="preserve"> </w:t>
-      </w:r>
-      <w:r>
-        <w:t xml:space="preserve">pp. 22)</w:t>
-      </w:r>
-      <w:r>
-        <w:t xml:space="preserve"> </w:t>
-      </w:r>
-      <w:r>
-        <w:t xml:space="preserve">and carp-shaped ornaments had completely disappeared. Modern ethnographic research shows that agate beads were not only used as decoration, but also played an important role in divination. It was usually the female shamans that were responsible for divination rites, a technique passed down by ancestors. Most aborigines today don’t know the origin of agate beads any more, but their worth is still highlighted by oral history and through their scarcity.</w:t>
+        <w:t xml:space="preserve">The ornaments studied in this paper came from 40 adjacent 4m x 4m units out of 262 units in the middle part of excavation. The sampling principle is based on the extent of intact contexts that the least disturbed by modern constructions are the preference. The Upper Layer Culture can be divided into six sub layers spanning from 14 century to 19 century according to current radiocarbon dates, excavation depth, types of ceramics, and sediment texture and color</w:t>
+      </w:r>
+      <w:r>
+        <w:t xml:space="preserve"> </w:t>
+      </w:r>
+      <w:r>
+        <w:t xml:space="preserve">(Hsieh, 2009; Wang, 2011)</w:t>
+      </w:r>
+      <w:r>
+        <w:t xml:space="preserve">. Layers are assigned numbers from 1 to 6 for which L1 corresponds to the upper context and L6, also the bottom layer, refers to lower context. Based on</w:t>
+      </w:r>
+      <w:r>
+        <w:t xml:space="preserve"> </w:t>
+      </w:r>
+      <w:r>
+        <w:t xml:space="preserve">Hsieh (2009)</w:t>
+      </w:r>
+      <w:r>
+        <w:t xml:space="preserve"> </w:t>
+      </w:r>
+      <w:r>
+        <w:t xml:space="preserve">chronological study of Chinese porcelains, L5 and L6 represent pre-European contact period, L4 was the time of European contact, and L2 and L1 was the period of Chinese contact.</w:t>
       </w:r>
     </w:p>
     <w:p>
@@ -507,25 +662,7 @@
         <w:pStyle w:val="BodyText"/>
       </w:pPr>
       <w:r>
-        <w:t xml:space="preserve">Those historical documents from the early 17th century to the modern ethnography described how local indigenous people use those ornaments in local cultural contexts that represents some social roles or status. However, compared to European contact period, there is less mention of beads in Chinese contact period and the description about ornaments is only limited to their dressing culture.</w:t>
-      </w:r>
-    </w:p>
-    <w:p>
-      <w:pPr>
-        <w:pStyle w:val="Heading1"/>
-      </w:pPr>
-      <w:bookmarkStart w:id="22" w:name="kiwulan-in-northeastern-taiwan"/>
-      <w:r>
-        <w:t xml:space="preserve">Kiwulan in northeastern Taiwan</w:t>
-      </w:r>
-      <w:bookmarkEnd w:id="22"/>
-    </w:p>
-    <w:p>
-      <w:pPr>
-        <w:pStyle w:val="FirstParagraph"/>
-      </w:pPr>
-      <w:r>
-        <w:t xml:space="preserve">Kiwulan (Figure 1) is located at Yilan, north of Lanyang Plain in northeastern Taiwan, surrounded by the Central Mountain Range in the west and the Pacific Ocean in the east. Kiwulan was excavated from 2001 to 2004, and the total excavation area was 3,814 m2. Most beads were found during the excavation and some of them through screens with 20 mm and 1.5 mm mesh. The archaeological evidence includes a rich amount of artifacts, burials, middens, post holes, wooden pillars, and stone structures. The chronology of Kiwulan can be divided into Lower Layer Culture (700 - 1200 AD) and Upper Layer Culture (1400 - 1900 AD) with a sterile layer in between based on a series of 32 radiocarbon dates[a], which coordinate to the late Iron Age and Proto-historical period in Taiwan. This paper focuses on the Upper Layer Culture which overlaps with the contact periods with the Europeans and Chinese. It provides a good examples to discuss the foreign impacts on local indigenous society through body ornaments that usually convey social and cultural meaning by displaying.</w:t>
+        <w:t xml:space="preserve">&lt;–add a graph of 40 units and chronology–&gt;</w:t>
       </w:r>
     </w:p>
     <w:p>
@@ -533,135 +670,13 @@
         <w:pStyle w:val="BodyText"/>
       </w:pPr>
       <w:r>
-        <w:t xml:space="preserve">The earliest record of direct European contact with indigenous people in Yilan can be traced back to 1632, when the local settlements were attacked by the Spanish according to the official documents [add citation; Borao Mateo 2009]. Later in 1647, the Dutch attacked the indigenous villages in Yilan and forced them to accept colonial rules and economic demands by paying annual tribute [add citation; Borao Mateo 2009]. According to Dutch census reports in 1650, Kiwulan was the biggest indigenous community in the Yilan Plain, with a population of 840 adults</w:t>
-      </w:r>
-      <w:r>
-        <w:t xml:space="preserve"> </w:t>
-      </w:r>
-      <w:r>
-        <w:t xml:space="preserve">(</w:t>
-      </w:r>
-      <w:r>
-        <w:rPr>
-          <w:b/>
-        </w:rPr>
-        <w:t xml:space="preserve">???</w:t>
-      </w:r>
-      <w:r>
-        <w:t xml:space="preserve">;</w:t>
-      </w:r>
-      <w:r>
-        <w:t xml:space="preserve"> </w:t>
-      </w:r>
-      <w:r>
-        <w:rPr>
-          <w:b/>
-        </w:rPr>
-        <w:t xml:space="preserve">???</w:t>
-      </w:r>
-      <w:r>
-        <w:t xml:space="preserve">; Kang, 2012)</w:t>
-      </w:r>
-      <w:r>
-        <w:t xml:space="preserve">. The diagnostic artifacts during European contact found at Kiwulan including An-ping jars and glass beads that were largely introduced to Taiwan during the early 17th century.</w:t>
-      </w:r>
-    </w:p>
-    <w:p>
-      <w:pPr>
-        <w:pStyle w:val="BodyText"/>
-      </w:pPr>
-      <w:r>
-        <w:t xml:space="preserve">The European colonization ended in 1662 when they were defeated by the kingdom of Tungning found by Koxinga from China. Later in 1683, the Qing dynasty ruled over Taiwan and a large wave of Han Chinese migrated to Yilan during the late 18th century. The evidence of Chinese migration can be identified from Chinese official records and large amount of Chinese blue-and-white porcelain found at Kiwulan.</w:t>
-      </w:r>
-    </w:p>
-    <w:p>
-      <w:pPr>
-        <w:pStyle w:val="BodyText"/>
-      </w:pPr>
-      <w:r>
-        <w:t xml:space="preserve">The ornaments studied in this paper came from 40 adjacent 4m x 4m units out of 262 units in the middle part of excavation. The sampling principle is based on the extent of intact contexts that the least disturbed by modern constructions are the preference. The Upper Layer Culture can be divided into six sub layers spanning from 14 century to 19 century according to current radiocarbon dates, excavation depth, types of ceramics, and sediment texture and color</w:t>
-      </w:r>
-      <w:r>
-        <w:t xml:space="preserve"> </w:t>
-      </w:r>
-      <w:r>
-        <w:t xml:space="preserve">(</w:t>
-      </w:r>
-      <w:r>
-        <w:rPr>
-          <w:b/>
-        </w:rPr>
-        <w:t xml:space="preserve">???</w:t>
-      </w:r>
-      <w:r>
-        <w:t xml:space="preserve">;</w:t>
-      </w:r>
-      <w:r>
-        <w:t xml:space="preserve"> </w:t>
-      </w:r>
-      <w:r>
-        <w:rPr>
-          <w:b/>
-        </w:rPr>
-        <w:t xml:space="preserve">???</w:t>
-      </w:r>
-      <w:r>
-        <w:t xml:space="preserve">)</w:t>
-      </w:r>
-      <w:r>
-        <w:t xml:space="preserve">. Layers are assigned numbers from 1 to 6 for which L1 corresponds to the upper context and L6, also the bottom layer, refers to lower context. Based on</w:t>
-      </w:r>
-      <w:r>
-        <w:t xml:space="preserve"> </w:t>
-      </w:r>
-      <w:r>
-        <w:t xml:space="preserve">(</w:t>
-      </w:r>
-      <w:r>
-        <w:rPr>
-          <w:b/>
-        </w:rPr>
-        <w:t xml:space="preserve">???</w:t>
-      </w:r>
-      <w:r>
-        <w:t xml:space="preserve">)</w:t>
-      </w:r>
-      <w:r>
-        <w:t xml:space="preserve"> </w:t>
-      </w:r>
-      <w:r>
-        <w:t xml:space="preserve">chronological study of Chinese porcelains, L5 and L6 represent pre-European contact period, L4 was the time of European contact, and L2 and L1 was the period of Chinese contact.</w:t>
-      </w:r>
-    </w:p>
-    <w:p>
-      <w:pPr>
-        <w:pStyle w:val="BodyText"/>
-      </w:pPr>
-      <w:r>
-        <w:t xml:space="preserve">&lt;–add a graph of 40 units and chronology–&gt;</w:t>
-      </w:r>
-    </w:p>
-    <w:p>
-      <w:pPr>
-        <w:pStyle w:val="BodyText"/>
-      </w:pPr>
-      <w:r>
         <w:t xml:space="preserve">In general, complete ornaments with clear context were mostly found in burials that helps to understand how people wear them and any relationships between shapes of ornaments and gender or age. In addition to burials, ornaments were also found in middens and living space that can be identified by post holes. The frequency of ornaments from burials is more than those from the living space due to well preserved condition. There is a wide variety of raw materials for ornaments of which ornaments glass, agate and metal ornaments that account for 99% of all ornaments were thought to be introduced by trading with the Europeans and Chinese traders, while ornaments made of shells, woods, and bones were believed locally made that is about only about 1% of all ornaments (Table 1). The reason for the large quantity of glass beads is that they usually have been found in clusters because of the original form such as necklaces. The shape of ornaments include beads, bracelets, rings, bells, pendants, and knitted objects that shows shape are closely related to raw material due to its characteristic. For example, beads are only made of glass, agate, and shell, and bone is the main material for knitted objects that used to connect beads. Also, metal ornaments covers more shapes such bells, pendants, and rings</w:t>
       </w:r>
       <w:r>
         <w:t xml:space="preserve"> </w:t>
       </w:r>
       <w:r>
-        <w:t xml:space="preserve">(</w:t>
-      </w:r>
-      <w:r>
-        <w:rPr>
-          <w:b/>
-        </w:rPr>
-        <w:t xml:space="preserve">???</w:t>
-      </w:r>
-      <w:r>
-        <w:t xml:space="preserve">)</w:t>
+        <w:t xml:space="preserve">(Chen, 2007)</w:t>
       </w:r>
       <w:r>
         <w:t xml:space="preserve">.</w:t>
@@ -686,7 +701,7 @@
           <wp:inline>
             <wp:extent cx="5943600" cy="4754880"/>
             <wp:effectExtent b="0" l="0" r="0" t="0"/>
-            <wp:docPr descr="Figure 1: Frequency of ornaments" title="" id="1" name="Picture"/>
+            <wp:docPr descr="Figure 2: Frequency of ornaments" title="" id="1" name="Picture"/>
             <a:graphic>
               <a:graphicData uri="http://schemas.openxmlformats.org/drawingml/2006/picture">
                 <pic:pic>
@@ -729,7 +744,7 @@
         <w:pStyle w:val="ImageCaption"/>
       </w:pPr>
       <w:r>
-        <w:t xml:space="preserve">Figure 1: Frequency of ornaments</w:t>
+        <w:t xml:space="preserve">Figure 2: Frequency of ornaments</w:t>
       </w:r>
     </w:p>
     <w:p>
@@ -2283,7 +2298,7 @@
         <w:t xml:space="preserve"> </w:t>
       </w:r>
       <w:r>
-        <w:t xml:space="preserve">1</w:t>
+        <w:t xml:space="preserve">2</w:t>
       </w:r>
       <w:r>
         <w:t xml:space="preserve"> </w:t>
@@ -2399,7 +2414,7 @@
           <wp:inline>
             <wp:extent cx="5943600" cy="4754880"/>
             <wp:effectExtent b="0" l="0" r="0" t="0"/>
-            <wp:docPr descr="Figure 2: Frequency of" title="" id="1" name="Picture"/>
+            <wp:docPr descr="Figure 3: Frequency of" title="" id="1" name="Picture"/>
             <a:graphic>
               <a:graphicData uri="http://schemas.openxmlformats.org/drawingml/2006/picture">
                 <pic:pic>
@@ -2472,7 +2487,7 @@
         <w:t xml:space="preserve"> </w:t>
       </w:r>
       <w:r>
-        <w:t xml:space="preserve">1</w:t>
+        <w:t xml:space="preserve">2</w:t>
       </w:r>
       <w:r>
         <w:t xml:space="preserve">. The distribution shows that agate beads and metal rings have greater quantity and variety of shapes compared to copper bell and glass beads during the European contact period. Agate beads can be divided into eight subtypes, in which hexagonal shape is the most common subtype that appeared before European contact and increased during the European contact and then declined in the Chinese contact. Small oval type shows similar frequency before and during European contact but not found in the Chinese contact period, while waxy oval bead only found during European contact period. There are more subtypes of agate beads during European contact compared to other time periods. Similarly metal rings can be classified into seven subtypes, in which wide small ring is the most common metal ornaments, followed by wide large and thin large shape. The greater varieties for those two categories might indicate the multiple sources due to global trade network brought by the Europeans. In contrast, copper bell and glass bead have smaller variety, but glass bead has larger number due to they were usually found in a cluster that reflect the original use as strings. Most common shape for copper bell is the large shape with human face as motif, while most common shape for glass bead is small that were identified as Indo-Pacific beads, the most common type that are widespread in Southeast Asian sites since 300 BC</w:t>
@@ -2481,16 +2496,7 @@
         <w:t xml:space="preserve"> </w:t>
       </w:r>
       <w:r>
-        <w:t xml:space="preserve">(</w:t>
-      </w:r>
-      <w:r>
-        <w:rPr>
-          <w:b/>
-        </w:rPr>
-        <w:t xml:space="preserve">???</w:t>
-      </w:r>
-      <w:r>
-        <w:t xml:space="preserve">)</w:t>
+        <w:t xml:space="preserve">(Francis, 2002)</w:t>
       </w:r>
       <w:r>
         <w:t xml:space="preserve">.</w:t>
@@ -2505,7 +2511,7 @@
           <wp:inline>
             <wp:extent cx="5943600" cy="4754880"/>
             <wp:effectExtent b="0" l="0" r="0" t="0"/>
-            <wp:docPr descr="Figure 3: Spatial pattern of ornaments" title="" id="1" name="Picture"/>
+            <wp:docPr descr="Figure 4: Spatial pattern of ornaments" title="" id="1" name="Picture"/>
             <a:graphic>
               <a:graphicData uri="http://schemas.openxmlformats.org/drawingml/2006/picture">
                 <pic:pic>
@@ -2548,7 +2554,7 @@
         <w:pStyle w:val="ImageCaption"/>
       </w:pPr>
       <w:r>
-        <w:t xml:space="preserve">Figure 3: Spatial pattern of ornaments</w:t>
+        <w:t xml:space="preserve">Figure 4: Spatial pattern of ornaments</w:t>
       </w:r>
     </w:p>
     <w:p>
@@ -2787,7 +2793,7 @@
         <w:t xml:space="preserve"> </w:t>
       </w:r>
       <w:r>
-        <w:t xml:space="preserve">3</w:t>
+        <w:t xml:space="preserve">4</w:t>
       </w:r>
       <w:r>
         <w:t xml:space="preserve"> </w:t>
@@ -2805,7 +2811,7 @@
           <wp:inline>
             <wp:extent cx="5943600" cy="4754880"/>
             <wp:effectExtent b="0" l="0" r="0" t="0"/>
-            <wp:docPr descr="Figure 4: Kernal density map" title="" id="1" name="Picture"/>
+            <wp:docPr descr="Figure 5: Kernal density map" title="" id="1" name="Picture"/>
             <a:graphic>
               <a:graphicData uri="http://schemas.openxmlformats.org/drawingml/2006/picture">
                 <pic:pic>
@@ -2848,7 +2854,7 @@
         <w:pStyle w:val="ImageCaption"/>
       </w:pPr>
       <w:r>
-        <w:t xml:space="preserve">Figure 4: Kernal density map</w:t>
+        <w:t xml:space="preserve">Figure 5: Kernal density map</w:t>
       </w:r>
     </w:p>
     <w:p>
@@ -2866,31 +2872,49 @@
         <w:pStyle w:val="FirstParagraph"/>
       </w:pPr>
       <w:r>
-        <w:t xml:space="preserve">Point pattern analysis is a way to assess whether the distribution of ornaments presents some spatial pattern that can indicate the changes during culture contact period. The location where ornaments from were square-based recorded, thus we took the intensity approach that focuses on the average density of points across space to explore their distribution. We randomly assigned points, here the location of ornaments, for each square according to the data, subset three groups for three time periods, and compute the kernal density for each time period for comparison. Kernal density estimations (KDE) can estimate the probability of the density of events across space by creating a continuous, smooth density surface across space. Here we use KDE to visualize the event of the presence of ornaments that were represents by maps on which we are able to see core areas and surrounding neighborhoods</w:t>
-      </w:r>
-      <w:r>
-        <w:t xml:space="preserve"> </w:t>
-      </w:r>
-      <w:r>
-        <w:t xml:space="preserve">(</w:t>
-      </w:r>
-      <w:r>
-        <w:rPr>
-          <w:b/>
-        </w:rPr>
-        <w:t xml:space="preserve">???</w:t>
+        <w:t xml:space="preserve">Point pattern analysis is a way to assess whether the distribution of ornaments presents some spatial pattern that can indicate the changes during culture contact period</w:t>
+      </w:r>
+      <w:r>
+        <w:t xml:space="preserve"> </w:t>
+      </w:r>
+      <w:r>
+        <w:t xml:space="preserve">(Bevan and Lake, 2016,</w:t>
+      </w:r>
+      <w:r>
+        <w:t xml:space="preserve"> </w:t>
+      </w:r>
+      <w:r>
+        <w:t xml:space="preserve">@Ducke2015</w:t>
       </w:r>
       <w:r>
         <w:t xml:space="preserve">)</w:t>
       </w:r>
       <w:r>
+        <w:t xml:space="preserve">. The location where ornaments from were square-based recorded, thus we took the intensity approach that focuses on the average density of points across space to explore their distribution. We randomly assigned points, here the location of ornaments, for each square according to the data, subset three groups for three time periods, and compute the kernal density for each time period for comparison. Kernal density estimations (KDE) can estimate the probability of the density of events across space by creating a continuous, smooth density surface across space. Here we use KDE to visualize the event of the presence of ornaments that were represents by maps on which we are able to see core areas and surrounding neighborhoods</w:t>
+      </w:r>
+      <w:r>
+        <w:t xml:space="preserve"> </w:t>
+      </w:r>
+      <w:r>
+        <w:t xml:space="preserve">(Bonnier et al., 2019,</w:t>
+      </w:r>
+      <w:r>
+        <w:t xml:space="preserve"> </w:t>
+      </w:r>
+      <w:r>
+        <w:t xml:space="preserve">@Cortegoso2016</w:t>
+      </w:r>
+      <w:r>
+        <w:t xml:space="preserve">)</w:t>
+      </w:r>
+      <w:r>
         <w:t xml:space="preserve">. Density value is assigned to each cell, of which the unit is meter. The results</w:t>
       </w:r>
       <w:r>
         <w:t xml:space="preserve"> </w:t>
       </w:r>
       <w:r>
-        <w:t xml:space="preserve">4</w:t>
+        <w:t xml:space="preserve">5</w:t>
       </w:r>
       <w:r>
         <w:t xml:space="preserve"> </w:t>
@@ -2908,7 +2932,7 @@
           <wp:inline>
             <wp:extent cx="5943600" cy="4754880"/>
             <wp:effectExtent b="0" l="0" r="0" t="0"/>
-            <wp:docPr descr="Figure 5: Histogram of simulated ANN values" title="" id="1" name="Picture"/>
+            <wp:docPr descr="Figure 6: Histogram of simulated ANN values" title="" id="1" name="Picture"/>
             <a:graphic>
               <a:graphicData uri="http://schemas.openxmlformats.org/drawingml/2006/picture">
                 <pic:pic>
@@ -2951,7 +2975,7 @@
         <w:pStyle w:val="ImageCaption"/>
       </w:pPr>
       <w:r>
-        <w:t xml:space="preserve">Figure 5: Histogram of simulated ANN values</w:t>
+        <w:t xml:space="preserve">Figure 6: Histogram of simulated ANN values</w:t>
       </w:r>
     </w:p>
     <w:p>
@@ -2965,7 +2989,7 @@
         <w:t xml:space="preserve"> </w:t>
       </w:r>
       <w:r>
-        <w:t xml:space="preserve">5</w:t>
+        <w:t xml:space="preserve">6</w:t>
       </w:r>
       <w:r>
         <w:t xml:space="preserve"> </w:t>
@@ -3049,7 +3073,7 @@
         <w:t xml:space="preserve">(Trabert, 2017)</w:t>
       </w:r>
       <w:r>
-        <w:t xml:space="preserve">. Kiwulan in Northeastern Taiwan is an especially important case study where the location was relatively isolated and peripheral that can provide valuable insight into the discussion of influence of indirect colonial contacts. Foreign trade ornaments were viewed as prestige goods and played an important role in the cultural context of indigenous societies in northeastern Taiwan according to the use context as grave goods and historical documents written by foreign record keeper. As a status marker, the frequency and spatial distribution of body ornaments at Kiwulan present three distinct patterns during different culture contact periods. Greater amount and diversity ornament types during the European contact period reflects the international stimulation of exchange in a colonial context. Those ornaments may convey different meaning with exotic and colonizer image that increases more competitions between aggrandized individuals for prestige and wealth accumulation, which might result in a increasing social inequality. The spatial pattern of ornaments at Kiwulan during European contact presents multiple clusters that is significantly different from a random distribution pattern. This study demonstrate that foreign trade ornaments could be a proxy to detect the indirect colonial influence on local indigenous populations and give insights into the emergence of social inequality stimulated by the European colonization. It also shows the agency of indigenous people to incorporate and recontextualize the ornaments into their culture system. During the Chinese contact period, the decreasing frequency and diversity of ornaments showing a decline in the production, use and discard of ornaments at Kiwulan, which might be related to the smaller scale of exchange network with limited sources of ornaments or the overall decline of Kiwalan population. This is a case study that focuses on trade ornaments and more studies can be done to have a comparison with other archaeological evidence. Further studies to explore the extent of social inequality and the shift in social organization could be conducted by examining multiple line of evidence from Kiwulan, including pottery production and mortuary practices.</w:t>
+        <w:t xml:space="preserve">. Kiwulan in Northeastern Taiwan is an especially important case study where the location was relatively isolated and peripheral that can provide valuable insight into the discussion of influence of indirect colonial contacts. Foreign trade ornaments were viewed as prestige goods and played an important role in the cultural context of indigenous societies in northeastern Taiwan according to the use context as grave goods and historical documents written by foreign record keeper. As a marker for status, the frequency and spatial distribution of body ornaments at Kiwulan present three distinct patterns during different culture contact periods. Greater amount and diversity ornament types during the European contact period reflects the international stimulation of exchange in a colonial context. Those ornaments may convey different meaning with exotic and colonizer image that increases more competitions between aggrandized individuals for prestige and wealth accumulation, which might result in a increasing social inequality. The spatial pattern of ornaments at Kiwulan during European contact presents multiple clusters that is significantly different from a random distribution pattern. This study demonstrate that foreign trade ornaments could be a proxy to detect the indirect colonial influence on local indigenous populations and give insights into the emergence of social inequality stimulated by the European colonization. It also shows the agency of indigenous people to incorporate and recontextualize the ornaments into their culture system. During the Chinese contact period, the decreasing frequency and diversity of ornaments showing a decline in the production, use and discard of ornaments at Kiwulan, which might be related to the smaller scale of exchange network with limited sources of ornaments or the overall decline of Kiwalan population. This is a case study that focuses on trade ornaments and more studies can be done to have a comparison with other archaeological evidence. Further studies to explore the extent of social inequality and the shift in social organization could be conducted by examining multiple line of evidence from Kiwulan, including pottery production and mortuary practices.</w:t>
       </w:r>
     </w:p>
     <w:p>
@@ -3082,7 +3106,7 @@
       </w:r>
       <w:bookmarkEnd w:id="43"/>
     </w:p>
-    <w:bookmarkStart w:id="63" w:name="refs"/>
+    <w:bookmarkStart w:id="79" w:name="refs"/>
     <w:bookmarkStart w:id="44" w:name="ref-Andrade2007"/>
     <w:p>
       <w:pPr>
@@ -3093,47 +3117,147 @@
       </w:r>
     </w:p>
     <w:bookmarkEnd w:id="44"/>
-    <w:bookmarkStart w:id="45" w:name="ref-Chen2005"/>
+    <w:bookmarkStart w:id="45" w:name="ref-Bellina2014"/>
     <w:p>
       <w:pPr>
         <w:pStyle w:val="BodyText"/>
       </w:pPr>
       <w:r>
+        <w:t xml:space="preserve">Bellina, B., 2014. Maritime silk roads’ ornament industries: Socio-political practices and cultural transfers in the south china sea. Cambridge Archaeological Journal 24, 345–377.</w:t>
+      </w:r>
+    </w:p>
+    <w:bookmarkEnd w:id="45"/>
+    <w:bookmarkStart w:id="46" w:name="ref-Bevan2016"/>
+    <w:p>
+      <w:pPr>
+        <w:pStyle w:val="BodyText"/>
+      </w:pPr>
+      <w:r>
+        <w:t xml:space="preserve">Bevan, A., Lake, M., 2016. Intensities, interactions, and uncertainties: Some new approaches to archaeological distributions, in: Bevan, A., Lake, M. (Eds.), Computational Approaches to Archaeological Spaces. Routledge, pp. 27–52.</w:t>
+      </w:r>
+    </w:p>
+    <w:bookmarkEnd w:id="46"/>
+    <w:bookmarkStart w:id="47" w:name="ref-Bonnier2019"/>
+    <w:p>
+      <w:pPr>
+        <w:pStyle w:val="BodyText"/>
+      </w:pPr>
+      <w:r>
+        <w:t xml:space="preserve">Bonnier, A., Finné, M., Weiberg, E., 2019. Examining land-use through gis-based kernel density estimation: A re-evaluation of legacy data from the berbati-limnes survey. Journal of Field Archaeology 44, 70–83.</w:t>
+      </w:r>
+    </w:p>
+    <w:bookmarkEnd w:id="47"/>
+    <w:bookmarkStart w:id="48" w:name="ref-Carter2016"/>
+    <w:p>
+      <w:pPr>
+        <w:pStyle w:val="BodyText"/>
+      </w:pPr>
+      <w:r>
+        <w:t xml:space="preserve">Carter, A.K., 2016. The production and exchange of glass and stone beads in southeast asia from 500 bce to the early second millennium ce: An assessment of the work of peter francis in light of recent research. Archaeological Research in Asia 6, 16–29.</w:t>
+      </w:r>
+    </w:p>
+    <w:bookmarkEnd w:id="48"/>
+    <w:bookmarkStart w:id="49" w:name="ref-Chen2005"/>
+    <w:p>
+      <w:pPr>
+        <w:pStyle w:val="BodyText"/>
+      </w:pPr>
+      <w:r>
         <w:t xml:space="preserve">Chen, T.-j., 2005. Ji long shan yu dan shui yang : Dong ya hai yu yu tai wan zao qi yan jiu, 1400-1700 [mount keelung and tai she ocean: A study of east asian seas and the hisotry of Taiwan from 1400 to 1700]. Lian jing, Taipei.</w:t>
       </w:r>
     </w:p>
-    <w:bookmarkEnd w:id="45"/>
-    <w:bookmarkStart w:id="46" w:name="ref-Dietler1997"/>
+    <w:bookmarkEnd w:id="49"/>
+    <w:bookmarkStart w:id="50" w:name="ref-Chen2007"/>
     <w:p>
       <w:pPr>
         <w:pStyle w:val="BodyText"/>
       </w:pPr>
       <w:r>
+        <w:t xml:space="preserve">Chen, Y.-p., 2007. Qi wu lan yi zhi qiang jiu fa jue bao gao [ report on the archaeological excavations at ki-wu-lan site]. Lanyang museum, Yilan, Taiwan.</w:t>
+      </w:r>
+    </w:p>
+    <w:bookmarkEnd w:id="50"/>
+    <w:bookmarkStart w:id="51" w:name="ref-Cortegoso2016"/>
+    <w:p>
+      <w:pPr>
+        <w:pStyle w:val="BodyText"/>
+      </w:pPr>
+      <w:r>
+        <w:t xml:space="preserve">Cortegoso, V., Barberena, R., Durán, V., Lucero, G., 2016. Geographic vectors of human mobility in the andes (34–36° s): Comparative analysis of ‘minor’obsidian sources. Quaternary International 422, 81–92.</w:t>
+      </w:r>
+    </w:p>
+    <w:bookmarkEnd w:id="51"/>
+    <w:bookmarkStart w:id="52" w:name="ref-Dietler2015"/>
+    <w:p>
+      <w:pPr>
+        <w:pStyle w:val="BodyText"/>
+      </w:pPr>
+      <w:r>
+        <w:t xml:space="preserve">Dietler, M., 2015. Archaeologies of colonialism: Consumption, entanglement, and violence in ancient mediterranean france. Univ of California Press.</w:t>
+      </w:r>
+    </w:p>
+    <w:bookmarkEnd w:id="52"/>
+    <w:bookmarkStart w:id="53" w:name="ref-Dietler2005"/>
+    <w:p>
+      <w:pPr>
+        <w:pStyle w:val="BodyText"/>
+      </w:pPr>
+      <w:r>
+        <w:t xml:space="preserve">Dietler, M., 2005. The archaeology of colonization and the colonization of archaeology: Theoretical challenges from an ancient mediterranean colonial encounter, in: Stein, G. (Ed.), The Archaeology of Colonial Encounters: Comparative Perspectives. NM: Sch. Am. Res. Press, Santa Fe, pp. 33–68.</w:t>
+      </w:r>
+    </w:p>
+    <w:bookmarkEnd w:id="53"/>
+    <w:bookmarkStart w:id="54" w:name="ref-Dietler1997"/>
+    <w:p>
+      <w:pPr>
+        <w:pStyle w:val="BodyText"/>
+      </w:pPr>
+      <w:r>
         <w:t xml:space="preserve">Dietler, M., 1997. The iron age in mediterranean france: Colonial encounters, entanglements, and transformations. Journal of World Prehistory 11, 269–358.</w:t>
       </w:r>
     </w:p>
-    <w:bookmarkEnd w:id="46"/>
-    <w:bookmarkStart w:id="47" w:name="ref-Given2004"/>
+    <w:bookmarkEnd w:id="54"/>
+    <w:bookmarkStart w:id="55" w:name="ref-Ducke2015"/>
     <w:p>
       <w:pPr>
         <w:pStyle w:val="BodyText"/>
       </w:pPr>
       <w:r>
+        <w:t xml:space="preserve">Ducke, B., 2015. Spatial cluster detection in archaeology: Current theory and practice, in: Barcelo, J.A., Bogdanovic, I. (Eds.), Mathematics and Archaeology. CRC Press Boca Raton, Barcelona, Spain, pp. 352–368.</w:t>
+      </w:r>
+    </w:p>
+    <w:bookmarkEnd w:id="55"/>
+    <w:bookmarkStart w:id="56" w:name="ref-Francis2002"/>
+    <w:p>
+      <w:pPr>
+        <w:pStyle w:val="BodyText"/>
+      </w:pPr>
+      <w:r>
+        <w:t xml:space="preserve">Francis, P., 2002. Asia’s maritime bead trade: 300 bc to the present. University of Hawaii Press.</w:t>
+      </w:r>
+    </w:p>
+    <w:bookmarkEnd w:id="56"/>
+    <w:bookmarkStart w:id="57" w:name="ref-Given2004"/>
+    <w:p>
+      <w:pPr>
+        <w:pStyle w:val="BodyText"/>
+      </w:pPr>
+      <w:r>
         <w:t xml:space="preserve">Given, M., 2004. The archaeology of the colonized. Routledge, London; New York.</w:t>
       </w:r>
     </w:p>
-    <w:bookmarkEnd w:id="47"/>
-    <w:bookmarkStart w:id="48" w:name="ref-Hsieh2009a"/>
+    <w:bookmarkEnd w:id="57"/>
+    <w:bookmarkStart w:id="58" w:name="ref-Hsieh2009"/>
     <w:p>
       <w:pPr>
         <w:pStyle w:val="BodyText"/>
       </w:pPr>
       <w:r>
-        <w:t xml:space="preserve">Hsieh, E., 2009. Yi lan qi wu lan yi zhi chu tu wai lai tao ci qi zhi xiang guan yan jiu [the study of imported ceramics excavated at the ki-wu-lan site, i-lan] (PhD thesis).</w:t>
-      </w:r>
-    </w:p>
-    <w:bookmarkEnd w:id="48"/>
-    <w:bookmarkStart w:id="49" w:name="ref-Joyce2005"/>
+        <w:t xml:space="preserve">Hsieh, E., 2009. Yi lan qi wu lan yi zhi chu tu wai lai tao ci qi zhi xiang guan yan jiu [the study of imported ceramics excavated at the ki-wu-lan site, i-lan] (Master’s thesis).</w:t>
+      </w:r>
+    </w:p>
+    <w:bookmarkEnd w:id="58"/>
+    <w:bookmarkStart w:id="59" w:name="ref-Joyce2005"/>
     <w:p>
       <w:pPr>
         <w:pStyle w:val="BodyText"/>
@@ -3142,8 +3266,8 @@
         <w:t xml:space="preserve">Joyce, R.A., 2005. Archaeology of the body. Annual Review of Anthropology 34, 139–158.</w:t>
       </w:r>
     </w:p>
-    <w:bookmarkEnd w:id="49"/>
-    <w:bookmarkStart w:id="50" w:name="ref-Junker1993"/>
+    <w:bookmarkEnd w:id="59"/>
+    <w:bookmarkStart w:id="60" w:name="ref-Junker1993"/>
     <w:p>
       <w:pPr>
         <w:pStyle w:val="BodyText"/>
@@ -3152,8 +3276,8 @@
         <w:t xml:space="preserve">Junker, L.L., 1993. Craft goods specialization and prestige goods exchange in philippine chiefdoms of the fifteenth and sixteenth centuries. Asian Perspectives 1–35.</w:t>
       </w:r>
     </w:p>
-    <w:bookmarkEnd w:id="50"/>
-    <w:bookmarkStart w:id="51" w:name="ref-Kang2012"/>
+    <w:bookmarkEnd w:id="60"/>
+    <w:bookmarkStart w:id="61" w:name="ref-Kang2012"/>
     <w:p>
       <w:pPr>
         <w:pStyle w:val="BodyText"/>
@@ -3162,18 +3286,38 @@
         <w:t xml:space="preserve">Kang, P., 2012. He lan dong yin du gong si zhi xia de ga ma lan di qu te zhi [charateristics of kavalan under colonial rule of dutch east India companies], in: Hsu, M.-C., Li, S.-Y. (Eds.), Exploring Kiwulan: The Ninth Academic Conference of Yilan Study. Institute of Yilan County History, Yilan, pp. 291–317.</w:t>
       </w:r>
     </w:p>
-    <w:bookmarkEnd w:id="51"/>
-    <w:bookmarkStart w:id="52" w:name="ref-LiandWu2006"/>
+    <w:bookmarkEnd w:id="61"/>
+    <w:bookmarkStart w:id="62" w:name="ref-Lape2003"/>
     <w:p>
       <w:pPr>
         <w:pStyle w:val="BodyText"/>
       </w:pPr>
       <w:r>
+        <w:t xml:space="preserve">Lape, P.V., 2003. A highway and a crossroads: Island southeast asia and culture contact archaeology. Archaeology in Oceania 38, 102–109.</w:t>
+      </w:r>
+    </w:p>
+    <w:bookmarkEnd w:id="62"/>
+    <w:bookmarkStart w:id="63" w:name="ref-Li2014"/>
+    <w:p>
+      <w:pPr>
+        <w:pStyle w:val="BodyText"/>
+      </w:pPr>
+      <w:r>
+        <w:t xml:space="preserve">Li, C.-y., Chiu, S.-j., 2014. A report on excavations in the yi-lang agricultural vocational high school site, 2000-2008. Field Archaeology of Taiwan 17, 59–120.</w:t>
+      </w:r>
+    </w:p>
+    <w:bookmarkEnd w:id="63"/>
+    <w:bookmarkStart w:id="64" w:name="ref-LiandWu2006"/>
+    <w:p>
+      <w:pPr>
+        <w:pStyle w:val="BodyText"/>
+      </w:pPr>
+      <w:r>
         <w:t xml:space="preserve">Li, Y.-z., Wu, M.-z., 2006. Qing zai xi ban ya ren zai tai wan, 1626-1642 [the spanish in Taiwan]. Taiwan Historica, Nantou.</w:t>
       </w:r>
     </w:p>
-    <w:bookmarkEnd w:id="52"/>
-    <w:bookmarkStart w:id="53" w:name="ref-Mitchell2000"/>
+    <w:bookmarkEnd w:id="64"/>
+    <w:bookmarkStart w:id="65" w:name="ref-Mitchell2000"/>
     <w:p>
       <w:pPr>
         <w:pStyle w:val="BodyText"/>
@@ -3182,8 +3326,8 @@
         <w:t xml:space="preserve">Mitchell, S., 2000. "Guns or barter" indigenous exchange networks and the mediation of conflict in post-caontact western arnhem land, in: Torrence, R., Clarke, A. (Eds.), The Archaeology of Difference : Negotiating Cross-Cultural Engagements in Oceania. Routledge, London; New York, pp. 182–214.</w:t>
       </w:r>
     </w:p>
-    <w:bookmarkEnd w:id="53"/>
-    <w:bookmarkStart w:id="54" w:name="ref-Mullins2011"/>
+    <w:bookmarkEnd w:id="65"/>
+    <w:bookmarkStart w:id="66" w:name="ref-Mullins2011"/>
     <w:p>
       <w:pPr>
         <w:pStyle w:val="BodyText"/>
@@ -3192,28 +3336,48 @@
         <w:t xml:space="preserve">Mullins, P.R., 2011. The archaeology of consumption. Annual Review of Anthropology 40, 133–144.</w:t>
       </w:r>
     </w:p>
-    <w:bookmarkEnd w:id="54"/>
-    <w:bookmarkStart w:id="55" w:name="ref-Rubertone2000"/>
+    <w:bookmarkEnd w:id="66"/>
+    <w:bookmarkStart w:id="67" w:name="ref-NMTH2005"/>
     <w:p>
       <w:pPr>
         <w:pStyle w:val="BodyText"/>
       </w:pPr>
       <w:r>
+        <w:t xml:space="preserve">National Musuem of Taiwan History, A. group in, 2005. Taiwan under dutch and spanish: A report of historical archaeological research in northern taiwan. National Musuem of Taiwan History, Taipei.</w:t>
+      </w:r>
+    </w:p>
+    <w:bookmarkEnd w:id="67"/>
+    <w:bookmarkStart w:id="68" w:name="ref-Rubertone2000"/>
+    <w:p>
+      <w:pPr>
+        <w:pStyle w:val="BodyText"/>
+      </w:pPr>
+      <w:r>
         <w:t xml:space="preserve">Rubertone, P.E., 2000. The historical archaeology of native americans. Annual Review of Anthropology 29, 425–446.</w:t>
       </w:r>
     </w:p>
-    <w:bookmarkEnd w:id="55"/>
-    <w:bookmarkStart w:id="56" w:name="ref-Silliman2001"/>
+    <w:bookmarkEnd w:id="68"/>
+    <w:bookmarkStart w:id="69" w:name="ref-Scaramelli2005"/>
     <w:p>
       <w:pPr>
         <w:pStyle w:val="BodyText"/>
       </w:pPr>
       <w:r>
+        <w:t xml:space="preserve">Scaramelli, F., Scaramelli, K.T. de, 2005. The roles of material culture in the colonization of the orinoco, venezuela. Journal of Social Archaeology 5, 135–168.</w:t>
+      </w:r>
+    </w:p>
+    <w:bookmarkEnd w:id="69"/>
+    <w:bookmarkStart w:id="70" w:name="ref-Silliman2001"/>
+    <w:p>
+      <w:pPr>
+        <w:pStyle w:val="BodyText"/>
+      </w:pPr>
+      <w:r>
         <w:t xml:space="preserve">Silliman, S., 2001. Agency, practical politics and the archaeology of culture contact. Journal of social archaeology 1, 190–209.</w:t>
       </w:r>
     </w:p>
-    <w:bookmarkEnd w:id="56"/>
-    <w:bookmarkStart w:id="57" w:name="ref-Silliman2005"/>
+    <w:bookmarkEnd w:id="70"/>
+    <w:bookmarkStart w:id="71" w:name="ref-Silliman2005"/>
     <w:p>
       <w:pPr>
         <w:pStyle w:val="BodyText"/>
@@ -3222,18 +3386,28 @@
         <w:t xml:space="preserve">Silliman, S.W., 2005. Culture contact or colonialism? Challenges in the archaeology of native North America. American Antiquity 55–74.</w:t>
       </w:r>
     </w:p>
-    <w:bookmarkEnd w:id="57"/>
-    <w:bookmarkStart w:id="58" w:name="ref-Torrence2000"/>
+    <w:bookmarkEnd w:id="71"/>
+    <w:bookmarkStart w:id="72" w:name="ref-Theunissen2000"/>
     <w:p>
       <w:pPr>
         <w:pStyle w:val="BodyText"/>
       </w:pPr>
       <w:r>
+        <w:t xml:space="preserve">Theunissen, R., Grave, P., Bailey, G., 2000. Doubts on diffusion: Challenging the assumed indian origin of iron age agate and carnelian beads in southeast Asia. World archaeology 32, 84–105.</w:t>
+      </w:r>
+    </w:p>
+    <w:bookmarkEnd w:id="72"/>
+    <w:bookmarkStart w:id="73" w:name="ref-Torrence2000"/>
+    <w:p>
+      <w:pPr>
+        <w:pStyle w:val="BodyText"/>
+      </w:pPr>
+      <w:r>
         <w:t xml:space="preserve">Torrence, R., 2000. Just another trader? An archaeological perspective on european barter with admiralty islandsers, Papua New Guinea, in: Torrence, R., Clarke, A. (Eds.), The Archaeology of Difference: Negotiating Cross-Cultural Engagements in Oceania. Routledge, London; New York, pp. 104–141.</w:t>
       </w:r>
     </w:p>
-    <w:bookmarkEnd w:id="58"/>
-    <w:bookmarkStart w:id="59" w:name="ref-Torrence2000a"/>
+    <w:bookmarkEnd w:id="73"/>
+    <w:bookmarkStart w:id="74" w:name="ref-TorrenceandClarke2000"/>
     <w:p>
       <w:pPr>
         <w:pStyle w:val="BodyText"/>
@@ -3242,8 +3416,8 @@
         <w:t xml:space="preserve">Torrence, R., Clarke, A., 2000. Negotiating difference: Practice makes theory for contemporary archaeology in Oceania, in: Torrence, R., Clarke, A. (Eds.), The Archaeology of Difference : Negotiating Cross-Cultural Engagements in Oceania. Routledge, London; New York, pp. 1–31.</w:t>
       </w:r>
     </w:p>
-    <w:bookmarkEnd w:id="59"/>
-    <w:bookmarkStart w:id="60" w:name="ref-Trabert2017"/>
+    <w:bookmarkEnd w:id="74"/>
+    <w:bookmarkStart w:id="75" w:name="ref-Trabert2017"/>
     <w:p>
       <w:pPr>
         <w:pStyle w:val="BodyText"/>
@@ -3252,8 +3426,8 @@
         <w:t xml:space="preserve">Trabert, S., 2017. Considering the indirect effects of colonialism: Example from a great plains middle ground. Journal of Anthropological Archaeology 48, 17–27.</w:t>
       </w:r>
     </w:p>
-    <w:bookmarkEnd w:id="60"/>
-    <w:bookmarkStart w:id="61" w:name="ref-Voss2005"/>
+    <w:bookmarkEnd w:id="75"/>
+    <w:bookmarkStart w:id="76" w:name="ref-Voss2005"/>
     <w:p>
       <w:pPr>
         <w:pStyle w:val="BodyText"/>
@@ -3262,44 +3436,54 @@
         <w:t xml:space="preserve">Voss, B.L., 2005. From casta to californio: Social identity and the archaeology of culture contact. American Anthropologist 107, 461–474.</w:t>
       </w:r>
     </w:p>
-    <w:bookmarkEnd w:id="61"/>
-    <w:bookmarkStart w:id="62" w:name="ref-Wang2007"/>
+    <w:bookmarkEnd w:id="76"/>
+    <w:bookmarkStart w:id="77" w:name="ref-Wang2011"/>
     <w:p>
       <w:pPr>
         <w:pStyle w:val="BodyText"/>
       </w:pPr>
       <w:r>
+        <w:t xml:space="preserve">Wang, L.-Y., 2011. Yi lan qi wu lan yi zhi chu tu zhuang shi pin zhi xiang guan yan jiu [a research of ornaments excavated at ki-wu-lan site, i-lan] (Master’s thesis).</w:t>
+      </w:r>
+    </w:p>
+    <w:bookmarkEnd w:id="77"/>
+    <w:bookmarkStart w:id="78" w:name="ref-Wang2007"/>
+    <w:p>
+      <w:pPr>
+        <w:pStyle w:val="BodyText"/>
+      </w:pPr>
+      <w:r>
         <w:t xml:space="preserve">Wang, S.-C., Liu, Y.-C., 2007. Shi qi shi ji qian hou tai wan yan cao , yan dou yu bo li zhu shi de shu ru wang luo -yi ge xin de jiao huan jie duan [the import networks of tobacco, tobacco pipes, and glass bead ornaments into Taiwan circa the seventeenth century: A new phase of exchange]. Taida Journal of Art History 51–83.</w:t>
       </w:r>
     </w:p>
-    <w:bookmarkEnd w:id="62"/>
-    <w:bookmarkEnd w:id="63"/>
+    <w:bookmarkEnd w:id="78"/>
+    <w:bookmarkEnd w:id="79"/>
     <w:p>
       <w:pPr>
         <w:pStyle w:val="Heading5"/>
       </w:pPr>
-      <w:bookmarkStart w:id="64" w:name="pagebreak-1"/>
+      <w:bookmarkStart w:id="80" w:name="pagebreak-1"/>
       <w:r>
         <w:t xml:space="preserve">pagebreak</w:t>
       </w:r>
-      <w:bookmarkEnd w:id="64"/>
+      <w:bookmarkEnd w:id="80"/>
     </w:p>
     <w:p>
       <w:pPr>
         <w:pStyle w:val="Heading3"/>
       </w:pPr>
-      <w:bookmarkStart w:id="65" w:name="colophon"/>
+      <w:bookmarkStart w:id="81" w:name="colophon"/>
       <w:r>
         <w:t xml:space="preserve">Colophon</w:t>
       </w:r>
-      <w:bookmarkEnd w:id="65"/>
+      <w:bookmarkEnd w:id="81"/>
     </w:p>
     <w:p>
       <w:pPr>
         <w:pStyle w:val="FirstParagraph"/>
       </w:pPr>
       <w:r>
-        <w:t xml:space="preserve">This report was generated on 2019-06-28 10:42:23 using the following computational environment and dependencies:</w:t>
+        <w:t xml:space="preserve">This report was generated on 2019-07-06 01:33:16 using the following computational environment and dependencies:</w:t>
       </w:r>
     </w:p>
     <w:p>
@@ -3400,7 +3584,7 @@
         <w:rPr>
           <w:rStyle w:val="VerbatimChar"/>
         </w:rPr>
-        <w:t xml:space="preserve">#&gt;  date     2019-06-28                  </w:t>
+        <w:t xml:space="preserve">#&gt;  date     2019-07-06                  </w:t>
       </w:r>
       <w:r>
         <w:br w:type="textWrapping"/>
@@ -4355,7 +4539,7 @@
         <w:rPr>
           <w:rStyle w:val="VerbatimChar"/>
         </w:rPr>
-        <w:t xml:space="preserve">#&gt; Head:     [85abf47] 2019-06-27: conclusion and a paragraph in background section</w:t>
+        <w:t xml:space="preserve">#&gt; Head:     [724aa17] 2019-07-05: pull and push again</w:t>
       </w:r>
     </w:p>
     <w:p>
@@ -4363,7 +4547,7 @@
         <w:pStyle w:val="FirstParagraph"/>
       </w:pPr>
       <w:r>
-        <w:t xml:space="preserve">Word count: 4452</w:t>
+        <w:t xml:space="preserve">Word count: 4651</w:t>
       </w:r>
     </w:p>
     <w:sectPr>

</xml_diff>

<commit_message>
add image to figure folder and some more editing
</commit_message>
<xml_diff>
--- a/analysis/paper/paper.docx
+++ b/analysis/paper/paper.docx
@@ -572,19 +572,58 @@
         <w:pStyle w:val="CaptionedFigure"/>
       </w:pPr>
       <w:r>
+        <w:drawing>
+          <wp:inline>
+            <wp:extent cx="5943600" cy="2744882"/>
+            <wp:effectExtent b="0" l="0" r="0" t="0"/>
+            <wp:docPr descr="Figure 1: Kiwulan location in Southeast Asia" title="" id="1" name="Picture"/>
+            <a:graphic>
+              <a:graphicData uri="http://schemas.openxmlformats.org/drawingml/2006/picture">
+                <pic:pic>
+                  <pic:nvPicPr>
+                    <pic:cNvPr descr="/Users/EmilyWang/Desktop/School%20document/LW-Paper/kwl-ornaments-2019/analysis/figures/kiwulan-location-map.png" id="0" name="Picture"/>
+                    <pic:cNvPicPr>
+                      <a:picLocks noChangeArrowheads="1" noChangeAspect="1"/>
+                    </pic:cNvPicPr>
+                  </pic:nvPicPr>
+                  <pic:blipFill>
+                    <a:blip r:embed="rId23"/>
+                    <a:stretch>
+                      <a:fillRect/>
+                    </a:stretch>
+                  </pic:blipFill>
+                  <pic:spPr bwMode="auto">
+                    <a:xfrm>
+                      <a:off x="0" y="0"/>
+                      <a:ext cx="5943600" cy="2744882"/>
+                    </a:xfrm>
+                    <a:prstGeom prst="rect">
+                      <a:avLst/>
+                    </a:prstGeom>
+                    <a:noFill/>
+                    <a:ln w="9525">
+                      <a:noFill/>
+                      <a:headEnd/>
+                      <a:tailEnd/>
+                    </a:ln>
+                  </pic:spPr>
+                </pic:pic>
+              </a:graphicData>
+            </a:graphic>
+          </wp:inline>
+        </w:drawing>
+      </w:r>
+    </w:p>
+    <w:p>
+      <w:pPr>
+        <w:pStyle w:val="ImageCaption"/>
+      </w:pPr>
+      <w:r>
         <w:t xml:space="preserve">Figure 1: Kiwulan location in Southeast Asia</w:t>
       </w:r>
     </w:p>
     <w:p>
       <w:pPr>
-        <w:pStyle w:val="ImageCaption"/>
-      </w:pPr>
-      <w:r>
-        <w:t xml:space="preserve">Figure 1: Kiwulan location in Southeast Asia</w:t>
-      </w:r>
-    </w:p>
-    <w:p>
-      <w:pPr>
         <w:pStyle w:val="BodyText"/>
       </w:pPr>
       <w:r>
@@ -627,70 +666,6 @@
       <w:r>
         <w:t xml:space="preserve">The European colonization ended in 1662 when they were defeated by the kingdom of Tungning found by Koxinga from China. Later in 1683, the Qing dynasty ruled over Taiwan and a large wave of Han Chinese migrated to Yilan during the late 18th century. The evidence of Chinese migration can be identified from Chinese official records and large amount of Chinese blue-and-white porcelain found at Kiwulan.</w:t>
       </w:r>
-    </w:p>
-    <w:p>
-      <w:pPr>
-        <w:pStyle w:val="BodyText"/>
-      </w:pPr>
-      <w:r>
-        <w:t xml:space="preserve">The ornaments studied in this paper came from 40 adjacent 4m x 4m units out of 262 units in the middle part of excavation. The sampling principle is based on the extent of intact contexts that the least disturbed by modern constructions are the preference. The Upper Layer Culture can be divided into six sub layers spanning from 14 century to 19 century according to current radiocarbon dates, excavation depth, types of ceramics, and sediment texture and color</w:t>
-      </w:r>
-      <w:r>
-        <w:t xml:space="preserve"> </w:t>
-      </w:r>
-      <w:r>
-        <w:t xml:space="preserve">(Hsieh, 2009; Wang, 2011)</w:t>
-      </w:r>
-      <w:r>
-        <w:t xml:space="preserve">. Layers are assigned numbers from 1 to 6 for which L1 corresponds to the upper context and L6, also the bottom layer, refers to lower context. Based on</w:t>
-      </w:r>
-      <w:r>
-        <w:t xml:space="preserve"> </w:t>
-      </w:r>
-      <w:r>
-        <w:t xml:space="preserve">Hsieh (2009)</w:t>
-      </w:r>
-      <w:r>
-        <w:t xml:space="preserve"> </w:t>
-      </w:r>
-      <w:r>
-        <w:t xml:space="preserve">chronological study of Chinese porcelains, L5 and L6 represent pre-European contact period, L4 was the time of European contact, and L2 and L1 was the period of Chinese contact.</w:t>
-      </w:r>
-    </w:p>
-    <w:p>
-      <w:pPr>
-        <w:pStyle w:val="BodyText"/>
-      </w:pPr>
-      <w:r>
-        <w:t xml:space="preserve">&lt;–add a graph of 40 units and chronology–&gt;</w:t>
-      </w:r>
-    </w:p>
-    <w:p>
-      <w:pPr>
-        <w:pStyle w:val="BodyText"/>
-      </w:pPr>
-      <w:r>
-        <w:t xml:space="preserve">In general, complete ornaments with clear context were mostly found in burials that helps to understand how people wear them and any relationships between shapes of ornaments and gender or age. In addition to burials, ornaments were also found in middens and living space that can be identified by post holes. The frequency of ornaments from burials is more than those from the living space due to well preserved condition. There is a wide variety of raw materials for ornaments of which ornaments glass, agate and metal ornaments that account for 99% of all ornaments were thought to be introduced by trading with the Europeans and Chinese traders, while ornaments made of shells, woods, and bones were believed locally made that is about only about 1% of all ornaments (Table 1). The reason for the large quantity of glass beads is that they usually have been found in clusters because of the original form such as necklaces. The shape of ornaments include beads, bracelets, rings, bells, pendants, and knitted objects that shows shape are closely related to raw material due to its characteristic. For example, beads are only made of glass, agate, and shell, and bone is the main material for knitted objects that used to connect beads. Also, metal ornaments covers more shapes such bells, pendants, and rings</w:t>
-      </w:r>
-      <w:r>
-        <w:t xml:space="preserve"> </w:t>
-      </w:r>
-      <w:r>
-        <w:t xml:space="preserve">(Chen, 2007)</w:t>
-      </w:r>
-      <w:r>
-        <w:t xml:space="preserve">.</w:t>
-      </w:r>
-    </w:p>
-    <w:p>
-      <w:pPr>
-        <w:pStyle w:val="Heading1"/>
-      </w:pPr>
-      <w:bookmarkStart w:id="23" w:name="samples-and-methods"/>
-      <w:r>
-        <w:t xml:space="preserve">Samples and Methods</w:t>
-      </w:r>
-      <w:bookmarkEnd w:id="23"/>
     </w:p>
     <w:p>
       <w:pPr>
@@ -701,12 +676,12 @@
           <wp:inline>
             <wp:extent cx="5943600" cy="4754880"/>
             <wp:effectExtent b="0" l="0" r="0" t="0"/>
-            <wp:docPr descr="Figure 2: Frequency of ornaments" title="" id="1" name="Picture"/>
+            <wp:docPr descr="Figure 2: Sampling area with 40 squares" title="" id="1" name="Picture"/>
             <a:graphic>
               <a:graphicData uri="http://schemas.openxmlformats.org/drawingml/2006/picture">
                 <pic:pic>
                   <pic:nvPicPr>
-                    <pic:cNvPr descr="../figures/plot-all-ornaments-count-1.png" id="0" name="Picture"/>
+                    <pic:cNvPr descr="../figures/KWL-sam-area-1.png" id="0" name="Picture"/>
                     <pic:cNvPicPr>
                       <a:picLocks noChangeArrowheads="1" noChangeAspect="1"/>
                     </pic:cNvPicPr>
@@ -744,1547 +719,45 @@
         <w:pStyle w:val="ImageCaption"/>
       </w:pPr>
       <w:r>
-        <w:t xml:space="preserve">Figure 2: Frequency of ornaments</w:t>
-      </w:r>
-    </w:p>
-    <w:p>
-      <w:pPr>
-        <w:pStyle w:val="TableCaption"/>
-      </w:pPr>
-      <w:r>
-        <w:t xml:space="preserve">Table 1: A table of ornament subtypes</w:t>
-      </w:r>
-    </w:p>
-    <w:tbl>
-      <w:tblPr>
-        <w:tblStyle w:val="Table"/>
-        <w:tblW w:type="pct" w:w="0.0"/>
-        <w:tblLook w:firstRow="1"/>
-        <w:tblCaption w:val="Table 1: A table of ornament subtypes"/>
-      </w:tblPr>
-      <w:tblGrid/>
-      <w:tr>
-        <w:trPr>
-          <w:cnfStyle w:firstRow="1"/>
-        </w:trPr>
-        <w:tc>
-          <w:tcPr>
-            <w:tcBorders>
-              <w:bottom w:val="single"/>
-            </w:tcBorders>
-            <w:vAlign w:val="bottom"/>
-          </w:tcPr>
-          <w:p>
-            <w:pPr>
-              <w:pStyle w:val="Compact"/>
-              <w:jc w:val="left"/>
-            </w:pPr>
-            <w:r>
-              <w:t xml:space="preserve">Categories</w:t>
-            </w:r>
-          </w:p>
-        </w:tc>
-        <w:tc>
-          <w:tcPr>
-            <w:tcBorders>
-              <w:bottom w:val="single"/>
-            </w:tcBorders>
-            <w:vAlign w:val="bottom"/>
-          </w:tcPr>
-          <w:p>
-            <w:pPr>
-              <w:pStyle w:val="Compact"/>
-              <w:jc w:val="left"/>
-            </w:pPr>
-            <w:r>
-              <w:t xml:space="preserve">Type</w:t>
-            </w:r>
-          </w:p>
-        </w:tc>
-        <w:tc>
-          <w:tcPr>
-            <w:tcBorders>
-              <w:bottom w:val="single"/>
-            </w:tcBorders>
-            <w:vAlign w:val="bottom"/>
-          </w:tcPr>
-          <w:p>
-            <w:pPr>
-              <w:pStyle w:val="Compact"/>
-              <w:jc w:val="right"/>
-            </w:pPr>
-            <w:r>
-              <w:t xml:space="preserve">Before European Contact</w:t>
-            </w:r>
-          </w:p>
-        </w:tc>
-        <w:tc>
-          <w:tcPr>
-            <w:tcBorders>
-              <w:bottom w:val="single"/>
-            </w:tcBorders>
-            <w:vAlign w:val="bottom"/>
-          </w:tcPr>
-          <w:p>
-            <w:pPr>
-              <w:pStyle w:val="Compact"/>
-              <w:jc w:val="right"/>
-            </w:pPr>
-            <w:r>
-              <w:t xml:space="preserve">European Contact</w:t>
-            </w:r>
-          </w:p>
-        </w:tc>
-        <w:tc>
-          <w:tcPr>
-            <w:tcBorders>
-              <w:bottom w:val="single"/>
-            </w:tcBorders>
-            <w:vAlign w:val="bottom"/>
-          </w:tcPr>
-          <w:p>
-            <w:pPr>
-              <w:pStyle w:val="Compact"/>
-              <w:jc w:val="right"/>
-            </w:pPr>
-            <w:r>
-              <w:t xml:space="preserve">Chinese Contact</w:t>
-            </w:r>
-          </w:p>
-        </w:tc>
-      </w:tr>
-      <w:tr>
-        <w:tc>
-          <w:p>
-            <w:pPr>
-              <w:pStyle w:val="Compact"/>
-              <w:jc w:val="left"/>
-            </w:pPr>
-            <w:r>
-              <w:t xml:space="preserve">Agate bead</w:t>
-            </w:r>
-          </w:p>
-        </w:tc>
-        <w:tc>
-          <w:p>
-            <w:pPr>
-              <w:pStyle w:val="Compact"/>
-              <w:jc w:val="left"/>
-            </w:pPr>
-            <w:r>
-              <w:t xml:space="preserve">big oval</w:t>
-            </w:r>
-          </w:p>
-        </w:tc>
-        <w:tc>
-          <w:p>
-            <w:pPr>
-              <w:pStyle w:val="Compact"/>
-              <w:jc w:val="right"/>
-            </w:pPr>
-            <w:r>
-              <w:t xml:space="preserve">0</w:t>
-            </w:r>
-          </w:p>
-        </w:tc>
-        <w:tc>
-          <w:p>
-            <w:pPr>
-              <w:pStyle w:val="Compact"/>
-              <w:jc w:val="right"/>
-            </w:pPr>
-            <w:r>
-              <w:t xml:space="preserve">0</w:t>
-            </w:r>
-          </w:p>
-        </w:tc>
-        <w:tc>
-          <w:p>
-            <w:pPr>
-              <w:pStyle w:val="Compact"/>
-              <w:jc w:val="right"/>
-            </w:pPr>
-            <w:r>
-              <w:t xml:space="preserve">1</w:t>
-            </w:r>
-          </w:p>
-        </w:tc>
-      </w:tr>
-      <w:tr>
-        <w:tc>
-          <w:p>
-            <w:pPr>
-              <w:pStyle w:val="Compact"/>
-              <w:jc w:val="left"/>
-            </w:pPr>
-            <w:r>
-              <w:t xml:space="preserve">Agate bead</w:t>
-            </w:r>
-          </w:p>
-        </w:tc>
-        <w:tc>
-          <w:p>
-            <w:pPr>
-              <w:pStyle w:val="Compact"/>
-              <w:jc w:val="left"/>
-            </w:pPr>
-            <w:r>
-              <w:t xml:space="preserve">globular</w:t>
-            </w:r>
-          </w:p>
-        </w:tc>
-        <w:tc>
-          <w:p>
-            <w:pPr>
-              <w:pStyle w:val="Compact"/>
-              <w:jc w:val="right"/>
-            </w:pPr>
-            <w:r>
-              <w:t xml:space="preserve">0</w:t>
-            </w:r>
-          </w:p>
-        </w:tc>
-        <w:tc>
-          <w:p>
-            <w:pPr>
-              <w:pStyle w:val="Compact"/>
-              <w:jc w:val="right"/>
-            </w:pPr>
-            <w:r>
-              <w:t xml:space="preserve">1</w:t>
-            </w:r>
-          </w:p>
-        </w:tc>
-        <w:tc>
-          <w:p>
-            <w:pPr>
-              <w:pStyle w:val="Compact"/>
-              <w:jc w:val="right"/>
-            </w:pPr>
-            <w:r>
-              <w:t xml:space="preserve">0</w:t>
-            </w:r>
-          </w:p>
-        </w:tc>
-      </w:tr>
-      <w:tr>
-        <w:tc>
-          <w:p>
-            <w:pPr>
-              <w:pStyle w:val="Compact"/>
-              <w:jc w:val="left"/>
-            </w:pPr>
-            <w:r>
-              <w:t xml:space="preserve">Agate bead</w:t>
-            </w:r>
-          </w:p>
-        </w:tc>
-        <w:tc>
-          <w:p>
-            <w:pPr>
-              <w:pStyle w:val="Compact"/>
-              <w:jc w:val="left"/>
-            </w:pPr>
-            <w:r>
-              <w:t xml:space="preserve">hexagonal</w:t>
-            </w:r>
-          </w:p>
-        </w:tc>
-        <w:tc>
-          <w:p>
-            <w:pPr>
-              <w:pStyle w:val="Compact"/>
-              <w:jc w:val="right"/>
-            </w:pPr>
-            <w:r>
-              <w:t xml:space="preserve">6</w:t>
-            </w:r>
-          </w:p>
-        </w:tc>
-        <w:tc>
-          <w:p>
-            <w:pPr>
-              <w:pStyle w:val="Compact"/>
-              <w:jc w:val="right"/>
-            </w:pPr>
-            <w:r>
-              <w:t xml:space="preserve">17</w:t>
-            </w:r>
-          </w:p>
-        </w:tc>
-        <w:tc>
-          <w:p>
-            <w:pPr>
-              <w:pStyle w:val="Compact"/>
-              <w:jc w:val="right"/>
-            </w:pPr>
-            <w:r>
-              <w:t xml:space="preserve">5</w:t>
-            </w:r>
-          </w:p>
-        </w:tc>
-      </w:tr>
-      <w:tr>
-        <w:tc>
-          <w:p>
-            <w:pPr>
-              <w:pStyle w:val="Compact"/>
-              <w:jc w:val="left"/>
-            </w:pPr>
-            <w:r>
-              <w:t xml:space="preserve">Agate bead</w:t>
-            </w:r>
-          </w:p>
-        </w:tc>
-        <w:tc>
-          <w:p>
-            <w:pPr>
-              <w:pStyle w:val="Compact"/>
-              <w:jc w:val="left"/>
-            </w:pPr>
-            <w:r>
-              <w:t xml:space="preserve">long bicone</w:t>
-            </w:r>
-          </w:p>
-        </w:tc>
-        <w:tc>
-          <w:p>
-            <w:pPr>
-              <w:pStyle w:val="Compact"/>
-              <w:jc w:val="right"/>
-            </w:pPr>
-            <w:r>
-              <w:t xml:space="preserve">0</w:t>
-            </w:r>
-          </w:p>
-        </w:tc>
-        <w:tc>
-          <w:p>
-            <w:pPr>
-              <w:pStyle w:val="Compact"/>
-              <w:jc w:val="right"/>
-            </w:pPr>
-            <w:r>
-              <w:t xml:space="preserve">0</w:t>
-            </w:r>
-          </w:p>
-        </w:tc>
-        <w:tc>
-          <w:p>
-            <w:pPr>
-              <w:pStyle w:val="Compact"/>
-              <w:jc w:val="right"/>
-            </w:pPr>
-            <w:r>
-              <w:t xml:space="preserve">1</w:t>
-            </w:r>
-          </w:p>
-        </w:tc>
-      </w:tr>
-      <w:tr>
-        <w:tc>
-          <w:p>
-            <w:pPr>
-              <w:pStyle w:val="Compact"/>
-              <w:jc w:val="left"/>
-            </w:pPr>
-            <w:r>
-              <w:t xml:space="preserve">Agate bead</w:t>
-            </w:r>
-          </w:p>
-        </w:tc>
-        <w:tc>
-          <w:p>
-            <w:pPr>
-              <w:pStyle w:val="Compact"/>
-              <w:jc w:val="left"/>
-            </w:pPr>
-            <w:r>
-              <w:t xml:space="preserve">octagonal</w:t>
-            </w:r>
-          </w:p>
-        </w:tc>
-        <w:tc>
-          <w:p>
-            <w:pPr>
-              <w:pStyle w:val="Compact"/>
-              <w:jc w:val="right"/>
-            </w:pPr>
-            <w:r>
-              <w:t xml:space="preserve">0</w:t>
-            </w:r>
-          </w:p>
-        </w:tc>
-        <w:tc>
-          <w:p>
-            <w:pPr>
-              <w:pStyle w:val="Compact"/>
-              <w:jc w:val="right"/>
-            </w:pPr>
-            <w:r>
-              <w:t xml:space="preserve">0</w:t>
-            </w:r>
-          </w:p>
-        </w:tc>
-        <w:tc>
-          <w:p>
-            <w:pPr>
-              <w:pStyle w:val="Compact"/>
-              <w:jc w:val="right"/>
-            </w:pPr>
-            <w:r>
-              <w:t xml:space="preserve">1</w:t>
-            </w:r>
-          </w:p>
-        </w:tc>
-      </w:tr>
-      <w:tr>
-        <w:tc>
-          <w:p>
-            <w:pPr>
-              <w:pStyle w:val="Compact"/>
-              <w:jc w:val="left"/>
-            </w:pPr>
-            <w:r>
-              <w:t xml:space="preserve">Agate bead</w:t>
-            </w:r>
-          </w:p>
-        </w:tc>
-        <w:tc>
-          <w:p>
-            <w:pPr>
-              <w:pStyle w:val="Compact"/>
-              <w:jc w:val="left"/>
-            </w:pPr>
-            <w:r>
-              <w:t xml:space="preserve">other</w:t>
-            </w:r>
-          </w:p>
-        </w:tc>
-        <w:tc>
-          <w:p>
-            <w:pPr>
-              <w:pStyle w:val="Compact"/>
-              <w:jc w:val="right"/>
-            </w:pPr>
-            <w:r>
-              <w:t xml:space="preserve">0</w:t>
-            </w:r>
-          </w:p>
-        </w:tc>
-        <w:tc>
-          <w:p>
-            <w:pPr>
-              <w:pStyle w:val="Compact"/>
-              <w:jc w:val="right"/>
-            </w:pPr>
-            <w:r>
-              <w:t xml:space="preserve">1</w:t>
-            </w:r>
-          </w:p>
-        </w:tc>
-        <w:tc>
-          <w:p>
-            <w:pPr>
-              <w:pStyle w:val="Compact"/>
-              <w:jc w:val="right"/>
-            </w:pPr>
-            <w:r>
-              <w:t xml:space="preserve">2</w:t>
-            </w:r>
-          </w:p>
-        </w:tc>
-      </w:tr>
-      <w:tr>
-        <w:tc>
-          <w:p>
-            <w:pPr>
-              <w:pStyle w:val="Compact"/>
-              <w:jc w:val="left"/>
-            </w:pPr>
-            <w:r>
-              <w:t xml:space="preserve">Agate bead</w:t>
-            </w:r>
-          </w:p>
-        </w:tc>
-        <w:tc>
-          <w:p>
-            <w:pPr>
-              <w:pStyle w:val="Compact"/>
-              <w:jc w:val="left"/>
-            </w:pPr>
-            <w:r>
-              <w:t xml:space="preserve">pentagonal</w:t>
-            </w:r>
-          </w:p>
-        </w:tc>
-        <w:tc>
-          <w:p>
-            <w:pPr>
-              <w:pStyle w:val="Compact"/>
-              <w:jc w:val="right"/>
-            </w:pPr>
-            <w:r>
-              <w:t xml:space="preserve">0</w:t>
-            </w:r>
-          </w:p>
-        </w:tc>
-        <w:tc>
-          <w:p>
-            <w:pPr>
-              <w:pStyle w:val="Compact"/>
-              <w:jc w:val="right"/>
-            </w:pPr>
-            <w:r>
-              <w:t xml:space="preserve">1</w:t>
-            </w:r>
-          </w:p>
-        </w:tc>
-        <w:tc>
-          <w:p>
-            <w:pPr>
-              <w:pStyle w:val="Compact"/>
-              <w:jc w:val="right"/>
-            </w:pPr>
-            <w:r>
-              <w:t xml:space="preserve">0</w:t>
-            </w:r>
-          </w:p>
-        </w:tc>
-      </w:tr>
-      <w:tr>
-        <w:tc>
-          <w:p>
-            <w:pPr>
-              <w:pStyle w:val="Compact"/>
-              <w:jc w:val="left"/>
-            </w:pPr>
-            <w:r>
-              <w:t xml:space="preserve">Agate bead</w:t>
-            </w:r>
-          </w:p>
-        </w:tc>
-        <w:tc>
-          <w:p>
-            <w:pPr>
-              <w:pStyle w:val="Compact"/>
-              <w:jc w:val="left"/>
-            </w:pPr>
-            <w:r>
-              <w:t xml:space="preserve">small oval</w:t>
-            </w:r>
-          </w:p>
-        </w:tc>
-        <w:tc>
-          <w:p>
-            <w:pPr>
-              <w:pStyle w:val="Compact"/>
-              <w:jc w:val="right"/>
-            </w:pPr>
-            <w:r>
-              <w:t xml:space="preserve">3</w:t>
-            </w:r>
-          </w:p>
-        </w:tc>
-        <w:tc>
-          <w:p>
-            <w:pPr>
-              <w:pStyle w:val="Compact"/>
-              <w:jc w:val="right"/>
-            </w:pPr>
-            <w:r>
-              <w:t xml:space="preserve">3</w:t>
-            </w:r>
-          </w:p>
-        </w:tc>
-        <w:tc>
-          <w:p>
-            <w:pPr>
-              <w:pStyle w:val="Compact"/>
-              <w:jc w:val="right"/>
-            </w:pPr>
-            <w:r>
-              <w:t xml:space="preserve">0</w:t>
-            </w:r>
-          </w:p>
-        </w:tc>
-      </w:tr>
-      <w:tr>
-        <w:tc>
-          <w:p>
-            <w:pPr>
-              <w:pStyle w:val="Compact"/>
-              <w:jc w:val="left"/>
-            </w:pPr>
-            <w:r>
-              <w:t xml:space="preserve">Agate bead</w:t>
-            </w:r>
-          </w:p>
-        </w:tc>
-        <w:tc>
-          <w:p>
-            <w:pPr>
-              <w:pStyle w:val="Compact"/>
-              <w:jc w:val="left"/>
-            </w:pPr>
-            <w:r>
-              <w:t xml:space="preserve">waxy oval</w:t>
-            </w:r>
-          </w:p>
-        </w:tc>
-        <w:tc>
-          <w:p>
-            <w:pPr>
-              <w:pStyle w:val="Compact"/>
-              <w:jc w:val="right"/>
-            </w:pPr>
-            <w:r>
-              <w:t xml:space="preserve">0</w:t>
-            </w:r>
-          </w:p>
-        </w:tc>
-        <w:tc>
-          <w:p>
-            <w:pPr>
-              <w:pStyle w:val="Compact"/>
-              <w:jc w:val="right"/>
-            </w:pPr>
-            <w:r>
-              <w:t xml:space="preserve">4</w:t>
-            </w:r>
-          </w:p>
-        </w:tc>
-        <w:tc>
-          <w:p>
-            <w:pPr>
-              <w:pStyle w:val="Compact"/>
-              <w:jc w:val="right"/>
-            </w:pPr>
-            <w:r>
-              <w:t xml:space="preserve">0</w:t>
-            </w:r>
-          </w:p>
-        </w:tc>
-      </w:tr>
-      <w:tr>
-        <w:tc>
-          <w:p>
-            <w:pPr>
-              <w:pStyle w:val="Compact"/>
-              <w:jc w:val="left"/>
-            </w:pPr>
-            <w:r>
-              <w:t xml:space="preserve">Bell</w:t>
-            </w:r>
-          </w:p>
-        </w:tc>
-        <w:tc>
-          <w:p>
-            <w:pPr>
-              <w:pStyle w:val="Compact"/>
-              <w:jc w:val="left"/>
-            </w:pPr>
-            <w:r>
-              <w:t xml:space="preserve">large</w:t>
-            </w:r>
-          </w:p>
-        </w:tc>
-        <w:tc>
-          <w:p>
-            <w:pPr>
-              <w:pStyle w:val="Compact"/>
-              <w:jc w:val="right"/>
-            </w:pPr>
-            <w:r>
-              <w:t xml:space="preserve">3</w:t>
-            </w:r>
-          </w:p>
-        </w:tc>
-        <w:tc>
-          <w:p>
-            <w:pPr>
-              <w:pStyle w:val="Compact"/>
-              <w:jc w:val="right"/>
-            </w:pPr>
-            <w:r>
-              <w:t xml:space="preserve">8</w:t>
-            </w:r>
-          </w:p>
-        </w:tc>
-        <w:tc>
-          <w:p>
-            <w:pPr>
-              <w:pStyle w:val="Compact"/>
-              <w:jc w:val="right"/>
-            </w:pPr>
-            <w:r>
-              <w:t xml:space="preserve">3</w:t>
-            </w:r>
-          </w:p>
-        </w:tc>
-      </w:tr>
-      <w:tr>
-        <w:tc>
-          <w:p>
-            <w:pPr>
-              <w:pStyle w:val="Compact"/>
-              <w:jc w:val="left"/>
-            </w:pPr>
-            <w:r>
-              <w:t xml:space="preserve">Bell</w:t>
-            </w:r>
-          </w:p>
-        </w:tc>
-        <w:tc>
-          <w:p>
-            <w:pPr>
-              <w:pStyle w:val="Compact"/>
-              <w:jc w:val="left"/>
-            </w:pPr>
-            <w:r>
-              <w:t xml:space="preserve">plain small</w:t>
-            </w:r>
-          </w:p>
-        </w:tc>
-        <w:tc>
-          <w:p>
-            <w:pPr>
-              <w:pStyle w:val="Compact"/>
-              <w:jc w:val="right"/>
-            </w:pPr>
-            <w:r>
-              <w:t xml:space="preserve">0</w:t>
-            </w:r>
-          </w:p>
-        </w:tc>
-        <w:tc>
-          <w:p>
-            <w:pPr>
-              <w:pStyle w:val="Compact"/>
-              <w:jc w:val="right"/>
-            </w:pPr>
-            <w:r>
-              <w:t xml:space="preserve">4</w:t>
-            </w:r>
-          </w:p>
-        </w:tc>
-        <w:tc>
-          <w:p>
-            <w:pPr>
-              <w:pStyle w:val="Compact"/>
-              <w:jc w:val="right"/>
-            </w:pPr>
-            <w:r>
-              <w:t xml:space="preserve">1</w:t>
-            </w:r>
-          </w:p>
-        </w:tc>
-      </w:tr>
-      <w:tr>
-        <w:tc>
-          <w:p>
-            <w:pPr>
-              <w:pStyle w:val="Compact"/>
-              <w:jc w:val="left"/>
-            </w:pPr>
-            <w:r>
-              <w:t xml:space="preserve">Bell</w:t>
-            </w:r>
-          </w:p>
-        </w:tc>
-        <w:tc>
-          <w:p>
-            <w:pPr>
-              <w:pStyle w:val="Compact"/>
-              <w:jc w:val="left"/>
-            </w:pPr>
-            <w:r>
-              <w:t xml:space="preserve">thin small</w:t>
-            </w:r>
-          </w:p>
-        </w:tc>
-        <w:tc>
-          <w:p>
-            <w:pPr>
-              <w:pStyle w:val="Compact"/>
-              <w:jc w:val="right"/>
-            </w:pPr>
-            <w:r>
-              <w:t xml:space="preserve">0</w:t>
-            </w:r>
-          </w:p>
-        </w:tc>
-        <w:tc>
-          <w:p>
-            <w:pPr>
-              <w:pStyle w:val="Compact"/>
-              <w:jc w:val="right"/>
-            </w:pPr>
-            <w:r>
-              <w:t xml:space="preserve">1</w:t>
-            </w:r>
-          </w:p>
-        </w:tc>
-        <w:tc>
-          <w:p>
-            <w:pPr>
-              <w:pStyle w:val="Compact"/>
-              <w:jc w:val="right"/>
-            </w:pPr>
-            <w:r>
-              <w:t xml:space="preserve">1</w:t>
-            </w:r>
-          </w:p>
-        </w:tc>
-      </w:tr>
-      <w:tr>
-        <w:tc>
-          <w:p>
-            <w:pPr>
-              <w:pStyle w:val="Compact"/>
-              <w:jc w:val="left"/>
-            </w:pPr>
-            <w:r>
-              <w:t xml:space="preserve">Bell</w:t>
-            </w:r>
-          </w:p>
-        </w:tc>
-        <w:tc>
-          <w:p>
-            <w:pPr>
-              <w:pStyle w:val="Compact"/>
-              <w:jc w:val="left"/>
-            </w:pPr>
-            <w:r>
-              <w:t xml:space="preserve">unclassified</w:t>
-            </w:r>
-          </w:p>
-        </w:tc>
-        <w:tc>
-          <w:p>
-            <w:pPr>
-              <w:pStyle w:val="Compact"/>
-              <w:jc w:val="right"/>
-            </w:pPr>
-            <w:r>
-              <w:t xml:space="preserve">1</w:t>
-            </w:r>
-          </w:p>
-        </w:tc>
-        <w:tc>
-          <w:p>
-            <w:pPr>
-              <w:pStyle w:val="Compact"/>
-              <w:jc w:val="right"/>
-            </w:pPr>
-            <w:r>
-              <w:t xml:space="preserve">0</w:t>
-            </w:r>
-          </w:p>
-        </w:tc>
-        <w:tc>
-          <w:p>
-            <w:pPr>
-              <w:pStyle w:val="Compact"/>
-              <w:jc w:val="right"/>
-            </w:pPr>
-            <w:r>
-              <w:t xml:space="preserve">0</w:t>
-            </w:r>
-          </w:p>
-        </w:tc>
-      </w:tr>
-      <w:tr>
-        <w:tc>
-          <w:p>
-            <w:pPr>
-              <w:pStyle w:val="Compact"/>
-              <w:jc w:val="left"/>
-            </w:pPr>
-            <w:r>
-              <w:t xml:space="preserve">Glass bead</w:t>
-            </w:r>
-          </w:p>
-        </w:tc>
-        <w:tc>
-          <w:p>
-            <w:pPr>
-              <w:pStyle w:val="Compact"/>
-              <w:jc w:val="left"/>
-            </w:pPr>
-            <w:r>
-              <w:t xml:space="preserve">medium bead</w:t>
-            </w:r>
-          </w:p>
-        </w:tc>
-        <w:tc>
-          <w:p>
-            <w:pPr>
-              <w:pStyle w:val="Compact"/>
-              <w:jc w:val="right"/>
-            </w:pPr>
-            <w:r>
-              <w:t xml:space="preserve">8</w:t>
-            </w:r>
-          </w:p>
-        </w:tc>
-        <w:tc>
-          <w:p>
-            <w:pPr>
-              <w:pStyle w:val="Compact"/>
-              <w:jc w:val="right"/>
-            </w:pPr>
-            <w:r>
-              <w:t xml:space="preserve">15</w:t>
-            </w:r>
-          </w:p>
-        </w:tc>
-        <w:tc>
-          <w:p>
-            <w:pPr>
-              <w:pStyle w:val="Compact"/>
-              <w:jc w:val="right"/>
-            </w:pPr>
-            <w:r>
-              <w:t xml:space="preserve">0</w:t>
-            </w:r>
-          </w:p>
-        </w:tc>
-      </w:tr>
-      <w:tr>
-        <w:tc>
-          <w:p>
-            <w:pPr>
-              <w:pStyle w:val="Compact"/>
-              <w:jc w:val="left"/>
-            </w:pPr>
-            <w:r>
-              <w:t xml:space="preserve">Glass bead</w:t>
-            </w:r>
-          </w:p>
-        </w:tc>
-        <w:tc>
-          <w:p>
-            <w:pPr>
-              <w:pStyle w:val="Compact"/>
-              <w:jc w:val="left"/>
-            </w:pPr>
-            <w:r>
-              <w:t xml:space="preserve">small bead</w:t>
-            </w:r>
-          </w:p>
-        </w:tc>
-        <w:tc>
-          <w:p>
-            <w:pPr>
-              <w:pStyle w:val="Compact"/>
-              <w:jc w:val="right"/>
-            </w:pPr>
-            <w:r>
-              <w:t xml:space="preserve">60</w:t>
-            </w:r>
-          </w:p>
-        </w:tc>
-        <w:tc>
-          <w:p>
-            <w:pPr>
-              <w:pStyle w:val="Compact"/>
-              <w:jc w:val="right"/>
-            </w:pPr>
-            <w:r>
-              <w:t xml:space="preserve">37</w:t>
-            </w:r>
-          </w:p>
-        </w:tc>
-        <w:tc>
-          <w:p>
-            <w:pPr>
-              <w:pStyle w:val="Compact"/>
-              <w:jc w:val="right"/>
-            </w:pPr>
-            <w:r>
-              <w:t xml:space="preserve">1</w:t>
-            </w:r>
-          </w:p>
-        </w:tc>
-      </w:tr>
-      <w:tr>
-        <w:tc>
-          <w:p>
-            <w:pPr>
-              <w:pStyle w:val="Compact"/>
-              <w:jc w:val="left"/>
-            </w:pPr>
-            <w:r>
-              <w:t xml:space="preserve">Golden bead</w:t>
-            </w:r>
-          </w:p>
-        </w:tc>
-        <w:tc>
-          <w:p>
-            <w:pPr>
-              <w:pStyle w:val="Compact"/>
-              <w:jc w:val="left"/>
-            </w:pPr>
-            <w:r>
-              <w:t xml:space="preserve">NA</w:t>
-            </w:r>
-          </w:p>
-        </w:tc>
-        <w:tc>
-          <w:p>
-            <w:pPr>
-              <w:pStyle w:val="Compact"/>
-              <w:jc w:val="right"/>
-            </w:pPr>
-            <w:r>
-              <w:t xml:space="preserve">48</w:t>
-            </w:r>
-          </w:p>
-        </w:tc>
-        <w:tc>
-          <w:p>
-            <w:pPr>
-              <w:pStyle w:val="Compact"/>
-              <w:jc w:val="right"/>
-            </w:pPr>
-            <w:r>
-              <w:t xml:space="preserve">93</w:t>
-            </w:r>
-          </w:p>
-        </w:tc>
-        <w:tc>
-          <w:p>
-            <w:pPr>
-              <w:pStyle w:val="Compact"/>
-              <w:jc w:val="right"/>
-            </w:pPr>
-            <w:r>
-              <w:t xml:space="preserve">2</w:t>
-            </w:r>
-          </w:p>
-        </w:tc>
-      </w:tr>
-      <w:tr>
-        <w:tc>
-          <w:p>
-            <w:pPr>
-              <w:pStyle w:val="Compact"/>
-              <w:jc w:val="left"/>
-            </w:pPr>
-            <w:r>
-              <w:t xml:space="preserve">Metal ring</w:t>
-            </w:r>
-          </w:p>
-        </w:tc>
-        <w:tc>
-          <w:p>
-            <w:pPr>
-              <w:pStyle w:val="Compact"/>
-              <w:jc w:val="left"/>
-            </w:pPr>
-            <w:r>
-              <w:t xml:space="preserve">braid</w:t>
-            </w:r>
-          </w:p>
-        </w:tc>
-        <w:tc>
-          <w:p>
-            <w:pPr>
-              <w:pStyle w:val="Compact"/>
-              <w:jc w:val="right"/>
-            </w:pPr>
-            <w:r>
-              <w:t xml:space="preserve">0</w:t>
-            </w:r>
-          </w:p>
-        </w:tc>
-        <w:tc>
-          <w:p>
-            <w:pPr>
-              <w:pStyle w:val="Compact"/>
-              <w:jc w:val="right"/>
-            </w:pPr>
-            <w:r>
-              <w:t xml:space="preserve">1</w:t>
-            </w:r>
-          </w:p>
-        </w:tc>
-        <w:tc>
-          <w:p>
-            <w:pPr>
-              <w:pStyle w:val="Compact"/>
-              <w:jc w:val="right"/>
-            </w:pPr>
-            <w:r>
-              <w:t xml:space="preserve">0</w:t>
-            </w:r>
-          </w:p>
-        </w:tc>
-      </w:tr>
-      <w:tr>
-        <w:tc>
-          <w:p>
-            <w:pPr>
-              <w:pStyle w:val="Compact"/>
-              <w:jc w:val="left"/>
-            </w:pPr>
-            <w:r>
-              <w:t xml:space="preserve">Metal ring</w:t>
-            </w:r>
-          </w:p>
-        </w:tc>
-        <w:tc>
-          <w:p>
-            <w:pPr>
-              <w:pStyle w:val="Compact"/>
-              <w:jc w:val="left"/>
-            </w:pPr>
-            <w:r>
-              <w:t xml:space="preserve">entwined</w:t>
-            </w:r>
-          </w:p>
-        </w:tc>
-        <w:tc>
-          <w:p>
-            <w:pPr>
-              <w:pStyle w:val="Compact"/>
-              <w:jc w:val="right"/>
-            </w:pPr>
-            <w:r>
-              <w:t xml:space="preserve">1</w:t>
-            </w:r>
-          </w:p>
-        </w:tc>
-        <w:tc>
-          <w:p>
-            <w:pPr>
-              <w:pStyle w:val="Compact"/>
-              <w:jc w:val="right"/>
-            </w:pPr>
-            <w:r>
-              <w:t xml:space="preserve">1</w:t>
-            </w:r>
-          </w:p>
-        </w:tc>
-        <w:tc>
-          <w:p>
-            <w:pPr>
-              <w:pStyle w:val="Compact"/>
-              <w:jc w:val="right"/>
-            </w:pPr>
-            <w:r>
-              <w:t xml:space="preserve">0</w:t>
-            </w:r>
-          </w:p>
-        </w:tc>
-      </w:tr>
-      <w:tr>
-        <w:tc>
-          <w:p>
-            <w:pPr>
-              <w:pStyle w:val="Compact"/>
-              <w:jc w:val="left"/>
-            </w:pPr>
-            <w:r>
-              <w:t xml:space="preserve">Metal ring</w:t>
-            </w:r>
-          </w:p>
-        </w:tc>
-        <w:tc>
-          <w:p>
-            <w:pPr>
-              <w:pStyle w:val="Compact"/>
-              <w:jc w:val="left"/>
-            </w:pPr>
-            <w:r>
-              <w:t xml:space="preserve">flat</w:t>
-            </w:r>
-          </w:p>
-        </w:tc>
-        <w:tc>
-          <w:p>
-            <w:pPr>
-              <w:pStyle w:val="Compact"/>
-              <w:jc w:val="right"/>
-            </w:pPr>
-            <w:r>
-              <w:t xml:space="preserve">0</w:t>
-            </w:r>
-          </w:p>
-        </w:tc>
-        <w:tc>
-          <w:p>
-            <w:pPr>
-              <w:pStyle w:val="Compact"/>
-              <w:jc w:val="right"/>
-            </w:pPr>
-            <w:r>
-              <w:t xml:space="preserve">1</w:t>
-            </w:r>
-          </w:p>
-        </w:tc>
-        <w:tc>
-          <w:p>
-            <w:pPr>
-              <w:pStyle w:val="Compact"/>
-              <w:jc w:val="right"/>
-            </w:pPr>
-            <w:r>
-              <w:t xml:space="preserve">0</w:t>
-            </w:r>
-          </w:p>
-        </w:tc>
-      </w:tr>
-      <w:tr>
-        <w:tc>
-          <w:p>
-            <w:pPr>
-              <w:pStyle w:val="Compact"/>
-              <w:jc w:val="left"/>
-            </w:pPr>
-            <w:r>
-              <w:t xml:space="preserve">Metal ring</w:t>
-            </w:r>
-          </w:p>
-        </w:tc>
-        <w:tc>
-          <w:p>
-            <w:pPr>
-              <w:pStyle w:val="Compact"/>
-              <w:jc w:val="left"/>
-            </w:pPr>
-            <w:r>
-              <w:t xml:space="preserve">large thick string</w:t>
-            </w:r>
-          </w:p>
-        </w:tc>
-        <w:tc>
-          <w:p>
-            <w:pPr>
-              <w:pStyle w:val="Compact"/>
-              <w:jc w:val="right"/>
-            </w:pPr>
-            <w:r>
-              <w:t xml:space="preserve">0</w:t>
-            </w:r>
-          </w:p>
-        </w:tc>
-        <w:tc>
-          <w:p>
-            <w:pPr>
-              <w:pStyle w:val="Compact"/>
-              <w:jc w:val="right"/>
-            </w:pPr>
-            <w:r>
-              <w:t xml:space="preserve">1</w:t>
-            </w:r>
-          </w:p>
-        </w:tc>
-        <w:tc>
-          <w:p>
-            <w:pPr>
-              <w:pStyle w:val="Compact"/>
-              <w:jc w:val="right"/>
-            </w:pPr>
-            <w:r>
-              <w:t xml:space="preserve">0</w:t>
-            </w:r>
-          </w:p>
-        </w:tc>
-      </w:tr>
-      <w:tr>
-        <w:tc>
-          <w:p>
-            <w:pPr>
-              <w:pStyle w:val="Compact"/>
-              <w:jc w:val="left"/>
-            </w:pPr>
-            <w:r>
-              <w:t xml:space="preserve">Metal ring</w:t>
-            </w:r>
-          </w:p>
-        </w:tc>
-        <w:tc>
-          <w:p>
-            <w:pPr>
-              <w:pStyle w:val="Compact"/>
-              <w:jc w:val="left"/>
-            </w:pPr>
-            <w:r>
-              <w:t xml:space="preserve">overlapped</w:t>
-            </w:r>
-          </w:p>
-        </w:tc>
-        <w:tc>
-          <w:p>
-            <w:pPr>
-              <w:pStyle w:val="Compact"/>
-              <w:jc w:val="right"/>
-            </w:pPr>
-            <w:r>
-              <w:t xml:space="preserve">0</w:t>
-            </w:r>
-          </w:p>
-        </w:tc>
-        <w:tc>
-          <w:p>
-            <w:pPr>
-              <w:pStyle w:val="Compact"/>
-              <w:jc w:val="right"/>
-            </w:pPr>
-            <w:r>
-              <w:t xml:space="preserve">2</w:t>
-            </w:r>
-          </w:p>
-        </w:tc>
-        <w:tc>
-          <w:p>
-            <w:pPr>
-              <w:pStyle w:val="Compact"/>
-              <w:jc w:val="right"/>
-            </w:pPr>
-            <w:r>
-              <w:t xml:space="preserve">0</w:t>
-            </w:r>
-          </w:p>
-        </w:tc>
-      </w:tr>
-      <w:tr>
-        <w:tc>
-          <w:p>
-            <w:pPr>
-              <w:pStyle w:val="Compact"/>
-              <w:jc w:val="left"/>
-            </w:pPr>
-            <w:r>
-              <w:t xml:space="preserve">Metal ring</w:t>
-            </w:r>
-          </w:p>
-        </w:tc>
-        <w:tc>
-          <w:p>
-            <w:pPr>
-              <w:pStyle w:val="Compact"/>
-              <w:jc w:val="left"/>
-            </w:pPr>
-            <w:r>
-              <w:t xml:space="preserve">small thin string</w:t>
-            </w:r>
-          </w:p>
-        </w:tc>
-        <w:tc>
-          <w:p>
-            <w:pPr>
-              <w:pStyle w:val="Compact"/>
-              <w:jc w:val="right"/>
-            </w:pPr>
-            <w:r>
-              <w:t xml:space="preserve">0</w:t>
-            </w:r>
-          </w:p>
-        </w:tc>
-        <w:tc>
-          <w:p>
-            <w:pPr>
-              <w:pStyle w:val="Compact"/>
-              <w:jc w:val="right"/>
-            </w:pPr>
-            <w:r>
-              <w:t xml:space="preserve">1</w:t>
-            </w:r>
-          </w:p>
-        </w:tc>
-        <w:tc>
-          <w:p>
-            <w:pPr>
-              <w:pStyle w:val="Compact"/>
-              <w:jc w:val="right"/>
-            </w:pPr>
-            <w:r>
-              <w:t xml:space="preserve">0</w:t>
-            </w:r>
-          </w:p>
-        </w:tc>
-      </w:tr>
-      <w:tr>
-        <w:tc>
-          <w:p>
-            <w:pPr>
-              <w:pStyle w:val="Compact"/>
-              <w:jc w:val="left"/>
-            </w:pPr>
-            <w:r>
-              <w:t xml:space="preserve">Metal ring</w:t>
-            </w:r>
-          </w:p>
-        </w:tc>
-        <w:tc>
-          <w:p>
-            <w:pPr>
-              <w:pStyle w:val="Compact"/>
-              <w:jc w:val="left"/>
-            </w:pPr>
-            <w:r>
-              <w:t xml:space="preserve">thin large</w:t>
-            </w:r>
-          </w:p>
-        </w:tc>
-        <w:tc>
-          <w:p>
-            <w:pPr>
-              <w:pStyle w:val="Compact"/>
-              <w:jc w:val="right"/>
-            </w:pPr>
-            <w:r>
-              <w:t xml:space="preserve">4</w:t>
-            </w:r>
-          </w:p>
-        </w:tc>
-        <w:tc>
-          <w:p>
-            <w:pPr>
-              <w:pStyle w:val="Compact"/>
-              <w:jc w:val="right"/>
-            </w:pPr>
-            <w:r>
-              <w:t xml:space="preserve">5</w:t>
-            </w:r>
-          </w:p>
-        </w:tc>
-        <w:tc>
-          <w:p>
-            <w:pPr>
-              <w:pStyle w:val="Compact"/>
-              <w:jc w:val="right"/>
-            </w:pPr>
-            <w:r>
-              <w:t xml:space="preserve">2</w:t>
-            </w:r>
-          </w:p>
-        </w:tc>
-      </w:tr>
-      <w:tr>
-        <w:tc>
-          <w:p>
-            <w:pPr>
-              <w:pStyle w:val="Compact"/>
-              <w:jc w:val="left"/>
-            </w:pPr>
-            <w:r>
-              <w:t xml:space="preserve">Metal ring</w:t>
-            </w:r>
-          </w:p>
-        </w:tc>
-        <w:tc>
-          <w:p>
-            <w:pPr>
-              <w:pStyle w:val="Compact"/>
-              <w:jc w:val="left"/>
-            </w:pPr>
-            <w:r>
-              <w:t xml:space="preserve">wide large</w:t>
-            </w:r>
-          </w:p>
-        </w:tc>
-        <w:tc>
-          <w:p>
-            <w:pPr>
-              <w:pStyle w:val="Compact"/>
-              <w:jc w:val="right"/>
-            </w:pPr>
-            <w:r>
-              <w:t xml:space="preserve">0</w:t>
-            </w:r>
-          </w:p>
-        </w:tc>
-        <w:tc>
-          <w:p>
-            <w:pPr>
-              <w:pStyle w:val="Compact"/>
-              <w:jc w:val="right"/>
-            </w:pPr>
-            <w:r>
-              <w:t xml:space="preserve">5</w:t>
-            </w:r>
-          </w:p>
-        </w:tc>
-        <w:tc>
-          <w:p>
-            <w:pPr>
-              <w:pStyle w:val="Compact"/>
-              <w:jc w:val="right"/>
-            </w:pPr>
-            <w:r>
-              <w:t xml:space="preserve">0</w:t>
-            </w:r>
-          </w:p>
-        </w:tc>
-      </w:tr>
-      <w:tr>
-        <w:tc>
-          <w:p>
-            <w:pPr>
-              <w:pStyle w:val="Compact"/>
-              <w:jc w:val="left"/>
-            </w:pPr>
-            <w:r>
-              <w:t xml:space="preserve">Metal ring</w:t>
-            </w:r>
-          </w:p>
-        </w:tc>
-        <w:tc>
-          <w:p>
-            <w:pPr>
-              <w:pStyle w:val="Compact"/>
-              <w:jc w:val="left"/>
-            </w:pPr>
-            <w:r>
-              <w:t xml:space="preserve">wide small</w:t>
-            </w:r>
-          </w:p>
-        </w:tc>
-        <w:tc>
-          <w:p>
-            <w:pPr>
-              <w:pStyle w:val="Compact"/>
-              <w:jc w:val="right"/>
-            </w:pPr>
-            <w:r>
-              <w:t xml:space="preserve">1</w:t>
-            </w:r>
-          </w:p>
-        </w:tc>
-        <w:tc>
-          <w:p>
-            <w:pPr>
-              <w:pStyle w:val="Compact"/>
-              <w:jc w:val="right"/>
-            </w:pPr>
-            <w:r>
-              <w:t xml:space="preserve">9</w:t>
-            </w:r>
-          </w:p>
-        </w:tc>
-        <w:tc>
-          <w:p>
-            <w:pPr>
-              <w:pStyle w:val="Compact"/>
-              <w:jc w:val="right"/>
-            </w:pPr>
-            <w:r>
-              <w:t xml:space="preserve">1</w:t>
-            </w:r>
-          </w:p>
-        </w:tc>
-      </w:tr>
-    </w:tbl>
+        <w:t xml:space="preserve">Figure 2: Sampling area with 40 squares</w:t>
+      </w:r>
+    </w:p>
     <w:p>
       <w:pPr>
         <w:pStyle w:val="BodyText"/>
       </w:pPr>
       <w:r>
-        <w:t xml:space="preserve">To explore whether body ornaments can reflect the colonial influences on indigenous populations, this research examines the frequency and spatial distribution of trade ornaments at Kiwulan during different time periods with foreign contacts, including European and Chinese contacts. Trade ornaments were analyzed by three analytical units including pre-European contact, European contact, and Chinese contact that indicates three scale of exchange network from less to intense contact subsequently. Because the appearance of ornaments is highly related to the original raw material couple with the function such as bead and bracelet, they are combined as the first criterion of classification which determines five major categories. Under each category of raw material, ornaments are further classified into several subtype according to the shape if any variations were identified in each category. In order to compare the general pattern of changes for major ornaments, less frequent ornaments are combined as one category named other, which will be discussed separately.</w:t>
+        <w:t xml:space="preserve">The ornaments studied in this paper came from 40 adjacent 4m x 4m units out of 262 units in the middle part of excavation (Figure</w:t>
+      </w:r>
+      <w:r>
+        <w:t xml:space="preserve"> </w:t>
+      </w:r>
+      <w:r>
+        <w:t xml:space="preserve">2</w:t>
+      </w:r>
+      <w:r>
+        <w:t xml:space="preserve">. The sampling principle is based on the extent of intact contexts that the least disturbed by modern constructions are the preference. The Upper Layer Culture can be divided into six sub layers spanning from 14 century to 19 century according to current radiocarbon dates, excavation depth, types of ceramics, and sediment texture and color</w:t>
+      </w:r>
+      <w:r>
+        <w:t xml:space="preserve"> </w:t>
+      </w:r>
+      <w:r>
+        <w:t xml:space="preserve">(Hsieh, 2009; Wang, 2011)</w:t>
+      </w:r>
+      <w:r>
+        <w:t xml:space="preserve">. Layers are assigned numbers from 1 to 6 for which L1 corresponds to the upper context and L6, also the bottom layer, refers to lower context. Based on</w:t>
+      </w:r>
+      <w:r>
+        <w:t xml:space="preserve"> </w:t>
+      </w:r>
+      <w:r>
+        <w:t xml:space="preserve">Hsieh (2009)</w:t>
+      </w:r>
+      <w:r>
+        <w:t xml:space="preserve"> </w:t>
+      </w:r>
+      <w:r>
+        <w:t xml:space="preserve">chronological study of Chinese porcelains, L5 and L6 represent pre-European contact period, L4 was the time of European contact, and L2 and L1 was the period of Chinese contact.</w:t>
       </w:r>
     </w:p>
     <w:p>
@@ -2292,25 +765,21 @@
         <w:pStyle w:val="BodyText"/>
       </w:pPr>
       <w:r>
-        <w:t xml:space="preserve">Ornaments with clear contexts were mainly found from the post-hole area, burials, and middens, where ornaments from the post-hole area accounts for the majority of the amount in total. Post-hole area is also the contexts that we mainly focus on because it represents house units accross the site that can further provide a basis for comparison to see if there is any spatial pattern of distribution. Ornaments from middens and burials will also be discussed in the later section. For the post-hole area, there were 406 ornaments recovered from the 40 sampling squares, which accounts for 0.465063% of the total number of ornaments found in the same excavation section including all contexts. Figure</w:t>
-      </w:r>
-      <w:r>
-        <w:t xml:space="preserve"> </w:t>
-      </w:r>
-      <w:r>
-        <w:t xml:space="preserve">2</w:t>
-      </w:r>
-      <w:r>
-        <w:t xml:space="preserve"> </w:t>
-      </w:r>
-      <w:r>
-        <w:t xml:space="preserve">shows that the most common ornament is golden bead with the number of 143, followed by 121 glass beads, 46 agate beads, 35 metal rings, and 22 metal bells. Ornaments in most categories can be divided into sub-types according to the variation of shape. The variation was defined by the difference identified in at least two variables, for example dimensional variables such as length, or stylish variables such as patterns. The frequency and feature of subtypes for major categories are summarized in</w:t>
-      </w:r>
-      <w:r>
-        <w:t xml:space="preserve"> </w:t>
-      </w:r>
-      <w:r>
-        <w:t xml:space="preserve">1</w:t>
+        <w:t xml:space="preserve">&lt;–add a chart of chronology–&gt;</w:t>
+      </w:r>
+    </w:p>
+    <w:p>
+      <w:pPr>
+        <w:pStyle w:val="BodyText"/>
+      </w:pPr>
+      <w:r>
+        <w:t xml:space="preserve">In general, complete ornaments with clear context were mostly found in burials that helps to understand how people wear them and any relationships between shapes of ornaments and gender or age. In addition to burials, ornaments were also found in middens and living space that can be identified by post holes. The frequency of ornaments from burials is more than those from the living space due to well preserved condition. There is a wide variety of raw materials for ornaments of which ornaments glass, agate and metal ornaments that account for 99% of all ornaments were thought to be introduced by trading with the Europeans and Chinese traders, while ornaments made of shells, woods, and bones were believed locally made that is about only about 1% of all ornaments (Table 1). The reason for the large quantity of glass beads is that they usually have been found in clusters because of the original form such as necklaces. The shape of ornaments include beads, bracelets, rings, bells, pendants, and knitted objects that shows shape are closely related to raw material due to its characteristic. For example, beads are only made of glass, agate, and shell, and bone is the main material for knitted objects that used to connect beads. Also, metal ornaments covers more shapes such bells, pendants, and rings</w:t>
+      </w:r>
+      <w:r>
+        <w:t xml:space="preserve"> </w:t>
+      </w:r>
+      <w:r>
+        <w:t xml:space="preserve">(Chen, 2007)</w:t>
       </w:r>
       <w:r>
         <w:t xml:space="preserve">.</w:t>
@@ -2318,61 +787,29 @@
     </w:p>
     <w:p>
       <w:pPr>
-        <w:pStyle w:val="BodyText"/>
+        <w:pStyle w:val="Heading1"/>
+      </w:pPr>
+      <w:bookmarkStart w:id="25" w:name="samples-and-methods"/>
+      <w:r>
+        <w:t xml:space="preserve">Samples and Methods</w:t>
+      </w:r>
+      <w:bookmarkEnd w:id="25"/>
+    </w:p>
+    <w:p>
+      <w:pPr>
+        <w:pStyle w:val="CaptionedFigure"/>
       </w:pPr>
       <w:r>
         <w:drawing>
           <wp:inline>
             <wp:extent cx="5943600" cy="4754880"/>
             <wp:effectExtent b="0" l="0" r="0" t="0"/>
-            <wp:docPr descr="" title="" id="1" name="Picture"/>
+            <wp:docPr descr="Figure 3: Frequency of ornaments" title="" id="1" name="Picture"/>
             <a:graphic>
               <a:graphicData uri="http://schemas.openxmlformats.org/drawingml/2006/picture">
                 <pic:pic>
                   <pic:nvPicPr>
-                    <pic:cNvPr descr="../figures/plot-counts-by-period-1.png" id="0" name="Picture"/>
-                    <pic:cNvPicPr>
-                      <a:picLocks noChangeArrowheads="1" noChangeAspect="1"/>
-                    </pic:cNvPicPr>
-                  </pic:nvPicPr>
-                  <pic:blipFill>
-                    <a:blip r:embed="rId25"/>
-                    <a:stretch>
-                      <a:fillRect/>
-                    </a:stretch>
-                  </pic:blipFill>
-                  <pic:spPr bwMode="auto">
-                    <a:xfrm>
-                      <a:off x="0" y="0"/>
-                      <a:ext cx="5943600" cy="4754880"/>
-                    </a:xfrm>
-                    <a:prstGeom prst="rect">
-                      <a:avLst/>
-                    </a:prstGeom>
-                    <a:noFill/>
-                    <a:ln w="9525">
-                      <a:noFill/>
-                      <a:headEnd/>
-                      <a:tailEnd/>
-                    </a:ln>
-                  </pic:spPr>
-                </pic:pic>
-              </a:graphicData>
-            </a:graphic>
-          </wp:inline>
-        </w:drawing>
-      </w:r>
-      <w:r>
-        <w:drawing>
-          <wp:inline>
-            <wp:extent cx="5943600" cy="4754880"/>
-            <wp:effectExtent b="0" l="0" r="0" t="0"/>
-            <wp:docPr descr="" title="" id="1" name="Picture"/>
-            <a:graphic>
-              <a:graphicData uri="http://schemas.openxmlformats.org/drawingml/2006/picture">
-                <pic:pic>
-                  <pic:nvPicPr>
-                    <pic:cNvPr descr="../figures/plot-counts-by-period-2.png" id="0" name="Picture"/>
+                    <pic:cNvPr descr="../figures/plot-all-ornaments-count-1.png" id="0" name="Picture"/>
                     <pic:cNvPicPr>
                       <a:picLocks noChangeArrowheads="1" noChangeAspect="1"/>
                     </pic:cNvPicPr>
@@ -2407,6 +844,1583 @@
     </w:p>
     <w:p>
       <w:pPr>
+        <w:pStyle w:val="ImageCaption"/>
+      </w:pPr>
+      <w:r>
+        <w:t xml:space="preserve">Figure 3: Frequency of ornaments</w:t>
+      </w:r>
+    </w:p>
+    <w:p>
+      <w:pPr>
+        <w:pStyle w:val="TableCaption"/>
+      </w:pPr>
+      <w:r>
+        <w:t xml:space="preserve">Table 1: A table of ornament subtypes</w:t>
+      </w:r>
+    </w:p>
+    <w:tbl>
+      <w:tblPr>
+        <w:tblStyle w:val="Table"/>
+        <w:tblW w:type="pct" w:w="0.0"/>
+        <w:tblLook w:firstRow="1"/>
+        <w:tblCaption w:val="Table 1: A table of ornament subtypes"/>
+      </w:tblPr>
+      <w:tblGrid/>
+      <w:tr>
+        <w:trPr>
+          <w:cnfStyle w:firstRow="1"/>
+        </w:trPr>
+        <w:tc>
+          <w:tcPr>
+            <w:tcBorders>
+              <w:bottom w:val="single"/>
+            </w:tcBorders>
+            <w:vAlign w:val="bottom"/>
+          </w:tcPr>
+          <w:p>
+            <w:pPr>
+              <w:pStyle w:val="Compact"/>
+              <w:jc w:val="left"/>
+            </w:pPr>
+            <w:r>
+              <w:t xml:space="preserve">Categories</w:t>
+            </w:r>
+          </w:p>
+        </w:tc>
+        <w:tc>
+          <w:tcPr>
+            <w:tcBorders>
+              <w:bottom w:val="single"/>
+            </w:tcBorders>
+            <w:vAlign w:val="bottom"/>
+          </w:tcPr>
+          <w:p>
+            <w:pPr>
+              <w:pStyle w:val="Compact"/>
+              <w:jc w:val="left"/>
+            </w:pPr>
+            <w:r>
+              <w:t xml:space="preserve">Type</w:t>
+            </w:r>
+          </w:p>
+        </w:tc>
+        <w:tc>
+          <w:tcPr>
+            <w:tcBorders>
+              <w:bottom w:val="single"/>
+            </w:tcBorders>
+            <w:vAlign w:val="bottom"/>
+          </w:tcPr>
+          <w:p>
+            <w:pPr>
+              <w:pStyle w:val="Compact"/>
+              <w:jc w:val="right"/>
+            </w:pPr>
+            <w:r>
+              <w:t xml:space="preserve">Before European Contact</w:t>
+            </w:r>
+          </w:p>
+        </w:tc>
+        <w:tc>
+          <w:tcPr>
+            <w:tcBorders>
+              <w:bottom w:val="single"/>
+            </w:tcBorders>
+            <w:vAlign w:val="bottom"/>
+          </w:tcPr>
+          <w:p>
+            <w:pPr>
+              <w:pStyle w:val="Compact"/>
+              <w:jc w:val="right"/>
+            </w:pPr>
+            <w:r>
+              <w:t xml:space="preserve">European Contact</w:t>
+            </w:r>
+          </w:p>
+        </w:tc>
+        <w:tc>
+          <w:tcPr>
+            <w:tcBorders>
+              <w:bottom w:val="single"/>
+            </w:tcBorders>
+            <w:vAlign w:val="bottom"/>
+          </w:tcPr>
+          <w:p>
+            <w:pPr>
+              <w:pStyle w:val="Compact"/>
+              <w:jc w:val="right"/>
+            </w:pPr>
+            <w:r>
+              <w:t xml:space="preserve">Chinese Contact</w:t>
+            </w:r>
+          </w:p>
+        </w:tc>
+      </w:tr>
+      <w:tr>
+        <w:tc>
+          <w:p>
+            <w:pPr>
+              <w:pStyle w:val="Compact"/>
+              <w:jc w:val="left"/>
+            </w:pPr>
+            <w:r>
+              <w:t xml:space="preserve">Agate bead</w:t>
+            </w:r>
+          </w:p>
+        </w:tc>
+        <w:tc>
+          <w:p>
+            <w:pPr>
+              <w:pStyle w:val="Compact"/>
+              <w:jc w:val="left"/>
+            </w:pPr>
+            <w:r>
+              <w:t xml:space="preserve">big oval</w:t>
+            </w:r>
+          </w:p>
+        </w:tc>
+        <w:tc>
+          <w:p>
+            <w:pPr>
+              <w:pStyle w:val="Compact"/>
+              <w:jc w:val="right"/>
+            </w:pPr>
+            <w:r>
+              <w:t xml:space="preserve">0</w:t>
+            </w:r>
+          </w:p>
+        </w:tc>
+        <w:tc>
+          <w:p>
+            <w:pPr>
+              <w:pStyle w:val="Compact"/>
+              <w:jc w:val="right"/>
+            </w:pPr>
+            <w:r>
+              <w:t xml:space="preserve">0</w:t>
+            </w:r>
+          </w:p>
+        </w:tc>
+        <w:tc>
+          <w:p>
+            <w:pPr>
+              <w:pStyle w:val="Compact"/>
+              <w:jc w:val="right"/>
+            </w:pPr>
+            <w:r>
+              <w:t xml:space="preserve">1</w:t>
+            </w:r>
+          </w:p>
+        </w:tc>
+      </w:tr>
+      <w:tr>
+        <w:tc>
+          <w:p>
+            <w:pPr>
+              <w:pStyle w:val="Compact"/>
+              <w:jc w:val="left"/>
+            </w:pPr>
+            <w:r>
+              <w:t xml:space="preserve">Agate bead</w:t>
+            </w:r>
+          </w:p>
+        </w:tc>
+        <w:tc>
+          <w:p>
+            <w:pPr>
+              <w:pStyle w:val="Compact"/>
+              <w:jc w:val="left"/>
+            </w:pPr>
+            <w:r>
+              <w:t xml:space="preserve">globular</w:t>
+            </w:r>
+          </w:p>
+        </w:tc>
+        <w:tc>
+          <w:p>
+            <w:pPr>
+              <w:pStyle w:val="Compact"/>
+              <w:jc w:val="right"/>
+            </w:pPr>
+            <w:r>
+              <w:t xml:space="preserve">0</w:t>
+            </w:r>
+          </w:p>
+        </w:tc>
+        <w:tc>
+          <w:p>
+            <w:pPr>
+              <w:pStyle w:val="Compact"/>
+              <w:jc w:val="right"/>
+            </w:pPr>
+            <w:r>
+              <w:t xml:space="preserve">1</w:t>
+            </w:r>
+          </w:p>
+        </w:tc>
+        <w:tc>
+          <w:p>
+            <w:pPr>
+              <w:pStyle w:val="Compact"/>
+              <w:jc w:val="right"/>
+            </w:pPr>
+            <w:r>
+              <w:t xml:space="preserve">0</w:t>
+            </w:r>
+          </w:p>
+        </w:tc>
+      </w:tr>
+      <w:tr>
+        <w:tc>
+          <w:p>
+            <w:pPr>
+              <w:pStyle w:val="Compact"/>
+              <w:jc w:val="left"/>
+            </w:pPr>
+            <w:r>
+              <w:t xml:space="preserve">Agate bead</w:t>
+            </w:r>
+          </w:p>
+        </w:tc>
+        <w:tc>
+          <w:p>
+            <w:pPr>
+              <w:pStyle w:val="Compact"/>
+              <w:jc w:val="left"/>
+            </w:pPr>
+            <w:r>
+              <w:t xml:space="preserve">hexagonal</w:t>
+            </w:r>
+          </w:p>
+        </w:tc>
+        <w:tc>
+          <w:p>
+            <w:pPr>
+              <w:pStyle w:val="Compact"/>
+              <w:jc w:val="right"/>
+            </w:pPr>
+            <w:r>
+              <w:t xml:space="preserve">6</w:t>
+            </w:r>
+          </w:p>
+        </w:tc>
+        <w:tc>
+          <w:p>
+            <w:pPr>
+              <w:pStyle w:val="Compact"/>
+              <w:jc w:val="right"/>
+            </w:pPr>
+            <w:r>
+              <w:t xml:space="preserve">17</w:t>
+            </w:r>
+          </w:p>
+        </w:tc>
+        <w:tc>
+          <w:p>
+            <w:pPr>
+              <w:pStyle w:val="Compact"/>
+              <w:jc w:val="right"/>
+            </w:pPr>
+            <w:r>
+              <w:t xml:space="preserve">5</w:t>
+            </w:r>
+          </w:p>
+        </w:tc>
+      </w:tr>
+      <w:tr>
+        <w:tc>
+          <w:p>
+            <w:pPr>
+              <w:pStyle w:val="Compact"/>
+              <w:jc w:val="left"/>
+            </w:pPr>
+            <w:r>
+              <w:t xml:space="preserve">Agate bead</w:t>
+            </w:r>
+          </w:p>
+        </w:tc>
+        <w:tc>
+          <w:p>
+            <w:pPr>
+              <w:pStyle w:val="Compact"/>
+              <w:jc w:val="left"/>
+            </w:pPr>
+            <w:r>
+              <w:t xml:space="preserve">long bicone</w:t>
+            </w:r>
+          </w:p>
+        </w:tc>
+        <w:tc>
+          <w:p>
+            <w:pPr>
+              <w:pStyle w:val="Compact"/>
+              <w:jc w:val="right"/>
+            </w:pPr>
+            <w:r>
+              <w:t xml:space="preserve">0</w:t>
+            </w:r>
+          </w:p>
+        </w:tc>
+        <w:tc>
+          <w:p>
+            <w:pPr>
+              <w:pStyle w:val="Compact"/>
+              <w:jc w:val="right"/>
+            </w:pPr>
+            <w:r>
+              <w:t xml:space="preserve">0</w:t>
+            </w:r>
+          </w:p>
+        </w:tc>
+        <w:tc>
+          <w:p>
+            <w:pPr>
+              <w:pStyle w:val="Compact"/>
+              <w:jc w:val="right"/>
+            </w:pPr>
+            <w:r>
+              <w:t xml:space="preserve">1</w:t>
+            </w:r>
+          </w:p>
+        </w:tc>
+      </w:tr>
+      <w:tr>
+        <w:tc>
+          <w:p>
+            <w:pPr>
+              <w:pStyle w:val="Compact"/>
+              <w:jc w:val="left"/>
+            </w:pPr>
+            <w:r>
+              <w:t xml:space="preserve">Agate bead</w:t>
+            </w:r>
+          </w:p>
+        </w:tc>
+        <w:tc>
+          <w:p>
+            <w:pPr>
+              <w:pStyle w:val="Compact"/>
+              <w:jc w:val="left"/>
+            </w:pPr>
+            <w:r>
+              <w:t xml:space="preserve">octagonal</w:t>
+            </w:r>
+          </w:p>
+        </w:tc>
+        <w:tc>
+          <w:p>
+            <w:pPr>
+              <w:pStyle w:val="Compact"/>
+              <w:jc w:val="right"/>
+            </w:pPr>
+            <w:r>
+              <w:t xml:space="preserve">0</w:t>
+            </w:r>
+          </w:p>
+        </w:tc>
+        <w:tc>
+          <w:p>
+            <w:pPr>
+              <w:pStyle w:val="Compact"/>
+              <w:jc w:val="right"/>
+            </w:pPr>
+            <w:r>
+              <w:t xml:space="preserve">0</w:t>
+            </w:r>
+          </w:p>
+        </w:tc>
+        <w:tc>
+          <w:p>
+            <w:pPr>
+              <w:pStyle w:val="Compact"/>
+              <w:jc w:val="right"/>
+            </w:pPr>
+            <w:r>
+              <w:t xml:space="preserve">1</w:t>
+            </w:r>
+          </w:p>
+        </w:tc>
+      </w:tr>
+      <w:tr>
+        <w:tc>
+          <w:p>
+            <w:pPr>
+              <w:pStyle w:val="Compact"/>
+              <w:jc w:val="left"/>
+            </w:pPr>
+            <w:r>
+              <w:t xml:space="preserve">Agate bead</w:t>
+            </w:r>
+          </w:p>
+        </w:tc>
+        <w:tc>
+          <w:p>
+            <w:pPr>
+              <w:pStyle w:val="Compact"/>
+              <w:jc w:val="left"/>
+            </w:pPr>
+            <w:r>
+              <w:t xml:space="preserve">other</w:t>
+            </w:r>
+          </w:p>
+        </w:tc>
+        <w:tc>
+          <w:p>
+            <w:pPr>
+              <w:pStyle w:val="Compact"/>
+              <w:jc w:val="right"/>
+            </w:pPr>
+            <w:r>
+              <w:t xml:space="preserve">0</w:t>
+            </w:r>
+          </w:p>
+        </w:tc>
+        <w:tc>
+          <w:p>
+            <w:pPr>
+              <w:pStyle w:val="Compact"/>
+              <w:jc w:val="right"/>
+            </w:pPr>
+            <w:r>
+              <w:t xml:space="preserve">1</w:t>
+            </w:r>
+          </w:p>
+        </w:tc>
+        <w:tc>
+          <w:p>
+            <w:pPr>
+              <w:pStyle w:val="Compact"/>
+              <w:jc w:val="right"/>
+            </w:pPr>
+            <w:r>
+              <w:t xml:space="preserve">2</w:t>
+            </w:r>
+          </w:p>
+        </w:tc>
+      </w:tr>
+      <w:tr>
+        <w:tc>
+          <w:p>
+            <w:pPr>
+              <w:pStyle w:val="Compact"/>
+              <w:jc w:val="left"/>
+            </w:pPr>
+            <w:r>
+              <w:t xml:space="preserve">Agate bead</w:t>
+            </w:r>
+          </w:p>
+        </w:tc>
+        <w:tc>
+          <w:p>
+            <w:pPr>
+              <w:pStyle w:val="Compact"/>
+              <w:jc w:val="left"/>
+            </w:pPr>
+            <w:r>
+              <w:t xml:space="preserve">pentagonal</w:t>
+            </w:r>
+          </w:p>
+        </w:tc>
+        <w:tc>
+          <w:p>
+            <w:pPr>
+              <w:pStyle w:val="Compact"/>
+              <w:jc w:val="right"/>
+            </w:pPr>
+            <w:r>
+              <w:t xml:space="preserve">0</w:t>
+            </w:r>
+          </w:p>
+        </w:tc>
+        <w:tc>
+          <w:p>
+            <w:pPr>
+              <w:pStyle w:val="Compact"/>
+              <w:jc w:val="right"/>
+            </w:pPr>
+            <w:r>
+              <w:t xml:space="preserve">1</w:t>
+            </w:r>
+          </w:p>
+        </w:tc>
+        <w:tc>
+          <w:p>
+            <w:pPr>
+              <w:pStyle w:val="Compact"/>
+              <w:jc w:val="right"/>
+            </w:pPr>
+            <w:r>
+              <w:t xml:space="preserve">0</w:t>
+            </w:r>
+          </w:p>
+        </w:tc>
+      </w:tr>
+      <w:tr>
+        <w:tc>
+          <w:p>
+            <w:pPr>
+              <w:pStyle w:val="Compact"/>
+              <w:jc w:val="left"/>
+            </w:pPr>
+            <w:r>
+              <w:t xml:space="preserve">Agate bead</w:t>
+            </w:r>
+          </w:p>
+        </w:tc>
+        <w:tc>
+          <w:p>
+            <w:pPr>
+              <w:pStyle w:val="Compact"/>
+              <w:jc w:val="left"/>
+            </w:pPr>
+            <w:r>
+              <w:t xml:space="preserve">small oval</w:t>
+            </w:r>
+          </w:p>
+        </w:tc>
+        <w:tc>
+          <w:p>
+            <w:pPr>
+              <w:pStyle w:val="Compact"/>
+              <w:jc w:val="right"/>
+            </w:pPr>
+            <w:r>
+              <w:t xml:space="preserve">3</w:t>
+            </w:r>
+          </w:p>
+        </w:tc>
+        <w:tc>
+          <w:p>
+            <w:pPr>
+              <w:pStyle w:val="Compact"/>
+              <w:jc w:val="right"/>
+            </w:pPr>
+            <w:r>
+              <w:t xml:space="preserve">3</w:t>
+            </w:r>
+          </w:p>
+        </w:tc>
+        <w:tc>
+          <w:p>
+            <w:pPr>
+              <w:pStyle w:val="Compact"/>
+              <w:jc w:val="right"/>
+            </w:pPr>
+            <w:r>
+              <w:t xml:space="preserve">0</w:t>
+            </w:r>
+          </w:p>
+        </w:tc>
+      </w:tr>
+      <w:tr>
+        <w:tc>
+          <w:p>
+            <w:pPr>
+              <w:pStyle w:val="Compact"/>
+              <w:jc w:val="left"/>
+            </w:pPr>
+            <w:r>
+              <w:t xml:space="preserve">Agate bead</w:t>
+            </w:r>
+          </w:p>
+        </w:tc>
+        <w:tc>
+          <w:p>
+            <w:pPr>
+              <w:pStyle w:val="Compact"/>
+              <w:jc w:val="left"/>
+            </w:pPr>
+            <w:r>
+              <w:t xml:space="preserve">waxy oval</w:t>
+            </w:r>
+          </w:p>
+        </w:tc>
+        <w:tc>
+          <w:p>
+            <w:pPr>
+              <w:pStyle w:val="Compact"/>
+              <w:jc w:val="right"/>
+            </w:pPr>
+            <w:r>
+              <w:t xml:space="preserve">0</w:t>
+            </w:r>
+          </w:p>
+        </w:tc>
+        <w:tc>
+          <w:p>
+            <w:pPr>
+              <w:pStyle w:val="Compact"/>
+              <w:jc w:val="right"/>
+            </w:pPr>
+            <w:r>
+              <w:t xml:space="preserve">4</w:t>
+            </w:r>
+          </w:p>
+        </w:tc>
+        <w:tc>
+          <w:p>
+            <w:pPr>
+              <w:pStyle w:val="Compact"/>
+              <w:jc w:val="right"/>
+            </w:pPr>
+            <w:r>
+              <w:t xml:space="preserve">0</w:t>
+            </w:r>
+          </w:p>
+        </w:tc>
+      </w:tr>
+      <w:tr>
+        <w:tc>
+          <w:p>
+            <w:pPr>
+              <w:pStyle w:val="Compact"/>
+              <w:jc w:val="left"/>
+            </w:pPr>
+            <w:r>
+              <w:t xml:space="preserve">Bell</w:t>
+            </w:r>
+          </w:p>
+        </w:tc>
+        <w:tc>
+          <w:p>
+            <w:pPr>
+              <w:pStyle w:val="Compact"/>
+              <w:jc w:val="left"/>
+            </w:pPr>
+            <w:r>
+              <w:t xml:space="preserve">large</w:t>
+            </w:r>
+          </w:p>
+        </w:tc>
+        <w:tc>
+          <w:p>
+            <w:pPr>
+              <w:pStyle w:val="Compact"/>
+              <w:jc w:val="right"/>
+            </w:pPr>
+            <w:r>
+              <w:t xml:space="preserve">3</w:t>
+            </w:r>
+          </w:p>
+        </w:tc>
+        <w:tc>
+          <w:p>
+            <w:pPr>
+              <w:pStyle w:val="Compact"/>
+              <w:jc w:val="right"/>
+            </w:pPr>
+            <w:r>
+              <w:t xml:space="preserve">8</w:t>
+            </w:r>
+          </w:p>
+        </w:tc>
+        <w:tc>
+          <w:p>
+            <w:pPr>
+              <w:pStyle w:val="Compact"/>
+              <w:jc w:val="right"/>
+            </w:pPr>
+            <w:r>
+              <w:t xml:space="preserve">3</w:t>
+            </w:r>
+          </w:p>
+        </w:tc>
+      </w:tr>
+      <w:tr>
+        <w:tc>
+          <w:p>
+            <w:pPr>
+              <w:pStyle w:val="Compact"/>
+              <w:jc w:val="left"/>
+            </w:pPr>
+            <w:r>
+              <w:t xml:space="preserve">Bell</w:t>
+            </w:r>
+          </w:p>
+        </w:tc>
+        <w:tc>
+          <w:p>
+            <w:pPr>
+              <w:pStyle w:val="Compact"/>
+              <w:jc w:val="left"/>
+            </w:pPr>
+            <w:r>
+              <w:t xml:space="preserve">plain small</w:t>
+            </w:r>
+          </w:p>
+        </w:tc>
+        <w:tc>
+          <w:p>
+            <w:pPr>
+              <w:pStyle w:val="Compact"/>
+              <w:jc w:val="right"/>
+            </w:pPr>
+            <w:r>
+              <w:t xml:space="preserve">0</w:t>
+            </w:r>
+          </w:p>
+        </w:tc>
+        <w:tc>
+          <w:p>
+            <w:pPr>
+              <w:pStyle w:val="Compact"/>
+              <w:jc w:val="right"/>
+            </w:pPr>
+            <w:r>
+              <w:t xml:space="preserve">4</w:t>
+            </w:r>
+          </w:p>
+        </w:tc>
+        <w:tc>
+          <w:p>
+            <w:pPr>
+              <w:pStyle w:val="Compact"/>
+              <w:jc w:val="right"/>
+            </w:pPr>
+            <w:r>
+              <w:t xml:space="preserve">1</w:t>
+            </w:r>
+          </w:p>
+        </w:tc>
+      </w:tr>
+      <w:tr>
+        <w:tc>
+          <w:p>
+            <w:pPr>
+              <w:pStyle w:val="Compact"/>
+              <w:jc w:val="left"/>
+            </w:pPr>
+            <w:r>
+              <w:t xml:space="preserve">Bell</w:t>
+            </w:r>
+          </w:p>
+        </w:tc>
+        <w:tc>
+          <w:p>
+            <w:pPr>
+              <w:pStyle w:val="Compact"/>
+              <w:jc w:val="left"/>
+            </w:pPr>
+            <w:r>
+              <w:t xml:space="preserve">thin small</w:t>
+            </w:r>
+          </w:p>
+        </w:tc>
+        <w:tc>
+          <w:p>
+            <w:pPr>
+              <w:pStyle w:val="Compact"/>
+              <w:jc w:val="right"/>
+            </w:pPr>
+            <w:r>
+              <w:t xml:space="preserve">0</w:t>
+            </w:r>
+          </w:p>
+        </w:tc>
+        <w:tc>
+          <w:p>
+            <w:pPr>
+              <w:pStyle w:val="Compact"/>
+              <w:jc w:val="right"/>
+            </w:pPr>
+            <w:r>
+              <w:t xml:space="preserve">1</w:t>
+            </w:r>
+          </w:p>
+        </w:tc>
+        <w:tc>
+          <w:p>
+            <w:pPr>
+              <w:pStyle w:val="Compact"/>
+              <w:jc w:val="right"/>
+            </w:pPr>
+            <w:r>
+              <w:t xml:space="preserve">1</w:t>
+            </w:r>
+          </w:p>
+        </w:tc>
+      </w:tr>
+      <w:tr>
+        <w:tc>
+          <w:p>
+            <w:pPr>
+              <w:pStyle w:val="Compact"/>
+              <w:jc w:val="left"/>
+            </w:pPr>
+            <w:r>
+              <w:t xml:space="preserve">Bell</w:t>
+            </w:r>
+          </w:p>
+        </w:tc>
+        <w:tc>
+          <w:p>
+            <w:pPr>
+              <w:pStyle w:val="Compact"/>
+              <w:jc w:val="left"/>
+            </w:pPr>
+            <w:r>
+              <w:t xml:space="preserve">unclassified</w:t>
+            </w:r>
+          </w:p>
+        </w:tc>
+        <w:tc>
+          <w:p>
+            <w:pPr>
+              <w:pStyle w:val="Compact"/>
+              <w:jc w:val="right"/>
+            </w:pPr>
+            <w:r>
+              <w:t xml:space="preserve">1</w:t>
+            </w:r>
+          </w:p>
+        </w:tc>
+        <w:tc>
+          <w:p>
+            <w:pPr>
+              <w:pStyle w:val="Compact"/>
+              <w:jc w:val="right"/>
+            </w:pPr>
+            <w:r>
+              <w:t xml:space="preserve">0</w:t>
+            </w:r>
+          </w:p>
+        </w:tc>
+        <w:tc>
+          <w:p>
+            <w:pPr>
+              <w:pStyle w:val="Compact"/>
+              <w:jc w:val="right"/>
+            </w:pPr>
+            <w:r>
+              <w:t xml:space="preserve">0</w:t>
+            </w:r>
+          </w:p>
+        </w:tc>
+      </w:tr>
+      <w:tr>
+        <w:tc>
+          <w:p>
+            <w:pPr>
+              <w:pStyle w:val="Compact"/>
+              <w:jc w:val="left"/>
+            </w:pPr>
+            <w:r>
+              <w:t xml:space="preserve">Glass bead</w:t>
+            </w:r>
+          </w:p>
+        </w:tc>
+        <w:tc>
+          <w:p>
+            <w:pPr>
+              <w:pStyle w:val="Compact"/>
+              <w:jc w:val="left"/>
+            </w:pPr>
+            <w:r>
+              <w:t xml:space="preserve">medium bead</w:t>
+            </w:r>
+          </w:p>
+        </w:tc>
+        <w:tc>
+          <w:p>
+            <w:pPr>
+              <w:pStyle w:val="Compact"/>
+              <w:jc w:val="right"/>
+            </w:pPr>
+            <w:r>
+              <w:t xml:space="preserve">8</w:t>
+            </w:r>
+          </w:p>
+        </w:tc>
+        <w:tc>
+          <w:p>
+            <w:pPr>
+              <w:pStyle w:val="Compact"/>
+              <w:jc w:val="right"/>
+            </w:pPr>
+            <w:r>
+              <w:t xml:space="preserve">15</w:t>
+            </w:r>
+          </w:p>
+        </w:tc>
+        <w:tc>
+          <w:p>
+            <w:pPr>
+              <w:pStyle w:val="Compact"/>
+              <w:jc w:val="right"/>
+            </w:pPr>
+            <w:r>
+              <w:t xml:space="preserve">0</w:t>
+            </w:r>
+          </w:p>
+        </w:tc>
+      </w:tr>
+      <w:tr>
+        <w:tc>
+          <w:p>
+            <w:pPr>
+              <w:pStyle w:val="Compact"/>
+              <w:jc w:val="left"/>
+            </w:pPr>
+            <w:r>
+              <w:t xml:space="preserve">Glass bead</w:t>
+            </w:r>
+          </w:p>
+        </w:tc>
+        <w:tc>
+          <w:p>
+            <w:pPr>
+              <w:pStyle w:val="Compact"/>
+              <w:jc w:val="left"/>
+            </w:pPr>
+            <w:r>
+              <w:t xml:space="preserve">small bead</w:t>
+            </w:r>
+          </w:p>
+        </w:tc>
+        <w:tc>
+          <w:p>
+            <w:pPr>
+              <w:pStyle w:val="Compact"/>
+              <w:jc w:val="right"/>
+            </w:pPr>
+            <w:r>
+              <w:t xml:space="preserve">60</w:t>
+            </w:r>
+          </w:p>
+        </w:tc>
+        <w:tc>
+          <w:p>
+            <w:pPr>
+              <w:pStyle w:val="Compact"/>
+              <w:jc w:val="right"/>
+            </w:pPr>
+            <w:r>
+              <w:t xml:space="preserve">37</w:t>
+            </w:r>
+          </w:p>
+        </w:tc>
+        <w:tc>
+          <w:p>
+            <w:pPr>
+              <w:pStyle w:val="Compact"/>
+              <w:jc w:val="right"/>
+            </w:pPr>
+            <w:r>
+              <w:t xml:space="preserve">1</w:t>
+            </w:r>
+          </w:p>
+        </w:tc>
+      </w:tr>
+      <w:tr>
+        <w:tc>
+          <w:p>
+            <w:pPr>
+              <w:pStyle w:val="Compact"/>
+              <w:jc w:val="left"/>
+            </w:pPr>
+            <w:r>
+              <w:t xml:space="preserve">Golden bead</w:t>
+            </w:r>
+          </w:p>
+        </w:tc>
+        <w:tc>
+          <w:p>
+            <w:pPr>
+              <w:pStyle w:val="Compact"/>
+              <w:jc w:val="left"/>
+            </w:pPr>
+            <w:r>
+              <w:t xml:space="preserve">NA</w:t>
+            </w:r>
+          </w:p>
+        </w:tc>
+        <w:tc>
+          <w:p>
+            <w:pPr>
+              <w:pStyle w:val="Compact"/>
+              <w:jc w:val="right"/>
+            </w:pPr>
+            <w:r>
+              <w:t xml:space="preserve">48</w:t>
+            </w:r>
+          </w:p>
+        </w:tc>
+        <w:tc>
+          <w:p>
+            <w:pPr>
+              <w:pStyle w:val="Compact"/>
+              <w:jc w:val="right"/>
+            </w:pPr>
+            <w:r>
+              <w:t xml:space="preserve">93</w:t>
+            </w:r>
+          </w:p>
+        </w:tc>
+        <w:tc>
+          <w:p>
+            <w:pPr>
+              <w:pStyle w:val="Compact"/>
+              <w:jc w:val="right"/>
+            </w:pPr>
+            <w:r>
+              <w:t xml:space="preserve">2</w:t>
+            </w:r>
+          </w:p>
+        </w:tc>
+      </w:tr>
+      <w:tr>
+        <w:tc>
+          <w:p>
+            <w:pPr>
+              <w:pStyle w:val="Compact"/>
+              <w:jc w:val="left"/>
+            </w:pPr>
+            <w:r>
+              <w:t xml:space="preserve">Metal ring</w:t>
+            </w:r>
+          </w:p>
+        </w:tc>
+        <w:tc>
+          <w:p>
+            <w:pPr>
+              <w:pStyle w:val="Compact"/>
+              <w:jc w:val="left"/>
+            </w:pPr>
+            <w:r>
+              <w:t xml:space="preserve">braid</w:t>
+            </w:r>
+          </w:p>
+        </w:tc>
+        <w:tc>
+          <w:p>
+            <w:pPr>
+              <w:pStyle w:val="Compact"/>
+              <w:jc w:val="right"/>
+            </w:pPr>
+            <w:r>
+              <w:t xml:space="preserve">0</w:t>
+            </w:r>
+          </w:p>
+        </w:tc>
+        <w:tc>
+          <w:p>
+            <w:pPr>
+              <w:pStyle w:val="Compact"/>
+              <w:jc w:val="right"/>
+            </w:pPr>
+            <w:r>
+              <w:t xml:space="preserve">1</w:t>
+            </w:r>
+          </w:p>
+        </w:tc>
+        <w:tc>
+          <w:p>
+            <w:pPr>
+              <w:pStyle w:val="Compact"/>
+              <w:jc w:val="right"/>
+            </w:pPr>
+            <w:r>
+              <w:t xml:space="preserve">0</w:t>
+            </w:r>
+          </w:p>
+        </w:tc>
+      </w:tr>
+      <w:tr>
+        <w:tc>
+          <w:p>
+            <w:pPr>
+              <w:pStyle w:val="Compact"/>
+              <w:jc w:val="left"/>
+            </w:pPr>
+            <w:r>
+              <w:t xml:space="preserve">Metal ring</w:t>
+            </w:r>
+          </w:p>
+        </w:tc>
+        <w:tc>
+          <w:p>
+            <w:pPr>
+              <w:pStyle w:val="Compact"/>
+              <w:jc w:val="left"/>
+            </w:pPr>
+            <w:r>
+              <w:t xml:space="preserve">entwined</w:t>
+            </w:r>
+          </w:p>
+        </w:tc>
+        <w:tc>
+          <w:p>
+            <w:pPr>
+              <w:pStyle w:val="Compact"/>
+              <w:jc w:val="right"/>
+            </w:pPr>
+            <w:r>
+              <w:t xml:space="preserve">1</w:t>
+            </w:r>
+          </w:p>
+        </w:tc>
+        <w:tc>
+          <w:p>
+            <w:pPr>
+              <w:pStyle w:val="Compact"/>
+              <w:jc w:val="right"/>
+            </w:pPr>
+            <w:r>
+              <w:t xml:space="preserve">1</w:t>
+            </w:r>
+          </w:p>
+        </w:tc>
+        <w:tc>
+          <w:p>
+            <w:pPr>
+              <w:pStyle w:val="Compact"/>
+              <w:jc w:val="right"/>
+            </w:pPr>
+            <w:r>
+              <w:t xml:space="preserve">0</w:t>
+            </w:r>
+          </w:p>
+        </w:tc>
+      </w:tr>
+      <w:tr>
+        <w:tc>
+          <w:p>
+            <w:pPr>
+              <w:pStyle w:val="Compact"/>
+              <w:jc w:val="left"/>
+            </w:pPr>
+            <w:r>
+              <w:t xml:space="preserve">Metal ring</w:t>
+            </w:r>
+          </w:p>
+        </w:tc>
+        <w:tc>
+          <w:p>
+            <w:pPr>
+              <w:pStyle w:val="Compact"/>
+              <w:jc w:val="left"/>
+            </w:pPr>
+            <w:r>
+              <w:t xml:space="preserve">flat</w:t>
+            </w:r>
+          </w:p>
+        </w:tc>
+        <w:tc>
+          <w:p>
+            <w:pPr>
+              <w:pStyle w:val="Compact"/>
+              <w:jc w:val="right"/>
+            </w:pPr>
+            <w:r>
+              <w:t xml:space="preserve">0</w:t>
+            </w:r>
+          </w:p>
+        </w:tc>
+        <w:tc>
+          <w:p>
+            <w:pPr>
+              <w:pStyle w:val="Compact"/>
+              <w:jc w:val="right"/>
+            </w:pPr>
+            <w:r>
+              <w:t xml:space="preserve">1</w:t>
+            </w:r>
+          </w:p>
+        </w:tc>
+        <w:tc>
+          <w:p>
+            <w:pPr>
+              <w:pStyle w:val="Compact"/>
+              <w:jc w:val="right"/>
+            </w:pPr>
+            <w:r>
+              <w:t xml:space="preserve">0</w:t>
+            </w:r>
+          </w:p>
+        </w:tc>
+      </w:tr>
+      <w:tr>
+        <w:tc>
+          <w:p>
+            <w:pPr>
+              <w:pStyle w:val="Compact"/>
+              <w:jc w:val="left"/>
+            </w:pPr>
+            <w:r>
+              <w:t xml:space="preserve">Metal ring</w:t>
+            </w:r>
+          </w:p>
+        </w:tc>
+        <w:tc>
+          <w:p>
+            <w:pPr>
+              <w:pStyle w:val="Compact"/>
+              <w:jc w:val="left"/>
+            </w:pPr>
+            <w:r>
+              <w:t xml:space="preserve">large thick string</w:t>
+            </w:r>
+          </w:p>
+        </w:tc>
+        <w:tc>
+          <w:p>
+            <w:pPr>
+              <w:pStyle w:val="Compact"/>
+              <w:jc w:val="right"/>
+            </w:pPr>
+            <w:r>
+              <w:t xml:space="preserve">0</w:t>
+            </w:r>
+          </w:p>
+        </w:tc>
+        <w:tc>
+          <w:p>
+            <w:pPr>
+              <w:pStyle w:val="Compact"/>
+              <w:jc w:val="right"/>
+            </w:pPr>
+            <w:r>
+              <w:t xml:space="preserve">1</w:t>
+            </w:r>
+          </w:p>
+        </w:tc>
+        <w:tc>
+          <w:p>
+            <w:pPr>
+              <w:pStyle w:val="Compact"/>
+              <w:jc w:val="right"/>
+            </w:pPr>
+            <w:r>
+              <w:t xml:space="preserve">0</w:t>
+            </w:r>
+          </w:p>
+        </w:tc>
+      </w:tr>
+      <w:tr>
+        <w:tc>
+          <w:p>
+            <w:pPr>
+              <w:pStyle w:val="Compact"/>
+              <w:jc w:val="left"/>
+            </w:pPr>
+            <w:r>
+              <w:t xml:space="preserve">Metal ring</w:t>
+            </w:r>
+          </w:p>
+        </w:tc>
+        <w:tc>
+          <w:p>
+            <w:pPr>
+              <w:pStyle w:val="Compact"/>
+              <w:jc w:val="left"/>
+            </w:pPr>
+            <w:r>
+              <w:t xml:space="preserve">overlapped</w:t>
+            </w:r>
+          </w:p>
+        </w:tc>
+        <w:tc>
+          <w:p>
+            <w:pPr>
+              <w:pStyle w:val="Compact"/>
+              <w:jc w:val="right"/>
+            </w:pPr>
+            <w:r>
+              <w:t xml:space="preserve">0</w:t>
+            </w:r>
+          </w:p>
+        </w:tc>
+        <w:tc>
+          <w:p>
+            <w:pPr>
+              <w:pStyle w:val="Compact"/>
+              <w:jc w:val="right"/>
+            </w:pPr>
+            <w:r>
+              <w:t xml:space="preserve">2</w:t>
+            </w:r>
+          </w:p>
+        </w:tc>
+        <w:tc>
+          <w:p>
+            <w:pPr>
+              <w:pStyle w:val="Compact"/>
+              <w:jc w:val="right"/>
+            </w:pPr>
+            <w:r>
+              <w:t xml:space="preserve">0</w:t>
+            </w:r>
+          </w:p>
+        </w:tc>
+      </w:tr>
+      <w:tr>
+        <w:tc>
+          <w:p>
+            <w:pPr>
+              <w:pStyle w:val="Compact"/>
+              <w:jc w:val="left"/>
+            </w:pPr>
+            <w:r>
+              <w:t xml:space="preserve">Metal ring</w:t>
+            </w:r>
+          </w:p>
+        </w:tc>
+        <w:tc>
+          <w:p>
+            <w:pPr>
+              <w:pStyle w:val="Compact"/>
+              <w:jc w:val="left"/>
+            </w:pPr>
+            <w:r>
+              <w:t xml:space="preserve">small thin string</w:t>
+            </w:r>
+          </w:p>
+        </w:tc>
+        <w:tc>
+          <w:p>
+            <w:pPr>
+              <w:pStyle w:val="Compact"/>
+              <w:jc w:val="right"/>
+            </w:pPr>
+            <w:r>
+              <w:t xml:space="preserve">0</w:t>
+            </w:r>
+          </w:p>
+        </w:tc>
+        <w:tc>
+          <w:p>
+            <w:pPr>
+              <w:pStyle w:val="Compact"/>
+              <w:jc w:val="right"/>
+            </w:pPr>
+            <w:r>
+              <w:t xml:space="preserve">1</w:t>
+            </w:r>
+          </w:p>
+        </w:tc>
+        <w:tc>
+          <w:p>
+            <w:pPr>
+              <w:pStyle w:val="Compact"/>
+              <w:jc w:val="right"/>
+            </w:pPr>
+            <w:r>
+              <w:t xml:space="preserve">0</w:t>
+            </w:r>
+          </w:p>
+        </w:tc>
+      </w:tr>
+      <w:tr>
+        <w:tc>
+          <w:p>
+            <w:pPr>
+              <w:pStyle w:val="Compact"/>
+              <w:jc w:val="left"/>
+            </w:pPr>
+            <w:r>
+              <w:t xml:space="preserve">Metal ring</w:t>
+            </w:r>
+          </w:p>
+        </w:tc>
+        <w:tc>
+          <w:p>
+            <w:pPr>
+              <w:pStyle w:val="Compact"/>
+              <w:jc w:val="left"/>
+            </w:pPr>
+            <w:r>
+              <w:t xml:space="preserve">thin large</w:t>
+            </w:r>
+          </w:p>
+        </w:tc>
+        <w:tc>
+          <w:p>
+            <w:pPr>
+              <w:pStyle w:val="Compact"/>
+              <w:jc w:val="right"/>
+            </w:pPr>
+            <w:r>
+              <w:t xml:space="preserve">4</w:t>
+            </w:r>
+          </w:p>
+        </w:tc>
+        <w:tc>
+          <w:p>
+            <w:pPr>
+              <w:pStyle w:val="Compact"/>
+              <w:jc w:val="right"/>
+            </w:pPr>
+            <w:r>
+              <w:t xml:space="preserve">5</w:t>
+            </w:r>
+          </w:p>
+        </w:tc>
+        <w:tc>
+          <w:p>
+            <w:pPr>
+              <w:pStyle w:val="Compact"/>
+              <w:jc w:val="right"/>
+            </w:pPr>
+            <w:r>
+              <w:t xml:space="preserve">2</w:t>
+            </w:r>
+          </w:p>
+        </w:tc>
+      </w:tr>
+      <w:tr>
+        <w:tc>
+          <w:p>
+            <w:pPr>
+              <w:pStyle w:val="Compact"/>
+              <w:jc w:val="left"/>
+            </w:pPr>
+            <w:r>
+              <w:t xml:space="preserve">Metal ring</w:t>
+            </w:r>
+          </w:p>
+        </w:tc>
+        <w:tc>
+          <w:p>
+            <w:pPr>
+              <w:pStyle w:val="Compact"/>
+              <w:jc w:val="left"/>
+            </w:pPr>
+            <w:r>
+              <w:t xml:space="preserve">wide large</w:t>
+            </w:r>
+          </w:p>
+        </w:tc>
+        <w:tc>
+          <w:p>
+            <w:pPr>
+              <w:pStyle w:val="Compact"/>
+              <w:jc w:val="right"/>
+            </w:pPr>
+            <w:r>
+              <w:t xml:space="preserve">0</w:t>
+            </w:r>
+          </w:p>
+        </w:tc>
+        <w:tc>
+          <w:p>
+            <w:pPr>
+              <w:pStyle w:val="Compact"/>
+              <w:jc w:val="right"/>
+            </w:pPr>
+            <w:r>
+              <w:t xml:space="preserve">5</w:t>
+            </w:r>
+          </w:p>
+        </w:tc>
+        <w:tc>
+          <w:p>
+            <w:pPr>
+              <w:pStyle w:val="Compact"/>
+              <w:jc w:val="right"/>
+            </w:pPr>
+            <w:r>
+              <w:t xml:space="preserve">0</w:t>
+            </w:r>
+          </w:p>
+        </w:tc>
+      </w:tr>
+      <w:tr>
+        <w:tc>
+          <w:p>
+            <w:pPr>
+              <w:pStyle w:val="Compact"/>
+              <w:jc w:val="left"/>
+            </w:pPr>
+            <w:r>
+              <w:t xml:space="preserve">Metal ring</w:t>
+            </w:r>
+          </w:p>
+        </w:tc>
+        <w:tc>
+          <w:p>
+            <w:pPr>
+              <w:pStyle w:val="Compact"/>
+              <w:jc w:val="left"/>
+            </w:pPr>
+            <w:r>
+              <w:t xml:space="preserve">wide small</w:t>
+            </w:r>
+          </w:p>
+        </w:tc>
+        <w:tc>
+          <w:p>
+            <w:pPr>
+              <w:pStyle w:val="Compact"/>
+              <w:jc w:val="right"/>
+            </w:pPr>
+            <w:r>
+              <w:t xml:space="preserve">1</w:t>
+            </w:r>
+          </w:p>
+        </w:tc>
+        <w:tc>
+          <w:p>
+            <w:pPr>
+              <w:pStyle w:val="Compact"/>
+              <w:jc w:val="right"/>
+            </w:pPr>
+            <w:r>
+              <w:t xml:space="preserve">9</w:t>
+            </w:r>
+          </w:p>
+        </w:tc>
+        <w:tc>
+          <w:p>
+            <w:pPr>
+              <w:pStyle w:val="Compact"/>
+              <w:jc w:val="right"/>
+            </w:pPr>
+            <w:r>
+              <w:t xml:space="preserve">1</w:t>
+            </w:r>
+          </w:p>
+        </w:tc>
+      </w:tr>
+    </w:tbl>
+    <w:p>
+      <w:pPr>
+        <w:pStyle w:val="BodyText"/>
+      </w:pPr>
+      <w:r>
+        <w:t xml:space="preserve">To explore whether body ornaments can reflect the colonial influences on indigenous populations, this research examines the frequency and spatial distribution of trade ornaments at Kiwulan during different time periods with foreign contacts, including European and Chinese contacts. Trade ornaments were analyzed by three analytical units including pre-European contact, European contact, and Chinese contact that indicates three scale of exchange network from less to intense contact subsequently. Because the appearance of ornaments is highly related to the original raw material couple with the function such as bead and bracelet, they are combined as the first criterion of classification which determines five major categories. Under each category of raw material, ornaments are further classified into several subtype according to the shape if any variations were identified in each category. In order to compare the general pattern of changes for major ornaments, less frequent ornaments are combined as one category named other, which will be discussed separately.</w:t>
+      </w:r>
+    </w:p>
+    <w:p>
+      <w:pPr>
+        <w:pStyle w:val="BodyText"/>
+      </w:pPr>
+      <w:r>
+        <w:t xml:space="preserve">Ornaments with clear contexts were mainly found from the post-hole area, burials, and middens, where ornaments from the post-hole area accounts for the majority of the amount in total. Post-hole area is also the contexts that we mainly focus on because it represents house units accross the site that can further provide a basis for comparison to see if there is any spatial pattern of distribution. Ornaments from middens and burials will also be discussed in the later section. For the post-hole area, there were 406 ornaments recovered from the 40 sampling squares, which accounts for 0.465063% of the total number of ornaments found in the same excavation section including all contexts. Figure</w:t>
+      </w:r>
+      <w:r>
+        <w:t xml:space="preserve"> </w:t>
+      </w:r>
+      <w:r>
+        <w:t xml:space="preserve">3</w:t>
+      </w:r>
+      <w:r>
+        <w:t xml:space="preserve"> </w:t>
+      </w:r>
+      <w:r>
+        <w:t xml:space="preserve">shows that the most common ornament is golden bead with the number of 143, followed by 121 glass beads, 46 agate beads, 35 metal rings, and 22 metal bells. Ornaments in most categories can be divided into sub-types according to the variation of shape. The variation was defined by the difference identified in at least two variables, for example dimensional variables such as length, or stylish variables such as patterns. The frequency and feature of subtypes for major categories are summarized in</w:t>
+      </w:r>
+      <w:r>
+        <w:t xml:space="preserve"> </w:t>
+      </w:r>
+      <w:r>
+        <w:t xml:space="preserve">1</w:t>
+      </w:r>
+      <w:r>
+        <w:t xml:space="preserve">.</w:t>
+      </w:r>
+    </w:p>
+    <w:p>
+      <w:pPr>
         <w:pStyle w:val="BodyText"/>
       </w:pPr>
       <w:r>
@@ -2414,12 +2428,12 @@
           <wp:inline>
             <wp:extent cx="5943600" cy="4754880"/>
             <wp:effectExtent b="0" l="0" r="0" t="0"/>
-            <wp:docPr descr="Figure 3: Frequency of" title="" id="1" name="Picture"/>
+            <wp:docPr descr="" title="" id="1" name="Picture"/>
             <a:graphic>
               <a:graphicData uri="http://schemas.openxmlformats.org/drawingml/2006/picture">
                 <pic:pic>
                   <pic:nvPicPr>
-                    <pic:cNvPr descr="../figures/plot-altogether-1.png" id="0" name="Picture"/>
+                    <pic:cNvPr descr="../figures/plot-counts-by-period-1.png" id="0" name="Picture"/>
                     <pic:cNvPicPr>
                       <a:picLocks noChangeArrowheads="1" noChangeAspect="1"/>
                     </pic:cNvPicPr>
@@ -2452,71 +2466,63 @@
         </w:drawing>
       </w:r>
       <w:r>
-        <w:t xml:space="preserve"> </w:t>
-      </w:r>
-      <w:r>
-        <w:t xml:space="preserve"># Results</w:t>
-      </w:r>
-    </w:p>
-    <w:p>
-      <w:pPr>
-        <w:pStyle w:val="Heading2"/>
-      </w:pPr>
-      <w:bookmarkStart w:id="28" w:name="frequency-between-time-periods"/>
-      <w:r>
-        <w:t xml:space="preserve">Frequency between time periods</w:t>
-      </w:r>
-      <w:bookmarkEnd w:id="28"/>
-    </w:p>
-    <w:p>
-      <w:pPr>
-        <w:pStyle w:val="FirstParagraph"/>
-      </w:pPr>
-      <w:r>
-        <w:t xml:space="preserve">The results of the comparison between different time periods show a general pattern that most ornaments appeared in the pre-European contact period and the frequencies reached a peak during the European contact and then dropped during the Chinese contact period, especially for golden beads. This trend can be also seen on other ornaments including agate bead, metal ring, and bell. However, glass bead shows a different pattern that indicates a higher frequency in the pre-European contact, and then the frequency decreased in the European contact period and even less in the Chinese contact period.</w:t>
-      </w:r>
-    </w:p>
-    <w:p>
-      <w:pPr>
-        <w:pStyle w:val="BodyText"/>
-      </w:pPr>
-      <w:r>
-        <w:t xml:space="preserve">The distribution of frequency for subtypes in each major category are presented in</w:t>
-      </w:r>
-      <w:r>
-        <w:t xml:space="preserve"> </w:t>
-      </w:r>
-      <w:r>
-        <w:t xml:space="preserve">2</w:t>
-      </w:r>
-      <w:r>
-        <w:t xml:space="preserve">. The distribution shows that agate beads and metal rings have greater quantity and variety of shapes compared to copper bell and glass beads during the European contact period. Agate beads can be divided into eight subtypes, in which hexagonal shape is the most common subtype that appeared before European contact and increased during the European contact and then declined in the Chinese contact. Small oval type shows similar frequency before and during European contact but not found in the Chinese contact period, while waxy oval bead only found during European contact period. There are more subtypes of agate beads during European contact compared to other time periods. Similarly metal rings can be classified into seven subtypes, in which wide small ring is the most common metal ornaments, followed by wide large and thin large shape. The greater varieties for those two categories might indicate the multiple sources due to global trade network brought by the Europeans. In contrast, copper bell and glass bead have smaller variety, but glass bead has larger number due to they were usually found in a cluster that reflect the original use as strings. Most common shape for copper bell is the large shape with human face as motif, while most common shape for glass bead is small that were identified as Indo-Pacific beads, the most common type that are widespread in Southeast Asian sites since 300 BC</w:t>
-      </w:r>
-      <w:r>
-        <w:t xml:space="preserve"> </w:t>
-      </w:r>
-      <w:r>
-        <w:t xml:space="preserve">(Francis, 2002)</w:t>
-      </w:r>
-      <w:r>
-        <w:t xml:space="preserve">.</w:t>
-      </w:r>
-    </w:p>
-    <w:p>
-      <w:pPr>
-        <w:pStyle w:val="CaptionedFigure"/>
-      </w:pPr>
-      <w:r>
         <w:drawing>
           <wp:inline>
             <wp:extent cx="5943600" cy="4754880"/>
             <wp:effectExtent b="0" l="0" r="0" t="0"/>
-            <wp:docPr descr="Figure 4: Spatial pattern of ornaments" title="" id="1" name="Picture"/>
+            <wp:docPr descr="" title="" id="1" name="Picture"/>
             <a:graphic>
               <a:graphicData uri="http://schemas.openxmlformats.org/drawingml/2006/picture">
                 <pic:pic>
                   <pic:nvPicPr>
-                    <pic:cNvPr descr="../figures/plot-all-spatial-pattern-1.png" id="0" name="Picture"/>
+                    <pic:cNvPr descr="../figures/plot-counts-by-period-2.png" id="0" name="Picture"/>
+                    <pic:cNvPicPr>
+                      <a:picLocks noChangeArrowheads="1" noChangeAspect="1"/>
+                    </pic:cNvPicPr>
+                  </pic:nvPicPr>
+                  <pic:blipFill>
+                    <a:blip r:embed="rId28"/>
+                    <a:stretch>
+                      <a:fillRect/>
+                    </a:stretch>
+                  </pic:blipFill>
+                  <pic:spPr bwMode="auto">
+                    <a:xfrm>
+                      <a:off x="0" y="0"/>
+                      <a:ext cx="5943600" cy="4754880"/>
+                    </a:xfrm>
+                    <a:prstGeom prst="rect">
+                      <a:avLst/>
+                    </a:prstGeom>
+                    <a:noFill/>
+                    <a:ln w="9525">
+                      <a:noFill/>
+                      <a:headEnd/>
+                      <a:tailEnd/>
+                    </a:ln>
+                  </pic:spPr>
+                </pic:pic>
+              </a:graphicData>
+            </a:graphic>
+          </wp:inline>
+        </w:drawing>
+      </w:r>
+    </w:p>
+    <w:p>
+      <w:pPr>
+        <w:pStyle w:val="BodyText"/>
+      </w:pPr>
+      <w:r>
+        <w:drawing>
+          <wp:inline>
+            <wp:extent cx="5943600" cy="4754880"/>
+            <wp:effectExtent b="0" l="0" r="0" t="0"/>
+            <wp:docPr descr="Figure 4: Frequency of" title="" id="1" name="Picture"/>
+            <a:graphic>
+              <a:graphicData uri="http://schemas.openxmlformats.org/drawingml/2006/picture">
+                <pic:pic>
+                  <pic:nvPicPr>
+                    <pic:cNvPr descr="../figures/plot-altogether-1.png" id="0" name="Picture"/>
                     <pic:cNvPicPr>
                       <a:picLocks noChangeArrowheads="1" noChangeAspect="1"/>
                     </pic:cNvPicPr>
@@ -2548,72 +2554,72 @@
           </wp:inline>
         </w:drawing>
       </w:r>
-    </w:p>
-    <w:p>
-      <w:pPr>
-        <w:pStyle w:val="ImageCaption"/>
-      </w:pPr>
-      <w:r>
-        <w:t xml:space="preserve">Figure 4: Spatial pattern of ornaments</w:t>
+      <w:r>
+        <w:t xml:space="preserve"> </w:t>
+      </w:r>
+      <w:r>
+        <w:t xml:space="preserve"># Results</w:t>
+      </w:r>
+    </w:p>
+    <w:p>
+      <w:pPr>
+        <w:pStyle w:val="Heading2"/>
+      </w:pPr>
+      <w:bookmarkStart w:id="30" w:name="frequency-between-time-periods"/>
+      <w:r>
+        <w:t xml:space="preserve">Frequency between time periods</w:t>
+      </w:r>
+      <w:bookmarkEnd w:id="30"/>
+    </w:p>
+    <w:p>
+      <w:pPr>
+        <w:pStyle w:val="FirstParagraph"/>
+      </w:pPr>
+      <w:r>
+        <w:t xml:space="preserve">The results of the comparison between different time periods show a general pattern that most ornaments appeared in the pre-European contact period and the frequencies reached a peak during the European contact and then dropped during the Chinese contact period, especially for golden beads. This trend can be also seen on other ornaments including agate bead, metal ring, and bell. However, glass bead shows a different pattern that indicates a higher frequency in the pre-European contact, and then the frequency decreased in the European contact period and even less in the Chinese contact period.</w:t>
       </w:r>
     </w:p>
     <w:p>
       <w:pPr>
         <w:pStyle w:val="BodyText"/>
+      </w:pPr>
+      <w:r>
+        <w:t xml:space="preserve">The distribution of frequency for subtypes in each major category are presented in</w:t>
+      </w:r>
+      <w:r>
+        <w:t xml:space="preserve"> </w:t>
+      </w:r>
+      <w:r>
+        <w:t xml:space="preserve">3</w:t>
+      </w:r>
+      <w:r>
+        <w:t xml:space="preserve">. The distribution shows that agate beads and metal rings have greater quantity and variety of shapes compared to copper bell and glass beads during the European contact period. Agate beads can be divided into eight subtypes, in which hexagonal shape is the most common subtype that appeared before European contact and increased during the European contact and then declined in the Chinese contact. Small oval type shows similar frequency before and during European contact but not found in the Chinese contact period, while waxy oval bead only found during European contact period. There are more subtypes of agate beads during European contact compared to other time periods. Similarly metal rings can be classified into seven subtypes, in which wide small ring is the most common metal ornaments, followed by wide large and thin large shape. The greater varieties for those two categories might indicate the multiple sources due to global trade network brought by the Europeans. In contrast, copper bell and glass bead have smaller variety, but glass bead has larger number due to they were usually found in a cluster that reflect the original use as strings. Most common shape for copper bell is the large shape with human face as motif, while most common shape for glass bead is small that were identified as Indo-Pacific beads, the most common type that are widespread in Southeast Asian sites since 300 BC</w:t>
+      </w:r>
+      <w:r>
+        <w:t xml:space="preserve"> </w:t>
+      </w:r>
+      <w:r>
+        <w:t xml:space="preserve">(Francis, 2002)</w:t>
+      </w:r>
+      <w:r>
+        <w:t xml:space="preserve">.</w:t>
+      </w:r>
+    </w:p>
+    <w:p>
+      <w:pPr>
+        <w:pStyle w:val="CaptionedFigure"/>
       </w:pPr>
       <w:r>
         <w:drawing>
           <wp:inline>
             <wp:extent cx="5943600" cy="4754880"/>
             <wp:effectExtent b="0" l="0" r="0" t="0"/>
-            <wp:docPr descr="" title="" id="1" name="Picture"/>
+            <wp:docPr descr="Figure 5: Spatial pattern of ornaments" title="" id="1" name="Picture"/>
             <a:graphic>
               <a:graphicData uri="http://schemas.openxmlformats.org/drawingml/2006/picture">
                 <pic:pic>
                   <pic:nvPicPr>
-                    <pic:cNvPr descr="../figures/plot-spatial-pattern-each-1.png" id="0" name="Picture"/>
-                    <pic:cNvPicPr>
-                      <a:picLocks noChangeArrowheads="1" noChangeAspect="1"/>
-                    </pic:cNvPicPr>
-                  </pic:nvPicPr>
-                  <pic:blipFill>
-                    <a:blip r:embed="rId30"/>
-                    <a:stretch>
-                      <a:fillRect/>
-                    </a:stretch>
-                  </pic:blipFill>
-                  <pic:spPr bwMode="auto">
-                    <a:xfrm>
-                      <a:off x="0" y="0"/>
-                      <a:ext cx="5943600" cy="4754880"/>
-                    </a:xfrm>
-                    <a:prstGeom prst="rect">
-                      <a:avLst/>
-                    </a:prstGeom>
-                    <a:noFill/>
-                    <a:ln w="9525">
-                      <a:noFill/>
-                      <a:headEnd/>
-                      <a:tailEnd/>
-                    </a:ln>
-                  </pic:spPr>
-                </pic:pic>
-              </a:graphicData>
-            </a:graphic>
-          </wp:inline>
-        </w:drawing>
-      </w:r>
-      <w:r>
-        <w:drawing>
-          <wp:inline>
-            <wp:extent cx="5943600" cy="4754880"/>
-            <wp:effectExtent b="0" l="0" r="0" t="0"/>
-            <wp:docPr descr="" title="" id="1" name="Picture"/>
-            <a:graphic>
-              <a:graphicData uri="http://schemas.openxmlformats.org/drawingml/2006/picture">
-                <pic:pic>
-                  <pic:nvPicPr>
-                    <pic:cNvPr descr="../figures/plot-spatial-pattern-each-2.png" id="0" name="Picture"/>
+                    <pic:cNvPr descr="../figures/plot-all-spatial-pattern-1.png" id="0" name="Picture"/>
                     <pic:cNvPicPr>
                       <a:picLocks noChangeArrowheads="1" noChangeAspect="1"/>
                     </pic:cNvPicPr>
@@ -2645,6 +2651,19 @@
           </wp:inline>
         </w:drawing>
       </w:r>
+    </w:p>
+    <w:p>
+      <w:pPr>
+        <w:pStyle w:val="ImageCaption"/>
+      </w:pPr>
+      <w:r>
+        <w:t xml:space="preserve">Figure 5: Spatial pattern of ornaments</w:t>
+      </w:r>
+    </w:p>
+    <w:p>
+      <w:pPr>
+        <w:pStyle w:val="BodyText"/>
+      </w:pPr>
       <w:r>
         <w:drawing>
           <wp:inline>
@@ -2655,7 +2674,7 @@
               <a:graphicData uri="http://schemas.openxmlformats.org/drawingml/2006/picture">
                 <pic:pic>
                   <pic:nvPicPr>
-                    <pic:cNvPr descr="../figures/plot-spatial-pattern-each-3.png" id="0" name="Picture"/>
+                    <pic:cNvPr descr="../figures/plot-spatial-pattern-each-1.png" id="0" name="Picture"/>
                     <pic:cNvPicPr>
                       <a:picLocks noChangeArrowheads="1" noChangeAspect="1"/>
                     </pic:cNvPicPr>
@@ -2697,7 +2716,7 @@
               <a:graphicData uri="http://schemas.openxmlformats.org/drawingml/2006/picture">
                 <pic:pic>
                   <pic:nvPicPr>
-                    <pic:cNvPr descr="../figures/plot-spatial-pattern-each-4.png" id="0" name="Picture"/>
+                    <pic:cNvPr descr="../figures/plot-spatial-pattern-each-2.png" id="0" name="Picture"/>
                     <pic:cNvPicPr>
                       <a:picLocks noChangeArrowheads="1" noChangeAspect="1"/>
                     </pic:cNvPicPr>
@@ -2739,7 +2758,7 @@
               <a:graphicData uri="http://schemas.openxmlformats.org/drawingml/2006/picture">
                 <pic:pic>
                   <pic:nvPicPr>
-                    <pic:cNvPr descr="../figures/plot-spatial-pattern-each-5.png" id="0" name="Picture"/>
+                    <pic:cNvPr descr="../figures/plot-spatial-pattern-each-3.png" id="0" name="Picture"/>
                     <pic:cNvPicPr>
                       <a:picLocks noChangeArrowheads="1" noChangeAspect="1"/>
                     </pic:cNvPicPr>
@@ -2771,52 +2790,59 @@
           </wp:inline>
         </w:drawing>
       </w:r>
-    </w:p>
-    <w:p>
-      <w:pPr>
-        <w:pStyle w:val="Heading2"/>
-      </w:pPr>
-      <w:bookmarkStart w:id="35" w:name="frequency-for-spatial-pattern"/>
-      <w:r>
-        <w:t xml:space="preserve">Frequency for spatial pattern</w:t>
-      </w:r>
-      <w:bookmarkEnd w:id="35"/>
-    </w:p>
-    <w:p>
-      <w:pPr>
-        <w:pStyle w:val="FirstParagraph"/>
-      </w:pPr>
-      <w:r>
-        <w:t xml:space="preserve">Figure</w:t>
-      </w:r>
-      <w:r>
-        <w:t xml:space="preserve"> </w:t>
-      </w:r>
-      <w:r>
-        <w:t xml:space="preserve">4</w:t>
-      </w:r>
-      <w:r>
-        <w:t xml:space="preserve"> </w:t>
-      </w:r>
-      <w:r>
-        <w:t xml:space="preserve">presents the spatial distribution of all classes of ornaments for each time period. It shows that one square unearthed more ornaments than others in the pre-European contact. During the European contact period, the presence of ornaments is more ubiquitous with some clusters on northern part, and more randomly distributed during the Chinese contact period. When looking at the distribution for each major class individually, it shows that some clusters of different class of ornaments across the area during the European contact period, including golden bead, agate bead, metal ring, and bell. However, it seems no clear consistent pattern of concentration for those ornaments. Each class shows its own pattern that squares with higher number of ornaments distributed separately and independently. For example, the cluster of golden bead were found at the northern part, while the cluster of agate bead were found in the middle part. In contrast, there are more than one cluster of metal rings that distribute separately across the research area. Copper bells were usually found solely and seem randomly across the area. Before European contact, the map shows greater amount of glass beads were found at the northern and middle part of the research area, and more widespread during the European contact period. In the Chinese Contact period, both the amount and density of different classes of ornaments decreases that they were only found in a few squares, for example, golden bead and glass bead were only found in a couple squares at the middle part.</w:t>
-      </w:r>
-    </w:p>
-    <w:p>
-      <w:pPr>
-        <w:pStyle w:val="CaptionedFigure"/>
-      </w:pPr>
       <w:r>
         <w:drawing>
           <wp:inline>
             <wp:extent cx="5943600" cy="4754880"/>
             <wp:effectExtent b="0" l="0" r="0" t="0"/>
-            <wp:docPr descr="Figure 5: Kernal density map" title="" id="1" name="Picture"/>
+            <wp:docPr descr="" title="" id="1" name="Picture"/>
             <a:graphic>
               <a:graphicData uri="http://schemas.openxmlformats.org/drawingml/2006/picture">
                 <pic:pic>
                   <pic:nvPicPr>
-                    <pic:cNvPr descr="../figures/plot-all-densities-1.png" id="0" name="Picture"/>
+                    <pic:cNvPr descr="../figures/plot-spatial-pattern-each-4.png" id="0" name="Picture"/>
+                    <pic:cNvPicPr>
+                      <a:picLocks noChangeArrowheads="1" noChangeAspect="1"/>
+                    </pic:cNvPicPr>
+                  </pic:nvPicPr>
+                  <pic:blipFill>
+                    <a:blip r:embed="rId35"/>
+                    <a:stretch>
+                      <a:fillRect/>
+                    </a:stretch>
+                  </pic:blipFill>
+                  <pic:spPr bwMode="auto">
+                    <a:xfrm>
+                      <a:off x="0" y="0"/>
+                      <a:ext cx="5943600" cy="4754880"/>
+                    </a:xfrm>
+                    <a:prstGeom prst="rect">
+                      <a:avLst/>
+                    </a:prstGeom>
+                    <a:noFill/>
+                    <a:ln w="9525">
+                      <a:noFill/>
+                      <a:headEnd/>
+                      <a:tailEnd/>
+                    </a:ln>
+                  </pic:spPr>
+                </pic:pic>
+              </a:graphicData>
+            </a:graphic>
+          </wp:inline>
+        </w:drawing>
+      </w:r>
+      <w:r>
+        <w:drawing>
+          <wp:inline>
+            <wp:extent cx="5943600" cy="4754880"/>
+            <wp:effectExtent b="0" l="0" r="0" t="0"/>
+            <wp:docPr descr="" title="" id="1" name="Picture"/>
+            <a:graphic>
+              <a:graphicData uri="http://schemas.openxmlformats.org/drawingml/2006/picture">
+                <pic:pic>
+                  <pic:nvPicPr>
+                    <pic:cNvPr descr="../figures/plot-spatial-pattern-each-5.png" id="0" name="Picture"/>
                     <pic:cNvPicPr>
                       <a:picLocks noChangeArrowheads="1" noChangeAspect="1"/>
                     </pic:cNvPicPr>
@@ -2851,19 +2877,11 @@
     </w:p>
     <w:p>
       <w:pPr>
-        <w:pStyle w:val="ImageCaption"/>
-      </w:pPr>
-      <w:r>
-        <w:t xml:space="preserve">Figure 5: Kernal density map</w:t>
-      </w:r>
-    </w:p>
-    <w:p>
-      <w:pPr>
         <w:pStyle w:val="Heading2"/>
       </w:pPr>
-      <w:bookmarkStart w:id="37" w:name="spatial-distribution"/>
-      <w:r>
-        <w:t xml:space="preserve">Spatial distribution</w:t>
+      <w:bookmarkStart w:id="37" w:name="frequency-for-spatial-pattern"/>
+      <w:r>
+        <w:t xml:space="preserve">Frequency for spatial pattern</w:t>
       </w:r>
       <w:bookmarkEnd w:id="37"/>
     </w:p>
@@ -2872,43 +2890,7 @@
         <w:pStyle w:val="FirstParagraph"/>
       </w:pPr>
       <w:r>
-        <w:t xml:space="preserve">Point pattern analysis is a way to assess whether the distribution of ornaments presents some spatial pattern that can indicate the changes during culture contact period</w:t>
-      </w:r>
-      <w:r>
-        <w:t xml:space="preserve"> </w:t>
-      </w:r>
-      <w:r>
-        <w:t xml:space="preserve">(Bevan and Lake, 2016,</w:t>
-      </w:r>
-      <w:r>
-        <w:t xml:space="preserve"> </w:t>
-      </w:r>
-      <w:r>
-        <w:t xml:space="preserve">@Ducke2015</w:t>
-      </w:r>
-      <w:r>
-        <w:t xml:space="preserve">)</w:t>
-      </w:r>
-      <w:r>
-        <w:t xml:space="preserve">. The location where ornaments from were square-based recorded, thus we took the intensity approach that focuses on the average density of points across space to explore their distribution. We randomly assigned points, here the location of ornaments, for each square according to the data, subset three groups for three time periods, and compute the kernal density for each time period for comparison. Kernal density estimations (KDE) can estimate the probability of the density of events across space by creating a continuous, smooth density surface across space. Here we use KDE to visualize the event of the presence of ornaments that were represents by maps on which we are able to see core areas and surrounding neighborhoods</w:t>
-      </w:r>
-      <w:r>
-        <w:t xml:space="preserve"> </w:t>
-      </w:r>
-      <w:r>
-        <w:t xml:space="preserve">(Bonnier et al., 2019,</w:t>
-      </w:r>
-      <w:r>
-        <w:t xml:space="preserve"> </w:t>
-      </w:r>
-      <w:r>
-        <w:t xml:space="preserve">@Cortegoso2016</w:t>
-      </w:r>
-      <w:r>
-        <w:t xml:space="preserve">)</w:t>
-      </w:r>
-      <w:r>
-        <w:t xml:space="preserve">. Density value is assigned to each cell, of which the unit is meter. The results</w:t>
+        <w:t xml:space="preserve">Figure</w:t>
       </w:r>
       <w:r>
         <w:t xml:space="preserve"> </w:t>
@@ -2920,7 +2902,7 @@
         <w:t xml:space="preserve"> </w:t>
       </w:r>
       <w:r>
-        <w:t xml:space="preserve">show that there is one major core area during the pre-European contact period, multiple core areas during European contact period, and a single core during the Chinese contact period. Those maps present three consistent sub-region with shifting core area over time. The distribution might indicate different social groups who own more ornaments, and the multiple groups during European contact period might reflect a more corporate mode of social organization. However, the generation of core areas might be biased due to small sample size, for example, a few ornaments found at one single square during the Chinese period could create obvious core area. Next step is to test whether the distribution of ornaments is randomly distributed to understand the underlying social indication related to ornaments.</w:t>
+        <w:t xml:space="preserve">presents the spatial distribution of all classes of ornaments for each time period. It shows that one square unearthed more ornaments than others in the pre-European contact. During the European contact period, the presence of ornaments is more ubiquitous with some clusters on northern part, and more randomly distributed during the Chinese contact period. When looking at the distribution for each major class individually, it shows that some clusters of different class of ornaments across the area during the European contact period, including golden bead, agate bead, metal ring, and bell. However, it seems no clear consistent pattern of concentration for those ornaments. Each class shows its own pattern that squares with higher number of ornaments distributed separately and independently. For example, the cluster of golden bead were found at the northern part, while the cluster of agate bead were found in the middle part. In contrast, there are more than one cluster of metal rings that distribute separately across the research area. Copper bells were usually found solely and seem randomly across the area. Before European contact, the map shows greater amount of glass beads were found at the northern and middle part of the research area, and more widespread during the European contact period. In the Chinese Contact period, both the amount and density of different classes of ornaments decreases that they were only found in a few squares, for example, golden bead and glass bead were only found in a couple squares at the middle part.</w:t>
       </w:r>
     </w:p>
     <w:p>
@@ -2932,12 +2914,12 @@
           <wp:inline>
             <wp:extent cx="5943600" cy="4754880"/>
             <wp:effectExtent b="0" l="0" r="0" t="0"/>
-            <wp:docPr descr="Figure 6: Histogram of simulated ANN values" title="" id="1" name="Picture"/>
+            <wp:docPr descr="Figure 6: Kernal density map" title="" id="1" name="Picture"/>
             <a:graphic>
               <a:graphicData uri="http://schemas.openxmlformats.org/drawingml/2006/picture">
                 <pic:pic>
                   <pic:nvPicPr>
-                    <pic:cNvPr descr="../figures/hypo-test-distrubution-1.png" id="0" name="Picture"/>
+                    <pic:cNvPr descr="../figures/plot-all-densities-1.png" id="0" name="Picture"/>
                     <pic:cNvPicPr>
                       <a:picLocks noChangeArrowheads="1" noChangeAspect="1"/>
                     </pic:cNvPicPr>
@@ -2975,7 +2957,128 @@
         <w:pStyle w:val="ImageCaption"/>
       </w:pPr>
       <w:r>
-        <w:t xml:space="preserve">Figure 6: Histogram of simulated ANN values</w:t>
+        <w:t xml:space="preserve">Figure 6: Kernal density map</w:t>
+      </w:r>
+    </w:p>
+    <w:p>
+      <w:pPr>
+        <w:pStyle w:val="Heading2"/>
+      </w:pPr>
+      <w:bookmarkStart w:id="39" w:name="spatial-distribution"/>
+      <w:r>
+        <w:t xml:space="preserve">Spatial distribution</w:t>
+      </w:r>
+      <w:bookmarkEnd w:id="39"/>
+    </w:p>
+    <w:p>
+      <w:pPr>
+        <w:pStyle w:val="FirstParagraph"/>
+      </w:pPr>
+      <w:r>
+        <w:t xml:space="preserve">Point pattern analysis is a way to assess whether the distribution of ornaments presents some spatial pattern that can indicate the changes during culture contact period</w:t>
+      </w:r>
+      <w:r>
+        <w:t xml:space="preserve"> </w:t>
+      </w:r>
+      <w:r>
+        <w:t xml:space="preserve">(Bevan and Lake, 2016,</w:t>
+      </w:r>
+      <w:r>
+        <w:t xml:space="preserve"> </w:t>
+      </w:r>
+      <w:r>
+        <w:t xml:space="preserve">@Ducke2015</w:t>
+      </w:r>
+      <w:r>
+        <w:t xml:space="preserve">)</w:t>
+      </w:r>
+      <w:r>
+        <w:t xml:space="preserve">. The location where ornaments from were square-based recorded, thus we took the intensity approach that focuses on the average density of points across space to explore their distribution. We randomly assigned points, here the location of ornaments, for each square according to the data, subset three groups for three time periods, and compute the kernal density for each time period for comparison. Kernal density estimations (KDE) can estimate the probability of the density of events across space by creating a continuous, smooth density surface across space. Here we use KDE to visualize the event of the presence of ornaments that were represents by maps on which we are able to see core areas and surrounding neighborhoods</w:t>
+      </w:r>
+      <w:r>
+        <w:t xml:space="preserve"> </w:t>
+      </w:r>
+      <w:r>
+        <w:t xml:space="preserve">(Bonnier et al., 2019,</w:t>
+      </w:r>
+      <w:r>
+        <w:t xml:space="preserve"> </w:t>
+      </w:r>
+      <w:r>
+        <w:t xml:space="preserve">@Cortegoso2016</w:t>
+      </w:r>
+      <w:r>
+        <w:t xml:space="preserve">)</w:t>
+      </w:r>
+      <w:r>
+        <w:t xml:space="preserve">. Density value is assigned to each cell, of which the unit is meter. The results</w:t>
+      </w:r>
+      <w:r>
+        <w:t xml:space="preserve"> </w:t>
+      </w:r>
+      <w:r>
+        <w:t xml:space="preserve">6</w:t>
+      </w:r>
+      <w:r>
+        <w:t xml:space="preserve"> </w:t>
+      </w:r>
+      <w:r>
+        <w:t xml:space="preserve">show that there is one major core area during the pre-European contact period, multiple core areas during European contact period, and a single core during the Chinese contact period. Those maps present three consistent sub-region with shifting core area over time. The distribution might indicate different social groups who own more ornaments, and the multiple groups during European contact period might reflect a more corporate mode of social organization. However, the generation of core areas might be biased due to small sample size, for example, a few ornaments found at one single square during the Chinese period could create obvious core area. Next step is to test whether the distribution of ornaments is randomly distributed to understand the underlying social indication related to ornaments.</w:t>
+      </w:r>
+    </w:p>
+    <w:p>
+      <w:pPr>
+        <w:pStyle w:val="CaptionedFigure"/>
+      </w:pPr>
+      <w:r>
+        <w:drawing>
+          <wp:inline>
+            <wp:extent cx="5943600" cy="4754880"/>
+            <wp:effectExtent b="0" l="0" r="0" t="0"/>
+            <wp:docPr descr="Figure 7: Histogram of simulated ANN values" title="" id="1" name="Picture"/>
+            <a:graphic>
+              <a:graphicData uri="http://schemas.openxmlformats.org/drawingml/2006/picture">
+                <pic:pic>
+                  <pic:nvPicPr>
+                    <pic:cNvPr descr="../figures/hypo-test-distrubution-1.png" id="0" name="Picture"/>
+                    <pic:cNvPicPr>
+                      <a:picLocks noChangeArrowheads="1" noChangeAspect="1"/>
+                    </pic:cNvPicPr>
+                  </pic:nvPicPr>
+                  <pic:blipFill>
+                    <a:blip r:embed="rId40"/>
+                    <a:stretch>
+                      <a:fillRect/>
+                    </a:stretch>
+                  </pic:blipFill>
+                  <pic:spPr bwMode="auto">
+                    <a:xfrm>
+                      <a:off x="0" y="0"/>
+                      <a:ext cx="5943600" cy="4754880"/>
+                    </a:xfrm>
+                    <a:prstGeom prst="rect">
+                      <a:avLst/>
+                    </a:prstGeom>
+                    <a:noFill/>
+                    <a:ln w="9525">
+                      <a:noFill/>
+                      <a:headEnd/>
+                      <a:tailEnd/>
+                    </a:ln>
+                  </pic:spPr>
+                </pic:pic>
+              </a:graphicData>
+            </a:graphic>
+          </wp:inline>
+        </w:drawing>
+      </w:r>
+    </w:p>
+    <w:p>
+      <w:pPr>
+        <w:pStyle w:val="ImageCaption"/>
+      </w:pPr>
+      <w:r>
+        <w:t xml:space="preserve">Figure 7: Histogram of simulated ANN values</w:t>
       </w:r>
     </w:p>
     <w:p>
@@ -2989,7 +3092,7 @@
         <w:t xml:space="preserve"> </w:t>
       </w:r>
       <w:r>
-        <w:t xml:space="preserve">6</w:t>
+        <w:t xml:space="preserve">7</w:t>
       </w:r>
       <w:r>
         <w:t xml:space="preserve"> </w:t>
@@ -3002,11 +3105,11 @@
       <w:pPr>
         <w:pStyle w:val="Heading1"/>
       </w:pPr>
-      <w:bookmarkStart w:id="39" w:name="discussion"/>
+      <w:bookmarkStart w:id="41" w:name="discussion"/>
       <w:r>
         <w:t xml:space="preserve">Discussion</w:t>
       </w:r>
-      <w:bookmarkEnd w:id="39"/>
+      <w:bookmarkEnd w:id="41"/>
     </w:p>
     <w:p>
       <w:pPr>
@@ -3053,11 +3156,11 @@
       <w:pPr>
         <w:pStyle w:val="Heading1"/>
       </w:pPr>
-      <w:bookmarkStart w:id="40" w:name="conclusion"/>
+      <w:bookmarkStart w:id="42" w:name="conclusion"/>
       <w:r>
         <w:t xml:space="preserve">Conclusion</w:t>
       </w:r>
-      <w:bookmarkEnd w:id="40"/>
+      <w:bookmarkEnd w:id="42"/>
     </w:p>
     <w:p>
       <w:pPr>
@@ -3080,34 +3183,34 @@
       <w:pPr>
         <w:pStyle w:val="Heading1"/>
       </w:pPr>
-      <w:bookmarkStart w:id="41" w:name="acknowledgements"/>
+      <w:bookmarkStart w:id="43" w:name="acknowledgements"/>
       <w:r>
         <w:t xml:space="preserve">Acknowledgements</w:t>
       </w:r>
-      <w:bookmarkEnd w:id="41"/>
+      <w:bookmarkEnd w:id="43"/>
     </w:p>
     <w:p>
       <w:pPr>
         <w:pStyle w:val="Heading5"/>
       </w:pPr>
-      <w:bookmarkStart w:id="42" w:name="pagebreak"/>
+      <w:bookmarkStart w:id="44" w:name="pagebreak"/>
       <w:r>
         <w:t xml:space="preserve">pagebreak</w:t>
       </w:r>
-      <w:bookmarkEnd w:id="42"/>
+      <w:bookmarkEnd w:id="44"/>
     </w:p>
     <w:p>
       <w:pPr>
         <w:pStyle w:val="Heading1"/>
       </w:pPr>
-      <w:bookmarkStart w:id="43" w:name="references"/>
+      <w:bookmarkStart w:id="45" w:name="references"/>
       <w:r>
         <w:t xml:space="preserve">References</w:t>
       </w:r>
-      <w:bookmarkEnd w:id="43"/>
-    </w:p>
-    <w:bookmarkStart w:id="79" w:name="refs"/>
-    <w:bookmarkStart w:id="44" w:name="ref-Andrade2007"/>
+      <w:bookmarkEnd w:id="45"/>
+    </w:p>
+    <w:bookmarkStart w:id="81" w:name="refs"/>
+    <w:bookmarkStart w:id="46" w:name="ref-Andrade2007"/>
     <w:p>
       <w:pPr>
         <w:pStyle w:val="FirstParagraph"/>
@@ -3116,8 +3219,8 @@
         <w:t xml:space="preserve">Andrade, T., 2007. How Taiwan became chinese : Dutch, spanish, and han colonization in the seventeenth century. Columbia University Press, New York.</w:t>
       </w:r>
     </w:p>
-    <w:bookmarkEnd w:id="44"/>
-    <w:bookmarkStart w:id="45" w:name="ref-Bellina2014"/>
+    <w:bookmarkEnd w:id="46"/>
+    <w:bookmarkStart w:id="47" w:name="ref-Bellina2014"/>
     <w:p>
       <w:pPr>
         <w:pStyle w:val="BodyText"/>
@@ -3126,8 +3229,8 @@
         <w:t xml:space="preserve">Bellina, B., 2014. Maritime silk roads’ ornament industries: Socio-political practices and cultural transfers in the south china sea. Cambridge Archaeological Journal 24, 345–377.</w:t>
       </w:r>
     </w:p>
-    <w:bookmarkEnd w:id="45"/>
-    <w:bookmarkStart w:id="46" w:name="ref-Bevan2016"/>
+    <w:bookmarkEnd w:id="47"/>
+    <w:bookmarkStart w:id="48" w:name="ref-Bevan2016"/>
     <w:p>
       <w:pPr>
         <w:pStyle w:val="BodyText"/>
@@ -3136,8 +3239,8 @@
         <w:t xml:space="preserve">Bevan, A., Lake, M., 2016. Intensities, interactions, and uncertainties: Some new approaches to archaeological distributions, in: Bevan, A., Lake, M. (Eds.), Computational Approaches to Archaeological Spaces. Routledge, pp. 27–52.</w:t>
       </w:r>
     </w:p>
-    <w:bookmarkEnd w:id="46"/>
-    <w:bookmarkStart w:id="47" w:name="ref-Bonnier2019"/>
+    <w:bookmarkEnd w:id="48"/>
+    <w:bookmarkStart w:id="49" w:name="ref-Bonnier2019"/>
     <w:p>
       <w:pPr>
         <w:pStyle w:val="BodyText"/>
@@ -3146,8 +3249,8 @@
         <w:t xml:space="preserve">Bonnier, A., Finné, M., Weiberg, E., 2019. Examining land-use through gis-based kernel density estimation: A re-evaluation of legacy data from the berbati-limnes survey. Journal of Field Archaeology 44, 70–83.</w:t>
       </w:r>
     </w:p>
-    <w:bookmarkEnd w:id="47"/>
-    <w:bookmarkStart w:id="48" w:name="ref-Carter2016"/>
+    <w:bookmarkEnd w:id="49"/>
+    <w:bookmarkStart w:id="50" w:name="ref-Carter2016"/>
     <w:p>
       <w:pPr>
         <w:pStyle w:val="BodyText"/>
@@ -3156,8 +3259,8 @@
         <w:t xml:space="preserve">Carter, A.K., 2016. The production and exchange of glass and stone beads in southeast asia from 500 bce to the early second millennium ce: An assessment of the work of peter francis in light of recent research. Archaeological Research in Asia 6, 16–29.</w:t>
       </w:r>
     </w:p>
-    <w:bookmarkEnd w:id="48"/>
-    <w:bookmarkStart w:id="49" w:name="ref-Chen2005"/>
+    <w:bookmarkEnd w:id="50"/>
+    <w:bookmarkStart w:id="51" w:name="ref-Chen2005"/>
     <w:p>
       <w:pPr>
         <w:pStyle w:val="BodyText"/>
@@ -3166,8 +3269,8 @@
         <w:t xml:space="preserve">Chen, T.-j., 2005. Ji long shan yu dan shui yang : Dong ya hai yu yu tai wan zao qi yan jiu, 1400-1700 [mount keelung and tai she ocean: A study of east asian seas and the hisotry of Taiwan from 1400 to 1700]. Lian jing, Taipei.</w:t>
       </w:r>
     </w:p>
-    <w:bookmarkEnd w:id="49"/>
-    <w:bookmarkStart w:id="50" w:name="ref-Chen2007"/>
+    <w:bookmarkEnd w:id="51"/>
+    <w:bookmarkStart w:id="52" w:name="ref-Chen2007"/>
     <w:p>
       <w:pPr>
         <w:pStyle w:val="BodyText"/>
@@ -3176,8 +3279,8 @@
         <w:t xml:space="preserve">Chen, Y.-p., 2007. Qi wu lan yi zhi qiang jiu fa jue bao gao [ report on the archaeological excavations at ki-wu-lan site]. Lanyang museum, Yilan, Taiwan.</w:t>
       </w:r>
     </w:p>
-    <w:bookmarkEnd w:id="50"/>
-    <w:bookmarkStart w:id="51" w:name="ref-Cortegoso2016"/>
+    <w:bookmarkEnd w:id="52"/>
+    <w:bookmarkStart w:id="53" w:name="ref-Cortegoso2016"/>
     <w:p>
       <w:pPr>
         <w:pStyle w:val="BodyText"/>
@@ -3186,8 +3289,8 @@
         <w:t xml:space="preserve">Cortegoso, V., Barberena, R., Durán, V., Lucero, G., 2016. Geographic vectors of human mobility in the andes (34–36° s): Comparative analysis of ‘minor’obsidian sources. Quaternary International 422, 81–92.</w:t>
       </w:r>
     </w:p>
-    <w:bookmarkEnd w:id="51"/>
-    <w:bookmarkStart w:id="52" w:name="ref-Dietler2015"/>
+    <w:bookmarkEnd w:id="53"/>
+    <w:bookmarkStart w:id="54" w:name="ref-Dietler2015"/>
     <w:p>
       <w:pPr>
         <w:pStyle w:val="BodyText"/>
@@ -3196,8 +3299,8 @@
         <w:t xml:space="preserve">Dietler, M., 2015. Archaeologies of colonialism: Consumption, entanglement, and violence in ancient mediterranean france. Univ of California Press.</w:t>
       </w:r>
     </w:p>
-    <w:bookmarkEnd w:id="52"/>
-    <w:bookmarkStart w:id="53" w:name="ref-Dietler2005"/>
+    <w:bookmarkEnd w:id="54"/>
+    <w:bookmarkStart w:id="55" w:name="ref-Dietler2005"/>
     <w:p>
       <w:pPr>
         <w:pStyle w:val="BodyText"/>
@@ -3206,8 +3309,8 @@
         <w:t xml:space="preserve">Dietler, M., 2005. The archaeology of colonization and the colonization of archaeology: Theoretical challenges from an ancient mediterranean colonial encounter, in: Stein, G. (Ed.), The Archaeology of Colonial Encounters: Comparative Perspectives. NM: Sch. Am. Res. Press, Santa Fe, pp. 33–68.</w:t>
       </w:r>
     </w:p>
-    <w:bookmarkEnd w:id="53"/>
-    <w:bookmarkStart w:id="54" w:name="ref-Dietler1997"/>
+    <w:bookmarkEnd w:id="55"/>
+    <w:bookmarkStart w:id="56" w:name="ref-Dietler1997"/>
     <w:p>
       <w:pPr>
         <w:pStyle w:val="BodyText"/>
@@ -3216,8 +3319,8 @@
         <w:t xml:space="preserve">Dietler, M., 1997. The iron age in mediterranean france: Colonial encounters, entanglements, and transformations. Journal of World Prehistory 11, 269–358.</w:t>
       </w:r>
     </w:p>
-    <w:bookmarkEnd w:id="54"/>
-    <w:bookmarkStart w:id="55" w:name="ref-Ducke2015"/>
+    <w:bookmarkEnd w:id="56"/>
+    <w:bookmarkStart w:id="57" w:name="ref-Ducke2015"/>
     <w:p>
       <w:pPr>
         <w:pStyle w:val="BodyText"/>
@@ -3226,8 +3329,8 @@
         <w:t xml:space="preserve">Ducke, B., 2015. Spatial cluster detection in archaeology: Current theory and practice, in: Barcelo, J.A., Bogdanovic, I. (Eds.), Mathematics and Archaeology. CRC Press Boca Raton, Barcelona, Spain, pp. 352–368.</w:t>
       </w:r>
     </w:p>
-    <w:bookmarkEnd w:id="55"/>
-    <w:bookmarkStart w:id="56" w:name="ref-Francis2002"/>
+    <w:bookmarkEnd w:id="57"/>
+    <w:bookmarkStart w:id="58" w:name="ref-Francis2002"/>
     <w:p>
       <w:pPr>
         <w:pStyle w:val="BodyText"/>
@@ -3236,8 +3339,8 @@
         <w:t xml:space="preserve">Francis, P., 2002. Asia’s maritime bead trade: 300 bc to the present. University of Hawaii Press.</w:t>
       </w:r>
     </w:p>
-    <w:bookmarkEnd w:id="56"/>
-    <w:bookmarkStart w:id="57" w:name="ref-Given2004"/>
+    <w:bookmarkEnd w:id="58"/>
+    <w:bookmarkStart w:id="59" w:name="ref-Given2004"/>
     <w:p>
       <w:pPr>
         <w:pStyle w:val="BodyText"/>
@@ -3246,8 +3349,8 @@
         <w:t xml:space="preserve">Given, M., 2004. The archaeology of the colonized. Routledge, London; New York.</w:t>
       </w:r>
     </w:p>
-    <w:bookmarkEnd w:id="57"/>
-    <w:bookmarkStart w:id="58" w:name="ref-Hsieh2009"/>
+    <w:bookmarkEnd w:id="59"/>
+    <w:bookmarkStart w:id="60" w:name="ref-Hsieh2009"/>
     <w:p>
       <w:pPr>
         <w:pStyle w:val="BodyText"/>
@@ -3256,8 +3359,8 @@
         <w:t xml:space="preserve">Hsieh, E., 2009. Yi lan qi wu lan yi zhi chu tu wai lai tao ci qi zhi xiang guan yan jiu [the study of imported ceramics excavated at the ki-wu-lan site, i-lan] (Master’s thesis).</w:t>
       </w:r>
     </w:p>
-    <w:bookmarkEnd w:id="58"/>
-    <w:bookmarkStart w:id="59" w:name="ref-Joyce2005"/>
+    <w:bookmarkEnd w:id="60"/>
+    <w:bookmarkStart w:id="61" w:name="ref-Joyce2005"/>
     <w:p>
       <w:pPr>
         <w:pStyle w:val="BodyText"/>
@@ -3266,8 +3369,8 @@
         <w:t xml:space="preserve">Joyce, R.A., 2005. Archaeology of the body. Annual Review of Anthropology 34, 139–158.</w:t>
       </w:r>
     </w:p>
-    <w:bookmarkEnd w:id="59"/>
-    <w:bookmarkStart w:id="60" w:name="ref-Junker1993"/>
+    <w:bookmarkEnd w:id="61"/>
+    <w:bookmarkStart w:id="62" w:name="ref-Junker1993"/>
     <w:p>
       <w:pPr>
         <w:pStyle w:val="BodyText"/>
@@ -3276,8 +3379,8 @@
         <w:t xml:space="preserve">Junker, L.L., 1993. Craft goods specialization and prestige goods exchange in philippine chiefdoms of the fifteenth and sixteenth centuries. Asian Perspectives 1–35.</w:t>
       </w:r>
     </w:p>
-    <w:bookmarkEnd w:id="60"/>
-    <w:bookmarkStart w:id="61" w:name="ref-Kang2012"/>
+    <w:bookmarkEnd w:id="62"/>
+    <w:bookmarkStart w:id="63" w:name="ref-Kang2012"/>
     <w:p>
       <w:pPr>
         <w:pStyle w:val="BodyText"/>
@@ -3286,8 +3389,8 @@
         <w:t xml:space="preserve">Kang, P., 2012. He lan dong yin du gong si zhi xia de ga ma lan di qu te zhi [charateristics of kavalan under colonial rule of dutch east India companies], in: Hsu, M.-C., Li, S.-Y. (Eds.), Exploring Kiwulan: The Ninth Academic Conference of Yilan Study. Institute of Yilan County History, Yilan, pp. 291–317.</w:t>
       </w:r>
     </w:p>
-    <w:bookmarkEnd w:id="61"/>
-    <w:bookmarkStart w:id="62" w:name="ref-Lape2003"/>
+    <w:bookmarkEnd w:id="63"/>
+    <w:bookmarkStart w:id="64" w:name="ref-Lape2003"/>
     <w:p>
       <w:pPr>
         <w:pStyle w:val="BodyText"/>
@@ -3296,8 +3399,8 @@
         <w:t xml:space="preserve">Lape, P.V., 2003. A highway and a crossroads: Island southeast asia and culture contact archaeology. Archaeology in Oceania 38, 102–109.</w:t>
       </w:r>
     </w:p>
-    <w:bookmarkEnd w:id="62"/>
-    <w:bookmarkStart w:id="63" w:name="ref-Li2014"/>
+    <w:bookmarkEnd w:id="64"/>
+    <w:bookmarkStart w:id="65" w:name="ref-Li2014"/>
     <w:p>
       <w:pPr>
         <w:pStyle w:val="BodyText"/>
@@ -3306,8 +3409,8 @@
         <w:t xml:space="preserve">Li, C.-y., Chiu, S.-j., 2014. A report on excavations in the yi-lang agricultural vocational high school site, 2000-2008. Field Archaeology of Taiwan 17, 59–120.</w:t>
       </w:r>
     </w:p>
-    <w:bookmarkEnd w:id="63"/>
-    <w:bookmarkStart w:id="64" w:name="ref-LiandWu2006"/>
+    <w:bookmarkEnd w:id="65"/>
+    <w:bookmarkStart w:id="66" w:name="ref-LiandWu2006"/>
     <w:p>
       <w:pPr>
         <w:pStyle w:val="BodyText"/>
@@ -3316,8 +3419,8 @@
         <w:t xml:space="preserve">Li, Y.-z., Wu, M.-z., 2006. Qing zai xi ban ya ren zai tai wan, 1626-1642 [the spanish in Taiwan]. Taiwan Historica, Nantou.</w:t>
       </w:r>
     </w:p>
-    <w:bookmarkEnd w:id="64"/>
-    <w:bookmarkStart w:id="65" w:name="ref-Mitchell2000"/>
+    <w:bookmarkEnd w:id="66"/>
+    <w:bookmarkStart w:id="67" w:name="ref-Mitchell2000"/>
     <w:p>
       <w:pPr>
         <w:pStyle w:val="BodyText"/>
@@ -3326,8 +3429,8 @@
         <w:t xml:space="preserve">Mitchell, S., 2000. "Guns or barter" indigenous exchange networks and the mediation of conflict in post-caontact western arnhem land, in: Torrence, R., Clarke, A. (Eds.), The Archaeology of Difference : Negotiating Cross-Cultural Engagements in Oceania. Routledge, London; New York, pp. 182–214.</w:t>
       </w:r>
     </w:p>
-    <w:bookmarkEnd w:id="65"/>
-    <w:bookmarkStart w:id="66" w:name="ref-Mullins2011"/>
+    <w:bookmarkEnd w:id="67"/>
+    <w:bookmarkStart w:id="68" w:name="ref-Mullins2011"/>
     <w:p>
       <w:pPr>
         <w:pStyle w:val="BodyText"/>
@@ -3336,8 +3439,8 @@
         <w:t xml:space="preserve">Mullins, P.R., 2011. The archaeology of consumption. Annual Review of Anthropology 40, 133–144.</w:t>
       </w:r>
     </w:p>
-    <w:bookmarkEnd w:id="66"/>
-    <w:bookmarkStart w:id="67" w:name="ref-NMTH2005"/>
+    <w:bookmarkEnd w:id="68"/>
+    <w:bookmarkStart w:id="69" w:name="ref-NMTH2005"/>
     <w:p>
       <w:pPr>
         <w:pStyle w:val="BodyText"/>
@@ -3346,8 +3449,8 @@
         <w:t xml:space="preserve">National Musuem of Taiwan History, A. group in, 2005. Taiwan under dutch and spanish: A report of historical archaeological research in northern taiwan. National Musuem of Taiwan History, Taipei.</w:t>
       </w:r>
     </w:p>
-    <w:bookmarkEnd w:id="67"/>
-    <w:bookmarkStart w:id="68" w:name="ref-Rubertone2000"/>
+    <w:bookmarkEnd w:id="69"/>
+    <w:bookmarkStart w:id="70" w:name="ref-Rubertone2000"/>
     <w:p>
       <w:pPr>
         <w:pStyle w:val="BodyText"/>
@@ -3356,8 +3459,8 @@
         <w:t xml:space="preserve">Rubertone, P.E., 2000. The historical archaeology of native americans. Annual Review of Anthropology 29, 425–446.</w:t>
       </w:r>
     </w:p>
-    <w:bookmarkEnd w:id="68"/>
-    <w:bookmarkStart w:id="69" w:name="ref-Scaramelli2005"/>
+    <w:bookmarkEnd w:id="70"/>
+    <w:bookmarkStart w:id="71" w:name="ref-Scaramelli2005"/>
     <w:p>
       <w:pPr>
         <w:pStyle w:val="BodyText"/>
@@ -3366,8 +3469,8 @@
         <w:t xml:space="preserve">Scaramelli, F., Scaramelli, K.T. de, 2005. The roles of material culture in the colonization of the orinoco, venezuela. Journal of Social Archaeology 5, 135–168.</w:t>
       </w:r>
     </w:p>
-    <w:bookmarkEnd w:id="69"/>
-    <w:bookmarkStart w:id="70" w:name="ref-Silliman2001"/>
+    <w:bookmarkEnd w:id="71"/>
+    <w:bookmarkStart w:id="72" w:name="ref-Silliman2001"/>
     <w:p>
       <w:pPr>
         <w:pStyle w:val="BodyText"/>
@@ -3376,8 +3479,8 @@
         <w:t xml:space="preserve">Silliman, S., 2001. Agency, practical politics and the archaeology of culture contact. Journal of social archaeology 1, 190–209.</w:t>
       </w:r>
     </w:p>
-    <w:bookmarkEnd w:id="70"/>
-    <w:bookmarkStart w:id="71" w:name="ref-Silliman2005"/>
+    <w:bookmarkEnd w:id="72"/>
+    <w:bookmarkStart w:id="73" w:name="ref-Silliman2005"/>
     <w:p>
       <w:pPr>
         <w:pStyle w:val="BodyText"/>
@@ -3386,8 +3489,8 @@
         <w:t xml:space="preserve">Silliman, S.W., 2005. Culture contact or colonialism? Challenges in the archaeology of native North America. American Antiquity 55–74.</w:t>
       </w:r>
     </w:p>
-    <w:bookmarkEnd w:id="71"/>
-    <w:bookmarkStart w:id="72" w:name="ref-Theunissen2000"/>
+    <w:bookmarkEnd w:id="73"/>
+    <w:bookmarkStart w:id="74" w:name="ref-Theunissen2000"/>
     <w:p>
       <w:pPr>
         <w:pStyle w:val="BodyText"/>
@@ -3396,8 +3499,8 @@
         <w:t xml:space="preserve">Theunissen, R., Grave, P., Bailey, G., 2000. Doubts on diffusion: Challenging the assumed indian origin of iron age agate and carnelian beads in southeast Asia. World archaeology 32, 84–105.</w:t>
       </w:r>
     </w:p>
-    <w:bookmarkEnd w:id="72"/>
-    <w:bookmarkStart w:id="73" w:name="ref-Torrence2000"/>
+    <w:bookmarkEnd w:id="74"/>
+    <w:bookmarkStart w:id="75" w:name="ref-Torrence2000"/>
     <w:p>
       <w:pPr>
         <w:pStyle w:val="BodyText"/>
@@ -3406,8 +3509,8 @@
         <w:t xml:space="preserve">Torrence, R., 2000. Just another trader? An archaeological perspective on european barter with admiralty islandsers, Papua New Guinea, in: Torrence, R., Clarke, A. (Eds.), The Archaeology of Difference: Negotiating Cross-Cultural Engagements in Oceania. Routledge, London; New York, pp. 104–141.</w:t>
       </w:r>
     </w:p>
-    <w:bookmarkEnd w:id="73"/>
-    <w:bookmarkStart w:id="74" w:name="ref-TorrenceandClarke2000"/>
+    <w:bookmarkEnd w:id="75"/>
+    <w:bookmarkStart w:id="76" w:name="ref-TorrenceandClarke2000"/>
     <w:p>
       <w:pPr>
         <w:pStyle w:val="BodyText"/>
@@ -3416,8 +3519,8 @@
         <w:t xml:space="preserve">Torrence, R., Clarke, A., 2000. Negotiating difference: Practice makes theory for contemporary archaeology in Oceania, in: Torrence, R., Clarke, A. (Eds.), The Archaeology of Difference : Negotiating Cross-Cultural Engagements in Oceania. Routledge, London; New York, pp. 1–31.</w:t>
       </w:r>
     </w:p>
-    <w:bookmarkEnd w:id="74"/>
-    <w:bookmarkStart w:id="75" w:name="ref-Trabert2017"/>
+    <w:bookmarkEnd w:id="76"/>
+    <w:bookmarkStart w:id="77" w:name="ref-Trabert2017"/>
     <w:p>
       <w:pPr>
         <w:pStyle w:val="BodyText"/>
@@ -3426,8 +3529,8 @@
         <w:t xml:space="preserve">Trabert, S., 2017. Considering the indirect effects of colonialism: Example from a great plains middle ground. Journal of Anthropological Archaeology 48, 17–27.</w:t>
       </w:r>
     </w:p>
-    <w:bookmarkEnd w:id="75"/>
-    <w:bookmarkStart w:id="76" w:name="ref-Voss2005"/>
+    <w:bookmarkEnd w:id="77"/>
+    <w:bookmarkStart w:id="78" w:name="ref-Voss2005"/>
     <w:p>
       <w:pPr>
         <w:pStyle w:val="BodyText"/>
@@ -3436,8 +3539,8 @@
         <w:t xml:space="preserve">Voss, B.L., 2005. From casta to californio: Social identity and the archaeology of culture contact. American Anthropologist 107, 461–474.</w:t>
       </w:r>
     </w:p>
-    <w:bookmarkEnd w:id="76"/>
-    <w:bookmarkStart w:id="77" w:name="ref-Wang2011"/>
+    <w:bookmarkEnd w:id="78"/>
+    <w:bookmarkStart w:id="79" w:name="ref-Wang2011"/>
     <w:p>
       <w:pPr>
         <w:pStyle w:val="BodyText"/>
@@ -3446,8 +3549,8 @@
         <w:t xml:space="preserve">Wang, L.-Y., 2011. Yi lan qi wu lan yi zhi chu tu zhuang shi pin zhi xiang guan yan jiu [a research of ornaments excavated at ki-wu-lan site, i-lan] (Master’s thesis).</w:t>
       </w:r>
     </w:p>
-    <w:bookmarkEnd w:id="77"/>
-    <w:bookmarkStart w:id="78" w:name="ref-Wang2007"/>
+    <w:bookmarkEnd w:id="79"/>
+    <w:bookmarkStart w:id="80" w:name="ref-Wang2007"/>
     <w:p>
       <w:pPr>
         <w:pStyle w:val="BodyText"/>
@@ -3456,34 +3559,34 @@
         <w:t xml:space="preserve">Wang, S.-C., Liu, Y.-C., 2007. Shi qi shi ji qian hou tai wan yan cao , yan dou yu bo li zhu shi de shu ru wang luo -yi ge xin de jiao huan jie duan [the import networks of tobacco, tobacco pipes, and glass bead ornaments into Taiwan circa the seventeenth century: A new phase of exchange]. Taida Journal of Art History 51–83.</w:t>
       </w:r>
     </w:p>
-    <w:bookmarkEnd w:id="78"/>
-    <w:bookmarkEnd w:id="79"/>
+    <w:bookmarkEnd w:id="80"/>
+    <w:bookmarkEnd w:id="81"/>
     <w:p>
       <w:pPr>
         <w:pStyle w:val="Heading5"/>
       </w:pPr>
-      <w:bookmarkStart w:id="80" w:name="pagebreak-1"/>
+      <w:bookmarkStart w:id="82" w:name="pagebreak-1"/>
       <w:r>
         <w:t xml:space="preserve">pagebreak</w:t>
       </w:r>
-      <w:bookmarkEnd w:id="80"/>
+      <w:bookmarkEnd w:id="82"/>
     </w:p>
     <w:p>
       <w:pPr>
         <w:pStyle w:val="Heading3"/>
       </w:pPr>
-      <w:bookmarkStart w:id="81" w:name="colophon"/>
+      <w:bookmarkStart w:id="83" w:name="colophon"/>
       <w:r>
         <w:t xml:space="preserve">Colophon</w:t>
       </w:r>
-      <w:bookmarkEnd w:id="81"/>
+      <w:bookmarkEnd w:id="83"/>
     </w:p>
     <w:p>
       <w:pPr>
         <w:pStyle w:val="FirstParagraph"/>
       </w:pPr>
       <w:r>
-        <w:t xml:space="preserve">This report was generated on 2019-07-06 01:33:16 using the following computational environment and dependencies:</w:t>
+        <w:t xml:space="preserve">This report was generated on 2019-07-06 13:05:43 using the following computational environment and dependencies:</w:t>
       </w:r>
     </w:p>
     <w:p>
@@ -4539,7 +4642,7 @@
         <w:rPr>
           <w:rStyle w:val="VerbatimChar"/>
         </w:rPr>
-        <w:t xml:space="preserve">#&gt; Head:     [724aa17] 2019-07-05: pull and push again</w:t>
+        <w:t xml:space="preserve">#&gt; Head:     [0c8bcd8] 2019-07-06: update for Taiwan map</w:t>
       </w:r>
     </w:p>
     <w:p>
@@ -4547,7 +4650,7 @@
         <w:pStyle w:val="FirstParagraph"/>
       </w:pPr>
       <w:r>
-        <w:t xml:space="preserve">Word count: 4651</w:t>
+        <w:t xml:space="preserve">Word count: 4655</w:t>
       </w:r>
     </w:p>
     <w:sectPr>

</xml_diff>

<commit_message>
revise and edit reference
</commit_message>
<xml_diff>
--- a/analysis/paper/paper.docx
+++ b/analysis/paper/paper.docx
@@ -127,7 +127,7 @@
         <w:pStyle w:val="Date"/>
       </w:pPr>
       <w:r>
-        <w:t xml:space="preserve">06</w:t>
+        <w:t xml:space="preserve">08</w:t>
       </w:r>
       <w:r>
         <w:t xml:space="preserve"> </w:t>
@@ -178,7 +178,16 @@
         <w:pStyle w:val="FirstParagraph"/>
       </w:pPr>
       <w:r>
-        <w:t xml:space="preserve">Taiwan had been involved in regional exchange network of East Asia and Southeast Asia since Neolithic and became part of a global trading network during the early 17th century due to western European expansion that connected European and Asia. Compared to other places in Asia and Oceania, the impact of European colonialism on indigenous communities in East Asia appears to have been much less pronounced. Direct colonial rule was rare and limited, but the question of long-lasting indirect impacts on local indigenous communities remains unanswered. Indirect effects of colonialism is emphasized increasingly to discuss the colonial impact on the indigenous people in the periphery of colonial control</w:t>
+        <w:t xml:space="preserve">Taiwan had been involved in regional exchange network of East Asia and Southeast Asia since the tenth century and became part of a global trade systmes during the early 17th century due to western European expansion that connected European and Asia</w:t>
+      </w:r>
+      <w:r>
+        <w:t xml:space="preserve"> </w:t>
+      </w:r>
+      <w:r>
+        <w:t xml:space="preserve">(Liu and Wang, 2017)</w:t>
+      </w:r>
+      <w:r>
+        <w:t xml:space="preserve">. Compared to other places in Asia and Oceania, the impact of European colonialism on indigenous communities in East Asia appears to have been much less pronounced. Direct colonial rule was rare and limited, but the question of long-lasting indirect impacts on local indigenous communities remains unanswered. Indirect effects of colonialism is emphasized increasingly to discuss the colonial impact on the indigenous people in the periphery of colonial control</w:t>
       </w:r>
       <w:r>
         <w:t xml:space="preserve"> </w:t>
@@ -222,7 +231,19 @@
         <w:pStyle w:val="BodyText"/>
       </w:pPr>
       <w:r>
-        <w:t xml:space="preserve">Despite colonization of Taiwan by the Spanish and the Dutch from 1624 to 1662, little has been discovered in archaeology about the The reaction of indigenous people to the European colonization. Northeastern Taiwan, Yilan, is an especially unique example for exploring indirect effects due to its physically isolated location that made it not easily accessible to the Europeans and the colonial control was less compared to other parts of this region</w:t>
+        <w:t xml:space="preserve">Despite colonization of Taiwan by the Spanish and Dutch from 1624 to 1662, little had been discussed in archaeology about the reaction of indigenous people to the European colonization.</w:t>
+      </w:r>
+      <w:r>
+        <w:t xml:space="preserve"> </w:t>
+      </w:r>
+      <w:r>
+        <w:t xml:space="preserve">Berrocal et al. (2018)</w:t>
+      </w:r>
+      <w:r>
+        <w:t xml:space="preserve"> </w:t>
+      </w:r>
+      <w:r>
+        <w:t xml:space="preserve">study the long-term record of Heping Dao in northern Taiwan and explore the effects of European colonization on the local populations by focusing on the environmental change and introduction of diseases, with a little mention of indigenous social complexity. Northeastern Taiwan, Yilan, is an especially unique example for exploring indirect effects due to its physically isolated location that made it not easily accessible to the Europeans and the colonial control was less compared to other parts of this region</w:t>
       </w:r>
       <w:r>
         <w:t xml:space="preserve"> </w:t>
@@ -266,7 +287,7 @@
         <w:pStyle w:val="BodyText"/>
       </w:pPr>
       <w:r>
-        <w:t xml:space="preserve">In this paper, I explore the evidence from a site that spans the time from late Iron Age to historical period by addressing the question of whether colonial influence on indigenous populations can be detected in ornaments recovered from the archaeological record at Kiwulan (1400-1900 AD), a large Iron Age settlement in northeastern Taiwan</w:t>
+        <w:t xml:space="preserve">In this paper, I explore the evidence from a site spanning from late Iron Age to historical period by addressing the question of whether colonial influence on indigenous populations can be detected in ornaments recovered from the archaeological record at Kiwulan (1400-1900 AD), a large Iron Age settlement in northeastern Taiwan</w:t>
       </w:r>
       <w:r>
         <w:t xml:space="preserve"> </w:t>
@@ -275,7 +296,7 @@
         <w:t xml:space="preserve">(Chen, 2007)</w:t>
       </w:r>
       <w:r>
-        <w:t xml:space="preserve">. Prior to the contact with the Europeans in the early 17th century, northern Taiwan had been involved in long-distance networks of East Asia since 14th century, and later encountered a large wave of Han Chinese migration in the 19th century</w:t>
+        <w:t xml:space="preserve">. Prior to the contact with the Europeans in the early 17th century, northern Taiwan had been involved in both regional and long-distance East and Southeast Asian trade systems, and later encountered a large wave of Han Chinese migration in the 19th century</w:t>
       </w:r>
       <w:r>
         <w:t xml:space="preserve"> </w:t>
@@ -296,7 +317,7 @@
         <w:t xml:space="preserve"> </w:t>
       </w:r>
       <w:r>
-        <w:t xml:space="preserve">points out based on case studies in island Southeast Asia, the study of multiple episodes of culture contact has potential to expand our understanding of the causes and effects of culture contact both locally and worldwide. Northeastern Taiwan provides a good example to explore the indirect impacts on indigenous societies by comparing archaeological evidence from different episodes of culture contact based on a long-term perspective. The variety and cultural context of trade ornaments will be reviewed, and their capacity to inform on how the distribution of ornaments reflect social changes will be examined. My hypothesis is that there was a greater diversity of ornaments types and materials at Kiwulan after European contact due to the large scale exchange network, and the consumption of ornaments present some spatial pattern that indicates increasing social inequality. I hypothesize that after Chinese contact there was a decline in the production, use and discard of ornaments at Kiwulan.</w:t>
+        <w:t xml:space="preserve">points out based on case studies in island Southeast Asia, the study of multiple episodes of culture contact has potential to expand our understanding of the causes and effects of culture contact both locally and worldwide. Northeastern Taiwan provides a good example to explore the indirect impacts on indigenous societies by comparing archaeological evidence from different episodes of culture contact based on a long-term perspective. The variety and cultural context of trade ornaments will be reviewed, and their capacity to inform on how the distribution of ornaments reflect social changes will be examined. I hypothesize that there was a greater diversity of ornaments types and materials at Kiwulan after European contact due to the large scale exchange network, and the consumption of ornaments present some spatial pattern that indicates increasing social inequality. I hypothesize that after Chinese contact there was a decline in the production, use and discard of ornaments at Kiwulan.</w:t>
       </w:r>
     </w:p>
     <w:p>
@@ -314,7 +335,7 @@
         <w:pStyle w:val="FirstParagraph"/>
       </w:pPr>
       <w:r>
-        <w:t xml:space="preserve">Before European arrival, the indigenous people in northern Taiwan had already established their own exchange network that defined as</w:t>
+        <w:t xml:space="preserve">Prior to European colonization, the indigenous people in northern Taiwan had already established their own exchange network that defined as</w:t>
       </w:r>
       <w:r>
         <w:t xml:space="preserve"> </w:t>
@@ -344,7 +365,16 @@
         <w:t xml:space="preserve"> </w:t>
       </w:r>
       <w:r>
-        <w:t xml:space="preserve">to refer to small-scale regional trade on irregular basis . Despite being on the periphery of major trade ports at northern Taiwan, Yilan was involved in this network through the periodic exchange activities between different indigenous groups. Yilan, also called</w:t>
+        <w:t xml:space="preserve">to refer to small-scale regional trade between China and Taiwan on irregular basis. This local exchange network of northeastern Taiwan had increasingly influenced by long distance trade between Fuzhou or Quanzhou in China and Ryukyu in Japan since 15th century due to its location on the shipping routes, and was intensified in the 17th century when the arrival of the Europeans and their trade goods</w:t>
+      </w:r>
+      <w:r>
+        <w:t xml:space="preserve"> </w:t>
+      </w:r>
+      <w:r>
+        <w:t xml:space="preserve">(Chen, 2005; Liu and Wang, 2017; Wang and Liu, 2007)</w:t>
+      </w:r>
+      <w:r>
+        <w:t xml:space="preserve">. Despite being on the periphery of major trade ports, Keelung and Tanshui, in northern Taiwan, Yilan was involved in this network through the periodic exchange activities between different indigenous groups. Yilan, also called</w:t>
       </w:r>
       <w:r>
         <w:t xml:space="preserve"> </w:t>
@@ -362,7 +392,7 @@
         <w:t xml:space="preserve"> </w:t>
       </w:r>
       <w:r>
-        <w:t xml:space="preserve">by local indigenous people since the prehistoric time, is a alluvial plain circumscribed by the Pacific and mountains on the sides. Rivers and seas provide the way for the interaction between local indigenous people and another native group called Basay in northern Taiwan and Han Chinese. Kavalan people offered rice, deer hides, and gold in exchange for beads, metal tools or ornaments, ironwares, porcelains, and textiles with outside traders</w:t>
+        <w:t xml:space="preserve">by local indigenous people since the prehistoric time, is a alluvial plain circumscribed by the Pacific and mountains on the sides. Rivers and seas provide the way for the interaction between local indigenous people and another native group called Basai in northern Taiwan and Han Chinese. Kavalan people offered rice, deer hides, and gold in exchange for beads, metal tools or ornaments, ironwares, porcelains, and textiles with outside traders</w:t>
       </w:r>
       <w:r>
         <w:t xml:space="preserve"> </w:t>
@@ -371,15 +401,6 @@
         <w:t xml:space="preserve">(Chen, 2005; Hsieh, 2009; Li and Wu, 2006)</w:t>
       </w:r>
       <w:r>
-        <w:t xml:space="preserve">. This local exchange network of northeastern Taiwan had global connections after the 16th century because of its location on shipping routes between China and Japan, and was intensified in the 17th century when the arrival of Europeans and their trade goods</w:t>
-      </w:r>
-      <w:r>
-        <w:t xml:space="preserve"> </w:t>
-      </w:r>
-      <w:r>
-        <w:t xml:space="preserve">(Chen, 2005; Wang and Liu, 2007)</w:t>
-      </w:r>
-      <w:r>
         <w:t xml:space="preserve">.</w:t>
       </w:r>
     </w:p>
@@ -388,7 +409,16 @@
         <w:pStyle w:val="BodyText"/>
       </w:pPr>
       <w:r>
-        <w:t xml:space="preserve">Historical records from Spanish and Dutch provide rich information about the historical and cultural background both for Europeans and indigenous people in the early 17th century. Spanish occupied and built forts in Northern Taiwan since 1624, from which Spanish missionaries often went to indigenous settlement and left behind numerous records from those places. The report of the Dominican Jacinto Esquivel in 1632 mentioned that the Taparri, an indigenous tribe from northern Taiwan, usually used cuentas (agate beads) as a materials to exchange with necessities they need with other indigenous people. This trend then gradually spread to other areas, and even the Spanish soldiers used agate as bargaining chips for gambling, since agate equaled money</w:t>
+        <w:t xml:space="preserve">Historical documents from the Spanish and Dutch in the early 17th century provide some information about the social life and culture of indigenous people in Northern Taiwan when the Europeans arrived. The Spanish founded Fort San Salvador at Keelung in 1626 and Fort San Domingo in 1629 at Tamsui, and sent missionaries to local indigenous settlements in this region for religious purpose</w:t>
+      </w:r>
+      <w:r>
+        <w:t xml:space="preserve"> </w:t>
+      </w:r>
+      <w:r>
+        <w:t xml:space="preserve">(FEII, 2000, p. 343)</w:t>
+      </w:r>
+      <w:r>
+        <w:t xml:space="preserve">. The report of the Dominican priest Fr. Jacinto Esquivel in 1632 mentioned that the Taparri, an indigenous tribe from northern Taiwan, usually used cuentas (agate beads) in exchange for necessities with other indigenous group. This form of exchange spread widely and even the Spanish soldiers learned to use agate as bargaining chips for gambling, since agate equaled money</w:t>
       </w:r>
       <w:r>
         <w:t xml:space="preserve"> </w:t>
@@ -397,7 +427,31 @@
         <w:t xml:space="preserve">(Li and Wu, 2006, pp. 132–149)</w:t>
       </w:r>
       <w:r>
-        <w:t xml:space="preserve">. European contact was focused on trading with indigenous communities in northeastern Taiwan. Trading activity of many types of goode among these indigenous communities increased with the arrival of European colonizers. Thus, we predict that this trading activity resulted in an increase in the amount and diversity of ornaments coming into indigenous communities in northeastern Taiwan.</w:t>
+        <w:t xml:space="preserve">. Father Jacinto Esquivel also recorded how indigenous viewed it as prestige goods in their culture. A indigenous male who wanted to get married had to pay agate beads to the parents of his future wife. Also, agate or golden beads could be used as to solve conflicts in their daily lives</w:t>
+      </w:r>
+      <w:r>
+        <w:t xml:space="preserve"> </w:t>
+      </w:r>
+      <w:r>
+        <w:t xml:space="preserve">(Li and Wu, 2006, p. 151)</w:t>
+      </w:r>
+      <w:r>
+        <w:t xml:space="preserve">. Other records mention that the female shamans (majuorbol) in the tribe would use agate beads as magical items in ritual practice for body healing</w:t>
+      </w:r>
+      <w:r>
+        <w:t xml:space="preserve">(Borao Mateo, 2009, pp. 122–151)</w:t>
+      </w:r>
+      <w:r>
+        <w:t xml:space="preserve">. A funeral process in indigenous culture was recorded about how agate beads used commonly in ritual contexts, where more agate beads, pottery and cloths were be placed into the grave of more influential people to indicate a family’s prestige</w:t>
+      </w:r>
+      <w:r>
+        <w:t xml:space="preserve"> </w:t>
+      </w:r>
+      <w:r>
+        <w:t xml:space="preserve">(Li and Wu, 2006, p. 153)</w:t>
+      </w:r>
+      <w:r>
+        <w:t xml:space="preserve">.</w:t>
       </w:r>
     </w:p>
     <w:p>
@@ -405,10 +459,119 @@
         <w:pStyle w:val="BodyText"/>
       </w:pPr>
       <w:r>
-        <w:t xml:space="preserve">Mullins (2011)</w:t>
-      </w:r>
-      <w:r>
-        <w:t xml:space="preserve">—&lt;They examine the ways gift-giving worked in the Middle Orinoco region of Venezuela, where missionaries hoped to secure indigenous alliances by providing goods for which they perceived a native demand. One class of goods missionaries provided was alcohol, which was used commonly in feasts and ritual contexts, but interjecting externally produced alcohol unseated existing production and consumption systems. Prior to colonization, drink had been produced by indigenous domestic units to enhance a family’s prestige, but the introduction of imported spirits compelled hosts to obtain them through exchange, which forced increasing reliance on the production of cash crops and increased debt among indigenous consumers. This shift rendered drink</w:t>
+        <w:t xml:space="preserve">Those documents indicate that agate beads or golden beads were already treated as prestige goods before the arrival of the Europeans, that is believed to be introduced earlier from Chinese traders. In 1642, the Dutch VOC defeated the Spanish and take over the northern Taiwan. They introduced feudal symbolism in an attempt to control the indigenous communities by asking indigenous leaders to attend annual ceremony for feudal practices</w:t>
+      </w:r>
+      <w:r>
+        <w:t xml:space="preserve"> </w:t>
+      </w:r>
+      <w:r>
+        <w:t xml:space="preserve">(Andrade, 2007, ch. 9; Kang, 2016, ch. 4)</w:t>
+      </w:r>
+      <w:r>
+        <w:t xml:space="preserve">. More beads entered indigenous settlements through the gift-giving that the Dutch provided goods based on the demand of native people to secure indigenous alliances in the annual ceremony or on the way of traveling</w:t>
+      </w:r>
+      <w:r>
+        <w:t xml:space="preserve"> </w:t>
+      </w:r>
+      <w:r>
+        <w:t xml:space="preserve">(Kang, 2016, ch. 6)</w:t>
+      </w:r>
+      <w:r>
+        <w:t xml:space="preserve">. Thus, I assume that the way of gift giving resulted in an increase in the amount and diversity of ornaments in northeastern indigenous communities within existing consumer contexts during this period.</w:t>
+      </w:r>
+    </w:p>
+    <w:p>
+      <w:pPr>
+        <w:pStyle w:val="BodyText"/>
+      </w:pPr>
+      <w:r>
+        <w:t xml:space="preserve">The documents written by Chinese historians in Qing dynasty usually described the decorative purposes of the ornaments and some documents had similar texts that might be copied from previous ones. According to those records,</w:t>
+      </w:r>
+      <w:r>
+        <w:t xml:space="preserve"> </w:t>
+      </w:r>
+      <w:r>
+        <w:t xml:space="preserve">(</w:t>
+      </w:r>
+      <w:r>
+        <w:rPr>
+          <w:b/>
+        </w:rPr>
+        <w:t xml:space="preserve">???</w:t>
+      </w:r>
+      <w:r>
+        <w:t xml:space="preserve">[1852]: 308)</w:t>
+      </w:r>
+      <w:r>
+        <w:t xml:space="preserve">,</w:t>
+      </w:r>
+      <w:r>
+        <w:t xml:space="preserve"> </w:t>
+      </w:r>
+      <w:r>
+        <w:t xml:space="preserve">(</w:t>
+      </w:r>
+      <w:r>
+        <w:rPr>
+          <w:b/>
+        </w:rPr>
+        <w:t xml:space="preserve">???</w:t>
+      </w:r>
+      <w:r>
+        <w:t xml:space="preserve">[1837]: 11, 126)</w:t>
+      </w:r>
+      <w:r>
+        <w:t xml:space="preserve"> </w:t>
+      </w:r>
+      <w:r>
+        <w:t xml:space="preserve">and</w:t>
+      </w:r>
+      <w:r>
+        <w:t xml:space="preserve"> </w:t>
+      </w:r>
+      <w:r>
+        <w:t xml:space="preserve">(</w:t>
+      </w:r>
+      <w:r>
+        <w:rPr>
+          <w:b/>
+        </w:rPr>
+        <w:t xml:space="preserve">???</w:t>
+      </w:r>
+      <w:r>
+        <w:t xml:space="preserve">[1829]: 77)</w:t>
+      </w:r>
+      <w:r>
+        <w:t xml:space="preserve">, it is mentioned that indigenous people in Yilan used ornaments in ceremonial contexts to display their status. Amoung those ornaments, golden carp-shaped ornaments made from metal threads had higher value due to its delicacy and rare material that only possessed by rich people. Other people wore agate beads or glass beads on their head or neck to participating various ceremonies. In 1895, at the beginning of Japanese colonization, Ino Kanori</w:t>
+      </w:r>
+      <w:r>
+        <w:t xml:space="preserve"> </w:t>
+      </w:r>
+      <w:r>
+        <w:t xml:space="preserve">(</w:t>
+      </w:r>
+      <w:r>
+        <w:rPr>
+          <w:b/>
+        </w:rPr>
+        <w:t xml:space="preserve">???</w:t>
+      </w:r>
+      <w:r>
+        <w:t xml:space="preserve">)</w:t>
+      </w:r>
+      <w:r>
+        <w:t xml:space="preserve"> </w:t>
+      </w:r>
+      <w:r>
+        <w:t xml:space="preserve">conducted a field survey for several ethnic groups and found that carp-shaped ornaments had not been used in Yilan that time, but elder people still used beads as ornaments.</w:t>
+      </w:r>
+    </w:p>
+    <w:p>
+      <w:pPr>
+        <w:pStyle w:val="BodyText"/>
+      </w:pPr>
+      <w:r>
+        <w:t xml:space="preserve">Recent ethnographic research of the Kavalan tribe describes that agate beads were used in divination practice, called</w:t>
       </w:r>
       <w:r>
         <w:t xml:space="preserve"> </w:t>
@@ -417,33 +580,13 @@
         <w:t xml:space="preserve">“</w:t>
       </w:r>
       <w:r>
-        <w:t xml:space="preserve">a commodity—a product that had to be bought, rather than produced,</w:t>
+        <w:t xml:space="preserve">subli</w:t>
       </w:r>
       <w:r>
         <w:t xml:space="preserve">”</w:t>
       </w:r>
       <w:r>
-        <w:t xml:space="preserve"> </w:t>
-      </w:r>
-      <w:r>
-        <w:t xml:space="preserve">so even though European alcohol was consumed within existing consumer contexts it led to dependency and exploitation&gt;</w:t>
-      </w:r>
-    </w:p>
-    <w:p>
-      <w:pPr>
-        <w:pStyle w:val="BodyText"/>
-      </w:pPr>
-      <w:r>
-        <w:t xml:space="preserve">Father Jacinto Esquivel recorded how people in Tamsui entered marriages. A man who wanted to take a wife had to give her parents cuentas. If a married man was found having cheated on his wife, he only had to pay the witness with agate or golden beads and the matter was settled</w:t>
-      </w:r>
-      <w:r>
-        <w:t xml:space="preserve"> </w:t>
-      </w:r>
-      <w:r>
-        <w:t xml:space="preserve">(Li and Wu, 2006, p. 151)</w:t>
-      </w:r>
-      <w:r>
-        <w:t xml:space="preserve">. Other records mention that the female shamans (majuorbol) in the tribe used agate beads for healing ceremonies in rituals</w:t>
+        <w:t xml:space="preserve">, by female shamans</w:t>
       </w:r>
       <w:r>
         <w:t xml:space="preserve"> </w:t>
@@ -461,24 +604,7 @@
         <w:t xml:space="preserve">)</w:t>
       </w:r>
       <w:r>
-        <w:t xml:space="preserve">. Regarding funerals, some indigenous people buried the dead under their houses or in the vicinity. They put a mat into the grave to protect the body from moisture and then put cooked rice on both sides of the head as provision. The deceased were buried in small graves with both knees bent, and on the grave they placed quivers with arrows, pottery, agate beads and other things that they would need. The greater the influence of the deceased, the more agate, pottery and cloths were placed on the grave</w:t>
-      </w:r>
-      <w:r>
-        <w:t xml:space="preserve"> </w:t>
-      </w:r>
-      <w:r>
-        <w:t xml:space="preserve">(Li and Wu, 2006, p. 153)</w:t>
-      </w:r>
-      <w:r>
-        <w:t xml:space="preserve">.</w:t>
-      </w:r>
-    </w:p>
-    <w:p>
-      <w:pPr>
-        <w:pStyle w:val="BodyText"/>
-      </w:pPr>
-      <w:r>
-        <w:t xml:space="preserve">Documents from the Qing dynasty usually describe the decorative purposes of the ornaments. In the Kavalan Subprefecture Gazetteer (Chen2006[1852]: 308), the Kavalan Zhi Lue (Ko1993[1837]: 11, 126) and the Dong Cha Ji Lue (Yao1996[1829]: 77), it is mentioned that aborigines in Yilan used metal threads to weave so called golden carp-shaped ornaments. Their number was small and their value high, hence only the rich possessed them. Ordinary people wore agate beads or glass beads on their head or neck during various festivals. In 1895, at the beginning of Japanese rule over Taiwan, Ino Kanori</w:t>
+        <w:t xml:space="preserve">. Interview records mention agate bead is valuable object that are usually passed down from mother to daughter as a heirloom in shaman families without knowing the exact origin. Were not been using, beads would be often hided at invisible place such as on the roof beams to make sure no one sees that. During the Japanese colonization period, the number of agate beads declines due to the trade with Japanese who live in Taipei for collecting purpose</w:t>
       </w:r>
       <w:r>
         <w:t xml:space="preserve"> </w:t>
@@ -499,62 +625,7 @@
         <w:t xml:space="preserve"> </w:t>
       </w:r>
       <w:r>
-        <w:t xml:space="preserve">made field surveys among various ethnic groups in Taiwan. He describes the Plains Aborigines from Yilan as not using carp-shaped ornaments any more, but mentions that older people still use beads ornaments.</w:t>
-      </w:r>
-    </w:p>
-    <w:p>
-      <w:pPr>
-        <w:pStyle w:val="BodyText"/>
-      </w:pPr>
-      <w:r>
-        <w:t xml:space="preserve">Recent ethnographic research of the Kavalan tribe describes agate beads as used in divination ceremonies, the subli, by female shamans</w:t>
-      </w:r>
-      <w:r>
-        <w:t xml:space="preserve"> </w:t>
-      </w:r>
-      <w:r>
-        <w:t xml:space="preserve">(</w:t>
-      </w:r>
-      <w:r>
-        <w:rPr>
-          <w:b/>
-        </w:rPr>
-        <w:t xml:space="preserve">???</w:t>
-      </w:r>
-      <w:r>
-        <w:t xml:space="preserve">)</w:t>
-      </w:r>
-      <w:r>
-        <w:t xml:space="preserve">. Interview records describe agate beads as valuable objects passed down from mother to daughter. When they were not used, they were often put on roof beams so that they were not seen by other people. But the origin of these beads is still not known. Later, because they were bought by Japanese and people in Taipei, agate beads became rarer</w:t>
-      </w:r>
-      <w:r>
-        <w:t xml:space="preserve"> </w:t>
-      </w:r>
-      <w:r>
-        <w:t xml:space="preserve">(</w:t>
-      </w:r>
-      <w:r>
-        <w:rPr>
-          <w:b/>
-        </w:rPr>
-        <w:t xml:space="preserve">???</w:t>
-      </w:r>
-      <w:r>
-        <w:t xml:space="preserve">)</w:t>
-      </w:r>
-      <w:r>
-        <w:t xml:space="preserve"> </w:t>
-      </w:r>
-      <w:r>
-        <w:t xml:space="preserve">and carp-shaped ornaments had completely disappeared. Modern ethnographic research shows that agate beads were not only used as decoration, but also played an important role in divination. It was usually the female shamans that were responsible for divination rites, a technique passed down by ancestors. Most aborigines today don’t know the origin of agate beads any more, but their worth is still highlighted by oral history and through their scarcity.</w:t>
-      </w:r>
-    </w:p>
-    <w:p>
-      <w:pPr>
-        <w:pStyle w:val="BodyText"/>
-      </w:pPr>
-      <w:r>
-        <w:t xml:space="preserve">Those historical documents from the early 17th century to the modern ethnography described how local indigenous people use those ornaments in local cultural contexts that represents some social roles or status. However, compared to European contact period, there is less mention of beads in Chinese contact period and the description about ornaments is only limited to their dressing culture.</w:t>
+        <w:t xml:space="preserve">and carp-shaped ornaments had completely disappeared. Modern ethnographic research shows that agate beads were not only used as decoration, but also played an important role in divination that is consistent with the observation in European colonial period. It was usually the female shamans conducting divination ritual that passed down from their ancestors. Despite most aborigines today don’t know the origin of agate beads, the value of beads is still be highlighted through oral history and their scarcity. Those historical documents from the early 17th century to the modern ethnography described how local indigenous people use ornaments in local cultural contexts that represents some social roles or status. However, compared to European contact period, there is less mention of beads in Chinese contact period and the description about ornaments is only limited to their dressing culture.</w:t>
       </w:r>
     </w:p>
     <w:p>
@@ -639,7 +710,7 @@
         <w:t xml:space="preserve"> </w:t>
       </w:r>
       <w:r>
-        <w:t xml:space="preserve">is located at northern Yilan and was excavated from 2001 to 2004 that creates 262 squares with the total area of 3,814 meter squares. Most beads were found in situ while digging and some were collected through screens with 20 mm and 1.5 mm mesh. The archaeological evidence includes a rich amount of artifacts, burials, middens, post holes, wooden pillars, and stone structures. The chronology of Kiwulan can be divided into Lower Layer Culture (700 - 1200 AD) and Upper Layer Culture (1400 - 1900 AD) with a sterile layer in between based on a series of 32 radiocarbon dates, which coordinate to the late Iron Age and Proto-historical period in Taiwan. This paper focuses on the Upper Layer Culture which overlaps with the contact periods with the Europeans and Chinese.</w:t>
+        <w:t xml:space="preserve">is located at northern Yilan and was excavated from 2001 to 2004 that creates an open area with 262 squares (4m by 4m) reaching 3,814 meter squares in total. Most beads were found in situ while digging and some were collected through screens with 20 mm and 1.5 mm mesh. The archaeological evidence includes a rich amount of artifacts, burials, middens, post holes, wooden pillars, and stone structures. The chronology of Kiwulan can be divided into Lower Layer Culture (700 - 1200 AD) and Upper Layer Culture (1400 - 1900 AD) with a sterile layer in between based on a series of 32 radiocarbon dates, which coordinate to the late Iron Age and Proto-historical period in Taiwan. This paper focuses on the Upper Layer Culture which overlaps with the contact periods with the Europeans and Chinese.</w:t>
       </w:r>
     </w:p>
     <w:p>
@@ -975,40 +1046,40 @@
               <w:jc w:val="left"/>
             </w:pPr>
             <w:r>
-              <w:t xml:space="preserve">big oval</w:t>
-            </w:r>
-          </w:p>
-        </w:tc>
-        <w:tc>
-          <w:p>
-            <w:pPr>
-              <w:pStyle w:val="Compact"/>
-              <w:jc w:val="right"/>
-            </w:pPr>
-            <w:r>
-              <w:t xml:space="preserve">0</w:t>
-            </w:r>
-          </w:p>
-        </w:tc>
-        <w:tc>
-          <w:p>
-            <w:pPr>
-              <w:pStyle w:val="Compact"/>
-              <w:jc w:val="right"/>
-            </w:pPr>
-            <w:r>
-              <w:t xml:space="preserve">0</w:t>
-            </w:r>
-          </w:p>
-        </w:tc>
-        <w:tc>
-          <w:p>
-            <w:pPr>
-              <w:pStyle w:val="Compact"/>
-              <w:jc w:val="right"/>
-            </w:pPr>
-            <w:r>
-              <w:t xml:space="preserve">1</w:t>
+              <w:t xml:space="preserve">hexagonal</w:t>
+            </w:r>
+          </w:p>
+        </w:tc>
+        <w:tc>
+          <w:p>
+            <w:pPr>
+              <w:pStyle w:val="Compact"/>
+              <w:jc w:val="right"/>
+            </w:pPr>
+            <w:r>
+              <w:t xml:space="preserve">6</w:t>
+            </w:r>
+          </w:p>
+        </w:tc>
+        <w:tc>
+          <w:p>
+            <w:pPr>
+              <w:pStyle w:val="Compact"/>
+              <w:jc w:val="right"/>
+            </w:pPr>
+            <w:r>
+              <w:t xml:space="preserve">17</w:t>
+            </w:r>
+          </w:p>
+        </w:tc>
+        <w:tc>
+          <w:p>
+            <w:pPr>
+              <w:pStyle w:val="Compact"/>
+              <w:jc w:val="right"/>
+            </w:pPr>
+            <w:r>
+              <w:t xml:space="preserve">5</w:t>
             </w:r>
           </w:p>
         </w:tc>
@@ -1032,7 +1103,7 @@
               <w:jc w:val="left"/>
             </w:pPr>
             <w:r>
-              <w:t xml:space="preserve">globular</w:t>
+              <w:t xml:space="preserve">waxy oval</w:t>
             </w:r>
           </w:p>
         </w:tc>
@@ -1054,7 +1125,7 @@
               <w:jc w:val="right"/>
             </w:pPr>
             <w:r>
-              <w:t xml:space="preserve">1</w:t>
+              <w:t xml:space="preserve">4</w:t>
             </w:r>
           </w:p>
         </w:tc>
@@ -1089,40 +1160,40 @@
               <w:jc w:val="left"/>
             </w:pPr>
             <w:r>
-              <w:t xml:space="preserve">hexagonal</w:t>
-            </w:r>
-          </w:p>
-        </w:tc>
-        <w:tc>
-          <w:p>
-            <w:pPr>
-              <w:pStyle w:val="Compact"/>
-              <w:jc w:val="right"/>
-            </w:pPr>
-            <w:r>
-              <w:t xml:space="preserve">6</w:t>
-            </w:r>
-          </w:p>
-        </w:tc>
-        <w:tc>
-          <w:p>
-            <w:pPr>
-              <w:pStyle w:val="Compact"/>
-              <w:jc w:val="right"/>
-            </w:pPr>
-            <w:r>
-              <w:t xml:space="preserve">17</w:t>
-            </w:r>
-          </w:p>
-        </w:tc>
-        <w:tc>
-          <w:p>
-            <w:pPr>
-              <w:pStyle w:val="Compact"/>
-              <w:jc w:val="right"/>
-            </w:pPr>
-            <w:r>
-              <w:t xml:space="preserve">5</w:t>
+              <w:t xml:space="preserve">small oval</w:t>
+            </w:r>
+          </w:p>
+        </w:tc>
+        <w:tc>
+          <w:p>
+            <w:pPr>
+              <w:pStyle w:val="Compact"/>
+              <w:jc w:val="right"/>
+            </w:pPr>
+            <w:r>
+              <w:t xml:space="preserve">3</w:t>
+            </w:r>
+          </w:p>
+        </w:tc>
+        <w:tc>
+          <w:p>
+            <w:pPr>
+              <w:pStyle w:val="Compact"/>
+              <w:jc w:val="right"/>
+            </w:pPr>
+            <w:r>
+              <w:t xml:space="preserve">3</w:t>
+            </w:r>
+          </w:p>
+        </w:tc>
+        <w:tc>
+          <w:p>
+            <w:pPr>
+              <w:pStyle w:val="Compact"/>
+              <w:jc w:val="right"/>
+            </w:pPr>
+            <w:r>
+              <w:t xml:space="preserve">0</w:t>
             </w:r>
           </w:p>
         </w:tc>
@@ -1146,7 +1217,7 @@
               <w:jc w:val="left"/>
             </w:pPr>
             <w:r>
-              <w:t xml:space="preserve">long bicone</w:t>
+              <w:t xml:space="preserve">globular</w:t>
             </w:r>
           </w:p>
         </w:tc>
@@ -1168,18 +1239,18 @@
               <w:jc w:val="right"/>
             </w:pPr>
             <w:r>
+              <w:t xml:space="preserve">1</w:t>
+            </w:r>
+          </w:p>
+        </w:tc>
+        <w:tc>
+          <w:p>
+            <w:pPr>
+              <w:pStyle w:val="Compact"/>
+              <w:jc w:val="right"/>
+            </w:pPr>
+            <w:r>
               <w:t xml:space="preserve">0</w:t>
-            </w:r>
-          </w:p>
-        </w:tc>
-        <w:tc>
-          <w:p>
-            <w:pPr>
-              <w:pStyle w:val="Compact"/>
-              <w:jc w:val="right"/>
-            </w:pPr>
-            <w:r>
-              <w:t xml:space="preserve">1</w:t>
             </w:r>
           </w:p>
         </w:tc>
@@ -1203,7 +1274,7 @@
               <w:jc w:val="left"/>
             </w:pPr>
             <w:r>
-              <w:t xml:space="preserve">octagonal</w:t>
+              <w:t xml:space="preserve">pentagonal</w:t>
             </w:r>
           </w:p>
         </w:tc>
@@ -1225,18 +1296,18 @@
               <w:jc w:val="right"/>
             </w:pPr>
             <w:r>
+              <w:t xml:space="preserve">1</w:t>
+            </w:r>
+          </w:p>
+        </w:tc>
+        <w:tc>
+          <w:p>
+            <w:pPr>
+              <w:pStyle w:val="Compact"/>
+              <w:jc w:val="right"/>
+            </w:pPr>
+            <w:r>
               <w:t xml:space="preserve">0</w:t>
-            </w:r>
-          </w:p>
-        </w:tc>
-        <w:tc>
-          <w:p>
-            <w:pPr>
-              <w:pStyle w:val="Compact"/>
-              <w:jc w:val="right"/>
-            </w:pPr>
-            <w:r>
-              <w:t xml:space="preserve">1</w:t>
             </w:r>
           </w:p>
         </w:tc>
@@ -1260,7 +1331,7 @@
               <w:jc w:val="left"/>
             </w:pPr>
             <w:r>
-              <w:t xml:space="preserve">other</w:t>
+              <w:t xml:space="preserve">big oval</w:t>
             </w:r>
           </w:p>
         </w:tc>
@@ -1282,18 +1353,18 @@
               <w:jc w:val="right"/>
             </w:pPr>
             <w:r>
+              <w:t xml:space="preserve">0</w:t>
+            </w:r>
+          </w:p>
+        </w:tc>
+        <w:tc>
+          <w:p>
+            <w:pPr>
+              <w:pStyle w:val="Compact"/>
+              <w:jc w:val="right"/>
+            </w:pPr>
+            <w:r>
               <w:t xml:space="preserve">1</w:t>
-            </w:r>
-          </w:p>
-        </w:tc>
-        <w:tc>
-          <w:p>
-            <w:pPr>
-              <w:pStyle w:val="Compact"/>
-              <w:jc w:val="right"/>
-            </w:pPr>
-            <w:r>
-              <w:t xml:space="preserve">2</w:t>
             </w:r>
           </w:p>
         </w:tc>
@@ -1317,7 +1388,7 @@
               <w:jc w:val="left"/>
             </w:pPr>
             <w:r>
-              <w:t xml:space="preserve">pentagonal</w:t>
+              <w:t xml:space="preserve">long bicone</w:t>
             </w:r>
           </w:p>
         </w:tc>
@@ -1339,18 +1410,18 @@
               <w:jc w:val="right"/>
             </w:pPr>
             <w:r>
+              <w:t xml:space="preserve">0</w:t>
+            </w:r>
+          </w:p>
+        </w:tc>
+        <w:tc>
+          <w:p>
+            <w:pPr>
+              <w:pStyle w:val="Compact"/>
+              <w:jc w:val="right"/>
+            </w:pPr>
+            <w:r>
               <w:t xml:space="preserve">1</w:t>
-            </w:r>
-          </w:p>
-        </w:tc>
-        <w:tc>
-          <w:p>
-            <w:pPr>
-              <w:pStyle w:val="Compact"/>
-              <w:jc w:val="right"/>
-            </w:pPr>
-            <w:r>
-              <w:t xml:space="preserve">0</w:t>
             </w:r>
           </w:p>
         </w:tc>
@@ -1374,29 +1445,7 @@
               <w:jc w:val="left"/>
             </w:pPr>
             <w:r>
-              <w:t xml:space="preserve">small oval</w:t>
-            </w:r>
-          </w:p>
-        </w:tc>
-        <w:tc>
-          <w:p>
-            <w:pPr>
-              <w:pStyle w:val="Compact"/>
-              <w:jc w:val="right"/>
-            </w:pPr>
-            <w:r>
-              <w:t xml:space="preserve">3</w:t>
-            </w:r>
-          </w:p>
-        </w:tc>
-        <w:tc>
-          <w:p>
-            <w:pPr>
-              <w:pStyle w:val="Compact"/>
-              <w:jc w:val="right"/>
-            </w:pPr>
-            <w:r>
-              <w:t xml:space="preserve">3</w:t>
+              <w:t xml:space="preserve">octagonal</w:t>
             </w:r>
           </w:p>
         </w:tc>
@@ -1408,6 +1457,28 @@
             </w:pPr>
             <w:r>
               <w:t xml:space="preserve">0</w:t>
+            </w:r>
+          </w:p>
+        </w:tc>
+        <w:tc>
+          <w:p>
+            <w:pPr>
+              <w:pStyle w:val="Compact"/>
+              <w:jc w:val="right"/>
+            </w:pPr>
+            <w:r>
+              <w:t xml:space="preserve">0</w:t>
+            </w:r>
+          </w:p>
+        </w:tc>
+        <w:tc>
+          <w:p>
+            <w:pPr>
+              <w:pStyle w:val="Compact"/>
+              <w:jc w:val="right"/>
+            </w:pPr>
+            <w:r>
+              <w:t xml:space="preserve">1</w:t>
             </w:r>
           </w:p>
         </w:tc>
@@ -1420,7 +1491,7 @@
               <w:jc w:val="left"/>
             </w:pPr>
             <w:r>
-              <w:t xml:space="preserve">Agate bead</w:t>
+              <w:t xml:space="preserve">Bell</w:t>
             </w:r>
           </w:p>
         </w:tc>
@@ -1431,40 +1502,40 @@
               <w:jc w:val="left"/>
             </w:pPr>
             <w:r>
-              <w:t xml:space="preserve">waxy oval</w:t>
-            </w:r>
-          </w:p>
-        </w:tc>
-        <w:tc>
-          <w:p>
-            <w:pPr>
-              <w:pStyle w:val="Compact"/>
-              <w:jc w:val="right"/>
-            </w:pPr>
-            <w:r>
-              <w:t xml:space="preserve">0</w:t>
-            </w:r>
-          </w:p>
-        </w:tc>
-        <w:tc>
-          <w:p>
-            <w:pPr>
-              <w:pStyle w:val="Compact"/>
-              <w:jc w:val="right"/>
-            </w:pPr>
-            <w:r>
-              <w:t xml:space="preserve">4</w:t>
-            </w:r>
-          </w:p>
-        </w:tc>
-        <w:tc>
-          <w:p>
-            <w:pPr>
-              <w:pStyle w:val="Compact"/>
-              <w:jc w:val="right"/>
-            </w:pPr>
-            <w:r>
-              <w:t xml:space="preserve">0</w:t>
+              <w:t xml:space="preserve">large</w:t>
+            </w:r>
+          </w:p>
+        </w:tc>
+        <w:tc>
+          <w:p>
+            <w:pPr>
+              <w:pStyle w:val="Compact"/>
+              <w:jc w:val="right"/>
+            </w:pPr>
+            <w:r>
+              <w:t xml:space="preserve">3</w:t>
+            </w:r>
+          </w:p>
+        </w:tc>
+        <w:tc>
+          <w:p>
+            <w:pPr>
+              <w:pStyle w:val="Compact"/>
+              <w:jc w:val="right"/>
+            </w:pPr>
+            <w:r>
+              <w:t xml:space="preserve">8</w:t>
+            </w:r>
+          </w:p>
+        </w:tc>
+        <w:tc>
+          <w:p>
+            <w:pPr>
+              <w:pStyle w:val="Compact"/>
+              <w:jc w:val="right"/>
+            </w:pPr>
+            <w:r>
+              <w:t xml:space="preserve">3</w:t>
             </w:r>
           </w:p>
         </w:tc>
@@ -1488,40 +1559,40 @@
               <w:jc w:val="left"/>
             </w:pPr>
             <w:r>
-              <w:t xml:space="preserve">large</w:t>
-            </w:r>
-          </w:p>
-        </w:tc>
-        <w:tc>
-          <w:p>
-            <w:pPr>
-              <w:pStyle w:val="Compact"/>
-              <w:jc w:val="right"/>
-            </w:pPr>
-            <w:r>
-              <w:t xml:space="preserve">3</w:t>
-            </w:r>
-          </w:p>
-        </w:tc>
-        <w:tc>
-          <w:p>
-            <w:pPr>
-              <w:pStyle w:val="Compact"/>
-              <w:jc w:val="right"/>
-            </w:pPr>
-            <w:r>
-              <w:t xml:space="preserve">8</w:t>
-            </w:r>
-          </w:p>
-        </w:tc>
-        <w:tc>
-          <w:p>
-            <w:pPr>
-              <w:pStyle w:val="Compact"/>
-              <w:jc w:val="right"/>
-            </w:pPr>
-            <w:r>
-              <w:t xml:space="preserve">3</w:t>
+              <w:t xml:space="preserve">plain small</w:t>
+            </w:r>
+          </w:p>
+        </w:tc>
+        <w:tc>
+          <w:p>
+            <w:pPr>
+              <w:pStyle w:val="Compact"/>
+              <w:jc w:val="right"/>
+            </w:pPr>
+            <w:r>
+              <w:t xml:space="preserve">0</w:t>
+            </w:r>
+          </w:p>
+        </w:tc>
+        <w:tc>
+          <w:p>
+            <w:pPr>
+              <w:pStyle w:val="Compact"/>
+              <w:jc w:val="right"/>
+            </w:pPr>
+            <w:r>
+              <w:t xml:space="preserve">4</w:t>
+            </w:r>
+          </w:p>
+        </w:tc>
+        <w:tc>
+          <w:p>
+            <w:pPr>
+              <w:pStyle w:val="Compact"/>
+              <w:jc w:val="right"/>
+            </w:pPr>
+            <w:r>
+              <w:t xml:space="preserve">1</w:t>
             </w:r>
           </w:p>
         </w:tc>
@@ -1545,7 +1616,7 @@
               <w:jc w:val="left"/>
             </w:pPr>
             <w:r>
-              <w:t xml:space="preserve">plain small</w:t>
+              <w:t xml:space="preserve">thin small</w:t>
             </w:r>
           </w:p>
         </w:tc>
@@ -1567,7 +1638,7 @@
               <w:jc w:val="right"/>
             </w:pPr>
             <w:r>
-              <w:t xml:space="preserve">4</w:t>
+              <w:t xml:space="preserve">1</w:t>
             </w:r>
           </w:p>
         </w:tc>
@@ -1591,7 +1662,7 @@
               <w:jc w:val="left"/>
             </w:pPr>
             <w:r>
-              <w:t xml:space="preserve">Bell</w:t>
+              <w:t xml:space="preserve">Glass bead</w:t>
             </w:r>
           </w:p>
         </w:tc>
@@ -1602,29 +1673,29 @@
               <w:jc w:val="left"/>
             </w:pPr>
             <w:r>
-              <w:t xml:space="preserve">thin small</w:t>
-            </w:r>
-          </w:p>
-        </w:tc>
-        <w:tc>
-          <w:p>
-            <w:pPr>
-              <w:pStyle w:val="Compact"/>
-              <w:jc w:val="right"/>
-            </w:pPr>
-            <w:r>
-              <w:t xml:space="preserve">0</w:t>
-            </w:r>
-          </w:p>
-        </w:tc>
-        <w:tc>
-          <w:p>
-            <w:pPr>
-              <w:pStyle w:val="Compact"/>
-              <w:jc w:val="right"/>
-            </w:pPr>
-            <w:r>
-              <w:t xml:space="preserve">1</w:t>
+              <w:t xml:space="preserve">small bead</w:t>
+            </w:r>
+          </w:p>
+        </w:tc>
+        <w:tc>
+          <w:p>
+            <w:pPr>
+              <w:pStyle w:val="Compact"/>
+              <w:jc w:val="right"/>
+            </w:pPr>
+            <w:r>
+              <w:t xml:space="preserve">60</w:t>
+            </w:r>
+          </w:p>
+        </w:tc>
+        <w:tc>
+          <w:p>
+            <w:pPr>
+              <w:pStyle w:val="Compact"/>
+              <w:jc w:val="right"/>
+            </w:pPr>
+            <w:r>
+              <w:t xml:space="preserve">37</w:t>
             </w:r>
           </w:p>
         </w:tc>
@@ -1648,7 +1719,7 @@
               <w:jc w:val="left"/>
             </w:pPr>
             <w:r>
-              <w:t xml:space="preserve">Bell</w:t>
+              <w:t xml:space="preserve">Glass bead</w:t>
             </w:r>
           </w:p>
         </w:tc>
@@ -1659,29 +1730,29 @@
               <w:jc w:val="left"/>
             </w:pPr>
             <w:r>
-              <w:t xml:space="preserve">unclassified</w:t>
-            </w:r>
-          </w:p>
-        </w:tc>
-        <w:tc>
-          <w:p>
-            <w:pPr>
-              <w:pStyle w:val="Compact"/>
-              <w:jc w:val="right"/>
-            </w:pPr>
-            <w:r>
-              <w:t xml:space="preserve">1</w:t>
-            </w:r>
-          </w:p>
-        </w:tc>
-        <w:tc>
-          <w:p>
-            <w:pPr>
-              <w:pStyle w:val="Compact"/>
-              <w:jc w:val="right"/>
-            </w:pPr>
-            <w:r>
-              <w:t xml:space="preserve">0</w:t>
+              <w:t xml:space="preserve">medium bead</w:t>
+            </w:r>
+          </w:p>
+        </w:tc>
+        <w:tc>
+          <w:p>
+            <w:pPr>
+              <w:pStyle w:val="Compact"/>
+              <w:jc w:val="right"/>
+            </w:pPr>
+            <w:r>
+              <w:t xml:space="preserve">8</w:t>
+            </w:r>
+          </w:p>
+        </w:tc>
+        <w:tc>
+          <w:p>
+            <w:pPr>
+              <w:pStyle w:val="Compact"/>
+              <w:jc w:val="right"/>
+            </w:pPr>
+            <w:r>
+              <w:t xml:space="preserve">15</w:t>
             </w:r>
           </w:p>
         </w:tc>
@@ -1705,7 +1776,7 @@
               <w:jc w:val="left"/>
             </w:pPr>
             <w:r>
-              <w:t xml:space="preserve">Glass bead</w:t>
+              <w:t xml:space="preserve">Golden bead</w:t>
             </w:r>
           </w:p>
         </w:tc>
@@ -1716,40 +1787,40 @@
               <w:jc w:val="left"/>
             </w:pPr>
             <w:r>
-              <w:t xml:space="preserve">medium bead</w:t>
-            </w:r>
-          </w:p>
-        </w:tc>
-        <w:tc>
-          <w:p>
-            <w:pPr>
-              <w:pStyle w:val="Compact"/>
-              <w:jc w:val="right"/>
-            </w:pPr>
-            <w:r>
-              <w:t xml:space="preserve">8</w:t>
-            </w:r>
-          </w:p>
-        </w:tc>
-        <w:tc>
-          <w:p>
-            <w:pPr>
-              <w:pStyle w:val="Compact"/>
-              <w:jc w:val="right"/>
-            </w:pPr>
-            <w:r>
-              <w:t xml:space="preserve">15</w:t>
-            </w:r>
-          </w:p>
-        </w:tc>
-        <w:tc>
-          <w:p>
-            <w:pPr>
-              <w:pStyle w:val="Compact"/>
-              <w:jc w:val="right"/>
-            </w:pPr>
-            <w:r>
-              <w:t xml:space="preserve">0</w:t>
+              <w:t xml:space="preserve">NA</w:t>
+            </w:r>
+          </w:p>
+        </w:tc>
+        <w:tc>
+          <w:p>
+            <w:pPr>
+              <w:pStyle w:val="Compact"/>
+              <w:jc w:val="right"/>
+            </w:pPr>
+            <w:r>
+              <w:t xml:space="preserve">48</w:t>
+            </w:r>
+          </w:p>
+        </w:tc>
+        <w:tc>
+          <w:p>
+            <w:pPr>
+              <w:pStyle w:val="Compact"/>
+              <w:jc w:val="right"/>
+            </w:pPr>
+            <w:r>
+              <w:t xml:space="preserve">93</w:t>
+            </w:r>
+          </w:p>
+        </w:tc>
+        <w:tc>
+          <w:p>
+            <w:pPr>
+              <w:pStyle w:val="Compact"/>
+              <w:jc w:val="right"/>
+            </w:pPr>
+            <w:r>
+              <w:t xml:space="preserve">2</w:t>
             </w:r>
           </w:p>
         </w:tc>
@@ -1762,7 +1833,7 @@
               <w:jc w:val="left"/>
             </w:pPr>
             <w:r>
-              <w:t xml:space="preserve">Glass bead</w:t>
+              <w:t xml:space="preserve">Metal ring</w:t>
             </w:r>
           </w:p>
         </w:tc>
@@ -1773,29 +1844,29 @@
               <w:jc w:val="left"/>
             </w:pPr>
             <w:r>
-              <w:t xml:space="preserve">small bead</w:t>
-            </w:r>
-          </w:p>
-        </w:tc>
-        <w:tc>
-          <w:p>
-            <w:pPr>
-              <w:pStyle w:val="Compact"/>
-              <w:jc w:val="right"/>
-            </w:pPr>
-            <w:r>
-              <w:t xml:space="preserve">60</w:t>
-            </w:r>
-          </w:p>
-        </w:tc>
-        <w:tc>
-          <w:p>
-            <w:pPr>
-              <w:pStyle w:val="Compact"/>
-              <w:jc w:val="right"/>
-            </w:pPr>
-            <w:r>
-              <w:t xml:space="preserve">37</w:t>
+              <w:t xml:space="preserve">wide small</w:t>
+            </w:r>
+          </w:p>
+        </w:tc>
+        <w:tc>
+          <w:p>
+            <w:pPr>
+              <w:pStyle w:val="Compact"/>
+              <w:jc w:val="right"/>
+            </w:pPr>
+            <w:r>
+              <w:t xml:space="preserve">1</w:t>
+            </w:r>
+          </w:p>
+        </w:tc>
+        <w:tc>
+          <w:p>
+            <w:pPr>
+              <w:pStyle w:val="Compact"/>
+              <w:jc w:val="right"/>
+            </w:pPr>
+            <w:r>
+              <w:t xml:space="preserve">9</w:t>
             </w:r>
           </w:p>
         </w:tc>
@@ -1819,7 +1890,7 @@
               <w:jc w:val="left"/>
             </w:pPr>
             <w:r>
-              <w:t xml:space="preserve">Golden bead</w:t>
+              <w:t xml:space="preserve">Metal ring</w:t>
             </w:r>
           </w:p>
         </w:tc>
@@ -1830,29 +1901,29 @@
               <w:jc w:val="left"/>
             </w:pPr>
             <w:r>
-              <w:t xml:space="preserve">NA</w:t>
-            </w:r>
-          </w:p>
-        </w:tc>
-        <w:tc>
-          <w:p>
-            <w:pPr>
-              <w:pStyle w:val="Compact"/>
-              <w:jc w:val="right"/>
-            </w:pPr>
-            <w:r>
-              <w:t xml:space="preserve">48</w:t>
-            </w:r>
-          </w:p>
-        </w:tc>
-        <w:tc>
-          <w:p>
-            <w:pPr>
-              <w:pStyle w:val="Compact"/>
-              <w:jc w:val="right"/>
-            </w:pPr>
-            <w:r>
-              <w:t xml:space="preserve">93</w:t>
+              <w:t xml:space="preserve">thin large</w:t>
+            </w:r>
+          </w:p>
+        </w:tc>
+        <w:tc>
+          <w:p>
+            <w:pPr>
+              <w:pStyle w:val="Compact"/>
+              <w:jc w:val="right"/>
+            </w:pPr>
+            <w:r>
+              <w:t xml:space="preserve">4</w:t>
+            </w:r>
+          </w:p>
+        </w:tc>
+        <w:tc>
+          <w:p>
+            <w:pPr>
+              <w:pStyle w:val="Compact"/>
+              <w:jc w:val="right"/>
+            </w:pPr>
+            <w:r>
+              <w:t xml:space="preserve">5</w:t>
             </w:r>
           </w:p>
         </w:tc>
@@ -1887,7 +1958,7 @@
               <w:jc w:val="left"/>
             </w:pPr>
             <w:r>
-              <w:t xml:space="preserve">braid</w:t>
+              <w:t xml:space="preserve">wide large</w:t>
             </w:r>
           </w:p>
         </w:tc>
@@ -1909,7 +1980,7 @@
               <w:jc w:val="right"/>
             </w:pPr>
             <w:r>
-              <w:t xml:space="preserve">1</w:t>
+              <w:t xml:space="preserve">5</w:t>
             </w:r>
           </w:p>
         </w:tc>
@@ -1944,29 +2015,29 @@
               <w:jc w:val="left"/>
             </w:pPr>
             <w:r>
-              <w:t xml:space="preserve">entwined</w:t>
-            </w:r>
-          </w:p>
-        </w:tc>
-        <w:tc>
-          <w:p>
-            <w:pPr>
-              <w:pStyle w:val="Compact"/>
-              <w:jc w:val="right"/>
-            </w:pPr>
-            <w:r>
-              <w:t xml:space="preserve">1</w:t>
-            </w:r>
-          </w:p>
-        </w:tc>
-        <w:tc>
-          <w:p>
-            <w:pPr>
-              <w:pStyle w:val="Compact"/>
-              <w:jc w:val="right"/>
-            </w:pPr>
-            <w:r>
-              <w:t xml:space="preserve">1</w:t>
+              <w:t xml:space="preserve">overlapped</w:t>
+            </w:r>
+          </w:p>
+        </w:tc>
+        <w:tc>
+          <w:p>
+            <w:pPr>
+              <w:pStyle w:val="Compact"/>
+              <w:jc w:val="right"/>
+            </w:pPr>
+            <w:r>
+              <w:t xml:space="preserve">0</w:t>
+            </w:r>
+          </w:p>
+        </w:tc>
+        <w:tc>
+          <w:p>
+            <w:pPr>
+              <w:pStyle w:val="Compact"/>
+              <w:jc w:val="right"/>
+            </w:pPr>
+            <w:r>
+              <w:t xml:space="preserve">2</w:t>
             </w:r>
           </w:p>
         </w:tc>
@@ -2001,7 +2072,7 @@
               <w:jc w:val="left"/>
             </w:pPr>
             <w:r>
-              <w:t xml:space="preserve">flat</w:t>
+              <w:t xml:space="preserve">braid</w:t>
             </w:r>
           </w:p>
         </w:tc>
@@ -2058,18 +2129,18 @@
               <w:jc w:val="left"/>
             </w:pPr>
             <w:r>
-              <w:t xml:space="preserve">large thick string</w:t>
-            </w:r>
-          </w:p>
-        </w:tc>
-        <w:tc>
-          <w:p>
-            <w:pPr>
-              <w:pStyle w:val="Compact"/>
-              <w:jc w:val="right"/>
-            </w:pPr>
-            <w:r>
-              <w:t xml:space="preserve">0</w:t>
+              <w:t xml:space="preserve">entwined</w:t>
+            </w:r>
+          </w:p>
+        </w:tc>
+        <w:tc>
+          <w:p>
+            <w:pPr>
+              <w:pStyle w:val="Compact"/>
+              <w:jc w:val="right"/>
+            </w:pPr>
+            <w:r>
+              <w:t xml:space="preserve">1</w:t>
             </w:r>
           </w:p>
         </w:tc>
@@ -2115,7 +2186,7 @@
               <w:jc w:val="left"/>
             </w:pPr>
             <w:r>
-              <w:t xml:space="preserve">overlapped</w:t>
+              <w:t xml:space="preserve">flat</w:t>
             </w:r>
           </w:p>
         </w:tc>
@@ -2137,7 +2208,7 @@
               <w:jc w:val="right"/>
             </w:pPr>
             <w:r>
-              <w:t xml:space="preserve">2</w:t>
+              <w:t xml:space="preserve">1</w:t>
             </w:r>
           </w:p>
         </w:tc>
@@ -2172,7 +2243,7 @@
               <w:jc w:val="left"/>
             </w:pPr>
             <w:r>
-              <w:t xml:space="preserve">small thin string</w:t>
+              <w:t xml:space="preserve">large thick string</w:t>
             </w:r>
           </w:p>
         </w:tc>
@@ -2229,64 +2300,7 @@
               <w:jc w:val="left"/>
             </w:pPr>
             <w:r>
-              <w:t xml:space="preserve">thin large</w:t>
-            </w:r>
-          </w:p>
-        </w:tc>
-        <w:tc>
-          <w:p>
-            <w:pPr>
-              <w:pStyle w:val="Compact"/>
-              <w:jc w:val="right"/>
-            </w:pPr>
-            <w:r>
-              <w:t xml:space="preserve">4</w:t>
-            </w:r>
-          </w:p>
-        </w:tc>
-        <w:tc>
-          <w:p>
-            <w:pPr>
-              <w:pStyle w:val="Compact"/>
-              <w:jc w:val="right"/>
-            </w:pPr>
-            <w:r>
-              <w:t xml:space="preserve">5</w:t>
-            </w:r>
-          </w:p>
-        </w:tc>
-        <w:tc>
-          <w:p>
-            <w:pPr>
-              <w:pStyle w:val="Compact"/>
-              <w:jc w:val="right"/>
-            </w:pPr>
-            <w:r>
-              <w:t xml:space="preserve">2</w:t>
-            </w:r>
-          </w:p>
-        </w:tc>
-      </w:tr>
-      <w:tr>
-        <w:tc>
-          <w:p>
-            <w:pPr>
-              <w:pStyle w:val="Compact"/>
-              <w:jc w:val="left"/>
-            </w:pPr>
-            <w:r>
-              <w:t xml:space="preserve">Metal ring</w:t>
-            </w:r>
-          </w:p>
-        </w:tc>
-        <w:tc>
-          <w:p>
-            <w:pPr>
-              <w:pStyle w:val="Compact"/>
-              <w:jc w:val="left"/>
-            </w:pPr>
-            <w:r>
-              <w:t xml:space="preserve">wide large</w:t>
+              <w:t xml:space="preserve">small thin string</w:t>
             </w:r>
           </w:p>
         </w:tc>
@@ -2308,7 +2322,7 @@
               <w:jc w:val="right"/>
             </w:pPr>
             <w:r>
-              <w:t xml:space="preserve">5</w:t>
+              <w:t xml:space="preserve">1</w:t>
             </w:r>
           </w:p>
         </w:tc>
@@ -2320,63 +2334,6 @@
             </w:pPr>
             <w:r>
               <w:t xml:space="preserve">0</w:t>
-            </w:r>
-          </w:p>
-        </w:tc>
-      </w:tr>
-      <w:tr>
-        <w:tc>
-          <w:p>
-            <w:pPr>
-              <w:pStyle w:val="Compact"/>
-              <w:jc w:val="left"/>
-            </w:pPr>
-            <w:r>
-              <w:t xml:space="preserve">Metal ring</w:t>
-            </w:r>
-          </w:p>
-        </w:tc>
-        <w:tc>
-          <w:p>
-            <w:pPr>
-              <w:pStyle w:val="Compact"/>
-              <w:jc w:val="left"/>
-            </w:pPr>
-            <w:r>
-              <w:t xml:space="preserve">wide small</w:t>
-            </w:r>
-          </w:p>
-        </w:tc>
-        <w:tc>
-          <w:p>
-            <w:pPr>
-              <w:pStyle w:val="Compact"/>
-              <w:jc w:val="right"/>
-            </w:pPr>
-            <w:r>
-              <w:t xml:space="preserve">1</w:t>
-            </w:r>
-          </w:p>
-        </w:tc>
-        <w:tc>
-          <w:p>
-            <w:pPr>
-              <w:pStyle w:val="Compact"/>
-              <w:jc w:val="right"/>
-            </w:pPr>
-            <w:r>
-              <w:t xml:space="preserve">9</w:t>
-            </w:r>
-          </w:p>
-        </w:tc>
-        <w:tc>
-          <w:p>
-            <w:pPr>
-              <w:pStyle w:val="Compact"/>
-              <w:jc w:val="right"/>
-            </w:pPr>
-            <w:r>
-              <w:t xml:space="preserve">1</w:t>
             </w:r>
           </w:p>
         </w:tc>
@@ -3086,7 +3043,7 @@
         <w:pStyle w:val="BodyText"/>
       </w:pPr>
       <w:r>
-        <w:t xml:space="preserve">Here we use Monte Carlo method to test for the complete spatial randomness of spatial events based on the average nearest-neighbor distance method. We hypothesize that the distribution of ornaments is consistent with a completely random process, and then simulate the presence of ornaments across the space for one thousand times for each time periods. We compare our data to the random pattern generated by simulated processes to see if the our data is randomly distributed or not. The results</w:t>
+        <w:t xml:space="preserve">Here we use Monte Carlo method to test for the complete spatial randomness of spatial events based on the average nearest-neighbor distance method. We hypothesize that the distribution of ornaments is consistent with a completely random process, and then simulate the presence of ornaments across the space for one thousand times for each time periods. The data was compared to the random pattern generated by simulated processes to see if the our data is randomly distributed or not. The results</w:t>
       </w:r>
       <w:r>
         <w:t xml:space="preserve"> </w:t>
@@ -3209,7 +3166,7 @@
       </w:r>
       <w:bookmarkEnd w:id="45"/>
     </w:p>
-    <w:bookmarkStart w:id="81" w:name="refs"/>
+    <w:bookmarkStart w:id="86" w:name="refs"/>
     <w:bookmarkStart w:id="46" w:name="ref-Andrade2007"/>
     <w:p>
       <w:pPr>
@@ -3230,17 +3187,27 @@
       </w:r>
     </w:p>
     <w:bookmarkEnd w:id="47"/>
-    <w:bookmarkStart w:id="48" w:name="ref-Bevan2016"/>
+    <w:bookmarkStart w:id="48" w:name="ref-Berrocal2018"/>
     <w:p>
       <w:pPr>
         <w:pStyle w:val="BodyText"/>
       </w:pPr>
       <w:r>
+        <w:t xml:space="preserve">Berrocal, M.C., Herrero, E.S., Moret, M.G., González, A.U., Pérez, M.T., Rodrı'guez, S.C., Chevalier, A., Valentin, F., Tsang, C.-h., 2018. A comprised archaeological history of taiwan through the long-term record of heping dao, keelung. International Journal of Historical Archaeology 22, 905–940.</w:t>
+      </w:r>
+    </w:p>
+    <w:bookmarkEnd w:id="48"/>
+    <w:bookmarkStart w:id="49" w:name="ref-Bevan2016"/>
+    <w:p>
+      <w:pPr>
+        <w:pStyle w:val="BodyText"/>
+      </w:pPr>
+      <w:r>
         <w:t xml:space="preserve">Bevan, A., Lake, M., 2016. Intensities, interactions, and uncertainties: Some new approaches to archaeological distributions, in: Bevan, A., Lake, M. (Eds.), Computational Approaches to Archaeological Spaces. Routledge, pp. 27–52.</w:t>
       </w:r>
     </w:p>
-    <w:bookmarkEnd w:id="48"/>
-    <w:bookmarkStart w:id="49" w:name="ref-Bonnier2019"/>
+    <w:bookmarkEnd w:id="49"/>
+    <w:bookmarkStart w:id="50" w:name="ref-Bonnier2019"/>
     <w:p>
       <w:pPr>
         <w:pStyle w:val="BodyText"/>
@@ -3249,18 +3216,28 @@
         <w:t xml:space="preserve">Bonnier, A., Finné, M., Weiberg, E., 2019. Examining land-use through gis-based kernel density estimation: A re-evaluation of legacy data from the berbati-limnes survey. Journal of Field Archaeology 44, 70–83.</w:t>
       </w:r>
     </w:p>
-    <w:bookmarkEnd w:id="49"/>
-    <w:bookmarkStart w:id="50" w:name="ref-Carter2016"/>
+    <w:bookmarkEnd w:id="50"/>
+    <w:bookmarkStart w:id="51" w:name="ref-Borao2009"/>
     <w:p>
       <w:pPr>
         <w:pStyle w:val="BodyText"/>
       </w:pPr>
       <w:r>
+        <w:t xml:space="preserve">Borao Mateo, J.E., 2009. The spanish experience in Taiwan, 1626-1642 the baroque ending of a renaissance endeavor. Hong Kong University Press, Hong Kong.</w:t>
+      </w:r>
+    </w:p>
+    <w:bookmarkEnd w:id="51"/>
+    <w:bookmarkStart w:id="52" w:name="ref-Carter2016"/>
+    <w:p>
+      <w:pPr>
+        <w:pStyle w:val="BodyText"/>
+      </w:pPr>
+      <w:r>
         <w:t xml:space="preserve">Carter, A.K., 2016. The production and exchange of glass and stone beads in southeast asia from 500 bce to the early second millennium ce: An assessment of the work of peter francis in light of recent research. Archaeological Research in Asia 6, 16–29.</w:t>
       </w:r>
     </w:p>
-    <w:bookmarkEnd w:id="50"/>
-    <w:bookmarkStart w:id="51" w:name="ref-Chen2005"/>
+    <w:bookmarkEnd w:id="52"/>
+    <w:bookmarkStart w:id="53" w:name="ref-Chen2005"/>
     <w:p>
       <w:pPr>
         <w:pStyle w:val="BodyText"/>
@@ -3269,8 +3246,8 @@
         <w:t xml:space="preserve">Chen, T.-j., 2005. Ji long shan yu dan shui yang : Dong ya hai yu yu tai wan zao qi yan jiu, 1400-1700 [mount keelung and tai she ocean: A study of east asian seas and the hisotry of Taiwan from 1400 to 1700]. Lian jing, Taipei.</w:t>
       </w:r>
     </w:p>
-    <w:bookmarkEnd w:id="51"/>
-    <w:bookmarkStart w:id="52" w:name="ref-Chen2007"/>
+    <w:bookmarkEnd w:id="53"/>
+    <w:bookmarkStart w:id="54" w:name="ref-Chen2007"/>
     <w:p>
       <w:pPr>
         <w:pStyle w:val="BodyText"/>
@@ -3279,8 +3256,8 @@
         <w:t xml:space="preserve">Chen, Y.-p., 2007. Qi wu lan yi zhi qiang jiu fa jue bao gao [ report on the archaeological excavations at ki-wu-lan site]. Lanyang museum, Yilan, Taiwan.</w:t>
       </w:r>
     </w:p>
-    <w:bookmarkEnd w:id="52"/>
-    <w:bookmarkStart w:id="53" w:name="ref-Cortegoso2016"/>
+    <w:bookmarkEnd w:id="54"/>
+    <w:bookmarkStart w:id="55" w:name="ref-Cortegoso2016"/>
     <w:p>
       <w:pPr>
         <w:pStyle w:val="BodyText"/>
@@ -3289,8 +3266,8 @@
         <w:t xml:space="preserve">Cortegoso, V., Barberena, R., Durán, V., Lucero, G., 2016. Geographic vectors of human mobility in the andes (34–36° s): Comparative analysis of ‘minor’obsidian sources. Quaternary International 422, 81–92.</w:t>
       </w:r>
     </w:p>
-    <w:bookmarkEnd w:id="53"/>
-    <w:bookmarkStart w:id="54" w:name="ref-Dietler2015"/>
+    <w:bookmarkEnd w:id="55"/>
+    <w:bookmarkStart w:id="56" w:name="ref-Dietler2015"/>
     <w:p>
       <w:pPr>
         <w:pStyle w:val="BodyText"/>
@@ -3299,8 +3276,8 @@
         <w:t xml:space="preserve">Dietler, M., 2015. Archaeologies of colonialism: Consumption, entanglement, and violence in ancient mediterranean france. Univ of California Press.</w:t>
       </w:r>
     </w:p>
-    <w:bookmarkEnd w:id="54"/>
-    <w:bookmarkStart w:id="55" w:name="ref-Dietler2005"/>
+    <w:bookmarkEnd w:id="56"/>
+    <w:bookmarkStart w:id="57" w:name="ref-Dietler2005"/>
     <w:p>
       <w:pPr>
         <w:pStyle w:val="BodyText"/>
@@ -3309,8 +3286,8 @@
         <w:t xml:space="preserve">Dietler, M., 2005. The archaeology of colonization and the colonization of archaeology: Theoretical challenges from an ancient mediterranean colonial encounter, in: Stein, G. (Ed.), The Archaeology of Colonial Encounters: Comparative Perspectives. NM: Sch. Am. Res. Press, Santa Fe, pp. 33–68.</w:t>
       </w:r>
     </w:p>
-    <w:bookmarkEnd w:id="55"/>
-    <w:bookmarkStart w:id="56" w:name="ref-Dietler1997"/>
+    <w:bookmarkEnd w:id="57"/>
+    <w:bookmarkStart w:id="58" w:name="ref-Dietler1997"/>
     <w:p>
       <w:pPr>
         <w:pStyle w:val="BodyText"/>
@@ -3319,8 +3296,8 @@
         <w:t xml:space="preserve">Dietler, M., 1997. The iron age in mediterranean france: Colonial encounters, entanglements, and transformations. Journal of World Prehistory 11, 269–358.</w:t>
       </w:r>
     </w:p>
-    <w:bookmarkEnd w:id="56"/>
-    <w:bookmarkStart w:id="57" w:name="ref-Ducke2015"/>
+    <w:bookmarkEnd w:id="58"/>
+    <w:bookmarkStart w:id="59" w:name="ref-Ducke2015"/>
     <w:p>
       <w:pPr>
         <w:pStyle w:val="BodyText"/>
@@ -3329,18 +3306,28 @@
         <w:t xml:space="preserve">Ducke, B., 2015. Spatial cluster detection in archaeology: Current theory and practice, in: Barcelo, J.A., Bogdanovic, I. (Eds.), Mathematics and Archaeology. CRC Press Boca Raton, Barcelona, Spain, pp. 352–368.</w:t>
       </w:r>
     </w:p>
-    <w:bookmarkEnd w:id="57"/>
-    <w:bookmarkStart w:id="58" w:name="ref-Francis2002"/>
+    <w:bookmarkEnd w:id="59"/>
+    <w:bookmarkStart w:id="60" w:name="ref-Blusse2000"/>
     <w:p>
       <w:pPr>
         <w:pStyle w:val="BodyText"/>
       </w:pPr>
       <w:r>
+        <w:t xml:space="preserve">FEII, 2000. (FEII) the formosan encounter. Notes on formosa’s aboriginal society, a selection of documents from dutch archival sources. Volume ii: 1636-1645. Shung Ye Museum of Formosan Aborigines, Barcelona, Spain.</w:t>
+      </w:r>
+    </w:p>
+    <w:bookmarkEnd w:id="60"/>
+    <w:bookmarkStart w:id="61" w:name="ref-Francis2002"/>
+    <w:p>
+      <w:pPr>
+        <w:pStyle w:val="BodyText"/>
+      </w:pPr>
+      <w:r>
         <w:t xml:space="preserve">Francis, P., 2002. Asia’s maritime bead trade: 300 bc to the present. University of Hawaii Press.</w:t>
       </w:r>
     </w:p>
-    <w:bookmarkEnd w:id="58"/>
-    <w:bookmarkStart w:id="59" w:name="ref-Given2004"/>
+    <w:bookmarkEnd w:id="61"/>
+    <w:bookmarkStart w:id="62" w:name="ref-Given2004"/>
     <w:p>
       <w:pPr>
         <w:pStyle w:val="BodyText"/>
@@ -3349,8 +3336,8 @@
         <w:t xml:space="preserve">Given, M., 2004. The archaeology of the colonized. Routledge, London; New York.</w:t>
       </w:r>
     </w:p>
-    <w:bookmarkEnd w:id="59"/>
-    <w:bookmarkStart w:id="60" w:name="ref-Hsieh2009"/>
+    <w:bookmarkEnd w:id="62"/>
+    <w:bookmarkStart w:id="63" w:name="ref-Hsieh2009"/>
     <w:p>
       <w:pPr>
         <w:pStyle w:val="BodyText"/>
@@ -3359,8 +3346,8 @@
         <w:t xml:space="preserve">Hsieh, E., 2009. Yi lan qi wu lan yi zhi chu tu wai lai tao ci qi zhi xiang guan yan jiu [the study of imported ceramics excavated at the ki-wu-lan site, i-lan] (Master’s thesis).</w:t>
       </w:r>
     </w:p>
-    <w:bookmarkEnd w:id="60"/>
-    <w:bookmarkStart w:id="61" w:name="ref-Joyce2005"/>
+    <w:bookmarkEnd w:id="63"/>
+    <w:bookmarkStart w:id="64" w:name="ref-Joyce2005"/>
     <w:p>
       <w:pPr>
         <w:pStyle w:val="BodyText"/>
@@ -3369,8 +3356,8 @@
         <w:t xml:space="preserve">Joyce, R.A., 2005. Archaeology of the body. Annual Review of Anthropology 34, 139–158.</w:t>
       </w:r>
     </w:p>
-    <w:bookmarkEnd w:id="61"/>
-    <w:bookmarkStart w:id="62" w:name="ref-Junker1993"/>
+    <w:bookmarkEnd w:id="64"/>
+    <w:bookmarkStart w:id="65" w:name="ref-Junker1993"/>
     <w:p>
       <w:pPr>
         <w:pStyle w:val="BodyText"/>
@@ -3379,18 +3366,28 @@
         <w:t xml:space="preserve">Junker, L.L., 1993. Craft goods specialization and prestige goods exchange in philippine chiefdoms of the fifteenth and sixteenth centuries. Asian Perspectives 1–35.</w:t>
       </w:r>
     </w:p>
-    <w:bookmarkEnd w:id="62"/>
-    <w:bookmarkStart w:id="63" w:name="ref-Kang2012"/>
+    <w:bookmarkEnd w:id="65"/>
+    <w:bookmarkStart w:id="66" w:name="ref-Kang2016"/>
     <w:p>
       <w:pPr>
         <w:pStyle w:val="BodyText"/>
       </w:pPr>
       <w:r>
+        <w:t xml:space="preserve">Kang, P., 2016. Colonial imagination and local variations: The dutch east india company and the formosan austronesians. Lian-jing.</w:t>
+      </w:r>
+    </w:p>
+    <w:bookmarkEnd w:id="66"/>
+    <w:bookmarkStart w:id="67" w:name="ref-Kang2012"/>
+    <w:p>
+      <w:pPr>
+        <w:pStyle w:val="BodyText"/>
+      </w:pPr>
+      <w:r>
         <w:t xml:space="preserve">Kang, P., 2012. He lan dong yin du gong si zhi xia de ga ma lan di qu te zhi [charateristics of kavalan under colonial rule of dutch east India companies], in: Hsu, M.-C., Li, S.-Y. (Eds.), Exploring Kiwulan: The Ninth Academic Conference of Yilan Study. Institute of Yilan County History, Yilan, pp. 291–317.</w:t>
       </w:r>
     </w:p>
-    <w:bookmarkEnd w:id="63"/>
-    <w:bookmarkStart w:id="64" w:name="ref-Lape2003"/>
+    <w:bookmarkEnd w:id="67"/>
+    <w:bookmarkStart w:id="68" w:name="ref-Lape2003"/>
     <w:p>
       <w:pPr>
         <w:pStyle w:val="BodyText"/>
@@ -3399,8 +3396,8 @@
         <w:t xml:space="preserve">Lape, P.V., 2003. A highway and a crossroads: Island southeast asia and culture contact archaeology. Archaeology in Oceania 38, 102–109.</w:t>
       </w:r>
     </w:p>
-    <w:bookmarkEnd w:id="64"/>
-    <w:bookmarkStart w:id="65" w:name="ref-Li2014"/>
+    <w:bookmarkEnd w:id="68"/>
+    <w:bookmarkStart w:id="69" w:name="ref-Li2014"/>
     <w:p>
       <w:pPr>
         <w:pStyle w:val="BodyText"/>
@@ -3409,8 +3406,8 @@
         <w:t xml:space="preserve">Li, C.-y., Chiu, S.-j., 2014. A report on excavations in the yi-lang agricultural vocational high school site, 2000-2008. Field Archaeology of Taiwan 17, 59–120.</w:t>
       </w:r>
     </w:p>
-    <w:bookmarkEnd w:id="65"/>
-    <w:bookmarkStart w:id="66" w:name="ref-LiandWu2006"/>
+    <w:bookmarkEnd w:id="69"/>
+    <w:bookmarkStart w:id="70" w:name="ref-LiandWu2006"/>
     <w:p>
       <w:pPr>
         <w:pStyle w:val="BodyText"/>
@@ -3419,18 +3416,28 @@
         <w:t xml:space="preserve">Li, Y.-z., Wu, M.-z., 2006. Qing zai xi ban ya ren zai tai wan, 1626-1642 [the spanish in Taiwan]. Taiwan Historica, Nantou.</w:t>
       </w:r>
     </w:p>
-    <w:bookmarkEnd w:id="66"/>
-    <w:bookmarkStart w:id="67" w:name="ref-Mitchell2000"/>
+    <w:bookmarkEnd w:id="70"/>
+    <w:bookmarkStart w:id="71" w:name="ref-Liu2017"/>
     <w:p>
       <w:pPr>
         <w:pStyle w:val="BodyText"/>
       </w:pPr>
       <w:r>
+        <w:t xml:space="preserve">Liu, Y.-c., Wang, S.-C., 2017. Encountering the wider world before the transition to history: Chinese ceramics in proto-historic taiwan (tenth through sixteenth centuries), in: Cruz Berrocal, M., Tsang, C. (Eds.), Historical Archaeology of Early Modern Colonialism in Asia-Pacific: The Southwest Pacific and Oceanian Regions. University Press of Florida, Florida, Gainesville, pp. 270–312.</w:t>
+      </w:r>
+    </w:p>
+    <w:bookmarkEnd w:id="71"/>
+    <w:bookmarkStart w:id="72" w:name="ref-Mitchell2000"/>
+    <w:p>
+      <w:pPr>
+        <w:pStyle w:val="BodyText"/>
+      </w:pPr>
+      <w:r>
         <w:t xml:space="preserve">Mitchell, S., 2000. "Guns or barter" indigenous exchange networks and the mediation of conflict in post-caontact western arnhem land, in: Torrence, R., Clarke, A. (Eds.), The Archaeology of Difference : Negotiating Cross-Cultural Engagements in Oceania. Routledge, London; New York, pp. 182–214.</w:t>
       </w:r>
     </w:p>
-    <w:bookmarkEnd w:id="67"/>
-    <w:bookmarkStart w:id="68" w:name="ref-Mullins2011"/>
+    <w:bookmarkEnd w:id="72"/>
+    <w:bookmarkStart w:id="73" w:name="ref-Mullins2011"/>
     <w:p>
       <w:pPr>
         <w:pStyle w:val="BodyText"/>
@@ -3439,8 +3446,8 @@
         <w:t xml:space="preserve">Mullins, P.R., 2011. The archaeology of consumption. Annual Review of Anthropology 40, 133–144.</w:t>
       </w:r>
     </w:p>
-    <w:bookmarkEnd w:id="68"/>
-    <w:bookmarkStart w:id="69" w:name="ref-NMTH2005"/>
+    <w:bookmarkEnd w:id="73"/>
+    <w:bookmarkStart w:id="74" w:name="ref-NMTH2005"/>
     <w:p>
       <w:pPr>
         <w:pStyle w:val="BodyText"/>
@@ -3449,8 +3456,8 @@
         <w:t xml:space="preserve">National Musuem of Taiwan History, A. group in, 2005. Taiwan under dutch and spanish: A report of historical archaeological research in northern taiwan. National Musuem of Taiwan History, Taipei.</w:t>
       </w:r>
     </w:p>
-    <w:bookmarkEnd w:id="69"/>
-    <w:bookmarkStart w:id="70" w:name="ref-Rubertone2000"/>
+    <w:bookmarkEnd w:id="74"/>
+    <w:bookmarkStart w:id="75" w:name="ref-Rubertone2000"/>
     <w:p>
       <w:pPr>
         <w:pStyle w:val="BodyText"/>
@@ -3459,8 +3466,8 @@
         <w:t xml:space="preserve">Rubertone, P.E., 2000. The historical archaeology of native americans. Annual Review of Anthropology 29, 425–446.</w:t>
       </w:r>
     </w:p>
-    <w:bookmarkEnd w:id="70"/>
-    <w:bookmarkStart w:id="71" w:name="ref-Scaramelli2005"/>
+    <w:bookmarkEnd w:id="75"/>
+    <w:bookmarkStart w:id="76" w:name="ref-Scaramelli2005"/>
     <w:p>
       <w:pPr>
         <w:pStyle w:val="BodyText"/>
@@ -3469,8 +3476,8 @@
         <w:t xml:space="preserve">Scaramelli, F., Scaramelli, K.T. de, 2005. The roles of material culture in the colonization of the orinoco, venezuela. Journal of Social Archaeology 5, 135–168.</w:t>
       </w:r>
     </w:p>
-    <w:bookmarkEnd w:id="71"/>
-    <w:bookmarkStart w:id="72" w:name="ref-Silliman2001"/>
+    <w:bookmarkEnd w:id="76"/>
+    <w:bookmarkStart w:id="77" w:name="ref-Silliman2001"/>
     <w:p>
       <w:pPr>
         <w:pStyle w:val="BodyText"/>
@@ -3479,8 +3486,8 @@
         <w:t xml:space="preserve">Silliman, S., 2001. Agency, practical politics and the archaeology of culture contact. Journal of social archaeology 1, 190–209.</w:t>
       </w:r>
     </w:p>
-    <w:bookmarkEnd w:id="72"/>
-    <w:bookmarkStart w:id="73" w:name="ref-Silliman2005"/>
+    <w:bookmarkEnd w:id="77"/>
+    <w:bookmarkStart w:id="78" w:name="ref-Silliman2005"/>
     <w:p>
       <w:pPr>
         <w:pStyle w:val="BodyText"/>
@@ -3489,8 +3496,8 @@
         <w:t xml:space="preserve">Silliman, S.W., 2005. Culture contact or colonialism? Challenges in the archaeology of native North America. American Antiquity 55–74.</w:t>
       </w:r>
     </w:p>
-    <w:bookmarkEnd w:id="73"/>
-    <w:bookmarkStart w:id="74" w:name="ref-Theunissen2000"/>
+    <w:bookmarkEnd w:id="78"/>
+    <w:bookmarkStart w:id="79" w:name="ref-Theunissen2000"/>
     <w:p>
       <w:pPr>
         <w:pStyle w:val="BodyText"/>
@@ -3499,8 +3506,8 @@
         <w:t xml:space="preserve">Theunissen, R., Grave, P., Bailey, G., 2000. Doubts on diffusion: Challenging the assumed indian origin of iron age agate and carnelian beads in southeast Asia. World archaeology 32, 84–105.</w:t>
       </w:r>
     </w:p>
-    <w:bookmarkEnd w:id="74"/>
-    <w:bookmarkStart w:id="75" w:name="ref-Torrence2000"/>
+    <w:bookmarkEnd w:id="79"/>
+    <w:bookmarkStart w:id="80" w:name="ref-Torrence2000"/>
     <w:p>
       <w:pPr>
         <w:pStyle w:val="BodyText"/>
@@ -3509,8 +3516,8 @@
         <w:t xml:space="preserve">Torrence, R., 2000. Just another trader? An archaeological perspective on european barter with admiralty islandsers, Papua New Guinea, in: Torrence, R., Clarke, A. (Eds.), The Archaeology of Difference: Negotiating Cross-Cultural Engagements in Oceania. Routledge, London; New York, pp. 104–141.</w:t>
       </w:r>
     </w:p>
-    <w:bookmarkEnd w:id="75"/>
-    <w:bookmarkStart w:id="76" w:name="ref-TorrenceandClarke2000"/>
+    <w:bookmarkEnd w:id="80"/>
+    <w:bookmarkStart w:id="81" w:name="ref-TorrenceandClarke2000"/>
     <w:p>
       <w:pPr>
         <w:pStyle w:val="BodyText"/>
@@ -3519,8 +3526,8 @@
         <w:t xml:space="preserve">Torrence, R., Clarke, A., 2000. Negotiating difference: Practice makes theory for contemporary archaeology in Oceania, in: Torrence, R., Clarke, A. (Eds.), The Archaeology of Difference : Negotiating Cross-Cultural Engagements in Oceania. Routledge, London; New York, pp. 1–31.</w:t>
       </w:r>
     </w:p>
-    <w:bookmarkEnd w:id="76"/>
-    <w:bookmarkStart w:id="77" w:name="ref-Trabert2017"/>
+    <w:bookmarkEnd w:id="81"/>
+    <w:bookmarkStart w:id="82" w:name="ref-Trabert2017"/>
     <w:p>
       <w:pPr>
         <w:pStyle w:val="BodyText"/>
@@ -3529,8 +3536,8 @@
         <w:t xml:space="preserve">Trabert, S., 2017. Considering the indirect effects of colonialism: Example from a great plains middle ground. Journal of Anthropological Archaeology 48, 17–27.</w:t>
       </w:r>
     </w:p>
-    <w:bookmarkEnd w:id="77"/>
-    <w:bookmarkStart w:id="78" w:name="ref-Voss2005"/>
+    <w:bookmarkEnd w:id="82"/>
+    <w:bookmarkStart w:id="83" w:name="ref-Voss2005"/>
     <w:p>
       <w:pPr>
         <w:pStyle w:val="BodyText"/>
@@ -3539,8 +3546,8 @@
         <w:t xml:space="preserve">Voss, B.L., 2005. From casta to californio: Social identity and the archaeology of culture contact. American Anthropologist 107, 461–474.</w:t>
       </w:r>
     </w:p>
-    <w:bookmarkEnd w:id="78"/>
-    <w:bookmarkStart w:id="79" w:name="ref-Wang2011"/>
+    <w:bookmarkEnd w:id="83"/>
+    <w:bookmarkStart w:id="84" w:name="ref-Wang2011"/>
     <w:p>
       <w:pPr>
         <w:pStyle w:val="BodyText"/>
@@ -3549,8 +3556,8 @@
         <w:t xml:space="preserve">Wang, L.-Y., 2011. Yi lan qi wu lan yi zhi chu tu zhuang shi pin zhi xiang guan yan jiu [a research of ornaments excavated at ki-wu-lan site, i-lan] (Master’s thesis).</w:t>
       </w:r>
     </w:p>
-    <w:bookmarkEnd w:id="79"/>
-    <w:bookmarkStart w:id="80" w:name="ref-Wang2007"/>
+    <w:bookmarkEnd w:id="84"/>
+    <w:bookmarkStart w:id="85" w:name="ref-Wang2007"/>
     <w:p>
       <w:pPr>
         <w:pStyle w:val="BodyText"/>
@@ -3559,34 +3566,34 @@
         <w:t xml:space="preserve">Wang, S.-C., Liu, Y.-C., 2007. Shi qi shi ji qian hou tai wan yan cao , yan dou yu bo li zhu shi de shu ru wang luo -yi ge xin de jiao huan jie duan [the import networks of tobacco, tobacco pipes, and glass bead ornaments into Taiwan circa the seventeenth century: A new phase of exchange]. Taida Journal of Art History 51–83.</w:t>
       </w:r>
     </w:p>
-    <w:bookmarkEnd w:id="80"/>
-    <w:bookmarkEnd w:id="81"/>
+    <w:bookmarkEnd w:id="85"/>
+    <w:bookmarkEnd w:id="86"/>
     <w:p>
       <w:pPr>
         <w:pStyle w:val="Heading5"/>
       </w:pPr>
-      <w:bookmarkStart w:id="82" w:name="pagebreak-1"/>
+      <w:bookmarkStart w:id="87" w:name="pagebreak-1"/>
       <w:r>
         <w:t xml:space="preserve">pagebreak</w:t>
       </w:r>
-      <w:bookmarkEnd w:id="82"/>
+      <w:bookmarkEnd w:id="87"/>
     </w:p>
     <w:p>
       <w:pPr>
         <w:pStyle w:val="Heading3"/>
       </w:pPr>
-      <w:bookmarkStart w:id="83" w:name="colophon"/>
+      <w:bookmarkStart w:id="88" w:name="colophon"/>
       <w:r>
         <w:t xml:space="preserve">Colophon</w:t>
       </w:r>
-      <w:bookmarkEnd w:id="83"/>
+      <w:bookmarkEnd w:id="88"/>
     </w:p>
     <w:p>
       <w:pPr>
         <w:pStyle w:val="FirstParagraph"/>
       </w:pPr>
       <w:r>
-        <w:t xml:space="preserve">This report was generated on 2019-07-06 13:05:43 using the following computational environment and dependencies:</w:t>
+        <w:t xml:space="preserve">This report was generated on 2019-07-08 14:00:30 using the following computational environment and dependencies:</w:t>
       </w:r>
     </w:p>
     <w:p>
@@ -3687,7 +3694,7 @@
         <w:rPr>
           <w:rStyle w:val="VerbatimChar"/>
         </w:rPr>
-        <w:t xml:space="preserve">#&gt;  date     2019-07-06                  </w:t>
+        <w:t xml:space="preserve">#&gt;  date     2019-07-08                  </w:t>
       </w:r>
       <w:r>
         <w:br w:type="textWrapping"/>
@@ -3723,871 +3730,871 @@
         <w:rPr>
           <w:rStyle w:val="VerbatimChar"/>
         </w:rPr>
-        <w:t xml:space="preserve">#&gt;  abind            1.4-5   2016-07-21 [1] CRAN (R 3.6.0)</w:t>
-      </w:r>
-      <w:r>
-        <w:br w:type="textWrapping"/>
-      </w:r>
-      <w:r>
-        <w:rPr>
-          <w:rStyle w:val="VerbatimChar"/>
-        </w:rPr>
-        <w:t xml:space="preserve">#&gt;  assertthat       0.2.1   2019-03-21 [1] CRAN (R 3.6.0)</w:t>
-      </w:r>
-      <w:r>
-        <w:br w:type="textWrapping"/>
-      </w:r>
-      <w:r>
-        <w:rPr>
-          <w:rStyle w:val="VerbatimChar"/>
-        </w:rPr>
-        <w:t xml:space="preserve">#&gt;  backports        1.1.4   2019-04-10 [1] CRAN (R 3.6.0)</w:t>
-      </w:r>
-      <w:r>
-        <w:br w:type="textWrapping"/>
-      </w:r>
-      <w:r>
-        <w:rPr>
-          <w:rStyle w:val="VerbatimChar"/>
-        </w:rPr>
-        <w:t xml:space="preserve">#&gt;  bookdown         0.11    2019-05-28 [1] CRAN (R 3.6.0)</w:t>
-      </w:r>
-      <w:r>
-        <w:br w:type="textWrapping"/>
-      </w:r>
-      <w:r>
-        <w:rPr>
-          <w:rStyle w:val="VerbatimChar"/>
-        </w:rPr>
-        <w:t xml:space="preserve">#&gt;  broom            0.5.2   2019-04-07 [1] CRAN (R 3.6.0)</w:t>
-      </w:r>
-      <w:r>
-        <w:br w:type="textWrapping"/>
-      </w:r>
-      <w:r>
-        <w:rPr>
-          <w:rStyle w:val="VerbatimChar"/>
-        </w:rPr>
-        <w:t xml:space="preserve">#&gt;  callr            3.2.0   2019-03-15 [1] CRAN (R 3.6.0)</w:t>
-      </w:r>
-      <w:r>
-        <w:br w:type="textWrapping"/>
-      </w:r>
-      <w:r>
-        <w:rPr>
-          <w:rStyle w:val="VerbatimChar"/>
-        </w:rPr>
-        <w:t xml:space="preserve">#&gt;  cartography    * 2.2.0   2019-02-07 [1] CRAN (R 3.6.0)</w:t>
-      </w:r>
-      <w:r>
-        <w:br w:type="textWrapping"/>
-      </w:r>
-      <w:r>
-        <w:rPr>
-          <w:rStyle w:val="VerbatimChar"/>
-        </w:rPr>
-        <w:t xml:space="preserve">#&gt;  cellranger       1.1.0   2016-07-27 [1] CRAN (R 3.6.0)</w:t>
-      </w:r>
-      <w:r>
-        <w:br w:type="textWrapping"/>
-      </w:r>
-      <w:r>
-        <w:rPr>
-          <w:rStyle w:val="VerbatimChar"/>
-        </w:rPr>
-        <w:t xml:space="preserve">#&gt;  class            7.3-15  2019-01-01 [1] CRAN (R 3.6.0)</w:t>
-      </w:r>
-      <w:r>
-        <w:br w:type="textWrapping"/>
-      </w:r>
-      <w:r>
-        <w:rPr>
-          <w:rStyle w:val="VerbatimChar"/>
-        </w:rPr>
-        <w:t xml:space="preserve">#&gt;  classInt         0.3-3   2019-04-26 [1] CRAN (R 3.6.0)</w:t>
-      </w:r>
-      <w:r>
-        <w:br w:type="textWrapping"/>
-      </w:r>
-      <w:r>
-        <w:rPr>
-          <w:rStyle w:val="VerbatimChar"/>
-        </w:rPr>
-        <w:t xml:space="preserve">#&gt;  cli              1.1.0   2019-03-19 [1] CRAN (R 3.6.0)</w:t>
-      </w:r>
-      <w:r>
-        <w:br w:type="textWrapping"/>
-      </w:r>
-      <w:r>
-        <w:rPr>
-          <w:rStyle w:val="VerbatimChar"/>
-        </w:rPr>
-        <w:t xml:space="preserve">#&gt;  codetools        0.2-16  2018-12-24 [1] CRAN (R 3.6.0)</w:t>
-      </w:r>
-      <w:r>
-        <w:br w:type="textWrapping"/>
-      </w:r>
-      <w:r>
-        <w:rPr>
-          <w:rStyle w:val="VerbatimChar"/>
-        </w:rPr>
-        <w:t xml:space="preserve">#&gt;  colorspace       1.4-1   2019-03-18 [1] CRAN (R 3.6.0)</w:t>
-      </w:r>
-      <w:r>
-        <w:br w:type="textWrapping"/>
-      </w:r>
-      <w:r>
-        <w:rPr>
-          <w:rStyle w:val="VerbatimChar"/>
-        </w:rPr>
-        <w:t xml:space="preserve">#&gt;  cowplot        * 0.9.4   2019-01-08 [1] CRAN (R 3.6.0)</w:t>
-      </w:r>
-      <w:r>
-        <w:br w:type="textWrapping"/>
-      </w:r>
-      <w:r>
-        <w:rPr>
-          <w:rStyle w:val="VerbatimChar"/>
-        </w:rPr>
-        <w:t xml:space="preserve">#&gt;  crayon           1.3.4   2017-09-16 [1] CRAN (R 3.6.0)</w:t>
-      </w:r>
-      <w:r>
-        <w:br w:type="textWrapping"/>
-      </w:r>
-      <w:r>
-        <w:rPr>
-          <w:rStyle w:val="VerbatimChar"/>
-        </w:rPr>
-        <w:t xml:space="preserve">#&gt;  DBI              1.0.0   2018-05-02 [1] CRAN (R 3.6.0)</w:t>
-      </w:r>
-      <w:r>
-        <w:br w:type="textWrapping"/>
-      </w:r>
-      <w:r>
-        <w:rPr>
-          <w:rStyle w:val="VerbatimChar"/>
-        </w:rPr>
-        <w:t xml:space="preserve">#&gt;  deldir           0.1-21  2019-06-15 [1] CRAN (R 3.6.0)</w:t>
-      </w:r>
-      <w:r>
-        <w:br w:type="textWrapping"/>
-      </w:r>
-      <w:r>
-        <w:rPr>
-          <w:rStyle w:val="VerbatimChar"/>
-        </w:rPr>
-        <w:t xml:space="preserve">#&gt;  desc             1.2.0   2018-05-01 [1] CRAN (R 3.6.0)</w:t>
-      </w:r>
-      <w:r>
-        <w:br w:type="textWrapping"/>
-      </w:r>
-      <w:r>
-        <w:rPr>
-          <w:rStyle w:val="VerbatimChar"/>
-        </w:rPr>
-        <w:t xml:space="preserve">#&gt;  devtools         2.0.2   2019-04-08 [1] CRAN (R 3.6.0)</w:t>
-      </w:r>
-      <w:r>
-        <w:br w:type="textWrapping"/>
-      </w:r>
-      <w:r>
-        <w:rPr>
-          <w:rStyle w:val="VerbatimChar"/>
-        </w:rPr>
-        <w:t xml:space="preserve">#&gt;  digest           0.6.19  2019-05-20 [1] CRAN (R 3.6.0)</w:t>
-      </w:r>
-      <w:r>
-        <w:br w:type="textWrapping"/>
-      </w:r>
-      <w:r>
-        <w:rPr>
-          <w:rStyle w:val="VerbatimChar"/>
-        </w:rPr>
-        <w:t xml:space="preserve">#&gt;  dplyr          * 0.8.1   2019-05-14 [1] CRAN (R 3.6.0)</w:t>
-      </w:r>
-      <w:r>
-        <w:br w:type="textWrapping"/>
-      </w:r>
-      <w:r>
-        <w:rPr>
-          <w:rStyle w:val="VerbatimChar"/>
-        </w:rPr>
-        <w:t xml:space="preserve">#&gt;  e1071            1.7-2   2019-06-05 [1] CRAN (R 3.6.0)</w:t>
-      </w:r>
-      <w:r>
-        <w:br w:type="textWrapping"/>
-      </w:r>
-      <w:r>
-        <w:rPr>
-          <w:rStyle w:val="VerbatimChar"/>
-        </w:rPr>
-        <w:t xml:space="preserve">#&gt;  ellipsis         0.2.0   2019-06-20 [1] CRAN (R 3.6.0)</w:t>
-      </w:r>
-      <w:r>
-        <w:br w:type="textWrapping"/>
-      </w:r>
-      <w:r>
-        <w:rPr>
-          <w:rStyle w:val="VerbatimChar"/>
-        </w:rPr>
-        <w:t xml:space="preserve">#&gt;  evaluate         0.14    2019-05-28 [1] CRAN (R 3.6.0)</w:t>
-      </w:r>
-      <w:r>
-        <w:br w:type="textWrapping"/>
-      </w:r>
-      <w:r>
-        <w:rPr>
-          <w:rStyle w:val="VerbatimChar"/>
-        </w:rPr>
-        <w:t xml:space="preserve">#&gt;  forcats        * 0.4.0   2019-02-17 [1] CRAN (R 3.6.0)</w:t>
-      </w:r>
-      <w:r>
-        <w:br w:type="textWrapping"/>
-      </w:r>
-      <w:r>
-        <w:rPr>
-          <w:rStyle w:val="VerbatimChar"/>
-        </w:rPr>
-        <w:t xml:space="preserve">#&gt;  foreign          0.8-71  2018-07-20 [1] CRAN (R 3.6.0)</w:t>
-      </w:r>
-      <w:r>
-        <w:br w:type="textWrapping"/>
-      </w:r>
-      <w:r>
-        <w:rPr>
-          <w:rStyle w:val="VerbatimChar"/>
-        </w:rPr>
-        <w:t xml:space="preserve">#&gt;  fs               1.3.1   2019-05-06 [1] CRAN (R 3.6.0)</w:t>
-      </w:r>
-      <w:r>
-        <w:br w:type="textWrapping"/>
-      </w:r>
-      <w:r>
-        <w:rPr>
-          <w:rStyle w:val="VerbatimChar"/>
-        </w:rPr>
-        <w:t xml:space="preserve">#&gt;  generics         0.0.2   2018-11-29 [1] CRAN (R 3.6.0)</w:t>
-      </w:r>
-      <w:r>
-        <w:br w:type="textWrapping"/>
-      </w:r>
-      <w:r>
-        <w:rPr>
-          <w:rStyle w:val="VerbatimChar"/>
-        </w:rPr>
-        <w:t xml:space="preserve">#&gt;  ggplot2        * 3.2.0   2019-06-16 [1] CRAN (R 3.6.0)</w:t>
-      </w:r>
-      <w:r>
-        <w:br w:type="textWrapping"/>
-      </w:r>
-      <w:r>
-        <w:rPr>
-          <w:rStyle w:val="VerbatimChar"/>
-        </w:rPr>
-        <w:t xml:space="preserve">#&gt;  glue             1.3.1   2019-03-12 [1] CRAN (R 3.6.0)</w:t>
-      </w:r>
-      <w:r>
-        <w:br w:type="textWrapping"/>
-      </w:r>
-      <w:r>
-        <w:rPr>
-          <w:rStyle w:val="VerbatimChar"/>
-        </w:rPr>
-        <w:t xml:space="preserve">#&gt;  goftest          1.1-1   2017-04-03 [1] CRAN (R 3.6.0)</w:t>
-      </w:r>
-      <w:r>
-        <w:br w:type="textWrapping"/>
-      </w:r>
-      <w:r>
-        <w:rPr>
-          <w:rStyle w:val="VerbatimChar"/>
-        </w:rPr>
-        <w:t xml:space="preserve">#&gt;  gtable           0.3.0   2019-03-25 [1] CRAN (R 3.6.0)</w:t>
-      </w:r>
-      <w:r>
-        <w:br w:type="textWrapping"/>
-      </w:r>
-      <w:r>
-        <w:rPr>
-          <w:rStyle w:val="VerbatimChar"/>
-        </w:rPr>
-        <w:t xml:space="preserve">#&gt;  haven            2.1.0   2019-02-19 [1] CRAN (R 3.6.0)</w:t>
-      </w:r>
-      <w:r>
-        <w:br w:type="textWrapping"/>
-      </w:r>
-      <w:r>
-        <w:rPr>
-          <w:rStyle w:val="VerbatimChar"/>
-        </w:rPr>
-        <w:t xml:space="preserve">#&gt;  here           * 0.1     2017-05-28 [1] CRAN (R 3.6.0)</w:t>
-      </w:r>
-      <w:r>
-        <w:br w:type="textWrapping"/>
-      </w:r>
-      <w:r>
-        <w:rPr>
-          <w:rStyle w:val="VerbatimChar"/>
-        </w:rPr>
-        <w:t xml:space="preserve">#&gt;  highr            0.8     2019-03-20 [1] CRAN (R 3.6.0)</w:t>
-      </w:r>
-      <w:r>
-        <w:br w:type="textWrapping"/>
-      </w:r>
-      <w:r>
-        <w:rPr>
-          <w:rStyle w:val="VerbatimChar"/>
-        </w:rPr>
-        <w:t xml:space="preserve">#&gt;  hms              0.4.2   2018-03-10 [1] CRAN (R 3.6.0)</w:t>
-      </w:r>
-      <w:r>
-        <w:br w:type="textWrapping"/>
-      </w:r>
-      <w:r>
-        <w:rPr>
-          <w:rStyle w:val="VerbatimChar"/>
-        </w:rPr>
-        <w:t xml:space="preserve">#&gt;  htmltools        0.3.6   2017-04-28 [1] CRAN (R 3.6.0)</w:t>
-      </w:r>
-      <w:r>
-        <w:br w:type="textWrapping"/>
-      </w:r>
-      <w:r>
-        <w:rPr>
-          <w:rStyle w:val="VerbatimChar"/>
-        </w:rPr>
-        <w:t xml:space="preserve">#&gt;  httr             1.4.0   2018-12-11 [1] CRAN (R 3.6.0)</w:t>
-      </w:r>
-      <w:r>
-        <w:br w:type="textWrapping"/>
-      </w:r>
-      <w:r>
-        <w:rPr>
-          <w:rStyle w:val="VerbatimChar"/>
-        </w:rPr>
-        <w:t xml:space="preserve">#&gt;  jsonlite         1.6     2018-12-07 [1] CRAN (R 3.6.0)</w:t>
-      </w:r>
-      <w:r>
-        <w:br w:type="textWrapping"/>
-      </w:r>
-      <w:r>
-        <w:rPr>
-          <w:rStyle w:val="VerbatimChar"/>
-        </w:rPr>
-        <w:t xml:space="preserve">#&gt;  KernSmooth       2.23-15 2015-06-29 [1] CRAN (R 3.6.0)</w:t>
-      </w:r>
-      <w:r>
-        <w:br w:type="textWrapping"/>
-      </w:r>
-      <w:r>
-        <w:rPr>
-          <w:rStyle w:val="VerbatimChar"/>
-        </w:rPr>
-        <w:t xml:space="preserve">#&gt;  knitr            1.23    2019-05-18 [1] CRAN (R 3.6.0)</w:t>
-      </w:r>
-      <w:r>
-        <w:br w:type="textWrapping"/>
-      </w:r>
-      <w:r>
-        <w:rPr>
-          <w:rStyle w:val="VerbatimChar"/>
-        </w:rPr>
-        <w:t xml:space="preserve">#&gt;  labeling         0.3     2014-08-23 [1] CRAN (R 3.6.0)</w:t>
-      </w:r>
-      <w:r>
-        <w:br w:type="textWrapping"/>
-      </w:r>
-      <w:r>
-        <w:rPr>
-          <w:rStyle w:val="VerbatimChar"/>
-        </w:rPr>
-        <w:t xml:space="preserve">#&gt;  lattice          0.20-38 2018-11-04 [1] CRAN (R 3.6.0)</w:t>
-      </w:r>
-      <w:r>
-        <w:br w:type="textWrapping"/>
-      </w:r>
-      <w:r>
-        <w:rPr>
-          <w:rStyle w:val="VerbatimChar"/>
-        </w:rPr>
-        <w:t xml:space="preserve">#&gt;  lazyeval         0.2.2   2019-03-15 [1] CRAN (R 3.6.0)</w:t>
-      </w:r>
-      <w:r>
-        <w:br w:type="textWrapping"/>
-      </w:r>
-      <w:r>
-        <w:rPr>
-          <w:rStyle w:val="VerbatimChar"/>
-        </w:rPr>
-        <w:t xml:space="preserve">#&gt;  lubridate        1.7.4   2018-04-11 [1] CRAN (R 3.6.0)</w:t>
-      </w:r>
-      <w:r>
-        <w:br w:type="textWrapping"/>
-      </w:r>
-      <w:r>
-        <w:rPr>
-          <w:rStyle w:val="VerbatimChar"/>
-        </w:rPr>
-        <w:t xml:space="preserve">#&gt;  magrittr         1.5     2014-11-22 [1] CRAN (R 3.6.0)</w:t>
-      </w:r>
-      <w:r>
-        <w:br w:type="textWrapping"/>
-      </w:r>
-      <w:r>
-        <w:rPr>
-          <w:rStyle w:val="VerbatimChar"/>
-        </w:rPr>
-        <w:t xml:space="preserve">#&gt;  maptools       * 0.9-5   2019-02-18 [1] CRAN (R 3.6.0)</w:t>
-      </w:r>
-      <w:r>
-        <w:br w:type="textWrapping"/>
-      </w:r>
-      <w:r>
-        <w:rPr>
-          <w:rStyle w:val="VerbatimChar"/>
-        </w:rPr>
-        <w:t xml:space="preserve">#&gt;  Matrix           1.2-17  2019-03-22 [1] CRAN (R 3.6.0)</w:t>
-      </w:r>
-      <w:r>
-        <w:br w:type="textWrapping"/>
-      </w:r>
-      <w:r>
-        <w:rPr>
-          <w:rStyle w:val="VerbatimChar"/>
-        </w:rPr>
-        <w:t xml:space="preserve">#&gt;  memoise          1.1.0   2017-04-21 [1] CRAN (R 3.6.0)</w:t>
-      </w:r>
-      <w:r>
-        <w:br w:type="textWrapping"/>
-      </w:r>
-      <w:r>
-        <w:rPr>
-          <w:rStyle w:val="VerbatimChar"/>
-        </w:rPr>
-        <w:t xml:space="preserve">#&gt;  mgcv             1.8-28  2019-03-21 [1] CRAN (R 3.6.0)</w:t>
-      </w:r>
-      <w:r>
-        <w:br w:type="textWrapping"/>
-      </w:r>
-      <w:r>
-        <w:rPr>
-          <w:rStyle w:val="VerbatimChar"/>
-        </w:rPr>
-        <w:t xml:space="preserve">#&gt;  modelr           0.1.4   2019-02-18 [1] CRAN (R 3.6.0)</w:t>
-      </w:r>
-      <w:r>
-        <w:br w:type="textWrapping"/>
-      </w:r>
-      <w:r>
-        <w:rPr>
-          <w:rStyle w:val="VerbatimChar"/>
-        </w:rPr>
-        <w:t xml:space="preserve">#&gt;  munsell          0.5.0   2018-06-12 [1] CRAN (R 3.6.0)</w:t>
-      </w:r>
-      <w:r>
-        <w:br w:type="textWrapping"/>
-      </w:r>
-      <w:r>
-        <w:rPr>
-          <w:rStyle w:val="VerbatimChar"/>
-        </w:rPr>
-        <w:t xml:space="preserve">#&gt;  nlme           * 3.1-140 2019-05-12 [1] CRAN (R 3.6.0)</w:t>
-      </w:r>
-      <w:r>
-        <w:br w:type="textWrapping"/>
-      </w:r>
-      <w:r>
-        <w:rPr>
-          <w:rStyle w:val="VerbatimChar"/>
-        </w:rPr>
-        <w:t xml:space="preserve">#&gt;  pillar           1.4.1   2019-05-28 [1] CRAN (R 3.6.0)</w:t>
-      </w:r>
-      <w:r>
-        <w:br w:type="textWrapping"/>
-      </w:r>
-      <w:r>
-        <w:rPr>
-          <w:rStyle w:val="VerbatimChar"/>
-        </w:rPr>
-        <w:t xml:space="preserve">#&gt;  pkgbuild         1.0.3   2019-03-20 [1] CRAN (R 3.6.0)</w:t>
-      </w:r>
-      <w:r>
-        <w:br w:type="textWrapping"/>
-      </w:r>
-      <w:r>
-        <w:rPr>
-          <w:rStyle w:val="VerbatimChar"/>
-        </w:rPr>
-        <w:t xml:space="preserve">#&gt;  pkgconfig        2.0.2   2018-08-16 [1] CRAN (R 3.6.0)</w:t>
-      </w:r>
-      <w:r>
-        <w:br w:type="textWrapping"/>
-      </w:r>
-      <w:r>
-        <w:rPr>
-          <w:rStyle w:val="VerbatimChar"/>
-        </w:rPr>
-        <w:t xml:space="preserve">#&gt;  pkgload          1.0.2   2018-10-29 [1] CRAN (R 3.6.0)</w:t>
-      </w:r>
-      <w:r>
-        <w:br w:type="textWrapping"/>
-      </w:r>
-      <w:r>
-        <w:rPr>
-          <w:rStyle w:val="VerbatimChar"/>
-        </w:rPr>
-        <w:t xml:space="preserve">#&gt;  polyclip         1.10-0  2019-03-14 [1] CRAN (R 3.6.0)</w:t>
-      </w:r>
-      <w:r>
-        <w:br w:type="textWrapping"/>
-      </w:r>
-      <w:r>
-        <w:rPr>
-          <w:rStyle w:val="VerbatimChar"/>
-        </w:rPr>
-        <w:t xml:space="preserve">#&gt;  prettyunits      1.0.2   2015-07-13 [1] CRAN (R 3.6.0)</w:t>
-      </w:r>
-      <w:r>
-        <w:br w:type="textWrapping"/>
-      </w:r>
-      <w:r>
-        <w:rPr>
-          <w:rStyle w:val="VerbatimChar"/>
-        </w:rPr>
-        <w:t xml:space="preserve">#&gt;  processx         3.3.1   2019-05-08 [1] CRAN (R 3.6.0)</w:t>
-      </w:r>
-      <w:r>
-        <w:br w:type="textWrapping"/>
-      </w:r>
-      <w:r>
-        <w:rPr>
-          <w:rStyle w:val="VerbatimChar"/>
-        </w:rPr>
-        <w:t xml:space="preserve">#&gt;  ps               1.3.0   2018-12-21 [1] CRAN (R 3.6.0)</w:t>
-      </w:r>
-      <w:r>
-        <w:br w:type="textWrapping"/>
-      </w:r>
-      <w:r>
-        <w:rPr>
-          <w:rStyle w:val="VerbatimChar"/>
-        </w:rPr>
-        <w:t xml:space="preserve">#&gt;  purrr          * 0.3.2   2019-03-15 [1] CRAN (R 3.6.0)</w:t>
-      </w:r>
-      <w:r>
-        <w:br w:type="textWrapping"/>
-      </w:r>
-      <w:r>
-        <w:rPr>
-          <w:rStyle w:val="VerbatimChar"/>
-        </w:rPr>
-        <w:t xml:space="preserve">#&gt;  R6               2.4.0   2019-02-14 [1] CRAN (R 3.6.0)</w:t>
-      </w:r>
-      <w:r>
-        <w:br w:type="textWrapping"/>
-      </w:r>
-      <w:r>
-        <w:rPr>
-          <w:rStyle w:val="VerbatimChar"/>
-        </w:rPr>
-        <w:t xml:space="preserve">#&gt;  raster         * 2.9-5   2019-05-14 [1] CRAN (R 3.6.0)</w:t>
-      </w:r>
-      <w:r>
-        <w:br w:type="textWrapping"/>
-      </w:r>
-      <w:r>
-        <w:rPr>
-          <w:rStyle w:val="VerbatimChar"/>
-        </w:rPr>
-        <w:t xml:space="preserve">#&gt;  Rcpp             1.0.1   2019-03-17 [1] CRAN (R 3.6.0)</w:t>
-      </w:r>
-      <w:r>
-        <w:br w:type="textWrapping"/>
-      </w:r>
-      <w:r>
-        <w:rPr>
-          <w:rStyle w:val="VerbatimChar"/>
-        </w:rPr>
-        <w:t xml:space="preserve">#&gt;  readr          * 1.3.1   2018-12-21 [1] CRAN (R 3.6.0)</w:t>
-      </w:r>
-      <w:r>
-        <w:br w:type="textWrapping"/>
-      </w:r>
-      <w:r>
-        <w:rPr>
-          <w:rStyle w:val="VerbatimChar"/>
-        </w:rPr>
-        <w:t xml:space="preserve">#&gt;  readxl           1.3.1   2019-03-13 [1] CRAN (R 3.6.0)</w:t>
-      </w:r>
-      <w:r>
-        <w:br w:type="textWrapping"/>
-      </w:r>
-      <w:r>
-        <w:rPr>
-          <w:rStyle w:val="VerbatimChar"/>
-        </w:rPr>
-        <w:t xml:space="preserve">#&gt;  remotes          2.1.0   2019-06-24 [1] CRAN (R 3.6.0)</w:t>
-      </w:r>
-      <w:r>
-        <w:br w:type="textWrapping"/>
-      </w:r>
-      <w:r>
-        <w:rPr>
-          <w:rStyle w:val="VerbatimChar"/>
-        </w:rPr>
-        <w:t xml:space="preserve">#&gt;  rgeos            0.4-3   2019-04-24 [1] CRAN (R 3.6.0)</w:t>
-      </w:r>
-      <w:r>
-        <w:br w:type="textWrapping"/>
-      </w:r>
-      <w:r>
-        <w:rPr>
-          <w:rStyle w:val="VerbatimChar"/>
-        </w:rPr>
-        <w:t xml:space="preserve">#&gt;  rlang            0.4.0   2019-06-25 [1] CRAN (R 3.6.0)</w:t>
-      </w:r>
-      <w:r>
-        <w:br w:type="textWrapping"/>
-      </w:r>
-      <w:r>
-        <w:rPr>
-          <w:rStyle w:val="VerbatimChar"/>
-        </w:rPr>
-        <w:t xml:space="preserve">#&gt;  rmarkdown        1.13    2019-05-22 [1] CRAN (R 3.6.0)</w:t>
-      </w:r>
-      <w:r>
-        <w:br w:type="textWrapping"/>
-      </w:r>
-      <w:r>
-        <w:rPr>
-          <w:rStyle w:val="VerbatimChar"/>
-        </w:rPr>
-        <w:t xml:space="preserve">#&gt;  rpart          * 4.1-15  2019-04-12 [1] CRAN (R 3.6.0)</w:t>
-      </w:r>
-      <w:r>
-        <w:br w:type="textWrapping"/>
-      </w:r>
-      <w:r>
-        <w:rPr>
-          <w:rStyle w:val="VerbatimChar"/>
-        </w:rPr>
-        <w:t xml:space="preserve">#&gt;  rprojroot        1.3-2   2018-01-03 [1] CRAN (R 3.6.0)</w:t>
-      </w:r>
-      <w:r>
-        <w:br w:type="textWrapping"/>
-      </w:r>
-      <w:r>
-        <w:rPr>
-          <w:rStyle w:val="VerbatimChar"/>
-        </w:rPr>
-        <w:t xml:space="preserve">#&gt;  rstudioapi       0.10    2019-03-19 [1] CRAN (R 3.6.0)</w:t>
-      </w:r>
-      <w:r>
-        <w:br w:type="textWrapping"/>
-      </w:r>
-      <w:r>
-        <w:rPr>
-          <w:rStyle w:val="VerbatimChar"/>
-        </w:rPr>
-        <w:t xml:space="preserve">#&gt;  rvest            0.3.4   2019-05-15 [1] CRAN (R 3.6.0)</w:t>
-      </w:r>
-      <w:r>
-        <w:br w:type="textWrapping"/>
-      </w:r>
-      <w:r>
-        <w:rPr>
-          <w:rStyle w:val="VerbatimChar"/>
-        </w:rPr>
-        <w:t xml:space="preserve">#&gt;  scales           1.0.0   2018-08-09 [1] CRAN (R 3.6.0)</w:t>
-      </w:r>
-      <w:r>
-        <w:br w:type="textWrapping"/>
-      </w:r>
-      <w:r>
-        <w:rPr>
-          <w:rStyle w:val="VerbatimChar"/>
-        </w:rPr>
-        <w:t xml:space="preserve">#&gt;  sessioninfo      1.1.1   2018-11-05 [1] CRAN (R 3.6.0)</w:t>
-      </w:r>
-      <w:r>
-        <w:br w:type="textWrapping"/>
-      </w:r>
-      <w:r>
-        <w:rPr>
-          <w:rStyle w:val="VerbatimChar"/>
-        </w:rPr>
-        <w:t xml:space="preserve">#&gt;  sf             * 0.7-4   2019-04-25 [1] CRAN (R 3.6.0)</w:t>
-      </w:r>
-      <w:r>
-        <w:br w:type="textWrapping"/>
-      </w:r>
-      <w:r>
-        <w:rPr>
-          <w:rStyle w:val="VerbatimChar"/>
-        </w:rPr>
-        <w:t xml:space="preserve">#&gt;  sp             * 1.3-1   2018-06-05 [1] CRAN (R 3.6.0)</w:t>
-      </w:r>
-      <w:r>
-        <w:br w:type="textWrapping"/>
-      </w:r>
-      <w:r>
-        <w:rPr>
-          <w:rStyle w:val="VerbatimChar"/>
-        </w:rPr>
-        <w:t xml:space="preserve">#&gt;  spatstat       * 1.60-1  2019-06-23 [1] CRAN (R 3.6.0)</w:t>
-      </w:r>
-      <w:r>
-        <w:br w:type="textWrapping"/>
-      </w:r>
-      <w:r>
-        <w:rPr>
-          <w:rStyle w:val="VerbatimChar"/>
-        </w:rPr>
-        <w:t xml:space="preserve">#&gt;  spatstat.data  * 1.4-0   2018-10-04 [1] CRAN (R 3.6.0)</w:t>
-      </w:r>
-      <w:r>
-        <w:br w:type="textWrapping"/>
-      </w:r>
-      <w:r>
-        <w:rPr>
-          <w:rStyle w:val="VerbatimChar"/>
-        </w:rPr>
-        <w:t xml:space="preserve">#&gt;  spatstat.utils   1.13-0  2018-10-31 [1] CRAN (R 3.6.0)</w:t>
-      </w:r>
-      <w:r>
-        <w:br w:type="textWrapping"/>
-      </w:r>
-      <w:r>
-        <w:rPr>
-          <w:rStyle w:val="VerbatimChar"/>
-        </w:rPr>
-        <w:t xml:space="preserve">#&gt;  stringi          1.4.3   2019-03-12 [1] CRAN (R 3.6.0)</w:t>
-      </w:r>
-      <w:r>
-        <w:br w:type="textWrapping"/>
-      </w:r>
-      <w:r>
-        <w:rPr>
-          <w:rStyle w:val="VerbatimChar"/>
-        </w:rPr>
-        <w:t xml:space="preserve">#&gt;  stringr        * 1.4.0   2019-02-10 [1] CRAN (R 3.6.0)</w:t>
-      </w:r>
-      <w:r>
-        <w:br w:type="textWrapping"/>
-      </w:r>
-      <w:r>
-        <w:rPr>
-          <w:rStyle w:val="VerbatimChar"/>
-        </w:rPr>
-        <w:t xml:space="preserve">#&gt;  tensor           1.5     2012-05-05 [1] CRAN (R 3.6.0)</w:t>
-      </w:r>
-      <w:r>
-        <w:br w:type="textWrapping"/>
-      </w:r>
-      <w:r>
-        <w:rPr>
-          <w:rStyle w:val="VerbatimChar"/>
-        </w:rPr>
-        <w:t xml:space="preserve">#&gt;  testthat         2.1.1   2019-04-23 [1] CRAN (R 3.6.0)</w:t>
-      </w:r>
-      <w:r>
-        <w:br w:type="textWrapping"/>
-      </w:r>
-      <w:r>
-        <w:rPr>
-          <w:rStyle w:val="VerbatimChar"/>
-        </w:rPr>
-        <w:t xml:space="preserve">#&gt;  tibble         * 2.1.3   2019-06-06 [1] CRAN (R 3.6.0)</w:t>
-      </w:r>
-      <w:r>
-        <w:br w:type="textWrapping"/>
-      </w:r>
-      <w:r>
-        <w:rPr>
-          <w:rStyle w:val="VerbatimChar"/>
-        </w:rPr>
-        <w:t xml:space="preserve">#&gt;  tidyr          * 0.8.3   2019-03-01 [1] CRAN (R 3.6.0)</w:t>
-      </w:r>
-      <w:r>
-        <w:br w:type="textWrapping"/>
-      </w:r>
-      <w:r>
-        <w:rPr>
-          <w:rStyle w:val="VerbatimChar"/>
-        </w:rPr>
-        <w:t xml:space="preserve">#&gt;  tidyselect       0.2.5   2018-10-11 [1] CRAN (R 3.6.0)</w:t>
-      </w:r>
-      <w:r>
-        <w:br w:type="textWrapping"/>
-      </w:r>
-      <w:r>
-        <w:rPr>
-          <w:rStyle w:val="VerbatimChar"/>
-        </w:rPr>
-        <w:t xml:space="preserve">#&gt;  tidyverse      * 1.2.1   2017-11-14 [1] CRAN (R 3.6.0)</w:t>
-      </w:r>
-      <w:r>
-        <w:br w:type="textWrapping"/>
-      </w:r>
-      <w:r>
-        <w:rPr>
-          <w:rStyle w:val="VerbatimChar"/>
-        </w:rPr>
-        <w:t xml:space="preserve">#&gt;  units            0.6-3   2019-05-03 [1] CRAN (R 3.6.0)</w:t>
-      </w:r>
-      <w:r>
-        <w:br w:type="textWrapping"/>
-      </w:r>
-      <w:r>
-        <w:rPr>
-          <w:rStyle w:val="VerbatimChar"/>
-        </w:rPr>
-        <w:t xml:space="preserve">#&gt;  usethis          1.5.0   2019-04-07 [1] CRAN (R 3.6.0)</w:t>
-      </w:r>
-      <w:r>
-        <w:br w:type="textWrapping"/>
-      </w:r>
-      <w:r>
-        <w:rPr>
-          <w:rStyle w:val="VerbatimChar"/>
-        </w:rPr>
-        <w:t xml:space="preserve">#&gt;  viridisLite      0.3.0   2018-02-01 [1] CRAN (R 3.6.0)</w:t>
-      </w:r>
-      <w:r>
-        <w:br w:type="textWrapping"/>
-      </w:r>
-      <w:r>
-        <w:rPr>
-          <w:rStyle w:val="VerbatimChar"/>
-        </w:rPr>
-        <w:t xml:space="preserve">#&gt;  withr            2.1.2   2018-03-15 [1] CRAN (R 3.6.0)</w:t>
-      </w:r>
-      <w:r>
-        <w:br w:type="textWrapping"/>
-      </w:r>
-      <w:r>
-        <w:rPr>
-          <w:rStyle w:val="VerbatimChar"/>
-        </w:rPr>
-        <w:t xml:space="preserve">#&gt;  xfun             0.8     2019-06-25 [1] CRAN (R 3.6.0)</w:t>
-      </w:r>
-      <w:r>
-        <w:br w:type="textWrapping"/>
-      </w:r>
-      <w:r>
-        <w:rPr>
-          <w:rStyle w:val="VerbatimChar"/>
-        </w:rPr>
-        <w:t xml:space="preserve">#&gt;  xml2             1.2.0   2018-01-24 [1] CRAN (R 3.6.0)</w:t>
-      </w:r>
-      <w:r>
-        <w:br w:type="textWrapping"/>
-      </w:r>
-      <w:r>
-        <w:rPr>
-          <w:rStyle w:val="VerbatimChar"/>
-        </w:rPr>
-        <w:t xml:space="preserve">#&gt;  yaml             2.2.0   2018-07-25 [1] CRAN (R 3.6.0)</w:t>
+        <w:t xml:space="preserve">#&gt;  abind            1.4-5   2016-07-21 [2] CRAN (R 3.6.0)</w:t>
+      </w:r>
+      <w:r>
+        <w:br w:type="textWrapping"/>
+      </w:r>
+      <w:r>
+        <w:rPr>
+          <w:rStyle w:val="VerbatimChar"/>
+        </w:rPr>
+        <w:t xml:space="preserve">#&gt;  assertthat       0.2.1   2019-03-21 [2] CRAN (R 3.6.0)</w:t>
+      </w:r>
+      <w:r>
+        <w:br w:type="textWrapping"/>
+      </w:r>
+      <w:r>
+        <w:rPr>
+          <w:rStyle w:val="VerbatimChar"/>
+        </w:rPr>
+        <w:t xml:space="preserve">#&gt;  backports        1.1.4   2019-04-10 [2] CRAN (R 3.6.0)</w:t>
+      </w:r>
+      <w:r>
+        <w:br w:type="textWrapping"/>
+      </w:r>
+      <w:r>
+        <w:rPr>
+          <w:rStyle w:val="VerbatimChar"/>
+        </w:rPr>
+        <w:t xml:space="preserve">#&gt;  bookdown         0.11    2019-05-28 [2] CRAN (R 3.6.0)</w:t>
+      </w:r>
+      <w:r>
+        <w:br w:type="textWrapping"/>
+      </w:r>
+      <w:r>
+        <w:rPr>
+          <w:rStyle w:val="VerbatimChar"/>
+        </w:rPr>
+        <w:t xml:space="preserve">#&gt;  broom            0.5.2   2019-04-07 [2] CRAN (R 3.6.0)</w:t>
+      </w:r>
+      <w:r>
+        <w:br w:type="textWrapping"/>
+      </w:r>
+      <w:r>
+        <w:rPr>
+          <w:rStyle w:val="VerbatimChar"/>
+        </w:rPr>
+        <w:t xml:space="preserve">#&gt;  callr            3.2.0   2019-03-15 [2] CRAN (R 3.6.0)</w:t>
+      </w:r>
+      <w:r>
+        <w:br w:type="textWrapping"/>
+      </w:r>
+      <w:r>
+        <w:rPr>
+          <w:rStyle w:val="VerbatimChar"/>
+        </w:rPr>
+        <w:t xml:space="preserve">#&gt;  cartography    * 2.2.0   2019-02-07 [2] CRAN (R 3.6.0)</w:t>
+      </w:r>
+      <w:r>
+        <w:br w:type="textWrapping"/>
+      </w:r>
+      <w:r>
+        <w:rPr>
+          <w:rStyle w:val="VerbatimChar"/>
+        </w:rPr>
+        <w:t xml:space="preserve">#&gt;  cellranger       1.1.0   2016-07-27 [2] CRAN (R 3.6.0)</w:t>
+      </w:r>
+      <w:r>
+        <w:br w:type="textWrapping"/>
+      </w:r>
+      <w:r>
+        <w:rPr>
+          <w:rStyle w:val="VerbatimChar"/>
+        </w:rPr>
+        <w:t xml:space="preserve">#&gt;  class            7.3-15  2019-01-01 [2] CRAN (R 3.6.0)</w:t>
+      </w:r>
+      <w:r>
+        <w:br w:type="textWrapping"/>
+      </w:r>
+      <w:r>
+        <w:rPr>
+          <w:rStyle w:val="VerbatimChar"/>
+        </w:rPr>
+        <w:t xml:space="preserve">#&gt;  classInt         0.3-3   2019-04-26 [2] CRAN (R 3.6.0)</w:t>
+      </w:r>
+      <w:r>
+        <w:br w:type="textWrapping"/>
+      </w:r>
+      <w:r>
+        <w:rPr>
+          <w:rStyle w:val="VerbatimChar"/>
+        </w:rPr>
+        <w:t xml:space="preserve">#&gt;  cli              1.1.0   2019-03-19 [2] CRAN (R 3.6.0)</w:t>
+      </w:r>
+      <w:r>
+        <w:br w:type="textWrapping"/>
+      </w:r>
+      <w:r>
+        <w:rPr>
+          <w:rStyle w:val="VerbatimChar"/>
+        </w:rPr>
+        <w:t xml:space="preserve">#&gt;  codetools        0.2-16  2018-12-24 [2] CRAN (R 3.6.0)</w:t>
+      </w:r>
+      <w:r>
+        <w:br w:type="textWrapping"/>
+      </w:r>
+      <w:r>
+        <w:rPr>
+          <w:rStyle w:val="VerbatimChar"/>
+        </w:rPr>
+        <w:t xml:space="preserve">#&gt;  colorspace       1.4-1   2019-03-18 [2] CRAN (R 3.6.0)</w:t>
+      </w:r>
+      <w:r>
+        <w:br w:type="textWrapping"/>
+      </w:r>
+      <w:r>
+        <w:rPr>
+          <w:rStyle w:val="VerbatimChar"/>
+        </w:rPr>
+        <w:t xml:space="preserve">#&gt;  cowplot        * 0.9.4   2019-01-08 [2] CRAN (R 3.6.0)</w:t>
+      </w:r>
+      <w:r>
+        <w:br w:type="textWrapping"/>
+      </w:r>
+      <w:r>
+        <w:rPr>
+          <w:rStyle w:val="VerbatimChar"/>
+        </w:rPr>
+        <w:t xml:space="preserve">#&gt;  crayon           1.3.4   2017-09-16 [2] CRAN (R 3.6.0)</w:t>
+      </w:r>
+      <w:r>
+        <w:br w:type="textWrapping"/>
+      </w:r>
+      <w:r>
+        <w:rPr>
+          <w:rStyle w:val="VerbatimChar"/>
+        </w:rPr>
+        <w:t xml:space="preserve">#&gt;  DBI              1.0.0   2018-05-02 [2] CRAN (R 3.6.0)</w:t>
+      </w:r>
+      <w:r>
+        <w:br w:type="textWrapping"/>
+      </w:r>
+      <w:r>
+        <w:rPr>
+          <w:rStyle w:val="VerbatimChar"/>
+        </w:rPr>
+        <w:t xml:space="preserve">#&gt;  deldir           0.1-21  2019-06-15 [2] CRAN (R 3.6.0)</w:t>
+      </w:r>
+      <w:r>
+        <w:br w:type="textWrapping"/>
+      </w:r>
+      <w:r>
+        <w:rPr>
+          <w:rStyle w:val="VerbatimChar"/>
+        </w:rPr>
+        <w:t xml:space="preserve">#&gt;  desc             1.2.0   2018-05-01 [2] CRAN (R 3.6.0)</w:t>
+      </w:r>
+      <w:r>
+        <w:br w:type="textWrapping"/>
+      </w:r>
+      <w:r>
+        <w:rPr>
+          <w:rStyle w:val="VerbatimChar"/>
+        </w:rPr>
+        <w:t xml:space="preserve">#&gt;  devtools         2.0.2   2019-04-08 [2] CRAN (R 3.6.0)</w:t>
+      </w:r>
+      <w:r>
+        <w:br w:type="textWrapping"/>
+      </w:r>
+      <w:r>
+        <w:rPr>
+          <w:rStyle w:val="VerbatimChar"/>
+        </w:rPr>
+        <w:t xml:space="preserve">#&gt;  digest           0.6.19  2019-05-20 [2] CRAN (R 3.6.0)</w:t>
+      </w:r>
+      <w:r>
+        <w:br w:type="textWrapping"/>
+      </w:r>
+      <w:r>
+        <w:rPr>
+          <w:rStyle w:val="VerbatimChar"/>
+        </w:rPr>
+        <w:t xml:space="preserve">#&gt;  dplyr          * 0.8.1   2019-05-14 [2] CRAN (R 3.6.0)</w:t>
+      </w:r>
+      <w:r>
+        <w:br w:type="textWrapping"/>
+      </w:r>
+      <w:r>
+        <w:rPr>
+          <w:rStyle w:val="VerbatimChar"/>
+        </w:rPr>
+        <w:t xml:space="preserve">#&gt;  e1071            1.7-2   2019-06-05 [2] CRAN (R 3.6.0)</w:t>
+      </w:r>
+      <w:r>
+        <w:br w:type="textWrapping"/>
+      </w:r>
+      <w:r>
+        <w:rPr>
+          <w:rStyle w:val="VerbatimChar"/>
+        </w:rPr>
+        <w:t xml:space="preserve">#&gt;  ellipsis         0.2.0   2019-06-20 [2] CRAN (R 3.6.0)</w:t>
+      </w:r>
+      <w:r>
+        <w:br w:type="textWrapping"/>
+      </w:r>
+      <w:r>
+        <w:rPr>
+          <w:rStyle w:val="VerbatimChar"/>
+        </w:rPr>
+        <w:t xml:space="preserve">#&gt;  evaluate         0.14    2019-05-28 [2] CRAN (R 3.6.0)</w:t>
+      </w:r>
+      <w:r>
+        <w:br w:type="textWrapping"/>
+      </w:r>
+      <w:r>
+        <w:rPr>
+          <w:rStyle w:val="VerbatimChar"/>
+        </w:rPr>
+        <w:t xml:space="preserve">#&gt;  forcats        * 0.4.0   2019-02-17 [2] CRAN (R 3.6.0)</w:t>
+      </w:r>
+      <w:r>
+        <w:br w:type="textWrapping"/>
+      </w:r>
+      <w:r>
+        <w:rPr>
+          <w:rStyle w:val="VerbatimChar"/>
+        </w:rPr>
+        <w:t xml:space="preserve">#&gt;  foreign          0.8-71  2018-07-20 [2] CRAN (R 3.6.0)</w:t>
+      </w:r>
+      <w:r>
+        <w:br w:type="textWrapping"/>
+      </w:r>
+      <w:r>
+        <w:rPr>
+          <w:rStyle w:val="VerbatimChar"/>
+        </w:rPr>
+        <w:t xml:space="preserve">#&gt;  fs               1.3.1   2019-05-06 [2] CRAN (R 3.6.0)</w:t>
+      </w:r>
+      <w:r>
+        <w:br w:type="textWrapping"/>
+      </w:r>
+      <w:r>
+        <w:rPr>
+          <w:rStyle w:val="VerbatimChar"/>
+        </w:rPr>
+        <w:t xml:space="preserve">#&gt;  generics         0.0.2   2018-11-29 [2] CRAN (R 3.6.0)</w:t>
+      </w:r>
+      <w:r>
+        <w:br w:type="textWrapping"/>
+      </w:r>
+      <w:r>
+        <w:rPr>
+          <w:rStyle w:val="VerbatimChar"/>
+        </w:rPr>
+        <w:t xml:space="preserve">#&gt;  ggplot2        * 3.2.0   2019-06-16 [2] CRAN (R 3.6.0)</w:t>
+      </w:r>
+      <w:r>
+        <w:br w:type="textWrapping"/>
+      </w:r>
+      <w:r>
+        <w:rPr>
+          <w:rStyle w:val="VerbatimChar"/>
+        </w:rPr>
+        <w:t xml:space="preserve">#&gt;  glue             1.3.1   2019-03-12 [2] CRAN (R 3.6.0)</w:t>
+      </w:r>
+      <w:r>
+        <w:br w:type="textWrapping"/>
+      </w:r>
+      <w:r>
+        <w:rPr>
+          <w:rStyle w:val="VerbatimChar"/>
+        </w:rPr>
+        <w:t xml:space="preserve">#&gt;  goftest          1.1-1   2017-04-03 [2] CRAN (R 3.6.0)</w:t>
+      </w:r>
+      <w:r>
+        <w:br w:type="textWrapping"/>
+      </w:r>
+      <w:r>
+        <w:rPr>
+          <w:rStyle w:val="VerbatimChar"/>
+        </w:rPr>
+        <w:t xml:space="preserve">#&gt;  gtable           0.3.0   2019-03-25 [2] CRAN (R 3.6.0)</w:t>
+      </w:r>
+      <w:r>
+        <w:br w:type="textWrapping"/>
+      </w:r>
+      <w:r>
+        <w:rPr>
+          <w:rStyle w:val="VerbatimChar"/>
+        </w:rPr>
+        <w:t xml:space="preserve">#&gt;  haven            2.1.0   2019-02-19 [2] CRAN (R 3.6.0)</w:t>
+      </w:r>
+      <w:r>
+        <w:br w:type="textWrapping"/>
+      </w:r>
+      <w:r>
+        <w:rPr>
+          <w:rStyle w:val="VerbatimChar"/>
+        </w:rPr>
+        <w:t xml:space="preserve">#&gt;  here           * 0.1     2017-05-28 [2] CRAN (R 3.6.0)</w:t>
+      </w:r>
+      <w:r>
+        <w:br w:type="textWrapping"/>
+      </w:r>
+      <w:r>
+        <w:rPr>
+          <w:rStyle w:val="VerbatimChar"/>
+        </w:rPr>
+        <w:t xml:space="preserve">#&gt;  highr            0.8     2019-03-20 [2] CRAN (R 3.6.0)</w:t>
+      </w:r>
+      <w:r>
+        <w:br w:type="textWrapping"/>
+      </w:r>
+      <w:r>
+        <w:rPr>
+          <w:rStyle w:val="VerbatimChar"/>
+        </w:rPr>
+        <w:t xml:space="preserve">#&gt;  hms              0.4.2   2018-03-10 [2] CRAN (R 3.6.0)</w:t>
+      </w:r>
+      <w:r>
+        <w:br w:type="textWrapping"/>
+      </w:r>
+      <w:r>
+        <w:rPr>
+          <w:rStyle w:val="VerbatimChar"/>
+        </w:rPr>
+        <w:t xml:space="preserve">#&gt;  htmltools        0.3.6   2017-04-28 [2] CRAN (R 3.6.0)</w:t>
+      </w:r>
+      <w:r>
+        <w:br w:type="textWrapping"/>
+      </w:r>
+      <w:r>
+        <w:rPr>
+          <w:rStyle w:val="VerbatimChar"/>
+        </w:rPr>
+        <w:t xml:space="preserve">#&gt;  httr             1.4.0   2018-12-11 [2] CRAN (R 3.6.0)</w:t>
+      </w:r>
+      <w:r>
+        <w:br w:type="textWrapping"/>
+      </w:r>
+      <w:r>
+        <w:rPr>
+          <w:rStyle w:val="VerbatimChar"/>
+        </w:rPr>
+        <w:t xml:space="preserve">#&gt;  jsonlite         1.6     2018-12-07 [2] CRAN (R 3.6.0)</w:t>
+      </w:r>
+      <w:r>
+        <w:br w:type="textWrapping"/>
+      </w:r>
+      <w:r>
+        <w:rPr>
+          <w:rStyle w:val="VerbatimChar"/>
+        </w:rPr>
+        <w:t xml:space="preserve">#&gt;  KernSmooth       2.23-15 2015-06-29 [2] CRAN (R 3.6.0)</w:t>
+      </w:r>
+      <w:r>
+        <w:br w:type="textWrapping"/>
+      </w:r>
+      <w:r>
+        <w:rPr>
+          <w:rStyle w:val="VerbatimChar"/>
+        </w:rPr>
+        <w:t xml:space="preserve">#&gt;  knitr            1.23    2019-05-18 [2] CRAN (R 3.6.0)</w:t>
+      </w:r>
+      <w:r>
+        <w:br w:type="textWrapping"/>
+      </w:r>
+      <w:r>
+        <w:rPr>
+          <w:rStyle w:val="VerbatimChar"/>
+        </w:rPr>
+        <w:t xml:space="preserve">#&gt;  labeling         0.3     2014-08-23 [2] CRAN (R 3.6.0)</w:t>
+      </w:r>
+      <w:r>
+        <w:br w:type="textWrapping"/>
+      </w:r>
+      <w:r>
+        <w:rPr>
+          <w:rStyle w:val="VerbatimChar"/>
+        </w:rPr>
+        <w:t xml:space="preserve">#&gt;  lattice          0.20-38 2018-11-04 [2] CRAN (R 3.6.0)</w:t>
+      </w:r>
+      <w:r>
+        <w:br w:type="textWrapping"/>
+      </w:r>
+      <w:r>
+        <w:rPr>
+          <w:rStyle w:val="VerbatimChar"/>
+        </w:rPr>
+        <w:t xml:space="preserve">#&gt;  lazyeval         0.2.2   2019-03-15 [2] CRAN (R 3.6.0)</w:t>
+      </w:r>
+      <w:r>
+        <w:br w:type="textWrapping"/>
+      </w:r>
+      <w:r>
+        <w:rPr>
+          <w:rStyle w:val="VerbatimChar"/>
+        </w:rPr>
+        <w:t xml:space="preserve">#&gt;  lubridate        1.7.4   2018-04-11 [2] CRAN (R 3.6.0)</w:t>
+      </w:r>
+      <w:r>
+        <w:br w:type="textWrapping"/>
+      </w:r>
+      <w:r>
+        <w:rPr>
+          <w:rStyle w:val="VerbatimChar"/>
+        </w:rPr>
+        <w:t xml:space="preserve">#&gt;  magrittr         1.5     2014-11-22 [2] CRAN (R 3.6.0)</w:t>
+      </w:r>
+      <w:r>
+        <w:br w:type="textWrapping"/>
+      </w:r>
+      <w:r>
+        <w:rPr>
+          <w:rStyle w:val="VerbatimChar"/>
+        </w:rPr>
+        <w:t xml:space="preserve">#&gt;  maptools       * 0.9-5   2019-02-18 [2] CRAN (R 3.6.0)</w:t>
+      </w:r>
+      <w:r>
+        <w:br w:type="textWrapping"/>
+      </w:r>
+      <w:r>
+        <w:rPr>
+          <w:rStyle w:val="VerbatimChar"/>
+        </w:rPr>
+        <w:t xml:space="preserve">#&gt;  Matrix           1.2-17  2019-03-22 [2] CRAN (R 3.6.0)</w:t>
+      </w:r>
+      <w:r>
+        <w:br w:type="textWrapping"/>
+      </w:r>
+      <w:r>
+        <w:rPr>
+          <w:rStyle w:val="VerbatimChar"/>
+        </w:rPr>
+        <w:t xml:space="preserve">#&gt;  memoise          1.1.0   2017-04-21 [2] CRAN (R 3.6.0)</w:t>
+      </w:r>
+      <w:r>
+        <w:br w:type="textWrapping"/>
+      </w:r>
+      <w:r>
+        <w:rPr>
+          <w:rStyle w:val="VerbatimChar"/>
+        </w:rPr>
+        <w:t xml:space="preserve">#&gt;  mgcv             1.8-28  2019-03-21 [2] CRAN (R 3.6.0)</w:t>
+      </w:r>
+      <w:r>
+        <w:br w:type="textWrapping"/>
+      </w:r>
+      <w:r>
+        <w:rPr>
+          <w:rStyle w:val="VerbatimChar"/>
+        </w:rPr>
+        <w:t xml:space="preserve">#&gt;  modelr           0.1.4   2019-02-18 [2] CRAN (R 3.6.0)</w:t>
+      </w:r>
+      <w:r>
+        <w:br w:type="textWrapping"/>
+      </w:r>
+      <w:r>
+        <w:rPr>
+          <w:rStyle w:val="VerbatimChar"/>
+        </w:rPr>
+        <w:t xml:space="preserve">#&gt;  munsell          0.5.0   2018-06-12 [2] CRAN (R 3.6.0)</w:t>
+      </w:r>
+      <w:r>
+        <w:br w:type="textWrapping"/>
+      </w:r>
+      <w:r>
+        <w:rPr>
+          <w:rStyle w:val="VerbatimChar"/>
+        </w:rPr>
+        <w:t xml:space="preserve">#&gt;  nlme           * 3.1-140 2019-05-12 [2] CRAN (R 3.6.0)</w:t>
+      </w:r>
+      <w:r>
+        <w:br w:type="textWrapping"/>
+      </w:r>
+      <w:r>
+        <w:rPr>
+          <w:rStyle w:val="VerbatimChar"/>
+        </w:rPr>
+        <w:t xml:space="preserve">#&gt;  pillar           1.4.1   2019-05-28 [2] CRAN (R 3.6.0)</w:t>
+      </w:r>
+      <w:r>
+        <w:br w:type="textWrapping"/>
+      </w:r>
+      <w:r>
+        <w:rPr>
+          <w:rStyle w:val="VerbatimChar"/>
+        </w:rPr>
+        <w:t xml:space="preserve">#&gt;  pkgbuild         1.0.3   2019-03-20 [2] CRAN (R 3.6.0)</w:t>
+      </w:r>
+      <w:r>
+        <w:br w:type="textWrapping"/>
+      </w:r>
+      <w:r>
+        <w:rPr>
+          <w:rStyle w:val="VerbatimChar"/>
+        </w:rPr>
+        <w:t xml:space="preserve">#&gt;  pkgconfig        2.0.2   2018-08-16 [2] CRAN (R 3.6.0)</w:t>
+      </w:r>
+      <w:r>
+        <w:br w:type="textWrapping"/>
+      </w:r>
+      <w:r>
+        <w:rPr>
+          <w:rStyle w:val="VerbatimChar"/>
+        </w:rPr>
+        <w:t xml:space="preserve">#&gt;  pkgload          1.0.2   2018-10-29 [2] CRAN (R 3.6.0)</w:t>
+      </w:r>
+      <w:r>
+        <w:br w:type="textWrapping"/>
+      </w:r>
+      <w:r>
+        <w:rPr>
+          <w:rStyle w:val="VerbatimChar"/>
+        </w:rPr>
+        <w:t xml:space="preserve">#&gt;  polyclip         1.10-0  2019-03-14 [2] CRAN (R 3.6.0)</w:t>
+      </w:r>
+      <w:r>
+        <w:br w:type="textWrapping"/>
+      </w:r>
+      <w:r>
+        <w:rPr>
+          <w:rStyle w:val="VerbatimChar"/>
+        </w:rPr>
+        <w:t xml:space="preserve">#&gt;  prettyunits      1.0.2   2015-07-13 [2] CRAN (R 3.6.0)</w:t>
+      </w:r>
+      <w:r>
+        <w:br w:type="textWrapping"/>
+      </w:r>
+      <w:r>
+        <w:rPr>
+          <w:rStyle w:val="VerbatimChar"/>
+        </w:rPr>
+        <w:t xml:space="preserve">#&gt;  processx         3.3.1   2019-05-08 [2] CRAN (R 3.6.0)</w:t>
+      </w:r>
+      <w:r>
+        <w:br w:type="textWrapping"/>
+      </w:r>
+      <w:r>
+        <w:rPr>
+          <w:rStyle w:val="VerbatimChar"/>
+        </w:rPr>
+        <w:t xml:space="preserve">#&gt;  ps               1.3.0   2018-12-21 [2] CRAN (R 3.6.0)</w:t>
+      </w:r>
+      <w:r>
+        <w:br w:type="textWrapping"/>
+      </w:r>
+      <w:r>
+        <w:rPr>
+          <w:rStyle w:val="VerbatimChar"/>
+        </w:rPr>
+        <w:t xml:space="preserve">#&gt;  purrr          * 0.3.2   2019-03-15 [2] CRAN (R 3.6.0)</w:t>
+      </w:r>
+      <w:r>
+        <w:br w:type="textWrapping"/>
+      </w:r>
+      <w:r>
+        <w:rPr>
+          <w:rStyle w:val="VerbatimChar"/>
+        </w:rPr>
+        <w:t xml:space="preserve">#&gt;  R6               2.4.0   2019-02-14 [2] CRAN (R 3.6.0)</w:t>
+      </w:r>
+      <w:r>
+        <w:br w:type="textWrapping"/>
+      </w:r>
+      <w:r>
+        <w:rPr>
+          <w:rStyle w:val="VerbatimChar"/>
+        </w:rPr>
+        <w:t xml:space="preserve">#&gt;  raster         * 2.9-5   2019-05-14 [2] CRAN (R 3.6.0)</w:t>
+      </w:r>
+      <w:r>
+        <w:br w:type="textWrapping"/>
+      </w:r>
+      <w:r>
+        <w:rPr>
+          <w:rStyle w:val="VerbatimChar"/>
+        </w:rPr>
+        <w:t xml:space="preserve">#&gt;  Rcpp             1.0.1   2019-03-17 [2] CRAN (R 3.6.0)</w:t>
+      </w:r>
+      <w:r>
+        <w:br w:type="textWrapping"/>
+      </w:r>
+      <w:r>
+        <w:rPr>
+          <w:rStyle w:val="VerbatimChar"/>
+        </w:rPr>
+        <w:t xml:space="preserve">#&gt;  readr          * 1.3.1   2018-12-21 [2] CRAN (R 3.6.0)</w:t>
+      </w:r>
+      <w:r>
+        <w:br w:type="textWrapping"/>
+      </w:r>
+      <w:r>
+        <w:rPr>
+          <w:rStyle w:val="VerbatimChar"/>
+        </w:rPr>
+        <w:t xml:space="preserve">#&gt;  readxl           1.3.1   2019-03-13 [2] CRAN (R 3.6.0)</w:t>
+      </w:r>
+      <w:r>
+        <w:br w:type="textWrapping"/>
+      </w:r>
+      <w:r>
+        <w:rPr>
+          <w:rStyle w:val="VerbatimChar"/>
+        </w:rPr>
+        <w:t xml:space="preserve">#&gt;  remotes          2.1.0   2019-06-24 [2] CRAN (R 3.6.0)</w:t>
+      </w:r>
+      <w:r>
+        <w:br w:type="textWrapping"/>
+      </w:r>
+      <w:r>
+        <w:rPr>
+          <w:rStyle w:val="VerbatimChar"/>
+        </w:rPr>
+        <w:t xml:space="preserve">#&gt;  rgeos            0.4-3   2019-04-24 [2] CRAN (R 3.6.0)</w:t>
+      </w:r>
+      <w:r>
+        <w:br w:type="textWrapping"/>
+      </w:r>
+      <w:r>
+        <w:rPr>
+          <w:rStyle w:val="VerbatimChar"/>
+        </w:rPr>
+        <w:t xml:space="preserve">#&gt;  rlang            0.4.0   2019-06-25 [2] CRAN (R 3.6.0)</w:t>
+      </w:r>
+      <w:r>
+        <w:br w:type="textWrapping"/>
+      </w:r>
+      <w:r>
+        <w:rPr>
+          <w:rStyle w:val="VerbatimChar"/>
+        </w:rPr>
+        <w:t xml:space="preserve">#&gt;  rmarkdown        1.13    2019-05-22 [2] CRAN (R 3.6.0)</w:t>
+      </w:r>
+      <w:r>
+        <w:br w:type="textWrapping"/>
+      </w:r>
+      <w:r>
+        <w:rPr>
+          <w:rStyle w:val="VerbatimChar"/>
+        </w:rPr>
+        <w:t xml:space="preserve">#&gt;  rpart          * 4.1-15  2019-04-12 [2] CRAN (R 3.6.0)</w:t>
+      </w:r>
+      <w:r>
+        <w:br w:type="textWrapping"/>
+      </w:r>
+      <w:r>
+        <w:rPr>
+          <w:rStyle w:val="VerbatimChar"/>
+        </w:rPr>
+        <w:t xml:space="preserve">#&gt;  rprojroot        1.3-2   2018-01-03 [2] CRAN (R 3.6.0)</w:t>
+      </w:r>
+      <w:r>
+        <w:br w:type="textWrapping"/>
+      </w:r>
+      <w:r>
+        <w:rPr>
+          <w:rStyle w:val="VerbatimChar"/>
+        </w:rPr>
+        <w:t xml:space="preserve">#&gt;  rstudioapi       0.10    2019-03-19 [2] CRAN (R 3.6.0)</w:t>
+      </w:r>
+      <w:r>
+        <w:br w:type="textWrapping"/>
+      </w:r>
+      <w:r>
+        <w:rPr>
+          <w:rStyle w:val="VerbatimChar"/>
+        </w:rPr>
+        <w:t xml:space="preserve">#&gt;  rvest            0.3.4   2019-05-15 [2] CRAN (R 3.6.0)</w:t>
+      </w:r>
+      <w:r>
+        <w:br w:type="textWrapping"/>
+      </w:r>
+      <w:r>
+        <w:rPr>
+          <w:rStyle w:val="VerbatimChar"/>
+        </w:rPr>
+        <w:t xml:space="preserve">#&gt;  scales           1.0.0   2018-08-09 [2] CRAN (R 3.6.0)</w:t>
+      </w:r>
+      <w:r>
+        <w:br w:type="textWrapping"/>
+      </w:r>
+      <w:r>
+        <w:rPr>
+          <w:rStyle w:val="VerbatimChar"/>
+        </w:rPr>
+        <w:t xml:space="preserve">#&gt;  sessioninfo      1.1.1   2018-11-05 [2] CRAN (R 3.6.0)</w:t>
+      </w:r>
+      <w:r>
+        <w:br w:type="textWrapping"/>
+      </w:r>
+      <w:r>
+        <w:rPr>
+          <w:rStyle w:val="VerbatimChar"/>
+        </w:rPr>
+        <w:t xml:space="preserve">#&gt;  sf             * 0.7-4   2019-04-25 [2] CRAN (R 3.6.0)</w:t>
+      </w:r>
+      <w:r>
+        <w:br w:type="textWrapping"/>
+      </w:r>
+      <w:r>
+        <w:rPr>
+          <w:rStyle w:val="VerbatimChar"/>
+        </w:rPr>
+        <w:t xml:space="preserve">#&gt;  sp             * 1.3-1   2018-06-05 [2] CRAN (R 3.6.0)</w:t>
+      </w:r>
+      <w:r>
+        <w:br w:type="textWrapping"/>
+      </w:r>
+      <w:r>
+        <w:rPr>
+          <w:rStyle w:val="VerbatimChar"/>
+        </w:rPr>
+        <w:t xml:space="preserve">#&gt;  spatstat       * 1.60-1  2019-06-23 [2] CRAN (R 3.6.0)</w:t>
+      </w:r>
+      <w:r>
+        <w:br w:type="textWrapping"/>
+      </w:r>
+      <w:r>
+        <w:rPr>
+          <w:rStyle w:val="VerbatimChar"/>
+        </w:rPr>
+        <w:t xml:space="preserve">#&gt;  spatstat.data  * 1.4-0   2018-10-04 [2] CRAN (R 3.6.0)</w:t>
+      </w:r>
+      <w:r>
+        <w:br w:type="textWrapping"/>
+      </w:r>
+      <w:r>
+        <w:rPr>
+          <w:rStyle w:val="VerbatimChar"/>
+        </w:rPr>
+        <w:t xml:space="preserve">#&gt;  spatstat.utils   1.13-0  2018-10-31 [2] CRAN (R 3.6.0)</w:t>
+      </w:r>
+      <w:r>
+        <w:br w:type="textWrapping"/>
+      </w:r>
+      <w:r>
+        <w:rPr>
+          <w:rStyle w:val="VerbatimChar"/>
+        </w:rPr>
+        <w:t xml:space="preserve">#&gt;  stringi          1.4.3   2019-03-12 [2] CRAN (R 3.6.0)</w:t>
+      </w:r>
+      <w:r>
+        <w:br w:type="textWrapping"/>
+      </w:r>
+      <w:r>
+        <w:rPr>
+          <w:rStyle w:val="VerbatimChar"/>
+        </w:rPr>
+        <w:t xml:space="preserve">#&gt;  stringr        * 1.4.0   2019-02-10 [2] CRAN (R 3.6.0)</w:t>
+      </w:r>
+      <w:r>
+        <w:br w:type="textWrapping"/>
+      </w:r>
+      <w:r>
+        <w:rPr>
+          <w:rStyle w:val="VerbatimChar"/>
+        </w:rPr>
+        <w:t xml:space="preserve">#&gt;  tensor           1.5     2012-05-05 [2] CRAN (R 3.6.0)</w:t>
+      </w:r>
+      <w:r>
+        <w:br w:type="textWrapping"/>
+      </w:r>
+      <w:r>
+        <w:rPr>
+          <w:rStyle w:val="VerbatimChar"/>
+        </w:rPr>
+        <w:t xml:space="preserve">#&gt;  testthat         2.1.1   2019-04-23 [2] CRAN (R 3.6.0)</w:t>
+      </w:r>
+      <w:r>
+        <w:br w:type="textWrapping"/>
+      </w:r>
+      <w:r>
+        <w:rPr>
+          <w:rStyle w:val="VerbatimChar"/>
+        </w:rPr>
+        <w:t xml:space="preserve">#&gt;  tibble         * 2.1.3   2019-06-06 [2] CRAN (R 3.6.0)</w:t>
+      </w:r>
+      <w:r>
+        <w:br w:type="textWrapping"/>
+      </w:r>
+      <w:r>
+        <w:rPr>
+          <w:rStyle w:val="VerbatimChar"/>
+        </w:rPr>
+        <w:t xml:space="preserve">#&gt;  tidyr          * 0.8.3   2019-03-01 [2] CRAN (R 3.6.0)</w:t>
+      </w:r>
+      <w:r>
+        <w:br w:type="textWrapping"/>
+      </w:r>
+      <w:r>
+        <w:rPr>
+          <w:rStyle w:val="VerbatimChar"/>
+        </w:rPr>
+        <w:t xml:space="preserve">#&gt;  tidyselect       0.2.5   2018-10-11 [2] CRAN (R 3.6.0)</w:t>
+      </w:r>
+      <w:r>
+        <w:br w:type="textWrapping"/>
+      </w:r>
+      <w:r>
+        <w:rPr>
+          <w:rStyle w:val="VerbatimChar"/>
+        </w:rPr>
+        <w:t xml:space="preserve">#&gt;  tidyverse      * 1.2.1   2017-11-14 [2] CRAN (R 3.6.0)</w:t>
+      </w:r>
+      <w:r>
+        <w:br w:type="textWrapping"/>
+      </w:r>
+      <w:r>
+        <w:rPr>
+          <w:rStyle w:val="VerbatimChar"/>
+        </w:rPr>
+        <w:t xml:space="preserve">#&gt;  units            0.6-3   2019-05-03 [2] CRAN (R 3.6.0)</w:t>
+      </w:r>
+      <w:r>
+        <w:br w:type="textWrapping"/>
+      </w:r>
+      <w:r>
+        <w:rPr>
+          <w:rStyle w:val="VerbatimChar"/>
+        </w:rPr>
+        <w:t xml:space="preserve">#&gt;  usethis          1.5.0   2019-04-07 [2] CRAN (R 3.6.0)</w:t>
+      </w:r>
+      <w:r>
+        <w:br w:type="textWrapping"/>
+      </w:r>
+      <w:r>
+        <w:rPr>
+          <w:rStyle w:val="VerbatimChar"/>
+        </w:rPr>
+        <w:t xml:space="preserve">#&gt;  viridisLite      0.3.0   2018-02-01 [2] CRAN (R 3.6.0)</w:t>
+      </w:r>
+      <w:r>
+        <w:br w:type="textWrapping"/>
+      </w:r>
+      <w:r>
+        <w:rPr>
+          <w:rStyle w:val="VerbatimChar"/>
+        </w:rPr>
+        <w:t xml:space="preserve">#&gt;  withr            2.1.2   2018-03-15 [2] CRAN (R 3.6.0)</w:t>
+      </w:r>
+      <w:r>
+        <w:br w:type="textWrapping"/>
+      </w:r>
+      <w:r>
+        <w:rPr>
+          <w:rStyle w:val="VerbatimChar"/>
+        </w:rPr>
+        <w:t xml:space="preserve">#&gt;  xfun             0.8     2019-06-25 [2] CRAN (R 3.6.0)</w:t>
+      </w:r>
+      <w:r>
+        <w:br w:type="textWrapping"/>
+      </w:r>
+      <w:r>
+        <w:rPr>
+          <w:rStyle w:val="VerbatimChar"/>
+        </w:rPr>
+        <w:t xml:space="preserve">#&gt;  xml2             1.2.0   2018-01-24 [2] CRAN (R 3.6.0)</w:t>
+      </w:r>
+      <w:r>
+        <w:br w:type="textWrapping"/>
+      </w:r>
+      <w:r>
+        <w:rPr>
+          <w:rStyle w:val="VerbatimChar"/>
+        </w:rPr>
+        <w:t xml:space="preserve">#&gt;  yaml             2.2.0   2018-07-25 [2] CRAN (R 3.6.0)</w:t>
       </w:r>
       <w:r>
         <w:br w:type="textWrapping"/>
@@ -4605,7 +4612,16 @@
         <w:rPr>
           <w:rStyle w:val="VerbatimChar"/>
         </w:rPr>
-        <w:t xml:space="preserve">#&gt; [1] /Library/Frameworks/R.framework/Versions/3.6/Resources/library</w:t>
+        <w:t xml:space="preserve">#&gt; [1] /Users/EmilyWang/Desktop/School document/LW-Paper/kwl-ornaments-2019/renv/library/R-3.6/x86_64-apple-darwin15.6.0</w:t>
+      </w:r>
+      <w:r>
+        <w:br w:type="textWrapping"/>
+      </w:r>
+      <w:r>
+        <w:rPr>
+          <w:rStyle w:val="VerbatimChar"/>
+        </w:rPr>
+        <w:t xml:space="preserve">#&gt; [2] /Library/Frameworks/R.framework/Versions/3.6/Resources/library</w:t>
       </w:r>
     </w:p>
     <w:p>
@@ -4642,7 +4658,7 @@
         <w:rPr>
           <w:rStyle w:val="VerbatimChar"/>
         </w:rPr>
-        <w:t xml:space="preserve">#&gt; Head:     [0c8bcd8] 2019-07-06: update for Taiwan map</w:t>
+        <w:t xml:space="preserve">#&gt; Head:     [cd8c1eb] 2019-07-08: add image to figure folder and some more editing</w:t>
       </w:r>
     </w:p>
     <w:p>
@@ -4650,7 +4666,7 @@
         <w:pStyle w:val="FirstParagraph"/>
       </w:pPr>
       <w:r>
-        <w:t xml:space="preserve">Word count: 4655</w:t>
+        <w:t xml:space="preserve">Word count: 4808</w:t>
       </w:r>
     </w:p>
     <w:sectPr>

</xml_diff>

<commit_message>
adjust the heading in the table and edit the figure caption
</commit_message>
<xml_diff>
--- a/analysis/paper/paper.docx
+++ b/analysis/paper/paper.docx
@@ -799,7 +799,7 @@
         <w:t xml:space="preserve">(Dietler 2015; Given 2004; Mullins 2011; Scaramelli &amp; Scaramelli 2005; Silliman 2001; Torrence &amp; Clarke 2000; Voss 2005)</w:t>
       </w:r>
       <w:r>
-        <w:t xml:space="preserve">. Northeastern Taiwan is an ideal context to study peripheral colonial influence because although there was a prominent Spanish and Dutch colonial presence in Taiwan, the northeastern region was isolated from intensive direct contact by the Xueshan Mountains.</w:t>
+        <w:t xml:space="preserve">. Northeastern Taiwan is an ideal context to study peripheral colonial influence because although there was a prominent Spanish and Dutch colonial presence in parts of Taiwan, the northeastern region was isolated from intensive direct contact by the Xueshan Mountains.</w:t>
       </w:r>
     </w:p>
     <w:p>
@@ -807,7 +807,7 @@
         <w:pStyle w:val="BodyText"/>
       </w:pPr>
       <w:r>
-        <w:t xml:space="preserve">This article describes ornaments excavated from the upper component of Kiwulan (1400 AD-1900 AD), the largest Iron Age settlement on the Yilan plain in northeastern Taiwan. The first recorded European presence in Yilan was a Spanish revenge attack on indigenous villages in 1632</w:t>
+        <w:t xml:space="preserve">This article describes personal ornaments excavated from the upper component of Kiwulan (1400 AD-1900 AD), the largest Iron Age settlement on the Yilan plain in northeastern Taiwan. The first recorded European presence in Yilan was a Spanish revenge attack on indigenous villages in 1632</w:t>
       </w:r>
       <w:r>
         <w:t xml:space="preserve"> </w:t>
@@ -851,7 +851,7 @@
         <w:pStyle w:val="BodyText"/>
       </w:pPr>
       <w:r>
-        <w:t xml:space="preserve">One of the most commonly traded types of object in this region were personal ornaments such as glass and stone beads</w:t>
+        <w:t xml:space="preserve">One of the most commonly traded types of object in this region were ornaments such as glass and stone beads</w:t>
       </w:r>
       <w:r>
         <w:t xml:space="preserve"> </w:t>
@@ -869,7 +869,7 @@
         <w:t xml:space="preserve">(Joyce 2005; Scaramelli &amp; Scaramelli 2005)</w:t>
       </w:r>
       <w:r>
-        <w:t xml:space="preserve">. For example, the consumption of stone beads in Southeast Asia during Iron Age is often associated with increasing social stratification or socio-political complexity</w:t>
+        <w:t xml:space="preserve">. The consumption of stone beads in Southeast Asia during Iron Age is often associated with increasing social stratification or socio-political complexity</w:t>
       </w:r>
       <w:r>
         <w:t xml:space="preserve"> </w:t>
@@ -893,7 +893,7 @@
         <w:t xml:space="preserve">2000; Kenoyer 2000)</w:t>
       </w:r>
       <w:r>
-        <w:t xml:space="preserve">. In this paper, we explore archaeological ornaments from Kiwulan spanning the pre-European contact period, the period of Spanish and Dutch presence, and the period of Chinese presence. We address the question of whether indirect colonial influences on the indigenous populations can be detected through the ornament assemblages.</w:t>
+        <w:t xml:space="preserve">. In this paper, we explore archaeological ornaments from Kiwulan spanning the pre-European contact period, the period of Spanish and Dutch presence, and the following period of Chinese presence. We address the question of whether indirect colonial influences on the indigenous populations can be detected through the ornament assemblages.</w:t>
       </w:r>
     </w:p>
     <w:p>
@@ -920,7 +920,7 @@
         <w:t xml:space="preserve">(Liu 2011; Chen 2017)</w:t>
       </w:r>
       <w:r>
-        <w:t xml:space="preserve">. It is generally accepted that Taiwan entered the historical period since the early 17th century due to the colonial presence of the Spanish and the Dutch who played an important role in keeping written records about Taiwan. The European colonial presence in Taiwan ended in 1662 when the Dutch were defeated by the kingdom of Tungning founded by Koxinga from China. Later in 1683, Taiwan was incorporated into the Qing dynasty in China and a large wave of Han Chinese migrated to Taiwan during the late 18th century. Because of natural harbors, northeast Taiwan was involved in a regional trade network through cross-culture interactions with Chinese merchants since the 14th century, and later the global trade network with the Europeans in the 17th century brought more trade goods circulated in Southeast Asia into Taiwan</w:t>
+        <w:t xml:space="preserve">. It is generally accepted that Taiwan entered the historical period in the early 17th century due to the colonial activities of the Spanish and the Dutch who played an important role in keeping written records about Taiwan. The European colonial presence in Taiwan ended in 1662 when the Dutch were defeated by the kingdom of Tungning, founded by Koxinga from China. Later in 1683, Taiwan was incorporated into the Qing dynasty in China and a large wave of Han Chinese migrated to Taiwan during the late 18th century. Because of natural safe harbors, northeast Taiwan was involved in a regional trade network through cross-culture interactions with Chinese merchants since the 14th century, and later the global trade network with the Europeans in the 17th century brought more trade goods circulated in Southeast Asia into Taiwan</w:t>
       </w:r>
       <w:r>
         <w:t xml:space="preserve"> </w:t>
@@ -929,7 +929,7 @@
         <w:t xml:space="preserve">(Chen 2005; Liu &amp; Wang 2017)</w:t>
       </w:r>
       <w:r>
-        <w:t xml:space="preserve">. Although on the peripheral location of the trade center, northeastern Taiwan- Yilan was connected to the trade networks via visits of other indigenous groups, Chinese merchants, and the Europeans via sea.</w:t>
+        <w:t xml:space="preserve">. Although located on the periphery of regional trade centers, Yilan was connected to trade networks via visits of other indigenous groups, Chinese merchants, and Europeans, via sea.</w:t>
       </w:r>
     </w:p>
     <w:p>
@@ -937,7 +937,7 @@
         <w:pStyle w:val="BodyText"/>
       </w:pPr>
       <w:r>
-        <w:t xml:space="preserve">The European presence in northern Taiwan started with the Spanish who founded Fort San Salvador at Keelung in 1626, and Fort San Domingo in 1629 at Tamsui. They sent missionaries to local indigenous settlements in this region for religious purposes</w:t>
+        <w:t xml:space="preserve">The European presence in northern Taiwan started with the Spanish who founded Fort San Salvador at Keelung in 1626, and Fort San Domingo in 1629 at Tamsui. They sent missionaries to local indigenous settlements in this region</w:t>
       </w:r>
       <w:r>
         <w:t xml:space="preserve"> </w:t>
@@ -949,7 +949,7 @@
         <w:t xml:space="preserve"> </w:t>
       </w:r>
       <w:r>
-        <w:t xml:space="preserve">who left many records about the life of indigenous. Recording the trade beads, a report by a Dominican priest in 1632 mentioned that the Taparri, an indigenous tribe from northern Taiwan, exchanged carnelian beads with other indigenous groups. This form of exchange was widespread and even the Spanish soldiers learned to use carnelian beads as bargaining chips for gambling</w:t>
+        <w:t xml:space="preserve">and kept records about their observations of indigenous communities. A Dominican priest in 1632 reported that the Taparri, an indigenous tribe from northern Taiwan, exchanged carnelian beads with other indigenous groups. This form of exchange was widespread and even the Spanish soldiers used carnelian beads as bargaining chips for gambling</w:t>
       </w:r>
       <w:r>
         <w:t xml:space="preserve"> </w:t>
@@ -958,7 +958,7 @@
         <w:t xml:space="preserve">(Li &amp; Wu 2006: 132–49)</w:t>
       </w:r>
       <w:r>
-        <w:t xml:space="preserve">. The use of beads as prestige goods is indicated by their role in bride price payments, and compensation to resolve disputes</w:t>
+        <w:t xml:space="preserve">. The use of beads as prestige goods is further indicated by their role in bride price payments, and compensation to resolve disputes</w:t>
       </w:r>
       <w:r>
         <w:t xml:space="preserve"> </w:t>
@@ -967,7 +967,7 @@
         <w:t xml:space="preserve">(Li &amp; Wu 2006: 132–49)</w:t>
       </w:r>
       <w:r>
-        <w:t xml:space="preserve">. Other records mention that the female shamans (majuorbol) in the tribe would use carnelian beads as magical items in ritual practice for body healing</w:t>
+        <w:t xml:space="preserve">. Other records mention that the female shamans in the tribe would use carnelian beads as magical items in ritual healing practices</w:t>
       </w:r>
       <w:r>
         <w:t xml:space="preserve"> </w:t>
@@ -976,7 +976,7 @@
         <w:t xml:space="preserve">(Borao 2009: 122–51)</w:t>
       </w:r>
       <w:r>
-        <w:t xml:space="preserve">. Records of an indigenous funeral process document the use of carnelian beads in ritual contexts, with more carnelian beads, pottery, and cloth placed into the graves of more influential people to indicate a family’s higher prestige</w:t>
+        <w:t xml:space="preserve">. Records of an indigenous funeral document the use of carnelian beads in ritual contexts, with more carnelian beads, pottery, and cloth placed into the graves of more influential people to indicate their family’s higher status</w:t>
       </w:r>
       <w:r>
         <w:t xml:space="preserve"> </w:t>
@@ -985,7 +985,7 @@
         <w:t xml:space="preserve">(Li &amp; Wu 2006: 153)</w:t>
       </w:r>
       <w:r>
-        <w:t xml:space="preserve">. These historical accounts indicate that carnelian beads were already treated as prestige goods in Yilan before the arrival of Europeans. In 1642, the Dutch Vereenigde Oostindische Compagnie (VOC) defeated the Spanish and took over their forts in northern Taiwan. They introduced a feudal system in an attempt to control the indigenous communities by asking indigenous leaders to attend an annual ceremony for demonstrating their loyalty and paying tributes</w:t>
+        <w:t xml:space="preserve">. While a full critical analysis of these historical accounts remains to be produced, we take them to minimally indicate that carnelian beads were already treated as prestige goods in Yilan before the arrival of Europeans. In 1642, the Dutch Vereenigde Oostindische Compagnie (VOC) defeated the Spanish and took over their forts in northern Taiwan. They introduced a feudal system in an attempt to control the indigenous communities by asking indigenous leaders to attend an annual ceremony for demonstrating their loyalty and paying tributes</w:t>
       </w:r>
       <w:r>
         <w:t xml:space="preserve"> </w:t>
@@ -994,7 +994,7 @@
         <w:t xml:space="preserve">(Andrade 2007, ch. 9; Kang 2016, ch. 4)</w:t>
       </w:r>
       <w:r>
-        <w:t xml:space="preserve">. The Dutch provided beads and other goods based on the demands of indigenous people to secure alliances in the annual ceremony or during travelling</w:t>
+        <w:t xml:space="preserve">. The Dutch provided beads and other goods based on negotations with indigenous communities to secure alliances in the annual ceremony or during travelling</w:t>
       </w:r>
       <w:r>
         <w:t xml:space="preserve"> </w:t>
@@ -1003,7 +1003,7 @@
         <w:t xml:space="preserve">(Kang 2016, ch. 6)</w:t>
       </w:r>
       <w:r>
-        <w:t xml:space="preserve">. We might predict that the Dutch feudal system resulted in an increase in the amount and diversity of ornaments in northeastern indigenous communities during this period.</w:t>
+        <w:t xml:space="preserve">. We might predict that the activities of the Dutch feudal system to build and maintain alliances resulted in an increase in the amount and diversity of ornaments in northeastern indigenous communities during this period.</w:t>
       </w:r>
     </w:p>
     <w:p>
@@ -1011,7 +1011,7 @@
         <w:pStyle w:val="BodyText"/>
       </w:pPr>
       <w:r>
-        <w:t xml:space="preserve">Chinese historical records from 1829, 1837, and 1852 during the Qing dynasty (1616-1911) contain some notes on the purposes of ornaments from Yilan, northeast Taiwan</w:t>
+        <w:t xml:space="preserve">Chinese historical records from 1829, 1837, and 1852 during the Qing dynasty (1616-1911) contain some notes on the purposes of ornaments from Yilan</w:t>
       </w:r>
       <w:r>
         <w:t xml:space="preserve"> </w:t>
@@ -1020,7 +1020,7 @@
         <w:t xml:space="preserve">(Chen 1963: 228, 308; Ke 1993: 11, 126; Yao 1996: 77)</w:t>
       </w:r>
       <w:r>
-        <w:t xml:space="preserve">. According to those records, indigenous people in Yilan wore ornaments in ceremonial contexts to display their wealth and status. Among those ornaments, fish-shaped necklaces made of metal threads had high value due to their delicacy and the materials invested in production. These were usually possessed by wealthy people. Other people wore carnelian beads or glass beads on their head or neck to participate in ceremonies. In 1895, at the beginning of Japanese colonisation, an academic field survey for plains indigenous groups reported that golden necklaces were not used in Yilan at that time, but elderly people still used beads</w:t>
+        <w:t xml:space="preserve">. According to those records, indigenous people in Yilan wore ornaments in ceremonial contexts to display their wealth and status. Among those ornaments, fish-shaped necklaces made of metal threads had high value due to their delicacy and the exotic materials invested in production. These were usually possessed by wealthy people. Other people wore carnelian beads or glass beads on their head or neck to participate in ceremonies. In 1895, at the beginning of Japanese colonisation, an academic field survey for plains indigenous groups reported that fish-shaped metal necklaces necklaces were not used in Yilan at that time, but elderly people still used beads</w:t>
       </w:r>
       <w:r>
         <w:t xml:space="preserve"> </w:t>
@@ -1029,7 +1029,7 @@
         <w:t xml:space="preserve">(Ino 1996: 227–32)</w:t>
       </w:r>
       <w:r>
-        <w:t xml:space="preserve">. In sum, we find multiple sources describing how ornaments represent high status or specialised social roles in indigenous communities in Yilan. Compared to the European period, there are fewer mentions of beads in the Chinese period and the descriptions are limited to clothing, but generally confirm the role of beads as status markers. However, we must recognize the inherent biases in historical records and the fragmented nature of texts generated by the writers</w:t>
+        <w:t xml:space="preserve">. Although these historical records are fragmentary and may contain some biases</w:t>
       </w:r>
       <w:r>
         <w:t xml:space="preserve"> </w:t>
@@ -1038,7 +1038,10 @@
         <w:t xml:space="preserve">(Galloway 2006)</w:t>
       </w:r>
       <w:r>
-        <w:t xml:space="preserve">. Inconsistent and incomplete descriptions from different written sources need to be compared and examined by studying the ornaments in archaeological contexts.</w:t>
+        <w:t xml:space="preserve"> </w:t>
+      </w:r>
+      <w:r>
+        <w:t xml:space="preserve">that have not yet been studied in detail, we find consistency among multiple sources in their descriptions of how ornaments represent high status or specialised social roles in indigenous communities in Yilan. Compared to the European period, there are fewer documentary mentions of beads in the Chinese period and the descriptions are limited to clothing, but these generally confirm the role of beads as status markers.</w:t>
       </w:r>
     </w:p>
     <w:p>
@@ -1046,7 +1049,7 @@
         <w:pStyle w:val="BodyText"/>
       </w:pPr>
       <w:r>
-        <w:t xml:space="preserve">Currently the ornaments found in northeastern Taiwan in the early historical period, including glass beads, stone beads, and metal ornaments, were considered as imported materials from other regions due to a lack of evidence of beadmaking waste, metalworking, or accessible local raw materials. The chemical composition analysis for glass beads shows high content of lead, coupled with the winding/folding technique, suggest a Chinese beadmaking tradition</w:t>
+        <w:t xml:space="preserve">Ornaments found in northeastern Taiwan in the early historical period, including glass beads, stone beads, and metal ornaments, are considered to have been imported from other regions. This is because of to a lack of archaeological evidence of beadmaking waste, metalworking, or accessible local raw materials. The chemical composition of glass beads from this region shows a high content of lead and, toghether with the winding/folding technique, these details suggest a Chinese beadmaking tradition</w:t>
       </w:r>
       <w:r>
         <w:t xml:space="preserve"> </w:t>
@@ -1070,7 +1073,7 @@
         <w:t xml:space="preserve">2006; Wang 2018)</w:t>
       </w:r>
       <w:r>
-        <w:t xml:space="preserve">. Although there is a wide variety of metal ornaments such as bells, bracelets, rings, and pendants, the common compositions of metal ornaments are brass and copper with a small number made from lead and tin that indicates multiple origins more likely from Southeast Asia</w:t>
+        <w:t xml:space="preserve">. Although there is a wide variety of metal ornaments such as bells, bracelets, rings, and pendants, the common components of metal ornaments are brass and copper, with a small number made from lead and tin that indicates multiple origins that include Southeast Asia</w:t>
       </w:r>
       <w:r>
         <w:t xml:space="preserve"> </w:t>
@@ -1079,7 +1082,7 @@
         <w:t xml:space="preserve">(Chen 2011)</w:t>
       </w:r>
       <w:r>
-        <w:t xml:space="preserve">. There is no clear evidence showing the European origin of beads, however, a large amount of golden beads at Kiwulan might be introduced by the Spanish through economic activities because similar beads were found at Luzon, northern Philippines, a part of the trading route of the Spanish between 16-19th century</w:t>
+        <w:t xml:space="preserve">. There is no direct evidence showing European delivery of beads, however, a large amount of the glass beads containing gold foil (hereafter, gold-foil beads) at Kiwulan might have been introduced by the Spanish through economic activities because similar beads were found at Luzon, northern Philippines, as part of the trading route of the Spanish between 16-19th century</w:t>
       </w:r>
       <w:r>
         <w:t xml:space="preserve"> </w:t>
@@ -1088,7 +1091,7 @@
         <w:t xml:space="preserve">(Wang &amp; Liu 2007)</w:t>
       </w:r>
       <w:r>
-        <w:t xml:space="preserve">. Both archaeological evidence and historical records indicating northeastern Taiwan was involved in the regional network with East Asia in the late Iron age that Chinese merchants traded metal materials, clothes, and beads with local indigenous people in Taiwan for local resources and later incorporated into more international scale due to the arrival of the Europeans. The foreign stoneware jars frequently found in European shipwrecks were also commonly found from many sites in Taiwan that suggest a direct or indirect interaction. Despite the origin of some ornaments were traced to China, it is likely that a large amount of ornament found at the 17th century sites was an influence of the Europeans colonial and economic activities.</w:t>
+        <w:t xml:space="preserve">. Both archaeological evidence and historical records indicate northeastern Taiwan was involved inregional networks with East Asia in the late Iron age. These included Chinese merchants trading metal items, clothes, and beads with local indigenous people in Taiwan in exchange for local resources. The foreign-made large dark brown glazed stoneware jars frequently found in European shipwrecks were also commonly found from many sites in Taiwan, suggesting direct or indirect interactions. Despite the Chinese origin of some ornaments at Kiwulan, there is compelling evidence that a large amount of ornaments found at 17th century sites resulted from European colonial and economic activities in the region.</w:t>
       </w:r>
     </w:p>
     <w:p>
@@ -1138,7 +1141,7 @@
         <w:pStyle w:val="BodyText"/>
       </w:pPr>
       <w:r>
-        <w:t xml:space="preserve">Kiwulan (Figure</w:t>
+        <w:t xml:space="preserve">Information about Kiwulan (Figure</w:t>
       </w:r>
       <w:r>
         <w:t xml:space="preserve"> </w:t>
@@ -1147,7 +1150,7 @@
         <w:t xml:space="preserve">1</w:t>
       </w:r>
       <w:r>
-        <w:t xml:space="preserve">) was a rescue archaeology project that carried out from 2001 to 2004 in advance of water diversion project and construction of a road bridge. The excavation includes eight open area sections in total of 262 squares (4 m by 4 m) reaching 3,814 m</w:t>
+        <w:t xml:space="preserve">) comes from a rescue archaeology project that during 2001-2004 in advance of a water diversion project and road bridge construction. The excavations used 2 mm and 1.5 mm mesh screens and covered eight open area sections in total of 262 squares (4 m by 4 m) reaching 3,814 m</w:t>
       </w:r>
       <w:r>
         <w:rPr>
@@ -1162,7 +1165,7 @@
         <w:t xml:space="preserve">(Chen 2007)</w:t>
       </w:r>
       <w:r>
-        <w:t xml:space="preserve">. The nearly 2 m thick archaeological deposits reveal a large amount of artefacts, burials, middens, post-holes, wooden pillars, and stone structures, all of which indicates it was a long-tern settlement. Based on the continuous deposition and the frequency of artifacts, the center of the site is the open area consisting of A and D sections, which is also the study area where our samples selected from. In the AD area, post-holes were found aligned in a north-south direction in some intervals with construction marks, which were interpreted as the remains of silt house structures. At the north margin of the dwelling place were burials that are mostly oriented in an east-west direction (Figure</w:t>
+        <w:t xml:space="preserve">. The nearly 2 m thick archaeological deposits reveal a large amount of artefacts, burials, middens, post-holes, wooden pillars, and stone structures, all of which indicates it was a long-term settlement. Artefact locations were recorded to the 2 x 2 m sub-square they were recovered in; they lack individual point provenance. Based on the continuity of deposition and the frequency of artifacts, the center of the site is the open area consisting of A and D sections, which is also the study area where our samples selected from. In the AD area, post-holes were found aligned in a north-south direction in some intervals with construction marks, which were interpreted as the remains of silt house structures. At the north margin of the dwelling place were burials that are mostly oriented in an east-west direction (Figure</w:t>
       </w:r>
       <w:r>
         <w:t xml:space="preserve"> </w:t>
@@ -1179,7 +1182,16 @@
         <w:pStyle w:val="BodyText"/>
       </w:pPr>
       <w:r>
-        <w:t xml:space="preserve">The chronology of Kiwulan can be divided into two phases represented by a upper component (1400-1900 AD, 600-100 BC) and a lower component (700-1200 AD, 1200-800 BC) separated by a sterile spanning 150 years according to . This chronology is based on the stratigraphy and a series of 32 radiocarbon dates previously published by</w:t>
+        <w:t xml:space="preserve">The chronology of Kiwulan can be divided into two phases represented by a upper component (1400-1900 AD, 600-100 BP) and a lower component (700-1200 AD, 1200-800 BP) separated by a sterile deposit spanning c. 150 years. These component divisions are based on the differences in the colour and texture of the deposit. The interpration of the sterile deposit is still under debate, with pollen analysis suggesting dry weather leading to site abandonment</w:t>
+      </w:r>
+      <w:r>
+        <w:t xml:space="preserve"> </w:t>
+      </w:r>
+      <w:r>
+        <w:t xml:space="preserve">(Lin 2015; Chiu 2004; Chen 2007)</w:t>
+      </w:r>
+      <w:r>
+        <w:t xml:space="preserve">. There are 32 radiocarbon ages spanning the two components, previously published by</w:t>
       </w:r>
       <w:r>
         <w:t xml:space="preserve"> </w:t>
@@ -1188,16 +1200,28 @@
         <w:t xml:space="preserve">Chen (2007)</w:t>
       </w:r>
       <w:r>
-        <w:t xml:space="preserve">. The relationship between upper component and lower component is still under debate and the sterile might result from dry weather according to pollen analyses</w:t>
-      </w:r>
-      <w:r>
-        <w:t xml:space="preserve"> </w:t>
-      </w:r>
-      <w:r>
-        <w:t xml:space="preserve">(Lin 2015; Chiu 2004; Chen 2007)</w:t>
-      </w:r>
-      <w:r>
-        <w:t xml:space="preserve">. This paper focuses on the upper component covering a sequence spanning pre-European contact, European presence, and Chinese presence. Previous researches divided the upper component into six layers spanning from the 14th century to the 19th century with hundred year intervals according to the radiocarbon dates, excavation depth, consistency of contexts, and types of diagnostic porcelains such as blue and white porcelains</w:t>
+        <w:t xml:space="preserve">, and shown here in Figure</w:t>
+      </w:r>
+      <w:r>
+        <w:t xml:space="preserve"> </w:t>
+      </w:r>
+      <w:r>
+        <w:t xml:space="preserve">3</w:t>
+      </w:r>
+      <w:r>
+        <w:t xml:space="preserve"> </w:t>
+      </w:r>
+      <w:r>
+        <w:t xml:space="preserve">and Table</w:t>
+      </w:r>
+      <w:r>
+        <w:t xml:space="preserve"> </w:t>
+      </w:r>
+      <w:r>
+        <w:t xml:space="preserve">1</w:t>
+      </w:r>
+      <w:r>
+        <w:t xml:space="preserve">. We focus on the upper component because only this componant spans the periods of pre-European contact, European presence, and Chinese presence. In the upper component, all excavation squares in our sampling area show signs of continuous human occupation during each of the three phases. Previous work divided the upper component into six analytical units, spanning from the 14th century to the 19th century, according to the radiocarbon dates, excavation depth, consistency of contexts, and types of chronologically diagnostic ceramics such as blue and white porcelains</w:t>
       </w:r>
       <w:r>
         <w:t xml:space="preserve"> </w:t>
@@ -1206,7 +1230,7 @@
         <w:t xml:space="preserve">(Hsieh 2009; Wang 2011)</w:t>
       </w:r>
       <w:r>
-        <w:t xml:space="preserve">. To answer our research question, we re-examined and assigned previous layers to a new chronology with three episodes of time: pre-European period, European period, and Chinese period to indicate the dominant foreign influence and cultural interaction for different time periods.</w:t>
+        <w:t xml:space="preserve">. However, we found some ambiguities in the previous chronology, so to help answer our research question, we re-examined the upper component to devise a new chronology to assign artefacts to the pre-European, European, and the Chinese periods.</w:t>
       </w:r>
     </w:p>
     <w:p>
@@ -1232,7 +1256,19 @@
         <w:t xml:space="preserve"> </w:t>
       </w:r>
       <w:r>
-        <w:t xml:space="preserve">jars in China and Taiwan, and large dark brown glazed stoneware jars that were introduced to Taiwan during the early 17th century. A large amount of light gray glazed jars were found on the Spanish shipwreck San Diego sinking in 1600 AD, which is believed to be the earliest evidence yet found</w:t>
+        <w:t xml:space="preserve">jars in China and Taiwan, and large dark brown glazed stoneware jars that were introduced to Taiwan during the early 17th century. Large dark brown glazed stoneware jars may have been made in Southeast Asia, and are frequently found in European shipwrecks from this period as vessels for transporting water, wine or other liquids on long voyages. The earliest evidence oflight gray glazed jars in this region has been found among the cargo of the Spanish shipwreck</w:t>
+      </w:r>
+      <w:r>
+        <w:t xml:space="preserve"> </w:t>
+      </w:r>
+      <w:r>
+        <w:rPr>
+          <w:i/>
+        </w:rPr>
+        <w:t xml:space="preserve">San Diego</w:t>
+      </w:r>
+      <w:r>
+        <w:t xml:space="preserve">, which sunk in 1600 AD</w:t>
       </w:r>
       <w:r>
         <w:t xml:space="preserve"> </w:t>
@@ -1241,7 +1277,7 @@
         <w:t xml:space="preserve">(Hsieh 2009; Hsieh 1995)</w:t>
       </w:r>
       <w:r>
-        <w:t xml:space="preserve">. The origin of light gray glazed jars was thought from Southeast China and commonly found at sites in Taiwan that were associated with the European activities, such as Zeelandia fort site in Tainan</w:t>
+        <w:t xml:space="preserve">. Southeast China is assumed to be the origin of the light gray glazed jars, however these are commonly found at sites in Taiwan that were associated with European activities, such as the Zeelandia fort site in Tainan</w:t>
       </w:r>
       <w:r>
         <w:t xml:space="preserve"> </w:t>
@@ -1250,7 +1286,7 @@
         <w:t xml:space="preserve">(Wang &amp; Liu 2007)</w:t>
       </w:r>
       <w:r>
-        <w:t xml:space="preserve">. Regarding large dark brown glazed stoneware jars, they might be made in Southeast Asia and are frequently found in European shipwrecks from this period for transporting water, wine or other fluids on the long voyages. The jar shapes found at Kiwulan are typical of those found elsewhere in VOC sites occupied during the 17th century</w:t>
+        <w:t xml:space="preserve">. The jar shapes found at Kiwulan are typical of those found elsewhere in VOC sites occupied during the 17th century</w:t>
       </w:r>
       <w:r>
         <w:t xml:space="preserve"> </w:t>
@@ -1274,7 +1310,7 @@
         <w:t xml:space="preserve">2018: 917; Cort 2017: 282; Grave &amp; McNiven 2013; Ketel 2011; Klose &amp; Schrire 2018: 131)</w:t>
       </w:r>
       <w:r>
-        <w:t xml:space="preserve">. They might be directly imported to Kiwulan by the Europeans to Kiwulan or indirectly by Chinese merchants or other indigenous groups via the regional network in north Taiwan. Either way indicates that the Europeans played an important role in introducing foreign jars to Taiwan. Those jars were widely distributed across the site and served as indicators, together with the radiocarbon dates, to identify the excavation unites associated with the pre-European and the start of the European influence at Kiwulan. In addition to ornaments and stoneware jars, around 300 pieces of local made pipes and a few imported pipes were viewed as a custom introduced by the Europeans.</w:t>
+        <w:t xml:space="preserve">. We cannot be sure of the exact process that bought them to Kiwulan: they might have been directly imported by Europeans, by Chinese merchants, or by indigenous groups via regional networks in north Taiwan. In any case, the high volume of ceramics transported by Europeans, and their high mobility in shipping trade played an important role in introducing foreign jars to Taiwan. Those jars were widely distributed across the site and can serve as indicators, together with the radiocarbon dates, to identify the excavation units associated with the pre-European period and the start of European influence at Kiwulan. In addition to stoneware jars as indicators of European presence, around 300 pieces of locally made pipes and a few imported pipes were found at Kiwulan. Smoking is likely to have been introduced by Europeans, and we found that the presence of pipes in the archaeological record here is consistent with distributions of glazed jar fragments, which are far more numerous and widespread across the site (n = 1685).</w:t>
       </w:r>
     </w:p>
     <w:p>
@@ -1291,7 +1327,7 @@
         <w:t xml:space="preserve">(Hsieh 2009)</w:t>
       </w:r>
       <w:r>
-        <w:t xml:space="preserve">. Chinese migrations to Yilan were also recorded in official Chinese records written in the early 19th century recording the first immigrant in 1768</w:t>
+        <w:t xml:space="preserve">. Chinese migrations to Yilan were also recorded in official Chinese records written in the early 19th century recording the first immigrants in 1768</w:t>
       </w:r>
       <w:r>
         <w:t xml:space="preserve"> </w:t>
@@ -1312,7 +1348,7 @@
           <wp:inline>
             <wp:extent cx="5943600" cy="4754880"/>
             <wp:effectExtent b="0" l="0" r="0" t="0"/>
-            <wp:docPr descr="Figure 3: Summed probability distributions for dates from Kiwulan. The dark line represents the summed probabilities of all radiocarbon ages, and the grey lines in the background are the probabilities of individual ages. Grey rectangles indicate the approximate chronology of the major archaeological components of the deposit. Ages calibrated with the Bchron package (Parnell et al. 2008)." title="" id="1" name="Picture"/>
+            <wp:docPr descr="Figure 3: Summed probability distributions for dates from Kiwulan. The dark line represents the summed probabilities of all radiocarbon ages, and the grey lines in the background are the probabilities of individual ages. Grey rectangles indicate the approximate chronology of the major archaeological components of the deposit. For the upper component, the blue line indicates the European presense, while the red line is the Chinese presense. Ages calibrated with the Bchron package (Parnell et al. 2008)." title="" id="1" name="Picture"/>
             <a:graphic>
               <a:graphicData uri="http://schemas.openxmlformats.org/drawingml/2006/picture">
                 <pic:pic>
@@ -1355,7 +1391,7 @@
         <w:pStyle w:val="ImageCaption"/>
       </w:pPr>
       <w:r>
-        <w:t xml:space="preserve">Figure 3: Summed probability distributions for dates from Kiwulan. The dark line represents the summed probabilities of all radiocarbon ages, and the grey lines in the background are the probabilities of individual ages. Grey rectangles indicate the approximate chronology of the major archaeological components of the deposit. Ages calibrated with the Bchron package (Parnell et al. 2008).</w:t>
+        <w:t xml:space="preserve">Figure 3: Summed probability distributions for dates from Kiwulan. The dark line represents the summed probabilities of all radiocarbon ages, and the grey lines in the background are the probabilities of individual ages. Grey rectangles indicate the approximate chronology of the major archaeological components of the deposit. For the upper component, the blue line indicates the European presense, while the red line is the Chinese presense. Ages calibrated with the Bchron package (Parnell et al. 2008).</w:t>
       </w:r>
     </w:p>
     <w:p>
@@ -1391,7 +1427,7 @@
               <w:jc w:val="left"/>
             </w:pPr>
             <w:r>
-              <w:t xml:space="preserve">Period</w:t>
+              <w:t xml:space="preserve">Pit-Layer</w:t>
             </w:r>
           </w:p>
         </w:tc>
@@ -1408,7 +1444,7 @@
               <w:jc w:val="left"/>
             </w:pPr>
             <w:r>
-              <w:t xml:space="preserve">Pit-Layer</w:t>
+              <w:t xml:space="preserve">Above mean sea level (cm)</w:t>
             </w:r>
           </w:p>
         </w:tc>
@@ -1425,7 +1461,7 @@
               <w:jc w:val="left"/>
             </w:pPr>
             <w:r>
-              <w:t xml:space="preserve">Depth related to sea level (cm)</w:t>
+              <w:t xml:space="preserve">Date BP</w:t>
             </w:r>
           </w:p>
         </w:tc>
@@ -1442,7 +1478,7 @@
               <w:jc w:val="left"/>
             </w:pPr>
             <w:r>
-              <w:t xml:space="preserve">Date BP</w:t>
+              <w:t xml:space="preserve">Calibrated date (95% conf. level)</w:t>
             </w:r>
           </w:p>
         </w:tc>
@@ -1459,23 +1495,6 @@
               <w:jc w:val="left"/>
             </w:pPr>
             <w:r>
-              <w:t xml:space="preserve">Calibrated date (95% conf. level)</w:t>
-            </w:r>
-          </w:p>
-        </w:tc>
-        <w:tc>
-          <w:tcPr>
-            <w:tcBorders>
-              <w:bottom w:val="single"/>
-            </w:tcBorders>
-            <w:vAlign w:val="bottom"/>
-          </w:tcPr>
-          <w:p>
-            <w:pPr>
-              <w:pStyle w:val="Compact"/>
-              <w:jc w:val="left"/>
-            </w:pPr>
-            <w:r>
               <w:t xml:space="preserve">Details</w:t>
             </w:r>
           </w:p>
@@ -1489,17 +1508,6 @@
               <w:jc w:val="left"/>
             </w:pPr>
             <w:r>
-              <w:t xml:space="preserve">NA</w:t>
-            </w:r>
-          </w:p>
-        </w:tc>
-        <w:tc>
-          <w:p>
-            <w:pPr>
-              <w:pStyle w:val="Compact"/>
-              <w:jc w:val="left"/>
-            </w:pPr>
-            <w:r>
               <w:t xml:space="preserve">P052-L7</w:t>
             </w:r>
           </w:p>
@@ -1533,18 +1541,18 @@
               <w:jc w:val="left"/>
             </w:pPr>
             <w:r>
-              <w:t xml:space="preserve">NA</w:t>
-            </w:r>
-          </w:p>
-        </w:tc>
-        <w:tc>
-          <w:p>
-            <w:pPr>
-              <w:pStyle w:val="Compact"/>
-              <w:jc w:val="left"/>
-            </w:pPr>
-            <w:r>
-              <w:t xml:space="preserve">NA</w:t>
+              <w:t xml:space="preserve">—</w:t>
+            </w:r>
+          </w:p>
+        </w:tc>
+        <w:tc>
+          <w:p>
+            <w:pPr>
+              <w:pStyle w:val="Compact"/>
+              <w:jc w:val="left"/>
+            </w:pPr>
+            <w:r>
+              <w:t xml:space="preserve">artefact-bearing deposit</w:t>
             </w:r>
           </w:p>
         </w:tc>
@@ -1557,17 +1565,6 @@
               <w:jc w:val="left"/>
             </w:pPr>
             <w:r>
-              <w:t xml:space="preserve">NA</w:t>
-            </w:r>
-          </w:p>
-        </w:tc>
-        <w:tc>
-          <w:p>
-            <w:pPr>
-              <w:pStyle w:val="Compact"/>
-              <w:jc w:val="left"/>
-            </w:pPr>
-            <w:r>
               <w:t xml:space="preserve">P051-L17</w:t>
             </w:r>
           </w:p>
@@ -1601,18 +1598,18 @@
               <w:jc w:val="left"/>
             </w:pPr>
             <w:r>
-              <w:t xml:space="preserve">NA</w:t>
-            </w:r>
-          </w:p>
-        </w:tc>
-        <w:tc>
-          <w:p>
-            <w:pPr>
-              <w:pStyle w:val="Compact"/>
-              <w:jc w:val="left"/>
-            </w:pPr>
-            <w:r>
-              <w:t xml:space="preserve">NA</w:t>
+              <w:t xml:space="preserve">—</w:t>
+            </w:r>
+          </w:p>
+        </w:tc>
+        <w:tc>
+          <w:p>
+            <w:pPr>
+              <w:pStyle w:val="Compact"/>
+              <w:jc w:val="left"/>
+            </w:pPr>
+            <w:r>
+              <w:t xml:space="preserve">sterile deposit</w:t>
             </w:r>
           </w:p>
         </w:tc>
@@ -1625,17 +1622,6 @@
               <w:jc w:val="left"/>
             </w:pPr>
             <w:r>
-              <w:t xml:space="preserve">NA</w:t>
-            </w:r>
-          </w:p>
-        </w:tc>
-        <w:tc>
-          <w:p>
-            <w:pPr>
-              <w:pStyle w:val="Compact"/>
-              <w:jc w:val="left"/>
-            </w:pPr>
-            <w:r>
               <w:t xml:space="preserve">P051-L19</w:t>
             </w:r>
           </w:p>
@@ -1669,18 +1655,18 @@
               <w:jc w:val="left"/>
             </w:pPr>
             <w:r>
-              <w:t xml:space="preserve">NA</w:t>
-            </w:r>
-          </w:p>
-        </w:tc>
-        <w:tc>
-          <w:p>
-            <w:pPr>
-              <w:pStyle w:val="Compact"/>
-              <w:jc w:val="left"/>
-            </w:pPr>
-            <w:r>
-              <w:t xml:space="preserve">NA</w:t>
+              <w:t xml:space="preserve">—</w:t>
+            </w:r>
+          </w:p>
+        </w:tc>
+        <w:tc>
+          <w:p>
+            <w:pPr>
+              <w:pStyle w:val="Compact"/>
+              <w:jc w:val="left"/>
+            </w:pPr>
+            <w:r>
+              <w:t xml:space="preserve">sterile deposit</w:t>
             </w:r>
           </w:p>
         </w:tc>
@@ -1693,18 +1679,7 @@
               <w:jc w:val="left"/>
             </w:pPr>
             <w:r>
-              <w:t xml:space="preserve">NA</w:t>
-            </w:r>
-          </w:p>
-        </w:tc>
-        <w:tc>
-          <w:p>
-            <w:pPr>
-              <w:pStyle w:val="Compact"/>
-              <w:jc w:val="left"/>
-            </w:pPr>
-            <w:r>
-              <w:t xml:space="preserve">H044-L12</w:t>
+              <w:t xml:space="preserve">P063-L12</w:t>
             </w:r>
           </w:p>
         </w:tc>
@@ -1737,18 +1712,18 @@
               <w:jc w:val="left"/>
             </w:pPr>
             <w:r>
-              <w:t xml:space="preserve">NA</w:t>
-            </w:r>
-          </w:p>
-        </w:tc>
-        <w:tc>
-          <w:p>
-            <w:pPr>
-              <w:pStyle w:val="Compact"/>
-              <w:jc w:val="left"/>
-            </w:pPr>
-            <w:r>
-              <w:t xml:space="preserve">NA</w:t>
+              <w:t xml:space="preserve">—</w:t>
+            </w:r>
+          </w:p>
+        </w:tc>
+        <w:tc>
+          <w:p>
+            <w:pPr>
+              <w:pStyle w:val="Compact"/>
+              <w:jc w:val="left"/>
+            </w:pPr>
+            <w:r>
+              <w:t xml:space="preserve">midden 44</w:t>
             </w:r>
           </w:p>
         </w:tc>
@@ -1761,17 +1736,6 @@
               <w:jc w:val="left"/>
             </w:pPr>
             <w:r>
-              <w:t xml:space="preserve">NA</w:t>
-            </w:r>
-          </w:p>
-        </w:tc>
-        <w:tc>
-          <w:p>
-            <w:pPr>
-              <w:pStyle w:val="Compact"/>
-              <w:jc w:val="left"/>
-            </w:pPr>
-            <w:r>
               <w:t xml:space="preserve">P089-L11</w:t>
             </w:r>
           </w:p>
@@ -1805,18 +1769,18 @@
               <w:jc w:val="left"/>
             </w:pPr>
             <w:r>
-              <w:t xml:space="preserve">NA</w:t>
-            </w:r>
-          </w:p>
-        </w:tc>
-        <w:tc>
-          <w:p>
-            <w:pPr>
-              <w:pStyle w:val="Compact"/>
-              <w:jc w:val="left"/>
-            </w:pPr>
-            <w:r>
-              <w:t xml:space="preserve">NA</w:t>
+              <w:t xml:space="preserve">—</w:t>
+            </w:r>
+          </w:p>
+        </w:tc>
+        <w:tc>
+          <w:p>
+            <w:pPr>
+              <w:pStyle w:val="Compact"/>
+              <w:jc w:val="left"/>
+            </w:pPr>
+            <w:r>
+              <w:t xml:space="preserve">artefact-bearing deposit</w:t>
             </w:r>
           </w:p>
         </w:tc>
@@ -1829,29 +1793,18 @@
               <w:jc w:val="left"/>
             </w:pPr>
             <w:r>
-              <w:t xml:space="preserve">NA</w:t>
-            </w:r>
-          </w:p>
-        </w:tc>
-        <w:tc>
-          <w:p>
-            <w:pPr>
-              <w:pStyle w:val="Compact"/>
-              <w:jc w:val="left"/>
-            </w:pPr>
-            <w:r>
-              <w:t xml:space="preserve">H026-L5</w:t>
-            </w:r>
-          </w:p>
-        </w:tc>
-        <w:tc>
-          <w:p>
-            <w:pPr>
-              <w:pStyle w:val="Compact"/>
-              <w:jc w:val="left"/>
-            </w:pPr>
-            <w:r>
-              <w:t xml:space="preserve">-120 to -160</w:t>
+              <w:t xml:space="preserve">P089-L7</w:t>
+            </w:r>
+          </w:p>
+        </w:tc>
+        <w:tc>
+          <w:p>
+            <w:pPr>
+              <w:pStyle w:val="Compact"/>
+              <w:jc w:val="left"/>
+            </w:pPr>
+            <w:r>
+              <w:t xml:space="preserve">-20 to -30</w:t>
             </w:r>
           </w:p>
         </w:tc>
@@ -1873,18 +1826,18 @@
               <w:jc w:val="left"/>
             </w:pPr>
             <w:r>
-              <w:t xml:space="preserve">NA</w:t>
-            </w:r>
-          </w:p>
-        </w:tc>
-        <w:tc>
-          <w:p>
-            <w:pPr>
-              <w:pStyle w:val="Compact"/>
-              <w:jc w:val="left"/>
-            </w:pPr>
-            <w:r>
-              <w:t xml:space="preserve">NA</w:t>
+              <w:t xml:space="preserve">—</w:t>
+            </w:r>
+          </w:p>
+        </w:tc>
+        <w:tc>
+          <w:p>
+            <w:pPr>
+              <w:pStyle w:val="Compact"/>
+              <w:jc w:val="left"/>
+            </w:pPr>
+            <w:r>
+              <w:t xml:space="preserve">artefact-bearing deposit</w:t>
             </w:r>
           </w:p>
         </w:tc>
@@ -1897,29 +1850,18 @@
               <w:jc w:val="left"/>
             </w:pPr>
             <w:r>
-              <w:t xml:space="preserve">NA</w:t>
-            </w:r>
-          </w:p>
-        </w:tc>
-        <w:tc>
-          <w:p>
-            <w:pPr>
-              <w:pStyle w:val="Compact"/>
-              <w:jc w:val="left"/>
-            </w:pPr>
-            <w:r>
-              <w:t xml:space="preserve">M095-L2</w:t>
-            </w:r>
-          </w:p>
-        </w:tc>
-        <w:tc>
-          <w:p>
-            <w:pPr>
-              <w:pStyle w:val="Compact"/>
-              <w:jc w:val="left"/>
-            </w:pPr>
-            <w:r>
-              <w:t xml:space="preserve">20 to -57</w:t>
+              <w:t xml:space="preserve">P051-L11</w:t>
+            </w:r>
+          </w:p>
+        </w:tc>
+        <w:tc>
+          <w:p>
+            <w:pPr>
+              <w:pStyle w:val="Compact"/>
+              <w:jc w:val="left"/>
+            </w:pPr>
+            <w:r>
+              <w:t xml:space="preserve">0 to -40</w:t>
             </w:r>
           </w:p>
         </w:tc>
@@ -1941,18 +1883,18 @@
               <w:jc w:val="left"/>
             </w:pPr>
             <w:r>
-              <w:t xml:space="preserve">NA</w:t>
-            </w:r>
-          </w:p>
-        </w:tc>
-        <w:tc>
-          <w:p>
-            <w:pPr>
-              <w:pStyle w:val="Compact"/>
-              <w:jc w:val="left"/>
-            </w:pPr>
-            <w:r>
-              <w:t xml:space="preserve">NA</w:t>
+              <w:t xml:space="preserve">—</w:t>
+            </w:r>
+          </w:p>
+        </w:tc>
+        <w:tc>
+          <w:p>
+            <w:pPr>
+              <w:pStyle w:val="Compact"/>
+              <w:jc w:val="left"/>
+            </w:pPr>
+            <w:r>
+              <w:t xml:space="preserve">midden 26</w:t>
             </w:r>
           </w:p>
         </w:tc>
@@ -1965,62 +1907,51 @@
               <w:jc w:val="left"/>
             </w:pPr>
             <w:r>
-              <w:t xml:space="preserve">NA</w:t>
-            </w:r>
-          </w:p>
-        </w:tc>
-        <w:tc>
-          <w:p>
-            <w:pPr>
-              <w:pStyle w:val="Compact"/>
-              <w:jc w:val="left"/>
-            </w:pPr>
-            <w:r>
-              <w:t xml:space="preserve">P041-L7</w:t>
-            </w:r>
-          </w:p>
-        </w:tc>
-        <w:tc>
-          <w:p>
-            <w:pPr>
-              <w:pStyle w:val="Compact"/>
-              <w:jc w:val="left"/>
-            </w:pPr>
-            <w:r>
-              <w:t xml:space="preserve">-25 to -45</w:t>
-            </w:r>
-          </w:p>
-        </w:tc>
-        <w:tc>
-          <w:p>
-            <w:pPr>
-              <w:pStyle w:val="Compact"/>
-              <w:jc w:val="left"/>
-            </w:pPr>
-            <w:r>
-              <w:t xml:space="preserve">250±40</w:t>
-            </w:r>
-          </w:p>
-        </w:tc>
-        <w:tc>
-          <w:p>
-            <w:pPr>
-              <w:pStyle w:val="Compact"/>
-              <w:jc w:val="left"/>
-            </w:pPr>
-            <w:r>
-              <w:t xml:space="preserve">4 - 430</w:t>
-            </w:r>
-          </w:p>
-        </w:tc>
-        <w:tc>
-          <w:p>
-            <w:pPr>
-              <w:pStyle w:val="Compact"/>
-              <w:jc w:val="left"/>
-            </w:pPr>
-            <w:r>
-              <w:t xml:space="preserve">NA</w:t>
+              <w:t xml:space="preserve">P070-L3</w:t>
+            </w:r>
+          </w:p>
+        </w:tc>
+        <w:tc>
+          <w:p>
+            <w:pPr>
+              <w:pStyle w:val="Compact"/>
+              <w:jc w:val="left"/>
+            </w:pPr>
+            <w:r>
+              <w:t xml:space="preserve">20 to -57</w:t>
+            </w:r>
+          </w:p>
+        </w:tc>
+        <w:tc>
+          <w:p>
+            <w:pPr>
+              <w:pStyle w:val="Compact"/>
+              <w:jc w:val="left"/>
+            </w:pPr>
+            <w:r>
+              <w:t xml:space="preserve">&lt;200yr</w:t>
+            </w:r>
+          </w:p>
+        </w:tc>
+        <w:tc>
+          <w:p>
+            <w:pPr>
+              <w:pStyle w:val="Compact"/>
+              <w:jc w:val="left"/>
+            </w:pPr>
+            <w:r>
+              <w:t xml:space="preserve">—</w:t>
+            </w:r>
+          </w:p>
+        </w:tc>
+        <w:tc>
+          <w:p>
+            <w:pPr>
+              <w:pStyle w:val="Compact"/>
+              <w:jc w:val="left"/>
+            </w:pPr>
+            <w:r>
+              <w:t xml:space="preserve">burial 95</w:t>
             </w:r>
           </w:p>
         </w:tc>
@@ -2033,62 +1964,51 @@
               <w:jc w:val="left"/>
             </w:pPr>
             <w:r>
-              <w:t xml:space="preserve">NA</w:t>
-            </w:r>
-          </w:p>
-        </w:tc>
-        <w:tc>
-          <w:p>
-            <w:pPr>
-              <w:pStyle w:val="Compact"/>
-              <w:jc w:val="left"/>
-            </w:pPr>
-            <w:r>
-              <w:t xml:space="preserve">H172-L4</w:t>
-            </w:r>
-          </w:p>
-        </w:tc>
-        <w:tc>
-          <w:p>
-            <w:pPr>
-              <w:pStyle w:val="Compact"/>
-              <w:jc w:val="left"/>
-            </w:pPr>
-            <w:r>
-              <w:t xml:space="preserve">-10 to -110</w:t>
-            </w:r>
-          </w:p>
-        </w:tc>
-        <w:tc>
-          <w:p>
-            <w:pPr>
-              <w:pStyle w:val="Compact"/>
-              <w:jc w:val="left"/>
-            </w:pPr>
-            <w:r>
-              <w:t xml:space="preserve">280±70</w:t>
-            </w:r>
-          </w:p>
-        </w:tc>
-        <w:tc>
-          <w:p>
-            <w:pPr>
-              <w:pStyle w:val="Compact"/>
-              <w:jc w:val="left"/>
-            </w:pPr>
-            <w:r>
-              <w:t xml:space="preserve">12 - 484</w:t>
-            </w:r>
-          </w:p>
-        </w:tc>
-        <w:tc>
-          <w:p>
-            <w:pPr>
-              <w:pStyle w:val="Compact"/>
-              <w:jc w:val="left"/>
-            </w:pPr>
-            <w:r>
-              <w:t xml:space="preserve">NA</w:t>
+              <w:t xml:space="preserve">P041-L7</w:t>
+            </w:r>
+          </w:p>
+        </w:tc>
+        <w:tc>
+          <w:p>
+            <w:pPr>
+              <w:pStyle w:val="Compact"/>
+              <w:jc w:val="left"/>
+            </w:pPr>
+            <w:r>
+              <w:t xml:space="preserve">-25 to -45</w:t>
+            </w:r>
+          </w:p>
+        </w:tc>
+        <w:tc>
+          <w:p>
+            <w:pPr>
+              <w:pStyle w:val="Compact"/>
+              <w:jc w:val="left"/>
+            </w:pPr>
+            <w:r>
+              <w:t xml:space="preserve">250±40</w:t>
+            </w:r>
+          </w:p>
+        </w:tc>
+        <w:tc>
+          <w:p>
+            <w:pPr>
+              <w:pStyle w:val="Compact"/>
+              <w:jc w:val="left"/>
+            </w:pPr>
+            <w:r>
+              <w:t xml:space="preserve">4 - 430</w:t>
+            </w:r>
+          </w:p>
+        </w:tc>
+        <w:tc>
+          <w:p>
+            <w:pPr>
+              <w:pStyle w:val="Compact"/>
+              <w:jc w:val="left"/>
+            </w:pPr>
+            <w:r>
+              <w:t xml:space="preserve">artefact-bearing deposit</w:t>
             </w:r>
           </w:p>
         </w:tc>
@@ -2101,62 +2021,51 @@
               <w:jc w:val="left"/>
             </w:pPr>
             <w:r>
-              <w:t xml:space="preserve">NA</w:t>
-            </w:r>
-          </w:p>
-        </w:tc>
-        <w:tc>
-          <w:p>
-            <w:pPr>
-              <w:pStyle w:val="Compact"/>
-              <w:jc w:val="left"/>
-            </w:pPr>
-            <w:r>
-              <w:t xml:space="preserve">P052-L16</w:t>
-            </w:r>
-          </w:p>
-        </w:tc>
-        <w:tc>
-          <w:p>
-            <w:pPr>
-              <w:pStyle w:val="Compact"/>
-              <w:jc w:val="left"/>
-            </w:pPr>
-            <w:r>
-              <w:t xml:space="preserve">-110 to -130</w:t>
-            </w:r>
-          </w:p>
-        </w:tc>
-        <w:tc>
-          <w:p>
-            <w:pPr>
-              <w:pStyle w:val="Compact"/>
-              <w:jc w:val="left"/>
-            </w:pPr>
-            <w:r>
-              <w:t xml:space="preserve">310±100</w:t>
-            </w:r>
-          </w:p>
-        </w:tc>
-        <w:tc>
-          <w:p>
-            <w:pPr>
-              <w:pStyle w:val="Compact"/>
-              <w:jc w:val="left"/>
-            </w:pPr>
-            <w:r>
-              <w:t xml:space="preserve">17 - 510</w:t>
-            </w:r>
-          </w:p>
-        </w:tc>
-        <w:tc>
-          <w:p>
-            <w:pPr>
-              <w:pStyle w:val="Compact"/>
-              <w:jc w:val="left"/>
-            </w:pPr>
-            <w:r>
-              <w:t xml:space="preserve">NA</w:t>
+              <w:t xml:space="preserve">P162-L3</w:t>
+            </w:r>
+          </w:p>
+        </w:tc>
+        <w:tc>
+          <w:p>
+            <w:pPr>
+              <w:pStyle w:val="Compact"/>
+              <w:jc w:val="left"/>
+            </w:pPr>
+            <w:r>
+              <w:t xml:space="preserve">-10 to -110</w:t>
+            </w:r>
+          </w:p>
+        </w:tc>
+        <w:tc>
+          <w:p>
+            <w:pPr>
+              <w:pStyle w:val="Compact"/>
+              <w:jc w:val="left"/>
+            </w:pPr>
+            <w:r>
+              <w:t xml:space="preserve">280±70</w:t>
+            </w:r>
+          </w:p>
+        </w:tc>
+        <w:tc>
+          <w:p>
+            <w:pPr>
+              <w:pStyle w:val="Compact"/>
+              <w:jc w:val="left"/>
+            </w:pPr>
+            <w:r>
+              <w:t xml:space="preserve">11 - 484</w:t>
+            </w:r>
+          </w:p>
+        </w:tc>
+        <w:tc>
+          <w:p>
+            <w:pPr>
+              <w:pStyle w:val="Compact"/>
+              <w:jc w:val="left"/>
+            </w:pPr>
+            <w:r>
+              <w:t xml:space="preserve">midden 172</w:t>
             </w:r>
           </w:p>
         </w:tc>
@@ -2169,62 +2078,51 @@
               <w:jc w:val="left"/>
             </w:pPr>
             <w:r>
-              <w:t xml:space="preserve">NA</w:t>
-            </w:r>
-          </w:p>
-        </w:tc>
-        <w:tc>
-          <w:p>
-            <w:pPr>
-              <w:pStyle w:val="Compact"/>
-              <w:jc w:val="left"/>
-            </w:pPr>
-            <w:r>
-              <w:t xml:space="preserve">H193-L2</w:t>
-            </w:r>
-          </w:p>
-        </w:tc>
-        <w:tc>
-          <w:p>
-            <w:pPr>
-              <w:pStyle w:val="Compact"/>
-              <w:jc w:val="left"/>
-            </w:pPr>
-            <w:r>
-              <w:t xml:space="preserve">6 to -51</w:t>
-            </w:r>
-          </w:p>
-        </w:tc>
-        <w:tc>
-          <w:p>
-            <w:pPr>
-              <w:pStyle w:val="Compact"/>
-              <w:jc w:val="left"/>
-            </w:pPr>
-            <w:r>
-              <w:t xml:space="preserve">340±100</w:t>
-            </w:r>
-          </w:p>
-        </w:tc>
-        <w:tc>
-          <w:p>
-            <w:pPr>
-              <w:pStyle w:val="Compact"/>
-              <w:jc w:val="left"/>
-            </w:pPr>
-            <w:r>
-              <w:t xml:space="preserve">35 - 530</w:t>
-            </w:r>
-          </w:p>
-        </w:tc>
-        <w:tc>
-          <w:p>
-            <w:pPr>
-              <w:pStyle w:val="Compact"/>
-              <w:jc w:val="left"/>
-            </w:pPr>
-            <w:r>
-              <w:t xml:space="preserve">NA</w:t>
+              <w:t xml:space="preserve">P052-L16</w:t>
+            </w:r>
+          </w:p>
+        </w:tc>
+        <w:tc>
+          <w:p>
+            <w:pPr>
+              <w:pStyle w:val="Compact"/>
+              <w:jc w:val="left"/>
+            </w:pPr>
+            <w:r>
+              <w:t xml:space="preserve">-110 to -130</w:t>
+            </w:r>
+          </w:p>
+        </w:tc>
+        <w:tc>
+          <w:p>
+            <w:pPr>
+              <w:pStyle w:val="Compact"/>
+              <w:jc w:val="left"/>
+            </w:pPr>
+            <w:r>
+              <w:t xml:space="preserve">310±100</w:t>
+            </w:r>
+          </w:p>
+        </w:tc>
+        <w:tc>
+          <w:p>
+            <w:pPr>
+              <w:pStyle w:val="Compact"/>
+              <w:jc w:val="left"/>
+            </w:pPr>
+            <w:r>
+              <w:t xml:space="preserve">16 - 512.025</w:t>
+            </w:r>
+          </w:p>
+        </w:tc>
+        <w:tc>
+          <w:p>
+            <w:pPr>
+              <w:pStyle w:val="Compact"/>
+              <w:jc w:val="left"/>
+            </w:pPr>
+            <w:r>
+              <w:t xml:space="preserve">artefact-bearing deposit</w:t>
             </w:r>
           </w:p>
         </w:tc>
@@ -2237,62 +2135,51 @@
               <w:jc w:val="left"/>
             </w:pPr>
             <w:r>
-              <w:t xml:space="preserve">NA</w:t>
-            </w:r>
-          </w:p>
-        </w:tc>
-        <w:tc>
-          <w:p>
-            <w:pPr>
-              <w:pStyle w:val="Compact"/>
-              <w:jc w:val="left"/>
-            </w:pPr>
-            <w:r>
-              <w:t xml:space="preserve">M020-L9 L6</w:t>
-            </w:r>
-          </w:p>
-        </w:tc>
-        <w:tc>
-          <w:p>
-            <w:pPr>
-              <w:pStyle w:val="Compact"/>
-              <w:jc w:val="left"/>
-            </w:pPr>
-            <w:r>
-              <w:t xml:space="preserve">-44 to -80</w:t>
-            </w:r>
-          </w:p>
-        </w:tc>
-        <w:tc>
-          <w:p>
-            <w:pPr>
-              <w:pStyle w:val="Compact"/>
-              <w:jc w:val="left"/>
-            </w:pPr>
-            <w:r>
-              <w:t xml:space="preserve">270±40</w:t>
-            </w:r>
-          </w:p>
-        </w:tc>
-        <w:tc>
-          <w:p>
-            <w:pPr>
-              <w:pStyle w:val="Compact"/>
-              <w:jc w:val="left"/>
-            </w:pPr>
-            <w:r>
-              <w:t xml:space="preserve">153 - 451</w:t>
-            </w:r>
-          </w:p>
-        </w:tc>
-        <w:tc>
-          <w:p>
-            <w:pPr>
-              <w:pStyle w:val="Compact"/>
-              <w:jc w:val="left"/>
-            </w:pPr>
-            <w:r>
-              <w:t xml:space="preserve">NA</w:t>
+              <w:t xml:space="preserve">P168-L1</w:t>
+            </w:r>
+          </w:p>
+        </w:tc>
+        <w:tc>
+          <w:p>
+            <w:pPr>
+              <w:pStyle w:val="Compact"/>
+              <w:jc w:val="left"/>
+            </w:pPr>
+            <w:r>
+              <w:t xml:space="preserve">6 to -51</w:t>
+            </w:r>
+          </w:p>
+        </w:tc>
+        <w:tc>
+          <w:p>
+            <w:pPr>
+              <w:pStyle w:val="Compact"/>
+              <w:jc w:val="left"/>
+            </w:pPr>
+            <w:r>
+              <w:t xml:space="preserve">340±100</w:t>
+            </w:r>
+          </w:p>
+        </w:tc>
+        <w:tc>
+          <w:p>
+            <w:pPr>
+              <w:pStyle w:val="Compact"/>
+              <w:jc w:val="left"/>
+            </w:pPr>
+            <w:r>
+              <w:t xml:space="preserve">32.975 - 530</w:t>
+            </w:r>
+          </w:p>
+        </w:tc>
+        <w:tc>
+          <w:p>
+            <w:pPr>
+              <w:pStyle w:val="Compact"/>
+              <w:jc w:val="left"/>
+            </w:pPr>
+            <w:r>
+              <w:t xml:space="preserve">midden 193</w:t>
             </w:r>
           </w:p>
         </w:tc>
@@ -2305,62 +2192,51 @@
               <w:jc w:val="left"/>
             </w:pPr>
             <w:r>
-              <w:t xml:space="preserve">NA</w:t>
-            </w:r>
-          </w:p>
-        </w:tc>
-        <w:tc>
-          <w:p>
-            <w:pPr>
-              <w:pStyle w:val="Compact"/>
-              <w:jc w:val="left"/>
-            </w:pPr>
-            <w:r>
-              <w:t xml:space="preserve">M030-L2</w:t>
-            </w:r>
-          </w:p>
-        </w:tc>
-        <w:tc>
-          <w:p>
-            <w:pPr>
-              <w:pStyle w:val="Compact"/>
-              <w:jc w:val="left"/>
-            </w:pPr>
-            <w:r>
-              <w:t xml:space="preserve">-28 to -70</w:t>
-            </w:r>
-          </w:p>
-        </w:tc>
-        <w:tc>
-          <w:p>
-            <w:pPr>
-              <w:pStyle w:val="Compact"/>
-              <w:jc w:val="left"/>
-            </w:pPr>
-            <w:r>
-              <w:t xml:space="preserve">360±100</w:t>
-            </w:r>
-          </w:p>
-        </w:tc>
-        <w:tc>
-          <w:p>
-            <w:pPr>
-              <w:pStyle w:val="Compact"/>
-              <w:jc w:val="left"/>
-            </w:pPr>
-            <w:r>
-              <w:t xml:space="preserve">76 - 542</w:t>
-            </w:r>
-          </w:p>
-        </w:tc>
-        <w:tc>
-          <w:p>
-            <w:pPr>
-              <w:pStyle w:val="Compact"/>
-              <w:jc w:val="left"/>
-            </w:pPr>
-            <w:r>
-              <w:t xml:space="preserve">NA</w:t>
+              <w:t xml:space="preserve">P028-L9</w:t>
+            </w:r>
+          </w:p>
+        </w:tc>
+        <w:tc>
+          <w:p>
+            <w:pPr>
+              <w:pStyle w:val="Compact"/>
+              <w:jc w:val="left"/>
+            </w:pPr>
+            <w:r>
+              <w:t xml:space="preserve">-44 to -80</w:t>
+            </w:r>
+          </w:p>
+        </w:tc>
+        <w:tc>
+          <w:p>
+            <w:pPr>
+              <w:pStyle w:val="Compact"/>
+              <w:jc w:val="left"/>
+            </w:pPr>
+            <w:r>
+              <w:t xml:space="preserve">270±40</w:t>
+            </w:r>
+          </w:p>
+        </w:tc>
+        <w:tc>
+          <w:p>
+            <w:pPr>
+              <w:pStyle w:val="Compact"/>
+              <w:jc w:val="left"/>
+            </w:pPr>
+            <w:r>
+              <w:t xml:space="preserve">153 - 451</w:t>
+            </w:r>
+          </w:p>
+        </w:tc>
+        <w:tc>
+          <w:p>
+            <w:pPr>
+              <w:pStyle w:val="Compact"/>
+              <w:jc w:val="left"/>
+            </w:pPr>
+            <w:r>
+              <w:t xml:space="preserve">burial 20</w:t>
             </w:r>
           </w:p>
         </w:tc>
@@ -2373,62 +2249,51 @@
               <w:jc w:val="left"/>
             </w:pPr>
             <w:r>
-              <w:t xml:space="preserve">NA</w:t>
-            </w:r>
-          </w:p>
-        </w:tc>
-        <w:tc>
-          <w:p>
-            <w:pPr>
-              <w:pStyle w:val="Compact"/>
-              <w:jc w:val="left"/>
-            </w:pPr>
-            <w:r>
-              <w:t xml:space="preserve">P049-L11</w:t>
-            </w:r>
-          </w:p>
-        </w:tc>
-        <w:tc>
-          <w:p>
-            <w:pPr>
-              <w:pStyle w:val="Compact"/>
-              <w:jc w:val="left"/>
-            </w:pPr>
-            <w:r>
-              <w:t xml:space="preserve">-20 to -30</w:t>
-            </w:r>
-          </w:p>
-        </w:tc>
-        <w:tc>
-          <w:p>
-            <w:pPr>
-              <w:pStyle w:val="Compact"/>
-              <w:jc w:val="left"/>
-            </w:pPr>
-            <w:r>
-              <w:t xml:space="preserve">340±30</w:t>
-            </w:r>
-          </w:p>
-        </w:tc>
-        <w:tc>
-          <w:p>
-            <w:pPr>
-              <w:pStyle w:val="Compact"/>
-              <w:jc w:val="left"/>
-            </w:pPr>
-            <w:r>
-              <w:t xml:space="preserve">314 - 483</w:t>
-            </w:r>
-          </w:p>
-        </w:tc>
-        <w:tc>
-          <w:p>
-            <w:pPr>
-              <w:pStyle w:val="Compact"/>
-              <w:jc w:val="left"/>
-            </w:pPr>
-            <w:r>
-              <w:t xml:space="preserve">NA</w:t>
+              <w:t xml:space="preserve">P018-L2</w:t>
+            </w:r>
+          </w:p>
+        </w:tc>
+        <w:tc>
+          <w:p>
+            <w:pPr>
+              <w:pStyle w:val="Compact"/>
+              <w:jc w:val="left"/>
+            </w:pPr>
+            <w:r>
+              <w:t xml:space="preserve">-28 to -70</w:t>
+            </w:r>
+          </w:p>
+        </w:tc>
+        <w:tc>
+          <w:p>
+            <w:pPr>
+              <w:pStyle w:val="Compact"/>
+              <w:jc w:val="left"/>
+            </w:pPr>
+            <w:r>
+              <w:t xml:space="preserve">360±100</w:t>
+            </w:r>
+          </w:p>
+        </w:tc>
+        <w:tc>
+          <w:p>
+            <w:pPr>
+              <w:pStyle w:val="Compact"/>
+              <w:jc w:val="left"/>
+            </w:pPr>
+            <w:r>
+              <w:t xml:space="preserve">76 - 545</w:t>
+            </w:r>
+          </w:p>
+        </w:tc>
+        <w:tc>
+          <w:p>
+            <w:pPr>
+              <w:pStyle w:val="Compact"/>
+              <w:jc w:val="left"/>
+            </w:pPr>
+            <w:r>
+              <w:t xml:space="preserve">burial 30</w:t>
             </w:r>
           </w:p>
         </w:tc>
@@ -2441,62 +2306,51 @@
               <w:jc w:val="left"/>
             </w:pPr>
             <w:r>
-              <w:t xml:space="preserve">NA</w:t>
-            </w:r>
-          </w:p>
-        </w:tc>
-        <w:tc>
-          <w:p>
-            <w:pPr>
-              <w:pStyle w:val="Compact"/>
-              <w:jc w:val="left"/>
-            </w:pPr>
-            <w:r>
-              <w:t xml:space="preserve">M009-L6</w:t>
-            </w:r>
-          </w:p>
-        </w:tc>
-        <w:tc>
-          <w:p>
-            <w:pPr>
-              <w:pStyle w:val="Compact"/>
-              <w:jc w:val="left"/>
-            </w:pPr>
-            <w:r>
-              <w:t xml:space="preserve">4 to -56</w:t>
-            </w:r>
-          </w:p>
-        </w:tc>
-        <w:tc>
-          <w:p>
-            <w:pPr>
-              <w:pStyle w:val="Compact"/>
-              <w:jc w:val="left"/>
-            </w:pPr>
-            <w:r>
-              <w:t xml:space="preserve">510±75</w:t>
-            </w:r>
-          </w:p>
-        </w:tc>
-        <w:tc>
-          <w:p>
-            <w:pPr>
-              <w:pStyle w:val="Compact"/>
-              <w:jc w:val="left"/>
-            </w:pPr>
-            <w:r>
-              <w:t xml:space="preserve">344 - 648.025</w:t>
-            </w:r>
-          </w:p>
-        </w:tc>
-        <w:tc>
-          <w:p>
-            <w:pPr>
-              <w:pStyle w:val="Compact"/>
-              <w:jc w:val="left"/>
-            </w:pPr>
-            <w:r>
-              <w:t xml:space="preserve">NA</w:t>
+              <w:t xml:space="preserve">P049-L11</w:t>
+            </w:r>
+          </w:p>
+        </w:tc>
+        <w:tc>
+          <w:p>
+            <w:pPr>
+              <w:pStyle w:val="Compact"/>
+              <w:jc w:val="left"/>
+            </w:pPr>
+            <w:r>
+              <w:t xml:space="preserve">-20 to -30</w:t>
+            </w:r>
+          </w:p>
+        </w:tc>
+        <w:tc>
+          <w:p>
+            <w:pPr>
+              <w:pStyle w:val="Compact"/>
+              <w:jc w:val="left"/>
+            </w:pPr>
+            <w:r>
+              <w:t xml:space="preserve">340±30</w:t>
+            </w:r>
+          </w:p>
+        </w:tc>
+        <w:tc>
+          <w:p>
+            <w:pPr>
+              <w:pStyle w:val="Compact"/>
+              <w:jc w:val="left"/>
+            </w:pPr>
+            <w:r>
+              <w:t xml:space="preserve">314 - 483</w:t>
+            </w:r>
+          </w:p>
+        </w:tc>
+        <w:tc>
+          <w:p>
+            <w:pPr>
+              <w:pStyle w:val="Compact"/>
+              <w:jc w:val="left"/>
+            </w:pPr>
+            <w:r>
+              <w:t xml:space="preserve">artefact-bearing deposit</w:t>
             </w:r>
           </w:p>
         </w:tc>
@@ -2509,62 +2363,51 @@
               <w:jc w:val="left"/>
             </w:pPr>
             <w:r>
-              <w:t xml:space="preserve">NA</w:t>
-            </w:r>
-          </w:p>
-        </w:tc>
-        <w:tc>
-          <w:p>
-            <w:pPr>
-              <w:pStyle w:val="Compact"/>
-              <w:jc w:val="left"/>
-            </w:pPr>
-            <w:r>
-              <w:t xml:space="preserve">P144-L5</w:t>
-            </w:r>
-          </w:p>
-        </w:tc>
-        <w:tc>
-          <w:p>
-            <w:pPr>
-              <w:pStyle w:val="Compact"/>
-              <w:jc w:val="left"/>
-            </w:pPr>
-            <w:r>
-              <w:t xml:space="preserve">-10 to -30</w:t>
-            </w:r>
-          </w:p>
-        </w:tc>
-        <w:tc>
-          <w:p>
-            <w:pPr>
-              <w:pStyle w:val="Compact"/>
-              <w:jc w:val="left"/>
-            </w:pPr>
-            <w:r>
-              <w:t xml:space="preserve">610±90</w:t>
-            </w:r>
-          </w:p>
-        </w:tc>
-        <w:tc>
-          <w:p>
-            <w:pPr>
-              <w:pStyle w:val="Compact"/>
-              <w:jc w:val="left"/>
-            </w:pPr>
-            <w:r>
-              <w:t xml:space="preserve">502 - 709</w:t>
-            </w:r>
-          </w:p>
-        </w:tc>
-        <w:tc>
-          <w:p>
-            <w:pPr>
-              <w:pStyle w:val="Compact"/>
-              <w:jc w:val="left"/>
-            </w:pPr>
-            <w:r>
-              <w:t xml:space="preserve">NA</w:t>
+              <w:t xml:space="preserve">P052-L6</w:t>
+            </w:r>
+          </w:p>
+        </w:tc>
+        <w:tc>
+          <w:p>
+            <w:pPr>
+              <w:pStyle w:val="Compact"/>
+              <w:jc w:val="left"/>
+            </w:pPr>
+            <w:r>
+              <w:t xml:space="preserve">4 to -56</w:t>
+            </w:r>
+          </w:p>
+        </w:tc>
+        <w:tc>
+          <w:p>
+            <w:pPr>
+              <w:pStyle w:val="Compact"/>
+              <w:jc w:val="left"/>
+            </w:pPr>
+            <w:r>
+              <w:t xml:space="preserve">510±75</w:t>
+            </w:r>
+          </w:p>
+        </w:tc>
+        <w:tc>
+          <w:p>
+            <w:pPr>
+              <w:pStyle w:val="Compact"/>
+              <w:jc w:val="left"/>
+            </w:pPr>
+            <w:r>
+              <w:t xml:space="preserve">344 - 648.025</w:t>
+            </w:r>
+          </w:p>
+        </w:tc>
+        <w:tc>
+          <w:p>
+            <w:pPr>
+              <w:pStyle w:val="Compact"/>
+              <w:jc w:val="left"/>
+            </w:pPr>
+            <w:r>
+              <w:t xml:space="preserve">burial 9</w:t>
             </w:r>
           </w:p>
         </w:tc>
@@ -2577,62 +2420,51 @@
               <w:jc w:val="left"/>
             </w:pPr>
             <w:r>
-              <w:t xml:space="preserve">NA</w:t>
-            </w:r>
-          </w:p>
-        </w:tc>
-        <w:tc>
-          <w:p>
-            <w:pPr>
-              <w:pStyle w:val="Compact"/>
-              <w:jc w:val="left"/>
-            </w:pPr>
-            <w:r>
-              <w:t xml:space="preserve">P248-L5</w:t>
-            </w:r>
-          </w:p>
-        </w:tc>
-        <w:tc>
-          <w:p>
-            <w:pPr>
-              <w:pStyle w:val="Compact"/>
-              <w:jc w:val="left"/>
-            </w:pPr>
-            <w:r>
-              <w:t xml:space="preserve">-100 to -120</w:t>
-            </w:r>
-          </w:p>
-        </w:tc>
-        <w:tc>
-          <w:p>
-            <w:pPr>
-              <w:pStyle w:val="Compact"/>
-              <w:jc w:val="left"/>
-            </w:pPr>
-            <w:r>
-              <w:t xml:space="preserve">800±120</w:t>
-            </w:r>
-          </w:p>
-        </w:tc>
-        <w:tc>
-          <w:p>
-            <w:pPr>
-              <w:pStyle w:val="Compact"/>
-              <w:jc w:val="left"/>
-            </w:pPr>
-            <w:r>
-              <w:t xml:space="preserve">562 - 953</w:t>
-            </w:r>
-          </w:p>
-        </w:tc>
-        <w:tc>
-          <w:p>
-            <w:pPr>
-              <w:pStyle w:val="Compact"/>
-              <w:jc w:val="left"/>
-            </w:pPr>
-            <w:r>
-              <w:t xml:space="preserve">NA</w:t>
+              <w:t xml:space="preserve">P066-L11</w:t>
+            </w:r>
+          </w:p>
+        </w:tc>
+        <w:tc>
+          <w:p>
+            <w:pPr>
+              <w:pStyle w:val="Compact"/>
+              <w:jc w:val="left"/>
+            </w:pPr>
+            <w:r>
+              <w:t xml:space="preserve">-40 to -60</w:t>
+            </w:r>
+          </w:p>
+        </w:tc>
+        <w:tc>
+          <w:p>
+            <w:pPr>
+              <w:pStyle w:val="Compact"/>
+              <w:jc w:val="left"/>
+            </w:pPr>
+            <w:r>
+              <w:t xml:space="preserve">600±75</w:t>
+            </w:r>
+          </w:p>
+        </w:tc>
+        <w:tc>
+          <w:p>
+            <w:pPr>
+              <w:pStyle w:val="Compact"/>
+              <w:jc w:val="left"/>
+            </w:pPr>
+            <w:r>
+              <w:t xml:space="preserve">516 - 675</w:t>
+            </w:r>
+          </w:p>
+        </w:tc>
+        <w:tc>
+          <w:p>
+            <w:pPr>
+              <w:pStyle w:val="Compact"/>
+              <w:jc w:val="left"/>
+            </w:pPr>
+            <w:r>
+              <w:t xml:space="preserve">artefact-bearing deposit</w:t>
             </w:r>
           </w:p>
         </w:tc>
@@ -2645,62 +2477,51 @@
               <w:jc w:val="left"/>
             </w:pPr>
             <w:r>
-              <w:t xml:space="preserve">NA</w:t>
-            </w:r>
-          </w:p>
-        </w:tc>
-        <w:tc>
-          <w:p>
-            <w:pPr>
-              <w:pStyle w:val="Compact"/>
-              <w:jc w:val="left"/>
-            </w:pPr>
-            <w:r>
-              <w:t xml:space="preserve">P041-L9</w:t>
-            </w:r>
-          </w:p>
-        </w:tc>
-        <w:tc>
-          <w:p>
-            <w:pPr>
-              <w:pStyle w:val="Compact"/>
-              <w:jc w:val="left"/>
-            </w:pPr>
-            <w:r>
-              <w:t xml:space="preserve">-70 to -90</w:t>
-            </w:r>
-          </w:p>
-        </w:tc>
-        <w:tc>
-          <w:p>
-            <w:pPr>
-              <w:pStyle w:val="Compact"/>
-              <w:jc w:val="left"/>
-            </w:pPr>
-            <w:r>
-              <w:t xml:space="preserve">900±50</w:t>
-            </w:r>
-          </w:p>
-        </w:tc>
-        <w:tc>
-          <w:p>
-            <w:pPr>
-              <w:pStyle w:val="Compact"/>
-              <w:jc w:val="left"/>
-            </w:pPr>
-            <w:r>
-              <w:t xml:space="preserve">715 - 917</w:t>
-            </w:r>
-          </w:p>
-        </w:tc>
-        <w:tc>
-          <w:p>
-            <w:pPr>
-              <w:pStyle w:val="Compact"/>
-              <w:jc w:val="left"/>
-            </w:pPr>
-            <w:r>
-              <w:t xml:space="preserve">NA</w:t>
+              <w:t xml:space="preserve">P144-L5</w:t>
+            </w:r>
+          </w:p>
+        </w:tc>
+        <w:tc>
+          <w:p>
+            <w:pPr>
+              <w:pStyle w:val="Compact"/>
+              <w:jc w:val="left"/>
+            </w:pPr>
+            <w:r>
+              <w:t xml:space="preserve">-10 to -30</w:t>
+            </w:r>
+          </w:p>
+        </w:tc>
+        <w:tc>
+          <w:p>
+            <w:pPr>
+              <w:pStyle w:val="Compact"/>
+              <w:jc w:val="left"/>
+            </w:pPr>
+            <w:r>
+              <w:t xml:space="preserve">610±90</w:t>
+            </w:r>
+          </w:p>
+        </w:tc>
+        <w:tc>
+          <w:p>
+            <w:pPr>
+              <w:pStyle w:val="Compact"/>
+              <w:jc w:val="left"/>
+            </w:pPr>
+            <w:r>
+              <w:t xml:space="preserve">504 - 710</w:t>
+            </w:r>
+          </w:p>
+        </w:tc>
+        <w:tc>
+          <w:p>
+            <w:pPr>
+              <w:pStyle w:val="Compact"/>
+              <w:jc w:val="left"/>
+            </w:pPr>
+            <w:r>
+              <w:t xml:space="preserve">artefact-bearing deposit</w:t>
             </w:r>
           </w:p>
         </w:tc>
@@ -2713,62 +2534,51 @@
               <w:jc w:val="left"/>
             </w:pPr>
             <w:r>
-              <w:t xml:space="preserve">NA</w:t>
-            </w:r>
-          </w:p>
-        </w:tc>
-        <w:tc>
-          <w:p>
-            <w:pPr>
-              <w:pStyle w:val="Compact"/>
-              <w:jc w:val="left"/>
-            </w:pPr>
-            <w:r>
-              <w:t xml:space="preserve">P162-L11</w:t>
-            </w:r>
-          </w:p>
-        </w:tc>
-        <w:tc>
-          <w:p>
-            <w:pPr>
-              <w:pStyle w:val="Compact"/>
-              <w:jc w:val="left"/>
-            </w:pPr>
-            <w:r>
-              <w:t xml:space="preserve">-160 to -180</w:t>
-            </w:r>
-          </w:p>
-        </w:tc>
-        <w:tc>
-          <w:p>
-            <w:pPr>
-              <w:pStyle w:val="Compact"/>
-              <w:jc w:val="left"/>
-            </w:pPr>
-            <w:r>
-              <w:t xml:space="preserve">920±70</w:t>
-            </w:r>
-          </w:p>
-        </w:tc>
-        <w:tc>
-          <w:p>
-            <w:pPr>
-              <w:pStyle w:val="Compact"/>
-              <w:jc w:val="left"/>
-            </w:pPr>
-            <w:r>
-              <w:t xml:space="preserve">705 - 953</w:t>
-            </w:r>
-          </w:p>
-        </w:tc>
-        <w:tc>
-          <w:p>
-            <w:pPr>
-              <w:pStyle w:val="Compact"/>
-              <w:jc w:val="left"/>
-            </w:pPr>
-            <w:r>
-              <w:t xml:space="preserve">NA</w:t>
+              <w:t xml:space="preserve">P248-L5</w:t>
+            </w:r>
+          </w:p>
+        </w:tc>
+        <w:tc>
+          <w:p>
+            <w:pPr>
+              <w:pStyle w:val="Compact"/>
+              <w:jc w:val="left"/>
+            </w:pPr>
+            <w:r>
+              <w:t xml:space="preserve">-100 to -120</w:t>
+            </w:r>
+          </w:p>
+        </w:tc>
+        <w:tc>
+          <w:p>
+            <w:pPr>
+              <w:pStyle w:val="Compact"/>
+              <w:jc w:val="left"/>
+            </w:pPr>
+            <w:r>
+              <w:t xml:space="preserve">800±120</w:t>
+            </w:r>
+          </w:p>
+        </w:tc>
+        <w:tc>
+          <w:p>
+            <w:pPr>
+              <w:pStyle w:val="Compact"/>
+              <w:jc w:val="left"/>
+            </w:pPr>
+            <w:r>
+              <w:t xml:space="preserve">562 - 951</w:t>
+            </w:r>
+          </w:p>
+        </w:tc>
+        <w:tc>
+          <w:p>
+            <w:pPr>
+              <w:pStyle w:val="Compact"/>
+              <w:jc w:val="left"/>
+            </w:pPr>
+            <w:r>
+              <w:t xml:space="preserve">artefact-bearing deposit</w:t>
             </w:r>
           </w:p>
         </w:tc>
@@ -2781,62 +2591,51 @@
               <w:jc w:val="left"/>
             </w:pPr>
             <w:r>
-              <w:t xml:space="preserve">NA</w:t>
-            </w:r>
-          </w:p>
-        </w:tc>
-        <w:tc>
-          <w:p>
-            <w:pPr>
-              <w:pStyle w:val="Compact"/>
-              <w:jc w:val="left"/>
-            </w:pPr>
-            <w:r>
-              <w:t xml:space="preserve">P154-L3</w:t>
-            </w:r>
-          </w:p>
-        </w:tc>
-        <w:tc>
-          <w:p>
-            <w:pPr>
-              <w:pStyle w:val="Compact"/>
-              <w:jc w:val="left"/>
-            </w:pPr>
-            <w:r>
-              <w:t xml:space="preserve">10 to -10</w:t>
-            </w:r>
-          </w:p>
-        </w:tc>
-        <w:tc>
-          <w:p>
-            <w:pPr>
-              <w:pStyle w:val="Compact"/>
-              <w:jc w:val="left"/>
-            </w:pPr>
-            <w:r>
-              <w:t xml:space="preserve">920±105</w:t>
-            </w:r>
-          </w:p>
-        </w:tc>
-        <w:tc>
-          <w:p>
-            <w:pPr>
-              <w:pStyle w:val="Compact"/>
-              <w:jc w:val="left"/>
-            </w:pPr>
-            <w:r>
-              <w:t xml:space="preserve">685 - 1052</w:t>
-            </w:r>
-          </w:p>
-        </w:tc>
-        <w:tc>
-          <w:p>
-            <w:pPr>
-              <w:pStyle w:val="Compact"/>
-              <w:jc w:val="left"/>
-            </w:pPr>
-            <w:r>
-              <w:t xml:space="preserve">NA</w:t>
+              <w:t xml:space="preserve">P041-L9</w:t>
+            </w:r>
+          </w:p>
+        </w:tc>
+        <w:tc>
+          <w:p>
+            <w:pPr>
+              <w:pStyle w:val="Compact"/>
+              <w:jc w:val="left"/>
+            </w:pPr>
+            <w:r>
+              <w:t xml:space="preserve">-70 to -90</w:t>
+            </w:r>
+          </w:p>
+        </w:tc>
+        <w:tc>
+          <w:p>
+            <w:pPr>
+              <w:pStyle w:val="Compact"/>
+              <w:jc w:val="left"/>
+            </w:pPr>
+            <w:r>
+              <w:t xml:space="preserve">900±50</w:t>
+            </w:r>
+          </w:p>
+        </w:tc>
+        <w:tc>
+          <w:p>
+            <w:pPr>
+              <w:pStyle w:val="Compact"/>
+              <w:jc w:val="left"/>
+            </w:pPr>
+            <w:r>
+              <w:t xml:space="preserve">715 - 917</w:t>
+            </w:r>
+          </w:p>
+        </w:tc>
+        <w:tc>
+          <w:p>
+            <w:pPr>
+              <w:pStyle w:val="Compact"/>
+              <w:jc w:val="left"/>
+            </w:pPr>
+            <w:r>
+              <w:t xml:space="preserve">sterile deposit</w:t>
             </w:r>
           </w:p>
         </w:tc>
@@ -2849,62 +2648,51 @@
               <w:jc w:val="left"/>
             </w:pPr>
             <w:r>
-              <w:t xml:space="preserve">NA</w:t>
-            </w:r>
-          </w:p>
-        </w:tc>
-        <w:tc>
-          <w:p>
-            <w:pPr>
-              <w:pStyle w:val="Compact"/>
-              <w:jc w:val="left"/>
-            </w:pPr>
-            <w:r>
-              <w:t xml:space="preserve">P238-L10</w:t>
-            </w:r>
-          </w:p>
-        </w:tc>
-        <w:tc>
-          <w:p>
-            <w:pPr>
-              <w:pStyle w:val="Compact"/>
-              <w:jc w:val="left"/>
-            </w:pPr>
-            <w:r>
-              <w:t xml:space="preserve">-130 to -150</w:t>
-            </w:r>
-          </w:p>
-        </w:tc>
-        <w:tc>
-          <w:p>
-            <w:pPr>
-              <w:pStyle w:val="Compact"/>
-              <w:jc w:val="left"/>
-            </w:pPr>
-            <w:r>
-              <w:t xml:space="preserve">1020±60</w:t>
-            </w:r>
-          </w:p>
-        </w:tc>
-        <w:tc>
-          <w:p>
-            <w:pPr>
-              <w:pStyle w:val="Compact"/>
-              <w:jc w:val="left"/>
-            </w:pPr>
-            <w:r>
-              <w:t xml:space="preserve">793 - 1055</w:t>
-            </w:r>
-          </w:p>
-        </w:tc>
-        <w:tc>
-          <w:p>
-            <w:pPr>
-              <w:pStyle w:val="Compact"/>
-              <w:jc w:val="left"/>
-            </w:pPr>
-            <w:r>
-              <w:t xml:space="preserve">NA</w:t>
+              <w:t xml:space="preserve">P162-L11</w:t>
+            </w:r>
+          </w:p>
+        </w:tc>
+        <w:tc>
+          <w:p>
+            <w:pPr>
+              <w:pStyle w:val="Compact"/>
+              <w:jc w:val="left"/>
+            </w:pPr>
+            <w:r>
+              <w:t xml:space="preserve">-160 to -180</w:t>
+            </w:r>
+          </w:p>
+        </w:tc>
+        <w:tc>
+          <w:p>
+            <w:pPr>
+              <w:pStyle w:val="Compact"/>
+              <w:jc w:val="left"/>
+            </w:pPr>
+            <w:r>
+              <w:t xml:space="preserve">920±70</w:t>
+            </w:r>
+          </w:p>
+        </w:tc>
+        <w:tc>
+          <w:p>
+            <w:pPr>
+              <w:pStyle w:val="Compact"/>
+              <w:jc w:val="left"/>
+            </w:pPr>
+            <w:r>
+              <w:t xml:space="preserve">707 - 952</w:t>
+            </w:r>
+          </w:p>
+        </w:tc>
+        <w:tc>
+          <w:p>
+            <w:pPr>
+              <w:pStyle w:val="Compact"/>
+              <w:jc w:val="left"/>
+            </w:pPr>
+            <w:r>
+              <w:t xml:space="preserve">artefact-bearing deposit</w:t>
             </w:r>
           </w:p>
         </w:tc>
@@ -2917,62 +2705,51 @@
               <w:jc w:val="left"/>
             </w:pPr>
             <w:r>
-              <w:t xml:space="preserve">NA</w:t>
-            </w:r>
-          </w:p>
-        </w:tc>
-        <w:tc>
-          <w:p>
-            <w:pPr>
-              <w:pStyle w:val="Compact"/>
-              <w:jc w:val="left"/>
-            </w:pPr>
-            <w:r>
-              <w:t xml:space="preserve">P237-L4</w:t>
-            </w:r>
-          </w:p>
-        </w:tc>
-        <w:tc>
-          <w:p>
-            <w:pPr>
-              <w:pStyle w:val="Compact"/>
-              <w:jc w:val="left"/>
-            </w:pPr>
-            <w:r>
-              <w:t xml:space="preserve">-70 to -90</w:t>
-            </w:r>
-          </w:p>
-        </w:tc>
-        <w:tc>
-          <w:p>
-            <w:pPr>
-              <w:pStyle w:val="Compact"/>
-              <w:jc w:val="left"/>
-            </w:pPr>
-            <w:r>
-              <w:t xml:space="preserve">1030±80</w:t>
-            </w:r>
-          </w:p>
-        </w:tc>
-        <w:tc>
-          <w:p>
-            <w:pPr>
-              <w:pStyle w:val="Compact"/>
-              <w:jc w:val="left"/>
-            </w:pPr>
-            <w:r>
-              <w:t xml:space="preserve">771.975 - 1153</w:t>
-            </w:r>
-          </w:p>
-        </w:tc>
-        <w:tc>
-          <w:p>
-            <w:pPr>
-              <w:pStyle w:val="Compact"/>
-              <w:jc w:val="left"/>
-            </w:pPr>
-            <w:r>
-              <w:t xml:space="preserve">NA</w:t>
+              <w:t xml:space="preserve">P154-L3</w:t>
+            </w:r>
+          </w:p>
+        </w:tc>
+        <w:tc>
+          <w:p>
+            <w:pPr>
+              <w:pStyle w:val="Compact"/>
+              <w:jc w:val="left"/>
+            </w:pPr>
+            <w:r>
+              <w:t xml:space="preserve">10 to -10</w:t>
+            </w:r>
+          </w:p>
+        </w:tc>
+        <w:tc>
+          <w:p>
+            <w:pPr>
+              <w:pStyle w:val="Compact"/>
+              <w:jc w:val="left"/>
+            </w:pPr>
+            <w:r>
+              <w:t xml:space="preserve">920±105</w:t>
+            </w:r>
+          </w:p>
+        </w:tc>
+        <w:tc>
+          <w:p>
+            <w:pPr>
+              <w:pStyle w:val="Compact"/>
+              <w:jc w:val="left"/>
+            </w:pPr>
+            <w:r>
+              <w:t xml:space="preserve">681 - 1051</w:t>
+            </w:r>
+          </w:p>
+        </w:tc>
+        <w:tc>
+          <w:p>
+            <w:pPr>
+              <w:pStyle w:val="Compact"/>
+              <w:jc w:val="left"/>
+            </w:pPr>
+            <w:r>
+              <w:t xml:space="preserve">artefact-bearing deposit</w:t>
             </w:r>
           </w:p>
         </w:tc>
@@ -2985,18 +2762,7 @@
               <w:jc w:val="left"/>
             </w:pPr>
             <w:r>
-              <w:t xml:space="preserve">NA</w:t>
-            </w:r>
-          </w:p>
-        </w:tc>
-        <w:tc>
-          <w:p>
-            <w:pPr>
-              <w:pStyle w:val="Compact"/>
-              <w:jc w:val="left"/>
-            </w:pPr>
-            <w:r>
-              <w:t xml:space="preserve">P028-L15</w:t>
+              <w:t xml:space="preserve">P238-L10</w:t>
             </w:r>
           </w:p>
         </w:tc>
@@ -3018,29 +2784,29 @@
               <w:jc w:val="left"/>
             </w:pPr>
             <w:r>
-              <w:t xml:space="preserve">1050±40</w:t>
-            </w:r>
-          </w:p>
-        </w:tc>
-        <w:tc>
-          <w:p>
-            <w:pPr>
-              <w:pStyle w:val="Compact"/>
-              <w:jc w:val="left"/>
-            </w:pPr>
-            <w:r>
-              <w:t xml:space="preserve">898.95 - 1051</w:t>
-            </w:r>
-          </w:p>
-        </w:tc>
-        <w:tc>
-          <w:p>
-            <w:pPr>
-              <w:pStyle w:val="Compact"/>
-              <w:jc w:val="left"/>
-            </w:pPr>
-            <w:r>
-              <w:t xml:space="preserve">NA</w:t>
+              <w:t xml:space="preserve">1020±60</w:t>
+            </w:r>
+          </w:p>
+        </w:tc>
+        <w:tc>
+          <w:p>
+            <w:pPr>
+              <w:pStyle w:val="Compact"/>
+              <w:jc w:val="left"/>
+            </w:pPr>
+            <w:r>
+              <w:t xml:space="preserve">795 - 1055</w:t>
+            </w:r>
+          </w:p>
+        </w:tc>
+        <w:tc>
+          <w:p>
+            <w:pPr>
+              <w:pStyle w:val="Compact"/>
+              <w:jc w:val="left"/>
+            </w:pPr>
+            <w:r>
+              <w:t xml:space="preserve">sterile deposit</w:t>
             </w:r>
           </w:p>
         </w:tc>
@@ -3053,62 +2819,51 @@
               <w:jc w:val="left"/>
             </w:pPr>
             <w:r>
-              <w:t xml:space="preserve">NA</w:t>
-            </w:r>
-          </w:p>
-        </w:tc>
-        <w:tc>
-          <w:p>
-            <w:pPr>
-              <w:pStyle w:val="Compact"/>
-              <w:jc w:val="left"/>
-            </w:pPr>
-            <w:r>
-              <w:t xml:space="preserve">P154-L13</w:t>
-            </w:r>
-          </w:p>
-        </w:tc>
-        <w:tc>
-          <w:p>
-            <w:pPr>
-              <w:pStyle w:val="Compact"/>
-              <w:jc w:val="left"/>
-            </w:pPr>
-            <w:r>
-              <w:t xml:space="preserve">-170 to -180</w:t>
-            </w:r>
-          </w:p>
-        </w:tc>
-        <w:tc>
-          <w:p>
-            <w:pPr>
-              <w:pStyle w:val="Compact"/>
-              <w:jc w:val="left"/>
-            </w:pPr>
-            <w:r>
-              <w:t xml:space="preserve">1080±90</w:t>
-            </w:r>
-          </w:p>
-        </w:tc>
-        <w:tc>
-          <w:p>
-            <w:pPr>
-              <w:pStyle w:val="Compact"/>
-              <w:jc w:val="left"/>
-            </w:pPr>
-            <w:r>
-              <w:t xml:space="preserve">800 - 1223</w:t>
-            </w:r>
-          </w:p>
-        </w:tc>
-        <w:tc>
-          <w:p>
-            <w:pPr>
-              <w:pStyle w:val="Compact"/>
-              <w:jc w:val="left"/>
-            </w:pPr>
-            <w:r>
-              <w:t xml:space="preserve">NA</w:t>
+              <w:t xml:space="preserve">P237-L4</w:t>
+            </w:r>
+          </w:p>
+        </w:tc>
+        <w:tc>
+          <w:p>
+            <w:pPr>
+              <w:pStyle w:val="Compact"/>
+              <w:jc w:val="left"/>
+            </w:pPr>
+            <w:r>
+              <w:t xml:space="preserve">-70 to -90</w:t>
+            </w:r>
+          </w:p>
+        </w:tc>
+        <w:tc>
+          <w:p>
+            <w:pPr>
+              <w:pStyle w:val="Compact"/>
+              <w:jc w:val="left"/>
+            </w:pPr>
+            <w:r>
+              <w:t xml:space="preserve">1030±80</w:t>
+            </w:r>
+          </w:p>
+        </w:tc>
+        <w:tc>
+          <w:p>
+            <w:pPr>
+              <w:pStyle w:val="Compact"/>
+              <w:jc w:val="left"/>
+            </w:pPr>
+            <w:r>
+              <w:t xml:space="preserve">768 - 1152</w:t>
+            </w:r>
+          </w:p>
+        </w:tc>
+        <w:tc>
+          <w:p>
+            <w:pPr>
+              <w:pStyle w:val="Compact"/>
+              <w:jc w:val="left"/>
+            </w:pPr>
+            <w:r>
+              <w:t xml:space="preserve">artefact-bearing deposit</w:t>
             </w:r>
           </w:p>
         </w:tc>
@@ -3121,62 +2876,51 @@
               <w:jc w:val="left"/>
             </w:pPr>
             <w:r>
-              <w:t xml:space="preserve">NA</w:t>
-            </w:r>
-          </w:p>
-        </w:tc>
-        <w:tc>
-          <w:p>
-            <w:pPr>
-              <w:pStyle w:val="Compact"/>
-              <w:jc w:val="left"/>
-            </w:pPr>
-            <w:r>
-              <w:t xml:space="preserve">P246-L8</w:t>
-            </w:r>
-          </w:p>
-        </w:tc>
-        <w:tc>
-          <w:p>
-            <w:pPr>
-              <w:pStyle w:val="Compact"/>
-              <w:jc w:val="left"/>
-            </w:pPr>
-            <w:r>
-              <w:t xml:space="preserve">-160 to -180</w:t>
-            </w:r>
-          </w:p>
-        </w:tc>
-        <w:tc>
-          <w:p>
-            <w:pPr>
-              <w:pStyle w:val="Compact"/>
-              <w:jc w:val="left"/>
-            </w:pPr>
-            <w:r>
-              <w:t xml:space="preserve">1170±70</w:t>
-            </w:r>
-          </w:p>
-        </w:tc>
-        <w:tc>
-          <w:p>
-            <w:pPr>
-              <w:pStyle w:val="Compact"/>
-              <w:jc w:val="left"/>
-            </w:pPr>
-            <w:r>
-              <w:t xml:space="preserve">953 - 1255</w:t>
-            </w:r>
-          </w:p>
-        </w:tc>
-        <w:tc>
-          <w:p>
-            <w:pPr>
-              <w:pStyle w:val="Compact"/>
-              <w:jc w:val="left"/>
-            </w:pPr>
-            <w:r>
-              <w:t xml:space="preserve">NA</w:t>
+              <w:t xml:space="preserve">P028-L15</w:t>
+            </w:r>
+          </w:p>
+        </w:tc>
+        <w:tc>
+          <w:p>
+            <w:pPr>
+              <w:pStyle w:val="Compact"/>
+              <w:jc w:val="left"/>
+            </w:pPr>
+            <w:r>
+              <w:t xml:space="preserve">-130 to -150</w:t>
+            </w:r>
+          </w:p>
+        </w:tc>
+        <w:tc>
+          <w:p>
+            <w:pPr>
+              <w:pStyle w:val="Compact"/>
+              <w:jc w:val="left"/>
+            </w:pPr>
+            <w:r>
+              <w:t xml:space="preserve">1050±40</w:t>
+            </w:r>
+          </w:p>
+        </w:tc>
+        <w:tc>
+          <w:p>
+            <w:pPr>
+              <w:pStyle w:val="Compact"/>
+              <w:jc w:val="left"/>
+            </w:pPr>
+            <w:r>
+              <w:t xml:space="preserve">898.95 - 1051</w:t>
+            </w:r>
+          </w:p>
+        </w:tc>
+        <w:tc>
+          <w:p>
+            <w:pPr>
+              <w:pStyle w:val="Compact"/>
+              <w:jc w:val="left"/>
+            </w:pPr>
+            <w:r>
+              <w:t xml:space="preserve">artefact-bearing deposit</w:t>
             </w:r>
           </w:p>
         </w:tc>
@@ -3189,62 +2933,51 @@
               <w:jc w:val="left"/>
             </w:pPr>
             <w:r>
-              <w:t xml:space="preserve">NA</w:t>
-            </w:r>
-          </w:p>
-        </w:tc>
-        <w:tc>
-          <w:p>
-            <w:pPr>
-              <w:pStyle w:val="Compact"/>
-              <w:jc w:val="left"/>
-            </w:pPr>
-            <w:r>
-              <w:t xml:space="preserve">M066-L5</w:t>
-            </w:r>
-          </w:p>
-        </w:tc>
-        <w:tc>
-          <w:p>
-            <w:pPr>
-              <w:pStyle w:val="Compact"/>
-              <w:jc w:val="left"/>
-            </w:pPr>
-            <w:r>
-              <w:t xml:space="preserve">-100 to -120</w:t>
-            </w:r>
-          </w:p>
-        </w:tc>
-        <w:tc>
-          <w:p>
-            <w:pPr>
-              <w:pStyle w:val="Compact"/>
-              <w:jc w:val="left"/>
-            </w:pPr>
-            <w:r>
-              <w:t xml:space="preserve">1190±70</w:t>
-            </w:r>
-          </w:p>
-        </w:tc>
-        <w:tc>
-          <w:p>
-            <w:pPr>
-              <w:pStyle w:val="Compact"/>
-              <w:jc w:val="left"/>
-            </w:pPr>
-            <w:r>
-              <w:t xml:space="preserve">968 - 1266</w:t>
-            </w:r>
-          </w:p>
-        </w:tc>
-        <w:tc>
-          <w:p>
-            <w:pPr>
-              <w:pStyle w:val="Compact"/>
-              <w:jc w:val="left"/>
-            </w:pPr>
-            <w:r>
-              <w:t xml:space="preserve">NA</w:t>
+              <w:t xml:space="preserve">P154-L13</w:t>
+            </w:r>
+          </w:p>
+        </w:tc>
+        <w:tc>
+          <w:p>
+            <w:pPr>
+              <w:pStyle w:val="Compact"/>
+              <w:jc w:val="left"/>
+            </w:pPr>
+            <w:r>
+              <w:t xml:space="preserve">-170 to -180</w:t>
+            </w:r>
+          </w:p>
+        </w:tc>
+        <w:tc>
+          <w:p>
+            <w:pPr>
+              <w:pStyle w:val="Compact"/>
+              <w:jc w:val="left"/>
+            </w:pPr>
+            <w:r>
+              <w:t xml:space="preserve">1080±90</w:t>
+            </w:r>
+          </w:p>
+        </w:tc>
+        <w:tc>
+          <w:p>
+            <w:pPr>
+              <w:pStyle w:val="Compact"/>
+              <w:jc w:val="left"/>
+            </w:pPr>
+            <w:r>
+              <w:t xml:space="preserve">798 - 1223</w:t>
+            </w:r>
+          </w:p>
+        </w:tc>
+        <w:tc>
+          <w:p>
+            <w:pPr>
+              <w:pStyle w:val="Compact"/>
+              <w:jc w:val="left"/>
+            </w:pPr>
+            <w:r>
+              <w:t xml:space="preserve">artefact-bearing deposit</w:t>
             </w:r>
           </w:p>
         </w:tc>
@@ -3257,62 +2990,51 @@
               <w:jc w:val="left"/>
             </w:pPr>
             <w:r>
-              <w:t xml:space="preserve">NA</w:t>
-            </w:r>
-          </w:p>
-        </w:tc>
-        <w:tc>
-          <w:p>
-            <w:pPr>
-              <w:pStyle w:val="Compact"/>
-              <w:jc w:val="left"/>
-            </w:pPr>
-            <w:r>
-              <w:t xml:space="preserve">P041-L13</w:t>
-            </w:r>
-          </w:p>
-        </w:tc>
-        <w:tc>
-          <w:p>
-            <w:pPr>
-              <w:pStyle w:val="Compact"/>
-              <w:jc w:val="left"/>
-            </w:pPr>
-            <w:r>
-              <w:t xml:space="preserve">-150 to -170</w:t>
-            </w:r>
-          </w:p>
-        </w:tc>
-        <w:tc>
-          <w:p>
-            <w:pPr>
-              <w:pStyle w:val="Compact"/>
-              <w:jc w:val="left"/>
-            </w:pPr>
-            <w:r>
-              <w:t xml:space="preserve">1240±30</w:t>
-            </w:r>
-          </w:p>
-        </w:tc>
-        <w:tc>
-          <w:p>
-            <w:pPr>
-              <w:pStyle w:val="Compact"/>
-              <w:jc w:val="left"/>
-            </w:pPr>
-            <w:r>
-              <w:t xml:space="preserve">1078 - 1262</w:t>
-            </w:r>
-          </w:p>
-        </w:tc>
-        <w:tc>
-          <w:p>
-            <w:pPr>
-              <w:pStyle w:val="Compact"/>
-              <w:jc w:val="left"/>
-            </w:pPr>
-            <w:r>
-              <w:t xml:space="preserve">NA</w:t>
+              <w:t xml:space="preserve">P246-L8</w:t>
+            </w:r>
+          </w:p>
+        </w:tc>
+        <w:tc>
+          <w:p>
+            <w:pPr>
+              <w:pStyle w:val="Compact"/>
+              <w:jc w:val="left"/>
+            </w:pPr>
+            <w:r>
+              <w:t xml:space="preserve">-160 to -180</w:t>
+            </w:r>
+          </w:p>
+        </w:tc>
+        <w:tc>
+          <w:p>
+            <w:pPr>
+              <w:pStyle w:val="Compact"/>
+              <w:jc w:val="left"/>
+            </w:pPr>
+            <w:r>
+              <w:t xml:space="preserve">1170±70</w:t>
+            </w:r>
+          </w:p>
+        </w:tc>
+        <w:tc>
+          <w:p>
+            <w:pPr>
+              <w:pStyle w:val="Compact"/>
+              <w:jc w:val="left"/>
+            </w:pPr>
+            <w:r>
+              <w:t xml:space="preserve">957 - 1255</w:t>
+            </w:r>
+          </w:p>
+        </w:tc>
+        <w:tc>
+          <w:p>
+            <w:pPr>
+              <w:pStyle w:val="Compact"/>
+              <w:jc w:val="left"/>
+            </w:pPr>
+            <w:r>
+              <w:t xml:space="preserve">artefact-bearing deposit</w:t>
             </w:r>
           </w:p>
         </w:tc>
@@ -3325,62 +3047,51 @@
               <w:jc w:val="left"/>
             </w:pPr>
             <w:r>
-              <w:t xml:space="preserve">NA</w:t>
-            </w:r>
-          </w:p>
-        </w:tc>
-        <w:tc>
-          <w:p>
-            <w:pPr>
-              <w:pStyle w:val="Compact"/>
-              <w:jc w:val="left"/>
-            </w:pPr>
-            <w:r>
-              <w:t xml:space="preserve">P144-L11</w:t>
-            </w:r>
-          </w:p>
-        </w:tc>
-        <w:tc>
-          <w:p>
-            <w:pPr>
-              <w:pStyle w:val="Compact"/>
-              <w:jc w:val="left"/>
-            </w:pPr>
-            <w:r>
-              <w:t xml:space="preserve">-130 to -150</w:t>
-            </w:r>
-          </w:p>
-        </w:tc>
-        <w:tc>
-          <w:p>
-            <w:pPr>
-              <w:pStyle w:val="Compact"/>
-              <w:jc w:val="left"/>
-            </w:pPr>
-            <w:r>
-              <w:t xml:space="preserve">1480±70</w:t>
-            </w:r>
-          </w:p>
-        </w:tc>
-        <w:tc>
-          <w:p>
-            <w:pPr>
-              <w:pStyle w:val="Compact"/>
-              <w:jc w:val="left"/>
-            </w:pPr>
-            <w:r>
-              <w:t xml:space="preserve">1291 - 1526</w:t>
-            </w:r>
-          </w:p>
-        </w:tc>
-        <w:tc>
-          <w:p>
-            <w:pPr>
-              <w:pStyle w:val="Compact"/>
-              <w:jc w:val="left"/>
-            </w:pPr>
-            <w:r>
-              <w:t xml:space="preserve">NA</w:t>
+              <w:t xml:space="preserve">P019-L5</w:t>
+            </w:r>
+          </w:p>
+        </w:tc>
+        <w:tc>
+          <w:p>
+            <w:pPr>
+              <w:pStyle w:val="Compact"/>
+              <w:jc w:val="left"/>
+            </w:pPr>
+            <w:r>
+              <w:t xml:space="preserve">-100 to -120</w:t>
+            </w:r>
+          </w:p>
+        </w:tc>
+        <w:tc>
+          <w:p>
+            <w:pPr>
+              <w:pStyle w:val="Compact"/>
+              <w:jc w:val="left"/>
+            </w:pPr>
+            <w:r>
+              <w:t xml:space="preserve">1190±70</w:t>
+            </w:r>
+          </w:p>
+        </w:tc>
+        <w:tc>
+          <w:p>
+            <w:pPr>
+              <w:pStyle w:val="Compact"/>
+              <w:jc w:val="left"/>
+            </w:pPr>
+            <w:r>
+              <w:t xml:space="preserve">968 - 1263</w:t>
+            </w:r>
+          </w:p>
+        </w:tc>
+        <w:tc>
+          <w:p>
+            <w:pPr>
+              <w:pStyle w:val="Compact"/>
+              <w:jc w:val="left"/>
+            </w:pPr>
+            <w:r>
+              <w:t xml:space="preserve">burial 66</w:t>
             </w:r>
           </w:p>
         </w:tc>
@@ -3393,10 +3104,113 @@
               <w:jc w:val="left"/>
             </w:pPr>
             <w:r>
-              <w:t xml:space="preserve">NA</w:t>
-            </w:r>
-          </w:p>
-        </w:tc>
+              <w:t xml:space="preserve">P041-L13</w:t>
+            </w:r>
+          </w:p>
+        </w:tc>
+        <w:tc>
+          <w:p>
+            <w:pPr>
+              <w:pStyle w:val="Compact"/>
+              <w:jc w:val="left"/>
+            </w:pPr>
+            <w:r>
+              <w:t xml:space="preserve">-150 to -170</w:t>
+            </w:r>
+          </w:p>
+        </w:tc>
+        <w:tc>
+          <w:p>
+            <w:pPr>
+              <w:pStyle w:val="Compact"/>
+              <w:jc w:val="left"/>
+            </w:pPr>
+            <w:r>
+              <w:t xml:space="preserve">1240±30</w:t>
+            </w:r>
+          </w:p>
+        </w:tc>
+        <w:tc>
+          <w:p>
+            <w:pPr>
+              <w:pStyle w:val="Compact"/>
+              <w:jc w:val="left"/>
+            </w:pPr>
+            <w:r>
+              <w:t xml:space="preserve">1078 - 1262</w:t>
+            </w:r>
+          </w:p>
+        </w:tc>
+        <w:tc>
+          <w:p>
+            <w:pPr>
+              <w:pStyle w:val="Compact"/>
+              <w:jc w:val="left"/>
+            </w:pPr>
+            <w:r>
+              <w:t xml:space="preserve">artefact-bearing deposit</w:t>
+            </w:r>
+          </w:p>
+        </w:tc>
+      </w:tr>
+      <w:tr>
+        <w:tc>
+          <w:p>
+            <w:pPr>
+              <w:pStyle w:val="Compact"/>
+              <w:jc w:val="left"/>
+            </w:pPr>
+            <w:r>
+              <w:t xml:space="preserve">P144-L11</w:t>
+            </w:r>
+          </w:p>
+        </w:tc>
+        <w:tc>
+          <w:p>
+            <w:pPr>
+              <w:pStyle w:val="Compact"/>
+              <w:jc w:val="left"/>
+            </w:pPr>
+            <w:r>
+              <w:t xml:space="preserve">-130 to -150</w:t>
+            </w:r>
+          </w:p>
+        </w:tc>
+        <w:tc>
+          <w:p>
+            <w:pPr>
+              <w:pStyle w:val="Compact"/>
+              <w:jc w:val="left"/>
+            </w:pPr>
+            <w:r>
+              <w:t xml:space="preserve">1480±70</w:t>
+            </w:r>
+          </w:p>
+        </w:tc>
+        <w:tc>
+          <w:p>
+            <w:pPr>
+              <w:pStyle w:val="Compact"/>
+              <w:jc w:val="left"/>
+            </w:pPr>
+            <w:r>
+              <w:t xml:space="preserve">1291 - 1524</w:t>
+            </w:r>
+          </w:p>
+        </w:tc>
+        <w:tc>
+          <w:p>
+            <w:pPr>
+              <w:pStyle w:val="Compact"/>
+              <w:jc w:val="left"/>
+            </w:pPr>
+            <w:r>
+              <w:t xml:space="preserve">artefact-bearing deposit</w:t>
+            </w:r>
+          </w:p>
+        </w:tc>
+      </w:tr>
+      <w:tr>
         <w:tc>
           <w:p>
             <w:pPr>
@@ -3437,18 +3251,18 @@
               <w:jc w:val="left"/>
             </w:pPr>
             <w:r>
-              <w:t xml:space="preserve">1566 - 2082</w:t>
-            </w:r>
-          </w:p>
-        </w:tc>
-        <w:tc>
-          <w:p>
-            <w:pPr>
-              <w:pStyle w:val="Compact"/>
-              <w:jc w:val="left"/>
-            </w:pPr>
-            <w:r>
-              <w:t xml:space="preserve">NA</w:t>
+              <w:t xml:space="preserve">1562 - 2065.025</w:t>
+            </w:r>
+          </w:p>
+        </w:tc>
+        <w:tc>
+          <w:p>
+            <w:pPr>
+              <w:pStyle w:val="Compact"/>
+              <w:jc w:val="left"/>
+            </w:pPr>
+            <w:r>
+              <w:t xml:space="preserve">artefact-bearing deposit</w:t>
             </w:r>
           </w:p>
         </w:tc>
@@ -3458,9 +3272,9 @@
       <w:pPr>
         <w:pStyle w:val="Heading1"/>
       </w:pPr>
-      <w:bookmarkStart w:id="24" w:name="the-ornaments"/>
-      <w:r>
-        <w:t xml:space="preserve">The ornaments</w:t>
+      <w:bookmarkStart w:id="24" w:name="the-personal-ornaments"/>
+      <w:r>
+        <w:t xml:space="preserve">The personal ornaments</w:t>
       </w:r>
       <w:bookmarkEnd w:id="24"/>
     </w:p>
@@ -4903,7 +4717,7 @@
         <w:pStyle w:val="CaptionedFigure"/>
       </w:pPr>
       <w:r>
-        <w:t xml:space="preserve">Figure 5: Subtypes of ornament in each major class. A: carnelian beads, B: bells, C: glass beads and golden beads, D: metal rings. Photographs are presented in the same order as those subtypes in the table but from left to right instead. The photographs of B, C, D classes were from original excavation report (Chen 2007).</w:t>
+        <w:t xml:space="preserve">Figure 5: Subtypes of ornament in each major class. A: carnelian beads, B: bells, C: glass beads and gold-foil beads, D: metal rings. Photographs are presented in the same order as those subtypes in the table but from left to right instead. The photographs of B, C, D classes were from original excavation report (Chen 2007).</w:t>
       </w:r>
     </w:p>
     <w:p>
@@ -4911,7 +4725,7 @@
         <w:pStyle w:val="ImageCaption"/>
       </w:pPr>
       <w:r>
-        <w:t xml:space="preserve">Figure 5: Subtypes of ornament in each major class. A: carnelian beads, B: bells, C: glass beads and golden beads, D: metal rings. Photographs are presented in the same order as those subtypes in the table but from left to right instead. The photographs of B, C, D classes were from original excavation report (Chen 2007).</w:t>
+        <w:t xml:space="preserve">Figure 5: Subtypes of ornament in each major class. A: carnelian beads, B: bells, C: glass beads and gold-foil beads, D: metal rings. Photographs are presented in the same order as those subtypes in the table but from left to right instead. The photographs of B, C, D classes were from original excavation report (Chen 2007).</w:t>
       </w:r>
     </w:p>
     <w:p>
@@ -4919,7 +4733,22 @@
         <w:pStyle w:val="BodyText"/>
       </w:pPr>
       <w:r>
-        <w:t xml:space="preserve">Ornaments were found in different archaeological contexts including post-holes area, burials, and middens while digging and some small beads were collected through screens with 2 mm and 1.5 mm mesh. This study focuses on 406 ornaments from 40 sampling squares located at the dwelling place of Kiwulan, indicated by aliened post-holes with in-situ posts (Figure</w:t>
+        <w:t xml:space="preserve">Ornaments were found in a variety of archaeological contexts including post-holes area, burials, and middens. This study focuses on 406 ornaments from 40 sampling squares located at the dwelling place of Kiwulan, indicated by aligned post-holes with</w:t>
+      </w:r>
+      <w:r>
+        <w:t xml:space="preserve"> </w:t>
+      </w:r>
+      <w:r>
+        <w:rPr>
+          <w:i/>
+        </w:rPr>
+        <w:t xml:space="preserve">in-situ</w:t>
+      </w:r>
+      <w:r>
+        <w:t xml:space="preserve"> </w:t>
+      </w:r>
+      <w:r>
+        <w:t xml:space="preserve">posts (Figure</w:t>
       </w:r>
       <w:r>
         <w:t xml:space="preserve"> </w:t>
@@ -4928,7 +4757,7 @@
         <w:t xml:space="preserve">2</w:t>
       </w:r>
       <w:r>
-        <w:t xml:space="preserve">). They were sampled because those units were stratigraphically intact and undisturbed by modern construction activity, compared to excavation squares on the periphery of the site. There are 30 burials in the sampling area account for one third of the total number of burials at Kiwulan. Ornaments are commonly used as grave goods in burials, and the total number including different ornament classes is 3,173. The use of ornaments as body adornments in burials will be discussed to understand the function of ornaments, but not statistically analysed since the number of ornaments is highly affected by the presence of bead strands or patterned bands, which sometimes contains thousands of beads in an individual burial</w:t>
+        <w:t xml:space="preserve">). Occupation floors were not identified during excavation. We choose these units because they were stratigraphically intact and undisturbed by modern construction activity, compared to excavation squares on the periphery of the site. There are 35 burials in the sampling area, one third of the total number of burials at Kiwulan. Ornaments are commonly used as grave goods in burials, with the total number of ornaments in burials including 3,173. The high number of ornaments in these burials is due to the presence of bead strands or patterned bands of beads, which sometimes contains thousands of beads in an individual burial</w:t>
       </w:r>
       <w:r>
         <w:t xml:space="preserve"> </w:t>
@@ -4937,15 +4766,7 @@
         <w:t xml:space="preserve">(Chen 2007)</w:t>
       </w:r>
       <w:r>
-        <w:t xml:space="preserve">. In addition to ornaments from the dwelling place and burial, there are 27 ornaments found in middens, which to some extent supports the argument that ornaments were treated as high-value items at Kiwulan based on a few finds in the midden contexts compared to high frequency in burial contexts. It is important to analyse the detailed distribution of ornaments from the dwelling place across different time periods as it can provide key information concerning social inequality indicated by uneven access to high-value items in relation to the foreign influences.</w:t>
-      </w:r>
-    </w:p>
-    <w:p>
-      <w:pPr>
-        <w:pStyle w:val="BodyText"/>
-      </w:pPr>
-      <w:r>
-        <w:t xml:space="preserve">The ornaments found in the Figure</w:t>
+        <w:t xml:space="preserve">. We exclude burials from this analysis because most of them date to the pre-European period (n = 26), limiting the usefulness of comparisons between the periods. In addition to 406 ornaments from dwelling place contexts and 3,173 from burial contexts, there are 27 ornaments found in midden contexts. We focus on ornaments from the dwelling place contexts (Figure</w:t>
       </w:r>
       <w:r>
         <w:t xml:space="preserve"> </w:t>
@@ -4954,19 +4775,7 @@
         <w:t xml:space="preserve">4</w:t>
       </w:r>
       <w:r>
-        <w:t xml:space="preserve"> </w:t>
-      </w:r>
-      <w:r>
-        <w:t xml:space="preserve">shows that the most common ornament are golden beads (n = 143), followed by glass beads (n = 121), carnelian beads (n = 46), metal rings (n = 35), and metal bells (n = 22, see also Figure</w:t>
-      </w:r>
-      <w:r>
-        <w:t xml:space="preserve"> </w:t>
-      </w:r>
-      <w:r>
-        <w:t xml:space="preserve">5</w:t>
-      </w:r>
-      <w:r>
-        <w:t xml:space="preserve">). The variety of subtypes and their individual frequencies are summarized in Table</w:t>
+        <w:t xml:space="preserve">, Table</w:t>
       </w:r>
       <w:r>
         <w:t xml:space="preserve"> </w:t>
@@ -4975,7 +4784,7 @@
         <w:t xml:space="preserve">2</w:t>
       </w:r>
       <w:r>
-        <w:t xml:space="preserve">. The criteria for classification of subtype is based on their dimensional attributes that are important to understand the variation in shapes. This might simplify the subtypes of glass beads when they are the same size and shape but in different color or texture. However, the variation would be considered and discussed separately. The ornaments found in the dwelling area were assumed as body adornments or a part of clothing in their daily life according to the use in burial contexts.</w:t>
+        <w:t xml:space="preserve">) because these give us the greatest spatial and temporal representation across the three time periods, and so are most informative on social inequality indicated by uneven distributions of ornaments.</w:t>
       </w:r>
     </w:p>
     <w:p>
@@ -5055,7 +4864,7 @@
         <w:t xml:space="preserve"> </w:t>
       </w:r>
       <w:r>
-        <w:t xml:space="preserve">are the raw data for all the tests reported here. All of the figures, tables, and statistical test results presented here can be independently reproduced with the code and data in this repository. The code is released under the MIT license, the data as CC-0, and figures as CC-BY, to enable maximum re-use.</w:t>
+        <w:t xml:space="preserve">are the raw data for all the visualisations and tests reported here. All of the figures, tables, and statistical test results presented here can be independently reproduced with the code and data in this repository. The code is released under the MIT license, the data as CC-0, and figures as CC-BY, to enable maximum re-use.</w:t>
       </w:r>
     </w:p>
     <w:p>
@@ -5140,7 +4949,7 @@
         </m:sSup>
       </m:oMath>
       <w:r>
-        <w:t xml:space="preserve">). Most ornament types were present before European contact. Ornament frequencies reached a peak during the European period and then dropped during the Chinese period, especially golden beads. This trend can be also seen on other ornaments including carnelian beads, metal rings, and bells. However, glass beads show a different pattern that indicates a higher frequency in the pre-European contact, and then a decrease in the European period and a further decrease in the Chinese period.</w:t>
+        <w:t xml:space="preserve">). Most ornament types were present before European contact. Ornament frequencies reached a peak during the European period and then dropped during the Chinese period, especially gold-foil beads. This trend can be also seen on other ornaments including carnelian beads, metal rings, and bells. However, glass beads show a different pattern that indicates a higher frequency in the pre-European contact, and then a decrease in the European period and a further decrease in the Chinese period.</w:t>
       </w:r>
     </w:p>
     <w:p>
@@ -5193,7 +5002,7 @@
         <w:t xml:space="preserve">(Cheng 2008)</w:t>
       </w:r>
       <w:r>
-        <w:t xml:space="preserve">. Despite more researches needed to understand the specific source of ornaments, current researches suggest that glass beads and metal ornaments have similar technique and composition to those found in China</w:t>
+        <w:t xml:space="preserve">. Although we are not certain of the specific origin of these beads, research suggest that these glass beads and metal ornaments have similar production techniques and composition to those found in China</w:t>
       </w:r>
       <w:r>
         <w:t xml:space="preserve"> </w:t>
@@ -5202,7 +5011,7 @@
         <w:t xml:space="preserve">(Chen 2011; Wang 2018)</w:t>
       </w:r>
       <w:r>
-        <w:t xml:space="preserve">. There seem to be no obvious changes in the sources of glass beads or metal ornaments at different periods in the upper component (1400-1900 AD). However, the glass beads found from the lower component (700-1200 AD) are mostly Indo-Pacific beads, widespread in Southeast Asian sites since 300 BC and declined in the early 2nd millennium</w:t>
+        <w:t xml:space="preserve">. There seem to be no obvious changes in the sources of glass beads or metal ornaments at different periods in the upper component of Kiwulan (1400-1900 AD). However, the glass beads found from the lower component (700-1200 AD) are mostly Indo-Pacific beads, widespread in Southeast Asian sites since 300 BC and declining during the early 2nd millennium</w:t>
       </w:r>
       <w:r>
         <w:t xml:space="preserve"> </w:t>
@@ -5211,7 +5020,7 @@
         <w:t xml:space="preserve">(Wang 2018; Francis 2002)</w:t>
       </w:r>
       <w:r>
-        <w:t xml:space="preserve">. It indicates a different bead source more related to the exchange network in the South China Sea for the lower component.</w:t>
+        <w:t xml:space="preserve">.</w:t>
       </w:r>
     </w:p>
     <w:p>
@@ -5285,7 +5094,7 @@
         <w:t xml:space="preserve"> </w:t>
       </w:r>
       <w:r>
-        <w:t xml:space="preserve">presents the distribution for the major ornament classes individually, some clusters across the area can be observed during the European period, such as golden beads and carnelian beads. However, there seems to be no clear consistent pattern across those different ornaments. Each class shows its own pattern where the squares with higher number of ornaments distributed separately and independently. For example, a cluster of golden beads was found at the northern part, while a cluster of carnelian beads was found in the middle part. In contrast, there are multiple clusters of metal rings that are distributed separately across the research area. Copper bells were usually found individually and appear randomly distributed across the area. In the Chinese period, both the amount and density of different classes of ornaments decreased.</w:t>
+        <w:t xml:space="preserve">presents the distribution for the major ornament classes individually, some clusters across the area can be observed during the European period, such as gold-foil beads and carnelian beads. However, there seems to be no consistent pattern across those different ornaments. Each class shows its own pattern where the squares with higher numbers of ornaments distributed separately and independently. For example, a cluster of gold-foil beads was found at the northern part, while a cluster of carnelian beads was found in the middle part. In contrast, there are multiple clusters of metal rings that are distributed separately across the research area. Copper bells were usually found individually and appear randomly distributed across the area. In the Chinese period, both the amount and density of different classes of ornaments decreased.</w:t>
       </w:r>
     </w:p>
     <w:p>
@@ -5328,7 +5137,7 @@
         <w:t xml:space="preserve">(Bevan &amp; Lake 2016; Ducke 2015)</w:t>
       </w:r>
       <w:r>
-        <w:t xml:space="preserve">, such as concentrations of ornaments resulting from social inequality stimulated by a colonial presence. To prepare the ornament location data for point pattern analysis, we assigned each ornament to a random coordinate pair located in 4 x 4 m square it was recovered from (ornaments lack individual point provenance). The next step was to divide the ornaments into three time periods. All squares in the sampling area were occupied during all phases of habitation based on the continuous presence of archaeological materials across over the strata representing a time span of 600 years. Finally we computed the kernel densities for each time period for comparison. Kernel density estimations (KDE) compute the probability of the density of ornaments across space by creating a continuous, smooth density surface across space. Here we use KDE to visualize core areas of ornaments and surrounding neighbourhoods</w:t>
+        <w:t xml:space="preserve">, such as concentrations of ornaments in specific households that might result from social inequality stimulated by a colonial presence. To prepare the ornament location data for point pattern analysis, because artefacts from Kiwulan lack exact piece-provance data, we assigned each ornament to a random coordinate pair in the square it was recovered from. The next step was to divide the ornaments into three time periods. Finally we computed the kernel densities for each time period for comparison. Kernel density estimations (KDE) compute the probability of the density of ornaments across space by creating a continuous, smooth density surface across space. Here we use KDE to visualize core areas of ornaments and surrounding neighbourhoods</w:t>
       </w:r>
       <w:r>
         <w:t xml:space="preserve"> </w:t>
@@ -5387,7 +5196,7 @@
         <w:t xml:space="preserve"> </w:t>
       </w:r>
       <w:r>
-        <w:t xml:space="preserve">shows that there is one major core area during the pre-European period, multiple core areas during the European period, and a single core during the Chinese period. There are three consistent sub-regions with a core area that shifts over time. The distribution might indicate increase and decrease in the number of different social groups who possessed more ornaments. The multiple groups during the European period might reflect more unequal consumption of ornaments across the site, relative to other periods, or random patterns resulting from a bigger sample size. In addition, the generation of core areas might be biased due to small sample sizes, for example, a few ornaments found at one single square during the Chinese period could create an obvious hotspot. The proportion of ornaments is relative to the number of locally made pottery that shows the pattern of decline in the 19th century. Although the quantity of locally made pottery declines in the 19th century with an obvious growth of the imported Chinese porcelains, the general density of the total number of artifacts is consistent throughout all three phases. However, less locally made pottery and ornaments might relate to the indigenous population decline. Whether the observed clustering is random or non-random is crucial for the interpretation of intentional human activities.</w:t>
+        <w:t xml:space="preserve">shows that there is one major core area during the pre-European period, multiple core areas during the European period, and a single core during the Chinese period. There are three consistent sub-regions with a core area that shifts over time. The distribution might indicate the increase and decrease in the number of social groups who possessed ornaments. The multiple groups during the European period might reflect unequal consumption of ornaments across the site, relative to other periods, or random patterns resulting from a bigger sample size. In addition, the generation of core areas might be biased due to small sample sizes, for example, a few ornaments found at one single square during the Chinese period could create an obvious hotspot. Whether the observed clustering is random or non-random is crucial for the interpretation of intentional human activities.</w:t>
       </w:r>
     </w:p>
     <w:p>
@@ -5395,7 +5204,7 @@
         <w:pStyle w:val="CaptionedFigure"/>
       </w:pPr>
       <w:r>
-        <w:t xml:space="preserve">Figure 11: Histograms of simulated ANN values from 1000 simulations for three time periods. X values represent ANN expected value under a completely random process resulted from simulated pattern. Each sample distribution presents the null hypothesis with the blue line indicating the observed ANN value.</w:t>
+        <w:t xml:space="preserve">Figure 11: Histograms of simulated ANN values from 1000 simulations for three time periods. X-axis values represent ANN expected value under a completely random process resulted from simulated pattern. Each sample distribution presents the null hypothesis with the blue line indicating the observed ANN value.</w:t>
       </w:r>
     </w:p>
     <w:p>
@@ -5403,7 +5212,7 @@
         <w:pStyle w:val="ImageCaption"/>
       </w:pPr>
       <w:r>
-        <w:t xml:space="preserve">Figure 11: Histograms of simulated ANN values from 1000 simulations for three time periods. X values represent ANN expected value under a completely random process resulted from simulated pattern. Each sample distribution presents the null hypothesis with the blue line indicating the observed ANN value.</w:t>
+        <w:t xml:space="preserve">Figure 11: Histograms of simulated ANN values from 1000 simulations for three time periods. X-axis values represent ANN expected value under a completely random process resulted from simulated pattern. Each sample distribution presents the null hypothesis with the blue line indicating the observed ANN value.</w:t>
       </w:r>
     </w:p>
     <w:p>
@@ -5423,7 +5232,7 @@
         <w:t xml:space="preserve"> </w:t>
       </w:r>
       <w:r>
-        <w:t xml:space="preserve">shows the observed ANN distances with the distributions of the ANN distances calculated on 1000 simulations of random ornament locations. The results show that 100% of the simulated values are much greater than our observed ANN value during the European period, which means the ornaments have non-randomly clustered distributions. A similar, but less extreme, result is also observed during the pre-European period. The observed distribution of ornaments is more similar to the random distributions during the Chinese period, with about one third of the simulated values are greater than our observed ANN value. This testing reveals that the clustered distributions of ornaments during the pre-European and European periods might reflect the presence of different social groups. Moreover, the clustering of ornaments during the European period is highly non-random, potentially indicating different degrees of access to foreign ornaments or a concentration of power to control the distribution of ornaments at Kiwulan.</w:t>
+        <w:t xml:space="preserve">shows the observed ANN distances with the distributions of the ANN distances calculated on 1000 simulations of random ornament locations. The results show that 100% of the simulated values are much greater than our observed ANN value during the European period, which means the ornaments have non-randomly clustered distributions. A similar, but less extreme, result is also observed during the pre-European period. The observed distribution of ornaments is more similar to the random distributions during the Chinese period, with about one third of the simulated values are greater than our observed ANN value. The Chinese period has fewer artefacts in any category, likely reflecting a smaller population at Kiwulan at this time, making spatial patterns and hotspots difficult to discern with confidence. This testing reveals clustering of ornaments during the European period is highly non-random, potentially indicating different degrees of access to foreign ornaments or a concentration of power to control the distribution of ornaments at Kiwulan during this period.</w:t>
       </w:r>
     </w:p>
     <w:p>
@@ -5441,16 +5250,7 @@
         <w:pStyle w:val="FirstParagraph"/>
       </w:pPr>
       <w:r>
-        <w:t xml:space="preserve">An indirect colonial influence is indicated at Kiwulan by a greater diversity of ornament types and materials during the European period. Northeastern Taiwan, Yilan, was involved in complex trading networks both in regional scale with other indigenous groups and Chinese merchants, and global scale with the European including the Dutch and the Spanish. The origin of ornaments might be multiple places mostly in Southeast Asia and introduced into northeastern Taiwan by Chinese merchants before 17th century. Later, the trade activities became more frequent and intense in the 17th century that might be related to the colonial involvement of the Europeans based on the similar styles of golden beads found in Luzon that was once the colony of the Spanish during this period. In addition to ornaments, stonewares at Kiwulan that were also found on a Spanish shipwreck and Southeast Asia in relation to the Dutch and the Spanish trading routes, and the tobacco use were also believed introduced to Kiwulan by the Europeans</w:t>
-      </w:r>
-      <w:r>
-        <w:t xml:space="preserve"> </w:t>
-      </w:r>
-      <w:r>
-        <w:t xml:space="preserve">(Wang &amp; Liu 2007; Chen 2007)</w:t>
-      </w:r>
-      <w:r>
-        <w:t xml:space="preserve">. The greater diversity and quantity of ornaments likely results from participation in large scale exchange networks that stimulated the circulation of different ornament classes. However, the frequency of overall ornaments and each subtype declines significantly during the Chinese period in the early 19th century. This may be due to a smaller scale of trading network, the overall decline of the indigenous population in Yilan, or adopting the practices of Han Chinese who did not use these kinds of beads in their dress. Since the end of the 18th century, many indigenous people moved southwards to Hualien due to population pressure caused by Han Chinese immigrants</w:t>
+        <w:t xml:space="preserve">An indirect colonial influence may be indicated at Kiwulan by the greater diversity of ornament types and materials during the European period. Yilan was involved in complex trading networks both on a regional scale with other indigenous groups and Chinese merchants, and at a global scale with Europeans, including the Dutch and the Spanish. The ornaments have multiple origins, including Southeast Asia and China, and were first introduced into northeastern Taiwan by Chinese merchants before 17th century. Later, trade activities became more frequent and intense in the 17th century due to European activities. The greater diversity and quantity of ornaments likely results from participation in large scale exchange networks that stimulated the circulation of different ornament classes. The frequency of overall ornaments and each subtype declines significantly after European influence fades during the Chinese period in the early 19th century. This may be due to a smaller scale of trading networks, the overall decline of indigenous populations in Yilan, or the adoption of Han Chinese practices. The decline of the population may be related to the movement of many indigenous people moved southwards to Hualien due to population pressure caused by Han Chinese immigrants at the end of the 18th century</w:t>
       </w:r>
       <w:r>
         <w:t xml:space="preserve"> </w:t>
@@ -5459,7 +5259,7 @@
         <w:t xml:space="preserve">(Chen 2007)</w:t>
       </w:r>
       <w:r>
-        <w:t xml:space="preserve">. Although historical records indicate that trade ornaments were prestige goods in prehistoric northeastern Taiwan, the information might be biased that needs to be compared with archaeological evidence.</w:t>
+        <w:t xml:space="preserve">.</w:t>
       </w:r>
     </w:p>
     <w:p>
@@ -5467,7 +5267,7 @@
         <w:pStyle w:val="BodyText"/>
       </w:pPr>
       <w:r>
-        <w:t xml:space="preserve">The archaeological contexts show that ornaments were rarely found in middens and mostly preserved well as body adornments in burial contexts serving as grave goods. This could reflect ornaments were viewed as valuable objects such as status indicators and their distribution across the dwelling area would help to understand the social relation reflected by people who possessed them, and the reaction of the society as a whole to the colonial presence in the 17th century. Spatial patterns of ornaments show that their distribution was clustered during the pre-European and European period. Testing for spatial patterns indicates that these clusters are non-random, and are most highly concentrated during the European period. The spatial clustering during the pre-European and the European period shows an increase in the use of ornaments in daily life at Kiwulan. It may indicate that a degree of social inequality based on uneven distribution was present before European contact and then it was reinforced and amplified during the European period. A further indicator of increasing social inequality is a burial dated to the 17th century that included 60 golden beads, well above the average of 2-3 pieces in the pre-European period</w:t>
+        <w:t xml:space="preserve">Archaeological contexts show that ornaments are especially abundant in burial contexts serving as grave goods. This supports the interpretation of ornaments as valuable objects functioning as status indicators. Spatial patterns of ornaments in dwelling contexts show that their distribution was clustered during the pre-European and European periods. These clusters are non-random, and are most highly concentrated during the European period. This may indicate that a degree of social inequality based on the uneven distribution of ornaments was already present before European contact, and then it was reinforced and amplified during the European period. A further indicator of increased social inequality is a burial dated to the 17th century that included 60 gold-foil beads, well above the average of 2-3 pieces in the pre-European period</w:t>
       </w:r>
       <w:r>
         <w:t xml:space="preserve"> </w:t>
@@ -5523,7 +5323,7 @@
         <w:t xml:space="preserve">2010)</w:t>
       </w:r>
       <w:r>
-        <w:t xml:space="preserve">. For example, the corporate/network model proposed by</w:t>
+        <w:t xml:space="preserve">. The corporate/network model proposed by</w:t>
       </w:r>
       <w:r>
         <w:t xml:space="preserve"> </w:t>
@@ -5544,7 +5344,7 @@
         <w:t xml:space="preserve">(Feinman 2000; Siegel 1999)</w:t>
       </w:r>
       <w:r>
-        <w:t xml:space="preserve">. This provides an interpretation that Yilan social organisation went from corporate mode before the European arrival, then transitioned to network mode during the European presence. The small number of ornaments, and less concentrated distribution during the pre-European period is consistent with shared power and wealth of the corporate mode. The long-distance trade network introduced by Europeans resulted in the appearance of a network mode due to competition among ambitious individuals for prestige, wealth, or power through collecting trade goods</w:t>
+        <w:t xml:space="preserve">. We may be able to interpreate Yilan social organisation as moving from corporate mode before the European arrival, to a network mode during European presence. The small number of ornaments, and less concentrated distribution during the pre-European period appears consistent with shared power and wealth of the corporate mode. The long-distance trade network introduced by Europeans resulted in the appearance of a network mode, and the emergence of competition among ambitious individuals for prestige, wealth, or power through collecting trade goods</w:t>
       </w:r>
       <w:r>
         <w:t xml:space="preserve"> </w:t>
@@ -5570,19 +5370,16 @@
         <w:pStyle w:val="BodyText"/>
       </w:pPr>
       <w:r>
-        <w:t xml:space="preserve">Another scenario could be that the increasing number and concentrated spatial pattern of ornaments indicate cultural resistance against the European intrusion by using them to show social identity and emphasize the local custom that had existed before European contact. Resistance could be presented in many forms. For example,</w:t>
-      </w:r>
-      <w:r>
-        <w:t xml:space="preserve"> </w:t>
-      </w:r>
-      <w:r>
-        <w:t xml:space="preserve">Rubertone (2000)</w:t>
-      </w:r>
-      <w:r>
-        <w:t xml:space="preserve"> </w:t>
-      </w:r>
-      <w:r>
-        <w:t xml:space="preserve">discussed a mid-17th century Narragansett Indian cemetery where a large amount of native-made shell beads supposed to be tributes for the European were found in the graves as an act of political resistance against the colonial demands. Similarly, the frequent presence of ornaments across the dwelling area during the European period suggests ornaments might be intentionally displayed in daily life to reinforce the original cultural tradition. During the Chinese period in the 19th century, the decreasing frequency and diversity of ornaments show a decline in the use and discard of ornaments at Kiwulan. This might reflect the smaller scale of exchange networks, with limited sources of ornaments, and limited opportunities for individuals to accumulate wealth, or indeigenous population decline. It is also possible that some ornaments were treated as heirlooms, such as carnelian beads and golden beads, that passed from one generation to the next. This might suggest that the ornaments found in the Chinese period were old items continuously used until then. Further analysis of the source for ornaments from different periods will be helpful to understand their origin and regional circulation.</w:t>
+        <w:t xml:space="preserve">That said, the evidence from Kiwulan may be consistent with a variety of scenarios of indigenous-colonial relations. The increasing number and concentrated spatial patterns of ornaments may indicate a practice of cultural resistance against the European intrusion. Resistance to European economic and political demands may be inferred if ornaments were used as a display of social identity and to emphasize the local customs that had existed before European contact</w:t>
+      </w:r>
+      <w:r>
+        <w:t xml:space="preserve"> </w:t>
+      </w:r>
+      <w:r>
+        <w:t xml:space="preserve">(cf. Rubertone 2000)</w:t>
+      </w:r>
+      <w:r>
+        <w:t xml:space="preserve">. Resistance could be presented in many forms. Another scenario is that ornaments were treated as heirlooms, such as carnelian beads and gold-foil beads, that passed from one generation to the next, accumulating at Kiwulan over time. This process would result in a natural increase in ornaments over time, unrelated to colonial influences, but has limited value in explaining the shifts in spatial patterns.</w:t>
       </w:r>
     </w:p>
     <w:p>
@@ -5600,7 +5397,7 @@
         <w:pStyle w:val="FirstParagraph"/>
       </w:pPr>
       <w:r>
-        <w:t xml:space="preserve">Examination of the indirect influence of colonialism can reveal how peripheral areas were influenced by colonial activities or involved in the colonial economy centred in the major European colonies</w:t>
+        <w:t xml:space="preserve">Examination of the archaeological record at the peripheries of colonial activities can show how remote indeignous groups were affected by major European colonial processes</w:t>
       </w:r>
       <w:r>
         <w:t xml:space="preserve"> </w:t>
@@ -5609,7 +5406,7 @@
         <w:t xml:space="preserve">(Trabert 2017)</w:t>
       </w:r>
       <w:r>
-        <w:t xml:space="preserve">. Kiwulan in northeastern Taiwan is an exceptional case study as an East Asian location that was relatively isolated and peripheral, and yet connected by regional and global trade networks. Kiwulan provides valuable insights into the discussion of indirect colonial influence on local societies living beyond the borders of direct European colonial occupation. The frequency and spatial distribution of body ornaments at Kiwulan present three distinct patterns during different dominant culture interaction periods. The greater amount and diversity of ornament types during the European period reflects an increasing use in ornaments in a colonial context. Before European contact, ornaments were traded into local indigenous societies via the regional exchagne network with Chinese merchants and viewed as prestige goods in local indigenous culture according to their distribution in the archaeological contexts. After the arrival of the Europeans, the exotic and powerful image carried by those ornaments may have intensified, further signalling wealth and privileged trading connections among the inhabitants of Kiwulan. These symbolic values may have stimulated more competition between aggrandizing individuals for prestige and wealth accumulation at Kiwulan, which might have resulted in an increase in social inequality. This might also indicate an act of intentional resistance to the intrusion of the Europeans by using more ornaments that is part of culture tradition.</w:t>
+        <w:t xml:space="preserve">. Kiwulan in northeastern Taiwan is an exceptional case study as an East Asian location that was relatively isolated and peripheral, and yet connected by regional and global trade networks. Kiwulan provides valuable insights into the discussion of indirect colonial influence on local societies living beyond the borders of direct European colonial occupation. The frequency and spatial distribution of personal ornaments at Kiwulan present three distinct patterns during different dominant culture interaction periods. The greater amount and diversity of ornament types during the European period reflects an increasing use in ornaments in a colonial context. Before European contact, ornaments were traded into local indigenous societies via the regional exchagne network with Chinese merchants and viewed as prestige goods in local indigenous culture according to their distribution in the archaeological contexts. After the arrival of the Europeans, the exotic and powerful image carried by those ornaments may have intensified, further signalling wealth and privileged trading connections among the inhabitants of Kiwulan. This may have stimulated more competition between aggrandizing individuals for prestige and wealth accumulation at Kiwulan, which might have resulted in an increase in social inequality. This might also indicate an act of intentional resistance to the intrusion of the Europeans by using more ornaments that is part of culture tradition.</w:t>
       </w:r>
     </w:p>
     <w:p>
@@ -5617,7 +5414,7 @@
         <w:pStyle w:val="BodyText"/>
       </w:pPr>
       <w:r>
-        <w:t xml:space="preserve">We are still far from understanding the full variety of colonial impacts on peripheral indigenous communities. The origin of ornaments and how their sources changed over time would give more information to construct a clear picture of complex trade networks during this periods. By focusing on the distribution patterns in a settlement site, the Kiwulan ornaments suggest that foreign ornaments can be a proxy to detect indirect colonial influence on local indigenous populations. Ornaments give insights into the amplification of social inequality stimulated by European colonisation. It also shows the agency of indigenous people to incorporate ornaments into their social system and use them in their daily lives to display or intensify status differences. Future work could extend this approach to studies of other trade goods such as ceramics. We have introduced here the corporate/network model for understanding the dynamics of social inequality at Kiwulan, and future tests of this should include analysis of pottery production and standardisation, and mortuary practices.</w:t>
+        <w:t xml:space="preserve">We are still far from understanding the full variety of colonial impacts on peripheral indigenous communities. The origin of ornaments and how their sources changed over time would give more information to construct a clear picture of complex trade networks during this periods. By focusing on the distribution patterns in a settlement site, the Kiwulan ornaments suggest that foreign ornaments can be a proxy to detect indirect colonial influence on local indigenous populations. Ornaments give insights into the amplification of social inequality stimulated by European colonisation. It also shows the agency of indigenous people to incorporate ornaments into their social system and use them in their daily lives to display or intensify status differences. Future work could extend this approach to sourcing the ornaments directly with geochemical methods, and studies of other trade goods such as ceramics. We have introduced here the corporate/network model for understanding the dynamics of social inequality at Kiwulan, and future tests of this should include analysis of pottery production and standardisation, and mortuary practices.</w:t>
       </w:r>
     </w:p>
     <w:p>
@@ -8011,7 +7808,7 @@
         <w:pStyle w:val="FirstParagraph"/>
       </w:pPr>
       <w:r>
-        <w:t xml:space="preserve">This report was generated on 2019-12-10 13:53:41 using the following computational environment and dependencies:</w:t>
+        <w:t xml:space="preserve">This report was generated on 2019-12-10 23:16:38 using the following computational environment and dependencies:</w:t>
       </w:r>
     </w:p>
     <w:p>
@@ -8301,6 +8098,15 @@
         <w:rPr>
           <w:rStyle w:val="VerbatimChar"/>
         </w:rPr>
+        <w:t xml:space="preserve">#&gt;    curl             4.0     2019-07-22 [1] CRAN (R 3.6.0)                     </w:t>
+      </w:r>
+      <w:r>
+        <w:br w:type="textWrapping"/>
+      </w:r>
+      <w:r>
+        <w:rPr>
+          <w:rStyle w:val="VerbatimChar"/>
+        </w:rPr>
         <w:t xml:space="preserve">#&gt;    DBI              1.0.0   2018-05-02 [2] CRAN (R 3.6.0)                     </w:t>
       </w:r>
       <w:r>
@@ -8400,6 +8206,15 @@
         <w:rPr>
           <w:rStyle w:val="VerbatimChar"/>
         </w:rPr>
+        <w:t xml:space="preserve">#&gt;    farver           2.0.1   2019-11-13 [2] CRAN (R 3.6.0)                     </w:t>
+      </w:r>
+      <w:r>
+        <w:br w:type="textWrapping"/>
+      </w:r>
+      <w:r>
+        <w:rPr>
+          <w:rStyle w:val="VerbatimChar"/>
+        </w:rPr>
         <w:t xml:space="preserve">#&gt;    forcats        * 0.4.0   2019-02-17 [2] CRAN (R 3.6.0)                     </w:t>
       </w:r>
       <w:r>
@@ -8598,6 +8413,15 @@
         <w:rPr>
           <w:rStyle w:val="VerbatimChar"/>
         </w:rPr>
+        <w:t xml:space="preserve">#&gt;    labeling         0.3     2014-08-23 [2] CRAN (R 3.6.0)                     </w:t>
+      </w:r>
+      <w:r>
+        <w:br w:type="textWrapping"/>
+      </w:r>
+      <w:r>
+        <w:rPr>
+          <w:rStyle w:val="VerbatimChar"/>
+        </w:rPr>
         <w:t xml:space="preserve">#&gt;  P lattice          0.20-38 2018-11-04 [?] CRAN (R 3.6.0)                     </w:t>
       </w:r>
       <w:r>
@@ -8922,6 +8746,15 @@
         <w:rPr>
           <w:rStyle w:val="VerbatimChar"/>
         </w:rPr>
+        <w:t xml:space="preserve">#&gt;    rrtools          0.1.0   2019-08-30 [2] Github (benmarwick/rrtools@966743e)</w:t>
+      </w:r>
+      <w:r>
+        <w:br w:type="textWrapping"/>
+      </w:r>
+      <w:r>
+        <w:rPr>
+          <w:rStyle w:val="VerbatimChar"/>
+        </w:rPr>
         <w:t xml:space="preserve">#&gt;    rstudioapi       0.10    2019-03-19 [2] CRAN (R 3.6.0)                     </w:t>
       </w:r>
       <w:r>
@@ -9246,7 +9079,7 @@
         <w:pStyle w:val="FirstParagraph"/>
       </w:pPr>
       <w:r>
-        <w:t xml:space="preserve">Word count: 5675</w:t>
+        <w:t xml:space="preserve">Word count: 5264</w:t>
       </w:r>
     </w:p>
     <w:sectPr>

</xml_diff>

<commit_message>
change texts in the datafile and the caption in the code
</commit_message>
<xml_diff>
--- a/analysis/paper/paper.docx
+++ b/analysis/paper/paper.docx
@@ -1407,6 +1407,14 @@
         <w:pStyle w:val="Compact"/>
       </w:pPr>
       <w:r>
+        <w:t xml:space="preserve">Lab code</w:t>
+      </w:r>
+    </w:p>
+    <w:p>
+      <w:pPr>
+        <w:pStyle w:val="Compact"/>
+      </w:pPr>
+      <w:r>
         <w:t xml:space="preserve">Pit-Layer</w:t>
       </w:r>
     </w:p>
@@ -1447,6 +1455,14 @@
         <w:pStyle w:val="Compact"/>
       </w:pPr>
       <w:r>
+        <w:t xml:space="preserve">NTU- 3803</w:t>
+      </w:r>
+    </w:p>
+    <w:p>
+      <w:pPr>
+        <w:pStyle w:val="Compact"/>
+      </w:pPr>
+      <w:r>
         <w:t xml:space="preserve">P052-L7</w:t>
       </w:r>
     </w:p>
@@ -1487,6 +1503,14 @@
         <w:pStyle w:val="Compact"/>
       </w:pPr>
       <w:r>
+        <w:t xml:space="preserve">NTU- 3925</w:t>
+      </w:r>
+    </w:p>
+    <w:p>
+      <w:pPr>
+        <w:pStyle w:val="Compact"/>
+      </w:pPr>
+      <w:r>
         <w:t xml:space="preserve">P051-L17</w:t>
       </w:r>
     </w:p>
@@ -1527,6 +1551,14 @@
         <w:pStyle w:val="Compact"/>
       </w:pPr>
       <w:r>
+        <w:t xml:space="preserve">NTU- 3943</w:t>
+      </w:r>
+    </w:p>
+    <w:p>
+      <w:pPr>
+        <w:pStyle w:val="Compact"/>
+      </w:pPr>
+      <w:r>
         <w:t xml:space="preserve">P051-L19</w:t>
       </w:r>
     </w:p>
@@ -1567,6 +1599,14 @@
         <w:pStyle w:val="Compact"/>
       </w:pPr>
       <w:r>
+        <w:t xml:space="preserve">NTU- 4283</w:t>
+      </w:r>
+    </w:p>
+    <w:p>
+      <w:pPr>
+        <w:pStyle w:val="Compact"/>
+      </w:pPr>
+      <w:r>
         <w:t xml:space="preserve">P063-L12</w:t>
       </w:r>
     </w:p>
@@ -1607,6 +1647,14 @@
         <w:pStyle w:val="Compact"/>
       </w:pPr>
       <w:r>
+        <w:t xml:space="preserve">NTU- 4293</w:t>
+      </w:r>
+    </w:p>
+    <w:p>
+      <w:pPr>
+        <w:pStyle w:val="Compact"/>
+      </w:pPr>
+      <w:r>
         <w:t xml:space="preserve">P089-L11</w:t>
       </w:r>
     </w:p>
@@ -1647,6 +1695,14 @@
         <w:pStyle w:val="Compact"/>
       </w:pPr>
       <w:r>
+        <w:t xml:space="preserve">NTU- 4305</w:t>
+      </w:r>
+    </w:p>
+    <w:p>
+      <w:pPr>
+        <w:pStyle w:val="Compact"/>
+      </w:pPr>
+      <w:r>
         <w:t xml:space="preserve">P089-L7</w:t>
       </w:r>
     </w:p>
@@ -1687,6 +1743,14 @@
         <w:pStyle w:val="Compact"/>
       </w:pPr>
       <w:r>
+        <w:t xml:space="preserve">NTU- 4322</w:t>
+      </w:r>
+    </w:p>
+    <w:p>
+      <w:pPr>
+        <w:pStyle w:val="Compact"/>
+      </w:pPr>
+      <w:r>
         <w:t xml:space="preserve">P051-L11</w:t>
       </w:r>
     </w:p>
@@ -1727,6 +1791,14 @@
         <w:pStyle w:val="Compact"/>
       </w:pPr>
       <w:r>
+        <w:t xml:space="preserve">NTU- 4323</w:t>
+      </w:r>
+    </w:p>
+    <w:p>
+      <w:pPr>
+        <w:pStyle w:val="Compact"/>
+      </w:pPr>
+      <w:r>
         <w:t xml:space="preserve">P070-L3</w:t>
       </w:r>
     </w:p>
@@ -1767,6 +1839,14 @@
         <w:pStyle w:val="Compact"/>
       </w:pPr>
       <w:r>
+        <w:t xml:space="preserve">NTU- 3993</w:t>
+      </w:r>
+    </w:p>
+    <w:p>
+      <w:pPr>
+        <w:pStyle w:val="Compact"/>
+      </w:pPr>
+      <w:r>
         <w:t xml:space="preserve">P041-L7</w:t>
       </w:r>
     </w:p>
@@ -1807,6 +1887,14 @@
         <w:pStyle w:val="Compact"/>
       </w:pPr>
       <w:r>
+        <w:t xml:space="preserve">NTU- 4419</w:t>
+      </w:r>
+    </w:p>
+    <w:p>
+      <w:pPr>
+        <w:pStyle w:val="Compact"/>
+      </w:pPr>
+      <w:r>
         <w:t xml:space="preserve">P162-L3</w:t>
       </w:r>
     </w:p>
@@ -1847,6 +1935,14 @@
         <w:pStyle w:val="Compact"/>
       </w:pPr>
       <w:r>
+        <w:t xml:space="preserve">NTU- 4311</w:t>
+      </w:r>
+    </w:p>
+    <w:p>
+      <w:pPr>
+        <w:pStyle w:val="Compact"/>
+      </w:pPr>
+      <w:r>
         <w:t xml:space="preserve">P052-L16</w:t>
       </w:r>
     </w:p>
@@ -1887,6 +1983,14 @@
         <w:pStyle w:val="Compact"/>
       </w:pPr>
       <w:r>
+        <w:t xml:space="preserve">NTU- 4320</w:t>
+      </w:r>
+    </w:p>
+    <w:p>
+      <w:pPr>
+        <w:pStyle w:val="Compact"/>
+      </w:pPr>
+      <w:r>
         <w:t xml:space="preserve">P168-L1</w:t>
       </w:r>
     </w:p>
@@ -1927,6 +2031,14 @@
         <w:pStyle w:val="Compact"/>
       </w:pPr>
       <w:r>
+        <w:t xml:space="preserve">NTU- 4016</w:t>
+      </w:r>
+    </w:p>
+    <w:p>
+      <w:pPr>
+        <w:pStyle w:val="Compact"/>
+      </w:pPr>
+      <w:r>
         <w:t xml:space="preserve">P028-L9</w:t>
       </w:r>
     </w:p>
@@ -1967,6 +2079,14 @@
         <w:pStyle w:val="Compact"/>
       </w:pPr>
       <w:r>
+        <w:t xml:space="preserve">NTU- 4310</w:t>
+      </w:r>
+    </w:p>
+    <w:p>
+      <w:pPr>
+        <w:pStyle w:val="Compact"/>
+      </w:pPr>
+      <w:r>
         <w:t xml:space="preserve">P018-L2</w:t>
       </w:r>
     </w:p>
@@ -2007,6 +2127,14 @@
         <w:pStyle w:val="Compact"/>
       </w:pPr>
       <w:r>
+        <w:t xml:space="preserve">NTU- 3791</w:t>
+      </w:r>
+    </w:p>
+    <w:p>
+      <w:pPr>
+        <w:pStyle w:val="Compact"/>
+      </w:pPr>
+      <w:r>
         <w:t xml:space="preserve">P049-L11</w:t>
       </w:r>
     </w:p>
@@ -2047,6 +2175,14 @@
         <w:pStyle w:val="Compact"/>
       </w:pPr>
       <w:r>
+        <w:t xml:space="preserve">NTU- 4292</w:t>
+      </w:r>
+    </w:p>
+    <w:p>
+      <w:pPr>
+        <w:pStyle w:val="Compact"/>
+      </w:pPr>
+      <w:r>
         <w:t xml:space="preserve">P052-L6</w:t>
       </w:r>
     </w:p>
@@ -2087,6 +2223,14 @@
         <w:pStyle w:val="Compact"/>
       </w:pPr>
       <w:r>
+        <w:t xml:space="preserve">NTU- 4304</w:t>
+      </w:r>
+    </w:p>
+    <w:p>
+      <w:pPr>
+        <w:pStyle w:val="Compact"/>
+      </w:pPr>
+      <w:r>
         <w:t xml:space="preserve">P066-L11</w:t>
       </w:r>
     </w:p>
@@ -2127,6 +2271,14 @@
         <w:pStyle w:val="Compact"/>
       </w:pPr>
       <w:r>
+        <w:t xml:space="preserve">NTU- 4423</w:t>
+      </w:r>
+    </w:p>
+    <w:p>
+      <w:pPr>
+        <w:pStyle w:val="Compact"/>
+      </w:pPr>
+      <w:r>
         <w:t xml:space="preserve">P144-L5</w:t>
       </w:r>
     </w:p>
@@ -2167,6 +2319,14 @@
         <w:pStyle w:val="Compact"/>
       </w:pPr>
       <w:r>
+        <w:t xml:space="preserve">NTU- 4315</w:t>
+      </w:r>
+    </w:p>
+    <w:p>
+      <w:pPr>
+        <w:pStyle w:val="Compact"/>
+      </w:pPr>
+      <w:r>
         <w:t xml:space="preserve">P248-L5</w:t>
       </w:r>
     </w:p>
@@ -2207,6 +2367,14 @@
         <w:pStyle w:val="Compact"/>
       </w:pPr>
       <w:r>
+        <w:t xml:space="preserve">NTU- 3926</w:t>
+      </w:r>
+    </w:p>
+    <w:p>
+      <w:pPr>
+        <w:pStyle w:val="Compact"/>
+      </w:pPr>
+      <w:r>
         <w:t xml:space="preserve">P041-L9</w:t>
       </w:r>
     </w:p>
@@ -2247,6 +2415,14 @@
         <w:pStyle w:val="Compact"/>
       </w:pPr>
       <w:r>
+        <w:t xml:space="preserve">NTU- 4421</w:t>
+      </w:r>
+    </w:p>
+    <w:p>
+      <w:pPr>
+        <w:pStyle w:val="Compact"/>
+      </w:pPr>
+      <w:r>
         <w:t xml:space="preserve">P162-L11</w:t>
       </w:r>
     </w:p>
@@ -2287,6 +2463,14 @@
         <w:pStyle w:val="Compact"/>
       </w:pPr>
       <w:r>
+        <w:t xml:space="preserve">NTU- 4319</w:t>
+      </w:r>
+    </w:p>
+    <w:p>
+      <w:pPr>
+        <w:pStyle w:val="Compact"/>
+      </w:pPr>
+      <w:r>
         <w:t xml:space="preserve">P154-L3</w:t>
       </w:r>
     </w:p>
@@ -2327,6 +2511,14 @@
         <w:pStyle w:val="Compact"/>
       </w:pPr>
       <w:r>
+        <w:t xml:space="preserve">NTU- 4430</w:t>
+      </w:r>
+    </w:p>
+    <w:p>
+      <w:pPr>
+        <w:pStyle w:val="Compact"/>
+      </w:pPr>
+      <w:r>
         <w:t xml:space="preserve">P238-L10</w:t>
       </w:r>
     </w:p>
@@ -2367,6 +2559,14 @@
         <w:pStyle w:val="Compact"/>
       </w:pPr>
       <w:r>
+        <w:t xml:space="preserve">NTU- 4422</w:t>
+      </w:r>
+    </w:p>
+    <w:p>
+      <w:pPr>
+        <w:pStyle w:val="Compact"/>
+      </w:pPr>
+      <w:r>
         <w:t xml:space="preserve">P237-L4</w:t>
       </w:r>
     </w:p>
@@ -2407,6 +2607,14 @@
         <w:pStyle w:val="Compact"/>
       </w:pPr>
       <w:r>
+        <w:t xml:space="preserve">NTU- 3788</w:t>
+      </w:r>
+    </w:p>
+    <w:p>
+      <w:pPr>
+        <w:pStyle w:val="Compact"/>
+      </w:pPr>
+      <w:r>
         <w:t xml:space="preserve">P028-L15</w:t>
       </w:r>
     </w:p>
@@ -2447,6 +2655,14 @@
         <w:pStyle w:val="Compact"/>
       </w:pPr>
       <w:r>
+        <w:t xml:space="preserve">NTU- 4428</w:t>
+      </w:r>
+    </w:p>
+    <w:p>
+      <w:pPr>
+        <w:pStyle w:val="Compact"/>
+      </w:pPr>
+      <w:r>
         <w:t xml:space="preserve">P154-L13</w:t>
       </w:r>
     </w:p>
@@ -2487,6 +2703,14 @@
         <w:pStyle w:val="Compact"/>
       </w:pPr>
       <w:r>
+        <w:t xml:space="preserve">NTU- 4427</w:t>
+      </w:r>
+    </w:p>
+    <w:p>
+      <w:pPr>
+        <w:pStyle w:val="Compact"/>
+      </w:pPr>
+      <w:r>
         <w:t xml:space="preserve">P246-L8</w:t>
       </w:r>
     </w:p>
@@ -2527,6 +2751,14 @@
         <w:pStyle w:val="Compact"/>
       </w:pPr>
       <w:r>
+        <w:t xml:space="preserve">NTU- 4316</w:t>
+      </w:r>
+    </w:p>
+    <w:p>
+      <w:pPr>
+        <w:pStyle w:val="Compact"/>
+      </w:pPr>
+      <w:r>
         <w:t xml:space="preserve">P019-L5</w:t>
       </w:r>
     </w:p>
@@ -2567,6 +2799,14 @@
         <w:pStyle w:val="Compact"/>
       </w:pPr>
       <w:r>
+        <w:t xml:space="preserve">NTU- 3792</w:t>
+      </w:r>
+    </w:p>
+    <w:p>
+      <w:pPr>
+        <w:pStyle w:val="Compact"/>
+      </w:pPr>
+      <w:r>
         <w:t xml:space="preserve">P041-L13</w:t>
       </w:r>
     </w:p>
@@ -2607,6 +2847,14 @@
         <w:pStyle w:val="Compact"/>
       </w:pPr>
       <w:r>
+        <w:t xml:space="preserve">NTU- 4434</w:t>
+      </w:r>
+    </w:p>
+    <w:p>
+      <w:pPr>
+        <w:pStyle w:val="Compact"/>
+      </w:pPr>
+      <w:r>
         <w:t xml:space="preserve">P144-L11</w:t>
       </w:r>
     </w:p>
@@ -2640,6 +2888,14 @@
       </w:pPr>
       <w:r>
         <w:t xml:space="preserve">artefact-bearing deposit</w:t>
+      </w:r>
+    </w:p>
+    <w:p>
+      <w:pPr>
+        <w:pStyle w:val="Compact"/>
+      </w:pPr>
+      <w:r>
+        <w:t xml:space="preserve">NTU- 4321</w:t>
       </w:r>
     </w:p>
     <w:p>
@@ -7222,7 +7478,7 @@
         <w:pStyle w:val="FirstParagraph"/>
       </w:pPr>
       <w:r>
-        <w:t xml:space="preserve">This report was generated on 2019-12-11 14:59:11 using the following computational environment and dependencies:</w:t>
+        <w:t xml:space="preserve">This report was generated on 2019-12-11 21:50:06 using the following computational environment and dependencies:</w:t>
       </w:r>
     </w:p>
     <w:p>
@@ -7350,2086 +7606,1042 @@
         <w:rPr>
           <w:rStyle w:val="VerbatimChar"/>
         </w:rPr>
-        <w:t xml:space="preserve">#&gt;  ! package        * version    date       lib</w:t>
-      </w:r>
-      <w:r>
-        <w:br w:type="textWrapping"/>
-      </w:r>
-      <w:r>
-        <w:rPr>
-          <w:rStyle w:val="VerbatimChar"/>
-        </w:rPr>
-        <w:t xml:space="preserve">#&gt;    abind            1.4-5      2016-07-21 [2]</w:t>
-      </w:r>
-      <w:r>
-        <w:br w:type="textWrapping"/>
-      </w:r>
-      <w:r>
-        <w:rPr>
-          <w:rStyle w:val="VerbatimChar"/>
-        </w:rPr>
-        <w:t xml:space="preserve">#&gt;    assertthat       0.2.1      2019-03-21 [2]</w:t>
-      </w:r>
-      <w:r>
-        <w:br w:type="textWrapping"/>
-      </w:r>
-      <w:r>
-        <w:rPr>
-          <w:rStyle w:val="VerbatimChar"/>
-        </w:rPr>
-        <w:t xml:space="preserve">#&gt;    backports        1.1.5      2019-10-02 [2]</w:t>
-      </w:r>
-      <w:r>
-        <w:br w:type="textWrapping"/>
-      </w:r>
-      <w:r>
-        <w:rPr>
-          <w:rStyle w:val="VerbatimChar"/>
-        </w:rPr>
-        <w:t xml:space="preserve">#&gt;  P Bchron         * 4.3.0      2018-06-15 [?]</w:t>
-      </w:r>
-      <w:r>
-        <w:br w:type="textWrapping"/>
-      </w:r>
-      <w:r>
-        <w:rPr>
-          <w:rStyle w:val="VerbatimChar"/>
-        </w:rPr>
-        <w:t xml:space="preserve">#&gt;    bitops           1.0-6      2013-08-17 [2]</w:t>
-      </w:r>
-      <w:r>
-        <w:br w:type="textWrapping"/>
-      </w:r>
-      <w:r>
-        <w:rPr>
-          <w:rStyle w:val="VerbatimChar"/>
-        </w:rPr>
-        <w:t xml:space="preserve">#&gt;    bookdown         0.13       2019-08-21 [2]</w:t>
-      </w:r>
-      <w:r>
-        <w:br w:type="textWrapping"/>
-      </w:r>
-      <w:r>
-        <w:rPr>
-          <w:rStyle w:val="VerbatimChar"/>
-        </w:rPr>
-        <w:t xml:space="preserve">#&gt;    broom            0.5.2      2019-04-07 [2]</w:t>
-      </w:r>
-      <w:r>
-        <w:br w:type="textWrapping"/>
-      </w:r>
-      <w:r>
-        <w:rPr>
-          <w:rStyle w:val="VerbatimChar"/>
-        </w:rPr>
-        <w:t xml:space="preserve">#&gt;    callr            3.4.0      2019-12-09 [1]</w:t>
-      </w:r>
-      <w:r>
-        <w:br w:type="textWrapping"/>
-      </w:r>
-      <w:r>
-        <w:rPr>
-          <w:rStyle w:val="VerbatimChar"/>
-        </w:rPr>
-        <w:t xml:space="preserve">#&gt;    cartography    * 2.2.0      2019-02-07 [2]</w:t>
-      </w:r>
-      <w:r>
-        <w:br w:type="textWrapping"/>
-      </w:r>
-      <w:r>
-        <w:rPr>
-          <w:rStyle w:val="VerbatimChar"/>
-        </w:rPr>
-        <w:t xml:space="preserve">#&gt;    cellranger       1.1.0      2016-07-27 [2]</w:t>
-      </w:r>
-      <w:r>
-        <w:br w:type="textWrapping"/>
-      </w:r>
-      <w:r>
-        <w:rPr>
-          <w:rStyle w:val="VerbatimChar"/>
-        </w:rPr>
-        <w:t xml:space="preserve">#&gt;    class            7.3-15     2019-01-01 [2]</w:t>
-      </w:r>
-      <w:r>
-        <w:br w:type="textWrapping"/>
-      </w:r>
-      <w:r>
-        <w:rPr>
-          <w:rStyle w:val="VerbatimChar"/>
-        </w:rPr>
-        <w:t xml:space="preserve">#&gt;    classInt         0.4-1      2019-08-06 [1]</w:t>
-      </w:r>
-      <w:r>
-        <w:br w:type="textWrapping"/>
-      </w:r>
-      <w:r>
-        <w:rPr>
-          <w:rStyle w:val="VerbatimChar"/>
-        </w:rPr>
-        <w:t xml:space="preserve">#&gt;    cli              2.0.0      2019-12-09 [2]</w:t>
-      </w:r>
-      <w:r>
-        <w:br w:type="textWrapping"/>
-      </w:r>
-      <w:r>
-        <w:rPr>
-          <w:rStyle w:val="VerbatimChar"/>
-        </w:rPr>
-        <w:t xml:space="preserve">#&gt;    codetools        0.2-16     2018-12-24 [2]</w:t>
-      </w:r>
-      <w:r>
-        <w:br w:type="textWrapping"/>
-      </w:r>
-      <w:r>
-        <w:rPr>
-          <w:rStyle w:val="VerbatimChar"/>
-        </w:rPr>
-        <w:t xml:space="preserve">#&gt;    colorspace       1.4-1      2019-03-18 [2]</w:t>
-      </w:r>
-      <w:r>
-        <w:br w:type="textWrapping"/>
-      </w:r>
-      <w:r>
-        <w:rPr>
-          <w:rStyle w:val="VerbatimChar"/>
-        </w:rPr>
-        <w:t xml:space="preserve">#&gt;    cowplot        * 0.9.4      2019-01-08 [2]</w:t>
-      </w:r>
-      <w:r>
-        <w:br w:type="textWrapping"/>
-      </w:r>
-      <w:r>
-        <w:rPr>
-          <w:rStyle w:val="VerbatimChar"/>
-        </w:rPr>
-        <w:t xml:space="preserve">#&gt;    crayon           1.3.4      2017-09-16 [2]</w:t>
-      </w:r>
-      <w:r>
-        <w:br w:type="textWrapping"/>
-      </w:r>
-      <w:r>
-        <w:rPr>
-          <w:rStyle w:val="VerbatimChar"/>
-        </w:rPr>
-        <w:t xml:space="preserve">#&gt;    DBI              1.0.0      2018-05-02 [2]</w:t>
-      </w:r>
-      <w:r>
-        <w:br w:type="textWrapping"/>
-      </w:r>
-      <w:r>
-        <w:rPr>
-          <w:rStyle w:val="VerbatimChar"/>
-        </w:rPr>
-        <w:t xml:space="preserve">#&gt;    deldir           0.1-21     2019-06-15 [2]</w:t>
-      </w:r>
-      <w:r>
-        <w:br w:type="textWrapping"/>
-      </w:r>
-      <w:r>
-        <w:rPr>
-          <w:rStyle w:val="VerbatimChar"/>
-        </w:rPr>
-        <w:t xml:space="preserve">#&gt;    desc             1.2.0      2018-05-01 [2]</w:t>
-      </w:r>
-      <w:r>
-        <w:br w:type="textWrapping"/>
-      </w:r>
-      <w:r>
-        <w:rPr>
-          <w:rStyle w:val="VerbatimChar"/>
-        </w:rPr>
-        <w:t xml:space="preserve">#&gt;    devtools         2.2.0      2019-09-07 [2]</w:t>
-      </w:r>
-      <w:r>
-        <w:br w:type="textWrapping"/>
-      </w:r>
-      <w:r>
-        <w:rPr>
-          <w:rStyle w:val="VerbatimChar"/>
-        </w:rPr>
-        <w:t xml:space="preserve">#&gt;    digest           0.6.23     2019-11-23 [1]</w:t>
-      </w:r>
-      <w:r>
-        <w:br w:type="textWrapping"/>
-      </w:r>
-      <w:r>
-        <w:rPr>
-          <w:rStyle w:val="VerbatimChar"/>
-        </w:rPr>
-        <w:t xml:space="preserve">#&gt;    dplyr          * 0.8.3      2019-07-04 [1]</w:t>
-      </w:r>
-      <w:r>
-        <w:br w:type="textWrapping"/>
-      </w:r>
-      <w:r>
-        <w:rPr>
-          <w:rStyle w:val="VerbatimChar"/>
-        </w:rPr>
-        <w:t xml:space="preserve">#&gt;    DT               0.8        2019-08-07 [2]</w:t>
-      </w:r>
-      <w:r>
-        <w:br w:type="textWrapping"/>
-      </w:r>
-      <w:r>
-        <w:rPr>
-          <w:rStyle w:val="VerbatimChar"/>
-        </w:rPr>
-        <w:t xml:space="preserve">#&gt;    e1071            1.7-2      2019-06-05 [2]</w:t>
-      </w:r>
-      <w:r>
-        <w:br w:type="textWrapping"/>
-      </w:r>
-      <w:r>
-        <w:rPr>
-          <w:rStyle w:val="VerbatimChar"/>
-        </w:rPr>
-        <w:t xml:space="preserve">#&gt;    ellipsis         0.3.0      2019-09-20 [1]</w:t>
-      </w:r>
-      <w:r>
-        <w:br w:type="textWrapping"/>
-      </w:r>
-      <w:r>
-        <w:rPr>
-          <w:rStyle w:val="VerbatimChar"/>
-        </w:rPr>
-        <w:t xml:space="preserve">#&gt;    evaluate         0.14       2019-05-28 [2]</w:t>
-      </w:r>
-      <w:r>
-        <w:br w:type="textWrapping"/>
-      </w:r>
-      <w:r>
-        <w:rPr>
-          <w:rStyle w:val="VerbatimChar"/>
-        </w:rPr>
-        <w:t xml:space="preserve">#&gt;    fansi            0.4.0      2018-10-05 [2]</w:t>
-      </w:r>
-      <w:r>
-        <w:br w:type="textWrapping"/>
-      </w:r>
-      <w:r>
-        <w:rPr>
-          <w:rStyle w:val="VerbatimChar"/>
-        </w:rPr>
-        <w:t xml:space="preserve">#&gt;    forcats        * 0.4.0      2019-02-17 [2]</w:t>
-      </w:r>
-      <w:r>
-        <w:br w:type="textWrapping"/>
-      </w:r>
-      <w:r>
-        <w:rPr>
-          <w:rStyle w:val="VerbatimChar"/>
-        </w:rPr>
-        <w:t xml:space="preserve">#&gt;    foreign          0.8-71     2018-07-20 [2]</w:t>
-      </w:r>
-      <w:r>
-        <w:br w:type="textWrapping"/>
-      </w:r>
-      <w:r>
-        <w:rPr>
-          <w:rStyle w:val="VerbatimChar"/>
-        </w:rPr>
-        <w:t xml:space="preserve">#&gt;    fs               1.3.1      2019-05-06 [2]</w:t>
-      </w:r>
-      <w:r>
-        <w:br w:type="textWrapping"/>
-      </w:r>
-      <w:r>
-        <w:rPr>
-          <w:rStyle w:val="VerbatimChar"/>
-        </w:rPr>
-        <w:t xml:space="preserve">#&gt;    generics         0.0.2      2018-11-29 [2]</w:t>
-      </w:r>
-      <w:r>
-        <w:br w:type="textWrapping"/>
-      </w:r>
-      <w:r>
-        <w:rPr>
-          <w:rStyle w:val="VerbatimChar"/>
-        </w:rPr>
-        <w:t xml:space="preserve">#&gt;    ggmap            3.0.0      2019-02-05 [2]</w:t>
-      </w:r>
-      <w:r>
-        <w:br w:type="textWrapping"/>
-      </w:r>
-      <w:r>
-        <w:rPr>
-          <w:rStyle w:val="VerbatimChar"/>
-        </w:rPr>
-        <w:t xml:space="preserve">#&gt;    ggplot2        * 3.2.1      2019-08-10 [1]</w:t>
-      </w:r>
-      <w:r>
-        <w:br w:type="textWrapping"/>
-      </w:r>
-      <w:r>
-        <w:rPr>
-          <w:rStyle w:val="VerbatimChar"/>
-        </w:rPr>
-        <w:t xml:space="preserve">#&gt;    ggsn           * 0.5.2      2019-08-15 [1]</w:t>
-      </w:r>
-      <w:r>
-        <w:br w:type="textWrapping"/>
-      </w:r>
-      <w:r>
-        <w:rPr>
-          <w:rStyle w:val="VerbatimChar"/>
-        </w:rPr>
-        <w:t xml:space="preserve">#&gt;    glue             1.3.1      2019-03-12 [2]</w:t>
-      </w:r>
-      <w:r>
-        <w:br w:type="textWrapping"/>
-      </w:r>
-      <w:r>
-        <w:rPr>
-          <w:rStyle w:val="VerbatimChar"/>
-        </w:rPr>
-        <w:t xml:space="preserve">#&gt;    goftest          1.1-1      2017-04-03 [2]</w:t>
-      </w:r>
-      <w:r>
-        <w:br w:type="textWrapping"/>
-      </w:r>
-      <w:r>
-        <w:rPr>
-          <w:rStyle w:val="VerbatimChar"/>
-        </w:rPr>
-        <w:t xml:space="preserve">#&gt;    gridExtra        2.3        2017-09-09 [2]</w:t>
-      </w:r>
-      <w:r>
-        <w:br w:type="textWrapping"/>
-      </w:r>
-      <w:r>
-        <w:rPr>
-          <w:rStyle w:val="VerbatimChar"/>
-        </w:rPr>
-        <w:t xml:space="preserve">#&gt;    gtable           0.3.0      2019-03-25 [2]</w:t>
-      </w:r>
-      <w:r>
-        <w:br w:type="textWrapping"/>
-      </w:r>
-      <w:r>
-        <w:rPr>
-          <w:rStyle w:val="VerbatimChar"/>
-        </w:rPr>
-        <w:t xml:space="preserve">#&gt;    haven            2.1.0      2019-02-19 [2]</w:t>
-      </w:r>
-      <w:r>
-        <w:br w:type="textWrapping"/>
-      </w:r>
-      <w:r>
-        <w:rPr>
-          <w:rStyle w:val="VerbatimChar"/>
-        </w:rPr>
-        <w:t xml:space="preserve">#&gt;    here           * 0.1        2017-05-28 [2]</w:t>
-      </w:r>
-      <w:r>
-        <w:br w:type="textWrapping"/>
-      </w:r>
-      <w:r>
-        <w:rPr>
-          <w:rStyle w:val="VerbatimChar"/>
-        </w:rPr>
-        <w:t xml:space="preserve">#&gt;    highr            0.8        2019-03-20 [2]</w:t>
-      </w:r>
-      <w:r>
-        <w:br w:type="textWrapping"/>
-      </w:r>
-      <w:r>
-        <w:rPr>
-          <w:rStyle w:val="VerbatimChar"/>
-        </w:rPr>
-        <w:t xml:space="preserve">#&gt;    hms              0.5.2      2019-10-30 [1]</w:t>
-      </w:r>
-      <w:r>
-        <w:br w:type="textWrapping"/>
-      </w:r>
-      <w:r>
-        <w:rPr>
-          <w:rStyle w:val="VerbatimChar"/>
-        </w:rPr>
-        <w:t xml:space="preserve">#&gt;    htmltools        0.4.0      2019-10-04 [1]</w:t>
-      </w:r>
-      <w:r>
-        <w:br w:type="textWrapping"/>
-      </w:r>
-      <w:r>
-        <w:rPr>
-          <w:rStyle w:val="VerbatimChar"/>
-        </w:rPr>
-        <w:t xml:space="preserve">#&gt;    htmlwidgets      1.3        2018-09-30 [2]</w:t>
-      </w:r>
-      <w:r>
-        <w:br w:type="textWrapping"/>
-      </w:r>
-      <w:r>
-        <w:rPr>
-          <w:rStyle w:val="VerbatimChar"/>
-        </w:rPr>
-        <w:t xml:space="preserve">#&gt;    httr             1.4.1      2019-08-05 [1]</w:t>
-      </w:r>
-      <w:r>
-        <w:br w:type="textWrapping"/>
-      </w:r>
-      <w:r>
-        <w:rPr>
-          <w:rStyle w:val="VerbatimChar"/>
-        </w:rPr>
-        <w:t xml:space="preserve">#&gt;    jpeg             0.1-8      2014-01-23 [2]</w:t>
-      </w:r>
-      <w:r>
-        <w:br w:type="textWrapping"/>
-      </w:r>
-      <w:r>
-        <w:rPr>
-          <w:rStyle w:val="VerbatimChar"/>
-        </w:rPr>
-        <w:t xml:space="preserve">#&gt;    jsonlite         1.6        2018-12-07 [2]</w:t>
-      </w:r>
-      <w:r>
-        <w:br w:type="textWrapping"/>
-      </w:r>
-      <w:r>
-        <w:rPr>
-          <w:rStyle w:val="VerbatimChar"/>
-        </w:rPr>
-        <w:t xml:space="preserve">#&gt;    kableExtra     * 1.1.0.9000 2019-12-11 [1]</w:t>
-      </w:r>
-      <w:r>
-        <w:br w:type="textWrapping"/>
-      </w:r>
-      <w:r>
-        <w:rPr>
-          <w:rStyle w:val="VerbatimChar"/>
-        </w:rPr>
-        <w:t xml:space="preserve">#&gt;    KernSmooth       2.23-15    2015-06-29 [2]</w:t>
-      </w:r>
-      <w:r>
-        <w:br w:type="textWrapping"/>
-      </w:r>
-      <w:r>
-        <w:rPr>
-          <w:rStyle w:val="VerbatimChar"/>
-        </w:rPr>
-        <w:t xml:space="preserve">#&gt;    knitr            1.26       2019-11-12 [2]</w:t>
-      </w:r>
-      <w:r>
-        <w:br w:type="textWrapping"/>
-      </w:r>
-      <w:r>
-        <w:rPr>
-          <w:rStyle w:val="VerbatimChar"/>
-        </w:rPr>
-        <w:t xml:space="preserve">#&gt;  P lattice          0.20-38    2018-11-04 [?]</w:t>
-      </w:r>
-      <w:r>
-        <w:br w:type="textWrapping"/>
-      </w:r>
-      <w:r>
-        <w:rPr>
-          <w:rStyle w:val="VerbatimChar"/>
-        </w:rPr>
-        <w:t xml:space="preserve">#&gt;    lazyeval         0.2.2      2019-03-15 [2]</w:t>
-      </w:r>
-      <w:r>
-        <w:br w:type="textWrapping"/>
-      </w:r>
-      <w:r>
-        <w:rPr>
-          <w:rStyle w:val="VerbatimChar"/>
-        </w:rPr>
-        <w:t xml:space="preserve">#&gt;    lifecycle        0.1.0      2019-08-01 [2]</w:t>
-      </w:r>
-      <w:r>
-        <w:br w:type="textWrapping"/>
-      </w:r>
-      <w:r>
-        <w:rPr>
-          <w:rStyle w:val="VerbatimChar"/>
-        </w:rPr>
-        <w:t xml:space="preserve">#&gt;    lubridate        1.7.4      2018-04-11 [2]</w:t>
-      </w:r>
-      <w:r>
-        <w:br w:type="textWrapping"/>
-      </w:r>
-      <w:r>
-        <w:rPr>
-          <w:rStyle w:val="VerbatimChar"/>
-        </w:rPr>
-        <w:t xml:space="preserve">#&gt;    magrittr         1.5        2014-11-22 [2]</w:t>
-      </w:r>
-      <w:r>
-        <w:br w:type="textWrapping"/>
-      </w:r>
-      <w:r>
-        <w:rPr>
-          <w:rStyle w:val="VerbatimChar"/>
-        </w:rPr>
-        <w:t xml:space="preserve">#&gt;    maptools       * 0.9-9      2019-12-01 [2]</w:t>
-      </w:r>
-      <w:r>
-        <w:br w:type="textWrapping"/>
-      </w:r>
-      <w:r>
-        <w:rPr>
-          <w:rStyle w:val="VerbatimChar"/>
-        </w:rPr>
-        <w:t xml:space="preserve">#&gt;    Matrix           1.2-17     2019-03-22 [2]</w:t>
-      </w:r>
-      <w:r>
-        <w:br w:type="textWrapping"/>
-      </w:r>
-      <w:r>
-        <w:rPr>
-          <w:rStyle w:val="VerbatimChar"/>
-        </w:rPr>
-        <w:t xml:space="preserve">#&gt;    memoise          1.1.0      2017-04-21 [2]</w:t>
-      </w:r>
-      <w:r>
-        <w:br w:type="textWrapping"/>
-      </w:r>
-      <w:r>
-        <w:rPr>
-          <w:rStyle w:val="VerbatimChar"/>
-        </w:rPr>
-        <w:t xml:space="preserve">#&gt;    mgcv             1.8-28     2019-03-21 [2]</w:t>
-      </w:r>
-      <w:r>
-        <w:br w:type="textWrapping"/>
-      </w:r>
-      <w:r>
-        <w:rPr>
-          <w:rStyle w:val="VerbatimChar"/>
-        </w:rPr>
-        <w:t xml:space="preserve">#&gt;    modelr           0.1.4      2019-02-18 [2]</w:t>
-      </w:r>
-      <w:r>
-        <w:br w:type="textWrapping"/>
-      </w:r>
-      <w:r>
-        <w:rPr>
-          <w:rStyle w:val="VerbatimChar"/>
-        </w:rPr>
-        <w:t xml:space="preserve">#&gt;    munsell          0.5.0      2018-06-12 [2]</w:t>
-      </w:r>
-      <w:r>
-        <w:br w:type="textWrapping"/>
-      </w:r>
-      <w:r>
-        <w:rPr>
-          <w:rStyle w:val="VerbatimChar"/>
-        </w:rPr>
-        <w:t xml:space="preserve">#&gt;    nlme           * 3.1-140    2019-05-12 [2]</w:t>
-      </w:r>
-      <w:r>
-        <w:br w:type="textWrapping"/>
-      </w:r>
-      <w:r>
-        <w:rPr>
-          <w:rStyle w:val="VerbatimChar"/>
-        </w:rPr>
-        <w:t xml:space="preserve">#&gt;    pillar           1.4.2      2019-06-29 [1]</w:t>
-      </w:r>
-      <w:r>
-        <w:br w:type="textWrapping"/>
-      </w:r>
-      <w:r>
-        <w:rPr>
-          <w:rStyle w:val="VerbatimChar"/>
-        </w:rPr>
-        <w:t xml:space="preserve">#&gt;    pkgbuild         1.0.6      2019-10-09 [2]</w:t>
-      </w:r>
-      <w:r>
-        <w:br w:type="textWrapping"/>
-      </w:r>
-      <w:r>
-        <w:rPr>
-          <w:rStyle w:val="VerbatimChar"/>
-        </w:rPr>
-        <w:t xml:space="preserve">#&gt;    pkgconfig        2.0.3      2019-09-22 [2]</w:t>
-      </w:r>
-      <w:r>
-        <w:br w:type="textWrapping"/>
-      </w:r>
-      <w:r>
-        <w:rPr>
-          <w:rStyle w:val="VerbatimChar"/>
-        </w:rPr>
-        <w:t xml:space="preserve">#&gt;    pkgload          1.0.2      2018-10-29 [2]</w:t>
-      </w:r>
-      <w:r>
-        <w:br w:type="textWrapping"/>
-      </w:r>
-      <w:r>
-        <w:rPr>
-          <w:rStyle w:val="VerbatimChar"/>
-        </w:rPr>
-        <w:t xml:space="preserve">#&gt;    plyr             1.8.4      2016-06-08 [2]</w:t>
-      </w:r>
-      <w:r>
-        <w:br w:type="textWrapping"/>
-      </w:r>
-      <w:r>
-        <w:rPr>
-          <w:rStyle w:val="VerbatimChar"/>
-        </w:rPr>
-        <w:t xml:space="preserve">#&gt;    png              0.1-7      2013-12-03 [2]</w:t>
-      </w:r>
-      <w:r>
-        <w:br w:type="textWrapping"/>
-      </w:r>
-      <w:r>
-        <w:rPr>
-          <w:rStyle w:val="VerbatimChar"/>
-        </w:rPr>
-        <w:t xml:space="preserve">#&gt;    polyclip         1.10-0     2019-03-14 [2]</w:t>
-      </w:r>
-      <w:r>
-        <w:br w:type="textWrapping"/>
-      </w:r>
-      <w:r>
-        <w:rPr>
-          <w:rStyle w:val="VerbatimChar"/>
-        </w:rPr>
-        <w:t xml:space="preserve">#&gt;    prettyunits      1.0.2      2015-07-13 [2]</w:t>
-      </w:r>
-      <w:r>
-        <w:br w:type="textWrapping"/>
-      </w:r>
-      <w:r>
-        <w:rPr>
-          <w:rStyle w:val="VerbatimChar"/>
-        </w:rPr>
-        <w:t xml:space="preserve">#&gt;    processx         3.4.1      2019-07-18 [2]</w:t>
-      </w:r>
-      <w:r>
-        <w:br w:type="textWrapping"/>
-      </w:r>
-      <w:r>
-        <w:rPr>
-          <w:rStyle w:val="VerbatimChar"/>
-        </w:rPr>
-        <w:t xml:space="preserve">#&gt;    ps               1.3.0      2018-12-21 [2]</w:t>
-      </w:r>
-      <w:r>
-        <w:br w:type="textWrapping"/>
-      </w:r>
-      <w:r>
-        <w:rPr>
-          <w:rStyle w:val="VerbatimChar"/>
-        </w:rPr>
-        <w:t xml:space="preserve">#&gt;    purrr          * 0.3.3      2019-10-18 [2]</w:t>
-      </w:r>
-      <w:r>
-        <w:br w:type="textWrapping"/>
-      </w:r>
-      <w:r>
-        <w:rPr>
-          <w:rStyle w:val="VerbatimChar"/>
-        </w:rPr>
-        <w:t xml:space="preserve">#&gt;    R6               2.4.1      2019-11-12 [2]</w:t>
-      </w:r>
-      <w:r>
-        <w:br w:type="textWrapping"/>
-      </w:r>
-      <w:r>
-        <w:rPr>
-          <w:rStyle w:val="VerbatimChar"/>
-        </w:rPr>
-        <w:t xml:space="preserve">#&gt;    raster         * 2.9-5      2019-05-14 [2]</w:t>
-      </w:r>
-      <w:r>
-        <w:br w:type="textWrapping"/>
-      </w:r>
-      <w:r>
-        <w:rPr>
-          <w:rStyle w:val="VerbatimChar"/>
-        </w:rPr>
-        <w:t xml:space="preserve">#&gt;    Rcpp             1.0.3      2019-11-08 [1]</w:t>
-      </w:r>
-      <w:r>
-        <w:br w:type="textWrapping"/>
-      </w:r>
-      <w:r>
-        <w:rPr>
-          <w:rStyle w:val="VerbatimChar"/>
-        </w:rPr>
-        <w:t xml:space="preserve">#&gt;    readr          * 1.3.1      2018-12-21 [2]</w:t>
-      </w:r>
-      <w:r>
-        <w:br w:type="textWrapping"/>
-      </w:r>
-      <w:r>
-        <w:rPr>
-          <w:rStyle w:val="VerbatimChar"/>
-        </w:rPr>
-        <w:t xml:space="preserve">#&gt;    readxl           1.3.1      2019-03-13 [2]</w:t>
-      </w:r>
-      <w:r>
-        <w:br w:type="textWrapping"/>
-      </w:r>
-      <w:r>
-        <w:rPr>
-          <w:rStyle w:val="VerbatimChar"/>
-        </w:rPr>
-        <w:t xml:space="preserve">#&gt;    remotes          2.1.0      2019-06-24 [2]</w:t>
-      </w:r>
-      <w:r>
-        <w:br w:type="textWrapping"/>
-      </w:r>
-      <w:r>
-        <w:rPr>
-          <w:rStyle w:val="VerbatimChar"/>
-        </w:rPr>
-        <w:t xml:space="preserve">#&gt;    rgeos            0.4-3      2019-04-24 [2]</w:t>
-      </w:r>
-      <w:r>
-        <w:br w:type="textWrapping"/>
-      </w:r>
-      <w:r>
-        <w:rPr>
-          <w:rStyle w:val="VerbatimChar"/>
-        </w:rPr>
-        <w:t xml:space="preserve">#&gt;    RgoogleMaps      1.4.3      2018-11-07 [2]</w:t>
-      </w:r>
-      <w:r>
-        <w:br w:type="textWrapping"/>
-      </w:r>
-      <w:r>
-        <w:rPr>
-          <w:rStyle w:val="VerbatimChar"/>
-        </w:rPr>
-        <w:t xml:space="preserve">#&gt;    rjson            0.2.20     2018-06-08 [2]</w:t>
-      </w:r>
-      <w:r>
-        <w:br w:type="textWrapping"/>
-      </w:r>
-      <w:r>
-        <w:rPr>
-          <w:rStyle w:val="VerbatimChar"/>
-        </w:rPr>
-        <w:t xml:space="preserve">#&gt;    rlang            0.4.2      2019-11-23 [2]</w:t>
-      </w:r>
-      <w:r>
-        <w:br w:type="textWrapping"/>
-      </w:r>
-      <w:r>
-        <w:rPr>
-          <w:rStyle w:val="VerbatimChar"/>
-        </w:rPr>
-        <w:t xml:space="preserve">#&gt;    rmarkdown        1.18       2019-11-27 [1]</w:t>
-      </w:r>
-      <w:r>
-        <w:br w:type="textWrapping"/>
-      </w:r>
-      <w:r>
-        <w:rPr>
-          <w:rStyle w:val="VerbatimChar"/>
-        </w:rPr>
-        <w:t xml:space="preserve">#&gt;    rpart          * 4.1-15     2019-04-12 [2]</w:t>
-      </w:r>
-      <w:r>
-        <w:br w:type="textWrapping"/>
-      </w:r>
-      <w:r>
-        <w:rPr>
-          <w:rStyle w:val="VerbatimChar"/>
-        </w:rPr>
-        <w:t xml:space="preserve">#&gt;    rprojroot        1.3-2      2018-01-03 [2]</w:t>
-      </w:r>
-      <w:r>
-        <w:br w:type="textWrapping"/>
-      </w:r>
-      <w:r>
-        <w:rPr>
-          <w:rStyle w:val="VerbatimChar"/>
-        </w:rPr>
-        <w:t xml:space="preserve">#&gt;    rstudioapi       0.10       2019-03-19 [2]</w:t>
-      </w:r>
-      <w:r>
-        <w:br w:type="textWrapping"/>
-      </w:r>
-      <w:r>
-        <w:rPr>
-          <w:rStyle w:val="VerbatimChar"/>
-        </w:rPr>
-        <w:t xml:space="preserve">#&gt;    rvest            0.3.5      2019-11-08 [1]</w:t>
-      </w:r>
-      <w:r>
-        <w:br w:type="textWrapping"/>
-      </w:r>
-      <w:r>
-        <w:rPr>
-          <w:rStyle w:val="VerbatimChar"/>
-        </w:rPr>
-        <w:t xml:space="preserve">#&gt;    scales           1.1.0      2019-11-18 [2]</w:t>
-      </w:r>
-      <w:r>
-        <w:br w:type="textWrapping"/>
-      </w:r>
-      <w:r>
-        <w:rPr>
-          <w:rStyle w:val="VerbatimChar"/>
-        </w:rPr>
-        <w:t xml:space="preserve">#&gt;    sessioninfo      1.1.1      2018-11-05 [2]</w:t>
-      </w:r>
-      <w:r>
-        <w:br w:type="textWrapping"/>
-      </w:r>
-      <w:r>
-        <w:rPr>
-          <w:rStyle w:val="VerbatimChar"/>
-        </w:rPr>
-        <w:t xml:space="preserve">#&gt;    sf             * 0.7-7      2019-07-24 [1]</w:t>
-      </w:r>
-      <w:r>
-        <w:br w:type="textWrapping"/>
-      </w:r>
-      <w:r>
-        <w:rPr>
-          <w:rStyle w:val="VerbatimChar"/>
-        </w:rPr>
-        <w:t xml:space="preserve">#&gt;    sp             * 1.3-2      2019-11-07 [2]</w:t>
-      </w:r>
-      <w:r>
-        <w:br w:type="textWrapping"/>
-      </w:r>
-      <w:r>
-        <w:rPr>
-          <w:rStyle w:val="VerbatimChar"/>
-        </w:rPr>
-        <w:t xml:space="preserve">#&gt;    spatstat       * 1.60-1     2019-06-23 [2]</w:t>
-      </w:r>
-      <w:r>
-        <w:br w:type="textWrapping"/>
-      </w:r>
-      <w:r>
-        <w:rPr>
-          <w:rStyle w:val="VerbatimChar"/>
-        </w:rPr>
-        <w:t xml:space="preserve">#&gt;    spatstat.data  * 1.4-0      2018-10-04 [2]</w:t>
-      </w:r>
-      <w:r>
-        <w:br w:type="textWrapping"/>
-      </w:r>
-      <w:r>
-        <w:rPr>
-          <w:rStyle w:val="VerbatimChar"/>
-        </w:rPr>
-        <w:t xml:space="preserve">#&gt;    spatstat.utils   1.13-0     2018-10-31 [2]</w:t>
-      </w:r>
-      <w:r>
-        <w:br w:type="textWrapping"/>
-      </w:r>
-      <w:r>
-        <w:rPr>
-          <w:rStyle w:val="VerbatimChar"/>
-        </w:rPr>
-        <w:t xml:space="preserve">#&gt;    stringi          1.4.3      2019-03-12 [2]</w:t>
-      </w:r>
-      <w:r>
-        <w:br w:type="textWrapping"/>
-      </w:r>
-      <w:r>
-        <w:rPr>
-          <w:rStyle w:val="VerbatimChar"/>
-        </w:rPr>
-        <w:t xml:space="preserve">#&gt;    stringr        * 1.4.0      2019-02-10 [2]</w:t>
-      </w:r>
-      <w:r>
-        <w:br w:type="textWrapping"/>
-      </w:r>
-      <w:r>
-        <w:rPr>
-          <w:rStyle w:val="VerbatimChar"/>
-        </w:rPr>
-        <w:t xml:space="preserve">#&gt;    tensor           1.5        2012-05-05 [2]</w:t>
-      </w:r>
-      <w:r>
-        <w:br w:type="textWrapping"/>
-      </w:r>
-      <w:r>
-        <w:rPr>
-          <w:rStyle w:val="VerbatimChar"/>
-        </w:rPr>
-        <w:t xml:space="preserve">#&gt;    testthat         2.3.1      2019-12-01 [2]</w:t>
-      </w:r>
-      <w:r>
-        <w:br w:type="textWrapping"/>
-      </w:r>
-      <w:r>
-        <w:rPr>
-          <w:rStyle w:val="VerbatimChar"/>
-        </w:rPr>
-        <w:t xml:space="preserve">#&gt;    tibble         * 2.1.3      2019-06-06 [2]</w:t>
-      </w:r>
-      <w:r>
-        <w:br w:type="textWrapping"/>
-      </w:r>
-      <w:r>
-        <w:rPr>
-          <w:rStyle w:val="VerbatimChar"/>
-        </w:rPr>
-        <w:t xml:space="preserve">#&gt;    tidyr          * 1.0.0      2019-09-11 [2]</w:t>
-      </w:r>
-      <w:r>
-        <w:br w:type="textWrapping"/>
-      </w:r>
-      <w:r>
-        <w:rPr>
-          <w:rStyle w:val="VerbatimChar"/>
-        </w:rPr>
-        <w:t xml:space="preserve">#&gt;    tidyselect       0.2.5      2018-10-11 [2]</w:t>
-      </w:r>
-      <w:r>
-        <w:br w:type="textWrapping"/>
-      </w:r>
-      <w:r>
-        <w:rPr>
-          <w:rStyle w:val="VerbatimChar"/>
-        </w:rPr>
-        <w:t xml:space="preserve">#&gt;    tidyverse      * 1.2.1      2017-11-14 [2]</w:t>
-      </w:r>
-      <w:r>
-        <w:br w:type="textWrapping"/>
-      </w:r>
-      <w:r>
-        <w:rPr>
-          <w:rStyle w:val="VerbatimChar"/>
-        </w:rPr>
-        <w:t xml:space="preserve">#&gt;    units            0.6-3      2019-05-03 [2]</w:t>
-      </w:r>
-      <w:r>
-        <w:br w:type="textWrapping"/>
-      </w:r>
-      <w:r>
-        <w:rPr>
-          <w:rStyle w:val="VerbatimChar"/>
-        </w:rPr>
-        <w:t xml:space="preserve">#&gt;    usethis          1.5.1      2019-07-04 [2]</w:t>
-      </w:r>
-      <w:r>
-        <w:br w:type="textWrapping"/>
-      </w:r>
-      <w:r>
-        <w:rPr>
-          <w:rStyle w:val="VerbatimChar"/>
-        </w:rPr>
-        <w:t xml:space="preserve">#&gt;    vctrs            0.2.0      2019-07-05 [1]</w:t>
-      </w:r>
-      <w:r>
-        <w:br w:type="textWrapping"/>
-      </w:r>
-      <w:r>
-        <w:rPr>
-          <w:rStyle w:val="VerbatimChar"/>
-        </w:rPr>
-        <w:t xml:space="preserve">#&gt;    viridis        * 0.5.1      2018-03-29 [2]</w:t>
-      </w:r>
-      <w:r>
-        <w:br w:type="textWrapping"/>
-      </w:r>
-      <w:r>
-        <w:rPr>
-          <w:rStyle w:val="VerbatimChar"/>
-        </w:rPr>
-        <w:t xml:space="preserve">#&gt;    viridisLite    * 0.3.0      2018-02-01 [2]</w:t>
-      </w:r>
-      <w:r>
-        <w:br w:type="textWrapping"/>
-      </w:r>
-      <w:r>
-        <w:rPr>
-          <w:rStyle w:val="VerbatimChar"/>
-        </w:rPr>
-        <w:t xml:space="preserve">#&gt;    webshot          0.5.2      2019-11-22 [1]</w:t>
-      </w:r>
-      <w:r>
-        <w:br w:type="textWrapping"/>
-      </w:r>
-      <w:r>
-        <w:rPr>
-          <w:rStyle w:val="VerbatimChar"/>
-        </w:rPr>
-        <w:t xml:space="preserve">#&gt;    withr            2.1.2      2018-03-15 [2]</w:t>
-      </w:r>
-      <w:r>
-        <w:br w:type="textWrapping"/>
-      </w:r>
-      <w:r>
-        <w:rPr>
-          <w:rStyle w:val="VerbatimChar"/>
-        </w:rPr>
-        <w:t xml:space="preserve">#&gt;    xfun             0.11       2019-11-12 [2]</w:t>
-      </w:r>
-      <w:r>
-        <w:br w:type="textWrapping"/>
-      </w:r>
-      <w:r>
-        <w:rPr>
-          <w:rStyle w:val="VerbatimChar"/>
-        </w:rPr>
-        <w:t xml:space="preserve">#&gt;    xml2             1.2.2      2019-08-09 [2]</w:t>
-      </w:r>
-      <w:r>
-        <w:br w:type="textWrapping"/>
-      </w:r>
-      <w:r>
-        <w:rPr>
-          <w:rStyle w:val="VerbatimChar"/>
-        </w:rPr>
-        <w:t xml:space="preserve">#&gt;    yaml             2.2.0      2018-07-25 [2]</w:t>
-      </w:r>
-      <w:r>
-        <w:br w:type="textWrapping"/>
-      </w:r>
-      <w:r>
-        <w:rPr>
-          <w:rStyle w:val="VerbatimChar"/>
-        </w:rPr>
-        <w:t xml:space="preserve">#&gt;    zeallot          0.1.0      2018-01-28 [2]</w:t>
-      </w:r>
-      <w:r>
-        <w:br w:type="textWrapping"/>
-      </w:r>
-      <w:r>
-        <w:rPr>
-          <w:rStyle w:val="VerbatimChar"/>
-        </w:rPr>
-        <w:t xml:space="preserve">#&gt;  source                               </w:t>
-      </w:r>
-      <w:r>
-        <w:br w:type="textWrapping"/>
-      </w:r>
-      <w:r>
-        <w:rPr>
-          <w:rStyle w:val="VerbatimChar"/>
-        </w:rPr>
-        <w:t xml:space="preserve">#&gt;  CRAN (R 3.6.0)                       </w:t>
-      </w:r>
-      <w:r>
-        <w:br w:type="textWrapping"/>
-      </w:r>
-      <w:r>
-        <w:rPr>
-          <w:rStyle w:val="VerbatimChar"/>
-        </w:rPr>
-        <w:t xml:space="preserve">#&gt;  CRAN (R 3.6.0)                       </w:t>
-      </w:r>
-      <w:r>
-        <w:br w:type="textWrapping"/>
-      </w:r>
-      <w:r>
-        <w:rPr>
-          <w:rStyle w:val="VerbatimChar"/>
-        </w:rPr>
-        <w:t xml:space="preserve">#&gt;  CRAN (R 3.6.0)                       </w:t>
-      </w:r>
-      <w:r>
-        <w:br w:type="textWrapping"/>
-      </w:r>
-      <w:r>
-        <w:rPr>
-          <w:rStyle w:val="VerbatimChar"/>
-        </w:rPr>
-        <w:t xml:space="preserve">#&gt;  CRAN (R 3.6.0)                       </w:t>
-      </w:r>
-      <w:r>
-        <w:br w:type="textWrapping"/>
-      </w:r>
-      <w:r>
-        <w:rPr>
-          <w:rStyle w:val="VerbatimChar"/>
-        </w:rPr>
-        <w:t xml:space="preserve">#&gt;  CRAN (R 3.6.0)                       </w:t>
-      </w:r>
-      <w:r>
-        <w:br w:type="textWrapping"/>
-      </w:r>
-      <w:r>
-        <w:rPr>
-          <w:rStyle w:val="VerbatimChar"/>
-        </w:rPr>
-        <w:t xml:space="preserve">#&gt;  CRAN (R 3.6.0)                       </w:t>
-      </w:r>
-      <w:r>
-        <w:br w:type="textWrapping"/>
-      </w:r>
-      <w:r>
-        <w:rPr>
-          <w:rStyle w:val="VerbatimChar"/>
-        </w:rPr>
-        <w:t xml:space="preserve">#&gt;  CRAN (R 3.6.0)                       </w:t>
-      </w:r>
-      <w:r>
-        <w:br w:type="textWrapping"/>
-      </w:r>
-      <w:r>
-        <w:rPr>
-          <w:rStyle w:val="VerbatimChar"/>
-        </w:rPr>
-        <w:t xml:space="preserve">#&gt;  CRAN (R 3.6.0)                       </w:t>
-      </w:r>
-      <w:r>
-        <w:br w:type="textWrapping"/>
-      </w:r>
-      <w:r>
-        <w:rPr>
-          <w:rStyle w:val="VerbatimChar"/>
-        </w:rPr>
-        <w:t xml:space="preserve">#&gt;  CRAN (R 3.6.0)                       </w:t>
-      </w:r>
-      <w:r>
-        <w:br w:type="textWrapping"/>
-      </w:r>
-      <w:r>
-        <w:rPr>
-          <w:rStyle w:val="VerbatimChar"/>
-        </w:rPr>
-        <w:t xml:space="preserve">#&gt;  CRAN (R 3.6.0)                       </w:t>
-      </w:r>
-      <w:r>
-        <w:br w:type="textWrapping"/>
-      </w:r>
-      <w:r>
-        <w:rPr>
-          <w:rStyle w:val="VerbatimChar"/>
-        </w:rPr>
-        <w:t xml:space="preserve">#&gt;  CRAN (R 3.6.1)                       </w:t>
-      </w:r>
-      <w:r>
-        <w:br w:type="textWrapping"/>
-      </w:r>
-      <w:r>
-        <w:rPr>
-          <w:rStyle w:val="VerbatimChar"/>
-        </w:rPr>
-        <w:t xml:space="preserve">#&gt;  CRAN (R 3.6.0)                       </w:t>
-      </w:r>
-      <w:r>
-        <w:br w:type="textWrapping"/>
-      </w:r>
-      <w:r>
-        <w:rPr>
-          <w:rStyle w:val="VerbatimChar"/>
-        </w:rPr>
-        <w:t xml:space="preserve">#&gt;  CRAN (R 3.6.1)                       </w:t>
-      </w:r>
-      <w:r>
-        <w:br w:type="textWrapping"/>
-      </w:r>
-      <w:r>
-        <w:rPr>
-          <w:rStyle w:val="VerbatimChar"/>
-        </w:rPr>
-        <w:t xml:space="preserve">#&gt;  CRAN (R 3.6.1)                       </w:t>
-      </w:r>
-      <w:r>
-        <w:br w:type="textWrapping"/>
-      </w:r>
-      <w:r>
-        <w:rPr>
-          <w:rStyle w:val="VerbatimChar"/>
-        </w:rPr>
-        <w:t xml:space="preserve">#&gt;  CRAN (R 3.6.0)                       </w:t>
-      </w:r>
-      <w:r>
-        <w:br w:type="textWrapping"/>
-      </w:r>
-      <w:r>
-        <w:rPr>
-          <w:rStyle w:val="VerbatimChar"/>
-        </w:rPr>
-        <w:t xml:space="preserve">#&gt;  CRAN (R 3.6.0)                       </w:t>
-      </w:r>
-      <w:r>
-        <w:br w:type="textWrapping"/>
-      </w:r>
-      <w:r>
-        <w:rPr>
-          <w:rStyle w:val="VerbatimChar"/>
-        </w:rPr>
-        <w:t xml:space="preserve">#&gt;  CRAN (R 3.6.0)                       </w:t>
-      </w:r>
-      <w:r>
-        <w:br w:type="textWrapping"/>
-      </w:r>
-      <w:r>
-        <w:rPr>
-          <w:rStyle w:val="VerbatimChar"/>
-        </w:rPr>
-        <w:t xml:space="preserve">#&gt;  CRAN (R 3.6.0)                       </w:t>
-      </w:r>
-      <w:r>
-        <w:br w:type="textWrapping"/>
-      </w:r>
-      <w:r>
-        <w:rPr>
-          <w:rStyle w:val="VerbatimChar"/>
-        </w:rPr>
-        <w:t xml:space="preserve">#&gt;  CRAN (R 3.6.0)                       </w:t>
-      </w:r>
-      <w:r>
-        <w:br w:type="textWrapping"/>
-      </w:r>
-      <w:r>
-        <w:rPr>
-          <w:rStyle w:val="VerbatimChar"/>
-        </w:rPr>
-        <w:t xml:space="preserve">#&gt;  CRAN (R 3.6.0)                       </w:t>
-      </w:r>
-      <w:r>
-        <w:br w:type="textWrapping"/>
-      </w:r>
-      <w:r>
-        <w:rPr>
-          <w:rStyle w:val="VerbatimChar"/>
-        </w:rPr>
-        <w:t xml:space="preserve">#&gt;  CRAN (R 3.6.0)                       </w:t>
-      </w:r>
-      <w:r>
-        <w:br w:type="textWrapping"/>
-      </w:r>
-      <w:r>
-        <w:rPr>
-          <w:rStyle w:val="VerbatimChar"/>
-        </w:rPr>
-        <w:t xml:space="preserve">#&gt;  CRAN (R 3.6.0)                       </w:t>
-      </w:r>
-      <w:r>
-        <w:br w:type="textWrapping"/>
-      </w:r>
-      <w:r>
-        <w:rPr>
-          <w:rStyle w:val="VerbatimChar"/>
-        </w:rPr>
-        <w:t xml:space="preserve">#&gt;  CRAN (R 3.6.0)                       </w:t>
-      </w:r>
-      <w:r>
-        <w:br w:type="textWrapping"/>
-      </w:r>
-      <w:r>
-        <w:rPr>
-          <w:rStyle w:val="VerbatimChar"/>
-        </w:rPr>
-        <w:t xml:space="preserve">#&gt;  CRAN (R 3.6.0)                       </w:t>
-      </w:r>
-      <w:r>
-        <w:br w:type="textWrapping"/>
-      </w:r>
-      <w:r>
-        <w:rPr>
-          <w:rStyle w:val="VerbatimChar"/>
-        </w:rPr>
-        <w:t xml:space="preserve">#&gt;  CRAN (R 3.6.0)                       </w:t>
-      </w:r>
-      <w:r>
-        <w:br w:type="textWrapping"/>
-      </w:r>
-      <w:r>
-        <w:rPr>
-          <w:rStyle w:val="VerbatimChar"/>
-        </w:rPr>
-        <w:t xml:space="preserve">#&gt;  CRAN (R 3.6.0)                       </w:t>
-      </w:r>
-      <w:r>
-        <w:br w:type="textWrapping"/>
-      </w:r>
-      <w:r>
-        <w:rPr>
-          <w:rStyle w:val="VerbatimChar"/>
-        </w:rPr>
-        <w:t xml:space="preserve">#&gt;  CRAN (R 3.6.0)                       </w:t>
-      </w:r>
-      <w:r>
-        <w:br w:type="textWrapping"/>
-      </w:r>
-      <w:r>
-        <w:rPr>
-          <w:rStyle w:val="VerbatimChar"/>
-        </w:rPr>
-        <w:t xml:space="preserve">#&gt;  CRAN (R 3.6.0)                       </w:t>
-      </w:r>
-      <w:r>
-        <w:br w:type="textWrapping"/>
-      </w:r>
-      <w:r>
-        <w:rPr>
-          <w:rStyle w:val="VerbatimChar"/>
-        </w:rPr>
-        <w:t xml:space="preserve">#&gt;  CRAN (R 3.6.0)                       </w:t>
-      </w:r>
-      <w:r>
-        <w:br w:type="textWrapping"/>
-      </w:r>
-      <w:r>
-        <w:rPr>
-          <w:rStyle w:val="VerbatimChar"/>
-        </w:rPr>
-        <w:t xml:space="preserve">#&gt;  CRAN (R 3.6.1)                       </w:t>
-      </w:r>
-      <w:r>
-        <w:br w:type="textWrapping"/>
-      </w:r>
-      <w:r>
-        <w:rPr>
-          <w:rStyle w:val="VerbatimChar"/>
-        </w:rPr>
-        <w:t xml:space="preserve">#&gt;  CRAN (R 3.6.0)                       </w:t>
-      </w:r>
-      <w:r>
-        <w:br w:type="textWrapping"/>
-      </w:r>
-      <w:r>
-        <w:rPr>
-          <w:rStyle w:val="VerbatimChar"/>
-        </w:rPr>
-        <w:t xml:space="preserve">#&gt;  CRAN (R 3.6.0)                       </w:t>
-      </w:r>
-      <w:r>
-        <w:br w:type="textWrapping"/>
-      </w:r>
-      <w:r>
-        <w:rPr>
-          <w:rStyle w:val="VerbatimChar"/>
-        </w:rPr>
-        <w:t xml:space="preserve">#&gt;  CRAN (R 3.6.0)                       </w:t>
-      </w:r>
-      <w:r>
-        <w:br w:type="textWrapping"/>
-      </w:r>
-      <w:r>
-        <w:rPr>
-          <w:rStyle w:val="VerbatimChar"/>
-        </w:rPr>
-        <w:t xml:space="preserve">#&gt;  CRAN (R 3.6.0)                       </w:t>
-      </w:r>
-      <w:r>
-        <w:br w:type="textWrapping"/>
-      </w:r>
-      <w:r>
-        <w:rPr>
-          <w:rStyle w:val="VerbatimChar"/>
-        </w:rPr>
-        <w:t xml:space="preserve">#&gt;  Github (oswaldosantos/ggsn@ede12ed)  </w:t>
-      </w:r>
-      <w:r>
-        <w:br w:type="textWrapping"/>
-      </w:r>
-      <w:r>
-        <w:rPr>
-          <w:rStyle w:val="VerbatimChar"/>
-        </w:rPr>
-        <w:t xml:space="preserve">#&gt;  CRAN (R 3.6.0)                       </w:t>
-      </w:r>
-      <w:r>
-        <w:br w:type="textWrapping"/>
-      </w:r>
-      <w:r>
-        <w:rPr>
-          <w:rStyle w:val="VerbatimChar"/>
-        </w:rPr>
-        <w:t xml:space="preserve">#&gt;  CRAN (R 3.6.0)                       </w:t>
-      </w:r>
-      <w:r>
-        <w:br w:type="textWrapping"/>
-      </w:r>
-      <w:r>
-        <w:rPr>
-          <w:rStyle w:val="VerbatimChar"/>
-        </w:rPr>
-        <w:t xml:space="preserve">#&gt;  CRAN (R 3.6.0)                       </w:t>
-      </w:r>
-      <w:r>
-        <w:br w:type="textWrapping"/>
-      </w:r>
-      <w:r>
-        <w:rPr>
-          <w:rStyle w:val="VerbatimChar"/>
-        </w:rPr>
-        <w:t xml:space="preserve">#&gt;  CRAN (R 3.6.0)                       </w:t>
-      </w:r>
-      <w:r>
-        <w:br w:type="textWrapping"/>
-      </w:r>
-      <w:r>
-        <w:rPr>
-          <w:rStyle w:val="VerbatimChar"/>
-        </w:rPr>
-        <w:t xml:space="preserve">#&gt;  CRAN (R 3.6.0)                       </w:t>
-      </w:r>
-      <w:r>
-        <w:br w:type="textWrapping"/>
-      </w:r>
-      <w:r>
-        <w:rPr>
-          <w:rStyle w:val="VerbatimChar"/>
-        </w:rPr>
-        <w:t xml:space="preserve">#&gt;  CRAN (R 3.6.0)                       </w:t>
-      </w:r>
-      <w:r>
-        <w:br w:type="textWrapping"/>
-      </w:r>
-      <w:r>
-        <w:rPr>
-          <w:rStyle w:val="VerbatimChar"/>
-        </w:rPr>
-        <w:t xml:space="preserve">#&gt;  CRAN (R 3.6.0)                       </w:t>
-      </w:r>
-      <w:r>
-        <w:br w:type="textWrapping"/>
-      </w:r>
-      <w:r>
-        <w:rPr>
-          <w:rStyle w:val="VerbatimChar"/>
-        </w:rPr>
-        <w:t xml:space="preserve">#&gt;  CRAN (R 3.6.0)                       </w:t>
-      </w:r>
-      <w:r>
-        <w:br w:type="textWrapping"/>
-      </w:r>
-      <w:r>
-        <w:rPr>
-          <w:rStyle w:val="VerbatimChar"/>
-        </w:rPr>
-        <w:t xml:space="preserve">#&gt;  CRAN (R 3.6.0)                       </w:t>
-      </w:r>
-      <w:r>
-        <w:br w:type="textWrapping"/>
-      </w:r>
-      <w:r>
-        <w:rPr>
-          <w:rStyle w:val="VerbatimChar"/>
-        </w:rPr>
-        <w:t xml:space="preserve">#&gt;  CRAN (R 3.6.0)                       </w:t>
-      </w:r>
-      <w:r>
-        <w:br w:type="textWrapping"/>
-      </w:r>
-      <w:r>
-        <w:rPr>
-          <w:rStyle w:val="VerbatimChar"/>
-        </w:rPr>
-        <w:t xml:space="preserve">#&gt;  CRAN (R 3.6.0)                       </w:t>
-      </w:r>
-      <w:r>
-        <w:br w:type="textWrapping"/>
-      </w:r>
-      <w:r>
-        <w:rPr>
-          <w:rStyle w:val="VerbatimChar"/>
-        </w:rPr>
-        <w:t xml:space="preserve">#&gt;  CRAN (R 3.6.0)                       </w:t>
-      </w:r>
-      <w:r>
-        <w:br w:type="textWrapping"/>
-      </w:r>
-      <w:r>
-        <w:rPr>
-          <w:rStyle w:val="VerbatimChar"/>
-        </w:rPr>
-        <w:t xml:space="preserve">#&gt;  CRAN (R 3.6.0)                       </w:t>
-      </w:r>
-      <w:r>
-        <w:br w:type="textWrapping"/>
-      </w:r>
-      <w:r>
-        <w:rPr>
-          <w:rStyle w:val="VerbatimChar"/>
-        </w:rPr>
-        <w:t xml:space="preserve">#&gt;  Github (haozhu233/kableExtra@a9504c0)</w:t>
-      </w:r>
-      <w:r>
-        <w:br w:type="textWrapping"/>
-      </w:r>
-      <w:r>
-        <w:rPr>
-          <w:rStyle w:val="VerbatimChar"/>
-        </w:rPr>
-        <w:t xml:space="preserve">#&gt;  CRAN (R 3.6.1)                       </w:t>
-      </w:r>
-      <w:r>
-        <w:br w:type="textWrapping"/>
-      </w:r>
-      <w:r>
-        <w:rPr>
-          <w:rStyle w:val="VerbatimChar"/>
-        </w:rPr>
-        <w:t xml:space="preserve">#&gt;  CRAN (R 3.6.1)                       </w:t>
-      </w:r>
-      <w:r>
-        <w:br w:type="textWrapping"/>
-      </w:r>
-      <w:r>
-        <w:rPr>
-          <w:rStyle w:val="VerbatimChar"/>
-        </w:rPr>
-        <w:t xml:space="preserve">#&gt;  CRAN (R 3.6.0)                       </w:t>
-      </w:r>
-      <w:r>
-        <w:br w:type="textWrapping"/>
-      </w:r>
-      <w:r>
-        <w:rPr>
-          <w:rStyle w:val="VerbatimChar"/>
-        </w:rPr>
-        <w:t xml:space="preserve">#&gt;  CRAN (R 3.6.0)                       </w:t>
-      </w:r>
-      <w:r>
-        <w:br w:type="textWrapping"/>
-      </w:r>
-      <w:r>
-        <w:rPr>
-          <w:rStyle w:val="VerbatimChar"/>
-        </w:rPr>
-        <w:t xml:space="preserve">#&gt;  CRAN (R 3.6.0)                       </w:t>
-      </w:r>
-      <w:r>
-        <w:br w:type="textWrapping"/>
-      </w:r>
-      <w:r>
-        <w:rPr>
-          <w:rStyle w:val="VerbatimChar"/>
-        </w:rPr>
-        <w:t xml:space="preserve">#&gt;  CRAN (R 3.6.0)                       </w:t>
-      </w:r>
-      <w:r>
-        <w:br w:type="textWrapping"/>
-      </w:r>
-      <w:r>
-        <w:rPr>
-          <w:rStyle w:val="VerbatimChar"/>
-        </w:rPr>
-        <w:t xml:space="preserve">#&gt;  CRAN (R 3.6.0)                       </w:t>
-      </w:r>
-      <w:r>
-        <w:br w:type="textWrapping"/>
-      </w:r>
-      <w:r>
-        <w:rPr>
-          <w:rStyle w:val="VerbatimChar"/>
-        </w:rPr>
-        <w:t xml:space="preserve">#&gt;  CRAN (R 3.6.0)                       </w:t>
-      </w:r>
-      <w:r>
-        <w:br w:type="textWrapping"/>
-      </w:r>
-      <w:r>
-        <w:rPr>
-          <w:rStyle w:val="VerbatimChar"/>
-        </w:rPr>
-        <w:t xml:space="preserve">#&gt;  CRAN (R 3.6.1)                       </w:t>
-      </w:r>
-      <w:r>
-        <w:br w:type="textWrapping"/>
-      </w:r>
-      <w:r>
-        <w:rPr>
-          <w:rStyle w:val="VerbatimChar"/>
-        </w:rPr>
-        <w:t xml:space="preserve">#&gt;  CRAN (R 3.6.0)                       </w:t>
-      </w:r>
-      <w:r>
-        <w:br w:type="textWrapping"/>
-      </w:r>
-      <w:r>
-        <w:rPr>
-          <w:rStyle w:val="VerbatimChar"/>
-        </w:rPr>
-        <w:t xml:space="preserve">#&gt;  CRAN (R 3.6.1)                       </w:t>
-      </w:r>
-      <w:r>
-        <w:br w:type="textWrapping"/>
-      </w:r>
-      <w:r>
-        <w:rPr>
-          <w:rStyle w:val="VerbatimChar"/>
-        </w:rPr>
-        <w:t xml:space="preserve">#&gt;  CRAN (R 3.6.0)                       </w:t>
-      </w:r>
-      <w:r>
-        <w:br w:type="textWrapping"/>
-      </w:r>
-      <w:r>
-        <w:rPr>
-          <w:rStyle w:val="VerbatimChar"/>
-        </w:rPr>
-        <w:t xml:space="preserve">#&gt;  CRAN (R 3.6.0)                       </w:t>
-      </w:r>
-      <w:r>
-        <w:br w:type="textWrapping"/>
-      </w:r>
-      <w:r>
-        <w:rPr>
-          <w:rStyle w:val="VerbatimChar"/>
-        </w:rPr>
-        <w:t xml:space="preserve">#&gt;  CRAN (R 3.6.1)                       </w:t>
-      </w:r>
-      <w:r>
-        <w:br w:type="textWrapping"/>
-      </w:r>
-      <w:r>
-        <w:rPr>
-          <w:rStyle w:val="VerbatimChar"/>
-        </w:rPr>
-        <w:t xml:space="preserve">#&gt;  CRAN (R 3.6.0)                       </w:t>
-      </w:r>
-      <w:r>
-        <w:br w:type="textWrapping"/>
-      </w:r>
-      <w:r>
-        <w:rPr>
-          <w:rStyle w:val="VerbatimChar"/>
-        </w:rPr>
-        <w:t xml:space="preserve">#&gt;  CRAN (R 3.6.0)                       </w:t>
-      </w:r>
-      <w:r>
-        <w:br w:type="textWrapping"/>
-      </w:r>
-      <w:r>
-        <w:rPr>
-          <w:rStyle w:val="VerbatimChar"/>
-        </w:rPr>
-        <w:t xml:space="preserve">#&gt;  CRAN (R 3.6.0)                       </w:t>
-      </w:r>
-      <w:r>
-        <w:br w:type="textWrapping"/>
-      </w:r>
-      <w:r>
-        <w:rPr>
-          <w:rStyle w:val="VerbatimChar"/>
-        </w:rPr>
-        <w:t xml:space="preserve">#&gt;  CRAN (R 3.6.0)                       </w:t>
-      </w:r>
-      <w:r>
-        <w:br w:type="textWrapping"/>
-      </w:r>
-      <w:r>
-        <w:rPr>
-          <w:rStyle w:val="VerbatimChar"/>
-        </w:rPr>
-        <w:t xml:space="preserve">#&gt;  CRAN (R 3.6.0)                       </w:t>
-      </w:r>
-      <w:r>
-        <w:br w:type="textWrapping"/>
-      </w:r>
-      <w:r>
-        <w:rPr>
-          <w:rStyle w:val="VerbatimChar"/>
-        </w:rPr>
-        <w:t xml:space="preserve">#&gt;  CRAN (R 3.6.0)                       </w:t>
-      </w:r>
-      <w:r>
-        <w:br w:type="textWrapping"/>
-      </w:r>
-      <w:r>
-        <w:rPr>
-          <w:rStyle w:val="VerbatimChar"/>
-        </w:rPr>
-        <w:t xml:space="preserve">#&gt;  CRAN (R 3.6.0)                       </w:t>
-      </w:r>
-      <w:r>
-        <w:br w:type="textWrapping"/>
-      </w:r>
-      <w:r>
-        <w:rPr>
-          <w:rStyle w:val="VerbatimChar"/>
-        </w:rPr>
-        <w:t xml:space="preserve">#&gt;  CRAN (R 3.6.0)                       </w:t>
-      </w:r>
-      <w:r>
-        <w:br w:type="textWrapping"/>
-      </w:r>
-      <w:r>
-        <w:rPr>
-          <w:rStyle w:val="VerbatimChar"/>
-        </w:rPr>
-        <w:t xml:space="preserve">#&gt;  CRAN (R 3.6.0)                       </w:t>
-      </w:r>
-      <w:r>
-        <w:br w:type="textWrapping"/>
-      </w:r>
-      <w:r>
-        <w:rPr>
-          <w:rStyle w:val="VerbatimChar"/>
-        </w:rPr>
-        <w:t xml:space="preserve">#&gt;  CRAN (R 3.6.0)                       </w:t>
-      </w:r>
-      <w:r>
-        <w:br w:type="textWrapping"/>
-      </w:r>
-      <w:r>
-        <w:rPr>
-          <w:rStyle w:val="VerbatimChar"/>
-        </w:rPr>
-        <w:t xml:space="preserve">#&gt;  CRAN (R 3.6.0)                       </w:t>
-      </w:r>
-      <w:r>
-        <w:br w:type="textWrapping"/>
-      </w:r>
-      <w:r>
-        <w:rPr>
-          <w:rStyle w:val="VerbatimChar"/>
-        </w:rPr>
-        <w:t xml:space="preserve">#&gt;  CRAN (R 3.6.0)                       </w:t>
-      </w:r>
-      <w:r>
-        <w:br w:type="textWrapping"/>
-      </w:r>
-      <w:r>
-        <w:rPr>
-          <w:rStyle w:val="VerbatimChar"/>
-        </w:rPr>
-        <w:t xml:space="preserve">#&gt;  CRAN (R 3.6.0)                       </w:t>
-      </w:r>
-      <w:r>
-        <w:br w:type="textWrapping"/>
-      </w:r>
-      <w:r>
-        <w:rPr>
-          <w:rStyle w:val="VerbatimChar"/>
-        </w:rPr>
-        <w:t xml:space="preserve">#&gt;  CRAN (R 3.6.0)                       </w:t>
-      </w:r>
-      <w:r>
-        <w:br w:type="textWrapping"/>
-      </w:r>
-      <w:r>
-        <w:rPr>
-          <w:rStyle w:val="VerbatimChar"/>
-        </w:rPr>
-        <w:t xml:space="preserve">#&gt;  CRAN (R 3.6.0)                       </w:t>
-      </w:r>
-      <w:r>
-        <w:br w:type="textWrapping"/>
-      </w:r>
-      <w:r>
-        <w:rPr>
-          <w:rStyle w:val="VerbatimChar"/>
-        </w:rPr>
-        <w:t xml:space="preserve">#&gt;  CRAN (R 3.6.0)                       </w:t>
-      </w:r>
-      <w:r>
-        <w:br w:type="textWrapping"/>
-      </w:r>
-      <w:r>
-        <w:rPr>
-          <w:rStyle w:val="VerbatimChar"/>
-        </w:rPr>
-        <w:t xml:space="preserve">#&gt;  CRAN (R 3.6.0)                       </w:t>
-      </w:r>
-      <w:r>
-        <w:br w:type="textWrapping"/>
-      </w:r>
-      <w:r>
-        <w:rPr>
-          <w:rStyle w:val="VerbatimChar"/>
-        </w:rPr>
-        <w:t xml:space="preserve">#&gt;  CRAN (R 3.6.0)                       </w:t>
-      </w:r>
-      <w:r>
-        <w:br w:type="textWrapping"/>
-      </w:r>
-      <w:r>
-        <w:rPr>
-          <w:rStyle w:val="VerbatimChar"/>
-        </w:rPr>
-        <w:t xml:space="preserve">#&gt;  CRAN (R 3.6.0)                       </w:t>
-      </w:r>
-      <w:r>
-        <w:br w:type="textWrapping"/>
-      </w:r>
-      <w:r>
-        <w:rPr>
-          <w:rStyle w:val="VerbatimChar"/>
-        </w:rPr>
-        <w:t xml:space="preserve">#&gt;  CRAN (R 3.6.0)                       </w:t>
-      </w:r>
-      <w:r>
-        <w:br w:type="textWrapping"/>
-      </w:r>
-      <w:r>
-        <w:rPr>
-          <w:rStyle w:val="VerbatimChar"/>
-        </w:rPr>
-        <w:t xml:space="preserve">#&gt;  CRAN (R 3.6.0)                       </w:t>
-      </w:r>
-      <w:r>
-        <w:br w:type="textWrapping"/>
-      </w:r>
-      <w:r>
-        <w:rPr>
-          <w:rStyle w:val="VerbatimChar"/>
-        </w:rPr>
-        <w:t xml:space="preserve">#&gt;  CRAN (R 3.6.0)                       </w:t>
-      </w:r>
-      <w:r>
-        <w:br w:type="textWrapping"/>
-      </w:r>
-      <w:r>
-        <w:rPr>
-          <w:rStyle w:val="VerbatimChar"/>
-        </w:rPr>
-        <w:t xml:space="preserve">#&gt;  CRAN (R 3.6.1)                       </w:t>
-      </w:r>
-      <w:r>
-        <w:br w:type="textWrapping"/>
-      </w:r>
-      <w:r>
-        <w:rPr>
-          <w:rStyle w:val="VerbatimChar"/>
-        </w:rPr>
-        <w:t xml:space="preserve">#&gt;  CRAN (R 3.6.0)                       </w:t>
-      </w:r>
-      <w:r>
-        <w:br w:type="textWrapping"/>
-      </w:r>
-      <w:r>
-        <w:rPr>
-          <w:rStyle w:val="VerbatimChar"/>
-        </w:rPr>
-        <w:t xml:space="preserve">#&gt;  CRAN (R 3.6.0)                       </w:t>
-      </w:r>
-      <w:r>
-        <w:br w:type="textWrapping"/>
-      </w:r>
-      <w:r>
-        <w:rPr>
-          <w:rStyle w:val="VerbatimChar"/>
-        </w:rPr>
-        <w:t xml:space="preserve">#&gt;  CRAN (R 3.6.0)                       </w:t>
-      </w:r>
-      <w:r>
-        <w:br w:type="textWrapping"/>
-      </w:r>
-      <w:r>
-        <w:rPr>
-          <w:rStyle w:val="VerbatimChar"/>
-        </w:rPr>
-        <w:t xml:space="preserve">#&gt;  CRAN (R 3.6.0)                       </w:t>
-      </w:r>
-      <w:r>
-        <w:br w:type="textWrapping"/>
-      </w:r>
-      <w:r>
-        <w:rPr>
-          <w:rStyle w:val="VerbatimChar"/>
-        </w:rPr>
-        <w:t xml:space="preserve">#&gt;  CRAN (R 3.6.0)                       </w:t>
-      </w:r>
-      <w:r>
-        <w:br w:type="textWrapping"/>
-      </w:r>
-      <w:r>
-        <w:rPr>
-          <w:rStyle w:val="VerbatimChar"/>
-        </w:rPr>
-        <w:t xml:space="preserve">#&gt;  CRAN (R 3.6.0)                       </w:t>
-      </w:r>
-      <w:r>
-        <w:br w:type="textWrapping"/>
-      </w:r>
-      <w:r>
-        <w:rPr>
-          <w:rStyle w:val="VerbatimChar"/>
-        </w:rPr>
-        <w:t xml:space="preserve">#&gt;  CRAN (R 3.6.0)                       </w:t>
-      </w:r>
-      <w:r>
-        <w:br w:type="textWrapping"/>
-      </w:r>
-      <w:r>
-        <w:rPr>
-          <w:rStyle w:val="VerbatimChar"/>
-        </w:rPr>
-        <w:t xml:space="preserve">#&gt;  CRAN (R 3.6.0)                       </w:t>
-      </w:r>
-      <w:r>
-        <w:br w:type="textWrapping"/>
-      </w:r>
-      <w:r>
-        <w:rPr>
-          <w:rStyle w:val="VerbatimChar"/>
-        </w:rPr>
-        <w:t xml:space="preserve">#&gt;  CRAN (R 3.6.0)                       </w:t>
-      </w:r>
-      <w:r>
-        <w:br w:type="textWrapping"/>
-      </w:r>
-      <w:r>
-        <w:rPr>
-          <w:rStyle w:val="VerbatimChar"/>
-        </w:rPr>
-        <w:t xml:space="preserve">#&gt;  CRAN (R 3.6.0)                       </w:t>
-      </w:r>
-      <w:r>
-        <w:br w:type="textWrapping"/>
-      </w:r>
-      <w:r>
-        <w:rPr>
-          <w:rStyle w:val="VerbatimChar"/>
-        </w:rPr>
-        <w:t xml:space="preserve">#&gt;  CRAN (R 3.6.0)                       </w:t>
-      </w:r>
-      <w:r>
-        <w:br w:type="textWrapping"/>
-      </w:r>
-      <w:r>
-        <w:rPr>
-          <w:rStyle w:val="VerbatimChar"/>
-        </w:rPr>
-        <w:t xml:space="preserve">#&gt;  CRAN (R 3.6.0)                       </w:t>
-      </w:r>
-      <w:r>
-        <w:br w:type="textWrapping"/>
-      </w:r>
-      <w:r>
-        <w:rPr>
-          <w:rStyle w:val="VerbatimChar"/>
-        </w:rPr>
-        <w:t xml:space="preserve">#&gt;  CRAN (R 3.6.0)                       </w:t>
-      </w:r>
-      <w:r>
-        <w:br w:type="textWrapping"/>
-      </w:r>
-      <w:r>
-        <w:rPr>
-          <w:rStyle w:val="VerbatimChar"/>
-        </w:rPr>
-        <w:t xml:space="preserve">#&gt;  CRAN (R 3.6.1)                       </w:t>
-      </w:r>
-      <w:r>
-        <w:br w:type="textWrapping"/>
-      </w:r>
-      <w:r>
-        <w:rPr>
-          <w:rStyle w:val="VerbatimChar"/>
-        </w:rPr>
-        <w:t xml:space="preserve">#&gt;  CRAN (R 3.6.0)                       </w:t>
-      </w:r>
-      <w:r>
-        <w:br w:type="textWrapping"/>
-      </w:r>
-      <w:r>
-        <w:rPr>
-          <w:rStyle w:val="VerbatimChar"/>
-        </w:rPr>
-        <w:t xml:space="preserve">#&gt;  CRAN (R 3.6.0)                       </w:t>
-      </w:r>
-      <w:r>
-        <w:br w:type="textWrapping"/>
-      </w:r>
-      <w:r>
-        <w:rPr>
-          <w:rStyle w:val="VerbatimChar"/>
-        </w:rPr>
-        <w:t xml:space="preserve">#&gt;  CRAN (R 3.6.0)                       </w:t>
-      </w:r>
-      <w:r>
-        <w:br w:type="textWrapping"/>
-      </w:r>
-      <w:r>
-        <w:rPr>
-          <w:rStyle w:val="VerbatimChar"/>
-        </w:rPr>
-        <w:t xml:space="preserve">#&gt;  CRAN (R 3.6.0)                       </w:t>
-      </w:r>
-      <w:r>
-        <w:br w:type="textWrapping"/>
-      </w:r>
-      <w:r>
-        <w:rPr>
-          <w:rStyle w:val="VerbatimChar"/>
-        </w:rPr>
-        <w:t xml:space="preserve">#&gt;  CRAN (R 3.6.0)                       </w:t>
-      </w:r>
-      <w:r>
-        <w:br w:type="textWrapping"/>
-      </w:r>
-      <w:r>
-        <w:rPr>
-          <w:rStyle w:val="VerbatimChar"/>
-        </w:rPr>
-        <w:t xml:space="preserve">#&gt;  CRAN (R 3.6.0)                       </w:t>
-      </w:r>
-      <w:r>
-        <w:br w:type="textWrapping"/>
-      </w:r>
-      <w:r>
-        <w:rPr>
-          <w:rStyle w:val="VerbatimChar"/>
-        </w:rPr>
-        <w:t xml:space="preserve">#&gt;  CRAN (R 3.6.0)                       </w:t>
-      </w:r>
-      <w:r>
-        <w:br w:type="textWrapping"/>
-      </w:r>
-      <w:r>
-        <w:rPr>
-          <w:rStyle w:val="VerbatimChar"/>
-        </w:rPr>
-        <w:t xml:space="preserve">#&gt;  CRAN (R 3.6.0)                       </w:t>
-      </w:r>
-      <w:r>
-        <w:br w:type="textWrapping"/>
-      </w:r>
-      <w:r>
-        <w:rPr>
-          <w:rStyle w:val="VerbatimChar"/>
-        </w:rPr>
-        <w:t xml:space="preserve">#&gt;  CRAN (R 3.6.0)                       </w:t>
-      </w:r>
-      <w:r>
-        <w:br w:type="textWrapping"/>
-      </w:r>
-      <w:r>
-        <w:rPr>
-          <w:rStyle w:val="VerbatimChar"/>
-        </w:rPr>
-        <w:t xml:space="preserve">#&gt;  CRAN (R 3.6.0)                       </w:t>
-      </w:r>
-      <w:r>
-        <w:br w:type="textWrapping"/>
-      </w:r>
-      <w:r>
-        <w:rPr>
-          <w:rStyle w:val="VerbatimChar"/>
-        </w:rPr>
-        <w:t xml:space="preserve">#&gt;  CRAN (R 3.6.0)                       </w:t>
-      </w:r>
-      <w:r>
-        <w:br w:type="textWrapping"/>
-      </w:r>
-      <w:r>
-        <w:rPr>
-          <w:rStyle w:val="VerbatimChar"/>
-        </w:rPr>
-        <w:t xml:space="preserve">#&gt;  CRAN (R 3.6.1)                       </w:t>
-      </w:r>
-      <w:r>
-        <w:br w:type="textWrapping"/>
-      </w:r>
-      <w:r>
-        <w:rPr>
-          <w:rStyle w:val="VerbatimChar"/>
-        </w:rPr>
-        <w:t xml:space="preserve">#&gt;  CRAN (R 3.6.0)                       </w:t>
-      </w:r>
-      <w:r>
-        <w:br w:type="textWrapping"/>
-      </w:r>
-      <w:r>
-        <w:rPr>
-          <w:rStyle w:val="VerbatimChar"/>
-        </w:rPr>
-        <w:t xml:space="preserve">#&gt;  CRAN (R 3.6.0)                       </w:t>
-      </w:r>
-      <w:r>
-        <w:br w:type="textWrapping"/>
-      </w:r>
-      <w:r>
-        <w:rPr>
-          <w:rStyle w:val="VerbatimChar"/>
-        </w:rPr>
-        <w:t xml:space="preserve">#&gt;  CRAN (R 3.6.0)                       </w:t>
+        <w:t xml:space="preserve">#&gt;  ! package        * version date       lib source                             </w:t>
+      </w:r>
+      <w:r>
+        <w:br w:type="textWrapping"/>
+      </w:r>
+      <w:r>
+        <w:rPr>
+          <w:rStyle w:val="VerbatimChar"/>
+        </w:rPr>
+        <w:t xml:space="preserve">#&gt;    abind            1.4-5   2016-07-21 [2] CRAN (R 3.6.0)                     </w:t>
+      </w:r>
+      <w:r>
+        <w:br w:type="textWrapping"/>
+      </w:r>
+      <w:r>
+        <w:rPr>
+          <w:rStyle w:val="VerbatimChar"/>
+        </w:rPr>
+        <w:t xml:space="preserve">#&gt;  P assertthat       0.2.1   2019-03-21 [?] CRAN (R 3.6.0)                     </w:t>
+      </w:r>
+      <w:r>
+        <w:br w:type="textWrapping"/>
+      </w:r>
+      <w:r>
+        <w:rPr>
+          <w:rStyle w:val="VerbatimChar"/>
+        </w:rPr>
+        <w:t xml:space="preserve">#&gt;    backports        1.1.5   2019-10-02 [2] CRAN (R 3.6.0)                     </w:t>
+      </w:r>
+      <w:r>
+        <w:br w:type="textWrapping"/>
+      </w:r>
+      <w:r>
+        <w:rPr>
+          <w:rStyle w:val="VerbatimChar"/>
+        </w:rPr>
+        <w:t xml:space="preserve">#&gt;  P Bchron         * 4.3.0   2018-06-15 [?] CRAN (R 3.6.0)                     </w:t>
+      </w:r>
+      <w:r>
+        <w:br w:type="textWrapping"/>
+      </w:r>
+      <w:r>
+        <w:rPr>
+          <w:rStyle w:val="VerbatimChar"/>
+        </w:rPr>
+        <w:t xml:space="preserve">#&gt;    bitops           1.0-6   2013-08-17 [2] CRAN (R 3.6.0)                     </w:t>
+      </w:r>
+      <w:r>
+        <w:br w:type="textWrapping"/>
+      </w:r>
+      <w:r>
+        <w:rPr>
+          <w:rStyle w:val="VerbatimChar"/>
+        </w:rPr>
+        <w:t xml:space="preserve">#&gt;    bookdown         0.13    2019-08-21 [2] CRAN (R 3.6.0)                     </w:t>
+      </w:r>
+      <w:r>
+        <w:br w:type="textWrapping"/>
+      </w:r>
+      <w:r>
+        <w:rPr>
+          <w:rStyle w:val="VerbatimChar"/>
+        </w:rPr>
+        <w:t xml:space="preserve">#&gt;    broom            0.5.2   2019-04-07 [2] CRAN (R 3.6.0)                     </w:t>
+      </w:r>
+      <w:r>
+        <w:br w:type="textWrapping"/>
+      </w:r>
+      <w:r>
+        <w:rPr>
+          <w:rStyle w:val="VerbatimChar"/>
+        </w:rPr>
+        <w:t xml:space="preserve">#&gt;    callr            3.4.0   2019-12-09 [1] CRAN (R 3.6.0)                     </w:t>
+      </w:r>
+      <w:r>
+        <w:br w:type="textWrapping"/>
+      </w:r>
+      <w:r>
+        <w:rPr>
+          <w:rStyle w:val="VerbatimChar"/>
+        </w:rPr>
+        <w:t xml:space="preserve">#&gt;    cartography    * 2.2.0   2019-02-07 [2] CRAN (R 3.6.0)                     </w:t>
+      </w:r>
+      <w:r>
+        <w:br w:type="textWrapping"/>
+      </w:r>
+      <w:r>
+        <w:rPr>
+          <w:rStyle w:val="VerbatimChar"/>
+        </w:rPr>
+        <w:t xml:space="preserve">#&gt;    cellranger       1.1.0   2016-07-27 [2] CRAN (R 3.6.0)                     </w:t>
+      </w:r>
+      <w:r>
+        <w:br w:type="textWrapping"/>
+      </w:r>
+      <w:r>
+        <w:rPr>
+          <w:rStyle w:val="VerbatimChar"/>
+        </w:rPr>
+        <w:t xml:space="preserve">#&gt;    class            7.3-15  2019-01-01 [2] CRAN (R 3.6.1)                     </w:t>
+      </w:r>
+      <w:r>
+        <w:br w:type="textWrapping"/>
+      </w:r>
+      <w:r>
+        <w:rPr>
+          <w:rStyle w:val="VerbatimChar"/>
+        </w:rPr>
+        <w:t xml:space="preserve">#&gt;    classInt         0.4-1   2019-08-06 [1] CRAN (R 3.6.0)                     </w:t>
+      </w:r>
+      <w:r>
+        <w:br w:type="textWrapping"/>
+      </w:r>
+      <w:r>
+        <w:rPr>
+          <w:rStyle w:val="VerbatimChar"/>
+        </w:rPr>
+        <w:t xml:space="preserve">#&gt;  P cli              2.0.0   2019-12-09 [?] CRAN (R 3.6.0)                     </w:t>
+      </w:r>
+      <w:r>
+        <w:br w:type="textWrapping"/>
+      </w:r>
+      <w:r>
+        <w:rPr>
+          <w:rStyle w:val="VerbatimChar"/>
+        </w:rPr>
+        <w:t xml:space="preserve">#&gt;    codetools        0.2-16  2018-12-24 [2] CRAN (R 3.6.1)                     </w:t>
+      </w:r>
+      <w:r>
+        <w:br w:type="textWrapping"/>
+      </w:r>
+      <w:r>
+        <w:rPr>
+          <w:rStyle w:val="VerbatimChar"/>
+        </w:rPr>
+        <w:t xml:space="preserve">#&gt;  P colorspace       1.4-1   2019-03-18 [?] CRAN (R 3.6.0)                     </w:t>
+      </w:r>
+      <w:r>
+        <w:br w:type="textWrapping"/>
+      </w:r>
+      <w:r>
+        <w:rPr>
+          <w:rStyle w:val="VerbatimChar"/>
+        </w:rPr>
+        <w:t xml:space="preserve">#&gt;    cowplot        * 0.9.4   2019-01-08 [2] CRAN (R 3.6.0)                     </w:t>
+      </w:r>
+      <w:r>
+        <w:br w:type="textWrapping"/>
+      </w:r>
+      <w:r>
+        <w:rPr>
+          <w:rStyle w:val="VerbatimChar"/>
+        </w:rPr>
+        <w:t xml:space="preserve">#&gt;  P crayon           1.3.4   2017-09-16 [?] CRAN (R 3.6.0)                     </w:t>
+      </w:r>
+      <w:r>
+        <w:br w:type="textWrapping"/>
+      </w:r>
+      <w:r>
+        <w:rPr>
+          <w:rStyle w:val="VerbatimChar"/>
+        </w:rPr>
+        <w:t xml:space="preserve">#&gt;    DBI              1.0.0   2018-05-02 [2] CRAN (R 3.6.0)                     </w:t>
+      </w:r>
+      <w:r>
+        <w:br w:type="textWrapping"/>
+      </w:r>
+      <w:r>
+        <w:rPr>
+          <w:rStyle w:val="VerbatimChar"/>
+        </w:rPr>
+        <w:t xml:space="preserve">#&gt;    deldir           0.1-21  2019-06-15 [2] CRAN (R 3.6.0)                     </w:t>
+      </w:r>
+      <w:r>
+        <w:br w:type="textWrapping"/>
+      </w:r>
+      <w:r>
+        <w:rPr>
+          <w:rStyle w:val="VerbatimChar"/>
+        </w:rPr>
+        <w:t xml:space="preserve">#&gt;    desc             1.2.0   2018-05-01 [2] CRAN (R 3.6.0)                     </w:t>
+      </w:r>
+      <w:r>
+        <w:br w:type="textWrapping"/>
+      </w:r>
+      <w:r>
+        <w:rPr>
+          <w:rStyle w:val="VerbatimChar"/>
+        </w:rPr>
+        <w:t xml:space="preserve">#&gt;    devtools         2.2.0   2019-09-07 [2] CRAN (R 3.6.0)                     </w:t>
+      </w:r>
+      <w:r>
+        <w:br w:type="textWrapping"/>
+      </w:r>
+      <w:r>
+        <w:rPr>
+          <w:rStyle w:val="VerbatimChar"/>
+        </w:rPr>
+        <w:t xml:space="preserve">#&gt;    digest           0.6.23  2019-11-23 [1] CRAN (R 3.6.0)                     </w:t>
+      </w:r>
+      <w:r>
+        <w:br w:type="textWrapping"/>
+      </w:r>
+      <w:r>
+        <w:rPr>
+          <w:rStyle w:val="VerbatimChar"/>
+        </w:rPr>
+        <w:t xml:space="preserve">#&gt;    dplyr          * 0.8.3   2019-07-04 [1] CRAN (R 3.6.0)                     </w:t>
+      </w:r>
+      <w:r>
+        <w:br w:type="textWrapping"/>
+      </w:r>
+      <w:r>
+        <w:rPr>
+          <w:rStyle w:val="VerbatimChar"/>
+        </w:rPr>
+        <w:t xml:space="preserve">#&gt;    DT               0.8     2019-08-07 [2] CRAN (R 3.6.0)                     </w:t>
+      </w:r>
+      <w:r>
+        <w:br w:type="textWrapping"/>
+      </w:r>
+      <w:r>
+        <w:rPr>
+          <w:rStyle w:val="VerbatimChar"/>
+        </w:rPr>
+        <w:t xml:space="preserve">#&gt;    e1071            1.7-2   2019-06-05 [2] CRAN (R 3.6.0)                     </w:t>
+      </w:r>
+      <w:r>
+        <w:br w:type="textWrapping"/>
+      </w:r>
+      <w:r>
+        <w:rPr>
+          <w:rStyle w:val="VerbatimChar"/>
+        </w:rPr>
+        <w:t xml:space="preserve">#&gt;    ellipsis         0.3.0   2019-09-20 [1] CRAN (R 3.6.0)                     </w:t>
+      </w:r>
+      <w:r>
+        <w:br w:type="textWrapping"/>
+      </w:r>
+      <w:r>
+        <w:rPr>
+          <w:rStyle w:val="VerbatimChar"/>
+        </w:rPr>
+        <w:t xml:space="preserve">#&gt;  P evaluate         0.14    2019-05-28 [?] CRAN (R 3.6.0)                     </w:t>
+      </w:r>
+      <w:r>
+        <w:br w:type="textWrapping"/>
+      </w:r>
+      <w:r>
+        <w:rPr>
+          <w:rStyle w:val="VerbatimChar"/>
+        </w:rPr>
+        <w:t xml:space="preserve">#&gt;  P fansi            0.4.0   2018-10-05 [?] CRAN (R 3.6.0)                     </w:t>
+      </w:r>
+      <w:r>
+        <w:br w:type="textWrapping"/>
+      </w:r>
+      <w:r>
+        <w:rPr>
+          <w:rStyle w:val="VerbatimChar"/>
+        </w:rPr>
+        <w:t xml:space="preserve">#&gt;    forcats        * 0.4.0   2019-02-17 [2] CRAN (R 3.6.0)                     </w:t>
+      </w:r>
+      <w:r>
+        <w:br w:type="textWrapping"/>
+      </w:r>
+      <w:r>
+        <w:rPr>
+          <w:rStyle w:val="VerbatimChar"/>
+        </w:rPr>
+        <w:t xml:space="preserve">#&gt;    foreign          0.8-71  2018-07-20 [2] CRAN (R 3.6.1)                     </w:t>
+      </w:r>
+      <w:r>
+        <w:br w:type="textWrapping"/>
+      </w:r>
+      <w:r>
+        <w:rPr>
+          <w:rStyle w:val="VerbatimChar"/>
+        </w:rPr>
+        <w:t xml:space="preserve">#&gt;    fs               1.3.1   2019-05-06 [2] CRAN (R 3.6.0)                     </w:t>
+      </w:r>
+      <w:r>
+        <w:br w:type="textWrapping"/>
+      </w:r>
+      <w:r>
+        <w:rPr>
+          <w:rStyle w:val="VerbatimChar"/>
+        </w:rPr>
+        <w:t xml:space="preserve">#&gt;    generics         0.0.2   2018-11-29 [2] CRAN (R 3.6.0)                     </w:t>
+      </w:r>
+      <w:r>
+        <w:br w:type="textWrapping"/>
+      </w:r>
+      <w:r>
+        <w:rPr>
+          <w:rStyle w:val="VerbatimChar"/>
+        </w:rPr>
+        <w:t xml:space="preserve">#&gt;    ggmap            3.0.0   2019-02-05 [2] CRAN (R 3.6.0)                     </w:t>
+      </w:r>
+      <w:r>
+        <w:br w:type="textWrapping"/>
+      </w:r>
+      <w:r>
+        <w:rPr>
+          <w:rStyle w:val="VerbatimChar"/>
+        </w:rPr>
+        <w:t xml:space="preserve">#&gt;    ggplot2        * 3.2.1   2019-08-10 [1] CRAN (R 3.6.0)                     </w:t>
+      </w:r>
+      <w:r>
+        <w:br w:type="textWrapping"/>
+      </w:r>
+      <w:r>
+        <w:rPr>
+          <w:rStyle w:val="VerbatimChar"/>
+        </w:rPr>
+        <w:t xml:space="preserve">#&gt;    ggsn           * 0.5.2   2019-08-15 [1] Github (oswaldosantos/ggsn@ede12ed)</w:t>
+      </w:r>
+      <w:r>
+        <w:br w:type="textWrapping"/>
+      </w:r>
+      <w:r>
+        <w:rPr>
+          <w:rStyle w:val="VerbatimChar"/>
+        </w:rPr>
+        <w:t xml:space="preserve">#&gt;  P glue             1.3.1   2019-03-12 [?] CRAN (R 3.6.0)                     </w:t>
+      </w:r>
+      <w:r>
+        <w:br w:type="textWrapping"/>
+      </w:r>
+      <w:r>
+        <w:rPr>
+          <w:rStyle w:val="VerbatimChar"/>
+        </w:rPr>
+        <w:t xml:space="preserve">#&gt;    goftest          1.1-1   2017-04-03 [2] CRAN (R 3.6.0)                     </w:t>
+      </w:r>
+      <w:r>
+        <w:br w:type="textWrapping"/>
+      </w:r>
+      <w:r>
+        <w:rPr>
+          <w:rStyle w:val="VerbatimChar"/>
+        </w:rPr>
+        <w:t xml:space="preserve">#&gt;    gridExtra        2.3     2017-09-09 [2] CRAN (R 3.6.0)                     </w:t>
+      </w:r>
+      <w:r>
+        <w:br w:type="textWrapping"/>
+      </w:r>
+      <w:r>
+        <w:rPr>
+          <w:rStyle w:val="VerbatimChar"/>
+        </w:rPr>
+        <w:t xml:space="preserve">#&gt;    gtable           0.3.0   2019-03-25 [2] CRAN (R 3.6.0)                     </w:t>
+      </w:r>
+      <w:r>
+        <w:br w:type="textWrapping"/>
+      </w:r>
+      <w:r>
+        <w:rPr>
+          <w:rStyle w:val="VerbatimChar"/>
+        </w:rPr>
+        <w:t xml:space="preserve">#&gt;    haven            2.1.0   2019-02-19 [2] CRAN (R 3.6.0)                     </w:t>
+      </w:r>
+      <w:r>
+        <w:br w:type="textWrapping"/>
+      </w:r>
+      <w:r>
+        <w:rPr>
+          <w:rStyle w:val="VerbatimChar"/>
+        </w:rPr>
+        <w:t xml:space="preserve">#&gt;    here           * 0.1     2017-05-28 [2] CRAN (R 3.6.0)                     </w:t>
+      </w:r>
+      <w:r>
+        <w:br w:type="textWrapping"/>
+      </w:r>
+      <w:r>
+        <w:rPr>
+          <w:rStyle w:val="VerbatimChar"/>
+        </w:rPr>
+        <w:t xml:space="preserve">#&gt;  P highr            0.8     2019-03-20 [?] CRAN (R 3.6.0)                     </w:t>
+      </w:r>
+      <w:r>
+        <w:br w:type="textWrapping"/>
+      </w:r>
+      <w:r>
+        <w:rPr>
+          <w:rStyle w:val="VerbatimChar"/>
+        </w:rPr>
+        <w:t xml:space="preserve">#&gt;    hms              0.5.2   2019-10-30 [1] CRAN (R 3.6.0)                     </w:t>
+      </w:r>
+      <w:r>
+        <w:br w:type="textWrapping"/>
+      </w:r>
+      <w:r>
+        <w:rPr>
+          <w:rStyle w:val="VerbatimChar"/>
+        </w:rPr>
+        <w:t xml:space="preserve">#&gt;    htmltools        0.4.0   2019-10-04 [1] CRAN (R 3.6.0)                     </w:t>
+      </w:r>
+      <w:r>
+        <w:br w:type="textWrapping"/>
+      </w:r>
+      <w:r>
+        <w:rPr>
+          <w:rStyle w:val="VerbatimChar"/>
+        </w:rPr>
+        <w:t xml:space="preserve">#&gt;    htmlwidgets      1.3     2018-09-30 [2] CRAN (R 3.6.0)                     </w:t>
+      </w:r>
+      <w:r>
+        <w:br w:type="textWrapping"/>
+      </w:r>
+      <w:r>
+        <w:rPr>
+          <w:rStyle w:val="VerbatimChar"/>
+        </w:rPr>
+        <w:t xml:space="preserve">#&gt;    httr             1.4.1   2019-08-05 [1] CRAN (R 3.6.0)                     </w:t>
+      </w:r>
+      <w:r>
+        <w:br w:type="textWrapping"/>
+      </w:r>
+      <w:r>
+        <w:rPr>
+          <w:rStyle w:val="VerbatimChar"/>
+        </w:rPr>
+        <w:t xml:space="preserve">#&gt;    jpeg             0.1-8   2014-01-23 [2] CRAN (R 3.6.0)                     </w:t>
+      </w:r>
+      <w:r>
+        <w:br w:type="textWrapping"/>
+      </w:r>
+      <w:r>
+        <w:rPr>
+          <w:rStyle w:val="VerbatimChar"/>
+        </w:rPr>
+        <w:t xml:space="preserve">#&gt;    jsonlite         1.6     2018-12-07 [2] CRAN (R 3.6.0)                     </w:t>
+      </w:r>
+      <w:r>
+        <w:br w:type="textWrapping"/>
+      </w:r>
+      <w:r>
+        <w:rPr>
+          <w:rStyle w:val="VerbatimChar"/>
+        </w:rPr>
+        <w:t xml:space="preserve">#&gt;  P kableExtra     * 1.1.0   2019-03-16 [?] CRAN (R 3.6.0)                     </w:t>
+      </w:r>
+      <w:r>
+        <w:br w:type="textWrapping"/>
+      </w:r>
+      <w:r>
+        <w:rPr>
+          <w:rStyle w:val="VerbatimChar"/>
+        </w:rPr>
+        <w:t xml:space="preserve">#&gt;    KernSmooth       2.23-15 2015-06-29 [2] CRAN (R 3.6.1)                     </w:t>
+      </w:r>
+      <w:r>
+        <w:br w:type="textWrapping"/>
+      </w:r>
+      <w:r>
+        <w:rPr>
+          <w:rStyle w:val="VerbatimChar"/>
+        </w:rPr>
+        <w:t xml:space="preserve">#&gt;  P knitr            1.26    2019-11-12 [?] CRAN (R 3.6.0)                     </w:t>
+      </w:r>
+      <w:r>
+        <w:br w:type="textWrapping"/>
+      </w:r>
+      <w:r>
+        <w:rPr>
+          <w:rStyle w:val="VerbatimChar"/>
+        </w:rPr>
+        <w:t xml:space="preserve">#&gt;  P lattice          0.20-38 2018-11-04 [?] CRAN (R 3.6.0)                     </w:t>
+      </w:r>
+      <w:r>
+        <w:br w:type="textWrapping"/>
+      </w:r>
+      <w:r>
+        <w:rPr>
+          <w:rStyle w:val="VerbatimChar"/>
+        </w:rPr>
+        <w:t xml:space="preserve">#&gt;    lazyeval         0.2.2   2019-03-15 [2] CRAN (R 3.6.0)                     </w:t>
+      </w:r>
+      <w:r>
+        <w:br w:type="textWrapping"/>
+      </w:r>
+      <w:r>
+        <w:rPr>
+          <w:rStyle w:val="VerbatimChar"/>
+        </w:rPr>
+        <w:t xml:space="preserve">#&gt;  P lifecycle        0.1.0   2019-08-01 [?] CRAN (R 3.6.0)                     </w:t>
+      </w:r>
+      <w:r>
+        <w:br w:type="textWrapping"/>
+      </w:r>
+      <w:r>
+        <w:rPr>
+          <w:rStyle w:val="VerbatimChar"/>
+        </w:rPr>
+        <w:t xml:space="preserve">#&gt;    lubridate        1.7.4   2018-04-11 [2] CRAN (R 3.6.0)                     </w:t>
+      </w:r>
+      <w:r>
+        <w:br w:type="textWrapping"/>
+      </w:r>
+      <w:r>
+        <w:rPr>
+          <w:rStyle w:val="VerbatimChar"/>
+        </w:rPr>
+        <w:t xml:space="preserve">#&gt;  P magrittr         1.5     2014-11-22 [?] CRAN (R 3.6.0)                     </w:t>
+      </w:r>
+      <w:r>
+        <w:br w:type="textWrapping"/>
+      </w:r>
+      <w:r>
+        <w:rPr>
+          <w:rStyle w:val="VerbatimChar"/>
+        </w:rPr>
+        <w:t xml:space="preserve">#&gt;    maptools       * 0.9-9   2019-12-01 [2] CRAN (R 3.6.0)                     </w:t>
+      </w:r>
+      <w:r>
+        <w:br w:type="textWrapping"/>
+      </w:r>
+      <w:r>
+        <w:rPr>
+          <w:rStyle w:val="VerbatimChar"/>
+        </w:rPr>
+        <w:t xml:space="preserve">#&gt;    Matrix           1.2-17  2019-03-22 [2] CRAN (R 3.6.1)                     </w:t>
+      </w:r>
+      <w:r>
+        <w:br w:type="textWrapping"/>
+      </w:r>
+      <w:r>
+        <w:rPr>
+          <w:rStyle w:val="VerbatimChar"/>
+        </w:rPr>
+        <w:t xml:space="preserve">#&gt;    memoise          1.1.0   2017-04-21 [2] CRAN (R 3.6.0)                     </w:t>
+      </w:r>
+      <w:r>
+        <w:br w:type="textWrapping"/>
+      </w:r>
+      <w:r>
+        <w:rPr>
+          <w:rStyle w:val="VerbatimChar"/>
+        </w:rPr>
+        <w:t xml:space="preserve">#&gt;    mgcv             1.8-28  2019-03-21 [2] CRAN (R 3.6.1)                     </w:t>
+      </w:r>
+      <w:r>
+        <w:br w:type="textWrapping"/>
+      </w:r>
+      <w:r>
+        <w:rPr>
+          <w:rStyle w:val="VerbatimChar"/>
+        </w:rPr>
+        <w:t xml:space="preserve">#&gt;    modelr           0.1.4   2019-02-18 [2] CRAN (R 3.6.0)                     </w:t>
+      </w:r>
+      <w:r>
+        <w:br w:type="textWrapping"/>
+      </w:r>
+      <w:r>
+        <w:rPr>
+          <w:rStyle w:val="VerbatimChar"/>
+        </w:rPr>
+        <w:t xml:space="preserve">#&gt;  P munsell          0.5.0   2018-06-12 [?] CRAN (R 3.6.0)                     </w:t>
+      </w:r>
+      <w:r>
+        <w:br w:type="textWrapping"/>
+      </w:r>
+      <w:r>
+        <w:rPr>
+          <w:rStyle w:val="VerbatimChar"/>
+        </w:rPr>
+        <w:t xml:space="preserve">#&gt;    nlme           * 3.1-140 2019-05-12 [2] CRAN (R 3.6.1)                     </w:t>
+      </w:r>
+      <w:r>
+        <w:br w:type="textWrapping"/>
+      </w:r>
+      <w:r>
+        <w:rPr>
+          <w:rStyle w:val="VerbatimChar"/>
+        </w:rPr>
+        <w:t xml:space="preserve">#&gt;    pillar           1.4.2   2019-06-29 [1] CRAN (R 3.6.0)                     </w:t>
+      </w:r>
+      <w:r>
+        <w:br w:type="textWrapping"/>
+      </w:r>
+      <w:r>
+        <w:rPr>
+          <w:rStyle w:val="VerbatimChar"/>
+        </w:rPr>
+        <w:t xml:space="preserve">#&gt;    pkgbuild         1.0.6   2019-10-09 [2] CRAN (R 3.6.0)                     </w:t>
+      </w:r>
+      <w:r>
+        <w:br w:type="textWrapping"/>
+      </w:r>
+      <w:r>
+        <w:rPr>
+          <w:rStyle w:val="VerbatimChar"/>
+        </w:rPr>
+        <w:t xml:space="preserve">#&gt;  P pkgconfig        2.0.3   2019-09-22 [?] CRAN (R 3.6.0)                     </w:t>
+      </w:r>
+      <w:r>
+        <w:br w:type="textWrapping"/>
+      </w:r>
+      <w:r>
+        <w:rPr>
+          <w:rStyle w:val="VerbatimChar"/>
+        </w:rPr>
+        <w:t xml:space="preserve">#&gt;    pkgload          1.0.2   2018-10-29 [2] CRAN (R 3.6.0)                     </w:t>
+      </w:r>
+      <w:r>
+        <w:br w:type="textWrapping"/>
+      </w:r>
+      <w:r>
+        <w:rPr>
+          <w:rStyle w:val="VerbatimChar"/>
+        </w:rPr>
+        <w:t xml:space="preserve">#&gt;    plyr             1.8.4   2016-06-08 [2] CRAN (R 3.6.0)                     </w:t>
+      </w:r>
+      <w:r>
+        <w:br w:type="textWrapping"/>
+      </w:r>
+      <w:r>
+        <w:rPr>
+          <w:rStyle w:val="VerbatimChar"/>
+        </w:rPr>
+        <w:t xml:space="preserve">#&gt;    png              0.1-7   2013-12-03 [2] CRAN (R 3.6.0)                     </w:t>
+      </w:r>
+      <w:r>
+        <w:br w:type="textWrapping"/>
+      </w:r>
+      <w:r>
+        <w:rPr>
+          <w:rStyle w:val="VerbatimChar"/>
+        </w:rPr>
+        <w:t xml:space="preserve">#&gt;    polyclip         1.10-0  2019-03-14 [2] CRAN (R 3.6.0)                     </w:t>
+      </w:r>
+      <w:r>
+        <w:br w:type="textWrapping"/>
+      </w:r>
+      <w:r>
+        <w:rPr>
+          <w:rStyle w:val="VerbatimChar"/>
+        </w:rPr>
+        <w:t xml:space="preserve">#&gt;    prettyunits      1.0.2   2015-07-13 [2] CRAN (R 3.6.0)                     </w:t>
+      </w:r>
+      <w:r>
+        <w:br w:type="textWrapping"/>
+      </w:r>
+      <w:r>
+        <w:rPr>
+          <w:rStyle w:val="VerbatimChar"/>
+        </w:rPr>
+        <w:t xml:space="preserve">#&gt;    processx         3.4.1   2019-07-18 [2] CRAN (R 3.6.0)                     </w:t>
+      </w:r>
+      <w:r>
+        <w:br w:type="textWrapping"/>
+      </w:r>
+      <w:r>
+        <w:rPr>
+          <w:rStyle w:val="VerbatimChar"/>
+        </w:rPr>
+        <w:t xml:space="preserve">#&gt;    ps               1.3.0   2018-12-21 [2] CRAN (R 3.6.0)                     </w:t>
+      </w:r>
+      <w:r>
+        <w:br w:type="textWrapping"/>
+      </w:r>
+      <w:r>
+        <w:rPr>
+          <w:rStyle w:val="VerbatimChar"/>
+        </w:rPr>
+        <w:t xml:space="preserve">#&gt;    purrr          * 0.3.3   2019-10-18 [2] CRAN (R 3.6.0)                     </w:t>
+      </w:r>
+      <w:r>
+        <w:br w:type="textWrapping"/>
+      </w:r>
+      <w:r>
+        <w:rPr>
+          <w:rStyle w:val="VerbatimChar"/>
+        </w:rPr>
+        <w:t xml:space="preserve">#&gt;  P R6               2.4.1   2019-11-12 [?] CRAN (R 3.6.0)                     </w:t>
+      </w:r>
+      <w:r>
+        <w:br w:type="textWrapping"/>
+      </w:r>
+      <w:r>
+        <w:rPr>
+          <w:rStyle w:val="VerbatimChar"/>
+        </w:rPr>
+        <w:t xml:space="preserve">#&gt;    raster         * 2.9-5   2019-05-14 [2] CRAN (R 3.6.0)                     </w:t>
+      </w:r>
+      <w:r>
+        <w:br w:type="textWrapping"/>
+      </w:r>
+      <w:r>
+        <w:rPr>
+          <w:rStyle w:val="VerbatimChar"/>
+        </w:rPr>
+        <w:t xml:space="preserve">#&gt;    Rcpp             1.0.3   2019-11-08 [1] CRAN (R 3.6.0)                     </w:t>
+      </w:r>
+      <w:r>
+        <w:br w:type="textWrapping"/>
+      </w:r>
+      <w:r>
+        <w:rPr>
+          <w:rStyle w:val="VerbatimChar"/>
+        </w:rPr>
+        <w:t xml:space="preserve">#&gt;  P readr          * 1.3.1   2018-12-21 [?] CRAN (R 3.6.0)                     </w:t>
+      </w:r>
+      <w:r>
+        <w:br w:type="textWrapping"/>
+      </w:r>
+      <w:r>
+        <w:rPr>
+          <w:rStyle w:val="VerbatimChar"/>
+        </w:rPr>
+        <w:t xml:space="preserve">#&gt;    readxl           1.3.1   2019-03-13 [2] CRAN (R 3.6.0)                     </w:t>
+      </w:r>
+      <w:r>
+        <w:br w:type="textWrapping"/>
+      </w:r>
+      <w:r>
+        <w:rPr>
+          <w:rStyle w:val="VerbatimChar"/>
+        </w:rPr>
+        <w:t xml:space="preserve">#&gt;    remotes          2.1.0   2019-06-24 [2] CRAN (R 3.6.0)                     </w:t>
+      </w:r>
+      <w:r>
+        <w:br w:type="textWrapping"/>
+      </w:r>
+      <w:r>
+        <w:rPr>
+          <w:rStyle w:val="VerbatimChar"/>
+        </w:rPr>
+        <w:t xml:space="preserve">#&gt;    rgeos            0.4-3   2019-04-24 [2] CRAN (R 3.6.0)                     </w:t>
+      </w:r>
+      <w:r>
+        <w:br w:type="textWrapping"/>
+      </w:r>
+      <w:r>
+        <w:rPr>
+          <w:rStyle w:val="VerbatimChar"/>
+        </w:rPr>
+        <w:t xml:space="preserve">#&gt;    RgoogleMaps      1.4.3   2018-11-07 [2] CRAN (R 3.6.0)                     </w:t>
+      </w:r>
+      <w:r>
+        <w:br w:type="textWrapping"/>
+      </w:r>
+      <w:r>
+        <w:rPr>
+          <w:rStyle w:val="VerbatimChar"/>
+        </w:rPr>
+        <w:t xml:space="preserve">#&gt;    rjson            0.2.20  2018-06-08 [2] CRAN (R 3.6.0)                     </w:t>
+      </w:r>
+      <w:r>
+        <w:br w:type="textWrapping"/>
+      </w:r>
+      <w:r>
+        <w:rPr>
+          <w:rStyle w:val="VerbatimChar"/>
+        </w:rPr>
+        <w:t xml:space="preserve">#&gt;  P rlang            0.4.2   2019-11-23 [?] CRAN (R 3.6.0)                     </w:t>
+      </w:r>
+      <w:r>
+        <w:br w:type="textWrapping"/>
+      </w:r>
+      <w:r>
+        <w:rPr>
+          <w:rStyle w:val="VerbatimChar"/>
+        </w:rPr>
+        <w:t xml:space="preserve">#&gt;    rmarkdown        1.18    2019-11-27 [1] CRAN (R 3.6.0)                     </w:t>
+      </w:r>
+      <w:r>
+        <w:br w:type="textWrapping"/>
+      </w:r>
+      <w:r>
+        <w:rPr>
+          <w:rStyle w:val="VerbatimChar"/>
+        </w:rPr>
+        <w:t xml:space="preserve">#&gt;    rpart          * 4.1-15  2019-04-12 [2] CRAN (R 3.6.1)                     </w:t>
+      </w:r>
+      <w:r>
+        <w:br w:type="textWrapping"/>
+      </w:r>
+      <w:r>
+        <w:rPr>
+          <w:rStyle w:val="VerbatimChar"/>
+        </w:rPr>
+        <w:t xml:space="preserve">#&gt;    rprojroot        1.3-2   2018-01-03 [2] CRAN (R 3.6.0)                     </w:t>
+      </w:r>
+      <w:r>
+        <w:br w:type="textWrapping"/>
+      </w:r>
+      <w:r>
+        <w:rPr>
+          <w:rStyle w:val="VerbatimChar"/>
+        </w:rPr>
+        <w:t xml:space="preserve">#&gt;  P rstudioapi       0.10    2019-03-19 [?] CRAN (R 3.6.0)                     </w:t>
+      </w:r>
+      <w:r>
+        <w:br w:type="textWrapping"/>
+      </w:r>
+      <w:r>
+        <w:rPr>
+          <w:rStyle w:val="VerbatimChar"/>
+        </w:rPr>
+        <w:t xml:space="preserve">#&gt;    rvest            0.3.5   2019-11-08 [1] CRAN (R 3.6.0)                     </w:t>
+      </w:r>
+      <w:r>
+        <w:br w:type="textWrapping"/>
+      </w:r>
+      <w:r>
+        <w:rPr>
+          <w:rStyle w:val="VerbatimChar"/>
+        </w:rPr>
+        <w:t xml:space="preserve">#&gt;  P scales           1.1.0   2019-11-18 [?] CRAN (R 3.6.0)                     </w:t>
+      </w:r>
+      <w:r>
+        <w:br w:type="textWrapping"/>
+      </w:r>
+      <w:r>
+        <w:rPr>
+          <w:rStyle w:val="VerbatimChar"/>
+        </w:rPr>
+        <w:t xml:space="preserve">#&gt;    sessioninfo      1.1.1   2018-11-05 [2] CRAN (R 3.6.0)                     </w:t>
+      </w:r>
+      <w:r>
+        <w:br w:type="textWrapping"/>
+      </w:r>
+      <w:r>
+        <w:rPr>
+          <w:rStyle w:val="VerbatimChar"/>
+        </w:rPr>
+        <w:t xml:space="preserve">#&gt;    sf             * 0.7-7   2019-07-24 [1] CRAN (R 3.6.0)                     </w:t>
+      </w:r>
+      <w:r>
+        <w:br w:type="textWrapping"/>
+      </w:r>
+      <w:r>
+        <w:rPr>
+          <w:rStyle w:val="VerbatimChar"/>
+        </w:rPr>
+        <w:t xml:space="preserve">#&gt;    sp             * 1.3-2   2019-11-07 [2] CRAN (R 3.6.0)                     </w:t>
+      </w:r>
+      <w:r>
+        <w:br w:type="textWrapping"/>
+      </w:r>
+      <w:r>
+        <w:rPr>
+          <w:rStyle w:val="VerbatimChar"/>
+        </w:rPr>
+        <w:t xml:space="preserve">#&gt;    spatstat       * 1.60-1  2019-06-23 [2] CRAN (R 3.6.0)                     </w:t>
+      </w:r>
+      <w:r>
+        <w:br w:type="textWrapping"/>
+      </w:r>
+      <w:r>
+        <w:rPr>
+          <w:rStyle w:val="VerbatimChar"/>
+        </w:rPr>
+        <w:t xml:space="preserve">#&gt;    spatstat.data  * 1.4-0   2018-10-04 [2] CRAN (R 3.6.0)                     </w:t>
+      </w:r>
+      <w:r>
+        <w:br w:type="textWrapping"/>
+      </w:r>
+      <w:r>
+        <w:rPr>
+          <w:rStyle w:val="VerbatimChar"/>
+        </w:rPr>
+        <w:t xml:space="preserve">#&gt;    spatstat.utils   1.13-0  2018-10-31 [2] CRAN (R 3.6.0)                     </w:t>
+      </w:r>
+      <w:r>
+        <w:br w:type="textWrapping"/>
+      </w:r>
+      <w:r>
+        <w:rPr>
+          <w:rStyle w:val="VerbatimChar"/>
+        </w:rPr>
+        <w:t xml:space="preserve">#&gt;  P stringi          1.4.3   2019-03-12 [?] CRAN (R 3.6.0)                     </w:t>
+      </w:r>
+      <w:r>
+        <w:br w:type="textWrapping"/>
+      </w:r>
+      <w:r>
+        <w:rPr>
+          <w:rStyle w:val="VerbatimChar"/>
+        </w:rPr>
+        <w:t xml:space="preserve">#&gt;  P stringr        * 1.4.0   2019-02-10 [?] CRAN (R 3.6.0)                     </w:t>
+      </w:r>
+      <w:r>
+        <w:br w:type="textWrapping"/>
+      </w:r>
+      <w:r>
+        <w:rPr>
+          <w:rStyle w:val="VerbatimChar"/>
+        </w:rPr>
+        <w:t xml:space="preserve">#&gt;    tensor           1.5     2012-05-05 [2] CRAN (R 3.6.0)                     </w:t>
+      </w:r>
+      <w:r>
+        <w:br w:type="textWrapping"/>
+      </w:r>
+      <w:r>
+        <w:rPr>
+          <w:rStyle w:val="VerbatimChar"/>
+        </w:rPr>
+        <w:t xml:space="preserve">#&gt;    testthat         2.3.1   2019-12-01 [2] CRAN (R 3.6.1)                     </w:t>
+      </w:r>
+      <w:r>
+        <w:br w:type="textWrapping"/>
+      </w:r>
+      <w:r>
+        <w:rPr>
+          <w:rStyle w:val="VerbatimChar"/>
+        </w:rPr>
+        <w:t xml:space="preserve">#&gt;  P tibble         * 2.1.3   2019-06-06 [?] CRAN (R 3.6.0)                     </w:t>
+      </w:r>
+      <w:r>
+        <w:br w:type="textWrapping"/>
+      </w:r>
+      <w:r>
+        <w:rPr>
+          <w:rStyle w:val="VerbatimChar"/>
+        </w:rPr>
+        <w:t xml:space="preserve">#&gt;    tidyr          * 1.0.0   2019-09-11 [2] CRAN (R 3.6.0)                     </w:t>
+      </w:r>
+      <w:r>
+        <w:br w:type="textWrapping"/>
+      </w:r>
+      <w:r>
+        <w:rPr>
+          <w:rStyle w:val="VerbatimChar"/>
+        </w:rPr>
+        <w:t xml:space="preserve">#&gt;    tidyselect       0.2.5   2018-10-11 [2] CRAN (R 3.6.0)                     </w:t>
+      </w:r>
+      <w:r>
+        <w:br w:type="textWrapping"/>
+      </w:r>
+      <w:r>
+        <w:rPr>
+          <w:rStyle w:val="VerbatimChar"/>
+        </w:rPr>
+        <w:t xml:space="preserve">#&gt;    tidyverse      * 1.2.1   2017-11-14 [2] CRAN (R 3.6.0)                     </w:t>
+      </w:r>
+      <w:r>
+        <w:br w:type="textWrapping"/>
+      </w:r>
+      <w:r>
+        <w:rPr>
+          <w:rStyle w:val="VerbatimChar"/>
+        </w:rPr>
+        <w:t xml:space="preserve">#&gt;    units            0.6-3   2019-05-03 [2] CRAN (R 3.6.0)                     </w:t>
+      </w:r>
+      <w:r>
+        <w:br w:type="textWrapping"/>
+      </w:r>
+      <w:r>
+        <w:rPr>
+          <w:rStyle w:val="VerbatimChar"/>
+        </w:rPr>
+        <w:t xml:space="preserve">#&gt;    usethis          1.5.1   2019-07-04 [2] CRAN (R 3.6.0)                     </w:t>
+      </w:r>
+      <w:r>
+        <w:br w:type="textWrapping"/>
+      </w:r>
+      <w:r>
+        <w:rPr>
+          <w:rStyle w:val="VerbatimChar"/>
+        </w:rPr>
+        <w:t xml:space="preserve">#&gt;    vctrs            0.2.0   2019-07-05 [1] CRAN (R 3.6.0)                     </w:t>
+      </w:r>
+      <w:r>
+        <w:br w:type="textWrapping"/>
+      </w:r>
+      <w:r>
+        <w:rPr>
+          <w:rStyle w:val="VerbatimChar"/>
+        </w:rPr>
+        <w:t xml:space="preserve">#&gt;    viridis        * 0.5.1   2018-03-29 [2] CRAN (R 3.6.0)                     </w:t>
+      </w:r>
+      <w:r>
+        <w:br w:type="textWrapping"/>
+      </w:r>
+      <w:r>
+        <w:rPr>
+          <w:rStyle w:val="VerbatimChar"/>
+        </w:rPr>
+        <w:t xml:space="preserve">#&gt;  P viridisLite    * 0.3.0   2018-02-01 [?] CRAN (R 3.6.0)                     </w:t>
+      </w:r>
+      <w:r>
+        <w:br w:type="textWrapping"/>
+      </w:r>
+      <w:r>
+        <w:rPr>
+          <w:rStyle w:val="VerbatimChar"/>
+        </w:rPr>
+        <w:t xml:space="preserve">#&gt;    webshot          0.5.2   2019-11-22 [1] CRAN (R 3.6.0)                     </w:t>
+      </w:r>
+      <w:r>
+        <w:br w:type="textWrapping"/>
+      </w:r>
+      <w:r>
+        <w:rPr>
+          <w:rStyle w:val="VerbatimChar"/>
+        </w:rPr>
+        <w:t xml:space="preserve">#&gt;    withr            2.1.2   2018-03-15 [2] CRAN (R 3.6.0)                     </w:t>
+      </w:r>
+      <w:r>
+        <w:br w:type="textWrapping"/>
+      </w:r>
+      <w:r>
+        <w:rPr>
+          <w:rStyle w:val="VerbatimChar"/>
+        </w:rPr>
+        <w:t xml:space="preserve">#&gt;  P xfun             0.11    2019-11-12 [?] CRAN (R 3.6.0)                     </w:t>
+      </w:r>
+      <w:r>
+        <w:br w:type="textWrapping"/>
+      </w:r>
+      <w:r>
+        <w:rPr>
+          <w:rStyle w:val="VerbatimChar"/>
+        </w:rPr>
+        <w:t xml:space="preserve">#&gt;  P xml2             1.2.2   2019-08-09 [?] CRAN (R 3.6.0)                     </w:t>
+      </w:r>
+      <w:r>
+        <w:br w:type="textWrapping"/>
+      </w:r>
+      <w:r>
+        <w:rPr>
+          <w:rStyle w:val="VerbatimChar"/>
+        </w:rPr>
+        <w:t xml:space="preserve">#&gt;  P yaml             2.2.0   2018-07-25 [?] CRAN (R 3.6.0)                     </w:t>
+      </w:r>
+      <w:r>
+        <w:br w:type="textWrapping"/>
+      </w:r>
+      <w:r>
+        <w:rPr>
+          <w:rStyle w:val="VerbatimChar"/>
+        </w:rPr>
+        <w:t xml:space="preserve">#&gt;    zeallot          0.1.0   2018-01-28 [2] CRAN (R 3.6.0)                     </w:t>
       </w:r>
       <w:r>
         <w:br w:type="textWrapping"/>

</xml_diff>

<commit_message>
updates on the linear model
</commit_message>
<xml_diff>
--- a/analysis/paper/paper.docx
+++ b/analysis/paper/paper.docx
@@ -145,7 +145,7 @@
         <w:pStyle w:val="Date"/>
       </w:pPr>
       <w:r>
-        <w:t xml:space="preserve">12</w:t>
+        <w:t xml:space="preserve">13</w:t>
       </w:r>
       <w:r>
         <w:t xml:space="preserve"> </w:t>
@@ -5246,14 +5246,14 @@
         <w:t xml:space="preserve"> </w:t>
       </w:r>
       <w:r>
-        <w:t xml:space="preserve">shows the comparison of frequencies of the major classes of ornaments for different the time periods at Kiwulan. The difference in frequencies between the three time periods reflect significant differences in the use of ornaments (chi-square = 71.82, df = 8, p-value =</w:t>
+        <w:t xml:space="preserve">shows the comparison of frequencies of the major classes of ornaments for different time periods at Kiwulan. The difference in frequencies between the three time periods reflect significant differences in the use of ornaments (chi-square = 71.82, df = 8, p-value =</w:t>
       </w:r>
       <w:r>
         <w:t xml:space="preserve"> </w:t>
       </w:r>
       <m:oMath>
         <m:r>
-          <m:t>2.136325</m:t>
+          <m:t>2.14</m:t>
         </m:r>
         <m:r>
           <m:t>×</m:t>
@@ -5275,7 +5275,36 @@
         </m:sSup>
       </m:oMath>
       <w:r>
-        <w:t xml:space="preserve">). Most ornament types were present before European contact. Ornament frequencies reached a peak during the European period and then dropped during the Chinese period, especially gold-foil beads. This trend can be also seen on other ornaments including carnelian beads, metal rings, and bells. However, glass beads show a different pattern that indicates a higher frequency in the pre-European contact, and then a decrease in the European period and a further decrease in the Chinese period.</w:t>
+        <w:t xml:space="preserve">). Most ornament types were present before European contact. Ornament frequencies reached a peak during the European period and then dropped during the Chinese period, especially gold-foil beads. This trend can be also seen on other ornaments including carnelian beads, metal rings, and bells. However, glass beads show a different pattern that indicates a higher frequency in the pre-European contact, and then a decrease in the European period and a further decrease in the Chinese period. When comparing with locally made pottery that could reflect Kiwulan population, the proportion of ornaments relative to the total mass of pottery remains the same, showing the general decreasing pattern in the Chinese period (Poisson regression model, p-value =</w:t>
+      </w:r>
+      <w:r>
+        <w:t xml:space="preserve"> </w:t>
+      </w:r>
+      <m:oMath>
+        <m:r>
+          <m:t>4.22</m:t>
+        </m:r>
+        <m:r>
+          <m:t>×</m:t>
+        </m:r>
+        <m:sSup>
+          <m:e>
+            <m:r>
+              <m:t>10</m:t>
+            </m:r>
+          </m:e>
+          <m:sup>
+            <m:r>
+              <m:t>−</m:t>
+            </m:r>
+            <m:r>
+              <m:t>29</m:t>
+            </m:r>
+          </m:sup>
+        </m:sSup>
+      </m:oMath>
+      <w:r>
+        <w:t xml:space="preserve">).</w:t>
       </w:r>
     </w:p>
     <w:p>
@@ -5670,7 +5699,7 @@
         <w:t xml:space="preserve">(Feinman 2000; Siegel 1999)</w:t>
       </w:r>
       <w:r>
-        <w:t xml:space="preserve">. We may be able to interpreate Yilan social organisation as moving from corporate mode before the European arrival, to a network mode during European presence. The small number of ornaments, and less concentrated distribution during the pre-European period appears consistent with shared power and wealth of the corporate mode. The long-distance trade network introduced by Europeans resulted in the appearance of a network mode, and the emergence of competition among ambitious individuals for prestige, wealth, or power through collecting trade goods</w:t>
+        <w:t xml:space="preserve">. We may be able to interprete Yilan social organisation as moving from corporate mode before the European arrival, to a network mode during European presence. The small number of ornaments, and less concentrated distribution during the pre-European period appears consistent with shared power and wealth of the corporate mode. The long-distance trade network introduced by Europeans resulted in the appearance of a network mode, and the emergence of competition among ambitious individuals for prestige, wealth, or power through collecting trade goods</w:t>
       </w:r>
       <w:r>
         <w:t xml:space="preserve"> </w:t>
@@ -8134,7 +8163,7 @@
         <w:pStyle w:val="FirstParagraph"/>
       </w:pPr>
       <w:r>
-        <w:t xml:space="preserve">This report was generated on 2019-12-12 00:53:33 using the following computational environment and dependencies:</w:t>
+        <w:t xml:space="preserve">This report was generated on 2019-12-13 17:12:38 using the following computational environment and dependencies:</w:t>
       </w:r>
     </w:p>
     <w:p>
@@ -8235,7 +8264,7 @@
         <w:rPr>
           <w:rStyle w:val="VerbatimChar"/>
         </w:rPr>
-        <w:t xml:space="preserve">#&gt;  date     2019-12-12                  </w:t>
+        <w:t xml:space="preserve">#&gt;  date     2019-12-13                  </w:t>
       </w:r>
       <w:r>
         <w:br w:type="textWrapping"/>
@@ -8262,358 +8291,1015 @@
         <w:rPr>
           <w:rStyle w:val="VerbatimChar"/>
         </w:rPr>
-        <w:t xml:space="preserve">#&gt;  ! package     * version date       lib source        </w:t>
-      </w:r>
-      <w:r>
-        <w:br w:type="textWrapping"/>
-      </w:r>
-      <w:r>
-        <w:rPr>
-          <w:rStyle w:val="VerbatimChar"/>
-        </w:rPr>
-        <w:t xml:space="preserve">#&gt;  P assertthat    0.2.1   2019-03-21 [?] CRAN (R 3.6.0)</w:t>
-      </w:r>
-      <w:r>
-        <w:br w:type="textWrapping"/>
-      </w:r>
-      <w:r>
-        <w:rPr>
-          <w:rStyle w:val="VerbatimChar"/>
-        </w:rPr>
-        <w:t xml:space="preserve">#&gt;    backports     1.1.5   2019-10-02 [2] CRAN (R 3.6.0)</w:t>
-      </w:r>
-      <w:r>
-        <w:br w:type="textWrapping"/>
-      </w:r>
-      <w:r>
-        <w:rPr>
-          <w:rStyle w:val="VerbatimChar"/>
-        </w:rPr>
-        <w:t xml:space="preserve">#&gt;    bookdown      0.13    2019-08-21 [2] CRAN (R 3.6.0)</w:t>
-      </w:r>
-      <w:r>
-        <w:br w:type="textWrapping"/>
-      </w:r>
-      <w:r>
-        <w:rPr>
-          <w:rStyle w:val="VerbatimChar"/>
-        </w:rPr>
-        <w:t xml:space="preserve">#&gt;    callr         3.4.0   2019-12-09 [1] CRAN (R 3.6.0)</w:t>
-      </w:r>
-      <w:r>
-        <w:br w:type="textWrapping"/>
-      </w:r>
-      <w:r>
-        <w:rPr>
-          <w:rStyle w:val="VerbatimChar"/>
-        </w:rPr>
-        <w:t xml:space="preserve">#&gt;  P cli           2.0.0   2019-12-09 [?] CRAN (R 3.6.0)</w:t>
-      </w:r>
-      <w:r>
-        <w:br w:type="textWrapping"/>
-      </w:r>
-      <w:r>
-        <w:rPr>
-          <w:rStyle w:val="VerbatimChar"/>
-        </w:rPr>
-        <w:t xml:space="preserve">#&gt;  P crayon        1.3.4   2017-09-16 [?] CRAN (R 3.6.0)</w:t>
-      </w:r>
-      <w:r>
-        <w:br w:type="textWrapping"/>
-      </w:r>
-      <w:r>
-        <w:rPr>
-          <w:rStyle w:val="VerbatimChar"/>
-        </w:rPr>
-        <w:t xml:space="preserve">#&gt;    desc          1.2.0   2018-05-01 [2] CRAN (R 3.6.0)</w:t>
-      </w:r>
-      <w:r>
-        <w:br w:type="textWrapping"/>
-      </w:r>
-      <w:r>
-        <w:rPr>
-          <w:rStyle w:val="VerbatimChar"/>
-        </w:rPr>
-        <w:t xml:space="preserve">#&gt;    devtools      2.2.0   2019-09-07 [2] CRAN (R 3.6.0)</w:t>
-      </w:r>
-      <w:r>
-        <w:br w:type="textWrapping"/>
-      </w:r>
-      <w:r>
-        <w:rPr>
-          <w:rStyle w:val="VerbatimChar"/>
-        </w:rPr>
-        <w:t xml:space="preserve">#&gt;    digest        0.6.23  2019-11-23 [1] CRAN (R 3.6.0)</w:t>
-      </w:r>
-      <w:r>
-        <w:br w:type="textWrapping"/>
-      </w:r>
-      <w:r>
-        <w:rPr>
-          <w:rStyle w:val="VerbatimChar"/>
-        </w:rPr>
-        <w:t xml:space="preserve">#&gt;    DT            0.8     2019-08-07 [2] CRAN (R 3.6.0)</w:t>
-      </w:r>
-      <w:r>
-        <w:br w:type="textWrapping"/>
-      </w:r>
-      <w:r>
-        <w:rPr>
-          <w:rStyle w:val="VerbatimChar"/>
-        </w:rPr>
-        <w:t xml:space="preserve">#&gt;    ellipsis      0.3.0   2019-09-20 [1] CRAN (R 3.6.0)</w:t>
-      </w:r>
-      <w:r>
-        <w:br w:type="textWrapping"/>
-      </w:r>
-      <w:r>
-        <w:rPr>
-          <w:rStyle w:val="VerbatimChar"/>
-        </w:rPr>
-        <w:t xml:space="preserve">#&gt;  P evaluate      0.14    2019-05-28 [?] CRAN (R 3.6.0)</w:t>
-      </w:r>
-      <w:r>
-        <w:br w:type="textWrapping"/>
-      </w:r>
-      <w:r>
-        <w:rPr>
-          <w:rStyle w:val="VerbatimChar"/>
-        </w:rPr>
-        <w:t xml:space="preserve">#&gt;  P fansi         0.4.0   2018-10-05 [?] CRAN (R 3.6.0)</w:t>
-      </w:r>
-      <w:r>
-        <w:br w:type="textWrapping"/>
-      </w:r>
-      <w:r>
-        <w:rPr>
-          <w:rStyle w:val="VerbatimChar"/>
-        </w:rPr>
-        <w:t xml:space="preserve">#&gt;    fs            1.3.1   2019-05-06 [2] CRAN (R 3.6.0)</w:t>
-      </w:r>
-      <w:r>
-        <w:br w:type="textWrapping"/>
-      </w:r>
-      <w:r>
-        <w:rPr>
-          <w:rStyle w:val="VerbatimChar"/>
-        </w:rPr>
-        <w:t xml:space="preserve">#&gt;  P glue          1.3.1   2019-03-12 [?] CRAN (R 3.6.0)</w:t>
-      </w:r>
-      <w:r>
-        <w:br w:type="textWrapping"/>
-      </w:r>
-      <w:r>
-        <w:rPr>
-          <w:rStyle w:val="VerbatimChar"/>
-        </w:rPr>
-        <w:t xml:space="preserve">#&gt;    htmltools     0.4.0   2019-10-04 [1] CRAN (R 3.6.0)</w:t>
-      </w:r>
-      <w:r>
-        <w:br w:type="textWrapping"/>
-      </w:r>
-      <w:r>
-        <w:rPr>
-          <w:rStyle w:val="VerbatimChar"/>
-        </w:rPr>
-        <w:t xml:space="preserve">#&gt;    htmlwidgets   1.3     2018-09-30 [2] CRAN (R 3.6.0)</w:t>
-      </w:r>
-      <w:r>
-        <w:br w:type="textWrapping"/>
-      </w:r>
-      <w:r>
-        <w:rPr>
-          <w:rStyle w:val="VerbatimChar"/>
-        </w:rPr>
-        <w:t xml:space="preserve">#&gt;  P knitr         1.26    2019-11-12 [?] CRAN (R 3.6.0)</w:t>
-      </w:r>
-      <w:r>
-        <w:br w:type="textWrapping"/>
-      </w:r>
-      <w:r>
-        <w:rPr>
-          <w:rStyle w:val="VerbatimChar"/>
-        </w:rPr>
-        <w:t xml:space="preserve">#&gt;  P magrittr      1.5     2014-11-22 [?] CRAN (R 3.6.0)</w:t>
-      </w:r>
-      <w:r>
-        <w:br w:type="textWrapping"/>
-      </w:r>
-      <w:r>
-        <w:rPr>
-          <w:rStyle w:val="VerbatimChar"/>
-        </w:rPr>
-        <w:t xml:space="preserve">#&gt;    memoise       1.1.0   2017-04-21 [2] CRAN (R 3.6.0)</w:t>
-      </w:r>
-      <w:r>
-        <w:br w:type="textWrapping"/>
-      </w:r>
-      <w:r>
-        <w:rPr>
-          <w:rStyle w:val="VerbatimChar"/>
-        </w:rPr>
-        <w:t xml:space="preserve">#&gt;    pkgbuild      1.0.6   2019-10-09 [2] CRAN (R 3.6.0)</w:t>
-      </w:r>
-      <w:r>
-        <w:br w:type="textWrapping"/>
-      </w:r>
-      <w:r>
-        <w:rPr>
-          <w:rStyle w:val="VerbatimChar"/>
-        </w:rPr>
-        <w:t xml:space="preserve">#&gt;    pkgload       1.0.2   2018-10-29 [2] CRAN (R 3.6.0)</w:t>
-      </w:r>
-      <w:r>
-        <w:br w:type="textWrapping"/>
-      </w:r>
-      <w:r>
-        <w:rPr>
-          <w:rStyle w:val="VerbatimChar"/>
-        </w:rPr>
-        <w:t xml:space="preserve">#&gt;    prettyunits   1.0.2   2015-07-13 [2] CRAN (R 3.6.0)</w:t>
-      </w:r>
-      <w:r>
-        <w:br w:type="textWrapping"/>
-      </w:r>
-      <w:r>
-        <w:rPr>
-          <w:rStyle w:val="VerbatimChar"/>
-        </w:rPr>
-        <w:t xml:space="preserve">#&gt;    processx      3.4.1   2019-07-18 [2] CRAN (R 3.6.0)</w:t>
-      </w:r>
-      <w:r>
-        <w:br w:type="textWrapping"/>
-      </w:r>
-      <w:r>
-        <w:rPr>
-          <w:rStyle w:val="VerbatimChar"/>
-        </w:rPr>
-        <w:t xml:space="preserve">#&gt;    ps            1.3.0   2018-12-21 [2] CRAN (R 3.6.0)</w:t>
-      </w:r>
-      <w:r>
-        <w:br w:type="textWrapping"/>
-      </w:r>
-      <w:r>
-        <w:rPr>
-          <w:rStyle w:val="VerbatimChar"/>
-        </w:rPr>
-        <w:t xml:space="preserve">#&gt;  P R6            2.4.1   2019-11-12 [?] CRAN (R 3.6.0)</w:t>
-      </w:r>
-      <w:r>
-        <w:br w:type="textWrapping"/>
-      </w:r>
-      <w:r>
-        <w:rPr>
-          <w:rStyle w:val="VerbatimChar"/>
-        </w:rPr>
-        <w:t xml:space="preserve">#&gt;    Rcpp          1.0.3   2019-11-08 [1] CRAN (R 3.6.0)</w:t>
-      </w:r>
-      <w:r>
-        <w:br w:type="textWrapping"/>
-      </w:r>
-      <w:r>
-        <w:rPr>
-          <w:rStyle w:val="VerbatimChar"/>
-        </w:rPr>
-        <w:t xml:space="preserve">#&gt;    remotes       2.1.0   2019-06-24 [2] CRAN (R 3.6.0)</w:t>
-      </w:r>
-      <w:r>
-        <w:br w:type="textWrapping"/>
-      </w:r>
-      <w:r>
-        <w:rPr>
-          <w:rStyle w:val="VerbatimChar"/>
-        </w:rPr>
-        <w:t xml:space="preserve">#&gt;  P rlang         0.4.2   2019-11-23 [?] CRAN (R 3.6.0)</w:t>
-      </w:r>
-      <w:r>
-        <w:br w:type="textWrapping"/>
-      </w:r>
-      <w:r>
-        <w:rPr>
-          <w:rStyle w:val="VerbatimChar"/>
-        </w:rPr>
-        <w:t xml:space="preserve">#&gt;    rmarkdown     1.18    2019-11-27 [1] CRAN (R 3.6.0)</w:t>
-      </w:r>
-      <w:r>
-        <w:br w:type="textWrapping"/>
-      </w:r>
-      <w:r>
-        <w:rPr>
-          <w:rStyle w:val="VerbatimChar"/>
-        </w:rPr>
-        <w:t xml:space="preserve">#&gt;    rprojroot     1.3-2   2018-01-03 [2] CRAN (R 3.6.0)</w:t>
-      </w:r>
-      <w:r>
-        <w:br w:type="textWrapping"/>
-      </w:r>
-      <w:r>
-        <w:rPr>
-          <w:rStyle w:val="VerbatimChar"/>
-        </w:rPr>
-        <w:t xml:space="preserve">#&gt;    sessioninfo   1.1.1   2018-11-05 [2] CRAN (R 3.6.0)</w:t>
-      </w:r>
-      <w:r>
-        <w:br w:type="textWrapping"/>
-      </w:r>
-      <w:r>
-        <w:rPr>
-          <w:rStyle w:val="VerbatimChar"/>
-        </w:rPr>
-        <w:t xml:space="preserve">#&gt;  P stringi       1.4.3   2019-03-12 [?] CRAN (R 3.6.0)</w:t>
-      </w:r>
-      <w:r>
-        <w:br w:type="textWrapping"/>
-      </w:r>
-      <w:r>
-        <w:rPr>
-          <w:rStyle w:val="VerbatimChar"/>
-        </w:rPr>
-        <w:t xml:space="preserve">#&gt;  P stringr       1.4.0   2019-02-10 [?] CRAN (R 3.6.0)</w:t>
-      </w:r>
-      <w:r>
-        <w:br w:type="textWrapping"/>
-      </w:r>
-      <w:r>
-        <w:rPr>
-          <w:rStyle w:val="VerbatimChar"/>
-        </w:rPr>
-        <w:t xml:space="preserve">#&gt;    testthat      2.3.1   2019-12-01 [2] CRAN (R 3.6.1)</w:t>
-      </w:r>
-      <w:r>
-        <w:br w:type="textWrapping"/>
-      </w:r>
-      <w:r>
-        <w:rPr>
-          <w:rStyle w:val="VerbatimChar"/>
-        </w:rPr>
-        <w:t xml:space="preserve">#&gt;    usethis       1.5.1   2019-07-04 [2] CRAN (R 3.6.0)</w:t>
-      </w:r>
-      <w:r>
-        <w:br w:type="textWrapping"/>
-      </w:r>
-      <w:r>
-        <w:rPr>
-          <w:rStyle w:val="VerbatimChar"/>
-        </w:rPr>
-        <w:t xml:space="preserve">#&gt;    withr         2.1.2   2018-03-15 [2] CRAN (R 3.6.0)</w:t>
-      </w:r>
-      <w:r>
-        <w:br w:type="textWrapping"/>
-      </w:r>
-      <w:r>
-        <w:rPr>
-          <w:rStyle w:val="VerbatimChar"/>
-        </w:rPr>
-        <w:t xml:space="preserve">#&gt;  P xfun          0.11    2019-11-12 [?] CRAN (R 3.6.0)</w:t>
-      </w:r>
-      <w:r>
-        <w:br w:type="textWrapping"/>
-      </w:r>
-      <w:r>
-        <w:rPr>
-          <w:rStyle w:val="VerbatimChar"/>
-        </w:rPr>
-        <w:t xml:space="preserve">#&gt;  P yaml          2.2.0   2018-07-25 [?] CRAN (R 3.6.0)</w:t>
+        <w:t xml:space="preserve">#&gt;  ! package        * version date       lib source                             </w:t>
+      </w:r>
+      <w:r>
+        <w:br w:type="textWrapping"/>
+      </w:r>
+      <w:r>
+        <w:rPr>
+          <w:rStyle w:val="VerbatimChar"/>
+        </w:rPr>
+        <w:t xml:space="preserve">#&gt;    abind            1.4-5   2016-07-21 [2] CRAN (R 3.6.0)                     </w:t>
+      </w:r>
+      <w:r>
+        <w:br w:type="textWrapping"/>
+      </w:r>
+      <w:r>
+        <w:rPr>
+          <w:rStyle w:val="VerbatimChar"/>
+        </w:rPr>
+        <w:t xml:space="preserve">#&gt;  P assertthat       0.2.1   2019-03-21 [?] CRAN (R 3.6.0)                     </w:t>
+      </w:r>
+      <w:r>
+        <w:br w:type="textWrapping"/>
+      </w:r>
+      <w:r>
+        <w:rPr>
+          <w:rStyle w:val="VerbatimChar"/>
+        </w:rPr>
+        <w:t xml:space="preserve">#&gt;    backports        1.1.5   2019-10-02 [2] CRAN (R 3.6.0)                     </w:t>
+      </w:r>
+      <w:r>
+        <w:br w:type="textWrapping"/>
+      </w:r>
+      <w:r>
+        <w:rPr>
+          <w:rStyle w:val="VerbatimChar"/>
+        </w:rPr>
+        <w:t xml:space="preserve">#&gt;  P Bchron         * 4.3.0   2018-06-15 [?] CRAN (R 3.6.0)                     </w:t>
+      </w:r>
+      <w:r>
+        <w:br w:type="textWrapping"/>
+      </w:r>
+      <w:r>
+        <w:rPr>
+          <w:rStyle w:val="VerbatimChar"/>
+        </w:rPr>
+        <w:t xml:space="preserve">#&gt;    bitops           1.0-6   2013-08-17 [2] CRAN (R 3.6.0)                     </w:t>
+      </w:r>
+      <w:r>
+        <w:br w:type="textWrapping"/>
+      </w:r>
+      <w:r>
+        <w:rPr>
+          <w:rStyle w:val="VerbatimChar"/>
+        </w:rPr>
+        <w:t xml:space="preserve">#&gt;    bookdown         0.13    2019-08-21 [2] CRAN (R 3.6.0)                     </w:t>
+      </w:r>
+      <w:r>
+        <w:br w:type="textWrapping"/>
+      </w:r>
+      <w:r>
+        <w:rPr>
+          <w:rStyle w:val="VerbatimChar"/>
+        </w:rPr>
+        <w:t xml:space="preserve">#&gt;    broom            0.5.2   2019-04-07 [2] CRAN (R 3.6.0)                     </w:t>
+      </w:r>
+      <w:r>
+        <w:br w:type="textWrapping"/>
+      </w:r>
+      <w:r>
+        <w:rPr>
+          <w:rStyle w:val="VerbatimChar"/>
+        </w:rPr>
+        <w:t xml:space="preserve">#&gt;    callr            3.4.0   2019-12-09 [1] CRAN (R 3.6.0)                     </w:t>
+      </w:r>
+      <w:r>
+        <w:br w:type="textWrapping"/>
+      </w:r>
+      <w:r>
+        <w:rPr>
+          <w:rStyle w:val="VerbatimChar"/>
+        </w:rPr>
+        <w:t xml:space="preserve">#&gt;    cartography    * 2.2.0   2019-02-07 [2] CRAN (R 3.6.0)                     </w:t>
+      </w:r>
+      <w:r>
+        <w:br w:type="textWrapping"/>
+      </w:r>
+      <w:r>
+        <w:rPr>
+          <w:rStyle w:val="VerbatimChar"/>
+        </w:rPr>
+        <w:t xml:space="preserve">#&gt;    cellranger       1.1.0   2016-07-27 [2] CRAN (R 3.6.0)                     </w:t>
+      </w:r>
+      <w:r>
+        <w:br w:type="textWrapping"/>
+      </w:r>
+      <w:r>
+        <w:rPr>
+          <w:rStyle w:val="VerbatimChar"/>
+        </w:rPr>
+        <w:t xml:space="preserve">#&gt;    class            7.3-15  2019-01-01 [2] CRAN (R 3.6.1)                     </w:t>
+      </w:r>
+      <w:r>
+        <w:br w:type="textWrapping"/>
+      </w:r>
+      <w:r>
+        <w:rPr>
+          <w:rStyle w:val="VerbatimChar"/>
+        </w:rPr>
+        <w:t xml:space="preserve">#&gt;    classInt         0.4-1   2019-08-06 [1] CRAN (R 3.6.0)                     </w:t>
+      </w:r>
+      <w:r>
+        <w:br w:type="textWrapping"/>
+      </w:r>
+      <w:r>
+        <w:rPr>
+          <w:rStyle w:val="VerbatimChar"/>
+        </w:rPr>
+        <w:t xml:space="preserve">#&gt;  P cli              2.0.0   2019-12-09 [?] CRAN (R 3.6.0)                     </w:t>
+      </w:r>
+      <w:r>
+        <w:br w:type="textWrapping"/>
+      </w:r>
+      <w:r>
+        <w:rPr>
+          <w:rStyle w:val="VerbatimChar"/>
+        </w:rPr>
+        <w:t xml:space="preserve">#&gt;    codetools        0.2-16  2018-12-24 [2] CRAN (R 3.6.1)                     </w:t>
+      </w:r>
+      <w:r>
+        <w:br w:type="textWrapping"/>
+      </w:r>
+      <w:r>
+        <w:rPr>
+          <w:rStyle w:val="VerbatimChar"/>
+        </w:rPr>
+        <w:t xml:space="preserve">#&gt;  P colorspace       1.4-1   2019-03-18 [?] CRAN (R 3.6.0)                     </w:t>
+      </w:r>
+      <w:r>
+        <w:br w:type="textWrapping"/>
+      </w:r>
+      <w:r>
+        <w:rPr>
+          <w:rStyle w:val="VerbatimChar"/>
+        </w:rPr>
+        <w:t xml:space="preserve">#&gt;    cowplot        * 0.9.4   2019-01-08 [2] CRAN (R 3.6.0)                     </w:t>
+      </w:r>
+      <w:r>
+        <w:br w:type="textWrapping"/>
+      </w:r>
+      <w:r>
+        <w:rPr>
+          <w:rStyle w:val="VerbatimChar"/>
+        </w:rPr>
+        <w:t xml:space="preserve">#&gt;  P crayon           1.3.4   2017-09-16 [?] CRAN (R 3.6.0)                     </w:t>
+      </w:r>
+      <w:r>
+        <w:br w:type="textWrapping"/>
+      </w:r>
+      <w:r>
+        <w:rPr>
+          <w:rStyle w:val="VerbatimChar"/>
+        </w:rPr>
+        <w:t xml:space="preserve">#&gt;    DBI              1.0.0   2018-05-02 [2] CRAN (R 3.6.0)                     </w:t>
+      </w:r>
+      <w:r>
+        <w:br w:type="textWrapping"/>
+      </w:r>
+      <w:r>
+        <w:rPr>
+          <w:rStyle w:val="VerbatimChar"/>
+        </w:rPr>
+        <w:t xml:space="preserve">#&gt;    deldir           0.1-21  2019-06-15 [2] CRAN (R 3.6.0)                     </w:t>
+      </w:r>
+      <w:r>
+        <w:br w:type="textWrapping"/>
+      </w:r>
+      <w:r>
+        <w:rPr>
+          <w:rStyle w:val="VerbatimChar"/>
+        </w:rPr>
+        <w:t xml:space="preserve">#&gt;    desc             1.2.0   2018-05-01 [2] CRAN (R 3.6.0)                     </w:t>
+      </w:r>
+      <w:r>
+        <w:br w:type="textWrapping"/>
+      </w:r>
+      <w:r>
+        <w:rPr>
+          <w:rStyle w:val="VerbatimChar"/>
+        </w:rPr>
+        <w:t xml:space="preserve">#&gt;    devtools         2.2.0   2019-09-07 [2] CRAN (R 3.6.0)                     </w:t>
+      </w:r>
+      <w:r>
+        <w:br w:type="textWrapping"/>
+      </w:r>
+      <w:r>
+        <w:rPr>
+          <w:rStyle w:val="VerbatimChar"/>
+        </w:rPr>
+        <w:t xml:space="preserve">#&gt;    digest           0.6.23  2019-11-23 [1] CRAN (R 3.6.0)                     </w:t>
+      </w:r>
+      <w:r>
+        <w:br w:type="textWrapping"/>
+      </w:r>
+      <w:r>
+        <w:rPr>
+          <w:rStyle w:val="VerbatimChar"/>
+        </w:rPr>
+        <w:t xml:space="preserve">#&gt;    dplyr          * 0.8.3   2019-07-04 [1] CRAN (R 3.6.0)                     </w:t>
+      </w:r>
+      <w:r>
+        <w:br w:type="textWrapping"/>
+      </w:r>
+      <w:r>
+        <w:rPr>
+          <w:rStyle w:val="VerbatimChar"/>
+        </w:rPr>
+        <w:t xml:space="preserve">#&gt;    DT               0.8     2019-08-07 [2] CRAN (R 3.6.0)                     </w:t>
+      </w:r>
+      <w:r>
+        <w:br w:type="textWrapping"/>
+      </w:r>
+      <w:r>
+        <w:rPr>
+          <w:rStyle w:val="VerbatimChar"/>
+        </w:rPr>
+        <w:t xml:space="preserve">#&gt;    e1071            1.7-2   2019-06-05 [2] CRAN (R 3.6.0)                     </w:t>
+      </w:r>
+      <w:r>
+        <w:br w:type="textWrapping"/>
+      </w:r>
+      <w:r>
+        <w:rPr>
+          <w:rStyle w:val="VerbatimChar"/>
+        </w:rPr>
+        <w:t xml:space="preserve">#&gt;    ellipsis         0.3.0   2019-09-20 [1] CRAN (R 3.6.0)                     </w:t>
+      </w:r>
+      <w:r>
+        <w:br w:type="textWrapping"/>
+      </w:r>
+      <w:r>
+        <w:rPr>
+          <w:rStyle w:val="VerbatimChar"/>
+        </w:rPr>
+        <w:t xml:space="preserve">#&gt;  P evaluate         0.14    2019-05-28 [?] CRAN (R 3.6.0)                     </w:t>
+      </w:r>
+      <w:r>
+        <w:br w:type="textWrapping"/>
+      </w:r>
+      <w:r>
+        <w:rPr>
+          <w:rStyle w:val="VerbatimChar"/>
+        </w:rPr>
+        <w:t xml:space="preserve">#&gt;  P fansi            0.4.0   2018-10-05 [?] CRAN (R 3.6.0)                     </w:t>
+      </w:r>
+      <w:r>
+        <w:br w:type="textWrapping"/>
+      </w:r>
+      <w:r>
+        <w:rPr>
+          <w:rStyle w:val="VerbatimChar"/>
+        </w:rPr>
+        <w:t xml:space="preserve">#&gt;    forcats        * 0.4.0   2019-02-17 [2] CRAN (R 3.6.0)                     </w:t>
+      </w:r>
+      <w:r>
+        <w:br w:type="textWrapping"/>
+      </w:r>
+      <w:r>
+        <w:rPr>
+          <w:rStyle w:val="VerbatimChar"/>
+        </w:rPr>
+        <w:t xml:space="preserve">#&gt;    foreign          0.8-71  2018-07-20 [2] CRAN (R 3.6.1)                     </w:t>
+      </w:r>
+      <w:r>
+        <w:br w:type="textWrapping"/>
+      </w:r>
+      <w:r>
+        <w:rPr>
+          <w:rStyle w:val="VerbatimChar"/>
+        </w:rPr>
+        <w:t xml:space="preserve">#&gt;    fs               1.3.1   2019-05-06 [2] CRAN (R 3.6.0)                     </w:t>
+      </w:r>
+      <w:r>
+        <w:br w:type="textWrapping"/>
+      </w:r>
+      <w:r>
+        <w:rPr>
+          <w:rStyle w:val="VerbatimChar"/>
+        </w:rPr>
+        <w:t xml:space="preserve">#&gt;    generics         0.0.2   2018-11-29 [2] CRAN (R 3.6.0)                     </w:t>
+      </w:r>
+      <w:r>
+        <w:br w:type="textWrapping"/>
+      </w:r>
+      <w:r>
+        <w:rPr>
+          <w:rStyle w:val="VerbatimChar"/>
+        </w:rPr>
+        <w:t xml:space="preserve">#&gt;    ggmap            3.0.0   2019-02-05 [2] CRAN (R 3.6.0)                     </w:t>
+      </w:r>
+      <w:r>
+        <w:br w:type="textWrapping"/>
+      </w:r>
+      <w:r>
+        <w:rPr>
+          <w:rStyle w:val="VerbatimChar"/>
+        </w:rPr>
+        <w:t xml:space="preserve">#&gt;    ggplot2        * 3.2.1   2019-08-10 [1] CRAN (R 3.6.0)                     </w:t>
+      </w:r>
+      <w:r>
+        <w:br w:type="textWrapping"/>
+      </w:r>
+      <w:r>
+        <w:rPr>
+          <w:rStyle w:val="VerbatimChar"/>
+        </w:rPr>
+        <w:t xml:space="preserve">#&gt;    ggsn           * 0.5.2   2019-08-15 [1] Github (oswaldosantos/ggsn@ede12ed)</w:t>
+      </w:r>
+      <w:r>
+        <w:br w:type="textWrapping"/>
+      </w:r>
+      <w:r>
+        <w:rPr>
+          <w:rStyle w:val="VerbatimChar"/>
+        </w:rPr>
+        <w:t xml:space="preserve">#&gt;  P glue             1.3.1   2019-03-12 [?] CRAN (R 3.6.0)                     </w:t>
+      </w:r>
+      <w:r>
+        <w:br w:type="textWrapping"/>
+      </w:r>
+      <w:r>
+        <w:rPr>
+          <w:rStyle w:val="VerbatimChar"/>
+        </w:rPr>
+        <w:t xml:space="preserve">#&gt;    goftest          1.1-1   2017-04-03 [2] CRAN (R 3.6.0)                     </w:t>
+      </w:r>
+      <w:r>
+        <w:br w:type="textWrapping"/>
+      </w:r>
+      <w:r>
+        <w:rPr>
+          <w:rStyle w:val="VerbatimChar"/>
+        </w:rPr>
+        <w:t xml:space="preserve">#&gt;    gridExtra        2.3     2017-09-09 [2] CRAN (R 3.6.0)                     </w:t>
+      </w:r>
+      <w:r>
+        <w:br w:type="textWrapping"/>
+      </w:r>
+      <w:r>
+        <w:rPr>
+          <w:rStyle w:val="VerbatimChar"/>
+        </w:rPr>
+        <w:t xml:space="preserve">#&gt;    gtable           0.3.0   2019-03-25 [2] CRAN (R 3.6.0)                     </w:t>
+      </w:r>
+      <w:r>
+        <w:br w:type="textWrapping"/>
+      </w:r>
+      <w:r>
+        <w:rPr>
+          <w:rStyle w:val="VerbatimChar"/>
+        </w:rPr>
+        <w:t xml:space="preserve">#&gt;    haven            2.1.0   2019-02-19 [2] CRAN (R 3.6.0)                     </w:t>
+      </w:r>
+      <w:r>
+        <w:br w:type="textWrapping"/>
+      </w:r>
+      <w:r>
+        <w:rPr>
+          <w:rStyle w:val="VerbatimChar"/>
+        </w:rPr>
+        <w:t xml:space="preserve">#&gt;    here           * 0.1     2017-05-28 [2] CRAN (R 3.6.0)                     </w:t>
+      </w:r>
+      <w:r>
+        <w:br w:type="textWrapping"/>
+      </w:r>
+      <w:r>
+        <w:rPr>
+          <w:rStyle w:val="VerbatimChar"/>
+        </w:rPr>
+        <w:t xml:space="preserve">#&gt;    hms              0.5.2   2019-10-30 [1] CRAN (R 3.6.0)                     </w:t>
+      </w:r>
+      <w:r>
+        <w:br w:type="textWrapping"/>
+      </w:r>
+      <w:r>
+        <w:rPr>
+          <w:rStyle w:val="VerbatimChar"/>
+        </w:rPr>
+        <w:t xml:space="preserve">#&gt;    htmltools        0.4.0   2019-10-04 [1] CRAN (R 3.6.0)                     </w:t>
+      </w:r>
+      <w:r>
+        <w:br w:type="textWrapping"/>
+      </w:r>
+      <w:r>
+        <w:rPr>
+          <w:rStyle w:val="VerbatimChar"/>
+        </w:rPr>
+        <w:t xml:space="preserve">#&gt;    htmlwidgets      1.3     2018-09-30 [2] CRAN (R 3.6.0)                     </w:t>
+      </w:r>
+      <w:r>
+        <w:br w:type="textWrapping"/>
+      </w:r>
+      <w:r>
+        <w:rPr>
+          <w:rStyle w:val="VerbatimChar"/>
+        </w:rPr>
+        <w:t xml:space="preserve">#&gt;    httr             1.4.1   2019-08-05 [1] CRAN (R 3.6.0)                     </w:t>
+      </w:r>
+      <w:r>
+        <w:br w:type="textWrapping"/>
+      </w:r>
+      <w:r>
+        <w:rPr>
+          <w:rStyle w:val="VerbatimChar"/>
+        </w:rPr>
+        <w:t xml:space="preserve">#&gt;    jpeg             0.1-8   2014-01-23 [2] CRAN (R 3.6.0)                     </w:t>
+      </w:r>
+      <w:r>
+        <w:br w:type="textWrapping"/>
+      </w:r>
+      <w:r>
+        <w:rPr>
+          <w:rStyle w:val="VerbatimChar"/>
+        </w:rPr>
+        <w:t xml:space="preserve">#&gt;    jsonlite         1.6     2018-12-07 [2] CRAN (R 3.6.0)                     </w:t>
+      </w:r>
+      <w:r>
+        <w:br w:type="textWrapping"/>
+      </w:r>
+      <w:r>
+        <w:rPr>
+          <w:rStyle w:val="VerbatimChar"/>
+        </w:rPr>
+        <w:t xml:space="preserve">#&gt;    KernSmooth       2.23-15 2015-06-29 [2] CRAN (R 3.6.1)                     </w:t>
+      </w:r>
+      <w:r>
+        <w:br w:type="textWrapping"/>
+      </w:r>
+      <w:r>
+        <w:rPr>
+          <w:rStyle w:val="VerbatimChar"/>
+        </w:rPr>
+        <w:t xml:space="preserve">#&gt;  P knitr            1.26    2019-11-12 [?] CRAN (R 3.6.0)                     </w:t>
+      </w:r>
+      <w:r>
+        <w:br w:type="textWrapping"/>
+      </w:r>
+      <w:r>
+        <w:rPr>
+          <w:rStyle w:val="VerbatimChar"/>
+        </w:rPr>
+        <w:t xml:space="preserve">#&gt;  P lattice          0.20-38 2018-11-04 [?] CRAN (R 3.6.0)                     </w:t>
+      </w:r>
+      <w:r>
+        <w:br w:type="textWrapping"/>
+      </w:r>
+      <w:r>
+        <w:rPr>
+          <w:rStyle w:val="VerbatimChar"/>
+        </w:rPr>
+        <w:t xml:space="preserve">#&gt;    lazyeval         0.2.2   2019-03-15 [2] CRAN (R 3.6.0)                     </w:t>
+      </w:r>
+      <w:r>
+        <w:br w:type="textWrapping"/>
+      </w:r>
+      <w:r>
+        <w:rPr>
+          <w:rStyle w:val="VerbatimChar"/>
+        </w:rPr>
+        <w:t xml:space="preserve">#&gt;  P lifecycle        0.1.0   2019-08-01 [?] CRAN (R 3.6.0)                     </w:t>
+      </w:r>
+      <w:r>
+        <w:br w:type="textWrapping"/>
+      </w:r>
+      <w:r>
+        <w:rPr>
+          <w:rStyle w:val="VerbatimChar"/>
+        </w:rPr>
+        <w:t xml:space="preserve">#&gt;    lubridate        1.7.4   2018-04-11 [2] CRAN (R 3.6.0)                     </w:t>
+      </w:r>
+      <w:r>
+        <w:br w:type="textWrapping"/>
+      </w:r>
+      <w:r>
+        <w:rPr>
+          <w:rStyle w:val="VerbatimChar"/>
+        </w:rPr>
+        <w:t xml:space="preserve">#&gt;  P magrittr         1.5     2014-11-22 [?] CRAN (R 3.6.0)                     </w:t>
+      </w:r>
+      <w:r>
+        <w:br w:type="textWrapping"/>
+      </w:r>
+      <w:r>
+        <w:rPr>
+          <w:rStyle w:val="VerbatimChar"/>
+        </w:rPr>
+        <w:t xml:space="preserve">#&gt;    maptools       * 0.9-9   2019-12-01 [2] CRAN (R 3.6.0)                     </w:t>
+      </w:r>
+      <w:r>
+        <w:br w:type="textWrapping"/>
+      </w:r>
+      <w:r>
+        <w:rPr>
+          <w:rStyle w:val="VerbatimChar"/>
+        </w:rPr>
+        <w:t xml:space="preserve">#&gt;    Matrix           1.2-17  2019-03-22 [2] CRAN (R 3.6.1)                     </w:t>
+      </w:r>
+      <w:r>
+        <w:br w:type="textWrapping"/>
+      </w:r>
+      <w:r>
+        <w:rPr>
+          <w:rStyle w:val="VerbatimChar"/>
+        </w:rPr>
+        <w:t xml:space="preserve">#&gt;    memoise          1.1.0   2017-04-21 [2] CRAN (R 3.6.0)                     </w:t>
+      </w:r>
+      <w:r>
+        <w:br w:type="textWrapping"/>
+      </w:r>
+      <w:r>
+        <w:rPr>
+          <w:rStyle w:val="VerbatimChar"/>
+        </w:rPr>
+        <w:t xml:space="preserve">#&gt;    mgcv             1.8-28  2019-03-21 [2] CRAN (R 3.6.1)                     </w:t>
+      </w:r>
+      <w:r>
+        <w:br w:type="textWrapping"/>
+      </w:r>
+      <w:r>
+        <w:rPr>
+          <w:rStyle w:val="VerbatimChar"/>
+        </w:rPr>
+        <w:t xml:space="preserve">#&gt;    modelr           0.1.4   2019-02-18 [2] CRAN (R 3.6.0)                     </w:t>
+      </w:r>
+      <w:r>
+        <w:br w:type="textWrapping"/>
+      </w:r>
+      <w:r>
+        <w:rPr>
+          <w:rStyle w:val="VerbatimChar"/>
+        </w:rPr>
+        <w:t xml:space="preserve">#&gt;  P munsell          0.5.0   2018-06-12 [?] CRAN (R 3.6.0)                     </w:t>
+      </w:r>
+      <w:r>
+        <w:br w:type="textWrapping"/>
+      </w:r>
+      <w:r>
+        <w:rPr>
+          <w:rStyle w:val="VerbatimChar"/>
+        </w:rPr>
+        <w:t xml:space="preserve">#&gt;    nlme           * 3.1-140 2019-05-12 [2] CRAN (R 3.6.1)                     </w:t>
+      </w:r>
+      <w:r>
+        <w:br w:type="textWrapping"/>
+      </w:r>
+      <w:r>
+        <w:rPr>
+          <w:rStyle w:val="VerbatimChar"/>
+        </w:rPr>
+        <w:t xml:space="preserve">#&gt;    pillar           1.4.2   2019-06-29 [1] CRAN (R 3.6.0)                     </w:t>
+      </w:r>
+      <w:r>
+        <w:br w:type="textWrapping"/>
+      </w:r>
+      <w:r>
+        <w:rPr>
+          <w:rStyle w:val="VerbatimChar"/>
+        </w:rPr>
+        <w:t xml:space="preserve">#&gt;    pkgbuild         1.0.6   2019-10-09 [2] CRAN (R 3.6.0)                     </w:t>
+      </w:r>
+      <w:r>
+        <w:br w:type="textWrapping"/>
+      </w:r>
+      <w:r>
+        <w:rPr>
+          <w:rStyle w:val="VerbatimChar"/>
+        </w:rPr>
+        <w:t xml:space="preserve">#&gt;  P pkgconfig        2.0.3   2019-09-22 [?] CRAN (R 3.6.0)                     </w:t>
+      </w:r>
+      <w:r>
+        <w:br w:type="textWrapping"/>
+      </w:r>
+      <w:r>
+        <w:rPr>
+          <w:rStyle w:val="VerbatimChar"/>
+        </w:rPr>
+        <w:t xml:space="preserve">#&gt;    pkgload          1.0.2   2018-10-29 [2] CRAN (R 3.6.0)                     </w:t>
+      </w:r>
+      <w:r>
+        <w:br w:type="textWrapping"/>
+      </w:r>
+      <w:r>
+        <w:rPr>
+          <w:rStyle w:val="VerbatimChar"/>
+        </w:rPr>
+        <w:t xml:space="preserve">#&gt;    plyr             1.8.4   2016-06-08 [2] CRAN (R 3.6.0)                     </w:t>
+      </w:r>
+      <w:r>
+        <w:br w:type="textWrapping"/>
+      </w:r>
+      <w:r>
+        <w:rPr>
+          <w:rStyle w:val="VerbatimChar"/>
+        </w:rPr>
+        <w:t xml:space="preserve">#&gt;    png              0.1-7   2013-12-03 [2] CRAN (R 3.6.0)                     </w:t>
+      </w:r>
+      <w:r>
+        <w:br w:type="textWrapping"/>
+      </w:r>
+      <w:r>
+        <w:rPr>
+          <w:rStyle w:val="VerbatimChar"/>
+        </w:rPr>
+        <w:t xml:space="preserve">#&gt;    polyclip         1.10-0  2019-03-14 [2] CRAN (R 3.6.0)                     </w:t>
+      </w:r>
+      <w:r>
+        <w:br w:type="textWrapping"/>
+      </w:r>
+      <w:r>
+        <w:rPr>
+          <w:rStyle w:val="VerbatimChar"/>
+        </w:rPr>
+        <w:t xml:space="preserve">#&gt;    prettyunits      1.0.2   2015-07-13 [2] CRAN (R 3.6.0)                     </w:t>
+      </w:r>
+      <w:r>
+        <w:br w:type="textWrapping"/>
+      </w:r>
+      <w:r>
+        <w:rPr>
+          <w:rStyle w:val="VerbatimChar"/>
+        </w:rPr>
+        <w:t xml:space="preserve">#&gt;    processx         3.4.1   2019-07-18 [2] CRAN (R 3.6.0)                     </w:t>
+      </w:r>
+      <w:r>
+        <w:br w:type="textWrapping"/>
+      </w:r>
+      <w:r>
+        <w:rPr>
+          <w:rStyle w:val="VerbatimChar"/>
+        </w:rPr>
+        <w:t xml:space="preserve">#&gt;    ps               1.3.0   2018-12-21 [2] CRAN (R 3.6.0)                     </w:t>
+      </w:r>
+      <w:r>
+        <w:br w:type="textWrapping"/>
+      </w:r>
+      <w:r>
+        <w:rPr>
+          <w:rStyle w:val="VerbatimChar"/>
+        </w:rPr>
+        <w:t xml:space="preserve">#&gt;  P purrr          * 0.3.3   2019-10-18 [?] CRAN (R 3.6.0)                     </w:t>
+      </w:r>
+      <w:r>
+        <w:br w:type="textWrapping"/>
+      </w:r>
+      <w:r>
+        <w:rPr>
+          <w:rStyle w:val="VerbatimChar"/>
+        </w:rPr>
+        <w:t xml:space="preserve">#&gt;  P R6               2.4.1   2019-11-12 [?] CRAN (R 3.6.0)                     </w:t>
+      </w:r>
+      <w:r>
+        <w:br w:type="textWrapping"/>
+      </w:r>
+      <w:r>
+        <w:rPr>
+          <w:rStyle w:val="VerbatimChar"/>
+        </w:rPr>
+        <w:t xml:space="preserve">#&gt;    raster         * 2.9-5   2019-05-14 [2] CRAN (R 3.6.0)                     </w:t>
+      </w:r>
+      <w:r>
+        <w:br w:type="textWrapping"/>
+      </w:r>
+      <w:r>
+        <w:rPr>
+          <w:rStyle w:val="VerbatimChar"/>
+        </w:rPr>
+        <w:t xml:space="preserve">#&gt;    Rcpp             1.0.3   2019-11-08 [1] CRAN (R 3.6.0)                     </w:t>
+      </w:r>
+      <w:r>
+        <w:br w:type="textWrapping"/>
+      </w:r>
+      <w:r>
+        <w:rPr>
+          <w:rStyle w:val="VerbatimChar"/>
+        </w:rPr>
+        <w:t xml:space="preserve">#&gt;  P readr          * 1.3.1   2018-12-21 [?] CRAN (R 3.6.0)                     </w:t>
+      </w:r>
+      <w:r>
+        <w:br w:type="textWrapping"/>
+      </w:r>
+      <w:r>
+        <w:rPr>
+          <w:rStyle w:val="VerbatimChar"/>
+        </w:rPr>
+        <w:t xml:space="preserve">#&gt;    readxl           1.3.1   2019-03-13 [2] CRAN (R 3.6.0)                     </w:t>
+      </w:r>
+      <w:r>
+        <w:br w:type="textWrapping"/>
+      </w:r>
+      <w:r>
+        <w:rPr>
+          <w:rStyle w:val="VerbatimChar"/>
+        </w:rPr>
+        <w:t xml:space="preserve">#&gt;    remotes          2.1.0   2019-06-24 [2] CRAN (R 3.6.0)                     </w:t>
+      </w:r>
+      <w:r>
+        <w:br w:type="textWrapping"/>
+      </w:r>
+      <w:r>
+        <w:rPr>
+          <w:rStyle w:val="VerbatimChar"/>
+        </w:rPr>
+        <w:t xml:space="preserve">#&gt;    rgeos            0.4-3   2019-04-24 [2] CRAN (R 3.6.0)                     </w:t>
+      </w:r>
+      <w:r>
+        <w:br w:type="textWrapping"/>
+      </w:r>
+      <w:r>
+        <w:rPr>
+          <w:rStyle w:val="VerbatimChar"/>
+        </w:rPr>
+        <w:t xml:space="preserve">#&gt;    RgoogleMaps      1.4.3   2018-11-07 [2] CRAN (R 3.6.0)                     </w:t>
+      </w:r>
+      <w:r>
+        <w:br w:type="textWrapping"/>
+      </w:r>
+      <w:r>
+        <w:rPr>
+          <w:rStyle w:val="VerbatimChar"/>
+        </w:rPr>
+        <w:t xml:space="preserve">#&gt;    rjson            0.2.20  2018-06-08 [2] CRAN (R 3.6.0)                     </w:t>
+      </w:r>
+      <w:r>
+        <w:br w:type="textWrapping"/>
+      </w:r>
+      <w:r>
+        <w:rPr>
+          <w:rStyle w:val="VerbatimChar"/>
+        </w:rPr>
+        <w:t xml:space="preserve">#&gt;  P rlang            0.4.2   2019-11-23 [?] CRAN (R 3.6.0)                     </w:t>
+      </w:r>
+      <w:r>
+        <w:br w:type="textWrapping"/>
+      </w:r>
+      <w:r>
+        <w:rPr>
+          <w:rStyle w:val="VerbatimChar"/>
+        </w:rPr>
+        <w:t xml:space="preserve">#&gt;    rmarkdown        1.18    2019-11-27 [1] CRAN (R 3.6.0)                     </w:t>
+      </w:r>
+      <w:r>
+        <w:br w:type="textWrapping"/>
+      </w:r>
+      <w:r>
+        <w:rPr>
+          <w:rStyle w:val="VerbatimChar"/>
+        </w:rPr>
+        <w:t xml:space="preserve">#&gt;    rpart          * 4.1-15  2019-04-12 [2] CRAN (R 3.6.1)                     </w:t>
+      </w:r>
+      <w:r>
+        <w:br w:type="textWrapping"/>
+      </w:r>
+      <w:r>
+        <w:rPr>
+          <w:rStyle w:val="VerbatimChar"/>
+        </w:rPr>
+        <w:t xml:space="preserve">#&gt;    rprojroot        1.3-2   2018-01-03 [2] CRAN (R 3.6.0)                     </w:t>
+      </w:r>
+      <w:r>
+        <w:br w:type="textWrapping"/>
+      </w:r>
+      <w:r>
+        <w:rPr>
+          <w:rStyle w:val="VerbatimChar"/>
+        </w:rPr>
+        <w:t xml:space="preserve">#&gt;  P rstudioapi       0.10    2019-03-19 [?] CRAN (R 3.6.0)                     </w:t>
+      </w:r>
+      <w:r>
+        <w:br w:type="textWrapping"/>
+      </w:r>
+      <w:r>
+        <w:rPr>
+          <w:rStyle w:val="VerbatimChar"/>
+        </w:rPr>
+        <w:t xml:space="preserve">#&gt;    rvest            0.3.5   2019-11-08 [1] CRAN (R 3.6.0)                     </w:t>
+      </w:r>
+      <w:r>
+        <w:br w:type="textWrapping"/>
+      </w:r>
+      <w:r>
+        <w:rPr>
+          <w:rStyle w:val="VerbatimChar"/>
+        </w:rPr>
+        <w:t xml:space="preserve">#&gt;  P scales           1.1.0   2019-11-18 [?] CRAN (R 3.6.0)                     </w:t>
+      </w:r>
+      <w:r>
+        <w:br w:type="textWrapping"/>
+      </w:r>
+      <w:r>
+        <w:rPr>
+          <w:rStyle w:val="VerbatimChar"/>
+        </w:rPr>
+        <w:t xml:space="preserve">#&gt;    sessioninfo      1.1.1   2018-11-05 [2] CRAN (R 3.6.0)                     </w:t>
+      </w:r>
+      <w:r>
+        <w:br w:type="textWrapping"/>
+      </w:r>
+      <w:r>
+        <w:rPr>
+          <w:rStyle w:val="VerbatimChar"/>
+        </w:rPr>
+        <w:t xml:space="preserve">#&gt;    sf             * 0.7-7   2019-07-24 [1] CRAN (R 3.6.0)                     </w:t>
+      </w:r>
+      <w:r>
+        <w:br w:type="textWrapping"/>
+      </w:r>
+      <w:r>
+        <w:rPr>
+          <w:rStyle w:val="VerbatimChar"/>
+        </w:rPr>
+        <w:t xml:space="preserve">#&gt;    sp             * 1.3-2   2019-11-07 [2] CRAN (R 3.6.0)                     </w:t>
+      </w:r>
+      <w:r>
+        <w:br w:type="textWrapping"/>
+      </w:r>
+      <w:r>
+        <w:rPr>
+          <w:rStyle w:val="VerbatimChar"/>
+        </w:rPr>
+        <w:t xml:space="preserve">#&gt;    spatstat       * 1.60-1  2019-06-23 [2] CRAN (R 3.6.0)                     </w:t>
+      </w:r>
+      <w:r>
+        <w:br w:type="textWrapping"/>
+      </w:r>
+      <w:r>
+        <w:rPr>
+          <w:rStyle w:val="VerbatimChar"/>
+        </w:rPr>
+        <w:t xml:space="preserve">#&gt;    spatstat.data  * 1.4-0   2018-10-04 [2] CRAN (R 3.6.0)                     </w:t>
+      </w:r>
+      <w:r>
+        <w:br w:type="textWrapping"/>
+      </w:r>
+      <w:r>
+        <w:rPr>
+          <w:rStyle w:val="VerbatimChar"/>
+        </w:rPr>
+        <w:t xml:space="preserve">#&gt;    spatstat.utils   1.13-0  2018-10-31 [2] CRAN (R 3.6.0)                     </w:t>
+      </w:r>
+      <w:r>
+        <w:br w:type="textWrapping"/>
+      </w:r>
+      <w:r>
+        <w:rPr>
+          <w:rStyle w:val="VerbatimChar"/>
+        </w:rPr>
+        <w:t xml:space="preserve">#&gt;  P stringi          1.4.3   2019-03-12 [?] CRAN (R 3.6.0)                     </w:t>
+      </w:r>
+      <w:r>
+        <w:br w:type="textWrapping"/>
+      </w:r>
+      <w:r>
+        <w:rPr>
+          <w:rStyle w:val="VerbatimChar"/>
+        </w:rPr>
+        <w:t xml:space="preserve">#&gt;  P stringr        * 1.4.0   2019-02-10 [?] CRAN (R 3.6.0)                     </w:t>
+      </w:r>
+      <w:r>
+        <w:br w:type="textWrapping"/>
+      </w:r>
+      <w:r>
+        <w:rPr>
+          <w:rStyle w:val="VerbatimChar"/>
+        </w:rPr>
+        <w:t xml:space="preserve">#&gt;    tensor           1.5     2012-05-05 [2] CRAN (R 3.6.0)                     </w:t>
+      </w:r>
+      <w:r>
+        <w:br w:type="textWrapping"/>
+      </w:r>
+      <w:r>
+        <w:rPr>
+          <w:rStyle w:val="VerbatimChar"/>
+        </w:rPr>
+        <w:t xml:space="preserve">#&gt;    testthat         2.3.1   2019-12-01 [2] CRAN (R 3.6.1)                     </w:t>
+      </w:r>
+      <w:r>
+        <w:br w:type="textWrapping"/>
+      </w:r>
+      <w:r>
+        <w:rPr>
+          <w:rStyle w:val="VerbatimChar"/>
+        </w:rPr>
+        <w:t xml:space="preserve">#&gt;  P tibble         * 2.1.3   2019-06-06 [?] CRAN (R 3.6.0)                     </w:t>
+      </w:r>
+      <w:r>
+        <w:br w:type="textWrapping"/>
+      </w:r>
+      <w:r>
+        <w:rPr>
+          <w:rStyle w:val="VerbatimChar"/>
+        </w:rPr>
+        <w:t xml:space="preserve">#&gt;    tidyr          * 1.0.0   2019-09-11 [2] CRAN (R 3.6.0)                     </w:t>
+      </w:r>
+      <w:r>
+        <w:br w:type="textWrapping"/>
+      </w:r>
+      <w:r>
+        <w:rPr>
+          <w:rStyle w:val="VerbatimChar"/>
+        </w:rPr>
+        <w:t xml:space="preserve">#&gt;    tidyselect       0.2.5   2018-10-11 [2] CRAN (R 3.6.0)                     </w:t>
+      </w:r>
+      <w:r>
+        <w:br w:type="textWrapping"/>
+      </w:r>
+      <w:r>
+        <w:rPr>
+          <w:rStyle w:val="VerbatimChar"/>
+        </w:rPr>
+        <w:t xml:space="preserve">#&gt;    tidyverse      * 1.2.1   2017-11-14 [2] CRAN (R 3.6.0)                     </w:t>
+      </w:r>
+      <w:r>
+        <w:br w:type="textWrapping"/>
+      </w:r>
+      <w:r>
+        <w:rPr>
+          <w:rStyle w:val="VerbatimChar"/>
+        </w:rPr>
+        <w:t xml:space="preserve">#&gt;    units            0.6-3   2019-05-03 [2] CRAN (R 3.6.0)                     </w:t>
+      </w:r>
+      <w:r>
+        <w:br w:type="textWrapping"/>
+      </w:r>
+      <w:r>
+        <w:rPr>
+          <w:rStyle w:val="VerbatimChar"/>
+        </w:rPr>
+        <w:t xml:space="preserve">#&gt;    usethis          1.5.1   2019-07-04 [2] CRAN (R 3.6.0)                     </w:t>
+      </w:r>
+      <w:r>
+        <w:br w:type="textWrapping"/>
+      </w:r>
+      <w:r>
+        <w:rPr>
+          <w:rStyle w:val="VerbatimChar"/>
+        </w:rPr>
+        <w:t xml:space="preserve">#&gt;    vctrs            0.2.0   2019-07-05 [1] CRAN (R 3.6.0)                     </w:t>
+      </w:r>
+      <w:r>
+        <w:br w:type="textWrapping"/>
+      </w:r>
+      <w:r>
+        <w:rPr>
+          <w:rStyle w:val="VerbatimChar"/>
+        </w:rPr>
+        <w:t xml:space="preserve">#&gt;    viridis        * 0.5.1   2018-03-29 [2] CRAN (R 3.6.0)                     </w:t>
+      </w:r>
+      <w:r>
+        <w:br w:type="textWrapping"/>
+      </w:r>
+      <w:r>
+        <w:rPr>
+          <w:rStyle w:val="VerbatimChar"/>
+        </w:rPr>
+        <w:t xml:space="preserve">#&gt;  P viridisLite    * 0.3.0   2018-02-01 [?] CRAN (R 3.6.0)                     </w:t>
+      </w:r>
+      <w:r>
+        <w:br w:type="textWrapping"/>
+      </w:r>
+      <w:r>
+        <w:rPr>
+          <w:rStyle w:val="VerbatimChar"/>
+        </w:rPr>
+        <w:t xml:space="preserve">#&gt;    withr            2.1.2   2018-03-15 [2] CRAN (R 3.6.0)                     </w:t>
+      </w:r>
+      <w:r>
+        <w:br w:type="textWrapping"/>
+      </w:r>
+      <w:r>
+        <w:rPr>
+          <w:rStyle w:val="VerbatimChar"/>
+        </w:rPr>
+        <w:t xml:space="preserve">#&gt;  P xfun             0.11    2019-11-12 [?] CRAN (R 3.6.0)                     </w:t>
+      </w:r>
+      <w:r>
+        <w:br w:type="textWrapping"/>
+      </w:r>
+      <w:r>
+        <w:rPr>
+          <w:rStyle w:val="VerbatimChar"/>
+        </w:rPr>
+        <w:t xml:space="preserve">#&gt;  P xml2             1.2.2   2019-08-09 [?] CRAN (R 3.6.0)                     </w:t>
+      </w:r>
+      <w:r>
+        <w:br w:type="textWrapping"/>
+      </w:r>
+      <w:r>
+        <w:rPr>
+          <w:rStyle w:val="VerbatimChar"/>
+        </w:rPr>
+        <w:t xml:space="preserve">#&gt;  P yaml             2.2.0   2018-07-25 [?] CRAN (R 3.6.0)                     </w:t>
+      </w:r>
+      <w:r>
+        <w:br w:type="textWrapping"/>
+      </w:r>
+      <w:r>
+        <w:rPr>
+          <w:rStyle w:val="VerbatimChar"/>
+        </w:rPr>
+        <w:t xml:space="preserve">#&gt;    zeallot          0.1.0   2018-01-28 [2] CRAN (R 3.6.0)                     </w:t>
       </w:r>
       <w:r>
         <w:br w:type="textWrapping"/>
@@ -8703,7 +9389,7 @@
         <w:pStyle w:val="FirstParagraph"/>
       </w:pPr>
       <w:r>
-        <w:t xml:space="preserve">Word count: 5264</w:t>
+        <w:t xml:space="preserve">Word count: 5304</w:t>
       </w:r>
     </w:p>
     <w:sectPr/>

</xml_diff>

<commit_message>
change title, fix typo, and change spelling
</commit_message>
<xml_diff>
--- a/analysis/paper/paper.docx
+++ b/analysis/paper/paper.docx
@@ -5271,13 +5271,65 @@
         </m:sSup>
       </m:oMath>
       <w:r>
-        <w:t xml:space="preserve">). Most ornament types were present before European contact. Ornament frequencies reached a peak during the European period and then dropped during the Chinese period, especially gold-foil beads. This trend can be also seen on other ornaments including carnelian beads, metal rings, and bells. However, glass beads show a different pattern that indicates a higher frequency in the pre-European contact, and then a decrease in the European period and a further decrease in the Chinese period. To model the number of ornaments as a function of the mass of ceramics in each period, a Poisson GLM with a log link function was used. The model reveals that ceramic abundance strongly predicts the number of ornaments (β = 1.94</w:t>
-      </w:r>
-      <w:r>
-        <w:t xml:space="preserve">10^{-5}, p = 4.225</w:t>
-      </w:r>
-      <w:r>
-        <w:t xml:space="preserve">10^{-29}). If ceramic abundance is a suitable proxy for population at Kiuwan due to its basic role as cooking vessels, then ornament quantities per period may be influenced by the number of people living at the site.</w:t>
+        <w:t xml:space="preserve">). Most ornament types were present before European contact. Ornament frequencies reached a peak during the European period and then dropped during the Chinese period, especially gold-foil beads. This trend can be also seen on other ornaments including carnelian beads, metal rings, and bells. However, glass beads show a different pattern that indicates a higher frequency in the pre-European contact, and then a decrease in the European period and a further decrease in the Chinese period. To model the number of ornaments as a function of the mass of ceramics in each period, a Poisson GLM with a log link function was used. The model reveals that ceramic abundance strongly predicts the number of ornaments (β =</w:t>
+      </w:r>
+      <w:r>
+        <w:t xml:space="preserve"> </w:t>
+      </w:r>
+      <m:oMath>
+        <m:r>
+          <m:t>1.94</m:t>
+        </m:r>
+        <m:r>
+          <m:t>×</m:t>
+        </m:r>
+        <m:sSup>
+          <m:e>
+            <m:r>
+              <m:t>10</m:t>
+            </m:r>
+          </m:e>
+          <m:sup>
+            <m:r>
+              <m:t>−</m:t>
+            </m:r>
+            <m:r>
+              <m:t>5</m:t>
+            </m:r>
+          </m:sup>
+        </m:sSup>
+      </m:oMath>
+      <w:r>
+        <w:t xml:space="preserve">, p =</w:t>
+      </w:r>
+      <w:r>
+        <w:t xml:space="preserve"> </w:t>
+      </w:r>
+      <m:oMath>
+        <m:r>
+          <m:t>4.225</m:t>
+        </m:r>
+        <m:r>
+          <m:t>×</m:t>
+        </m:r>
+        <m:sSup>
+          <m:e>
+            <m:r>
+              <m:t>10</m:t>
+            </m:r>
+          </m:e>
+          <m:sup>
+            <m:r>
+              <m:t>−</m:t>
+            </m:r>
+            <m:r>
+              <m:t>29</m:t>
+            </m:r>
+          </m:sup>
+        </m:sSup>
+      </m:oMath>
+      <w:r>
+        <w:t xml:space="preserve">). If ceramic abundance is a suitable proxy for population at Kiuwan due to its basic role as cooking vessels, then ornament quantities per period may be influenced by the number of people living at the site.</w:t>
       </w:r>
     </w:p>
     <w:p>
@@ -8136,7 +8188,7 @@
         <w:pStyle w:val="FirstParagraph"/>
       </w:pPr>
       <w:r>
-        <w:t xml:space="preserve">This report was generated on 2019-12-13 18:34:44 using the following computational environment and dependencies:</w:t>
+        <w:t xml:space="preserve">This report was generated on 2019-12-13 20:34:38 using the following computational environment and dependencies:</w:t>
       </w:r>
     </w:p>
     <w:p>
@@ -8705,7 +8757,7 @@
         <w:pStyle w:val="FirstParagraph"/>
       </w:pPr>
       <w:r>
-        <w:t xml:space="preserve">Word count: 5342</w:t>
+        <w:t xml:space="preserve">Word count: 5346</w:t>
       </w:r>
     </w:p>
     <w:sectPr/>

</xml_diff>